<commit_message>
Das Pflichtenheft wurde auf die Version 0.9.3 aktualisiert
</commit_message>
<xml_diff>
--- a/TP/Dateien/Pflichtenheft.docx
+++ b/TP/Dateien/Pflichtenheft.docx
@@ -328,8 +328,10 @@
         <w:rPr>
           <w:sz w:val="36"/>
         </w:rPr>
-        <w:t>2</w:t>
-      </w:r>
+        <w:t>3</w:t>
+      </w:r>
+      <w:bookmarkStart w:id="0" w:name="_GoBack"/>
+      <w:bookmarkEnd w:id="0"/>
       <w:r>
         <w:rPr>
           <w:sz w:val="36"/>
@@ -433,20 +435,21 @@
     <w:tbl>
       <w:tblPr>
         <w:tblStyle w:val="Tabellenraster"/>
-        <w:tblW w:w="0" w:type="auto"/>
+        <w:tblW w:w="9209" w:type="dxa"/>
         <w:tblLook w:val="04A0" w:firstRow="1" w:lastRow="0" w:firstColumn="1" w:lastColumn="0" w:noHBand="0" w:noVBand="1"/>
       </w:tblPr>
       <w:tblGrid>
         <w:gridCol w:w="1005"/>
         <w:gridCol w:w="1329"/>
         <w:gridCol w:w="1756"/>
-        <w:gridCol w:w="3754"/>
-        <w:gridCol w:w="981"/>
+        <w:gridCol w:w="4127"/>
+        <w:gridCol w:w="992"/>
       </w:tblGrid>
       <w:tr>
         <w:tc>
           <w:tcPr>
             <w:tcW w:w="1005" w:type="dxa"/>
+            <w:shd w:val="clear" w:color="auto" w:fill="92D050"/>
             <w:vAlign w:val="center"/>
           </w:tcPr>
           <w:p>
@@ -461,6 +464,7 @@
         <w:tc>
           <w:tcPr>
             <w:tcW w:w="1329" w:type="dxa"/>
+            <w:shd w:val="clear" w:color="auto" w:fill="92D050"/>
             <w:vAlign w:val="center"/>
           </w:tcPr>
           <w:p>
@@ -475,6 +479,7 @@
         <w:tc>
           <w:tcPr>
             <w:tcW w:w="1756" w:type="dxa"/>
+            <w:shd w:val="clear" w:color="auto" w:fill="92D050"/>
             <w:vAlign w:val="center"/>
           </w:tcPr>
           <w:p>
@@ -488,7 +493,8 @@
         </w:tc>
         <w:tc>
           <w:tcPr>
-            <w:tcW w:w="3754" w:type="dxa"/>
+            <w:tcW w:w="4127" w:type="dxa"/>
+            <w:shd w:val="clear" w:color="auto" w:fill="92D050"/>
             <w:vAlign w:val="center"/>
           </w:tcPr>
           <w:p>
@@ -502,7 +508,8 @@
         </w:tc>
         <w:tc>
           <w:tcPr>
-            <w:tcW w:w="981" w:type="dxa"/>
+            <w:tcW w:w="992" w:type="dxa"/>
+            <w:shd w:val="clear" w:color="auto" w:fill="92D050"/>
             <w:vAlign w:val="center"/>
           </w:tcPr>
           <w:p>
@@ -572,7 +579,7 @@
         </w:tc>
         <w:tc>
           <w:tcPr>
-            <w:tcW w:w="3754" w:type="dxa"/>
+            <w:tcW w:w="4127" w:type="dxa"/>
             <w:vAlign w:val="center"/>
           </w:tcPr>
           <w:p>
@@ -586,7 +593,7 @@
         </w:tc>
         <w:tc>
           <w:tcPr>
-            <w:tcW w:w="981" w:type="dxa"/>
+            <w:tcW w:w="992" w:type="dxa"/>
             <w:vAlign w:val="center"/>
           </w:tcPr>
           <w:p>
@@ -656,7 +663,7 @@
         </w:tc>
         <w:tc>
           <w:tcPr>
-            <w:tcW w:w="3754" w:type="dxa"/>
+            <w:tcW w:w="4127" w:type="dxa"/>
             <w:vAlign w:val="center"/>
           </w:tcPr>
           <w:p>
@@ -670,7 +677,7 @@
         </w:tc>
         <w:tc>
           <w:tcPr>
-            <w:tcW w:w="981" w:type="dxa"/>
+            <w:tcW w:w="992" w:type="dxa"/>
             <w:vAlign w:val="center"/>
           </w:tcPr>
           <w:p>
@@ -728,7 +735,7 @@
         </w:tc>
         <w:tc>
           <w:tcPr>
-            <w:tcW w:w="3754" w:type="dxa"/>
+            <w:tcW w:w="4127" w:type="dxa"/>
             <w:vAlign w:val="center"/>
           </w:tcPr>
           <w:p>
@@ -742,7 +749,7 @@
         </w:tc>
         <w:tc>
           <w:tcPr>
-            <w:tcW w:w="981" w:type="dxa"/>
+            <w:tcW w:w="992" w:type="dxa"/>
             <w:vAlign w:val="center"/>
           </w:tcPr>
           <w:p>
@@ -800,7 +807,7 @@
         </w:tc>
         <w:tc>
           <w:tcPr>
-            <w:tcW w:w="3754" w:type="dxa"/>
+            <w:tcW w:w="4127" w:type="dxa"/>
             <w:vAlign w:val="center"/>
           </w:tcPr>
           <w:p>
@@ -817,7 +824,7 @@
         </w:tc>
         <w:tc>
           <w:tcPr>
-            <w:tcW w:w="981" w:type="dxa"/>
+            <w:tcW w:w="992" w:type="dxa"/>
             <w:vAlign w:val="center"/>
           </w:tcPr>
           <w:p>
@@ -875,7 +882,7 @@
         </w:tc>
         <w:tc>
           <w:tcPr>
-            <w:tcW w:w="3754" w:type="dxa"/>
+            <w:tcW w:w="4127" w:type="dxa"/>
             <w:vAlign w:val="center"/>
           </w:tcPr>
           <w:p>
@@ -895,7 +902,7 @@
         </w:tc>
         <w:tc>
           <w:tcPr>
-            <w:tcW w:w="981" w:type="dxa"/>
+            <w:tcW w:w="992" w:type="dxa"/>
             <w:vAlign w:val="center"/>
           </w:tcPr>
           <w:p>
@@ -953,7 +960,7 @@
         </w:tc>
         <w:tc>
           <w:tcPr>
-            <w:tcW w:w="3754" w:type="dxa"/>
+            <w:tcW w:w="4127" w:type="dxa"/>
             <w:vAlign w:val="center"/>
           </w:tcPr>
           <w:p>
@@ -967,7 +974,7 @@
         </w:tc>
         <w:tc>
           <w:tcPr>
-            <w:tcW w:w="981" w:type="dxa"/>
+            <w:tcW w:w="992" w:type="dxa"/>
             <w:vAlign w:val="center"/>
           </w:tcPr>
           <w:p>
@@ -1025,7 +1032,7 @@
         </w:tc>
         <w:tc>
           <w:tcPr>
-            <w:tcW w:w="3754" w:type="dxa"/>
+            <w:tcW w:w="4127" w:type="dxa"/>
             <w:vAlign w:val="center"/>
           </w:tcPr>
           <w:p>
@@ -1039,7 +1046,7 @@
         </w:tc>
         <w:tc>
           <w:tcPr>
-            <w:tcW w:w="981" w:type="dxa"/>
+            <w:tcW w:w="992" w:type="dxa"/>
             <w:vAlign w:val="center"/>
           </w:tcPr>
           <w:p>
@@ -1097,7 +1104,7 @@
         </w:tc>
         <w:tc>
           <w:tcPr>
-            <w:tcW w:w="3754" w:type="dxa"/>
+            <w:tcW w:w="4127" w:type="dxa"/>
             <w:vAlign w:val="center"/>
           </w:tcPr>
           <w:p>
@@ -1111,7 +1118,7 @@
         </w:tc>
         <w:tc>
           <w:tcPr>
-            <w:tcW w:w="981" w:type="dxa"/>
+            <w:tcW w:w="992" w:type="dxa"/>
             <w:vAlign w:val="center"/>
           </w:tcPr>
           <w:p>
@@ -1163,16 +1170,13 @@
               <w:jc w:val="center"/>
             </w:pPr>
             <w:r>
-              <w:t xml:space="preserve">Thomas </w:t>
-            </w:r>
-            <w:r>
-              <w:t>Sapelza</w:t>
+              <w:t>Thomas Sapelza</w:t>
             </w:r>
           </w:p>
         </w:tc>
         <w:tc>
           <w:tcPr>
-            <w:tcW w:w="3754" w:type="dxa"/>
+            <w:tcW w:w="4127" w:type="dxa"/>
             <w:vAlign w:val="center"/>
           </w:tcPr>
           <w:p>
@@ -1186,7 +1190,79 @@
         </w:tc>
         <w:tc>
           <w:tcPr>
-            <w:tcW w:w="981" w:type="dxa"/>
+            <w:tcW w:w="992" w:type="dxa"/>
+            <w:vAlign w:val="center"/>
+          </w:tcPr>
+          <w:p>
+            <w:pPr>
+              <w:jc w:val="center"/>
+            </w:pPr>
+            <w:r>
+              <w:t>WIP</w:t>
+            </w:r>
+          </w:p>
+        </w:tc>
+      </w:tr>
+      <w:tr>
+        <w:tc>
+          <w:tcPr>
+            <w:tcW w:w="1005" w:type="dxa"/>
+            <w:vAlign w:val="center"/>
+          </w:tcPr>
+          <w:p>
+            <w:pPr>
+              <w:jc w:val="center"/>
+            </w:pPr>
+            <w:r>
+              <w:t>0.9.3</w:t>
+            </w:r>
+          </w:p>
+        </w:tc>
+        <w:tc>
+          <w:tcPr>
+            <w:tcW w:w="1329" w:type="dxa"/>
+            <w:vAlign w:val="center"/>
+          </w:tcPr>
+          <w:p>
+            <w:pPr>
+              <w:jc w:val="center"/>
+            </w:pPr>
+            <w:r>
+              <w:t>13.12.2017</w:t>
+            </w:r>
+          </w:p>
+        </w:tc>
+        <w:tc>
+          <w:tcPr>
+            <w:tcW w:w="1756" w:type="dxa"/>
+            <w:vAlign w:val="center"/>
+          </w:tcPr>
+          <w:p>
+            <w:pPr>
+              <w:jc w:val="center"/>
+            </w:pPr>
+            <w:r>
+              <w:t>Thomas Sapelza</w:t>
+            </w:r>
+          </w:p>
+        </w:tc>
+        <w:tc>
+          <w:tcPr>
+            <w:tcW w:w="4127" w:type="dxa"/>
+            <w:vAlign w:val="center"/>
+          </w:tcPr>
+          <w:p>
+            <w:pPr>
+              <w:jc w:val="center"/>
+            </w:pPr>
+            <w:r>
+              <w:t>Was wollen wir vermitteln? beantwortet</w:t>
+            </w:r>
+          </w:p>
+        </w:tc>
+        <w:tc>
+          <w:tcPr>
+            <w:tcW w:w="992" w:type="dxa"/>
             <w:vAlign w:val="center"/>
           </w:tcPr>
           <w:p>
@@ -1241,7 +1317,7 @@
         </w:tc>
         <w:tc>
           <w:tcPr>
-            <w:tcW w:w="3754" w:type="dxa"/>
+            <w:tcW w:w="4127" w:type="dxa"/>
             <w:vAlign w:val="center"/>
           </w:tcPr>
           <w:p>
@@ -1249,13 +1325,13 @@
               <w:jc w:val="center"/>
             </w:pPr>
             <w:r>
-              <w:t>Fragen beantwortet</w:t>
+              <w:t>Pflichtenheft final</w:t>
             </w:r>
           </w:p>
         </w:tc>
         <w:tc>
           <w:tcPr>
-            <w:tcW w:w="981" w:type="dxa"/>
+            <w:tcW w:w="992" w:type="dxa"/>
             <w:vAlign w:val="center"/>
           </w:tcPr>
           <w:p>
@@ -1337,125 +1413,78 @@
           <w:r>
             <w:fldChar w:fldCharType="separate"/>
           </w:r>
-          <w:bookmarkStart w:id="0" w:name="_GoBack"/>
-          <w:bookmarkEnd w:id="0"/>
-          <w:r>
-            <w:rPr>
-              <w:rStyle w:val="Hyperlink"/>
-              <w:noProof/>
-            </w:rPr>
-            <w:fldChar w:fldCharType="begin"/>
-          </w:r>
-          <w:r>
-            <w:rPr>
-              <w:rStyle w:val="Hyperlink"/>
-              <w:noProof/>
-            </w:rPr>
-            <w:instrText xml:space="preserve"> </w:instrText>
-          </w:r>
-          <w:r>
-            <w:rPr>
-              <w:noProof/>
-            </w:rPr>
-            <w:instrText>HYPERLINK \l "_Toc500917701"</w:instrText>
-          </w:r>
-          <w:r>
-            <w:rPr>
-              <w:rStyle w:val="Hyperlink"/>
-              <w:noProof/>
-            </w:rPr>
-            <w:instrText xml:space="preserve"> </w:instrText>
-          </w:r>
-          <w:r>
-            <w:rPr>
-              <w:rStyle w:val="Hyperlink"/>
-              <w:noProof/>
-            </w:rPr>
-          </w:r>
-          <w:r>
-            <w:rPr>
-              <w:rStyle w:val="Hyperlink"/>
-              <w:noProof/>
-            </w:rPr>
-            <w:fldChar w:fldCharType="separate"/>
-          </w:r>
-          <w:r>
-            <w:rPr>
-              <w:rStyle w:val="Hyperlink"/>
-              <w:noProof/>
-            </w:rPr>
-            <w:t>1.</w:t>
-          </w:r>
-          <w:r>
-            <w:rPr>
-              <w:rFonts w:eastAsiaTheme="minorEastAsia"/>
-              <w:noProof/>
-              <w:lang w:eastAsia="de-DE"/>
-            </w:rPr>
-            <w:tab/>
-          </w:r>
-          <w:r>
-            <w:rPr>
-              <w:rStyle w:val="Hyperlink"/>
-              <w:noProof/>
-            </w:rPr>
-            <w:t>Anforderungen und Ziele</w:t>
-          </w:r>
-          <w:r>
-            <w:rPr>
-              <w:noProof/>
-              <w:webHidden/>
-            </w:rPr>
-            <w:tab/>
-          </w:r>
-          <w:r>
-            <w:rPr>
-              <w:noProof/>
-              <w:webHidden/>
-            </w:rPr>
-            <w:fldChar w:fldCharType="begin"/>
-          </w:r>
-          <w:r>
-            <w:rPr>
-              <w:noProof/>
-              <w:webHidden/>
-            </w:rPr>
-            <w:instrText xml:space="preserve"> PAGEREF _Toc500917701 \h </w:instrText>
-          </w:r>
-          <w:r>
-            <w:rPr>
-              <w:noProof/>
-              <w:webHidden/>
-            </w:rPr>
-          </w:r>
-          <w:r>
-            <w:rPr>
-              <w:noProof/>
-              <w:webHidden/>
-            </w:rPr>
-            <w:fldChar w:fldCharType="separate"/>
-          </w:r>
-          <w:r>
-            <w:rPr>
-              <w:noProof/>
-              <w:webHidden/>
-            </w:rPr>
-            <w:t>5</w:t>
-          </w:r>
-          <w:r>
-            <w:rPr>
-              <w:noProof/>
-              <w:webHidden/>
-            </w:rPr>
-            <w:fldChar w:fldCharType="end"/>
-          </w:r>
-          <w:r>
-            <w:rPr>
-              <w:rStyle w:val="Hyperlink"/>
-              <w:noProof/>
-            </w:rPr>
-            <w:fldChar w:fldCharType="end"/>
-          </w:r>
+          <w:hyperlink w:anchor="_Toc500917701" w:history="1">
+            <w:r>
+              <w:rPr>
+                <w:rStyle w:val="Hyperlink"/>
+                <w:noProof/>
+              </w:rPr>
+              <w:t>1.</w:t>
+            </w:r>
+            <w:r>
+              <w:rPr>
+                <w:rFonts w:eastAsiaTheme="minorEastAsia"/>
+                <w:noProof/>
+                <w:lang w:eastAsia="de-DE"/>
+              </w:rPr>
+              <w:tab/>
+            </w:r>
+            <w:r>
+              <w:rPr>
+                <w:rStyle w:val="Hyperlink"/>
+                <w:noProof/>
+              </w:rPr>
+              <w:t>Anforderungen und Ziele</w:t>
+            </w:r>
+            <w:r>
+              <w:rPr>
+                <w:noProof/>
+                <w:webHidden/>
+              </w:rPr>
+              <w:tab/>
+            </w:r>
+            <w:r>
+              <w:rPr>
+                <w:noProof/>
+                <w:webHidden/>
+              </w:rPr>
+              <w:fldChar w:fldCharType="begin"/>
+            </w:r>
+            <w:r>
+              <w:rPr>
+                <w:noProof/>
+                <w:webHidden/>
+              </w:rPr>
+              <w:instrText xml:space="preserve"> PAGEREF _Toc500917701 \h </w:instrText>
+            </w:r>
+            <w:r>
+              <w:rPr>
+                <w:noProof/>
+                <w:webHidden/>
+              </w:rPr>
+            </w:r>
+            <w:r>
+              <w:rPr>
+                <w:noProof/>
+                <w:webHidden/>
+              </w:rPr>
+              <w:fldChar w:fldCharType="separate"/>
+            </w:r>
+            <w:r>
+              <w:rPr>
+                <w:noProof/>
+                <w:webHidden/>
+              </w:rPr>
+              <w:t>5</w:t>
+            </w:r>
+            <w:r>
+              <w:rPr>
+                <w:noProof/>
+                <w:webHidden/>
+              </w:rPr>
+              <w:fldChar w:fldCharType="end"/>
+            </w:r>
+          </w:hyperlink>
         </w:p>
         <w:p>
           <w:pPr>
@@ -6484,13 +6513,13 @@
           <w:numId w:val="1"/>
         </w:numPr>
       </w:pPr>
-      <w:bookmarkStart w:id="11" w:name="_Toc468134374"/>
-      <w:bookmarkStart w:id="12" w:name="_Toc468134401"/>
-      <w:bookmarkStart w:id="13" w:name="_Toc500917705"/>
+      <w:bookmarkStart w:id="11" w:name="_Toc500917705"/>
+      <w:bookmarkStart w:id="12" w:name="_Toc468134374"/>
+      <w:bookmarkStart w:id="13" w:name="_Toc468134401"/>
       <w:r>
         <w:t>Informationen: Chancen durch Industrie 4.0</w:t>
       </w:r>
-      <w:bookmarkEnd w:id="13"/>
+      <w:bookmarkEnd w:id="11"/>
     </w:p>
     <w:p>
       <w:pPr>
@@ -6524,8 +6553,8 @@
         </w:numPr>
       </w:pPr>
       <w:bookmarkStart w:id="14" w:name="_Toc500917706"/>
-      <w:bookmarkEnd w:id="11"/>
       <w:bookmarkEnd w:id="12"/>
+      <w:bookmarkEnd w:id="13"/>
       <w:r>
         <w:lastRenderedPageBreak/>
         <w:t xml:space="preserve">Informationen: Vernetzung </w:t>
@@ -11080,7 +11109,13 @@
         <w:t>zentralen</w:t>
       </w:r>
       <w:r>
-        <w:t xml:space="preserve"> Datenbank gehalten. Der Webserver soll wenn möglich PHP 7.2 und MySQL 5.6 unterstützten. </w:t>
+        <w:t xml:space="preserve"> Datenbank gehalten. Der Webserver </w:t>
+      </w:r>
+      <w:r>
+        <w:t>soll,</w:t>
+      </w:r>
+      <w:r>
+        <w:t xml:space="preserve"> wenn möglich PHP 7.2 und MySQL 5.6 unterstützten. </w:t>
       </w:r>
     </w:p>
     <w:p>
@@ -11165,7 +11200,7 @@
         </w:rPr>
         <w:lastRenderedPageBreak/>
         <w:drawing>
-          <wp:anchor distT="0" distB="0" distL="114300" distR="114300" simplePos="0" relativeHeight="251664384" behindDoc="0" locked="0" layoutInCell="1" allowOverlap="1" wp14:anchorId="3580221E" wp14:editId="5AC7AAC4">
+          <wp:anchor distT="0" distB="0" distL="114300" distR="114300" simplePos="0" relativeHeight="251664384" behindDoc="0" locked="0" layoutInCell="1" allowOverlap="1" wp14:anchorId="3580221E" wp14:editId="0DB59184">
             <wp:simplePos x="0" y="0"/>
             <wp:positionH relativeFrom="margin">
               <wp:align>center</wp:align>
@@ -11173,8 +11208,8 @@
             <wp:positionV relativeFrom="paragraph">
               <wp:posOffset>406400</wp:posOffset>
             </wp:positionV>
-            <wp:extent cx="5324475" cy="7178675"/>
-            <wp:effectExtent l="0" t="0" r="9525" b="3175"/>
+            <wp:extent cx="5324475" cy="6886575"/>
+            <wp:effectExtent l="0" t="0" r="9525" b="9525"/>
             <wp:wrapTopAndBottom/>
             <wp:docPr id="1" name="Grafik 1"/>
             <wp:cNvGraphicFramePr>
@@ -11197,13 +11232,13 @@
                         </a:ext>
                       </a:extLst>
                     </a:blip>
-                    <a:srcRect t="865" b="21767"/>
+                    <a:srcRect t="865" b="24915"/>
                     <a:stretch/>
                   </pic:blipFill>
                   <pic:spPr bwMode="auto">
                     <a:xfrm>
                       <a:off x="0" y="0"/>
-                      <a:ext cx="5324475" cy="7178675"/>
+                      <a:ext cx="5324475" cy="6886575"/>
                     </a:xfrm>
                     <a:prstGeom prst="rect">
                       <a:avLst/>
@@ -11243,15 +11278,6 @@
           <w:sz w:val="24"/>
         </w:rPr>
       </w:pPr>
-    </w:p>
-    <w:p>
-      <w:pPr>
-        <w:jc w:val="center"/>
-        <w:rPr>
-          <w:b/>
-          <w:sz w:val="24"/>
-        </w:rPr>
-      </w:pPr>
       <w:hyperlink r:id="rId10" w:history="1">
         <w:r>
           <w:rPr>
@@ -11279,6 +11305,7 @@
       </w:pPr>
       <w:bookmarkStart w:id="57" w:name="_Toc500917744"/>
       <w:r>
+        <w:lastRenderedPageBreak/>
         <w:t xml:space="preserve">Analyse: </w:t>
       </w:r>
       <w:r>
@@ -11404,16 +11431,22 @@
         <w:t>dem Leser</w:t>
       </w:r>
       <w:r>
-        <w:t xml:space="preserve"> mit der Webseite die vermitteln, dass</w:t>
-      </w:r>
-      <w:r>
-        <w:t xml:space="preserve"> das Buch lesenswert ist und auf jeden Fall gelesen werden sollte. </w:t>
-      </w:r>
-      <w:r>
-        <w:t xml:space="preserve">Mit der Webseite können Benutzer die das Buch bereits gelesen haben ihr Gedächtnis über den Inhalt des Buches auffrischen, Informationen über den Autor erfahren und das Buch mithilfe der Webseite anderen weiterempfehlen können. </w:t>
-      </w:r>
-      <w:r>
-        <w:t>Der Nutzer soll den Grundlegenden Inhalt und des Buches verstehen können, ohne das Buch vorher gelesen zu haben. Durch ein modernes und einfaches Design der Webseite soll sich der Benutzer der Webseite wohl fühlen und nicht gleich wieder die Webseite schließen, wie es heutzutage bei vielen schlecht designten Webseiten der Fall ist.</w:t>
+        <w:t xml:space="preserve"> mit der Webseite die</w:t>
+      </w:r>
+      <w:r>
+        <w:t xml:space="preserve"> aktuell fortschreitende vierte industrielle Revolution erklären und vermitteln. Die Aufklärung der Menschen über Industrie 4.0 ist sehr wichtig, denn diese wird die Wirtschaft weltweit verändern und dessen Vernetzung und dessen Datenschutz sind wichtige Themen die angesprochen werden müssen. </w:t>
+      </w:r>
+      <w:r>
+        <w:t xml:space="preserve">Mit der Webseite </w:t>
+      </w:r>
+      <w:r>
+        <w:t>bieten wir eine zentrale Anlaufstelle für jedermann der sich über Industrie 4.0 informieren will</w:t>
+      </w:r>
+      <w:r>
+        <w:t xml:space="preserve">. </w:t>
+      </w:r>
+      <w:r>
+        <w:t>Durch ein modernes und einfaches Design der Webseite soll sich der Benutzer der Webseite wohl fühlen und nicht gleich wieder die Webseite schließen, wie es heutzutage bei vielen schlecht designten Webseiten der Fall ist.</w:t>
       </w:r>
     </w:p>
     <w:p/>
@@ -11464,7 +11497,10 @@
       </w:pPr>
       <w:bookmarkStart w:id="61" w:name="_Toc500917748"/>
       <w:r>
-        <w:t>Strukturtyp Grafik</w:t>
+        <w:t>Strukturtyp</w:t>
+      </w:r>
+      <w:r>
+        <w:t xml:space="preserve"> Grafik</w:t>
       </w:r>
       <w:bookmarkEnd w:id="61"/>
     </w:p>
@@ -11480,9 +11516,6 @@
       <w:r>
         <w:t>Sitemap</w:t>
       </w:r>
-      <w:r>
-        <w:t>sss</w:t>
-      </w:r>
       <w:bookmarkEnd w:id="62"/>
     </w:p>
     <w:p/>
@@ -11527,7 +11560,6 @@
     </w:p>
     <w:p>
       <w:r>
-        <w:lastRenderedPageBreak/>
         <w:t xml:space="preserve">Die Website soll auf den Schulinternen Linux Webserver laufen. Weil die Webseite </w:t>
       </w:r>
       <w:r>
@@ -11774,7 +11806,6 @@
         <w:docPartUnique/>
       </w:docPartObj>
     </w:sdtPr>
-    <w:sdtEndPr/>
     <w:sdtContent>
       <w:p>
         <w:pPr>
@@ -11843,7 +11874,7 @@
                 </wp:inline>
               </w:drawing>
             </mc:Choice>
-            <mc:Fallback xmlns:cx1="http://schemas.microsoft.com/office/drawing/2015/9/8/chartex" xmlns:cx2="http://schemas.microsoft.com/office/drawing/2015/10/21/chartex" xmlns:cx3="http://schemas.microsoft.com/office/drawing/2016/5/9/chartex" xmlns:cx4="http://schemas.microsoft.com/office/drawing/2016/5/10/chartex" xmlns:cx5="http://schemas.microsoft.com/office/drawing/2016/5/11/chartex" xmlns:cx6="http://schemas.microsoft.com/office/drawing/2016/5/12/chartex" xmlns:cx7="http://schemas.microsoft.com/office/drawing/2016/5/13/chartex" xmlns:cx8="http://schemas.microsoft.com/office/drawing/2016/5/14/chartex" xmlns:aink="http://schemas.microsoft.com/office/drawing/2016/ink" xmlns:am3d="http://schemas.microsoft.com/office/drawing/2017/model3d" xmlns:w16cid="http://schemas.microsoft.com/office/word/2016/wordml/cid">
+            <mc:Fallback xmlns:w16cid="http://schemas.microsoft.com/office/word/2016/wordml/cid" xmlns:am3d="http://schemas.microsoft.com/office/drawing/2017/model3d" xmlns:aink="http://schemas.microsoft.com/office/drawing/2016/ink" xmlns:cx8="http://schemas.microsoft.com/office/drawing/2016/5/14/chartex" xmlns:cx7="http://schemas.microsoft.com/office/drawing/2016/5/13/chartex" xmlns:cx6="http://schemas.microsoft.com/office/drawing/2016/5/12/chartex" xmlns:cx5="http://schemas.microsoft.com/office/drawing/2016/5/11/chartex" xmlns:cx4="http://schemas.microsoft.com/office/drawing/2016/5/10/chartex" xmlns:cx3="http://schemas.microsoft.com/office/drawing/2016/5/9/chartex" xmlns:cx2="http://schemas.microsoft.com/office/drawing/2015/10/21/chartex" xmlns:cx1="http://schemas.microsoft.com/office/drawing/2015/9/8/chartex">
               <w:pict>
                 <v:shapetype w14:anchorId="05C5C3E2" id="_x0000_t110" coordsize="21600,21600" o:spt="110" path="m10800,l,10800,10800,21600,21600,10800xe">
                   <v:stroke joinstyle="miter"/>
@@ -11876,7 +11907,7 @@
           <w:rPr>
             <w:noProof/>
           </w:rPr>
-          <w:t>4</w:t>
+          <w:t>1</w:t>
         </w:r>
         <w:r>
           <w:fldChar w:fldCharType="end"/>
@@ -11932,13 +11963,7 @@
     </w:r>
     <w:r>
       <w:tab/>
-      <w:t>1</w:t>
-    </w:r>
-    <w:r>
-      <w:t>3</w:t>
-    </w:r>
-    <w:r>
-      <w:t>.12.2017</w:t>
+      <w:t>13.12.2017</w:t>
     </w:r>
   </w:p>
 </w:hdr>
@@ -14492,7 +14517,6 @@
   <w:style w:type="character" w:default="1" w:styleId="Absatz-Standardschriftart">
     <w:name w:val="Default Paragraph Font"/>
     <w:uiPriority w:val="1"/>
-    <w:semiHidden/>
     <w:unhideWhenUsed/>
   </w:style>
   <w:style w:type="table" w:default="1" w:styleId="NormaleTabelle">
@@ -15004,7 +15028,7 @@
 </file>
 
 <file path=customXml/itemProps1.xml><?xml version="1.0" encoding="utf-8"?>
-<ds:datastoreItem xmlns:ds="http://schemas.openxmlformats.org/officeDocument/2006/customXml" ds:itemID="{63FC7416-93AF-46C9-99A8-C64251381CA8}">
+<ds:datastoreItem xmlns:ds="http://schemas.openxmlformats.org/officeDocument/2006/customXml" ds:itemID="{3A624195-5AB0-4B0D-95AB-09CE7B9B7A3B}">
   <ds:schemaRefs>
     <ds:schemaRef ds:uri="http://schemas.openxmlformats.org/officeDocument/2006/bibliography"/>
   </ds:schemaRefs>

</xml_diff>

<commit_message>
Das Pflichtenheft wurde auf die Version 0.9.4 aktualisiert
</commit_message>
<xml_diff>
--- a/TP/Dateien/Pflichtenheft.docx
+++ b/TP/Dateien/Pflichtenheft.docx
@@ -245,12 +245,14 @@
         </w:rPr>
         <w:t xml:space="preserve"> </w:t>
       </w:r>
+      <w:proofErr w:type="spellStart"/>
       <w:r>
         <w:rPr>
           <w:sz w:val="36"/>
         </w:rPr>
         <w:t>Hvala</w:t>
       </w:r>
+      <w:proofErr w:type="spellEnd"/>
     </w:p>
     <w:p>
       <w:pPr>
@@ -328,10 +330,8 @@
         <w:rPr>
           <w:sz w:val="36"/>
         </w:rPr>
-        <w:t>3</w:t>
-      </w:r>
-      <w:bookmarkStart w:id="0" w:name="_GoBack"/>
-      <w:bookmarkEnd w:id="0"/>
+        <w:t>4</w:t>
+      </w:r>
       <w:r>
         <w:rPr>
           <w:sz w:val="36"/>
@@ -814,8 +814,13 @@
             <w:pPr>
               <w:jc w:val="center"/>
             </w:pPr>
-            <w:r>
-              <w:t>Use Case</w:t>
+            <w:proofErr w:type="spellStart"/>
+            <w:r>
+              <w:t>Use</w:t>
+            </w:r>
+            <w:proofErr w:type="spellEnd"/>
+            <w:r>
+              <w:t xml:space="preserve"> Case</w:t>
             </w:r>
             <w:r>
               <w:t>: Akteure</w:t>
@@ -889,8 +894,13 @@
             <w:pPr>
               <w:jc w:val="center"/>
             </w:pPr>
-            <w:r>
-              <w:t>Use Case</w:t>
+            <w:proofErr w:type="spellStart"/>
+            <w:r>
+              <w:t>Use</w:t>
+            </w:r>
+            <w:proofErr w:type="spellEnd"/>
+            <w:r>
+              <w:t xml:space="preserve"> Case</w:t>
             </w:r>
             <w:r>
               <w:t xml:space="preserve"> Diagramm + </w:t>
@@ -1257,6 +1267,78 @@
             </w:pPr>
             <w:r>
               <w:t>Was wollen wir vermitteln? beantwortet</w:t>
+            </w:r>
+          </w:p>
+        </w:tc>
+        <w:tc>
+          <w:tcPr>
+            <w:tcW w:w="992" w:type="dxa"/>
+            <w:vAlign w:val="center"/>
+          </w:tcPr>
+          <w:p>
+            <w:pPr>
+              <w:jc w:val="center"/>
+            </w:pPr>
+            <w:r>
+              <w:t>WIP</w:t>
+            </w:r>
+          </w:p>
+        </w:tc>
+      </w:tr>
+      <w:tr>
+        <w:tc>
+          <w:tcPr>
+            <w:tcW w:w="1005" w:type="dxa"/>
+            <w:vAlign w:val="center"/>
+          </w:tcPr>
+          <w:p>
+            <w:pPr>
+              <w:jc w:val="center"/>
+            </w:pPr>
+            <w:r>
+              <w:t>0.9.4</w:t>
+            </w:r>
+          </w:p>
+        </w:tc>
+        <w:tc>
+          <w:tcPr>
+            <w:tcW w:w="1329" w:type="dxa"/>
+            <w:vAlign w:val="center"/>
+          </w:tcPr>
+          <w:p>
+            <w:pPr>
+              <w:jc w:val="center"/>
+            </w:pPr>
+            <w:r>
+              <w:t>13.12.2017</w:t>
+            </w:r>
+          </w:p>
+        </w:tc>
+        <w:tc>
+          <w:tcPr>
+            <w:tcW w:w="1756" w:type="dxa"/>
+            <w:vAlign w:val="center"/>
+          </w:tcPr>
+          <w:p>
+            <w:pPr>
+              <w:jc w:val="center"/>
+            </w:pPr>
+            <w:r>
+              <w:t>Thomas Sapelza</w:t>
+            </w:r>
+          </w:p>
+        </w:tc>
+        <w:tc>
+          <w:tcPr>
+            <w:tcW w:w="4127" w:type="dxa"/>
+            <w:vAlign w:val="center"/>
+          </w:tcPr>
+          <w:p>
+            <w:pPr>
+              <w:jc w:val="center"/>
+            </w:pPr>
+            <w:r>
+              <w:t>Welcher Strukturtyp? beantwortet</w:t>
             </w:r>
           </w:p>
         </w:tc>
@@ -1413,7 +1495,7 @@
           <w:r>
             <w:fldChar w:fldCharType="separate"/>
           </w:r>
-          <w:hyperlink w:anchor="_Toc500917701" w:history="1">
+          <w:hyperlink w:anchor="_Toc500920599" w:history="1">
             <w:r>
               <w:rPr>
                 <w:rStyle w:val="Hyperlink"/>
@@ -1455,7 +1537,7 @@
                 <w:noProof/>
                 <w:webHidden/>
               </w:rPr>
-              <w:instrText xml:space="preserve"> PAGEREF _Toc500917701 \h </w:instrText>
+              <w:instrText xml:space="preserve"> PAGEREF _Toc500920599 \h </w:instrText>
             </w:r>
             <w:r>
               <w:rPr>
@@ -1499,7 +1581,7 @@
               <w:lang w:eastAsia="de-DE"/>
             </w:rPr>
           </w:pPr>
-          <w:hyperlink w:anchor="_Toc500917702" w:history="1">
+          <w:hyperlink w:anchor="_Toc500920600" w:history="1">
             <w:r>
               <w:rPr>
                 <w:rStyle w:val="Hyperlink"/>
@@ -1541,7 +1623,7 @@
                 <w:noProof/>
                 <w:webHidden/>
               </w:rPr>
-              <w:instrText xml:space="preserve"> PAGEREF _Toc500917702 \h </w:instrText>
+              <w:instrText xml:space="preserve"> PAGEREF _Toc500920600 \h </w:instrText>
             </w:r>
             <w:r>
               <w:rPr>
@@ -1585,7 +1667,7 @@
               <w:lang w:eastAsia="de-DE"/>
             </w:rPr>
           </w:pPr>
-          <w:hyperlink w:anchor="_Toc500917703" w:history="1">
+          <w:hyperlink w:anchor="_Toc500920601" w:history="1">
             <w:r>
               <w:rPr>
                 <w:rStyle w:val="Hyperlink"/>
@@ -1627,7 +1709,7 @@
                 <w:noProof/>
                 <w:webHidden/>
               </w:rPr>
-              <w:instrText xml:space="preserve"> PAGEREF _Toc500917703 \h </w:instrText>
+              <w:instrText xml:space="preserve"> PAGEREF _Toc500920601 \h </w:instrText>
             </w:r>
             <w:r>
               <w:rPr>
@@ -1671,7 +1753,7 @@
               <w:lang w:eastAsia="de-DE"/>
             </w:rPr>
           </w:pPr>
-          <w:hyperlink w:anchor="_Toc500917704" w:history="1">
+          <w:hyperlink w:anchor="_Toc500920602" w:history="1">
             <w:r>
               <w:rPr>
                 <w:rStyle w:val="Hyperlink"/>
@@ -1713,7 +1795,7 @@
                 <w:noProof/>
                 <w:webHidden/>
               </w:rPr>
-              <w:instrText xml:space="preserve"> PAGEREF _Toc500917704 \h </w:instrText>
+              <w:instrText xml:space="preserve"> PAGEREF _Toc500920602 \h </w:instrText>
             </w:r>
             <w:r>
               <w:rPr>
@@ -1757,7 +1839,7 @@
               <w:lang w:eastAsia="de-DE"/>
             </w:rPr>
           </w:pPr>
-          <w:hyperlink w:anchor="_Toc500917705" w:history="1">
+          <w:hyperlink w:anchor="_Toc500920603" w:history="1">
             <w:r>
               <w:rPr>
                 <w:rStyle w:val="Hyperlink"/>
@@ -1799,7 +1881,7 @@
                 <w:noProof/>
                 <w:webHidden/>
               </w:rPr>
-              <w:instrText xml:space="preserve"> PAGEREF _Toc500917705 \h </w:instrText>
+              <w:instrText xml:space="preserve"> PAGEREF _Toc500920603 \h </w:instrText>
             </w:r>
             <w:r>
               <w:rPr>
@@ -1843,7 +1925,7 @@
               <w:lang w:eastAsia="de-DE"/>
             </w:rPr>
           </w:pPr>
-          <w:hyperlink w:anchor="_Toc500917706" w:history="1">
+          <w:hyperlink w:anchor="_Toc500920604" w:history="1">
             <w:r>
               <w:rPr>
                 <w:rStyle w:val="Hyperlink"/>
@@ -1885,7 +1967,7 @@
                 <w:noProof/>
                 <w:webHidden/>
               </w:rPr>
-              <w:instrText xml:space="preserve"> PAGEREF _Toc500917706 \h </w:instrText>
+              <w:instrText xml:space="preserve"> PAGEREF _Toc500920604 \h </w:instrText>
             </w:r>
             <w:r>
               <w:rPr>
@@ -1929,7 +2011,7 @@
               <w:lang w:eastAsia="de-DE"/>
             </w:rPr>
           </w:pPr>
-          <w:hyperlink w:anchor="_Toc500917707" w:history="1">
+          <w:hyperlink w:anchor="_Toc500920605" w:history="1">
             <w:r>
               <w:rPr>
                 <w:rStyle w:val="Hyperlink"/>
@@ -1971,7 +2053,7 @@
                 <w:noProof/>
                 <w:webHidden/>
               </w:rPr>
-              <w:instrText xml:space="preserve"> PAGEREF _Toc500917707 \h </w:instrText>
+              <w:instrText xml:space="preserve"> PAGEREF _Toc500920605 \h </w:instrText>
             </w:r>
             <w:r>
               <w:rPr>
@@ -2015,7 +2097,7 @@
               <w:lang w:eastAsia="de-DE"/>
             </w:rPr>
           </w:pPr>
-          <w:hyperlink w:anchor="_Toc500917708" w:history="1">
+          <w:hyperlink w:anchor="_Toc500920606" w:history="1">
             <w:r>
               <w:rPr>
                 <w:rStyle w:val="Hyperlink"/>
@@ -2057,7 +2139,7 @@
                 <w:noProof/>
                 <w:webHidden/>
               </w:rPr>
-              <w:instrText xml:space="preserve"> PAGEREF _Toc500917708 \h </w:instrText>
+              <w:instrText xml:space="preserve"> PAGEREF _Toc500920606 \h </w:instrText>
             </w:r>
             <w:r>
               <w:rPr>
@@ -2101,7 +2183,7 @@
               <w:lang w:eastAsia="de-DE"/>
             </w:rPr>
           </w:pPr>
-          <w:hyperlink w:anchor="_Toc500917709" w:history="1">
+          <w:hyperlink w:anchor="_Toc500920607" w:history="1">
             <w:r>
               <w:rPr>
                 <w:rStyle w:val="Hyperlink"/>
@@ -2143,7 +2225,7 @@
                 <w:noProof/>
                 <w:webHidden/>
               </w:rPr>
-              <w:instrText xml:space="preserve"> PAGEREF _Toc500917709 \h </w:instrText>
+              <w:instrText xml:space="preserve"> PAGEREF _Toc500920607 \h </w:instrText>
             </w:r>
             <w:r>
               <w:rPr>
@@ -2187,7 +2269,7 @@
               <w:lang w:eastAsia="de-DE"/>
             </w:rPr>
           </w:pPr>
-          <w:hyperlink w:anchor="_Toc500917710" w:history="1">
+          <w:hyperlink w:anchor="_Toc500920608" w:history="1">
             <w:r>
               <w:rPr>
                 <w:rStyle w:val="Hyperlink"/>
@@ -2229,7 +2311,7 @@
                 <w:noProof/>
                 <w:webHidden/>
               </w:rPr>
-              <w:instrText xml:space="preserve"> PAGEREF _Toc500917710 \h </w:instrText>
+              <w:instrText xml:space="preserve"> PAGEREF _Toc500920608 \h </w:instrText>
             </w:r>
             <w:r>
               <w:rPr>
@@ -2273,7 +2355,7 @@
               <w:lang w:eastAsia="de-DE"/>
             </w:rPr>
           </w:pPr>
-          <w:hyperlink w:anchor="_Toc500917711" w:history="1">
+          <w:hyperlink w:anchor="_Toc500920609" w:history="1">
             <w:r>
               <w:rPr>
                 <w:rStyle w:val="Hyperlink"/>
@@ -2315,7 +2397,7 @@
                 <w:noProof/>
                 <w:webHidden/>
               </w:rPr>
-              <w:instrText xml:space="preserve"> PAGEREF _Toc500917711 \h </w:instrText>
+              <w:instrText xml:space="preserve"> PAGEREF _Toc500920609 \h </w:instrText>
             </w:r>
             <w:r>
               <w:rPr>
@@ -2359,7 +2441,7 @@
               <w:lang w:eastAsia="de-DE"/>
             </w:rPr>
           </w:pPr>
-          <w:hyperlink w:anchor="_Toc500917712" w:history="1">
+          <w:hyperlink w:anchor="_Toc500920610" w:history="1">
             <w:r>
               <w:rPr>
                 <w:rStyle w:val="Hyperlink"/>
@@ -2401,7 +2483,7 @@
                 <w:noProof/>
                 <w:webHidden/>
               </w:rPr>
-              <w:instrText xml:space="preserve"> PAGEREF _Toc500917712 \h </w:instrText>
+              <w:instrText xml:space="preserve"> PAGEREF _Toc500920610 \h </w:instrText>
             </w:r>
             <w:r>
               <w:rPr>
@@ -2445,7 +2527,7 @@
               <w:lang w:eastAsia="de-DE"/>
             </w:rPr>
           </w:pPr>
-          <w:hyperlink w:anchor="_Toc500917713" w:history="1">
+          <w:hyperlink w:anchor="_Toc500920611" w:history="1">
             <w:r>
               <w:rPr>
                 <w:rStyle w:val="Hyperlink"/>
@@ -2487,7 +2569,7 @@
                 <w:noProof/>
                 <w:webHidden/>
               </w:rPr>
-              <w:instrText xml:space="preserve"> PAGEREF _Toc500917713 \h </w:instrText>
+              <w:instrText xml:space="preserve"> PAGEREF _Toc500920611 \h </w:instrText>
             </w:r>
             <w:r>
               <w:rPr>
@@ -2531,7 +2613,7 @@
               <w:lang w:eastAsia="de-DE"/>
             </w:rPr>
           </w:pPr>
-          <w:hyperlink w:anchor="_Toc500917714" w:history="1">
+          <w:hyperlink w:anchor="_Toc500920612" w:history="1">
             <w:r>
               <w:rPr>
                 <w:rStyle w:val="Hyperlink"/>
@@ -2573,7 +2655,7 @@
                 <w:noProof/>
                 <w:webHidden/>
               </w:rPr>
-              <w:instrText xml:space="preserve"> PAGEREF _Toc500917714 \h </w:instrText>
+              <w:instrText xml:space="preserve"> PAGEREF _Toc500920612 \h </w:instrText>
             </w:r>
             <w:r>
               <w:rPr>
@@ -2617,7 +2699,7 @@
               <w:lang w:eastAsia="de-DE"/>
             </w:rPr>
           </w:pPr>
-          <w:hyperlink w:anchor="_Toc500917715" w:history="1">
+          <w:hyperlink w:anchor="_Toc500920613" w:history="1">
             <w:r>
               <w:rPr>
                 <w:rStyle w:val="Hyperlink"/>
@@ -2659,7 +2741,7 @@
                 <w:noProof/>
                 <w:webHidden/>
               </w:rPr>
-              <w:instrText xml:space="preserve"> PAGEREF _Toc500917715 \h </w:instrText>
+              <w:instrText xml:space="preserve"> PAGEREF _Toc500920613 \h </w:instrText>
             </w:r>
             <w:r>
               <w:rPr>
@@ -2703,7 +2785,7 @@
               <w:lang w:eastAsia="de-DE"/>
             </w:rPr>
           </w:pPr>
-          <w:hyperlink w:anchor="_Toc500917716" w:history="1">
+          <w:hyperlink w:anchor="_Toc500920614" w:history="1">
             <w:r>
               <w:rPr>
                 <w:rStyle w:val="Hyperlink"/>
@@ -2745,7 +2827,7 @@
                 <w:noProof/>
                 <w:webHidden/>
               </w:rPr>
-              <w:instrText xml:space="preserve"> PAGEREF _Toc500917716 \h </w:instrText>
+              <w:instrText xml:space="preserve"> PAGEREF _Toc500920614 \h </w:instrText>
             </w:r>
             <w:r>
               <w:rPr>
@@ -2789,7 +2871,7 @@
               <w:lang w:eastAsia="de-DE"/>
             </w:rPr>
           </w:pPr>
-          <w:hyperlink w:anchor="_Toc500917717" w:history="1">
+          <w:hyperlink w:anchor="_Toc500920615" w:history="1">
             <w:r>
               <w:rPr>
                 <w:rStyle w:val="Hyperlink"/>
@@ -2831,7 +2913,7 @@
                 <w:noProof/>
                 <w:webHidden/>
               </w:rPr>
-              <w:instrText xml:space="preserve"> PAGEREF _Toc500917717 \h </w:instrText>
+              <w:instrText xml:space="preserve"> PAGEREF _Toc500920615 \h </w:instrText>
             </w:r>
             <w:r>
               <w:rPr>
@@ -2875,7 +2957,7 @@
               <w:lang w:eastAsia="de-DE"/>
             </w:rPr>
           </w:pPr>
-          <w:hyperlink w:anchor="_Toc500917718" w:history="1">
+          <w:hyperlink w:anchor="_Toc500920616" w:history="1">
             <w:r>
               <w:rPr>
                 <w:rStyle w:val="Hyperlink"/>
@@ -2917,7 +2999,7 @@
                 <w:noProof/>
                 <w:webHidden/>
               </w:rPr>
-              <w:instrText xml:space="preserve"> PAGEREF _Toc500917718 \h </w:instrText>
+              <w:instrText xml:space="preserve"> PAGEREF _Toc500920616 \h </w:instrText>
             </w:r>
             <w:r>
               <w:rPr>
@@ -2961,7 +3043,7 @@
               <w:lang w:eastAsia="de-DE"/>
             </w:rPr>
           </w:pPr>
-          <w:hyperlink w:anchor="_Toc500917719" w:history="1">
+          <w:hyperlink w:anchor="_Toc500920617" w:history="1">
             <w:r>
               <w:rPr>
                 <w:rStyle w:val="Hyperlink"/>
@@ -3003,7 +3085,7 @@
                 <w:noProof/>
                 <w:webHidden/>
               </w:rPr>
-              <w:instrText xml:space="preserve"> PAGEREF _Toc500917719 \h </w:instrText>
+              <w:instrText xml:space="preserve"> PAGEREF _Toc500920617 \h </w:instrText>
             </w:r>
             <w:r>
               <w:rPr>
@@ -3047,7 +3129,7 @@
               <w:lang w:eastAsia="de-DE"/>
             </w:rPr>
           </w:pPr>
-          <w:hyperlink w:anchor="_Toc500917720" w:history="1">
+          <w:hyperlink w:anchor="_Toc500920618" w:history="1">
             <w:r>
               <w:rPr>
                 <w:rStyle w:val="Hyperlink"/>
@@ -3089,7 +3171,7 @@
                 <w:noProof/>
                 <w:webHidden/>
               </w:rPr>
-              <w:instrText xml:space="preserve"> PAGEREF _Toc500917720 \h </w:instrText>
+              <w:instrText xml:space="preserve"> PAGEREF _Toc500920618 \h </w:instrText>
             </w:r>
             <w:r>
               <w:rPr>
@@ -3133,7 +3215,7 @@
               <w:lang w:eastAsia="de-DE"/>
             </w:rPr>
           </w:pPr>
-          <w:hyperlink w:anchor="_Toc500917721" w:history="1">
+          <w:hyperlink w:anchor="_Toc500920619" w:history="1">
             <w:r>
               <w:rPr>
                 <w:rStyle w:val="Hyperlink"/>
@@ -3175,7 +3257,7 @@
                 <w:noProof/>
                 <w:webHidden/>
               </w:rPr>
-              <w:instrText xml:space="preserve"> PAGEREF _Toc500917721 \h </w:instrText>
+              <w:instrText xml:space="preserve"> PAGEREF _Toc500920619 \h </w:instrText>
             </w:r>
             <w:r>
               <w:rPr>
@@ -3219,7 +3301,7 @@
               <w:lang w:eastAsia="de-DE"/>
             </w:rPr>
           </w:pPr>
-          <w:hyperlink w:anchor="_Toc500917722" w:history="1">
+          <w:hyperlink w:anchor="_Toc500920620" w:history="1">
             <w:r>
               <w:rPr>
                 <w:rStyle w:val="Hyperlink"/>
@@ -3261,7 +3343,7 @@
                 <w:noProof/>
                 <w:webHidden/>
               </w:rPr>
-              <w:instrText xml:space="preserve"> PAGEREF _Toc500917722 \h </w:instrText>
+              <w:instrText xml:space="preserve"> PAGEREF _Toc500920620 \h </w:instrText>
             </w:r>
             <w:r>
               <w:rPr>
@@ -3305,7 +3387,7 @@
               <w:lang w:eastAsia="de-DE"/>
             </w:rPr>
           </w:pPr>
-          <w:hyperlink w:anchor="_Toc500917723" w:history="1">
+          <w:hyperlink w:anchor="_Toc500920621" w:history="1">
             <w:r>
               <w:rPr>
                 <w:rStyle w:val="Hyperlink"/>
@@ -3347,7 +3429,7 @@
                 <w:noProof/>
                 <w:webHidden/>
               </w:rPr>
-              <w:instrText xml:space="preserve"> PAGEREF _Toc500917723 \h </w:instrText>
+              <w:instrText xml:space="preserve"> PAGEREF _Toc500920621 \h </w:instrText>
             </w:r>
             <w:r>
               <w:rPr>
@@ -3391,7 +3473,7 @@
               <w:lang w:eastAsia="de-DE"/>
             </w:rPr>
           </w:pPr>
-          <w:hyperlink w:anchor="_Toc500917724" w:history="1">
+          <w:hyperlink w:anchor="_Toc500920622" w:history="1">
             <w:r>
               <w:rPr>
                 <w:rStyle w:val="Hyperlink"/>
@@ -3435,7 +3517,7 @@
                 <w:noProof/>
                 <w:webHidden/>
               </w:rPr>
-              <w:instrText xml:space="preserve"> PAGEREF _Toc500917724 \h </w:instrText>
+              <w:instrText xml:space="preserve"> PAGEREF _Toc500920622 \h </w:instrText>
             </w:r>
             <w:r>
               <w:rPr>
@@ -3479,7 +3561,7 @@
               <w:lang w:eastAsia="de-DE"/>
             </w:rPr>
           </w:pPr>
-          <w:hyperlink w:anchor="_Toc500917725" w:history="1">
+          <w:hyperlink w:anchor="_Toc500920623" w:history="1">
             <w:r>
               <w:rPr>
                 <w:rStyle w:val="Hyperlink"/>
@@ -3523,7 +3605,7 @@
                 <w:noProof/>
                 <w:webHidden/>
               </w:rPr>
-              <w:instrText xml:space="preserve"> PAGEREF _Toc500917725 \h </w:instrText>
+              <w:instrText xml:space="preserve"> PAGEREF _Toc500920623 \h </w:instrText>
             </w:r>
             <w:r>
               <w:rPr>
@@ -3567,7 +3649,7 @@
               <w:lang w:eastAsia="de-DE"/>
             </w:rPr>
           </w:pPr>
-          <w:hyperlink w:anchor="_Toc500917726" w:history="1">
+          <w:hyperlink w:anchor="_Toc500920624" w:history="1">
             <w:r>
               <w:rPr>
                 <w:rStyle w:val="Hyperlink"/>
@@ -3609,7 +3691,7 @@
                 <w:noProof/>
                 <w:webHidden/>
               </w:rPr>
-              <w:instrText xml:space="preserve"> PAGEREF _Toc500917726 \h </w:instrText>
+              <w:instrText xml:space="preserve"> PAGEREF _Toc500920624 \h </w:instrText>
             </w:r>
             <w:r>
               <w:rPr>
@@ -3653,7 +3735,7 @@
               <w:lang w:eastAsia="de-DE"/>
             </w:rPr>
           </w:pPr>
-          <w:hyperlink w:anchor="_Toc500917727" w:history="1">
+          <w:hyperlink w:anchor="_Toc500920625" w:history="1">
             <w:r>
               <w:rPr>
                 <w:rStyle w:val="Hyperlink"/>
@@ -3695,7 +3777,7 @@
                 <w:noProof/>
                 <w:webHidden/>
               </w:rPr>
-              <w:instrText xml:space="preserve"> PAGEREF _Toc500917727 \h </w:instrText>
+              <w:instrText xml:space="preserve"> PAGEREF _Toc500920625 \h </w:instrText>
             </w:r>
             <w:r>
               <w:rPr>
@@ -3739,7 +3821,7 @@
               <w:lang w:eastAsia="de-DE"/>
             </w:rPr>
           </w:pPr>
-          <w:hyperlink w:anchor="_Toc500917728" w:history="1">
+          <w:hyperlink w:anchor="_Toc500920626" w:history="1">
             <w:r>
               <w:rPr>
                 <w:rStyle w:val="Hyperlink"/>
@@ -3781,7 +3863,7 @@
                 <w:noProof/>
                 <w:webHidden/>
               </w:rPr>
-              <w:instrText xml:space="preserve"> PAGEREF _Toc500917728 \h </w:instrText>
+              <w:instrText xml:space="preserve"> PAGEREF _Toc500920626 \h </w:instrText>
             </w:r>
             <w:r>
               <w:rPr>
@@ -3825,7 +3907,7 @@
               <w:lang w:eastAsia="de-DE"/>
             </w:rPr>
           </w:pPr>
-          <w:hyperlink w:anchor="_Toc500917729" w:history="1">
+          <w:hyperlink w:anchor="_Toc500920627" w:history="1">
             <w:r>
               <w:rPr>
                 <w:rStyle w:val="Hyperlink"/>
@@ -3867,7 +3949,7 @@
                 <w:noProof/>
                 <w:webHidden/>
               </w:rPr>
-              <w:instrText xml:space="preserve"> PAGEREF _Toc500917729 \h </w:instrText>
+              <w:instrText xml:space="preserve"> PAGEREF _Toc500920627 \h </w:instrText>
             </w:r>
             <w:r>
               <w:rPr>
@@ -3911,7 +3993,7 @@
               <w:lang w:eastAsia="de-DE"/>
             </w:rPr>
           </w:pPr>
-          <w:hyperlink w:anchor="_Toc500917730" w:history="1">
+          <w:hyperlink w:anchor="_Toc500920628" w:history="1">
             <w:r>
               <w:rPr>
                 <w:rStyle w:val="Hyperlink"/>
@@ -3953,7 +4035,7 @@
                 <w:noProof/>
                 <w:webHidden/>
               </w:rPr>
-              <w:instrText xml:space="preserve"> PAGEREF _Toc500917730 \h </w:instrText>
+              <w:instrText xml:space="preserve"> PAGEREF _Toc500920628 \h </w:instrText>
             </w:r>
             <w:r>
               <w:rPr>
@@ -3997,7 +4079,7 @@
               <w:lang w:eastAsia="de-DE"/>
             </w:rPr>
           </w:pPr>
-          <w:hyperlink w:anchor="_Toc500917731" w:history="1">
+          <w:hyperlink w:anchor="_Toc500920629" w:history="1">
             <w:r>
               <w:rPr>
                 <w:rStyle w:val="Hyperlink"/>
@@ -4039,7 +4121,7 @@
                 <w:noProof/>
                 <w:webHidden/>
               </w:rPr>
-              <w:instrText xml:space="preserve"> PAGEREF _Toc500917731 \h </w:instrText>
+              <w:instrText xml:space="preserve"> PAGEREF _Toc500920629 \h </w:instrText>
             </w:r>
             <w:r>
               <w:rPr>
@@ -4083,7 +4165,7 @@
               <w:lang w:eastAsia="de-DE"/>
             </w:rPr>
           </w:pPr>
-          <w:hyperlink w:anchor="_Toc500917732" w:history="1">
+          <w:hyperlink w:anchor="_Toc500920630" w:history="1">
             <w:r>
               <w:rPr>
                 <w:rStyle w:val="Hyperlink"/>
@@ -4125,7 +4207,7 @@
                 <w:noProof/>
                 <w:webHidden/>
               </w:rPr>
-              <w:instrText xml:space="preserve"> PAGEREF _Toc500917732 \h </w:instrText>
+              <w:instrText xml:space="preserve"> PAGEREF _Toc500920630 \h </w:instrText>
             </w:r>
             <w:r>
               <w:rPr>
@@ -4169,7 +4251,7 @@
               <w:lang w:eastAsia="de-DE"/>
             </w:rPr>
           </w:pPr>
-          <w:hyperlink w:anchor="_Toc500917733" w:history="1">
+          <w:hyperlink w:anchor="_Toc500920631" w:history="1">
             <w:r>
               <w:rPr>
                 <w:rStyle w:val="Hyperlink"/>
@@ -4211,7 +4293,7 @@
                 <w:noProof/>
                 <w:webHidden/>
               </w:rPr>
-              <w:instrText xml:space="preserve"> PAGEREF _Toc500917733 \h </w:instrText>
+              <w:instrText xml:space="preserve"> PAGEREF _Toc500920631 \h </w:instrText>
             </w:r>
             <w:r>
               <w:rPr>
@@ -4255,7 +4337,7 @@
               <w:lang w:eastAsia="de-DE"/>
             </w:rPr>
           </w:pPr>
-          <w:hyperlink w:anchor="_Toc500917734" w:history="1">
+          <w:hyperlink w:anchor="_Toc500920632" w:history="1">
             <w:r>
               <w:rPr>
                 <w:rStyle w:val="Hyperlink"/>
@@ -4297,7 +4379,7 @@
                 <w:noProof/>
                 <w:webHidden/>
               </w:rPr>
-              <w:instrText xml:space="preserve"> PAGEREF _Toc500917734 \h </w:instrText>
+              <w:instrText xml:space="preserve"> PAGEREF _Toc500920632 \h </w:instrText>
             </w:r>
             <w:r>
               <w:rPr>
@@ -4341,7 +4423,7 @@
               <w:lang w:eastAsia="de-DE"/>
             </w:rPr>
           </w:pPr>
-          <w:hyperlink w:anchor="_Toc500917735" w:history="1">
+          <w:hyperlink w:anchor="_Toc500920633" w:history="1">
             <w:r>
               <w:rPr>
                 <w:rStyle w:val="Hyperlink"/>
@@ -4383,7 +4465,7 @@
                 <w:noProof/>
                 <w:webHidden/>
               </w:rPr>
-              <w:instrText xml:space="preserve"> PAGEREF _Toc500917735 \h </w:instrText>
+              <w:instrText xml:space="preserve"> PAGEREF _Toc500920633 \h </w:instrText>
             </w:r>
             <w:r>
               <w:rPr>
@@ -4427,7 +4509,7 @@
               <w:lang w:eastAsia="de-DE"/>
             </w:rPr>
           </w:pPr>
-          <w:hyperlink w:anchor="_Toc500917736" w:history="1">
+          <w:hyperlink w:anchor="_Toc500920634" w:history="1">
             <w:r>
               <w:rPr>
                 <w:rStyle w:val="Hyperlink"/>
@@ -4469,7 +4551,7 @@
                 <w:noProof/>
                 <w:webHidden/>
               </w:rPr>
-              <w:instrText xml:space="preserve"> PAGEREF _Toc500917736 \h </w:instrText>
+              <w:instrText xml:space="preserve"> PAGEREF _Toc500920634 \h </w:instrText>
             </w:r>
             <w:r>
               <w:rPr>
@@ -4513,7 +4595,7 @@
               <w:lang w:eastAsia="de-DE"/>
             </w:rPr>
           </w:pPr>
-          <w:hyperlink w:anchor="_Toc500917737" w:history="1">
+          <w:hyperlink w:anchor="_Toc500920635" w:history="1">
             <w:r>
               <w:rPr>
                 <w:rStyle w:val="Hyperlink"/>
@@ -4555,7 +4637,7 @@
                 <w:noProof/>
                 <w:webHidden/>
               </w:rPr>
-              <w:instrText xml:space="preserve"> PAGEREF _Toc500917737 \h </w:instrText>
+              <w:instrText xml:space="preserve"> PAGEREF _Toc500920635 \h </w:instrText>
             </w:r>
             <w:r>
               <w:rPr>
@@ -4599,7 +4681,7 @@
               <w:lang w:eastAsia="de-DE"/>
             </w:rPr>
           </w:pPr>
-          <w:hyperlink w:anchor="_Toc500917738" w:history="1">
+          <w:hyperlink w:anchor="_Toc500920636" w:history="1">
             <w:r>
               <w:rPr>
                 <w:rStyle w:val="Hyperlink"/>
@@ -4641,7 +4723,7 @@
                 <w:noProof/>
                 <w:webHidden/>
               </w:rPr>
-              <w:instrText xml:space="preserve"> PAGEREF _Toc500917738 \h </w:instrText>
+              <w:instrText xml:space="preserve"> PAGEREF _Toc500920636 \h </w:instrText>
             </w:r>
             <w:r>
               <w:rPr>
@@ -4685,7 +4767,7 @@
               <w:lang w:eastAsia="de-DE"/>
             </w:rPr>
           </w:pPr>
-          <w:hyperlink w:anchor="_Toc500917739" w:history="1">
+          <w:hyperlink w:anchor="_Toc500920637" w:history="1">
             <w:r>
               <w:rPr>
                 <w:rStyle w:val="Hyperlink"/>
@@ -4727,7 +4809,7 @@
                 <w:noProof/>
                 <w:webHidden/>
               </w:rPr>
-              <w:instrText xml:space="preserve"> PAGEREF _Toc500917739 \h </w:instrText>
+              <w:instrText xml:space="preserve"> PAGEREF _Toc500920637 \h </w:instrText>
             </w:r>
             <w:r>
               <w:rPr>
@@ -4771,7 +4853,7 @@
               <w:lang w:eastAsia="de-DE"/>
             </w:rPr>
           </w:pPr>
-          <w:hyperlink w:anchor="_Toc500917740" w:history="1">
+          <w:hyperlink w:anchor="_Toc500920638" w:history="1">
             <w:r>
               <w:rPr>
                 <w:rStyle w:val="Hyperlink"/>
@@ -4813,7 +4895,7 @@
                 <w:noProof/>
                 <w:webHidden/>
               </w:rPr>
-              <w:instrText xml:space="preserve"> PAGEREF _Toc500917740 \h </w:instrText>
+              <w:instrText xml:space="preserve"> PAGEREF _Toc500920638 \h </w:instrText>
             </w:r>
             <w:r>
               <w:rPr>
@@ -4857,7 +4939,7 @@
               <w:lang w:eastAsia="de-DE"/>
             </w:rPr>
           </w:pPr>
-          <w:hyperlink w:anchor="_Toc500917741" w:history="1">
+          <w:hyperlink w:anchor="_Toc500920639" w:history="1">
             <w:r>
               <w:rPr>
                 <w:rStyle w:val="Hyperlink"/>
@@ -4899,7 +4981,7 @@
                 <w:noProof/>
                 <w:webHidden/>
               </w:rPr>
-              <w:instrText xml:space="preserve"> PAGEREF _Toc500917741 \h </w:instrText>
+              <w:instrText xml:space="preserve"> PAGEREF _Toc500920639 \h </w:instrText>
             </w:r>
             <w:r>
               <w:rPr>
@@ -4943,7 +5025,7 @@
               <w:lang w:eastAsia="de-DE"/>
             </w:rPr>
           </w:pPr>
-          <w:hyperlink w:anchor="_Toc500917742" w:history="1">
+          <w:hyperlink w:anchor="_Toc500920640" w:history="1">
             <w:r>
               <w:rPr>
                 <w:rStyle w:val="Hyperlink"/>
@@ -4985,7 +5067,7 @@
                 <w:noProof/>
                 <w:webHidden/>
               </w:rPr>
-              <w:instrText xml:space="preserve"> PAGEREF _Toc500917742 \h </w:instrText>
+              <w:instrText xml:space="preserve"> PAGEREF _Toc500920640 \h </w:instrText>
             </w:r>
             <w:r>
               <w:rPr>
@@ -5029,7 +5111,7 @@
               <w:lang w:eastAsia="de-DE"/>
             </w:rPr>
           </w:pPr>
-          <w:hyperlink w:anchor="_Toc500917743" w:history="1">
+          <w:hyperlink w:anchor="_Toc500920641" w:history="1">
             <w:r>
               <w:rPr>
                 <w:rStyle w:val="Hyperlink"/>
@@ -5071,7 +5153,7 @@
                 <w:noProof/>
                 <w:webHidden/>
               </w:rPr>
-              <w:instrText xml:space="preserve"> PAGEREF _Toc500917743 \h </w:instrText>
+              <w:instrText xml:space="preserve"> PAGEREF _Toc500920641 \h </w:instrText>
             </w:r>
             <w:r>
               <w:rPr>
@@ -5115,7 +5197,7 @@
               <w:lang w:eastAsia="de-DE"/>
             </w:rPr>
           </w:pPr>
-          <w:hyperlink w:anchor="_Toc500917744" w:history="1">
+          <w:hyperlink w:anchor="_Toc500920642" w:history="1">
             <w:r>
               <w:rPr>
                 <w:rStyle w:val="Hyperlink"/>
@@ -5157,7 +5239,7 @@
                 <w:noProof/>
                 <w:webHidden/>
               </w:rPr>
-              <w:instrText xml:space="preserve"> PAGEREF _Toc500917744 \h </w:instrText>
+              <w:instrText xml:space="preserve"> PAGEREF _Toc500920642 \h </w:instrText>
             </w:r>
             <w:r>
               <w:rPr>
@@ -5201,7 +5283,7 @@
               <w:lang w:eastAsia="de-DE"/>
             </w:rPr>
           </w:pPr>
-          <w:hyperlink w:anchor="_Toc500917745" w:history="1">
+          <w:hyperlink w:anchor="_Toc500920643" w:history="1">
             <w:r>
               <w:rPr>
                 <w:rStyle w:val="Hyperlink"/>
@@ -5243,7 +5325,7 @@
                 <w:noProof/>
                 <w:webHidden/>
               </w:rPr>
-              <w:instrText xml:space="preserve"> PAGEREF _Toc500917745 \h </w:instrText>
+              <w:instrText xml:space="preserve"> PAGEREF _Toc500920643 \h </w:instrText>
             </w:r>
             <w:r>
               <w:rPr>
@@ -5287,7 +5369,7 @@
               <w:lang w:eastAsia="de-DE"/>
             </w:rPr>
           </w:pPr>
-          <w:hyperlink w:anchor="_Toc500917746" w:history="1">
+          <w:hyperlink w:anchor="_Toc500920644" w:history="1">
             <w:r>
               <w:rPr>
                 <w:rStyle w:val="Hyperlink"/>
@@ -5329,7 +5411,7 @@
                 <w:noProof/>
                 <w:webHidden/>
               </w:rPr>
-              <w:instrText xml:space="preserve"> PAGEREF _Toc500917746 \h </w:instrText>
+              <w:instrText xml:space="preserve"> PAGEREF _Toc500920644 \h </w:instrText>
             </w:r>
             <w:r>
               <w:rPr>
@@ -5373,7 +5455,7 @@
               <w:lang w:eastAsia="de-DE"/>
             </w:rPr>
           </w:pPr>
-          <w:hyperlink w:anchor="_Toc500917747" w:history="1">
+          <w:hyperlink w:anchor="_Toc500920645" w:history="1">
             <w:r>
               <w:rPr>
                 <w:rStyle w:val="Hyperlink"/>
@@ -5394,7 +5476,21 @@
                 <w:rStyle w:val="Hyperlink"/>
                 <w:noProof/>
               </w:rPr>
-              <w:t>Welcher Strukturtyp?</w:t>
+              <w:t>Welche</w:t>
+            </w:r>
+            <w:r>
+              <w:rPr>
+                <w:rStyle w:val="Hyperlink"/>
+                <w:noProof/>
+              </w:rPr>
+              <w:t>r</w:t>
+            </w:r>
+            <w:r>
+              <w:rPr>
+                <w:rStyle w:val="Hyperlink"/>
+                <w:noProof/>
+              </w:rPr>
+              <w:t xml:space="preserve"> Strukturtyp?</w:t>
             </w:r>
             <w:r>
               <w:rPr>
@@ -5415,7 +5511,7 @@
                 <w:noProof/>
                 <w:webHidden/>
               </w:rPr>
-              <w:instrText xml:space="preserve"> PAGEREF _Toc500917747 \h </w:instrText>
+              <w:instrText xml:space="preserve"> PAGEREF _Toc500920645 \h </w:instrText>
             </w:r>
             <w:r>
               <w:rPr>
@@ -5459,7 +5555,7 @@
               <w:lang w:eastAsia="de-DE"/>
             </w:rPr>
           </w:pPr>
-          <w:hyperlink w:anchor="_Toc500917748" w:history="1">
+          <w:hyperlink w:anchor="_Toc500920646" w:history="1">
             <w:r>
               <w:rPr>
                 <w:rStyle w:val="Hyperlink"/>
@@ -5501,7 +5597,7 @@
                 <w:noProof/>
                 <w:webHidden/>
               </w:rPr>
-              <w:instrText xml:space="preserve"> PAGEREF _Toc500917748 \h </w:instrText>
+              <w:instrText xml:space="preserve"> PAGEREF _Toc500920646 \h </w:instrText>
             </w:r>
             <w:r>
               <w:rPr>
@@ -5545,7 +5641,7 @@
               <w:lang w:eastAsia="de-DE"/>
             </w:rPr>
           </w:pPr>
-          <w:hyperlink w:anchor="_Toc500917749" w:history="1">
+          <w:hyperlink w:anchor="_Toc500920647" w:history="1">
             <w:r>
               <w:rPr>
                 <w:rStyle w:val="Hyperlink"/>
@@ -5566,7 +5662,7 @@
                 <w:rStyle w:val="Hyperlink"/>
                 <w:noProof/>
               </w:rPr>
-              <w:t>Sitemapsss</w:t>
+              <w:t>Sitemap</w:t>
             </w:r>
             <w:r>
               <w:rPr>
@@ -5587,7 +5683,7 @@
                 <w:noProof/>
                 <w:webHidden/>
               </w:rPr>
-              <w:instrText xml:space="preserve"> PAGEREF _Toc500917749 \h </w:instrText>
+              <w:instrText xml:space="preserve"> PAGEREF _Toc500920647 \h </w:instrText>
             </w:r>
             <w:r>
               <w:rPr>
@@ -5631,7 +5727,7 @@
               <w:lang w:eastAsia="de-DE"/>
             </w:rPr>
           </w:pPr>
-          <w:hyperlink w:anchor="_Toc500917750" w:history="1">
+          <w:hyperlink w:anchor="_Toc500920648" w:history="1">
             <w:r>
               <w:rPr>
                 <w:rStyle w:val="Hyperlink"/>
@@ -5673,7 +5769,7 @@
                 <w:noProof/>
                 <w:webHidden/>
               </w:rPr>
-              <w:instrText xml:space="preserve"> PAGEREF _Toc500917750 \h </w:instrText>
+              <w:instrText xml:space="preserve"> PAGEREF _Toc500920648 \h </w:instrText>
             </w:r>
             <w:r>
               <w:rPr>
@@ -5717,7 +5813,7 @@
               <w:lang w:eastAsia="de-DE"/>
             </w:rPr>
           </w:pPr>
-          <w:hyperlink w:anchor="_Toc500917751" w:history="1">
+          <w:hyperlink w:anchor="_Toc500920649" w:history="1">
             <w:r>
               <w:rPr>
                 <w:rStyle w:val="Hyperlink"/>
@@ -5759,7 +5855,7 @@
                 <w:noProof/>
                 <w:webHidden/>
               </w:rPr>
-              <w:instrText xml:space="preserve"> PAGEREF _Toc500917751 \h </w:instrText>
+              <w:instrText xml:space="preserve"> PAGEREF _Toc500920649 \h </w:instrText>
             </w:r>
             <w:r>
               <w:rPr>
@@ -5803,7 +5899,7 @@
               <w:lang w:eastAsia="de-DE"/>
             </w:rPr>
           </w:pPr>
-          <w:hyperlink w:anchor="_Toc500917752" w:history="1">
+          <w:hyperlink w:anchor="_Toc500920650" w:history="1">
             <w:r>
               <w:rPr>
                 <w:rStyle w:val="Hyperlink"/>
@@ -5845,7 +5941,7 @@
                 <w:noProof/>
                 <w:webHidden/>
               </w:rPr>
-              <w:instrText xml:space="preserve"> PAGEREF _Toc500917752 \h </w:instrText>
+              <w:instrText xml:space="preserve"> PAGEREF _Toc500920650 \h </w:instrText>
             </w:r>
             <w:r>
               <w:rPr>
@@ -5889,7 +5985,7 @@
               <w:lang w:eastAsia="de-DE"/>
             </w:rPr>
           </w:pPr>
-          <w:hyperlink w:anchor="_Toc500917753" w:history="1">
+          <w:hyperlink w:anchor="_Toc500920651" w:history="1">
             <w:r>
               <w:rPr>
                 <w:rStyle w:val="Hyperlink"/>
@@ -5931,7 +6027,7 @@
                 <w:noProof/>
                 <w:webHidden/>
               </w:rPr>
-              <w:instrText xml:space="preserve"> PAGEREF _Toc500917753 \h </w:instrText>
+              <w:instrText xml:space="preserve"> PAGEREF _Toc500920651 \h </w:instrText>
             </w:r>
             <w:r>
               <w:rPr>
@@ -5975,7 +6071,7 @@
               <w:lang w:eastAsia="de-DE"/>
             </w:rPr>
           </w:pPr>
-          <w:hyperlink w:anchor="_Toc500917754" w:history="1">
+          <w:hyperlink w:anchor="_Toc500920652" w:history="1">
             <w:r>
               <w:rPr>
                 <w:rStyle w:val="Hyperlink"/>
@@ -6017,7 +6113,7 @@
                 <w:noProof/>
                 <w:webHidden/>
               </w:rPr>
-              <w:instrText xml:space="preserve"> PAGEREF _Toc500917754 \h </w:instrText>
+              <w:instrText xml:space="preserve"> PAGEREF _Toc500920652 \h </w:instrText>
             </w:r>
             <w:r>
               <w:rPr>
@@ -6078,8 +6174,8 @@
       <w:pPr>
         <w:pStyle w:val="berschrift1"/>
       </w:pPr>
-      <w:bookmarkStart w:id="1" w:name="_Toc468134369"/>
-      <w:bookmarkStart w:id="2" w:name="_Toc468134396"/>
+      <w:bookmarkStart w:id="0" w:name="_Toc468134369"/>
+      <w:bookmarkStart w:id="1" w:name="_Toc468134396"/>
     </w:p>
     <w:p>
       <w:pPr>
@@ -6089,13 +6185,13 @@
           <w:numId w:val="1"/>
         </w:numPr>
       </w:pPr>
-      <w:bookmarkStart w:id="3" w:name="_Toc500917701"/>
+      <w:bookmarkStart w:id="2" w:name="_Toc500920599"/>
       <w:r>
         <w:t>Anforderungen und Ziele</w:t>
       </w:r>
+      <w:bookmarkEnd w:id="0"/>
       <w:bookmarkEnd w:id="1"/>
       <w:bookmarkEnd w:id="2"/>
-      <w:bookmarkEnd w:id="3"/>
     </w:p>
     <w:p/>
     <w:p>
@@ -6106,15 +6202,15 @@
           <w:numId w:val="1"/>
         </w:numPr>
       </w:pPr>
-      <w:bookmarkStart w:id="4" w:name="_Toc468134370"/>
-      <w:bookmarkStart w:id="5" w:name="_Toc468134397"/>
-      <w:bookmarkStart w:id="6" w:name="_Toc500917702"/>
+      <w:bookmarkStart w:id="3" w:name="_Toc468134370"/>
+      <w:bookmarkStart w:id="4" w:name="_Toc468134397"/>
+      <w:bookmarkStart w:id="5" w:name="_Toc500920600"/>
       <w:r>
         <w:t>Überblick</w:t>
       </w:r>
+      <w:bookmarkEnd w:id="3"/>
       <w:bookmarkEnd w:id="4"/>
       <w:bookmarkEnd w:id="5"/>
-      <w:bookmarkEnd w:id="6"/>
     </w:p>
     <w:p>
       <w:pPr>
@@ -6146,7 +6242,23 @@
         <w:t xml:space="preserve"> sein </w:t>
       </w:r>
       <w:r>
-        <w:t xml:space="preserve">und einen modernen „Look and Feel“ haben, </w:t>
+        <w:t xml:space="preserve">und einen modernen „Look </w:t>
+      </w:r>
+      <w:proofErr w:type="spellStart"/>
+      <w:r>
+        <w:t>and</w:t>
+      </w:r>
+      <w:proofErr w:type="spellEnd"/>
+      <w:r>
+        <w:t xml:space="preserve"> </w:t>
+      </w:r>
+      <w:proofErr w:type="spellStart"/>
+      <w:r>
+        <w:t>Feel</w:t>
+      </w:r>
+      <w:proofErr w:type="spellEnd"/>
+      <w:r>
+        <w:t xml:space="preserve">“ haben, </w:t>
       </w:r>
       <w:r>
         <w:t xml:space="preserve">um den Benutzer ein Eindruck </w:t>
@@ -6264,11 +6376,47 @@
           <w:lang w:val="en-GB"/>
         </w:rPr>
       </w:pPr>
+      <w:proofErr w:type="spellStart"/>
       <w:r>
         <w:rPr>
           <w:lang w:val="en-GB"/>
         </w:rPr>
-        <w:t>Chancen durch Industrie 4.0</w:t>
+        <w:t>Chancen</w:t>
+      </w:r>
+      <w:proofErr w:type="spellEnd"/>
+      <w:r>
+        <w:rPr>
+          <w:lang w:val="en-GB"/>
+        </w:rPr>
+        <w:t xml:space="preserve"> </w:t>
+      </w:r>
+      <w:proofErr w:type="spellStart"/>
+      <w:r>
+        <w:rPr>
+          <w:lang w:val="en-GB"/>
+        </w:rPr>
+        <w:t>durch</w:t>
+      </w:r>
+      <w:proofErr w:type="spellEnd"/>
+      <w:r>
+        <w:rPr>
+          <w:lang w:val="en-GB"/>
+        </w:rPr>
+        <w:t xml:space="preserve"> </w:t>
+      </w:r>
+      <w:proofErr w:type="spellStart"/>
+      <w:r>
+        <w:rPr>
+          <w:lang w:val="en-GB"/>
+        </w:rPr>
+        <w:t>Industrie</w:t>
+      </w:r>
+      <w:proofErr w:type="spellEnd"/>
+      <w:r>
+        <w:rPr>
+          <w:lang w:val="en-GB"/>
+        </w:rPr>
+        <w:t xml:space="preserve"> 4.0</w:t>
       </w:r>
     </w:p>
     <w:p>
@@ -6328,7 +6476,15 @@
         </w:numPr>
       </w:pPr>
       <w:r>
-        <w:t>Internet der Dinge (IoT)</w:t>
+        <w:t>Internet der Dinge (</w:t>
+      </w:r>
+      <w:proofErr w:type="spellStart"/>
+      <w:r>
+        <w:t>IoT</w:t>
+      </w:r>
+      <w:proofErr w:type="spellEnd"/>
+      <w:r>
+        <w:t>)</w:t>
       </w:r>
     </w:p>
     <w:p>
@@ -6340,7 +6496,15 @@
         </w:numPr>
       </w:pPr>
       <w:r>
-        <w:t>Internet der Menschen (IoP)</w:t>
+        <w:t>Internet der Menschen (</w:t>
+      </w:r>
+      <w:proofErr w:type="spellStart"/>
+      <w:r>
+        <w:t>IoP</w:t>
+      </w:r>
+      <w:proofErr w:type="spellEnd"/>
+      <w:r>
+        <w:t>)</w:t>
       </w:r>
     </w:p>
     <w:p>
@@ -6463,18 +6627,18 @@
           <w:numId w:val="1"/>
         </w:numPr>
       </w:pPr>
-      <w:bookmarkStart w:id="7" w:name="_Toc468134371"/>
-      <w:bookmarkStart w:id="8" w:name="_Toc468134398"/>
-      <w:bookmarkStart w:id="9" w:name="_Toc500917703"/>
+      <w:bookmarkStart w:id="6" w:name="_Toc468134371"/>
+      <w:bookmarkStart w:id="7" w:name="_Toc468134398"/>
+      <w:bookmarkStart w:id="8" w:name="_Toc500920601"/>
       <w:r>
         <w:t>Muss-Anforderunge</w:t>
       </w:r>
+      <w:bookmarkEnd w:id="6"/>
       <w:bookmarkEnd w:id="7"/>
+      <w:r>
+        <w:t>n</w:t>
+      </w:r>
       <w:bookmarkEnd w:id="8"/>
-      <w:r>
-        <w:t>n</w:t>
-      </w:r>
-      <w:bookmarkEnd w:id="9"/>
     </w:p>
     <w:p/>
     <w:p>
@@ -6485,11 +6649,11 @@
           <w:numId w:val="1"/>
         </w:numPr>
       </w:pPr>
-      <w:bookmarkStart w:id="10" w:name="_Toc500917704"/>
+      <w:bookmarkStart w:id="9" w:name="_Toc500920602"/>
       <w:r>
         <w:t>Informationen: Was ist Industrie 4.0?</w:t>
       </w:r>
-      <w:bookmarkEnd w:id="10"/>
+      <w:bookmarkEnd w:id="9"/>
     </w:p>
     <w:p>
       <w:pPr>
@@ -6499,7 +6663,15 @@
         <w:t xml:space="preserve">Dem Benutzer werden die Grundlagen und Allgemeines über die </w:t>
       </w:r>
       <w:r>
-        <w:t xml:space="preserve">Vierte Industrielle </w:t>
+        <w:t xml:space="preserve">Vierte </w:t>
+      </w:r>
+      <w:proofErr w:type="spellStart"/>
+      <w:r>
+        <w:t>Industrielle</w:t>
+      </w:r>
+      <w:proofErr w:type="spellEnd"/>
+      <w:r>
+        <w:t xml:space="preserve"> </w:t>
       </w:r>
       <w:r>
         <w:t>Revolution gezeigt.</w:t>
@@ -6513,13 +6685,13 @@
           <w:numId w:val="1"/>
         </w:numPr>
       </w:pPr>
-      <w:bookmarkStart w:id="11" w:name="_Toc500917705"/>
-      <w:bookmarkStart w:id="12" w:name="_Toc468134374"/>
-      <w:bookmarkStart w:id="13" w:name="_Toc468134401"/>
+      <w:bookmarkStart w:id="10" w:name="_Toc468134374"/>
+      <w:bookmarkStart w:id="11" w:name="_Toc468134401"/>
+      <w:bookmarkStart w:id="12" w:name="_Toc500920603"/>
       <w:r>
         <w:t>Informationen: Chancen durch Industrie 4.0</w:t>
       </w:r>
-      <w:bookmarkEnd w:id="11"/>
+      <w:bookmarkEnd w:id="12"/>
     </w:p>
     <w:p>
       <w:pPr>
@@ -6552,9 +6724,9 @@
           <w:numId w:val="1"/>
         </w:numPr>
       </w:pPr>
-      <w:bookmarkStart w:id="14" w:name="_Toc500917706"/>
-      <w:bookmarkEnd w:id="12"/>
-      <w:bookmarkEnd w:id="13"/>
+      <w:bookmarkStart w:id="13" w:name="_Toc500920604"/>
+      <w:bookmarkEnd w:id="10"/>
+      <w:bookmarkEnd w:id="11"/>
       <w:r>
         <w:lastRenderedPageBreak/>
         <w:t xml:space="preserve">Informationen: Vernetzung </w:t>
@@ -6565,7 +6737,7 @@
       <w:r>
         <w:t>Maschinen</w:t>
       </w:r>
-      <w:bookmarkEnd w:id="14"/>
+      <w:bookmarkEnd w:id="13"/>
     </w:p>
     <w:p>
       <w:pPr>
@@ -6586,7 +6758,7 @@
           <w:numId w:val="1"/>
         </w:numPr>
       </w:pPr>
-      <w:bookmarkStart w:id="15" w:name="_Toc500917707"/>
+      <w:bookmarkStart w:id="14" w:name="_Toc500920605"/>
       <w:r>
         <w:t>Informationen</w:t>
       </w:r>
@@ -6599,7 +6771,7 @@
       <w:r>
         <w:t>Geräte</w:t>
       </w:r>
-      <w:bookmarkEnd w:id="15"/>
+      <w:bookmarkEnd w:id="14"/>
     </w:p>
     <w:p>
       <w:pPr>
@@ -6621,14 +6793,14 @@
           <w:numId w:val="1"/>
         </w:numPr>
       </w:pPr>
-      <w:bookmarkStart w:id="16" w:name="_Toc500917708"/>
+      <w:bookmarkStart w:id="15" w:name="_Toc500920606"/>
       <w:r>
         <w:t>Informationen</w:t>
       </w:r>
       <w:r>
         <w:t>: Vernetzung – Sensoren und Menschen</w:t>
       </w:r>
-      <w:bookmarkEnd w:id="16"/>
+      <w:bookmarkEnd w:id="15"/>
     </w:p>
     <w:p>
       <w:pPr>
@@ -6647,7 +6819,7 @@
           <w:numId w:val="1"/>
         </w:numPr>
       </w:pPr>
-      <w:bookmarkStart w:id="17" w:name="_Toc500917709"/>
+      <w:bookmarkStart w:id="16" w:name="_Toc500920607"/>
       <w:r>
         <w:t>Informationen</w:t>
       </w:r>
@@ -6658,9 +6830,17 @@
         <w:t xml:space="preserve"> – </w:t>
       </w:r>
       <w:r>
-        <w:t>Internet der Dinge (IoT)</w:t>
-      </w:r>
-      <w:bookmarkEnd w:id="17"/>
+        <w:t>Internet der Dinge (</w:t>
+      </w:r>
+      <w:proofErr w:type="spellStart"/>
+      <w:r>
+        <w:t>IoT</w:t>
+      </w:r>
+      <w:proofErr w:type="spellEnd"/>
+      <w:r>
+        <w:t>)</w:t>
+      </w:r>
+      <w:bookmarkEnd w:id="16"/>
     </w:p>
     <w:p>
       <w:pPr>
@@ -6682,14 +6862,22 @@
           <w:numId w:val="1"/>
         </w:numPr>
       </w:pPr>
-      <w:bookmarkStart w:id="18" w:name="_Toc500917710"/>
+      <w:bookmarkStart w:id="17" w:name="_Toc500920608"/>
       <w:r>
         <w:t>Informationen</w:t>
       </w:r>
       <w:r>
-        <w:t>: Vernetzung – Internet der Menschen (IoP)</w:t>
-      </w:r>
-      <w:bookmarkEnd w:id="18"/>
+        <w:t>: Vernetzung – Internet der Menschen (</w:t>
+      </w:r>
+      <w:proofErr w:type="spellStart"/>
+      <w:r>
+        <w:t>IoP</w:t>
+      </w:r>
+      <w:proofErr w:type="spellEnd"/>
+      <w:r>
+        <w:t>)</w:t>
+      </w:r>
+      <w:bookmarkEnd w:id="17"/>
     </w:p>
     <w:p>
       <w:pPr>
@@ -6709,11 +6897,11 @@
           <w:numId w:val="1"/>
         </w:numPr>
       </w:pPr>
-      <w:bookmarkStart w:id="19" w:name="_Toc500917711"/>
+      <w:bookmarkStart w:id="18" w:name="_Toc500920609"/>
       <w:r>
         <w:t>Informationen: Informationstransparenz</w:t>
       </w:r>
-      <w:bookmarkEnd w:id="19"/>
+      <w:bookmarkEnd w:id="18"/>
     </w:p>
     <w:p>
       <w:pPr>
@@ -6747,13 +6935,13 @@
           <w:numId w:val="1"/>
         </w:numPr>
       </w:pPr>
-      <w:bookmarkStart w:id="20" w:name="_Toc500917712"/>
+      <w:bookmarkStart w:id="19" w:name="_Toc500920610"/>
       <w:r>
         <w:t>Informationen: Dezentrale Entscheidung</w:t>
       </w:r>
-      <w:bookmarkStart w:id="21" w:name="_Toc468134381"/>
-      <w:bookmarkStart w:id="22" w:name="_Toc468134408"/>
-      <w:bookmarkEnd w:id="20"/>
+      <w:bookmarkStart w:id="20" w:name="_Toc468134381"/>
+      <w:bookmarkStart w:id="21" w:name="_Toc468134408"/>
+      <w:bookmarkEnd w:id="19"/>
     </w:p>
     <w:p>
       <w:pPr>
@@ -6771,18 +6959,34 @@
           <w:numId w:val="1"/>
         </w:numPr>
       </w:pPr>
-      <w:bookmarkStart w:id="23" w:name="_Toc500917713"/>
+      <w:bookmarkStart w:id="22" w:name="_Toc500920611"/>
       <w:r>
         <w:t>Viele Grafiken</w:t>
       </w:r>
-      <w:bookmarkEnd w:id="23"/>
+      <w:bookmarkEnd w:id="22"/>
     </w:p>
     <w:p>
       <w:pPr>
         <w:ind w:left="708"/>
       </w:pPr>
       <w:r>
-        <w:t>Die Webseite beinhaltet viele Grafiken die nicht nur das „Look and Feel“ verbessern, sondern auch Neulingen das Verständnis über den Bereich Industrie 4.0: Connectivity erleichtern soll.</w:t>
+        <w:t xml:space="preserve">Die Webseite beinhaltet viele Grafiken die nicht nur das „Look </w:t>
+      </w:r>
+      <w:proofErr w:type="spellStart"/>
+      <w:r>
+        <w:t>and</w:t>
+      </w:r>
+      <w:proofErr w:type="spellEnd"/>
+      <w:r>
+        <w:t xml:space="preserve"> </w:t>
+      </w:r>
+      <w:proofErr w:type="spellStart"/>
+      <w:r>
+        <w:t>Feel</w:t>
+      </w:r>
+      <w:proofErr w:type="spellEnd"/>
+      <w:r>
+        <w:t>“ verbessern, sondern auch Neulingen das Verständnis über den Bereich Industrie 4.0: Connectivity erleichtern soll.</w:t>
       </w:r>
     </w:p>
     <w:p>
@@ -6793,11 +6997,11 @@
           <w:numId w:val="1"/>
         </w:numPr>
       </w:pPr>
-      <w:bookmarkStart w:id="24" w:name="_Toc500917714"/>
+      <w:bookmarkStart w:id="23" w:name="_Toc500920612"/>
       <w:r>
         <w:t>Übersichtliche Menüstruktur</w:t>
       </w:r>
-      <w:bookmarkEnd w:id="24"/>
+      <w:bookmarkEnd w:id="23"/>
     </w:p>
     <w:p>
       <w:pPr>
@@ -6825,13 +7029,13 @@
           <w:numId w:val="1"/>
         </w:numPr>
       </w:pPr>
-      <w:bookmarkStart w:id="25" w:name="_Toc500917715"/>
+      <w:bookmarkStart w:id="24" w:name="_Toc500920613"/>
       <w:r>
         <w:t>Kann-Anforderungen</w:t>
       </w:r>
+      <w:bookmarkEnd w:id="20"/>
       <w:bookmarkEnd w:id="21"/>
-      <w:bookmarkEnd w:id="22"/>
-      <w:bookmarkEnd w:id="25"/>
+      <w:bookmarkEnd w:id="24"/>
     </w:p>
     <w:p/>
     <w:p>
@@ -6842,11 +7046,11 @@
           <w:numId w:val="1"/>
         </w:numPr>
       </w:pPr>
-      <w:bookmarkStart w:id="26" w:name="_Toc500917716"/>
+      <w:bookmarkStart w:id="25" w:name="_Toc500920614"/>
       <w:r>
         <w:t>Informationen: Technische Assistenz</w:t>
       </w:r>
-      <w:bookmarkEnd w:id="26"/>
+      <w:bookmarkEnd w:id="25"/>
     </w:p>
     <w:p>
       <w:pPr>
@@ -6865,11 +7069,11 @@
           <w:numId w:val="1"/>
         </w:numPr>
       </w:pPr>
-      <w:bookmarkStart w:id="27" w:name="_Toc500917717"/>
+      <w:bookmarkStart w:id="26" w:name="_Toc500920615"/>
       <w:r>
         <w:t>Konkrete Beispiele</w:t>
       </w:r>
-      <w:bookmarkEnd w:id="27"/>
+      <w:bookmarkEnd w:id="26"/>
     </w:p>
     <w:p>
       <w:pPr>
@@ -6897,13 +7101,13 @@
           <w:numId w:val="1"/>
         </w:numPr>
       </w:pPr>
-      <w:bookmarkStart w:id="28" w:name="_Toc500790702"/>
-      <w:bookmarkStart w:id="29" w:name="_Toc500917718"/>
+      <w:bookmarkStart w:id="27" w:name="_Toc500790702"/>
+      <w:bookmarkStart w:id="28" w:name="_Toc500920616"/>
       <w:r>
         <w:t>Zielgruppe und Anforderungen an die Benutzerführung</w:t>
       </w:r>
+      <w:bookmarkEnd w:id="27"/>
       <w:bookmarkEnd w:id="28"/>
-      <w:bookmarkEnd w:id="29"/>
     </w:p>
     <w:p/>
     <w:p>
@@ -6984,13 +7188,18 @@
           <w:numId w:val="1"/>
         </w:numPr>
       </w:pPr>
-      <w:bookmarkStart w:id="30" w:name="_Toc500790704"/>
-      <w:bookmarkStart w:id="31" w:name="_Toc500917719"/>
-      <w:r>
-        <w:t>Use Cases</w:t>
-      </w:r>
+      <w:bookmarkStart w:id="29" w:name="_Toc500790704"/>
+      <w:bookmarkStart w:id="30" w:name="_Toc500920617"/>
+      <w:proofErr w:type="spellStart"/>
+      <w:r>
+        <w:t>Use</w:t>
+      </w:r>
+      <w:proofErr w:type="spellEnd"/>
+      <w:r>
+        <w:t xml:space="preserve"> Cases</w:t>
+      </w:r>
+      <w:bookmarkEnd w:id="29"/>
       <w:bookmarkEnd w:id="30"/>
-      <w:bookmarkEnd w:id="31"/>
     </w:p>
     <w:p>
       <w:pPr>
@@ -7009,13 +7218,13 @@
           <w:numId w:val="1"/>
         </w:numPr>
       </w:pPr>
-      <w:bookmarkStart w:id="32" w:name="_Toc500790705"/>
-      <w:bookmarkStart w:id="33" w:name="_Toc500917720"/>
+      <w:bookmarkStart w:id="31" w:name="_Toc500790705"/>
+      <w:bookmarkStart w:id="32" w:name="_Toc500920618"/>
       <w:r>
         <w:t>Akteure</w:t>
       </w:r>
+      <w:bookmarkEnd w:id="31"/>
       <w:bookmarkEnd w:id="32"/>
-      <w:bookmarkEnd w:id="33"/>
     </w:p>
     <w:p>
       <w:pPr>
@@ -7030,18 +7239,26 @@
           <w:numId w:val="1"/>
         </w:numPr>
       </w:pPr>
-      <w:bookmarkStart w:id="34" w:name="_Toc500917721"/>
+      <w:bookmarkStart w:id="33" w:name="_Toc500920619"/>
       <w:r>
         <w:t>Admin</w:t>
       </w:r>
-      <w:bookmarkEnd w:id="34"/>
+      <w:bookmarkEnd w:id="33"/>
     </w:p>
     <w:p>
       <w:pPr>
         <w:ind w:left="708"/>
       </w:pPr>
       <w:r>
-        <w:t>Der Akteur „Admin“ ist ein Nutzer, der die Webseite verwaltet. Der Admin hat spezielle Rechte und kann damit mithilfe des CMS Inhalte definieren, modifizieren und wenn nötig auch löschen. Der Admin kann außerdem das Aussehen der Webseite nach Belieben durch die Templates vom WordPress System ändern und verwendete Technologien aktualisieren.</w:t>
+        <w:t xml:space="preserve">Der Akteur „Admin“ ist ein Nutzer, der die Webseite verwaltet. Der Admin hat spezielle Rechte und kann damit mithilfe des CMS Inhalte definieren, modifizieren und wenn nötig auch löschen. Der Admin kann außerdem das Aussehen der Webseite nach Belieben durch die Templates vom </w:t>
+      </w:r>
+      <w:proofErr w:type="spellStart"/>
+      <w:r>
+        <w:t>WordPress</w:t>
+      </w:r>
+      <w:proofErr w:type="spellEnd"/>
+      <w:r>
+        <w:t xml:space="preserve"> System ändern und verwendete Technologien aktualisieren.</w:t>
       </w:r>
     </w:p>
     <w:p>
@@ -7057,11 +7274,11 @@
           <w:numId w:val="1"/>
         </w:numPr>
       </w:pPr>
-      <w:bookmarkStart w:id="35" w:name="_Toc500917722"/>
+      <w:bookmarkStart w:id="34" w:name="_Toc500920620"/>
       <w:r>
         <w:t>Gast</w:t>
       </w:r>
-      <w:bookmarkEnd w:id="35"/>
+      <w:bookmarkEnd w:id="34"/>
     </w:p>
     <w:p>
       <w:pPr>
@@ -7089,11 +7306,16 @@
           <w:numId w:val="1"/>
         </w:numPr>
       </w:pPr>
-      <w:bookmarkStart w:id="36" w:name="_Toc500917723"/>
-      <w:r>
-        <w:t>Use Case Diagramm</w:t>
-      </w:r>
-      <w:bookmarkEnd w:id="36"/>
+      <w:bookmarkStart w:id="35" w:name="_Toc500920621"/>
+      <w:proofErr w:type="spellStart"/>
+      <w:r>
+        <w:t>Use</w:t>
+      </w:r>
+      <w:proofErr w:type="spellEnd"/>
+      <w:r>
+        <w:t xml:space="preserve"> Case Diagramm</w:t>
+      </w:r>
+      <w:bookmarkEnd w:id="35"/>
     </w:p>
     <w:p>
       <w:pPr>
@@ -7180,7 +7402,7 @@
           <w:lang w:val="en-GB"/>
         </w:rPr>
       </w:pPr>
-      <w:bookmarkStart w:id="37" w:name="_Toc500917724"/>
+      <w:bookmarkStart w:id="36" w:name="_Toc500920622"/>
       <w:r>
         <w:rPr>
           <w:lang w:val="en-GB"/>
@@ -7191,12 +7413,41 @@
         <w:rPr>
           <w:lang w:val="en-GB"/>
         </w:rPr>
-        <w:t xml:space="preserve">Was ist Industrie </w:t>
-      </w:r>
+        <w:t xml:space="preserve">Was </w:t>
+      </w:r>
+      <w:proofErr w:type="spellStart"/>
       <w:r>
         <w:rPr>
           <w:lang w:val="en-GB"/>
         </w:rPr>
+        <w:t>ist</w:t>
+      </w:r>
+      <w:proofErr w:type="spellEnd"/>
+      <w:r>
+        <w:rPr>
+          <w:lang w:val="en-GB"/>
+        </w:rPr>
+        <w:t xml:space="preserve"> </w:t>
+      </w:r>
+      <w:proofErr w:type="spellStart"/>
+      <w:r>
+        <w:rPr>
+          <w:lang w:val="en-GB"/>
+        </w:rPr>
+        <w:t>Industrie</w:t>
+      </w:r>
+      <w:proofErr w:type="spellEnd"/>
+      <w:r>
+        <w:rPr>
+          <w:lang w:val="en-GB"/>
+        </w:rPr>
+        <w:t xml:space="preserve"> </w:t>
+      </w:r>
+      <w:proofErr w:type="gramStart"/>
+      <w:r>
+        <w:rPr>
+          <w:lang w:val="en-GB"/>
+        </w:rPr>
         <w:t>4.</w:t>
       </w:r>
       <w:r>
@@ -7211,7 +7462,8 @@
         </w:rPr>
         <w:t>“</w:t>
       </w:r>
-      <w:bookmarkEnd w:id="37"/>
+      <w:bookmarkEnd w:id="36"/>
+      <w:proofErr w:type="gramEnd"/>
     </w:p>
     <w:p>
       <w:pPr>
@@ -7436,7 +7688,21 @@
         <w:rPr>
           <w:b/>
         </w:rPr>
-        <w:t>Inkludierte Use Cases</w:t>
+        <w:t xml:space="preserve">Inkludierte </w:t>
+      </w:r>
+      <w:proofErr w:type="spellStart"/>
+      <w:r>
+        <w:rPr>
+          <w:b/>
+        </w:rPr>
+        <w:t>Use</w:t>
+      </w:r>
+      <w:proofErr w:type="spellEnd"/>
+      <w:r>
+        <w:rPr>
+          <w:b/>
+        </w:rPr>
+        <w:t xml:space="preserve"> Cases</w:t>
       </w:r>
     </w:p>
     <w:p>
@@ -7485,32 +7751,68 @@
           <w:lang w:val="en-GB"/>
         </w:rPr>
       </w:pPr>
-      <w:bookmarkStart w:id="38" w:name="_Toc500917725"/>
+      <w:bookmarkStart w:id="37" w:name="_Toc500920623"/>
       <w:r>
         <w:rPr>
           <w:lang w:val="en-GB"/>
         </w:rPr>
         <w:t>Use Case „</w:t>
       </w:r>
+      <w:proofErr w:type="spellStart"/>
       <w:r>
         <w:rPr>
           <w:lang w:val="en-GB"/>
         </w:rPr>
-        <w:t>Chancen durch Industrie 4.0</w:t>
-      </w:r>
+        <w:t>Chancen</w:t>
+      </w:r>
+      <w:proofErr w:type="spellEnd"/>
       <w:r>
         <w:rPr>
           <w:lang w:val="en-GB"/>
         </w:rPr>
         <w:t xml:space="preserve"> </w:t>
       </w:r>
+      <w:proofErr w:type="spellStart"/>
       <w:r>
         <w:rPr>
           <w:lang w:val="en-GB"/>
         </w:rPr>
+        <w:t>durch</w:t>
+      </w:r>
+      <w:proofErr w:type="spellEnd"/>
+      <w:r>
+        <w:rPr>
+          <w:lang w:val="en-GB"/>
+        </w:rPr>
+        <w:t xml:space="preserve"> </w:t>
+      </w:r>
+      <w:proofErr w:type="spellStart"/>
+      <w:r>
+        <w:rPr>
+          <w:lang w:val="en-GB"/>
+        </w:rPr>
+        <w:t>Industrie</w:t>
+      </w:r>
+      <w:proofErr w:type="spellEnd"/>
+      <w:r>
+        <w:rPr>
+          <w:lang w:val="en-GB"/>
+        </w:rPr>
+        <w:t xml:space="preserve"> 4.0</w:t>
+      </w:r>
+      <w:r>
+        <w:rPr>
+          <w:lang w:val="en-GB"/>
+        </w:rPr>
+        <w:t xml:space="preserve"> </w:t>
+      </w:r>
+      <w:r>
+        <w:rPr>
+          <w:lang w:val="en-GB"/>
+        </w:rPr>
         <w:t>“</w:t>
       </w:r>
-      <w:bookmarkEnd w:id="38"/>
+      <w:bookmarkEnd w:id="37"/>
     </w:p>
     <w:p>
       <w:pPr>
@@ -7741,7 +8043,21 @@
         <w:rPr>
           <w:b/>
         </w:rPr>
-        <w:t>Inkludierte Use Cases</w:t>
+        <w:t xml:space="preserve">Inkludierte </w:t>
+      </w:r>
+      <w:proofErr w:type="spellStart"/>
+      <w:r>
+        <w:rPr>
+          <w:b/>
+        </w:rPr>
+        <w:t>Use</w:t>
+      </w:r>
+      <w:proofErr w:type="spellEnd"/>
+      <w:r>
+        <w:rPr>
+          <w:b/>
+        </w:rPr>
+        <w:t xml:space="preserve"> Cases</w:t>
       </w:r>
     </w:p>
     <w:p>
@@ -7781,9 +8097,14 @@
           <w:numId w:val="1"/>
         </w:numPr>
       </w:pPr>
-      <w:bookmarkStart w:id="39" w:name="_Toc500917726"/>
-      <w:r>
-        <w:t xml:space="preserve">Use Case </w:t>
+      <w:bookmarkStart w:id="38" w:name="_Toc500920624"/>
+      <w:proofErr w:type="spellStart"/>
+      <w:r>
+        <w:t>Use</w:t>
+      </w:r>
+      <w:proofErr w:type="spellEnd"/>
+      <w:r>
+        <w:t xml:space="preserve"> Case </w:t>
       </w:r>
       <w:r>
         <w:t>„</w:t>
@@ -7794,7 +8115,7 @@
       <w:r>
         <w:t>“</w:t>
       </w:r>
-      <w:bookmarkEnd w:id="39"/>
+      <w:bookmarkEnd w:id="38"/>
     </w:p>
     <w:p/>
     <w:p>
@@ -8011,7 +8332,21 @@
         <w:rPr>
           <w:b/>
         </w:rPr>
-        <w:t>Inkludierte Use Cases</w:t>
+        <w:t xml:space="preserve">Inkludierte </w:t>
+      </w:r>
+      <w:proofErr w:type="spellStart"/>
+      <w:r>
+        <w:rPr>
+          <w:b/>
+        </w:rPr>
+        <w:t>Use</w:t>
+      </w:r>
+      <w:proofErr w:type="spellEnd"/>
+      <w:r>
+        <w:rPr>
+          <w:b/>
+        </w:rPr>
+        <w:t xml:space="preserve"> Cases</w:t>
       </w:r>
     </w:p>
     <w:p>
@@ -8051,9 +8386,14 @@
           <w:numId w:val="1"/>
         </w:numPr>
       </w:pPr>
-      <w:bookmarkStart w:id="40" w:name="_Toc500917727"/>
-      <w:r>
-        <w:t>Use Case „</w:t>
+      <w:bookmarkStart w:id="39" w:name="_Toc500920625"/>
+      <w:proofErr w:type="spellStart"/>
+      <w:r>
+        <w:t>Use</w:t>
+      </w:r>
+      <w:proofErr w:type="spellEnd"/>
+      <w:r>
+        <w:t xml:space="preserve"> Case „</w:t>
       </w:r>
       <w:r>
         <w:t>Vernetzung – Geräte</w:t>
@@ -8061,7 +8401,7 @@
       <w:r>
         <w:t>“</w:t>
       </w:r>
-      <w:bookmarkEnd w:id="40"/>
+      <w:bookmarkEnd w:id="39"/>
     </w:p>
     <w:p/>
     <w:p>
@@ -8281,7 +8621,21 @@
         <w:rPr>
           <w:b/>
         </w:rPr>
-        <w:t>Inkludierte Use Cases</w:t>
+        <w:t xml:space="preserve">Inkludierte </w:t>
+      </w:r>
+      <w:proofErr w:type="spellStart"/>
+      <w:r>
+        <w:rPr>
+          <w:b/>
+        </w:rPr>
+        <w:t>Use</w:t>
+      </w:r>
+      <w:proofErr w:type="spellEnd"/>
+      <w:r>
+        <w:rPr>
+          <w:b/>
+        </w:rPr>
+        <w:t xml:space="preserve"> Cases</w:t>
       </w:r>
     </w:p>
     <w:p>
@@ -8321,9 +8675,14 @@
           <w:numId w:val="1"/>
         </w:numPr>
       </w:pPr>
-      <w:bookmarkStart w:id="41" w:name="_Toc500917728"/>
-      <w:r>
-        <w:t>Use Case „</w:t>
+      <w:bookmarkStart w:id="40" w:name="_Toc500920626"/>
+      <w:proofErr w:type="spellStart"/>
+      <w:r>
+        <w:t>Use</w:t>
+      </w:r>
+      <w:proofErr w:type="spellEnd"/>
+      <w:r>
+        <w:t xml:space="preserve"> Case „</w:t>
       </w:r>
       <w:r>
         <w:t>Vernetzung – Sensoren und Menschen</w:t>
@@ -8331,7 +8690,7 @@
       <w:r>
         <w:t>“</w:t>
       </w:r>
-      <w:bookmarkEnd w:id="41"/>
+      <w:bookmarkEnd w:id="40"/>
     </w:p>
     <w:p/>
     <w:p>
@@ -8551,7 +8910,21 @@
         <w:rPr>
           <w:b/>
         </w:rPr>
-        <w:t>Inkludierte Use Cases</w:t>
+        <w:t xml:space="preserve">Inkludierte </w:t>
+      </w:r>
+      <w:proofErr w:type="spellStart"/>
+      <w:r>
+        <w:rPr>
+          <w:b/>
+        </w:rPr>
+        <w:t>Use</w:t>
+      </w:r>
+      <w:proofErr w:type="spellEnd"/>
+      <w:r>
+        <w:rPr>
+          <w:b/>
+        </w:rPr>
+        <w:t xml:space="preserve"> Cases</w:t>
       </w:r>
     </w:p>
     <w:p>
@@ -8591,17 +8964,30 @@
           <w:numId w:val="1"/>
         </w:numPr>
       </w:pPr>
-      <w:bookmarkStart w:id="42" w:name="_Toc500917729"/>
-      <w:r>
-        <w:t>Use Case „</w:t>
-      </w:r>
-      <w:r>
-        <w:t>Vernetzung – Internet der Dinge (IoT)</w:t>
+      <w:bookmarkStart w:id="41" w:name="_Toc500920627"/>
+      <w:proofErr w:type="spellStart"/>
+      <w:r>
+        <w:t>Use</w:t>
+      </w:r>
+      <w:proofErr w:type="spellEnd"/>
+      <w:r>
+        <w:t xml:space="preserve"> Case „</w:t>
+      </w:r>
+      <w:r>
+        <w:t>Vernetzung – Internet der Dinge (</w:t>
+      </w:r>
+      <w:proofErr w:type="spellStart"/>
+      <w:r>
+        <w:t>IoT</w:t>
+      </w:r>
+      <w:proofErr w:type="spellEnd"/>
+      <w:r>
+        <w:t>)</w:t>
       </w:r>
       <w:r>
         <w:t>“</w:t>
       </w:r>
-      <w:bookmarkEnd w:id="42"/>
+      <w:bookmarkEnd w:id="41"/>
     </w:p>
     <w:p>
       <w:pPr>
@@ -8628,7 +9014,15 @@
         <w:jc w:val="both"/>
       </w:pPr>
       <w:r>
-        <w:t>Dem Benutzer wird auf dieser Unterseite das Funktionsprinzip das Internet der Dinge (IoT) erklärt.</w:t>
+        <w:t>Dem Benutzer wird auf dieser Unterseite das Funktionsprinzip das Internet der Dinge (</w:t>
+      </w:r>
+      <w:proofErr w:type="spellStart"/>
+      <w:r>
+        <w:t>IoT</w:t>
+      </w:r>
+      <w:proofErr w:type="spellEnd"/>
+      <w:r>
+        <w:t>) erklärt.</w:t>
       </w:r>
     </w:p>
     <w:p/>
@@ -8656,7 +9050,15 @@
         <w:t>„Vernetzung“ und dann auf dem Unterpunkt „</w:t>
       </w:r>
       <w:r>
-        <w:t>Internet der Dinge (IoT)</w:t>
+        <w:t>Internet der Dinge (</w:t>
+      </w:r>
+      <w:proofErr w:type="spellStart"/>
+      <w:r>
+        <w:t>IoT</w:t>
+      </w:r>
+      <w:proofErr w:type="spellEnd"/>
+      <w:r>
+        <w:t>)</w:t>
       </w:r>
       <w:r>
         <w:t>“.</w:t>
@@ -8736,7 +9138,15 @@
         <w:t xml:space="preserve">Der </w:t>
       </w:r>
       <w:r>
-        <w:t>Benutzer klickt in der Menüleiste auf dem Reiter „Vernetzung“ und dann auf „Internet der Dinge (IoT)“.</w:t>
+        <w:t>Benutzer klickt in der Menüleiste auf dem Reiter „Vernetzung“ und dann auf „Internet der Dinge (</w:t>
+      </w:r>
+      <w:proofErr w:type="spellStart"/>
+      <w:r>
+        <w:t>IoT</w:t>
+      </w:r>
+      <w:proofErr w:type="spellEnd"/>
+      <w:r>
+        <w:t>)“.</w:t>
       </w:r>
     </w:p>
     <w:p>
@@ -8748,7 +9158,15 @@
         </w:numPr>
       </w:pPr>
       <w:r>
-        <w:t>Die Webseite zeigt dem Benutzer Informationen über das Internet der Dinge (IoT) an.</w:t>
+        <w:t>Die Webseite zeigt dem Benutzer Informationen über das Internet der Dinge (</w:t>
+      </w:r>
+      <w:proofErr w:type="spellStart"/>
+      <w:r>
+        <w:t>IoT</w:t>
+      </w:r>
+      <w:proofErr w:type="spellEnd"/>
+      <w:r>
+        <w:t>) an.</w:t>
       </w:r>
     </w:p>
     <w:p>
@@ -8821,7 +9239,21 @@
         <w:rPr>
           <w:b/>
         </w:rPr>
-        <w:t>Inkludierte Use Cases</w:t>
+        <w:t xml:space="preserve">Inkludierte </w:t>
+      </w:r>
+      <w:proofErr w:type="spellStart"/>
+      <w:r>
+        <w:rPr>
+          <w:b/>
+        </w:rPr>
+        <w:t>Use</w:t>
+      </w:r>
+      <w:proofErr w:type="spellEnd"/>
+      <w:r>
+        <w:rPr>
+          <w:b/>
+        </w:rPr>
+        <w:t xml:space="preserve"> Cases</w:t>
       </w:r>
     </w:p>
     <w:p>
@@ -8862,17 +9294,30 @@
         </w:numPr>
         <w:ind w:left="709" w:hanging="425"/>
       </w:pPr>
-      <w:bookmarkStart w:id="43" w:name="_Toc500917730"/>
-      <w:r>
-        <w:t>Use Case „</w:t>
-      </w:r>
-      <w:r>
-        <w:t>Vernetzung – Internet der Menschen (IoP)</w:t>
+      <w:bookmarkStart w:id="42" w:name="_Toc500920628"/>
+      <w:proofErr w:type="spellStart"/>
+      <w:r>
+        <w:t>Use</w:t>
+      </w:r>
+      <w:proofErr w:type="spellEnd"/>
+      <w:r>
+        <w:t xml:space="preserve"> Case „</w:t>
+      </w:r>
+      <w:r>
+        <w:t>Vernetzung – Internet der Menschen (</w:t>
+      </w:r>
+      <w:proofErr w:type="spellStart"/>
+      <w:r>
+        <w:t>IoP</w:t>
+      </w:r>
+      <w:proofErr w:type="spellEnd"/>
+      <w:r>
+        <w:t>)</w:t>
       </w:r>
       <w:r>
         <w:t>“</w:t>
       </w:r>
-      <w:bookmarkEnd w:id="43"/>
+      <w:bookmarkEnd w:id="42"/>
     </w:p>
     <w:p/>
     <w:p>
@@ -8890,7 +9335,15 @@
     </w:p>
     <w:p>
       <w:r>
-        <w:t>Dem Benutzer wird auf dieser Unterseite das Funktionsprinzip des Internets der Menschen (IoP) erklärt.</w:t>
+        <w:t>Dem Benutzer wird auf dieser Unterseite das Funktionsprinzip des Internets der Menschen (</w:t>
+      </w:r>
+      <w:proofErr w:type="spellStart"/>
+      <w:r>
+        <w:t>IoP</w:t>
+      </w:r>
+      <w:proofErr w:type="spellEnd"/>
+      <w:r>
+        <w:t>) erklärt.</w:t>
       </w:r>
     </w:p>
     <w:p/>
@@ -8918,7 +9371,15 @@
         <w:t>„Vernetzung“ und dann auf dem Unterpunkt „</w:t>
       </w:r>
       <w:r>
-        <w:t>Internet der Menschen (IoP)</w:t>
+        <w:t>Internet der Menschen (</w:t>
+      </w:r>
+      <w:proofErr w:type="spellStart"/>
+      <w:r>
+        <w:t>IoP</w:t>
+      </w:r>
+      <w:proofErr w:type="spellEnd"/>
+      <w:r>
+        <w:t>)</w:t>
       </w:r>
       <w:r>
         <w:t>“.</w:t>
@@ -8998,7 +9459,15 @@
         <w:t xml:space="preserve">Der </w:t>
       </w:r>
       <w:r>
-        <w:t>Benutzer klickt in der Menüleiste auf dem Reiter „Vernetzung“ und dann auf „Internet der Menschen (IoP)“.</w:t>
+        <w:t>Benutzer klickt in der Menüleiste auf dem Reiter „Vernetzung“ und dann auf „Internet der Menschen (</w:t>
+      </w:r>
+      <w:proofErr w:type="spellStart"/>
+      <w:r>
+        <w:t>IoP</w:t>
+      </w:r>
+      <w:proofErr w:type="spellEnd"/>
+      <w:r>
+        <w:t>)“.</w:t>
       </w:r>
     </w:p>
     <w:p>
@@ -9010,7 +9479,15 @@
         </w:numPr>
       </w:pPr>
       <w:r>
-        <w:t>Die Webseite zeigt dem Benutzer Informationen über das Internet der Menschen (IoP) an.</w:t>
+        <w:t>Die Webseite zeigt dem Benutzer Informationen über das Internet der Menschen (</w:t>
+      </w:r>
+      <w:proofErr w:type="spellStart"/>
+      <w:r>
+        <w:t>IoP</w:t>
+      </w:r>
+      <w:proofErr w:type="spellEnd"/>
+      <w:r>
+        <w:t>) an.</w:t>
       </w:r>
     </w:p>
     <w:p>
@@ -9083,7 +9560,21 @@
         <w:rPr>
           <w:b/>
         </w:rPr>
-        <w:t>Inkludierte Use Cases</w:t>
+        <w:t xml:space="preserve">Inkludierte </w:t>
+      </w:r>
+      <w:proofErr w:type="spellStart"/>
+      <w:r>
+        <w:rPr>
+          <w:b/>
+        </w:rPr>
+        <w:t>Use</w:t>
+      </w:r>
+      <w:proofErr w:type="spellEnd"/>
+      <w:r>
+        <w:rPr>
+          <w:b/>
+        </w:rPr>
+        <w:t xml:space="preserve"> Cases</w:t>
       </w:r>
     </w:p>
     <w:p>
@@ -9124,9 +9615,14 @@
         </w:numPr>
         <w:ind w:left="709" w:hanging="425"/>
       </w:pPr>
-      <w:bookmarkStart w:id="44" w:name="_Toc500917731"/>
-      <w:r>
-        <w:t>Use Case „</w:t>
+      <w:bookmarkStart w:id="43" w:name="_Toc500920629"/>
+      <w:proofErr w:type="spellStart"/>
+      <w:r>
+        <w:t>Use</w:t>
+      </w:r>
+      <w:proofErr w:type="spellEnd"/>
+      <w:r>
+        <w:t xml:space="preserve"> Case „</w:t>
       </w:r>
       <w:r>
         <w:t>Informationstransparenz</w:t>
@@ -9134,7 +9630,7 @@
       <w:r>
         <w:t>“</w:t>
       </w:r>
-      <w:bookmarkEnd w:id="44"/>
+      <w:bookmarkEnd w:id="43"/>
     </w:p>
     <w:p/>
     <w:p>
@@ -9361,7 +9857,21 @@
         <w:rPr>
           <w:b/>
         </w:rPr>
-        <w:t>Inkludierte Use Cases</w:t>
+        <w:t xml:space="preserve">Inkludierte </w:t>
+      </w:r>
+      <w:proofErr w:type="spellStart"/>
+      <w:r>
+        <w:rPr>
+          <w:b/>
+        </w:rPr>
+        <w:t>Use</w:t>
+      </w:r>
+      <w:proofErr w:type="spellEnd"/>
+      <w:r>
+        <w:rPr>
+          <w:b/>
+        </w:rPr>
+        <w:t xml:space="preserve"> Cases</w:t>
       </w:r>
     </w:p>
     <w:p>
@@ -9401,9 +9911,14 @@
           <w:numId w:val="1"/>
         </w:numPr>
       </w:pPr>
-      <w:bookmarkStart w:id="45" w:name="_Toc500917732"/>
-      <w:r>
-        <w:t>Use Case „</w:t>
+      <w:bookmarkStart w:id="44" w:name="_Toc500920630"/>
+      <w:proofErr w:type="spellStart"/>
+      <w:r>
+        <w:t>Use</w:t>
+      </w:r>
+      <w:proofErr w:type="spellEnd"/>
+      <w:r>
+        <w:t xml:space="preserve"> Case „</w:t>
       </w:r>
       <w:r>
         <w:t>Dezentrale Entscheidung</w:t>
@@ -9411,7 +9926,7 @@
       <w:r>
         <w:t>“</w:t>
       </w:r>
-      <w:bookmarkEnd w:id="45"/>
+      <w:bookmarkEnd w:id="44"/>
     </w:p>
     <w:p/>
     <w:p>
@@ -9633,7 +10148,21 @@
         <w:rPr>
           <w:b/>
         </w:rPr>
-        <w:t>Inkludierte Use Cases</w:t>
+        <w:t xml:space="preserve">Inkludierte </w:t>
+      </w:r>
+      <w:proofErr w:type="spellStart"/>
+      <w:r>
+        <w:rPr>
+          <w:b/>
+        </w:rPr>
+        <w:t>Use</w:t>
+      </w:r>
+      <w:proofErr w:type="spellEnd"/>
+      <w:r>
+        <w:rPr>
+          <w:b/>
+        </w:rPr>
+        <w:t xml:space="preserve"> Cases</w:t>
       </w:r>
     </w:p>
     <w:p>
@@ -9673,9 +10202,14 @@
           <w:numId w:val="1"/>
         </w:numPr>
       </w:pPr>
-      <w:bookmarkStart w:id="46" w:name="_Toc500917733"/>
-      <w:r>
-        <w:t>Use Case „</w:t>
+      <w:bookmarkStart w:id="45" w:name="_Toc500920631"/>
+      <w:proofErr w:type="spellStart"/>
+      <w:r>
+        <w:t>Use</w:t>
+      </w:r>
+      <w:proofErr w:type="spellEnd"/>
+      <w:r>
+        <w:t xml:space="preserve"> Case „</w:t>
       </w:r>
       <w:r>
         <w:t>Technische Assistenz</w:t>
@@ -9683,7 +10217,7 @@
       <w:r>
         <w:t>“</w:t>
       </w:r>
-      <w:bookmarkEnd w:id="46"/>
+      <w:bookmarkEnd w:id="45"/>
       <w:r>
         <w:t xml:space="preserve"> </w:t>
       </w:r>
@@ -9911,7 +10445,21 @@
         <w:rPr>
           <w:b/>
         </w:rPr>
-        <w:t>Inkludierte Use Cases</w:t>
+        <w:t xml:space="preserve">Inkludierte </w:t>
+      </w:r>
+      <w:proofErr w:type="spellStart"/>
+      <w:r>
+        <w:rPr>
+          <w:b/>
+        </w:rPr>
+        <w:t>Use</w:t>
+      </w:r>
+      <w:proofErr w:type="spellEnd"/>
+      <w:r>
+        <w:rPr>
+          <w:b/>
+        </w:rPr>
+        <w:t xml:space="preserve"> Cases</w:t>
       </w:r>
     </w:p>
     <w:p>
@@ -9951,12 +10499,17 @@
           <w:numId w:val="1"/>
         </w:numPr>
       </w:pPr>
-      <w:bookmarkStart w:id="47" w:name="_Toc500917734"/>
+      <w:bookmarkStart w:id="46" w:name="_Toc500920632"/>
+      <w:proofErr w:type="spellStart"/>
       <w:r>
         <w:t>U</w:t>
       </w:r>
       <w:r>
-        <w:t>se Case „</w:t>
+        <w:t>se</w:t>
+      </w:r>
+      <w:proofErr w:type="spellEnd"/>
+      <w:r>
+        <w:t xml:space="preserve"> Case „</w:t>
       </w:r>
       <w:r>
         <w:t>Inhalt definieren</w:t>
@@ -9964,7 +10517,7 @@
       <w:r>
         <w:t>“</w:t>
       </w:r>
-      <w:bookmarkEnd w:id="47"/>
+      <w:bookmarkEnd w:id="46"/>
       <w:r>
         <w:t xml:space="preserve"> </w:t>
       </w:r>
@@ -9985,7 +10538,15 @@
     </w:p>
     <w:p>
       <w:r>
-        <w:t>Dem Administrator wird durch das System von WordPress die Möglichkeit geboten, den Inhalt einfach und schnell zu definieren. Er kann Seiten (Unterseiten) erstellen, Titel, Überschriften, Texte, Bilder und vieles weiteres einfügen um die Webseite zu gestalten. Es sind alle gängigen Funktionen einer klassisch erstellten HTML-Seite enthalten.</w:t>
+        <w:t xml:space="preserve">Dem Administrator wird durch das System von </w:t>
+      </w:r>
+      <w:proofErr w:type="spellStart"/>
+      <w:r>
+        <w:t>WordPress</w:t>
+      </w:r>
+      <w:proofErr w:type="spellEnd"/>
+      <w:r>
+        <w:t xml:space="preserve"> die Möglichkeit geboten, den Inhalt einfach und schnell zu definieren. Er kann Seiten (Unterseiten) erstellen, Titel, Überschriften, Texte, Bilder und vieles weiteres einfügen um die Webseite zu gestalten. Es sind alle gängigen Funktionen einer klassisch erstellten HTML-Seite enthalten.</w:t>
       </w:r>
     </w:p>
     <w:p/>
@@ -10213,7 +10774,21 @@
         <w:rPr>
           <w:b/>
         </w:rPr>
-        <w:t>Inkludierte Use Cases</w:t>
+        <w:t xml:space="preserve">Inkludierte </w:t>
+      </w:r>
+      <w:proofErr w:type="spellStart"/>
+      <w:r>
+        <w:rPr>
+          <w:b/>
+        </w:rPr>
+        <w:t>Use</w:t>
+      </w:r>
+      <w:proofErr w:type="spellEnd"/>
+      <w:r>
+        <w:rPr>
+          <w:b/>
+        </w:rPr>
+        <w:t xml:space="preserve"> Cases</w:t>
       </w:r>
     </w:p>
     <w:p>
@@ -10253,9 +10828,14 @@
           <w:numId w:val="1"/>
         </w:numPr>
       </w:pPr>
-      <w:bookmarkStart w:id="48" w:name="_Toc500917735"/>
-      <w:r>
-        <w:t>Use Case „</w:t>
+      <w:bookmarkStart w:id="47" w:name="_Toc500920633"/>
+      <w:proofErr w:type="spellStart"/>
+      <w:r>
+        <w:t>Use</w:t>
+      </w:r>
+      <w:proofErr w:type="spellEnd"/>
+      <w:r>
+        <w:t xml:space="preserve"> Case „</w:t>
       </w:r>
       <w:r>
         <w:t>Inhalt modifizieren</w:t>
@@ -10263,7 +10843,7 @@
       <w:r>
         <w:t>“</w:t>
       </w:r>
-      <w:bookmarkEnd w:id="48"/>
+      <w:bookmarkEnd w:id="47"/>
     </w:p>
     <w:p>
       <w:pPr>
@@ -10287,7 +10867,15 @@
     </w:p>
     <w:p>
       <w:r>
-        <w:t>Der Administrator kann durch das CMS von WordPress erstellte Inhalte modifizieren.</w:t>
+        <w:t xml:space="preserve">Der Administrator kann durch das CMS von </w:t>
+      </w:r>
+      <w:proofErr w:type="spellStart"/>
+      <w:r>
+        <w:t>WordPress</w:t>
+      </w:r>
+      <w:proofErr w:type="spellEnd"/>
+      <w:r>
+        <w:t xml:space="preserve"> erstellte Inhalte modifizieren.</w:t>
       </w:r>
     </w:p>
     <w:p/>
@@ -10472,13 +11060,27 @@
         <w:rPr>
           <w:b/>
         </w:rPr>
-        <w:t xml:space="preserve"> U</w:t>
-      </w:r>
-      <w:r>
-        <w:rPr>
-          <w:b/>
-        </w:rPr>
-        <w:t>se Cases</w:t>
+        <w:t xml:space="preserve"> </w:t>
+      </w:r>
+      <w:proofErr w:type="spellStart"/>
+      <w:r>
+        <w:rPr>
+          <w:b/>
+        </w:rPr>
+        <w:t>U</w:t>
+      </w:r>
+      <w:r>
+        <w:rPr>
+          <w:b/>
+        </w:rPr>
+        <w:t>se</w:t>
+      </w:r>
+      <w:proofErr w:type="spellEnd"/>
+      <w:r>
+        <w:rPr>
+          <w:b/>
+        </w:rPr>
+        <w:t xml:space="preserve"> Cases</w:t>
       </w:r>
     </w:p>
     <w:p>
@@ -10523,11 +11125,16 @@
           <w:numId w:val="1"/>
         </w:numPr>
       </w:pPr>
-      <w:bookmarkStart w:id="49" w:name="_Toc500917736"/>
-      <w:r>
-        <w:t>Use Case „Inhalt löschen“</w:t>
-      </w:r>
-      <w:bookmarkEnd w:id="49"/>
+      <w:bookmarkStart w:id="48" w:name="_Toc500920634"/>
+      <w:proofErr w:type="spellStart"/>
+      <w:r>
+        <w:t>Use</w:t>
+      </w:r>
+      <w:proofErr w:type="spellEnd"/>
+      <w:r>
+        <w:t xml:space="preserve"> Case „Inhalt löschen“</w:t>
+      </w:r>
+      <w:bookmarkEnd w:id="48"/>
     </w:p>
     <w:p>
       <w:pPr>
@@ -10560,7 +11167,15 @@
         <w:t xml:space="preserve"> kann </w:t>
       </w:r>
       <w:r>
-        <w:t>durch das CMS von WordPress einzelne Inhalte sowie ganze Seiten löschen.</w:t>
+        <w:t xml:space="preserve">durch das CMS von </w:t>
+      </w:r>
+      <w:proofErr w:type="spellStart"/>
+      <w:r>
+        <w:t>WordPress</w:t>
+      </w:r>
+      <w:proofErr w:type="spellEnd"/>
+      <w:r>
+        <w:t xml:space="preserve"> einzelne Inhalte sowie ganze Seiten löschen.</w:t>
       </w:r>
     </w:p>
     <w:p/>
@@ -10733,13 +11348,27 @@
         <w:rPr>
           <w:b/>
         </w:rPr>
-        <w:t xml:space="preserve"> U</w:t>
-      </w:r>
-      <w:r>
-        <w:rPr>
-          <w:b/>
-        </w:rPr>
-        <w:t>se Cases</w:t>
+        <w:t xml:space="preserve"> </w:t>
+      </w:r>
+      <w:proofErr w:type="spellStart"/>
+      <w:r>
+        <w:rPr>
+          <w:b/>
+        </w:rPr>
+        <w:t>U</w:t>
+      </w:r>
+      <w:r>
+        <w:rPr>
+          <w:b/>
+        </w:rPr>
+        <w:t>se</w:t>
+      </w:r>
+      <w:proofErr w:type="spellEnd"/>
+      <w:r>
+        <w:rPr>
+          <w:b/>
+        </w:rPr>
+        <w:t xml:space="preserve"> Cases</w:t>
       </w:r>
     </w:p>
     <w:p>
@@ -10787,11 +11416,16 @@
           <w:numId w:val="1"/>
         </w:numPr>
       </w:pPr>
-      <w:bookmarkStart w:id="50" w:name="_Toc500917737"/>
-      <w:r>
-        <w:t>Use Case „Template wählen“</w:t>
-      </w:r>
-      <w:bookmarkEnd w:id="50"/>
+      <w:bookmarkStart w:id="49" w:name="_Toc500920635"/>
+      <w:proofErr w:type="spellStart"/>
+      <w:r>
+        <w:t>Use</w:t>
+      </w:r>
+      <w:proofErr w:type="spellEnd"/>
+      <w:r>
+        <w:t xml:space="preserve"> Case „Template wählen“</w:t>
+      </w:r>
+      <w:bookmarkEnd w:id="49"/>
     </w:p>
     <w:p>
       <w:pPr>
@@ -10815,7 +11449,15 @@
     </w:p>
     <w:p>
       <w:r>
-        <w:t>Der Administrator hat im WordPress System die Möglichkeit, die Webseite mithilfe von vordefinierter Templates (Designs) zu gestalten. Diese Templates können dann noch an die Bedürfnisse des Administrators angepasst werden (Farbe, Größe, usw.).</w:t>
+        <w:t xml:space="preserve">Der Administrator hat im </w:t>
+      </w:r>
+      <w:proofErr w:type="spellStart"/>
+      <w:r>
+        <w:t>WordPress</w:t>
+      </w:r>
+      <w:proofErr w:type="spellEnd"/>
+      <w:r>
+        <w:t xml:space="preserve"> System die Möglichkeit, die Webseite mithilfe von vordefinierter Templates (Designs) zu gestalten. Diese Templates können dann noch an die Bedürfnisse des Administrators angepasst werden (Farbe, Größe, usw.).</w:t>
       </w:r>
     </w:p>
     <w:p/>
@@ -11006,13 +11648,27 @@
         <w:rPr>
           <w:b/>
         </w:rPr>
-        <w:t xml:space="preserve"> U</w:t>
-      </w:r>
-      <w:r>
-        <w:rPr>
-          <w:b/>
-        </w:rPr>
-        <w:t>se Cases</w:t>
+        <w:t xml:space="preserve"> </w:t>
+      </w:r>
+      <w:proofErr w:type="spellStart"/>
+      <w:r>
+        <w:rPr>
+          <w:b/>
+        </w:rPr>
+        <w:t>U</w:t>
+      </w:r>
+      <w:r>
+        <w:rPr>
+          <w:b/>
+        </w:rPr>
+        <w:t>se</w:t>
+      </w:r>
+      <w:proofErr w:type="spellEnd"/>
+      <w:r>
+        <w:rPr>
+          <w:b/>
+        </w:rPr>
+        <w:t xml:space="preserve"> Cases</w:t>
       </w:r>
     </w:p>
     <w:p>
@@ -11053,11 +11709,11 @@
         </w:numPr>
         <w:ind w:left="426" w:hanging="426"/>
       </w:pPr>
-      <w:bookmarkStart w:id="51" w:name="_Toc500917738"/>
+      <w:bookmarkStart w:id="50" w:name="_Toc500920636"/>
       <w:r>
         <w:t>Umsetzung</w:t>
       </w:r>
-      <w:bookmarkEnd w:id="51"/>
+      <w:bookmarkEnd w:id="50"/>
     </w:p>
     <w:p/>
     <w:p>
@@ -11069,18 +11725,42 @@
         </w:numPr>
         <w:ind w:left="1134" w:hanging="850"/>
       </w:pPr>
-      <w:bookmarkStart w:id="52" w:name="_Toc500917739"/>
+      <w:bookmarkStart w:id="51" w:name="_Toc500920637"/>
       <w:r>
         <w:t>Plattform</w:t>
       </w:r>
-      <w:bookmarkEnd w:id="52"/>
+      <w:bookmarkEnd w:id="51"/>
     </w:p>
     <w:p>
       <w:pPr>
         <w:ind w:left="360"/>
       </w:pPr>
       <w:r>
-        <w:t>Die Webseite wird auf der freien Webanwendung (je nach Plan) WordPress realisiert, dessen Aufgabe es ist, die Inhalte einer Webseite (Texte und Bilder) zu verwalten. WordPress ist ein flexibles Content Management Design und bietet außerdem Unmengen von Templates an, die nicht nur hübsch und modern sind, sondern auch ein responsives Design bieten. Das heißt, dass sich der Inhalt der Webseite automatisch auf dem Bildschirm (Größe, Auflösung, Seitenverhältnis, Skalierung, usw.) anpasst. Dies ist heutzutage einer der wichtigsten Punkte von Webseiten.</w:t>
+        <w:t xml:space="preserve">Die Webseite wird auf der freien Webanwendung (je nach Plan) </w:t>
+      </w:r>
+      <w:proofErr w:type="spellStart"/>
+      <w:r>
+        <w:t>WordPress</w:t>
+      </w:r>
+      <w:proofErr w:type="spellEnd"/>
+      <w:r>
+        <w:t xml:space="preserve"> realisiert, dessen Aufgabe es ist, die Inhalte einer Webseite (Texte und Bilder) zu verwalten. </w:t>
+      </w:r>
+      <w:proofErr w:type="spellStart"/>
+      <w:r>
+        <w:t>WordPress</w:t>
+      </w:r>
+      <w:proofErr w:type="spellEnd"/>
+      <w:r>
+        <w:t xml:space="preserve"> ist ein flexibles Content Management Design und bietet außerdem Unmengen von Templates an, die nicht nur hübsch und modern sind, sondern auch ein </w:t>
+      </w:r>
+      <w:proofErr w:type="spellStart"/>
+      <w:r>
+        <w:t>responsives</w:t>
+      </w:r>
+      <w:proofErr w:type="spellEnd"/>
+      <w:r>
+        <w:t xml:space="preserve"> Design bieten. Das heißt, dass sich der Inhalt der Webseite automatisch auf dem Bildschirm (Größe, Auflösung, Seitenverhältnis, Skalierung, usw.) anpasst. Dies ist heutzutage einer der wichtigsten Punkte von Webseiten.</w:t>
       </w:r>
     </w:p>
     <w:p>
@@ -11092,18 +11772,26 @@
         </w:numPr>
         <w:ind w:left="1134" w:hanging="850"/>
       </w:pPr>
-      <w:bookmarkStart w:id="53" w:name="_Toc500917740"/>
+      <w:bookmarkStart w:id="52" w:name="_Toc500920638"/>
       <w:r>
         <w:t>Datenhaltung</w:t>
       </w:r>
-      <w:bookmarkEnd w:id="53"/>
+      <w:bookmarkEnd w:id="52"/>
     </w:p>
     <w:p>
       <w:pPr>
         <w:ind w:left="360"/>
       </w:pPr>
       <w:r>
-        <w:t xml:space="preserve">Die Daten bzw. Inhalte der Webseite werden durch den CMS von WordPress auf einem Webserver in einer </w:t>
+        <w:t xml:space="preserve">Die Daten bzw. Inhalte der Webseite werden durch den CMS von </w:t>
+      </w:r>
+      <w:proofErr w:type="spellStart"/>
+      <w:r>
+        <w:t>WordPress</w:t>
+      </w:r>
+      <w:proofErr w:type="spellEnd"/>
+      <w:r>
+        <w:t xml:space="preserve"> auf einem Webserver in einer </w:t>
       </w:r>
       <w:r>
         <w:t>zentralen</w:t>
@@ -11132,18 +11820,34 @@
         </w:numPr>
         <w:ind w:left="1134" w:hanging="850"/>
       </w:pPr>
-      <w:bookmarkStart w:id="54" w:name="_Toc500917741"/>
+      <w:bookmarkStart w:id="53" w:name="_Toc500920639"/>
       <w:r>
         <w:t>Oberfläche</w:t>
       </w:r>
-      <w:bookmarkEnd w:id="54"/>
+      <w:bookmarkEnd w:id="53"/>
     </w:p>
     <w:p>
       <w:pPr>
         <w:ind w:left="360"/>
       </w:pPr>
       <w:r>
-        <w:t>Die Oberfläche der Website wird aufgrund der Zielgruppe sehr minimalistisch und Benutzerfreundlich gestaltet, damit sie jedermann verwenden kann. Außerdem soll die Oberfläche auf jedem Endgerät wie im Punk „3.1 Plattform“ bereits beschrieben, richtig durch ein „responsive Design“ dargestellt werden. Diese Anforderungen bieten die Zahlreichen Templates (Designs/Themen) von WordPress bereits und daher müssen keine Modifikationen vorgenommen werden.</w:t>
+        <w:t>Die Oberfläche der Website wird aufgrund der Zielgruppe sehr minimalistisch und Benutzerfreundlich gestaltet, damit sie jedermann verwenden kann. Außerdem soll die Oberfläche auf jedem Endgerät wie im Punk „3.1 Plattform“ bereits beschrieben, richtig durch ein „</w:t>
+      </w:r>
+      <w:proofErr w:type="spellStart"/>
+      <w:r>
+        <w:t>responsive</w:t>
+      </w:r>
+      <w:proofErr w:type="spellEnd"/>
+      <w:r>
+        <w:t xml:space="preserve"> Design“ dargestellt werden. Diese Anforderungen bieten die Zahlreichen Templates (Designs/Themen) von </w:t>
+      </w:r>
+      <w:proofErr w:type="spellStart"/>
+      <w:r>
+        <w:t>WordPress</w:t>
+      </w:r>
+      <w:proofErr w:type="spellEnd"/>
+      <w:r>
+        <w:t xml:space="preserve"> bereits und daher müssen keine Modifikationen vorgenommen werden.</w:t>
       </w:r>
     </w:p>
     <w:p>
@@ -11160,11 +11864,11 @@
         </w:numPr>
         <w:ind w:left="1134" w:hanging="850"/>
       </w:pPr>
-      <w:bookmarkStart w:id="55" w:name="_Toc500917742"/>
+      <w:bookmarkStart w:id="54" w:name="_Toc500920640"/>
       <w:r>
         <w:t>Systemarchitektur</w:t>
       </w:r>
-      <w:bookmarkEnd w:id="55"/>
+      <w:bookmarkEnd w:id="54"/>
     </w:p>
     <w:p>
       <w:pPr>
@@ -11190,7 +11894,7 @@
           <w:numId w:val="5"/>
         </w:numPr>
       </w:pPr>
-      <w:bookmarkStart w:id="56" w:name="_Toc500917743"/>
+      <w:bookmarkStart w:id="55" w:name="_Toc500920641"/>
       <w:r>
         <w:rPr>
           <w:b w:val="0"/>
@@ -11268,7 +11972,7 @@
       <w:r>
         <w:t>Oberflächenprototyp</w:t>
       </w:r>
-      <w:bookmarkEnd w:id="56"/>
+      <w:bookmarkEnd w:id="55"/>
     </w:p>
     <w:p>
       <w:pPr>
@@ -11290,7 +11994,15 @@
     </w:p>
     <w:p>
       <w:r>
-        <w:t xml:space="preserve">Ich glaube, dass dieses Template das Thema Industrie 4.0: Connectivity mit ein paar Farblichen Abstimmungen und Anpassungen recht gut trifft, jedoch habe ich mich noch nicht definitiv für ein Template entschieden, denn die Auswahl auf WordPress ist riesig. </w:t>
+        <w:t xml:space="preserve">Ich glaube, dass dieses Template das Thema Industrie 4.0: Connectivity mit ein paar Farblichen Abstimmungen und Anpassungen recht gut trifft, jedoch habe ich mich noch nicht definitiv für ein Template entschieden, denn die Auswahl auf </w:t>
+      </w:r>
+      <w:proofErr w:type="spellStart"/>
+      <w:r>
+        <w:t>WordPress</w:t>
+      </w:r>
+      <w:proofErr w:type="spellEnd"/>
+      <w:r>
+        <w:t xml:space="preserve"> ist riesig. </w:t>
       </w:r>
     </w:p>
     <w:p/>
@@ -11303,7 +12015,7 @@
           <w:numId w:val="5"/>
         </w:numPr>
       </w:pPr>
-      <w:bookmarkStart w:id="57" w:name="_Toc500917744"/>
+      <w:bookmarkStart w:id="56" w:name="_Toc500920642"/>
       <w:r>
         <w:lastRenderedPageBreak/>
         <w:t xml:space="preserve">Analyse: </w:t>
@@ -11314,7 +12026,7 @@
       <w:r>
         <w:t xml:space="preserve"> und Antworten</w:t>
       </w:r>
-      <w:bookmarkEnd w:id="57"/>
+      <w:bookmarkEnd w:id="56"/>
     </w:p>
     <w:p/>
     <w:p>
@@ -11325,11 +12037,11 @@
           <w:numId w:val="5"/>
         </w:numPr>
       </w:pPr>
-      <w:bookmarkStart w:id="58" w:name="_Toc500917745"/>
+      <w:bookmarkStart w:id="57" w:name="_Toc500920643"/>
       <w:r>
         <w:t>Welche Zielgruppe?</w:t>
       </w:r>
-      <w:bookmarkEnd w:id="58"/>
+      <w:bookmarkEnd w:id="57"/>
       <w:r>
         <w:t xml:space="preserve"> </w:t>
       </w:r>
@@ -11414,11 +12126,11 @@
           <w:numId w:val="5"/>
         </w:numPr>
       </w:pPr>
-      <w:bookmarkStart w:id="59" w:name="_Toc500917746"/>
+      <w:bookmarkStart w:id="58" w:name="_Toc500920644"/>
       <w:r>
         <w:t>Was wollen wir vermitteln?</w:t>
       </w:r>
-      <w:bookmarkEnd w:id="59"/>
+      <w:bookmarkEnd w:id="58"/>
     </w:p>
     <w:p>
       <w:pPr>
@@ -11458,33 +12170,18 @@
           <w:numId w:val="5"/>
         </w:numPr>
       </w:pPr>
-      <w:bookmarkStart w:id="60" w:name="_Toc500917747"/>
+      <w:bookmarkStart w:id="59" w:name="_Toc500920645"/>
       <w:r>
         <w:t>Welcher Strukturtyp?</w:t>
       </w:r>
-      <w:bookmarkEnd w:id="60"/>
+      <w:bookmarkEnd w:id="59"/>
     </w:p>
     <w:p>
       <w:pPr>
         <w:ind w:left="708"/>
       </w:pPr>
       <w:r>
-        <w:t xml:space="preserve">Weil die Webseite möglichst einfach und modern gehalten werden soll verzichten wir auf ein Standardmäßiges Hauptmenü und machen daraus ein interaktives Menü, das es den Nutzer ermöglicht die ganze Webseite mit wenigen </w:t>
-      </w:r>
-      <w:r>
-        <w:t xml:space="preserve">Klicks und Scrollen zu durchforsten. Darum macht es </w:t>
-      </w:r>
-      <w:r>
-        <w:t>Sinn</w:t>
-      </w:r>
-      <w:r>
-        <w:t xml:space="preserve"> die Webseite und deren einzelnen „Sektionen“ nicht auf mehreren Teilen auszulagern, sondern eine „All-in-one“ Webseite machen, die</w:t>
-      </w:r>
-      <w:r>
-        <w:t xml:space="preserve"> nur ein einziges, optimiertes HTML</w:t>
-      </w:r>
-      <w:r>
-        <w:t xml:space="preserve"> Dokument beinhaltet.</w:t>
+        <w:t>Weil die Webseite möglichst einfach und modern gehalten werden soll, bauen wir auf einem übersichtlichen Hauptmenü und machen daraus ein interaktives Menü, das es den Nutzer ermöglicht die ganze Webseite mit wenigen Klicks und Scrollen zu durchforsten. Darum macht es Sinn die Webseite und deren einzelnen Teilen auf mehreren Unterseiten auszulagern.</w:t>
       </w:r>
     </w:p>
     <w:p>
@@ -11495,13 +12192,15 @@
           <w:numId w:val="5"/>
         </w:numPr>
       </w:pPr>
-      <w:bookmarkStart w:id="61" w:name="_Toc500917748"/>
+      <w:bookmarkStart w:id="60" w:name="_Toc500920646"/>
       <w:r>
         <w:t>Strukturtyp</w:t>
       </w:r>
       <w:r>
         <w:t xml:space="preserve"> Grafik</w:t>
       </w:r>
+      <w:bookmarkStart w:id="61" w:name="_GoBack"/>
+      <w:bookmarkEnd w:id="60"/>
       <w:bookmarkEnd w:id="61"/>
     </w:p>
     <w:p>
@@ -11512,7 +12211,7 @@
           <w:numId w:val="5"/>
         </w:numPr>
       </w:pPr>
-      <w:bookmarkStart w:id="62" w:name="_Toc500917749"/>
+      <w:bookmarkStart w:id="62" w:name="_Toc500920647"/>
       <w:r>
         <w:t>Sitemap</w:t>
       </w:r>
@@ -11527,7 +12226,7 @@
           <w:numId w:val="5"/>
         </w:numPr>
       </w:pPr>
-      <w:bookmarkStart w:id="63" w:name="_Toc500917750"/>
+      <w:bookmarkStart w:id="63" w:name="_Toc500920648"/>
       <w:r>
         <w:t>Wie veröffentlichen?</w:t>
       </w:r>
@@ -11579,7 +12278,7 @@
           <w:numId w:val="5"/>
         </w:numPr>
       </w:pPr>
-      <w:bookmarkStart w:id="64" w:name="_Toc500917751"/>
+      <w:bookmarkStart w:id="64" w:name="_Toc500920649"/>
       <w:r>
         <w:t>Wie sinnvoll testen?</w:t>
       </w:r>
@@ -11609,7 +12308,7 @@
           <w:numId w:val="5"/>
         </w:numPr>
       </w:pPr>
-      <w:bookmarkStart w:id="65" w:name="_Toc500917752"/>
+      <w:bookmarkStart w:id="65" w:name="_Toc500920650"/>
       <w:r>
         <w:t>Test Frameworks</w:t>
       </w:r>
@@ -11624,7 +12323,7 @@
           <w:numId w:val="5"/>
         </w:numPr>
       </w:pPr>
-      <w:bookmarkStart w:id="66" w:name="_Toc500917753"/>
+      <w:bookmarkStart w:id="66" w:name="_Toc500920651"/>
       <w:r>
         <w:t>Wie aktualisieren?</w:t>
       </w:r>
@@ -11744,7 +12443,7 @@
           <w:numId w:val="5"/>
         </w:numPr>
       </w:pPr>
-      <w:bookmarkStart w:id="67" w:name="_Toc500917754"/>
+      <w:bookmarkStart w:id="67" w:name="_Toc500920652"/>
       <w:r>
         <w:t>Wie vermarkten?</w:t>
       </w:r>
@@ -11755,7 +12454,15 @@
         <w:ind w:left="708"/>
       </w:pPr>
       <w:r>
-        <w:t>Die Webseite sollte durch die intelligente Schaltung von Werbung heutiger Soziale Netzwerke und Webseiten generell vermarktet werden. Durch Partnerschaften und Cross-Promoting mit anderen Webseiten soll des Weiteren die Reichweite vergrößert werden. Es wäre auch sinnvoll, wenn der Autor selbst auf seinen Seiten den Link der Webseite verlinkt und auf seiner Tournee und Events durch die ganze Welt durch vermarktet.</w:t>
+        <w:t>Die Webseite sollte durch die intelligente Schaltung von Werbung heutiger Soziale Netzwerke und Webseiten generell vermarktet werden. Durch Partnerschaften und Cross-</w:t>
+      </w:r>
+      <w:proofErr w:type="spellStart"/>
+      <w:r>
+        <w:t>Promoting</w:t>
+      </w:r>
+      <w:proofErr w:type="spellEnd"/>
+      <w:r>
+        <w:t xml:space="preserve"> mit anderen Webseiten soll des Weiteren die Reichweite vergrößert werden. Es wäre auch sinnvoll, wenn der Autor selbst auf seinen Seiten den Link der Webseite verlinkt und auf seiner Tournee und Events durch die ganze Welt durch vermarktet.</w:t>
       </w:r>
     </w:p>
     <w:p/>
@@ -11874,7 +12581,7 @@
                 </wp:inline>
               </w:drawing>
             </mc:Choice>
-            <mc:Fallback xmlns:w16cid="http://schemas.microsoft.com/office/word/2016/wordml/cid" xmlns:am3d="http://schemas.microsoft.com/office/drawing/2017/model3d" xmlns:aink="http://schemas.microsoft.com/office/drawing/2016/ink" xmlns:cx8="http://schemas.microsoft.com/office/drawing/2016/5/14/chartex" xmlns:cx7="http://schemas.microsoft.com/office/drawing/2016/5/13/chartex" xmlns:cx6="http://schemas.microsoft.com/office/drawing/2016/5/12/chartex" xmlns:cx5="http://schemas.microsoft.com/office/drawing/2016/5/11/chartex" xmlns:cx4="http://schemas.microsoft.com/office/drawing/2016/5/10/chartex" xmlns:cx3="http://schemas.microsoft.com/office/drawing/2016/5/9/chartex" xmlns:cx2="http://schemas.microsoft.com/office/drawing/2015/10/21/chartex" xmlns:cx1="http://schemas.microsoft.com/office/drawing/2015/9/8/chartex">
+            <mc:Fallback xmlns:cx1="http://schemas.microsoft.com/office/drawing/2015/9/8/chartex" xmlns:cx2="http://schemas.microsoft.com/office/drawing/2015/10/21/chartex" xmlns:cx3="http://schemas.microsoft.com/office/drawing/2016/5/9/chartex" xmlns:cx4="http://schemas.microsoft.com/office/drawing/2016/5/10/chartex" xmlns:cx5="http://schemas.microsoft.com/office/drawing/2016/5/11/chartex" xmlns:cx6="http://schemas.microsoft.com/office/drawing/2016/5/12/chartex" xmlns:cx7="http://schemas.microsoft.com/office/drawing/2016/5/13/chartex" xmlns:cx8="http://schemas.microsoft.com/office/drawing/2016/5/14/chartex" xmlns:aink="http://schemas.microsoft.com/office/drawing/2016/ink" xmlns:am3d="http://schemas.microsoft.com/office/drawing/2017/model3d" xmlns:w16cid="http://schemas.microsoft.com/office/word/2016/wordml/cid">
               <w:pict>
                 <v:shapetype w14:anchorId="05C5C3E2" id="_x0000_t110" coordsize="21600,21600" o:spt="110" path="m10800,l,10800,10800,21600,21600,10800xe">
                   <v:stroke joinstyle="miter"/>
@@ -11907,7 +12614,7 @@
           <w:rPr>
             <w:noProof/>
           </w:rPr>
-          <w:t>1</w:t>
+          <w:t>26</w:t>
         </w:r>
         <w:r>
           <w:fldChar w:fldCharType="end"/>
@@ -13615,6 +14322,232 @@
     </w:lvl>
   </w:abstractNum>
   <w:abstractNum w:abstractNumId="14" w15:restartNumberingAfterBreak="0">
+    <w:nsid w:val="5AB35B9B"/>
+    <w:multiLevelType w:val="multilevel"/>
+    <w:tmpl w:val="C8142CC6"/>
+    <w:lvl w:ilvl="0">
+      <w:start w:val="3"/>
+      <w:numFmt w:val="decimal"/>
+      <w:lvlText w:val="%1."/>
+      <w:lvlJc w:val="left"/>
+      <w:pPr>
+        <w:ind w:left="400" w:hanging="400"/>
+      </w:pPr>
+      <w:rPr>
+        <w:rFonts w:hint="default"/>
+      </w:rPr>
+    </w:lvl>
+    <w:lvl w:ilvl="1">
+      <w:start w:val="1"/>
+      <w:numFmt w:val="decimal"/>
+      <w:lvlText w:val="%1.%2."/>
+      <w:lvlJc w:val="left"/>
+      <w:pPr>
+        <w:ind w:left="1440" w:hanging="720"/>
+      </w:pPr>
+      <w:rPr>
+        <w:rFonts w:hint="default"/>
+      </w:rPr>
+    </w:lvl>
+    <w:lvl w:ilvl="2">
+      <w:start w:val="1"/>
+      <w:numFmt w:val="decimal"/>
+      <w:lvlText w:val="%1.%2.%3."/>
+      <w:lvlJc w:val="left"/>
+      <w:pPr>
+        <w:ind w:left="2160" w:hanging="720"/>
+      </w:pPr>
+      <w:rPr>
+        <w:rFonts w:hint="default"/>
+      </w:rPr>
+    </w:lvl>
+    <w:lvl w:ilvl="3">
+      <w:start w:val="1"/>
+      <w:numFmt w:val="decimal"/>
+      <w:lvlText w:val="%1.%2.%3.%4."/>
+      <w:lvlJc w:val="left"/>
+      <w:pPr>
+        <w:ind w:left="3240" w:hanging="1080"/>
+      </w:pPr>
+      <w:rPr>
+        <w:rFonts w:hint="default"/>
+      </w:rPr>
+    </w:lvl>
+    <w:lvl w:ilvl="4">
+      <w:start w:val="1"/>
+      <w:numFmt w:val="decimal"/>
+      <w:lvlText w:val="%1.%2.%3.%4.%5."/>
+      <w:lvlJc w:val="left"/>
+      <w:pPr>
+        <w:ind w:left="3960" w:hanging="1080"/>
+      </w:pPr>
+      <w:rPr>
+        <w:rFonts w:hint="default"/>
+      </w:rPr>
+    </w:lvl>
+    <w:lvl w:ilvl="5">
+      <w:start w:val="1"/>
+      <w:numFmt w:val="decimal"/>
+      <w:lvlText w:val="%1.%2.%3.%4.%5.%6."/>
+      <w:lvlJc w:val="left"/>
+      <w:pPr>
+        <w:ind w:left="5040" w:hanging="1440"/>
+      </w:pPr>
+      <w:rPr>
+        <w:rFonts w:hint="default"/>
+      </w:rPr>
+    </w:lvl>
+    <w:lvl w:ilvl="6">
+      <w:start w:val="1"/>
+      <w:numFmt w:val="decimal"/>
+      <w:lvlText w:val="%1.%2.%3.%4.%5.%6.%7."/>
+      <w:lvlJc w:val="left"/>
+      <w:pPr>
+        <w:ind w:left="5760" w:hanging="1440"/>
+      </w:pPr>
+      <w:rPr>
+        <w:rFonts w:hint="default"/>
+      </w:rPr>
+    </w:lvl>
+    <w:lvl w:ilvl="7">
+      <w:start w:val="1"/>
+      <w:numFmt w:val="decimal"/>
+      <w:lvlText w:val="%1.%2.%3.%4.%5.%6.%7.%8."/>
+      <w:lvlJc w:val="left"/>
+      <w:pPr>
+        <w:ind w:left="6840" w:hanging="1800"/>
+      </w:pPr>
+      <w:rPr>
+        <w:rFonts w:hint="default"/>
+      </w:rPr>
+    </w:lvl>
+    <w:lvl w:ilvl="8">
+      <w:start w:val="1"/>
+      <w:numFmt w:val="decimal"/>
+      <w:lvlText w:val="%1.%2.%3.%4.%5.%6.%7.%8.%9."/>
+      <w:lvlJc w:val="left"/>
+      <w:pPr>
+        <w:ind w:left="7560" w:hanging="1800"/>
+      </w:pPr>
+      <w:rPr>
+        <w:rFonts w:hint="default"/>
+      </w:rPr>
+    </w:lvl>
+  </w:abstractNum>
+  <w:abstractNum w:abstractNumId="15" w15:restartNumberingAfterBreak="0">
+    <w:nsid w:val="60BE14CF"/>
+    <w:multiLevelType w:val="multilevel"/>
+    <w:tmpl w:val="DCD45F28"/>
+    <w:lvl w:ilvl="0">
+      <w:start w:val="5"/>
+      <w:numFmt w:val="decimal"/>
+      <w:lvlText w:val="%1."/>
+      <w:lvlJc w:val="left"/>
+      <w:pPr>
+        <w:ind w:left="390" w:hanging="390"/>
+      </w:pPr>
+      <w:rPr>
+        <w:rFonts w:hint="default"/>
+      </w:rPr>
+    </w:lvl>
+    <w:lvl w:ilvl="1">
+      <w:start w:val="1"/>
+      <w:numFmt w:val="decimal"/>
+      <w:lvlText w:val="%1.%2."/>
+      <w:lvlJc w:val="left"/>
+      <w:pPr>
+        <w:ind w:left="1440" w:hanging="720"/>
+      </w:pPr>
+      <w:rPr>
+        <w:rFonts w:hint="default"/>
+      </w:rPr>
+    </w:lvl>
+    <w:lvl w:ilvl="2">
+      <w:start w:val="1"/>
+      <w:numFmt w:val="decimal"/>
+      <w:lvlText w:val="%1.%2.%3."/>
+      <w:lvlJc w:val="left"/>
+      <w:pPr>
+        <w:ind w:left="2160" w:hanging="720"/>
+      </w:pPr>
+      <w:rPr>
+        <w:rFonts w:hint="default"/>
+      </w:rPr>
+    </w:lvl>
+    <w:lvl w:ilvl="3">
+      <w:start w:val="1"/>
+      <w:numFmt w:val="decimal"/>
+      <w:lvlText w:val="%1.%2.%3.%4."/>
+      <w:lvlJc w:val="left"/>
+      <w:pPr>
+        <w:ind w:left="3240" w:hanging="1080"/>
+      </w:pPr>
+      <w:rPr>
+        <w:rFonts w:hint="default"/>
+      </w:rPr>
+    </w:lvl>
+    <w:lvl w:ilvl="4">
+      <w:start w:val="1"/>
+      <w:numFmt w:val="decimal"/>
+      <w:lvlText w:val="%1.%2.%3.%4.%5."/>
+      <w:lvlJc w:val="left"/>
+      <w:pPr>
+        <w:ind w:left="3960" w:hanging="1080"/>
+      </w:pPr>
+      <w:rPr>
+        <w:rFonts w:hint="default"/>
+      </w:rPr>
+    </w:lvl>
+    <w:lvl w:ilvl="5">
+      <w:start w:val="1"/>
+      <w:numFmt w:val="decimal"/>
+      <w:lvlText w:val="%1.%2.%3.%4.%5.%6."/>
+      <w:lvlJc w:val="left"/>
+      <w:pPr>
+        <w:ind w:left="5040" w:hanging="1440"/>
+      </w:pPr>
+      <w:rPr>
+        <w:rFonts w:hint="default"/>
+      </w:rPr>
+    </w:lvl>
+    <w:lvl w:ilvl="6">
+      <w:start w:val="1"/>
+      <w:numFmt w:val="decimal"/>
+      <w:lvlText w:val="%1.%2.%3.%4.%5.%6.%7."/>
+      <w:lvlJc w:val="left"/>
+      <w:pPr>
+        <w:ind w:left="5760" w:hanging="1440"/>
+      </w:pPr>
+      <w:rPr>
+        <w:rFonts w:hint="default"/>
+      </w:rPr>
+    </w:lvl>
+    <w:lvl w:ilvl="7">
+      <w:start w:val="1"/>
+      <w:numFmt w:val="decimal"/>
+      <w:lvlText w:val="%1.%2.%3.%4.%5.%6.%7.%8."/>
+      <w:lvlJc w:val="left"/>
+      <w:pPr>
+        <w:ind w:left="6840" w:hanging="1800"/>
+      </w:pPr>
+      <w:rPr>
+        <w:rFonts w:hint="default"/>
+      </w:rPr>
+    </w:lvl>
+    <w:lvl w:ilvl="8">
+      <w:start w:val="1"/>
+      <w:numFmt w:val="decimal"/>
+      <w:lvlText w:val="%1.%2.%3.%4.%5.%6.%7.%8.%9."/>
+      <w:lvlJc w:val="left"/>
+      <w:pPr>
+        <w:ind w:left="7560" w:hanging="1800"/>
+      </w:pPr>
+      <w:rPr>
+        <w:rFonts w:hint="default"/>
+      </w:rPr>
+    </w:lvl>
+  </w:abstractNum>
+  <w:abstractNum w:abstractNumId="16" w15:restartNumberingAfterBreak="0">
     <w:nsid w:val="6A30772E"/>
     <w:multiLevelType w:val="multilevel"/>
     <w:tmpl w:val="97E2591C"/>
@@ -13735,7 +14668,7 @@
       </w:rPr>
     </w:lvl>
   </w:abstractNum>
-  <w:abstractNum w:abstractNumId="15" w15:restartNumberingAfterBreak="0">
+  <w:abstractNum w:abstractNumId="17" w15:restartNumberingAfterBreak="0">
     <w:nsid w:val="74246881"/>
     <w:multiLevelType w:val="multilevel"/>
     <w:tmpl w:val="97E2591C"/>
@@ -13856,7 +14789,7 @@
       </w:rPr>
     </w:lvl>
   </w:abstractNum>
-  <w:abstractNum w:abstractNumId="16" w15:restartNumberingAfterBreak="0">
+  <w:abstractNum w:abstractNumId="18" w15:restartNumberingAfterBreak="0">
     <w:nsid w:val="7866272F"/>
     <w:multiLevelType w:val="multilevel"/>
     <w:tmpl w:val="97E2591C"/>
@@ -13984,7 +14917,7 @@
     <w:abstractNumId w:val="6"/>
   </w:num>
   <w:num w:numId="3">
-    <w:abstractNumId w:val="14"/>
+    <w:abstractNumId w:val="16"/>
   </w:num>
   <w:num w:numId="4">
     <w:abstractNumId w:val="12"/>
@@ -13999,7 +14932,7 @@
     <w:abstractNumId w:val="3"/>
   </w:num>
   <w:num w:numId="8">
-    <w:abstractNumId w:val="16"/>
+    <w:abstractNumId w:val="18"/>
   </w:num>
   <w:num w:numId="9">
     <w:abstractNumId w:val="8"/>
@@ -14014,7 +14947,7 @@
     <w:abstractNumId w:val="0"/>
   </w:num>
   <w:num w:numId="13">
-    <w:abstractNumId w:val="15"/>
+    <w:abstractNumId w:val="17"/>
   </w:num>
   <w:num w:numId="14">
     <w:abstractNumId w:val="7"/>
@@ -14027,6 +14960,12 @@
   </w:num>
   <w:num w:numId="17">
     <w:abstractNumId w:val="1"/>
+  </w:num>
+  <w:num w:numId="18">
+    <w:abstractNumId w:val="14"/>
+  </w:num>
+  <w:num w:numId="19">
+    <w:abstractNumId w:val="15"/>
   </w:num>
   <w:numIdMacAtCleanup w:val="17"/>
 </w:numbering>
@@ -14517,6 +15456,7 @@
   <w:style w:type="character" w:default="1" w:styleId="Absatz-Standardschriftart">
     <w:name w:val="Default Paragraph Font"/>
     <w:uiPriority w:val="1"/>
+    <w:semiHidden/>
     <w:unhideWhenUsed/>
   </w:style>
   <w:style w:type="table" w:default="1" w:styleId="NormaleTabelle">
@@ -15028,7 +15968,7 @@
 </file>
 
 <file path=customXml/itemProps1.xml><?xml version="1.0" encoding="utf-8"?>
-<ds:datastoreItem xmlns:ds="http://schemas.openxmlformats.org/officeDocument/2006/customXml" ds:itemID="{3A624195-5AB0-4B0D-95AB-09CE7B9B7A3B}">
+<ds:datastoreItem xmlns:ds="http://schemas.openxmlformats.org/officeDocument/2006/customXml" ds:itemID="{F88CD2C9-CA0D-4627-9BDB-32E1C453162F}">
   <ds:schemaRefs>
     <ds:schemaRef ds:uri="http://schemas.openxmlformats.org/officeDocument/2006/bibliography"/>
   </ds:schemaRefs>

</xml_diff>

<commit_message>
Das Pflichtenheft wurde auf die Version 0.9.5 aktualisiert
</commit_message>
<xml_diff>
--- a/TP/Dateien/Pflichtenheft.docx
+++ b/TP/Dateien/Pflichtenheft.docx
@@ -1,6 +1,6 @@
 
 <file path=word/document.xml><?xml version="1.0" encoding="utf-8"?>
-<w:document xmlns:wpc="http://schemas.microsoft.com/office/word/2010/wordprocessingCanvas" xmlns:cx="http://schemas.microsoft.com/office/drawing/2014/chartex" xmlns:mc="http://schemas.openxmlformats.org/markup-compatibility/2006" xmlns:o="urn:schemas-microsoft-com:office:office" xmlns:r="http://schemas.openxmlformats.org/officeDocument/2006/relationships" xmlns:m="http://schemas.openxmlformats.org/officeDocument/2006/math" xmlns:v="urn:schemas-microsoft-com:vml" xmlns:wp14="http://schemas.microsoft.com/office/word/2010/wordprocessingDrawing" xmlns:wp="http://schemas.openxmlformats.org/drawingml/2006/wordprocessingDrawing" xmlns:w10="urn:schemas-microsoft-com:office:word" xmlns:w="http://schemas.openxmlformats.org/wordprocessingml/2006/main" xmlns:w14="http://schemas.microsoft.com/office/word/2010/wordml" xmlns:w15="http://schemas.microsoft.com/office/word/2012/wordml" xmlns:w16se="http://schemas.microsoft.com/office/word/2015/wordml/symex" xmlns:wpg="http://schemas.microsoft.com/office/word/2010/wordprocessingGroup" xmlns:wpi="http://schemas.microsoft.com/office/word/2010/wordprocessingInk" xmlns:wne="http://schemas.microsoft.com/office/word/2006/wordml" xmlns:wps="http://schemas.microsoft.com/office/word/2010/wordprocessingShape" mc:Ignorable="w14 w15 w16se wp14">
+<w:document xmlns:wpc="http://schemas.microsoft.com/office/word/2010/wordprocessingCanvas" xmlns:cx="http://schemas.microsoft.com/office/drawing/2014/chartex" xmlns:cx1="http://schemas.microsoft.com/office/drawing/2015/9/8/chartex" xmlns:cx2="http://schemas.microsoft.com/office/drawing/2015/10/21/chartex" xmlns:cx3="http://schemas.microsoft.com/office/drawing/2016/5/9/chartex" xmlns:cx4="http://schemas.microsoft.com/office/drawing/2016/5/10/chartex" xmlns:cx5="http://schemas.microsoft.com/office/drawing/2016/5/11/chartex" xmlns:cx6="http://schemas.microsoft.com/office/drawing/2016/5/12/chartex" xmlns:cx7="http://schemas.microsoft.com/office/drawing/2016/5/13/chartex" xmlns:cx8="http://schemas.microsoft.com/office/drawing/2016/5/14/chartex" xmlns:mc="http://schemas.openxmlformats.org/markup-compatibility/2006" xmlns:aink="http://schemas.microsoft.com/office/drawing/2016/ink" xmlns:am3d="http://schemas.microsoft.com/office/drawing/2017/model3d" xmlns:o="urn:schemas-microsoft-com:office:office" xmlns:r="http://schemas.openxmlformats.org/officeDocument/2006/relationships" xmlns:m="http://schemas.openxmlformats.org/officeDocument/2006/math" xmlns:v="urn:schemas-microsoft-com:vml" xmlns:wp14="http://schemas.microsoft.com/office/word/2010/wordprocessingDrawing" xmlns:wp="http://schemas.openxmlformats.org/drawingml/2006/wordprocessingDrawing" xmlns:w10="urn:schemas-microsoft-com:office:word" xmlns:w="http://schemas.openxmlformats.org/wordprocessingml/2006/main" xmlns:w14="http://schemas.microsoft.com/office/word/2010/wordml" xmlns:w15="http://schemas.microsoft.com/office/word/2012/wordml" xmlns:w16cid="http://schemas.microsoft.com/office/word/2016/wordml/cid" xmlns:w16se="http://schemas.microsoft.com/office/word/2015/wordml/symex" xmlns:wpg="http://schemas.microsoft.com/office/word/2010/wordprocessingGroup" xmlns:wpi="http://schemas.microsoft.com/office/word/2010/wordprocessingInk" xmlns:wne="http://schemas.microsoft.com/office/word/2006/wordml" xmlns:wps="http://schemas.microsoft.com/office/word/2010/wordprocessingShape" mc:Ignorable="w14 w15 w16se w16cid wp14">
   <w:body>
     <w:p>
       <w:pPr>
@@ -288,8 +288,10 @@
         <w:rPr>
           <w:sz w:val="36"/>
         </w:rPr>
-        <w:t>3</w:t>
-      </w:r>
+        <w:t>5</w:t>
+      </w:r>
+      <w:bookmarkStart w:id="0" w:name="_GoBack"/>
+      <w:bookmarkEnd w:id="0"/>
       <w:r>
         <w:rPr>
           <w:sz w:val="36"/>
@@ -330,7 +332,7 @@
         <w:rPr>
           <w:sz w:val="36"/>
         </w:rPr>
-        <w:t>4</w:t>
+        <w:t>5</w:t>
       </w:r>
       <w:r>
         <w:rPr>
@@ -814,13 +816,8 @@
             <w:pPr>
               <w:jc w:val="center"/>
             </w:pPr>
-            <w:proofErr w:type="spellStart"/>
-            <w:r>
-              <w:t>Use</w:t>
-            </w:r>
-            <w:proofErr w:type="spellEnd"/>
-            <w:r>
-              <w:t xml:space="preserve"> Case</w:t>
+            <w:r>
+              <w:t>Use Case</w:t>
             </w:r>
             <w:r>
               <w:t>: Akteure</w:t>
@@ -894,13 +891,8 @@
             <w:pPr>
               <w:jc w:val="center"/>
             </w:pPr>
-            <w:proofErr w:type="spellStart"/>
-            <w:r>
-              <w:t>Use</w:t>
-            </w:r>
-            <w:proofErr w:type="spellEnd"/>
-            <w:r>
-              <w:t xml:space="preserve"> Case</w:t>
+            <w:r>
+              <w:t>Use Case</w:t>
             </w:r>
             <w:r>
               <w:t xml:space="preserve"> Diagramm + </w:t>
@@ -1339,6 +1331,78 @@
             </w:pPr>
             <w:r>
               <w:t>Welcher Strukturtyp? beantwortet</w:t>
+            </w:r>
+          </w:p>
+        </w:tc>
+        <w:tc>
+          <w:tcPr>
+            <w:tcW w:w="992" w:type="dxa"/>
+            <w:vAlign w:val="center"/>
+          </w:tcPr>
+          <w:p>
+            <w:pPr>
+              <w:jc w:val="center"/>
+            </w:pPr>
+            <w:r>
+              <w:t>WIP</w:t>
+            </w:r>
+          </w:p>
+        </w:tc>
+      </w:tr>
+      <w:tr>
+        <w:tc>
+          <w:tcPr>
+            <w:tcW w:w="1005" w:type="dxa"/>
+            <w:vAlign w:val="center"/>
+          </w:tcPr>
+          <w:p>
+            <w:pPr>
+              <w:jc w:val="center"/>
+            </w:pPr>
+            <w:r>
+              <w:t>0.9.5</w:t>
+            </w:r>
+          </w:p>
+        </w:tc>
+        <w:tc>
+          <w:tcPr>
+            <w:tcW w:w="1329" w:type="dxa"/>
+            <w:vAlign w:val="center"/>
+          </w:tcPr>
+          <w:p>
+            <w:pPr>
+              <w:jc w:val="center"/>
+            </w:pPr>
+            <w:r>
+              <w:t>15.12.2017</w:t>
+            </w:r>
+          </w:p>
+        </w:tc>
+        <w:tc>
+          <w:tcPr>
+            <w:tcW w:w="1756" w:type="dxa"/>
+            <w:vAlign w:val="center"/>
+          </w:tcPr>
+          <w:p>
+            <w:pPr>
+              <w:jc w:val="center"/>
+            </w:pPr>
+            <w:r>
+              <w:t>Thomas Sapelza</w:t>
+            </w:r>
+          </w:p>
+        </w:tc>
+        <w:tc>
+          <w:tcPr>
+            <w:tcW w:w="4127" w:type="dxa"/>
+            <w:vAlign w:val="center"/>
+          </w:tcPr>
+          <w:p>
+            <w:pPr>
+              <w:jc w:val="center"/>
+            </w:pPr>
+            <w:r>
+              <w:t>Wie veröffentlichen? beantwortet</w:t>
             </w:r>
           </w:p>
         </w:tc>
@@ -1495,7 +1559,7 @@
           <w:r>
             <w:fldChar w:fldCharType="separate"/>
           </w:r>
-          <w:hyperlink w:anchor="_Toc500920599" w:history="1">
+          <w:hyperlink w:anchor="_Toc501106269" w:history="1">
             <w:r>
               <w:rPr>
                 <w:rStyle w:val="Hyperlink"/>
@@ -1537,7 +1601,7 @@
                 <w:noProof/>
                 <w:webHidden/>
               </w:rPr>
-              <w:instrText xml:space="preserve"> PAGEREF _Toc500920599 \h </w:instrText>
+              <w:instrText xml:space="preserve"> PAGEREF _Toc501106269 \h </w:instrText>
             </w:r>
             <w:r>
               <w:rPr>
@@ -1581,7 +1645,7 @@
               <w:lang w:eastAsia="de-DE"/>
             </w:rPr>
           </w:pPr>
-          <w:hyperlink w:anchor="_Toc500920600" w:history="1">
+          <w:hyperlink w:anchor="_Toc501106270" w:history="1">
             <w:r>
               <w:rPr>
                 <w:rStyle w:val="Hyperlink"/>
@@ -1623,7 +1687,7 @@
                 <w:noProof/>
                 <w:webHidden/>
               </w:rPr>
-              <w:instrText xml:space="preserve"> PAGEREF _Toc500920600 \h </w:instrText>
+              <w:instrText xml:space="preserve"> PAGEREF _Toc501106270 \h </w:instrText>
             </w:r>
             <w:r>
               <w:rPr>
@@ -1667,7 +1731,7 @@
               <w:lang w:eastAsia="de-DE"/>
             </w:rPr>
           </w:pPr>
-          <w:hyperlink w:anchor="_Toc500920601" w:history="1">
+          <w:hyperlink w:anchor="_Toc501106271" w:history="1">
             <w:r>
               <w:rPr>
                 <w:rStyle w:val="Hyperlink"/>
@@ -1709,7 +1773,7 @@
                 <w:noProof/>
                 <w:webHidden/>
               </w:rPr>
-              <w:instrText xml:space="preserve"> PAGEREF _Toc500920601 \h </w:instrText>
+              <w:instrText xml:space="preserve"> PAGEREF _Toc501106271 \h </w:instrText>
             </w:r>
             <w:r>
               <w:rPr>
@@ -1753,7 +1817,7 @@
               <w:lang w:eastAsia="de-DE"/>
             </w:rPr>
           </w:pPr>
-          <w:hyperlink w:anchor="_Toc500920602" w:history="1">
+          <w:hyperlink w:anchor="_Toc501106272" w:history="1">
             <w:r>
               <w:rPr>
                 <w:rStyle w:val="Hyperlink"/>
@@ -1795,7 +1859,7 @@
                 <w:noProof/>
                 <w:webHidden/>
               </w:rPr>
-              <w:instrText xml:space="preserve"> PAGEREF _Toc500920602 \h </w:instrText>
+              <w:instrText xml:space="preserve"> PAGEREF _Toc501106272 \h </w:instrText>
             </w:r>
             <w:r>
               <w:rPr>
@@ -1839,7 +1903,7 @@
               <w:lang w:eastAsia="de-DE"/>
             </w:rPr>
           </w:pPr>
-          <w:hyperlink w:anchor="_Toc500920603" w:history="1">
+          <w:hyperlink w:anchor="_Toc501106273" w:history="1">
             <w:r>
               <w:rPr>
                 <w:rStyle w:val="Hyperlink"/>
@@ -1881,7 +1945,7 @@
                 <w:noProof/>
                 <w:webHidden/>
               </w:rPr>
-              <w:instrText xml:space="preserve"> PAGEREF _Toc500920603 \h </w:instrText>
+              <w:instrText xml:space="preserve"> PAGEREF _Toc501106273 \h </w:instrText>
             </w:r>
             <w:r>
               <w:rPr>
@@ -1925,7 +1989,7 @@
               <w:lang w:eastAsia="de-DE"/>
             </w:rPr>
           </w:pPr>
-          <w:hyperlink w:anchor="_Toc500920604" w:history="1">
+          <w:hyperlink w:anchor="_Toc501106274" w:history="1">
             <w:r>
               <w:rPr>
                 <w:rStyle w:val="Hyperlink"/>
@@ -1967,7 +2031,7 @@
                 <w:noProof/>
                 <w:webHidden/>
               </w:rPr>
-              <w:instrText xml:space="preserve"> PAGEREF _Toc500920604 \h </w:instrText>
+              <w:instrText xml:space="preserve"> PAGEREF _Toc501106274 \h </w:instrText>
             </w:r>
             <w:r>
               <w:rPr>
@@ -2011,7 +2075,7 @@
               <w:lang w:eastAsia="de-DE"/>
             </w:rPr>
           </w:pPr>
-          <w:hyperlink w:anchor="_Toc500920605" w:history="1">
+          <w:hyperlink w:anchor="_Toc501106275" w:history="1">
             <w:r>
               <w:rPr>
                 <w:rStyle w:val="Hyperlink"/>
@@ -2053,7 +2117,7 @@
                 <w:noProof/>
                 <w:webHidden/>
               </w:rPr>
-              <w:instrText xml:space="preserve"> PAGEREF _Toc500920605 \h </w:instrText>
+              <w:instrText xml:space="preserve"> PAGEREF _Toc501106275 \h </w:instrText>
             </w:r>
             <w:r>
               <w:rPr>
@@ -2097,7 +2161,7 @@
               <w:lang w:eastAsia="de-DE"/>
             </w:rPr>
           </w:pPr>
-          <w:hyperlink w:anchor="_Toc500920606" w:history="1">
+          <w:hyperlink w:anchor="_Toc501106276" w:history="1">
             <w:r>
               <w:rPr>
                 <w:rStyle w:val="Hyperlink"/>
@@ -2139,7 +2203,7 @@
                 <w:noProof/>
                 <w:webHidden/>
               </w:rPr>
-              <w:instrText xml:space="preserve"> PAGEREF _Toc500920606 \h </w:instrText>
+              <w:instrText xml:space="preserve"> PAGEREF _Toc501106276 \h </w:instrText>
             </w:r>
             <w:r>
               <w:rPr>
@@ -2183,7 +2247,7 @@
               <w:lang w:eastAsia="de-DE"/>
             </w:rPr>
           </w:pPr>
-          <w:hyperlink w:anchor="_Toc500920607" w:history="1">
+          <w:hyperlink w:anchor="_Toc501106277" w:history="1">
             <w:r>
               <w:rPr>
                 <w:rStyle w:val="Hyperlink"/>
@@ -2225,7 +2289,7 @@
                 <w:noProof/>
                 <w:webHidden/>
               </w:rPr>
-              <w:instrText xml:space="preserve"> PAGEREF _Toc500920607 \h </w:instrText>
+              <w:instrText xml:space="preserve"> PAGEREF _Toc501106277 \h </w:instrText>
             </w:r>
             <w:r>
               <w:rPr>
@@ -2269,7 +2333,7 @@
               <w:lang w:eastAsia="de-DE"/>
             </w:rPr>
           </w:pPr>
-          <w:hyperlink w:anchor="_Toc500920608" w:history="1">
+          <w:hyperlink w:anchor="_Toc501106278" w:history="1">
             <w:r>
               <w:rPr>
                 <w:rStyle w:val="Hyperlink"/>
@@ -2311,7 +2375,7 @@
                 <w:noProof/>
                 <w:webHidden/>
               </w:rPr>
-              <w:instrText xml:space="preserve"> PAGEREF _Toc500920608 \h </w:instrText>
+              <w:instrText xml:space="preserve"> PAGEREF _Toc501106278 \h </w:instrText>
             </w:r>
             <w:r>
               <w:rPr>
@@ -2355,7 +2419,7 @@
               <w:lang w:eastAsia="de-DE"/>
             </w:rPr>
           </w:pPr>
-          <w:hyperlink w:anchor="_Toc500920609" w:history="1">
+          <w:hyperlink w:anchor="_Toc501106279" w:history="1">
             <w:r>
               <w:rPr>
                 <w:rStyle w:val="Hyperlink"/>
@@ -2397,7 +2461,7 @@
                 <w:noProof/>
                 <w:webHidden/>
               </w:rPr>
-              <w:instrText xml:space="preserve"> PAGEREF _Toc500920609 \h </w:instrText>
+              <w:instrText xml:space="preserve"> PAGEREF _Toc501106279 \h </w:instrText>
             </w:r>
             <w:r>
               <w:rPr>
@@ -2441,7 +2505,7 @@
               <w:lang w:eastAsia="de-DE"/>
             </w:rPr>
           </w:pPr>
-          <w:hyperlink w:anchor="_Toc500920610" w:history="1">
+          <w:hyperlink w:anchor="_Toc501106280" w:history="1">
             <w:r>
               <w:rPr>
                 <w:rStyle w:val="Hyperlink"/>
@@ -2483,7 +2547,7 @@
                 <w:noProof/>
                 <w:webHidden/>
               </w:rPr>
-              <w:instrText xml:space="preserve"> PAGEREF _Toc500920610 \h </w:instrText>
+              <w:instrText xml:space="preserve"> PAGEREF _Toc501106280 \h </w:instrText>
             </w:r>
             <w:r>
               <w:rPr>
@@ -2527,7 +2591,7 @@
               <w:lang w:eastAsia="de-DE"/>
             </w:rPr>
           </w:pPr>
-          <w:hyperlink w:anchor="_Toc500920611" w:history="1">
+          <w:hyperlink w:anchor="_Toc501106281" w:history="1">
             <w:r>
               <w:rPr>
                 <w:rStyle w:val="Hyperlink"/>
@@ -2569,7 +2633,7 @@
                 <w:noProof/>
                 <w:webHidden/>
               </w:rPr>
-              <w:instrText xml:space="preserve"> PAGEREF _Toc500920611 \h </w:instrText>
+              <w:instrText xml:space="preserve"> PAGEREF _Toc501106281 \h </w:instrText>
             </w:r>
             <w:r>
               <w:rPr>
@@ -2613,7 +2677,7 @@
               <w:lang w:eastAsia="de-DE"/>
             </w:rPr>
           </w:pPr>
-          <w:hyperlink w:anchor="_Toc500920612" w:history="1">
+          <w:hyperlink w:anchor="_Toc501106282" w:history="1">
             <w:r>
               <w:rPr>
                 <w:rStyle w:val="Hyperlink"/>
@@ -2655,7 +2719,7 @@
                 <w:noProof/>
                 <w:webHidden/>
               </w:rPr>
-              <w:instrText xml:space="preserve"> PAGEREF _Toc500920612 \h </w:instrText>
+              <w:instrText xml:space="preserve"> PAGEREF _Toc501106282 \h </w:instrText>
             </w:r>
             <w:r>
               <w:rPr>
@@ -2699,7 +2763,7 @@
               <w:lang w:eastAsia="de-DE"/>
             </w:rPr>
           </w:pPr>
-          <w:hyperlink w:anchor="_Toc500920613" w:history="1">
+          <w:hyperlink w:anchor="_Toc501106283" w:history="1">
             <w:r>
               <w:rPr>
                 <w:rStyle w:val="Hyperlink"/>
@@ -2741,7 +2805,7 @@
                 <w:noProof/>
                 <w:webHidden/>
               </w:rPr>
-              <w:instrText xml:space="preserve"> PAGEREF _Toc500920613 \h </w:instrText>
+              <w:instrText xml:space="preserve"> PAGEREF _Toc501106283 \h </w:instrText>
             </w:r>
             <w:r>
               <w:rPr>
@@ -2785,7 +2849,7 @@
               <w:lang w:eastAsia="de-DE"/>
             </w:rPr>
           </w:pPr>
-          <w:hyperlink w:anchor="_Toc500920614" w:history="1">
+          <w:hyperlink w:anchor="_Toc501106284" w:history="1">
             <w:r>
               <w:rPr>
                 <w:rStyle w:val="Hyperlink"/>
@@ -2827,7 +2891,7 @@
                 <w:noProof/>
                 <w:webHidden/>
               </w:rPr>
-              <w:instrText xml:space="preserve"> PAGEREF _Toc500920614 \h </w:instrText>
+              <w:instrText xml:space="preserve"> PAGEREF _Toc501106284 \h </w:instrText>
             </w:r>
             <w:r>
               <w:rPr>
@@ -2871,7 +2935,7 @@
               <w:lang w:eastAsia="de-DE"/>
             </w:rPr>
           </w:pPr>
-          <w:hyperlink w:anchor="_Toc500920615" w:history="1">
+          <w:hyperlink w:anchor="_Toc501106285" w:history="1">
             <w:r>
               <w:rPr>
                 <w:rStyle w:val="Hyperlink"/>
@@ -2913,7 +2977,7 @@
                 <w:noProof/>
                 <w:webHidden/>
               </w:rPr>
-              <w:instrText xml:space="preserve"> PAGEREF _Toc500920615 \h </w:instrText>
+              <w:instrText xml:space="preserve"> PAGEREF _Toc501106285 \h </w:instrText>
             </w:r>
             <w:r>
               <w:rPr>
@@ -2957,7 +3021,7 @@
               <w:lang w:eastAsia="de-DE"/>
             </w:rPr>
           </w:pPr>
-          <w:hyperlink w:anchor="_Toc500920616" w:history="1">
+          <w:hyperlink w:anchor="_Toc501106286" w:history="1">
             <w:r>
               <w:rPr>
                 <w:rStyle w:val="Hyperlink"/>
@@ -2999,7 +3063,7 @@
                 <w:noProof/>
                 <w:webHidden/>
               </w:rPr>
-              <w:instrText xml:space="preserve"> PAGEREF _Toc500920616 \h </w:instrText>
+              <w:instrText xml:space="preserve"> PAGEREF _Toc501106286 \h </w:instrText>
             </w:r>
             <w:r>
               <w:rPr>
@@ -3043,7 +3107,7 @@
               <w:lang w:eastAsia="de-DE"/>
             </w:rPr>
           </w:pPr>
-          <w:hyperlink w:anchor="_Toc500920617" w:history="1">
+          <w:hyperlink w:anchor="_Toc501106287" w:history="1">
             <w:r>
               <w:rPr>
                 <w:rStyle w:val="Hyperlink"/>
@@ -3085,7 +3149,7 @@
                 <w:noProof/>
                 <w:webHidden/>
               </w:rPr>
-              <w:instrText xml:space="preserve"> PAGEREF _Toc500920617 \h </w:instrText>
+              <w:instrText xml:space="preserve"> PAGEREF _Toc501106287 \h </w:instrText>
             </w:r>
             <w:r>
               <w:rPr>
@@ -3129,7 +3193,7 @@
               <w:lang w:eastAsia="de-DE"/>
             </w:rPr>
           </w:pPr>
-          <w:hyperlink w:anchor="_Toc500920618" w:history="1">
+          <w:hyperlink w:anchor="_Toc501106288" w:history="1">
             <w:r>
               <w:rPr>
                 <w:rStyle w:val="Hyperlink"/>
@@ -3171,7 +3235,7 @@
                 <w:noProof/>
                 <w:webHidden/>
               </w:rPr>
-              <w:instrText xml:space="preserve"> PAGEREF _Toc500920618 \h </w:instrText>
+              <w:instrText xml:space="preserve"> PAGEREF _Toc501106288 \h </w:instrText>
             </w:r>
             <w:r>
               <w:rPr>
@@ -3215,7 +3279,7 @@
               <w:lang w:eastAsia="de-DE"/>
             </w:rPr>
           </w:pPr>
-          <w:hyperlink w:anchor="_Toc500920619" w:history="1">
+          <w:hyperlink w:anchor="_Toc501106289" w:history="1">
             <w:r>
               <w:rPr>
                 <w:rStyle w:val="Hyperlink"/>
@@ -3257,7 +3321,7 @@
                 <w:noProof/>
                 <w:webHidden/>
               </w:rPr>
-              <w:instrText xml:space="preserve"> PAGEREF _Toc500920619 \h </w:instrText>
+              <w:instrText xml:space="preserve"> PAGEREF _Toc501106289 \h </w:instrText>
             </w:r>
             <w:r>
               <w:rPr>
@@ -3301,7 +3365,7 @@
               <w:lang w:eastAsia="de-DE"/>
             </w:rPr>
           </w:pPr>
-          <w:hyperlink w:anchor="_Toc500920620" w:history="1">
+          <w:hyperlink w:anchor="_Toc501106290" w:history="1">
             <w:r>
               <w:rPr>
                 <w:rStyle w:val="Hyperlink"/>
@@ -3343,7 +3407,7 @@
                 <w:noProof/>
                 <w:webHidden/>
               </w:rPr>
-              <w:instrText xml:space="preserve"> PAGEREF _Toc500920620 \h </w:instrText>
+              <w:instrText xml:space="preserve"> PAGEREF _Toc501106290 \h </w:instrText>
             </w:r>
             <w:r>
               <w:rPr>
@@ -3387,7 +3451,7 @@
               <w:lang w:eastAsia="de-DE"/>
             </w:rPr>
           </w:pPr>
-          <w:hyperlink w:anchor="_Toc500920621" w:history="1">
+          <w:hyperlink w:anchor="_Toc501106291" w:history="1">
             <w:r>
               <w:rPr>
                 <w:rStyle w:val="Hyperlink"/>
@@ -3429,7 +3493,7 @@
                 <w:noProof/>
                 <w:webHidden/>
               </w:rPr>
-              <w:instrText xml:space="preserve"> PAGEREF _Toc500920621 \h </w:instrText>
+              <w:instrText xml:space="preserve"> PAGEREF _Toc501106291 \h </w:instrText>
             </w:r>
             <w:r>
               <w:rPr>
@@ -3473,7 +3537,7 @@
               <w:lang w:eastAsia="de-DE"/>
             </w:rPr>
           </w:pPr>
-          <w:hyperlink w:anchor="_Toc500920622" w:history="1">
+          <w:hyperlink w:anchor="_Toc501106292" w:history="1">
             <w:r>
               <w:rPr>
                 <w:rStyle w:val="Hyperlink"/>
@@ -3517,7 +3581,7 @@
                 <w:noProof/>
                 <w:webHidden/>
               </w:rPr>
-              <w:instrText xml:space="preserve"> PAGEREF _Toc500920622 \h </w:instrText>
+              <w:instrText xml:space="preserve"> PAGEREF _Toc501106292 \h </w:instrText>
             </w:r>
             <w:r>
               <w:rPr>
@@ -3561,7 +3625,7 @@
               <w:lang w:eastAsia="de-DE"/>
             </w:rPr>
           </w:pPr>
-          <w:hyperlink w:anchor="_Toc500920623" w:history="1">
+          <w:hyperlink w:anchor="_Toc501106293" w:history="1">
             <w:r>
               <w:rPr>
                 <w:rStyle w:val="Hyperlink"/>
@@ -3605,7 +3669,7 @@
                 <w:noProof/>
                 <w:webHidden/>
               </w:rPr>
-              <w:instrText xml:space="preserve"> PAGEREF _Toc500920623 \h </w:instrText>
+              <w:instrText xml:space="preserve"> PAGEREF _Toc501106293 \h </w:instrText>
             </w:r>
             <w:r>
               <w:rPr>
@@ -3649,7 +3713,7 @@
               <w:lang w:eastAsia="de-DE"/>
             </w:rPr>
           </w:pPr>
-          <w:hyperlink w:anchor="_Toc500920624" w:history="1">
+          <w:hyperlink w:anchor="_Toc501106294" w:history="1">
             <w:r>
               <w:rPr>
                 <w:rStyle w:val="Hyperlink"/>
@@ -3691,7 +3755,7 @@
                 <w:noProof/>
                 <w:webHidden/>
               </w:rPr>
-              <w:instrText xml:space="preserve"> PAGEREF _Toc500920624 \h </w:instrText>
+              <w:instrText xml:space="preserve"> PAGEREF _Toc501106294 \h </w:instrText>
             </w:r>
             <w:r>
               <w:rPr>
@@ -3735,7 +3799,7 @@
               <w:lang w:eastAsia="de-DE"/>
             </w:rPr>
           </w:pPr>
-          <w:hyperlink w:anchor="_Toc500920625" w:history="1">
+          <w:hyperlink w:anchor="_Toc501106295" w:history="1">
             <w:r>
               <w:rPr>
                 <w:rStyle w:val="Hyperlink"/>
@@ -3777,7 +3841,7 @@
                 <w:noProof/>
                 <w:webHidden/>
               </w:rPr>
-              <w:instrText xml:space="preserve"> PAGEREF _Toc500920625 \h </w:instrText>
+              <w:instrText xml:space="preserve"> PAGEREF _Toc501106295 \h </w:instrText>
             </w:r>
             <w:r>
               <w:rPr>
@@ -3821,7 +3885,7 @@
               <w:lang w:eastAsia="de-DE"/>
             </w:rPr>
           </w:pPr>
-          <w:hyperlink w:anchor="_Toc500920626" w:history="1">
+          <w:hyperlink w:anchor="_Toc501106296" w:history="1">
             <w:r>
               <w:rPr>
                 <w:rStyle w:val="Hyperlink"/>
@@ -3863,7 +3927,7 @@
                 <w:noProof/>
                 <w:webHidden/>
               </w:rPr>
-              <w:instrText xml:space="preserve"> PAGEREF _Toc500920626 \h </w:instrText>
+              <w:instrText xml:space="preserve"> PAGEREF _Toc501106296 \h </w:instrText>
             </w:r>
             <w:r>
               <w:rPr>
@@ -3907,7 +3971,7 @@
               <w:lang w:eastAsia="de-DE"/>
             </w:rPr>
           </w:pPr>
-          <w:hyperlink w:anchor="_Toc500920627" w:history="1">
+          <w:hyperlink w:anchor="_Toc501106297" w:history="1">
             <w:r>
               <w:rPr>
                 <w:rStyle w:val="Hyperlink"/>
@@ -3949,7 +4013,7 @@
                 <w:noProof/>
                 <w:webHidden/>
               </w:rPr>
-              <w:instrText xml:space="preserve"> PAGEREF _Toc500920627 \h </w:instrText>
+              <w:instrText xml:space="preserve"> PAGEREF _Toc501106297 \h </w:instrText>
             </w:r>
             <w:r>
               <w:rPr>
@@ -3993,7 +4057,7 @@
               <w:lang w:eastAsia="de-DE"/>
             </w:rPr>
           </w:pPr>
-          <w:hyperlink w:anchor="_Toc500920628" w:history="1">
+          <w:hyperlink w:anchor="_Toc501106298" w:history="1">
             <w:r>
               <w:rPr>
                 <w:rStyle w:val="Hyperlink"/>
@@ -4035,7 +4099,7 @@
                 <w:noProof/>
                 <w:webHidden/>
               </w:rPr>
-              <w:instrText xml:space="preserve"> PAGEREF _Toc500920628 \h </w:instrText>
+              <w:instrText xml:space="preserve"> PAGEREF _Toc501106298 \h </w:instrText>
             </w:r>
             <w:r>
               <w:rPr>
@@ -4079,7 +4143,7 @@
               <w:lang w:eastAsia="de-DE"/>
             </w:rPr>
           </w:pPr>
-          <w:hyperlink w:anchor="_Toc500920629" w:history="1">
+          <w:hyperlink w:anchor="_Toc501106299" w:history="1">
             <w:r>
               <w:rPr>
                 <w:rStyle w:val="Hyperlink"/>
@@ -4121,7 +4185,7 @@
                 <w:noProof/>
                 <w:webHidden/>
               </w:rPr>
-              <w:instrText xml:space="preserve"> PAGEREF _Toc500920629 \h </w:instrText>
+              <w:instrText xml:space="preserve"> PAGEREF _Toc501106299 \h </w:instrText>
             </w:r>
             <w:r>
               <w:rPr>
@@ -4165,7 +4229,7 @@
               <w:lang w:eastAsia="de-DE"/>
             </w:rPr>
           </w:pPr>
-          <w:hyperlink w:anchor="_Toc500920630" w:history="1">
+          <w:hyperlink w:anchor="_Toc501106300" w:history="1">
             <w:r>
               <w:rPr>
                 <w:rStyle w:val="Hyperlink"/>
@@ -4207,7 +4271,7 @@
                 <w:noProof/>
                 <w:webHidden/>
               </w:rPr>
-              <w:instrText xml:space="preserve"> PAGEREF _Toc500920630 \h </w:instrText>
+              <w:instrText xml:space="preserve"> PAGEREF _Toc501106300 \h </w:instrText>
             </w:r>
             <w:r>
               <w:rPr>
@@ -4251,7 +4315,7 @@
               <w:lang w:eastAsia="de-DE"/>
             </w:rPr>
           </w:pPr>
-          <w:hyperlink w:anchor="_Toc500920631" w:history="1">
+          <w:hyperlink w:anchor="_Toc501106301" w:history="1">
             <w:r>
               <w:rPr>
                 <w:rStyle w:val="Hyperlink"/>
@@ -4293,7 +4357,7 @@
                 <w:noProof/>
                 <w:webHidden/>
               </w:rPr>
-              <w:instrText xml:space="preserve"> PAGEREF _Toc500920631 \h </w:instrText>
+              <w:instrText xml:space="preserve"> PAGEREF _Toc501106301 \h </w:instrText>
             </w:r>
             <w:r>
               <w:rPr>
@@ -4337,7 +4401,7 @@
               <w:lang w:eastAsia="de-DE"/>
             </w:rPr>
           </w:pPr>
-          <w:hyperlink w:anchor="_Toc500920632" w:history="1">
+          <w:hyperlink w:anchor="_Toc501106302" w:history="1">
             <w:r>
               <w:rPr>
                 <w:rStyle w:val="Hyperlink"/>
@@ -4379,7 +4443,7 @@
                 <w:noProof/>
                 <w:webHidden/>
               </w:rPr>
-              <w:instrText xml:space="preserve"> PAGEREF _Toc500920632 \h </w:instrText>
+              <w:instrText xml:space="preserve"> PAGEREF _Toc501106302 \h </w:instrText>
             </w:r>
             <w:r>
               <w:rPr>
@@ -4423,7 +4487,7 @@
               <w:lang w:eastAsia="de-DE"/>
             </w:rPr>
           </w:pPr>
-          <w:hyperlink w:anchor="_Toc500920633" w:history="1">
+          <w:hyperlink w:anchor="_Toc501106303" w:history="1">
             <w:r>
               <w:rPr>
                 <w:rStyle w:val="Hyperlink"/>
@@ -4465,7 +4529,7 @@
                 <w:noProof/>
                 <w:webHidden/>
               </w:rPr>
-              <w:instrText xml:space="preserve"> PAGEREF _Toc500920633 \h </w:instrText>
+              <w:instrText xml:space="preserve"> PAGEREF _Toc501106303 \h </w:instrText>
             </w:r>
             <w:r>
               <w:rPr>
@@ -4509,7 +4573,7 @@
               <w:lang w:eastAsia="de-DE"/>
             </w:rPr>
           </w:pPr>
-          <w:hyperlink w:anchor="_Toc500920634" w:history="1">
+          <w:hyperlink w:anchor="_Toc501106304" w:history="1">
             <w:r>
               <w:rPr>
                 <w:rStyle w:val="Hyperlink"/>
@@ -4551,7 +4615,7 @@
                 <w:noProof/>
                 <w:webHidden/>
               </w:rPr>
-              <w:instrText xml:space="preserve"> PAGEREF _Toc500920634 \h </w:instrText>
+              <w:instrText xml:space="preserve"> PAGEREF _Toc501106304 \h </w:instrText>
             </w:r>
             <w:r>
               <w:rPr>
@@ -4595,7 +4659,7 @@
               <w:lang w:eastAsia="de-DE"/>
             </w:rPr>
           </w:pPr>
-          <w:hyperlink w:anchor="_Toc500920635" w:history="1">
+          <w:hyperlink w:anchor="_Toc501106305" w:history="1">
             <w:r>
               <w:rPr>
                 <w:rStyle w:val="Hyperlink"/>
@@ -4637,7 +4701,7 @@
                 <w:noProof/>
                 <w:webHidden/>
               </w:rPr>
-              <w:instrText xml:space="preserve"> PAGEREF _Toc500920635 \h </w:instrText>
+              <w:instrText xml:space="preserve"> PAGEREF _Toc501106305 \h </w:instrText>
             </w:r>
             <w:r>
               <w:rPr>
@@ -4681,7 +4745,7 @@
               <w:lang w:eastAsia="de-DE"/>
             </w:rPr>
           </w:pPr>
-          <w:hyperlink w:anchor="_Toc500920636" w:history="1">
+          <w:hyperlink w:anchor="_Toc501106306" w:history="1">
             <w:r>
               <w:rPr>
                 <w:rStyle w:val="Hyperlink"/>
@@ -4723,7 +4787,7 @@
                 <w:noProof/>
                 <w:webHidden/>
               </w:rPr>
-              <w:instrText xml:space="preserve"> PAGEREF _Toc500920636 \h </w:instrText>
+              <w:instrText xml:space="preserve"> PAGEREF _Toc501106306 \h </w:instrText>
             </w:r>
             <w:r>
               <w:rPr>
@@ -4767,7 +4831,7 @@
               <w:lang w:eastAsia="de-DE"/>
             </w:rPr>
           </w:pPr>
-          <w:hyperlink w:anchor="_Toc500920637" w:history="1">
+          <w:hyperlink w:anchor="_Toc501106307" w:history="1">
             <w:r>
               <w:rPr>
                 <w:rStyle w:val="Hyperlink"/>
@@ -4809,7 +4873,7 @@
                 <w:noProof/>
                 <w:webHidden/>
               </w:rPr>
-              <w:instrText xml:space="preserve"> PAGEREF _Toc500920637 \h </w:instrText>
+              <w:instrText xml:space="preserve"> PAGEREF _Toc501106307 \h </w:instrText>
             </w:r>
             <w:r>
               <w:rPr>
@@ -4853,7 +4917,7 @@
               <w:lang w:eastAsia="de-DE"/>
             </w:rPr>
           </w:pPr>
-          <w:hyperlink w:anchor="_Toc500920638" w:history="1">
+          <w:hyperlink w:anchor="_Toc501106308" w:history="1">
             <w:r>
               <w:rPr>
                 <w:rStyle w:val="Hyperlink"/>
@@ -4895,7 +4959,7 @@
                 <w:noProof/>
                 <w:webHidden/>
               </w:rPr>
-              <w:instrText xml:space="preserve"> PAGEREF _Toc500920638 \h </w:instrText>
+              <w:instrText xml:space="preserve"> PAGEREF _Toc501106308 \h </w:instrText>
             </w:r>
             <w:r>
               <w:rPr>
@@ -4939,7 +5003,7 @@
               <w:lang w:eastAsia="de-DE"/>
             </w:rPr>
           </w:pPr>
-          <w:hyperlink w:anchor="_Toc500920639" w:history="1">
+          <w:hyperlink w:anchor="_Toc501106309" w:history="1">
             <w:r>
               <w:rPr>
                 <w:rStyle w:val="Hyperlink"/>
@@ -4981,7 +5045,7 @@
                 <w:noProof/>
                 <w:webHidden/>
               </w:rPr>
-              <w:instrText xml:space="preserve"> PAGEREF _Toc500920639 \h </w:instrText>
+              <w:instrText xml:space="preserve"> PAGEREF _Toc501106309 \h </w:instrText>
             </w:r>
             <w:r>
               <w:rPr>
@@ -5025,7 +5089,7 @@
               <w:lang w:eastAsia="de-DE"/>
             </w:rPr>
           </w:pPr>
-          <w:hyperlink w:anchor="_Toc500920640" w:history="1">
+          <w:hyperlink w:anchor="_Toc501106310" w:history="1">
             <w:r>
               <w:rPr>
                 <w:rStyle w:val="Hyperlink"/>
@@ -5067,7 +5131,7 @@
                 <w:noProof/>
                 <w:webHidden/>
               </w:rPr>
-              <w:instrText xml:space="preserve"> PAGEREF _Toc500920640 \h </w:instrText>
+              <w:instrText xml:space="preserve"> PAGEREF _Toc501106310 \h </w:instrText>
             </w:r>
             <w:r>
               <w:rPr>
@@ -5111,7 +5175,7 @@
               <w:lang w:eastAsia="de-DE"/>
             </w:rPr>
           </w:pPr>
-          <w:hyperlink w:anchor="_Toc500920641" w:history="1">
+          <w:hyperlink w:anchor="_Toc501106311" w:history="1">
             <w:r>
               <w:rPr>
                 <w:rStyle w:val="Hyperlink"/>
@@ -5153,7 +5217,7 @@
                 <w:noProof/>
                 <w:webHidden/>
               </w:rPr>
-              <w:instrText xml:space="preserve"> PAGEREF _Toc500920641 \h </w:instrText>
+              <w:instrText xml:space="preserve"> PAGEREF _Toc501106311 \h </w:instrText>
             </w:r>
             <w:r>
               <w:rPr>
@@ -5197,7 +5261,7 @@
               <w:lang w:eastAsia="de-DE"/>
             </w:rPr>
           </w:pPr>
-          <w:hyperlink w:anchor="_Toc500920642" w:history="1">
+          <w:hyperlink w:anchor="_Toc501106312" w:history="1">
             <w:r>
               <w:rPr>
                 <w:rStyle w:val="Hyperlink"/>
@@ -5239,7 +5303,7 @@
                 <w:noProof/>
                 <w:webHidden/>
               </w:rPr>
-              <w:instrText xml:space="preserve"> PAGEREF _Toc500920642 \h </w:instrText>
+              <w:instrText xml:space="preserve"> PAGEREF _Toc501106312 \h </w:instrText>
             </w:r>
             <w:r>
               <w:rPr>
@@ -5283,7 +5347,7 @@
               <w:lang w:eastAsia="de-DE"/>
             </w:rPr>
           </w:pPr>
-          <w:hyperlink w:anchor="_Toc500920643" w:history="1">
+          <w:hyperlink w:anchor="_Toc501106313" w:history="1">
             <w:r>
               <w:rPr>
                 <w:rStyle w:val="Hyperlink"/>
@@ -5325,7 +5389,7 @@
                 <w:noProof/>
                 <w:webHidden/>
               </w:rPr>
-              <w:instrText xml:space="preserve"> PAGEREF _Toc500920643 \h </w:instrText>
+              <w:instrText xml:space="preserve"> PAGEREF _Toc501106313 \h </w:instrText>
             </w:r>
             <w:r>
               <w:rPr>
@@ -5369,7 +5433,7 @@
               <w:lang w:eastAsia="de-DE"/>
             </w:rPr>
           </w:pPr>
-          <w:hyperlink w:anchor="_Toc500920644" w:history="1">
+          <w:hyperlink w:anchor="_Toc501106314" w:history="1">
             <w:r>
               <w:rPr>
                 <w:rStyle w:val="Hyperlink"/>
@@ -5411,7 +5475,7 @@
                 <w:noProof/>
                 <w:webHidden/>
               </w:rPr>
-              <w:instrText xml:space="preserve"> PAGEREF _Toc500920644 \h </w:instrText>
+              <w:instrText xml:space="preserve"> PAGEREF _Toc501106314 \h </w:instrText>
             </w:r>
             <w:r>
               <w:rPr>
@@ -5455,7 +5519,7 @@
               <w:lang w:eastAsia="de-DE"/>
             </w:rPr>
           </w:pPr>
-          <w:hyperlink w:anchor="_Toc500920645" w:history="1">
+          <w:hyperlink w:anchor="_Toc501106315" w:history="1">
             <w:r>
               <w:rPr>
                 <w:rStyle w:val="Hyperlink"/>
@@ -5476,21 +5540,7 @@
                 <w:rStyle w:val="Hyperlink"/>
                 <w:noProof/>
               </w:rPr>
-              <w:t>Welche</w:t>
-            </w:r>
-            <w:r>
-              <w:rPr>
-                <w:rStyle w:val="Hyperlink"/>
-                <w:noProof/>
-              </w:rPr>
-              <w:t>r</w:t>
-            </w:r>
-            <w:r>
-              <w:rPr>
-                <w:rStyle w:val="Hyperlink"/>
-                <w:noProof/>
-              </w:rPr>
-              <w:t xml:space="preserve"> Strukturtyp?</w:t>
+              <w:t>Welcher Strukturtyp?</w:t>
             </w:r>
             <w:r>
               <w:rPr>
@@ -5511,7 +5561,7 @@
                 <w:noProof/>
                 <w:webHidden/>
               </w:rPr>
-              <w:instrText xml:space="preserve"> PAGEREF _Toc500920645 \h </w:instrText>
+              <w:instrText xml:space="preserve"> PAGEREF _Toc501106315 \h </w:instrText>
             </w:r>
             <w:r>
               <w:rPr>
@@ -5555,7 +5605,7 @@
               <w:lang w:eastAsia="de-DE"/>
             </w:rPr>
           </w:pPr>
-          <w:hyperlink w:anchor="_Toc500920646" w:history="1">
+          <w:hyperlink w:anchor="_Toc501106316" w:history="1">
             <w:r>
               <w:rPr>
                 <w:rStyle w:val="Hyperlink"/>
@@ -5576,7 +5626,7 @@
                 <w:rStyle w:val="Hyperlink"/>
                 <w:noProof/>
               </w:rPr>
-              <w:t>Strukturtyp Grafik</w:t>
+              <w:t>Strukturtyp</w:t>
             </w:r>
             <w:r>
               <w:rPr>
@@ -5597,7 +5647,7 @@
                 <w:noProof/>
                 <w:webHidden/>
               </w:rPr>
-              <w:instrText xml:space="preserve"> PAGEREF _Toc500920646 \h </w:instrText>
+              <w:instrText xml:space="preserve"> PAGEREF _Toc501106316 \h </w:instrText>
             </w:r>
             <w:r>
               <w:rPr>
@@ -5641,7 +5691,7 @@
               <w:lang w:eastAsia="de-DE"/>
             </w:rPr>
           </w:pPr>
-          <w:hyperlink w:anchor="_Toc500920647" w:history="1">
+          <w:hyperlink w:anchor="_Toc501106317" w:history="1">
             <w:r>
               <w:rPr>
                 <w:rStyle w:val="Hyperlink"/>
@@ -5683,7 +5733,7 @@
                 <w:noProof/>
                 <w:webHidden/>
               </w:rPr>
-              <w:instrText xml:space="preserve"> PAGEREF _Toc500920647 \h </w:instrText>
+              <w:instrText xml:space="preserve"> PAGEREF _Toc501106317 \h </w:instrText>
             </w:r>
             <w:r>
               <w:rPr>
@@ -5703,7 +5753,7 @@
                 <w:noProof/>
                 <w:webHidden/>
               </w:rPr>
-              <w:t>25</w:t>
+              <w:t>26</w:t>
             </w:r>
             <w:r>
               <w:rPr>
@@ -5727,7 +5777,7 @@
               <w:lang w:eastAsia="de-DE"/>
             </w:rPr>
           </w:pPr>
-          <w:hyperlink w:anchor="_Toc500920648" w:history="1">
+          <w:hyperlink w:anchor="_Toc501106318" w:history="1">
             <w:r>
               <w:rPr>
                 <w:rStyle w:val="Hyperlink"/>
@@ -5769,7 +5819,7 @@
                 <w:noProof/>
                 <w:webHidden/>
               </w:rPr>
-              <w:instrText xml:space="preserve"> PAGEREF _Toc500920648 \h </w:instrText>
+              <w:instrText xml:space="preserve"> PAGEREF _Toc501106318 \h </w:instrText>
             </w:r>
             <w:r>
               <w:rPr>
@@ -5789,7 +5839,7 @@
                 <w:noProof/>
                 <w:webHidden/>
               </w:rPr>
-              <w:t>25</w:t>
+              <w:t>26</w:t>
             </w:r>
             <w:r>
               <w:rPr>
@@ -5813,7 +5863,7 @@
               <w:lang w:eastAsia="de-DE"/>
             </w:rPr>
           </w:pPr>
-          <w:hyperlink w:anchor="_Toc500920649" w:history="1">
+          <w:hyperlink w:anchor="_Toc501106319" w:history="1">
             <w:r>
               <w:rPr>
                 <w:rStyle w:val="Hyperlink"/>
@@ -5855,7 +5905,7 @@
                 <w:noProof/>
                 <w:webHidden/>
               </w:rPr>
-              <w:instrText xml:space="preserve"> PAGEREF _Toc500920649 \h </w:instrText>
+              <w:instrText xml:space="preserve"> PAGEREF _Toc501106319 \h </w:instrText>
             </w:r>
             <w:r>
               <w:rPr>
@@ -5875,7 +5925,7 @@
                 <w:noProof/>
                 <w:webHidden/>
               </w:rPr>
-              <w:t>26</w:t>
+              <w:t>27</w:t>
             </w:r>
             <w:r>
               <w:rPr>
@@ -5899,7 +5949,7 @@
               <w:lang w:eastAsia="de-DE"/>
             </w:rPr>
           </w:pPr>
-          <w:hyperlink w:anchor="_Toc500920650" w:history="1">
+          <w:hyperlink w:anchor="_Toc501106320" w:history="1">
             <w:r>
               <w:rPr>
                 <w:rStyle w:val="Hyperlink"/>
@@ -5941,7 +5991,7 @@
                 <w:noProof/>
                 <w:webHidden/>
               </w:rPr>
-              <w:instrText xml:space="preserve"> PAGEREF _Toc500920650 \h </w:instrText>
+              <w:instrText xml:space="preserve"> PAGEREF _Toc501106320 \h </w:instrText>
             </w:r>
             <w:r>
               <w:rPr>
@@ -5961,7 +6011,7 @@
                 <w:noProof/>
                 <w:webHidden/>
               </w:rPr>
-              <w:t>26</w:t>
+              <w:t>27</w:t>
             </w:r>
             <w:r>
               <w:rPr>
@@ -5985,7 +6035,7 @@
               <w:lang w:eastAsia="de-DE"/>
             </w:rPr>
           </w:pPr>
-          <w:hyperlink w:anchor="_Toc500920651" w:history="1">
+          <w:hyperlink w:anchor="_Toc501106321" w:history="1">
             <w:r>
               <w:rPr>
                 <w:rStyle w:val="Hyperlink"/>
@@ -6027,7 +6077,7 @@
                 <w:noProof/>
                 <w:webHidden/>
               </w:rPr>
-              <w:instrText xml:space="preserve"> PAGEREF _Toc500920651 \h </w:instrText>
+              <w:instrText xml:space="preserve"> PAGEREF _Toc501106321 \h </w:instrText>
             </w:r>
             <w:r>
               <w:rPr>
@@ -6047,7 +6097,7 @@
                 <w:noProof/>
                 <w:webHidden/>
               </w:rPr>
-              <w:t>26</w:t>
+              <w:t>27</w:t>
             </w:r>
             <w:r>
               <w:rPr>
@@ -6071,7 +6121,7 @@
               <w:lang w:eastAsia="de-DE"/>
             </w:rPr>
           </w:pPr>
-          <w:hyperlink w:anchor="_Toc500920652" w:history="1">
+          <w:hyperlink w:anchor="_Toc501106322" w:history="1">
             <w:r>
               <w:rPr>
                 <w:rStyle w:val="Hyperlink"/>
@@ -6113,7 +6163,7 @@
                 <w:noProof/>
                 <w:webHidden/>
               </w:rPr>
-              <w:instrText xml:space="preserve"> PAGEREF _Toc500920652 \h </w:instrText>
+              <w:instrText xml:space="preserve"> PAGEREF _Toc501106322 \h </w:instrText>
             </w:r>
             <w:r>
               <w:rPr>
@@ -6133,7 +6183,7 @@
                 <w:noProof/>
                 <w:webHidden/>
               </w:rPr>
-              <w:t>26</w:t>
+              <w:t>27</w:t>
             </w:r>
             <w:r>
               <w:rPr>
@@ -6174,8 +6224,8 @@
       <w:pPr>
         <w:pStyle w:val="berschrift1"/>
       </w:pPr>
-      <w:bookmarkStart w:id="0" w:name="_Toc468134369"/>
-      <w:bookmarkStart w:id="1" w:name="_Toc468134396"/>
+      <w:bookmarkStart w:id="1" w:name="_Toc468134369"/>
+      <w:bookmarkStart w:id="2" w:name="_Toc468134396"/>
     </w:p>
     <w:p>
       <w:pPr>
@@ -6185,13 +6235,13 @@
           <w:numId w:val="1"/>
         </w:numPr>
       </w:pPr>
-      <w:bookmarkStart w:id="2" w:name="_Toc500920599"/>
+      <w:bookmarkStart w:id="3" w:name="_Toc501106269"/>
       <w:r>
         <w:t>Anforderungen und Ziele</w:t>
       </w:r>
-      <w:bookmarkEnd w:id="0"/>
       <w:bookmarkEnd w:id="1"/>
       <w:bookmarkEnd w:id="2"/>
+      <w:bookmarkEnd w:id="3"/>
     </w:p>
     <w:p/>
     <w:p>
@@ -6202,15 +6252,15 @@
           <w:numId w:val="1"/>
         </w:numPr>
       </w:pPr>
-      <w:bookmarkStart w:id="3" w:name="_Toc468134370"/>
-      <w:bookmarkStart w:id="4" w:name="_Toc468134397"/>
-      <w:bookmarkStart w:id="5" w:name="_Toc500920600"/>
+      <w:bookmarkStart w:id="4" w:name="_Toc468134370"/>
+      <w:bookmarkStart w:id="5" w:name="_Toc468134397"/>
+      <w:bookmarkStart w:id="6" w:name="_Toc501106270"/>
       <w:r>
         <w:t>Überblick</w:t>
       </w:r>
-      <w:bookmarkEnd w:id="3"/>
       <w:bookmarkEnd w:id="4"/>
       <w:bookmarkEnd w:id="5"/>
+      <w:bookmarkEnd w:id="6"/>
     </w:p>
     <w:p>
       <w:pPr>
@@ -6242,15 +6292,7 @@
         <w:t xml:space="preserve"> sein </w:t>
       </w:r>
       <w:r>
-        <w:t xml:space="preserve">und einen modernen „Look </w:t>
-      </w:r>
-      <w:proofErr w:type="spellStart"/>
-      <w:r>
-        <w:t>and</w:t>
-      </w:r>
-      <w:proofErr w:type="spellEnd"/>
-      <w:r>
-        <w:t xml:space="preserve"> </w:t>
+        <w:t xml:space="preserve">und einen modernen „Look and </w:t>
       </w:r>
       <w:proofErr w:type="spellStart"/>
       <w:r>
@@ -6627,18 +6669,18 @@
           <w:numId w:val="1"/>
         </w:numPr>
       </w:pPr>
-      <w:bookmarkStart w:id="6" w:name="_Toc468134371"/>
-      <w:bookmarkStart w:id="7" w:name="_Toc468134398"/>
-      <w:bookmarkStart w:id="8" w:name="_Toc500920601"/>
+      <w:bookmarkStart w:id="7" w:name="_Toc468134371"/>
+      <w:bookmarkStart w:id="8" w:name="_Toc468134398"/>
+      <w:bookmarkStart w:id="9" w:name="_Toc501106271"/>
       <w:r>
         <w:t>Muss-Anforderunge</w:t>
       </w:r>
-      <w:bookmarkEnd w:id="6"/>
       <w:bookmarkEnd w:id="7"/>
+      <w:bookmarkEnd w:id="8"/>
       <w:r>
         <w:t>n</w:t>
       </w:r>
-      <w:bookmarkEnd w:id="8"/>
+      <w:bookmarkEnd w:id="9"/>
     </w:p>
     <w:p/>
     <w:p>
@@ -6649,11 +6691,11 @@
           <w:numId w:val="1"/>
         </w:numPr>
       </w:pPr>
-      <w:bookmarkStart w:id="9" w:name="_Toc500920602"/>
+      <w:bookmarkStart w:id="10" w:name="_Toc501106272"/>
       <w:r>
         <w:t>Informationen: Was ist Industrie 4.0?</w:t>
       </w:r>
-      <w:bookmarkEnd w:id="9"/>
+      <w:bookmarkEnd w:id="10"/>
     </w:p>
     <w:p>
       <w:pPr>
@@ -6685,13 +6727,13 @@
           <w:numId w:val="1"/>
         </w:numPr>
       </w:pPr>
-      <w:bookmarkStart w:id="10" w:name="_Toc468134374"/>
-      <w:bookmarkStart w:id="11" w:name="_Toc468134401"/>
-      <w:bookmarkStart w:id="12" w:name="_Toc500920603"/>
+      <w:bookmarkStart w:id="11" w:name="_Toc501106273"/>
+      <w:bookmarkStart w:id="12" w:name="_Toc468134374"/>
+      <w:bookmarkStart w:id="13" w:name="_Toc468134401"/>
       <w:r>
         <w:t>Informationen: Chancen durch Industrie 4.0</w:t>
       </w:r>
-      <w:bookmarkEnd w:id="12"/>
+      <w:bookmarkEnd w:id="11"/>
     </w:p>
     <w:p>
       <w:pPr>
@@ -6724,9 +6766,9 @@
           <w:numId w:val="1"/>
         </w:numPr>
       </w:pPr>
-      <w:bookmarkStart w:id="13" w:name="_Toc500920604"/>
-      <w:bookmarkEnd w:id="10"/>
-      <w:bookmarkEnd w:id="11"/>
+      <w:bookmarkStart w:id="14" w:name="_Toc501106274"/>
+      <w:bookmarkEnd w:id="12"/>
+      <w:bookmarkEnd w:id="13"/>
       <w:r>
         <w:lastRenderedPageBreak/>
         <w:t xml:space="preserve">Informationen: Vernetzung </w:t>
@@ -6737,7 +6779,7 @@
       <w:r>
         <w:t>Maschinen</w:t>
       </w:r>
-      <w:bookmarkEnd w:id="13"/>
+      <w:bookmarkEnd w:id="14"/>
     </w:p>
     <w:p>
       <w:pPr>
@@ -6758,7 +6800,7 @@
           <w:numId w:val="1"/>
         </w:numPr>
       </w:pPr>
-      <w:bookmarkStart w:id="14" w:name="_Toc500920605"/>
+      <w:bookmarkStart w:id="15" w:name="_Toc501106275"/>
       <w:r>
         <w:t>Informationen</w:t>
       </w:r>
@@ -6771,7 +6813,7 @@
       <w:r>
         <w:t>Geräte</w:t>
       </w:r>
-      <w:bookmarkEnd w:id="14"/>
+      <w:bookmarkEnd w:id="15"/>
     </w:p>
     <w:p>
       <w:pPr>
@@ -6793,14 +6835,14 @@
           <w:numId w:val="1"/>
         </w:numPr>
       </w:pPr>
-      <w:bookmarkStart w:id="15" w:name="_Toc500920606"/>
+      <w:bookmarkStart w:id="16" w:name="_Toc501106276"/>
       <w:r>
         <w:t>Informationen</w:t>
       </w:r>
       <w:r>
         <w:t>: Vernetzung – Sensoren und Menschen</w:t>
       </w:r>
-      <w:bookmarkEnd w:id="15"/>
+      <w:bookmarkEnd w:id="16"/>
     </w:p>
     <w:p>
       <w:pPr>
@@ -6819,7 +6861,7 @@
           <w:numId w:val="1"/>
         </w:numPr>
       </w:pPr>
-      <w:bookmarkStart w:id="16" w:name="_Toc500920607"/>
+      <w:bookmarkStart w:id="17" w:name="_Toc501106277"/>
       <w:r>
         <w:t>Informationen</w:t>
       </w:r>
@@ -6840,7 +6882,7 @@
       <w:r>
         <w:t>)</w:t>
       </w:r>
-      <w:bookmarkEnd w:id="16"/>
+      <w:bookmarkEnd w:id="17"/>
     </w:p>
     <w:p>
       <w:pPr>
@@ -6862,7 +6904,7 @@
           <w:numId w:val="1"/>
         </w:numPr>
       </w:pPr>
-      <w:bookmarkStart w:id="17" w:name="_Toc500920608"/>
+      <w:bookmarkStart w:id="18" w:name="_Toc501106278"/>
       <w:r>
         <w:t>Informationen</w:t>
       </w:r>
@@ -6877,7 +6919,7 @@
       <w:r>
         <w:t>)</w:t>
       </w:r>
-      <w:bookmarkEnd w:id="17"/>
+      <w:bookmarkEnd w:id="18"/>
     </w:p>
     <w:p>
       <w:pPr>
@@ -6897,11 +6939,11 @@
           <w:numId w:val="1"/>
         </w:numPr>
       </w:pPr>
-      <w:bookmarkStart w:id="18" w:name="_Toc500920609"/>
+      <w:bookmarkStart w:id="19" w:name="_Toc501106279"/>
       <w:r>
         <w:t>Informationen: Informationstransparenz</w:t>
       </w:r>
-      <w:bookmarkEnd w:id="18"/>
+      <w:bookmarkEnd w:id="19"/>
     </w:p>
     <w:p>
       <w:pPr>
@@ -6935,13 +6977,13 @@
           <w:numId w:val="1"/>
         </w:numPr>
       </w:pPr>
-      <w:bookmarkStart w:id="19" w:name="_Toc500920610"/>
+      <w:bookmarkStart w:id="20" w:name="_Toc501106280"/>
       <w:r>
         <w:t>Informationen: Dezentrale Entscheidung</w:t>
       </w:r>
-      <w:bookmarkStart w:id="20" w:name="_Toc468134381"/>
-      <w:bookmarkStart w:id="21" w:name="_Toc468134408"/>
-      <w:bookmarkEnd w:id="19"/>
+      <w:bookmarkStart w:id="21" w:name="_Toc468134381"/>
+      <w:bookmarkStart w:id="22" w:name="_Toc468134408"/>
+      <w:bookmarkEnd w:id="20"/>
     </w:p>
     <w:p>
       <w:pPr>
@@ -6959,26 +7001,18 @@
           <w:numId w:val="1"/>
         </w:numPr>
       </w:pPr>
-      <w:bookmarkStart w:id="22" w:name="_Toc500920611"/>
+      <w:bookmarkStart w:id="23" w:name="_Toc501106281"/>
       <w:r>
         <w:t>Viele Grafiken</w:t>
       </w:r>
-      <w:bookmarkEnd w:id="22"/>
+      <w:bookmarkEnd w:id="23"/>
     </w:p>
     <w:p>
       <w:pPr>
         <w:ind w:left="708"/>
       </w:pPr>
       <w:r>
-        <w:t xml:space="preserve">Die Webseite beinhaltet viele Grafiken die nicht nur das „Look </w:t>
-      </w:r>
-      <w:proofErr w:type="spellStart"/>
-      <w:r>
-        <w:t>and</w:t>
-      </w:r>
-      <w:proofErr w:type="spellEnd"/>
-      <w:r>
-        <w:t xml:space="preserve"> </w:t>
+        <w:t xml:space="preserve">Die Webseite beinhaltet viele Grafiken die nicht nur das „Look and </w:t>
       </w:r>
       <w:proofErr w:type="spellStart"/>
       <w:r>
@@ -6997,11 +7031,11 @@
           <w:numId w:val="1"/>
         </w:numPr>
       </w:pPr>
-      <w:bookmarkStart w:id="23" w:name="_Toc500920612"/>
+      <w:bookmarkStart w:id="24" w:name="_Toc501106282"/>
       <w:r>
         <w:t>Übersichtliche Menüstruktur</w:t>
       </w:r>
-      <w:bookmarkEnd w:id="23"/>
+      <w:bookmarkEnd w:id="24"/>
     </w:p>
     <w:p>
       <w:pPr>
@@ -7029,13 +7063,13 @@
           <w:numId w:val="1"/>
         </w:numPr>
       </w:pPr>
-      <w:bookmarkStart w:id="24" w:name="_Toc500920613"/>
+      <w:bookmarkStart w:id="25" w:name="_Toc501106283"/>
       <w:r>
         <w:t>Kann-Anforderungen</w:t>
       </w:r>
-      <w:bookmarkEnd w:id="20"/>
       <w:bookmarkEnd w:id="21"/>
-      <w:bookmarkEnd w:id="24"/>
+      <w:bookmarkEnd w:id="22"/>
+      <w:bookmarkEnd w:id="25"/>
     </w:p>
     <w:p/>
     <w:p>
@@ -7046,11 +7080,11 @@
           <w:numId w:val="1"/>
         </w:numPr>
       </w:pPr>
-      <w:bookmarkStart w:id="25" w:name="_Toc500920614"/>
+      <w:bookmarkStart w:id="26" w:name="_Toc501106284"/>
       <w:r>
         <w:t>Informationen: Technische Assistenz</w:t>
       </w:r>
-      <w:bookmarkEnd w:id="25"/>
+      <w:bookmarkEnd w:id="26"/>
     </w:p>
     <w:p>
       <w:pPr>
@@ -7069,11 +7103,11 @@
           <w:numId w:val="1"/>
         </w:numPr>
       </w:pPr>
-      <w:bookmarkStart w:id="26" w:name="_Toc500920615"/>
+      <w:bookmarkStart w:id="27" w:name="_Toc501106285"/>
       <w:r>
         <w:t>Konkrete Beispiele</w:t>
       </w:r>
-      <w:bookmarkEnd w:id="26"/>
+      <w:bookmarkEnd w:id="27"/>
     </w:p>
     <w:p>
       <w:pPr>
@@ -7101,13 +7135,13 @@
           <w:numId w:val="1"/>
         </w:numPr>
       </w:pPr>
-      <w:bookmarkStart w:id="27" w:name="_Toc500790702"/>
-      <w:bookmarkStart w:id="28" w:name="_Toc500920616"/>
+      <w:bookmarkStart w:id="28" w:name="_Toc500790702"/>
+      <w:bookmarkStart w:id="29" w:name="_Toc501106286"/>
       <w:r>
         <w:t>Zielgruppe und Anforderungen an die Benutzerführung</w:t>
       </w:r>
-      <w:bookmarkEnd w:id="27"/>
       <w:bookmarkEnd w:id="28"/>
+      <w:bookmarkEnd w:id="29"/>
     </w:p>
     <w:p/>
     <w:p>
@@ -7188,18 +7222,13 @@
           <w:numId w:val="1"/>
         </w:numPr>
       </w:pPr>
-      <w:bookmarkStart w:id="29" w:name="_Toc500790704"/>
-      <w:bookmarkStart w:id="30" w:name="_Toc500920617"/>
-      <w:proofErr w:type="spellStart"/>
-      <w:r>
-        <w:t>Use</w:t>
-      </w:r>
-      <w:proofErr w:type="spellEnd"/>
-      <w:r>
-        <w:t xml:space="preserve"> Cases</w:t>
-      </w:r>
-      <w:bookmarkEnd w:id="29"/>
+      <w:bookmarkStart w:id="30" w:name="_Toc500790704"/>
+      <w:bookmarkStart w:id="31" w:name="_Toc501106287"/>
+      <w:r>
+        <w:t>Use Cases</w:t>
+      </w:r>
       <w:bookmarkEnd w:id="30"/>
+      <w:bookmarkEnd w:id="31"/>
     </w:p>
     <w:p>
       <w:pPr>
@@ -7218,13 +7247,13 @@
           <w:numId w:val="1"/>
         </w:numPr>
       </w:pPr>
-      <w:bookmarkStart w:id="31" w:name="_Toc500790705"/>
-      <w:bookmarkStart w:id="32" w:name="_Toc500920618"/>
+      <w:bookmarkStart w:id="32" w:name="_Toc500790705"/>
+      <w:bookmarkStart w:id="33" w:name="_Toc501106288"/>
       <w:r>
         <w:t>Akteure</w:t>
       </w:r>
-      <w:bookmarkEnd w:id="31"/>
       <w:bookmarkEnd w:id="32"/>
+      <w:bookmarkEnd w:id="33"/>
     </w:p>
     <w:p>
       <w:pPr>
@@ -7239,26 +7268,18 @@
           <w:numId w:val="1"/>
         </w:numPr>
       </w:pPr>
-      <w:bookmarkStart w:id="33" w:name="_Toc500920619"/>
+      <w:bookmarkStart w:id="34" w:name="_Toc501106289"/>
       <w:r>
         <w:t>Admin</w:t>
       </w:r>
-      <w:bookmarkEnd w:id="33"/>
+      <w:bookmarkEnd w:id="34"/>
     </w:p>
     <w:p>
       <w:pPr>
         <w:ind w:left="708"/>
       </w:pPr>
       <w:r>
-        <w:t xml:space="preserve">Der Akteur „Admin“ ist ein Nutzer, der die Webseite verwaltet. Der Admin hat spezielle Rechte und kann damit mithilfe des CMS Inhalte definieren, modifizieren und wenn nötig auch löschen. Der Admin kann außerdem das Aussehen der Webseite nach Belieben durch die Templates vom </w:t>
-      </w:r>
-      <w:proofErr w:type="spellStart"/>
-      <w:r>
-        <w:t>WordPress</w:t>
-      </w:r>
-      <w:proofErr w:type="spellEnd"/>
-      <w:r>
-        <w:t xml:space="preserve"> System ändern und verwendete Technologien aktualisieren.</w:t>
+        <w:t>Der Akteur „Admin“ ist ein Nutzer, der die Webseite verwaltet. Der Admin hat spezielle Rechte und kann damit mithilfe des CMS Inhalte definieren, modifizieren und wenn nötig auch löschen. Der Admin kann außerdem das Aussehen der Webseite nach Belieben durch die Templates vom WordPress System ändern und verwendete Technologien aktualisieren.</w:t>
       </w:r>
     </w:p>
     <w:p>
@@ -7274,11 +7295,11 @@
           <w:numId w:val="1"/>
         </w:numPr>
       </w:pPr>
-      <w:bookmarkStart w:id="34" w:name="_Toc500920620"/>
+      <w:bookmarkStart w:id="35" w:name="_Toc501106290"/>
       <w:r>
         <w:t>Gast</w:t>
       </w:r>
-      <w:bookmarkEnd w:id="34"/>
+      <w:bookmarkEnd w:id="35"/>
     </w:p>
     <w:p>
       <w:pPr>
@@ -7306,16 +7327,11 @@
           <w:numId w:val="1"/>
         </w:numPr>
       </w:pPr>
-      <w:bookmarkStart w:id="35" w:name="_Toc500920621"/>
-      <w:proofErr w:type="spellStart"/>
-      <w:r>
-        <w:t>Use</w:t>
-      </w:r>
-      <w:proofErr w:type="spellEnd"/>
-      <w:r>
-        <w:t xml:space="preserve"> Case Diagramm</w:t>
-      </w:r>
-      <w:bookmarkEnd w:id="35"/>
+      <w:bookmarkStart w:id="36" w:name="_Toc501106291"/>
+      <w:r>
+        <w:t>Use Case Diagramm</w:t>
+      </w:r>
+      <w:bookmarkEnd w:id="36"/>
     </w:p>
     <w:p>
       <w:pPr>
@@ -7402,7 +7418,7 @@
           <w:lang w:val="en-GB"/>
         </w:rPr>
       </w:pPr>
-      <w:bookmarkStart w:id="36" w:name="_Toc500920622"/>
+      <w:bookmarkStart w:id="37" w:name="_Toc501106292"/>
       <w:r>
         <w:rPr>
           <w:lang w:val="en-GB"/>
@@ -7462,7 +7478,7 @@
         </w:rPr>
         <w:t>“</w:t>
       </w:r>
-      <w:bookmarkEnd w:id="36"/>
+      <w:bookmarkEnd w:id="37"/>
       <w:proofErr w:type="gramEnd"/>
     </w:p>
     <w:p>
@@ -7688,21 +7704,7 @@
         <w:rPr>
           <w:b/>
         </w:rPr>
-        <w:t xml:space="preserve">Inkludierte </w:t>
-      </w:r>
-      <w:proofErr w:type="spellStart"/>
-      <w:r>
-        <w:rPr>
-          <w:b/>
-        </w:rPr>
-        <w:t>Use</w:t>
-      </w:r>
-      <w:proofErr w:type="spellEnd"/>
-      <w:r>
-        <w:rPr>
-          <w:b/>
-        </w:rPr>
-        <w:t xml:space="preserve"> Cases</w:t>
+        <w:t>Inkludierte Use Cases</w:t>
       </w:r>
     </w:p>
     <w:p>
@@ -7751,7 +7753,7 @@
           <w:lang w:val="en-GB"/>
         </w:rPr>
       </w:pPr>
-      <w:bookmarkStart w:id="37" w:name="_Toc500920623"/>
+      <w:bookmarkStart w:id="38" w:name="_Toc501106293"/>
       <w:r>
         <w:rPr>
           <w:lang w:val="en-GB"/>
@@ -7812,7 +7814,7 @@
         </w:rPr>
         <w:t>“</w:t>
       </w:r>
-      <w:bookmarkEnd w:id="37"/>
+      <w:bookmarkEnd w:id="38"/>
     </w:p>
     <w:p>
       <w:pPr>
@@ -8043,21 +8045,7 @@
         <w:rPr>
           <w:b/>
         </w:rPr>
-        <w:t xml:space="preserve">Inkludierte </w:t>
-      </w:r>
-      <w:proofErr w:type="spellStart"/>
-      <w:r>
-        <w:rPr>
-          <w:b/>
-        </w:rPr>
-        <w:t>Use</w:t>
-      </w:r>
-      <w:proofErr w:type="spellEnd"/>
-      <w:r>
-        <w:rPr>
-          <w:b/>
-        </w:rPr>
-        <w:t xml:space="preserve"> Cases</w:t>
+        <w:t>Inkludierte Use Cases</w:t>
       </w:r>
     </w:p>
     <w:p>
@@ -8097,14 +8085,9 @@
           <w:numId w:val="1"/>
         </w:numPr>
       </w:pPr>
-      <w:bookmarkStart w:id="38" w:name="_Toc500920624"/>
-      <w:proofErr w:type="spellStart"/>
-      <w:r>
-        <w:t>Use</w:t>
-      </w:r>
-      <w:proofErr w:type="spellEnd"/>
-      <w:r>
-        <w:t xml:space="preserve"> Case </w:t>
+      <w:bookmarkStart w:id="39" w:name="_Toc501106294"/>
+      <w:r>
+        <w:t xml:space="preserve">Use Case </w:t>
       </w:r>
       <w:r>
         <w:t>„</w:t>
@@ -8115,7 +8098,7 @@
       <w:r>
         <w:t>“</w:t>
       </w:r>
-      <w:bookmarkEnd w:id="38"/>
+      <w:bookmarkEnd w:id="39"/>
     </w:p>
     <w:p/>
     <w:p>
@@ -8332,21 +8315,7 @@
         <w:rPr>
           <w:b/>
         </w:rPr>
-        <w:t xml:space="preserve">Inkludierte </w:t>
-      </w:r>
-      <w:proofErr w:type="spellStart"/>
-      <w:r>
-        <w:rPr>
-          <w:b/>
-        </w:rPr>
-        <w:t>Use</w:t>
-      </w:r>
-      <w:proofErr w:type="spellEnd"/>
-      <w:r>
-        <w:rPr>
-          <w:b/>
-        </w:rPr>
-        <w:t xml:space="preserve"> Cases</w:t>
+        <w:t>Inkludierte Use Cases</w:t>
       </w:r>
     </w:p>
     <w:p>
@@ -8386,14 +8355,9 @@
           <w:numId w:val="1"/>
         </w:numPr>
       </w:pPr>
-      <w:bookmarkStart w:id="39" w:name="_Toc500920625"/>
-      <w:proofErr w:type="spellStart"/>
-      <w:r>
-        <w:t>Use</w:t>
-      </w:r>
-      <w:proofErr w:type="spellEnd"/>
-      <w:r>
-        <w:t xml:space="preserve"> Case „</w:t>
+      <w:bookmarkStart w:id="40" w:name="_Toc501106295"/>
+      <w:r>
+        <w:t>Use Case „</w:t>
       </w:r>
       <w:r>
         <w:t>Vernetzung – Geräte</w:t>
@@ -8401,7 +8365,7 @@
       <w:r>
         <w:t>“</w:t>
       </w:r>
-      <w:bookmarkEnd w:id="39"/>
+      <w:bookmarkEnd w:id="40"/>
     </w:p>
     <w:p/>
     <w:p>
@@ -8621,21 +8585,7 @@
         <w:rPr>
           <w:b/>
         </w:rPr>
-        <w:t xml:space="preserve">Inkludierte </w:t>
-      </w:r>
-      <w:proofErr w:type="spellStart"/>
-      <w:r>
-        <w:rPr>
-          <w:b/>
-        </w:rPr>
-        <w:t>Use</w:t>
-      </w:r>
-      <w:proofErr w:type="spellEnd"/>
-      <w:r>
-        <w:rPr>
-          <w:b/>
-        </w:rPr>
-        <w:t xml:space="preserve"> Cases</w:t>
+        <w:t>Inkludierte Use Cases</w:t>
       </w:r>
     </w:p>
     <w:p>
@@ -8675,14 +8625,9 @@
           <w:numId w:val="1"/>
         </w:numPr>
       </w:pPr>
-      <w:bookmarkStart w:id="40" w:name="_Toc500920626"/>
-      <w:proofErr w:type="spellStart"/>
-      <w:r>
-        <w:t>Use</w:t>
-      </w:r>
-      <w:proofErr w:type="spellEnd"/>
-      <w:r>
-        <w:t xml:space="preserve"> Case „</w:t>
+      <w:bookmarkStart w:id="41" w:name="_Toc501106296"/>
+      <w:r>
+        <w:t>Use Case „</w:t>
       </w:r>
       <w:r>
         <w:t>Vernetzung – Sensoren und Menschen</w:t>
@@ -8690,7 +8635,7 @@
       <w:r>
         <w:t>“</w:t>
       </w:r>
-      <w:bookmarkEnd w:id="40"/>
+      <w:bookmarkEnd w:id="41"/>
     </w:p>
     <w:p/>
     <w:p>
@@ -8910,21 +8855,7 @@
         <w:rPr>
           <w:b/>
         </w:rPr>
-        <w:t xml:space="preserve">Inkludierte </w:t>
-      </w:r>
-      <w:proofErr w:type="spellStart"/>
-      <w:r>
-        <w:rPr>
-          <w:b/>
-        </w:rPr>
-        <w:t>Use</w:t>
-      </w:r>
-      <w:proofErr w:type="spellEnd"/>
-      <w:r>
-        <w:rPr>
-          <w:b/>
-        </w:rPr>
-        <w:t xml:space="preserve"> Cases</w:t>
+        <w:t>Inkludierte Use Cases</w:t>
       </w:r>
     </w:p>
     <w:p>
@@ -8964,30 +8895,25 @@
           <w:numId w:val="1"/>
         </w:numPr>
       </w:pPr>
-      <w:bookmarkStart w:id="41" w:name="_Toc500920627"/>
+      <w:bookmarkStart w:id="42" w:name="_Toc501106297"/>
+      <w:r>
+        <w:t>Use Case „</w:t>
+      </w:r>
+      <w:r>
+        <w:t>Vernetzung – Internet der Dinge (</w:t>
+      </w:r>
       <w:proofErr w:type="spellStart"/>
       <w:r>
-        <w:t>Use</w:t>
+        <w:t>IoT</w:t>
       </w:r>
       <w:proofErr w:type="spellEnd"/>
       <w:r>
-        <w:t xml:space="preserve"> Case „</w:t>
-      </w:r>
-      <w:r>
-        <w:t>Vernetzung – Internet der Dinge (</w:t>
-      </w:r>
-      <w:proofErr w:type="spellStart"/>
-      <w:r>
-        <w:t>IoT</w:t>
-      </w:r>
-      <w:proofErr w:type="spellEnd"/>
-      <w:r>
         <w:t>)</w:t>
       </w:r>
       <w:r>
         <w:t>“</w:t>
       </w:r>
-      <w:bookmarkEnd w:id="41"/>
+      <w:bookmarkEnd w:id="42"/>
     </w:p>
     <w:p>
       <w:pPr>
@@ -9239,21 +9165,7 @@
         <w:rPr>
           <w:b/>
         </w:rPr>
-        <w:t xml:space="preserve">Inkludierte </w:t>
-      </w:r>
-      <w:proofErr w:type="spellStart"/>
-      <w:r>
-        <w:rPr>
-          <w:b/>
-        </w:rPr>
-        <w:t>Use</w:t>
-      </w:r>
-      <w:proofErr w:type="spellEnd"/>
-      <w:r>
-        <w:rPr>
-          <w:b/>
-        </w:rPr>
-        <w:t xml:space="preserve"> Cases</w:t>
+        <w:t>Inkludierte Use Cases</w:t>
       </w:r>
     </w:p>
     <w:p>
@@ -9294,30 +9206,25 @@
         </w:numPr>
         <w:ind w:left="709" w:hanging="425"/>
       </w:pPr>
-      <w:bookmarkStart w:id="42" w:name="_Toc500920628"/>
+      <w:bookmarkStart w:id="43" w:name="_Toc501106298"/>
+      <w:r>
+        <w:t>Use Case „</w:t>
+      </w:r>
+      <w:r>
+        <w:t>Vernetzung – Internet der Menschen (</w:t>
+      </w:r>
       <w:proofErr w:type="spellStart"/>
       <w:r>
-        <w:t>Use</w:t>
+        <w:t>IoP</w:t>
       </w:r>
       <w:proofErr w:type="spellEnd"/>
       <w:r>
-        <w:t xml:space="preserve"> Case „</w:t>
-      </w:r>
-      <w:r>
-        <w:t>Vernetzung – Internet der Menschen (</w:t>
-      </w:r>
-      <w:proofErr w:type="spellStart"/>
-      <w:r>
-        <w:t>IoP</w:t>
-      </w:r>
-      <w:proofErr w:type="spellEnd"/>
-      <w:r>
         <w:t>)</w:t>
       </w:r>
       <w:r>
         <w:t>“</w:t>
       </w:r>
-      <w:bookmarkEnd w:id="42"/>
+      <w:bookmarkEnd w:id="43"/>
     </w:p>
     <w:p/>
     <w:p>
@@ -9560,21 +9467,7 @@
         <w:rPr>
           <w:b/>
         </w:rPr>
-        <w:t xml:space="preserve">Inkludierte </w:t>
-      </w:r>
-      <w:proofErr w:type="spellStart"/>
-      <w:r>
-        <w:rPr>
-          <w:b/>
-        </w:rPr>
-        <w:t>Use</w:t>
-      </w:r>
-      <w:proofErr w:type="spellEnd"/>
-      <w:r>
-        <w:rPr>
-          <w:b/>
-        </w:rPr>
-        <w:t xml:space="preserve"> Cases</w:t>
+        <w:t>Inkludierte Use Cases</w:t>
       </w:r>
     </w:p>
     <w:p>
@@ -9615,14 +9508,9 @@
         </w:numPr>
         <w:ind w:left="709" w:hanging="425"/>
       </w:pPr>
-      <w:bookmarkStart w:id="43" w:name="_Toc500920629"/>
-      <w:proofErr w:type="spellStart"/>
-      <w:r>
-        <w:t>Use</w:t>
-      </w:r>
-      <w:proofErr w:type="spellEnd"/>
-      <w:r>
-        <w:t xml:space="preserve"> Case „</w:t>
+      <w:bookmarkStart w:id="44" w:name="_Toc501106299"/>
+      <w:r>
+        <w:t>Use Case „</w:t>
       </w:r>
       <w:r>
         <w:t>Informationstransparenz</w:t>
@@ -9630,7 +9518,7 @@
       <w:r>
         <w:t>“</w:t>
       </w:r>
-      <w:bookmarkEnd w:id="43"/>
+      <w:bookmarkEnd w:id="44"/>
     </w:p>
     <w:p/>
     <w:p>
@@ -9857,21 +9745,7 @@
         <w:rPr>
           <w:b/>
         </w:rPr>
-        <w:t xml:space="preserve">Inkludierte </w:t>
-      </w:r>
-      <w:proofErr w:type="spellStart"/>
-      <w:r>
-        <w:rPr>
-          <w:b/>
-        </w:rPr>
-        <w:t>Use</w:t>
-      </w:r>
-      <w:proofErr w:type="spellEnd"/>
-      <w:r>
-        <w:rPr>
-          <w:b/>
-        </w:rPr>
-        <w:t xml:space="preserve"> Cases</w:t>
+        <w:t>Inkludierte Use Cases</w:t>
       </w:r>
     </w:p>
     <w:p>
@@ -9911,14 +9785,9 @@
           <w:numId w:val="1"/>
         </w:numPr>
       </w:pPr>
-      <w:bookmarkStart w:id="44" w:name="_Toc500920630"/>
-      <w:proofErr w:type="spellStart"/>
-      <w:r>
-        <w:t>Use</w:t>
-      </w:r>
-      <w:proofErr w:type="spellEnd"/>
-      <w:r>
-        <w:t xml:space="preserve"> Case „</w:t>
+      <w:bookmarkStart w:id="45" w:name="_Toc501106300"/>
+      <w:r>
+        <w:t>Use Case „</w:t>
       </w:r>
       <w:r>
         <w:t>Dezentrale Entscheidung</w:t>
@@ -9926,7 +9795,7 @@
       <w:r>
         <w:t>“</w:t>
       </w:r>
-      <w:bookmarkEnd w:id="44"/>
+      <w:bookmarkEnd w:id="45"/>
     </w:p>
     <w:p/>
     <w:p>
@@ -10148,21 +10017,7 @@
         <w:rPr>
           <w:b/>
         </w:rPr>
-        <w:t xml:space="preserve">Inkludierte </w:t>
-      </w:r>
-      <w:proofErr w:type="spellStart"/>
-      <w:r>
-        <w:rPr>
-          <w:b/>
-        </w:rPr>
-        <w:t>Use</w:t>
-      </w:r>
-      <w:proofErr w:type="spellEnd"/>
-      <w:r>
-        <w:rPr>
-          <w:b/>
-        </w:rPr>
-        <w:t xml:space="preserve"> Cases</w:t>
+        <w:t>Inkludierte Use Cases</w:t>
       </w:r>
     </w:p>
     <w:p>
@@ -10202,14 +10057,9 @@
           <w:numId w:val="1"/>
         </w:numPr>
       </w:pPr>
-      <w:bookmarkStart w:id="45" w:name="_Toc500920631"/>
-      <w:proofErr w:type="spellStart"/>
-      <w:r>
-        <w:t>Use</w:t>
-      </w:r>
-      <w:proofErr w:type="spellEnd"/>
-      <w:r>
-        <w:t xml:space="preserve"> Case „</w:t>
+      <w:bookmarkStart w:id="46" w:name="_Toc501106301"/>
+      <w:r>
+        <w:t>Use Case „</w:t>
       </w:r>
       <w:r>
         <w:t>Technische Assistenz</w:t>
@@ -10217,7 +10067,7 @@
       <w:r>
         <w:t>“</w:t>
       </w:r>
-      <w:bookmarkEnd w:id="45"/>
+      <w:bookmarkEnd w:id="46"/>
       <w:r>
         <w:t xml:space="preserve"> </w:t>
       </w:r>
@@ -10445,21 +10295,7 @@
         <w:rPr>
           <w:b/>
         </w:rPr>
-        <w:t xml:space="preserve">Inkludierte </w:t>
-      </w:r>
-      <w:proofErr w:type="spellStart"/>
-      <w:r>
-        <w:rPr>
-          <w:b/>
-        </w:rPr>
-        <w:t>Use</w:t>
-      </w:r>
-      <w:proofErr w:type="spellEnd"/>
-      <w:r>
-        <w:rPr>
-          <w:b/>
-        </w:rPr>
-        <w:t xml:space="preserve"> Cases</w:t>
+        <w:t>Inkludierte Use Cases</w:t>
       </w:r>
     </w:p>
     <w:p>
@@ -10499,17 +10335,12 @@
           <w:numId w:val="1"/>
         </w:numPr>
       </w:pPr>
-      <w:bookmarkStart w:id="46" w:name="_Toc500920632"/>
-      <w:proofErr w:type="spellStart"/>
+      <w:bookmarkStart w:id="47" w:name="_Toc501106302"/>
       <w:r>
         <w:t>U</w:t>
       </w:r>
       <w:r>
-        <w:t>se</w:t>
-      </w:r>
-      <w:proofErr w:type="spellEnd"/>
-      <w:r>
-        <w:t xml:space="preserve"> Case „</w:t>
+        <w:t>se Case „</w:t>
       </w:r>
       <w:r>
         <w:t>Inhalt definieren</w:t>
@@ -10517,7 +10348,7 @@
       <w:r>
         <w:t>“</w:t>
       </w:r>
-      <w:bookmarkEnd w:id="46"/>
+      <w:bookmarkEnd w:id="47"/>
       <w:r>
         <w:t xml:space="preserve"> </w:t>
       </w:r>
@@ -10538,15 +10369,7 @@
     </w:p>
     <w:p>
       <w:r>
-        <w:t xml:space="preserve">Dem Administrator wird durch das System von </w:t>
-      </w:r>
-      <w:proofErr w:type="spellStart"/>
-      <w:r>
-        <w:t>WordPress</w:t>
-      </w:r>
-      <w:proofErr w:type="spellEnd"/>
-      <w:r>
-        <w:t xml:space="preserve"> die Möglichkeit geboten, den Inhalt einfach und schnell zu definieren. Er kann Seiten (Unterseiten) erstellen, Titel, Überschriften, Texte, Bilder und vieles weiteres einfügen um die Webseite zu gestalten. Es sind alle gängigen Funktionen einer klassisch erstellten HTML-Seite enthalten.</w:t>
+        <w:t>Dem Administrator wird durch das System von WordPress die Möglichkeit geboten, den Inhalt einfach und schnell zu definieren. Er kann Seiten (Unterseiten) erstellen, Titel, Überschriften, Texte, Bilder und vieles weiteres einfügen um die Webseite zu gestalten. Es sind alle gängigen Funktionen einer klassisch erstellten HTML-Seite enthalten.</w:t>
       </w:r>
     </w:p>
     <w:p/>
@@ -10774,21 +10597,7 @@
         <w:rPr>
           <w:b/>
         </w:rPr>
-        <w:t xml:space="preserve">Inkludierte </w:t>
-      </w:r>
-      <w:proofErr w:type="spellStart"/>
-      <w:r>
-        <w:rPr>
-          <w:b/>
-        </w:rPr>
-        <w:t>Use</w:t>
-      </w:r>
-      <w:proofErr w:type="spellEnd"/>
-      <w:r>
-        <w:rPr>
-          <w:b/>
-        </w:rPr>
-        <w:t xml:space="preserve"> Cases</w:t>
+        <w:t>Inkludierte Use Cases</w:t>
       </w:r>
     </w:p>
     <w:p>
@@ -10828,14 +10637,9 @@
           <w:numId w:val="1"/>
         </w:numPr>
       </w:pPr>
-      <w:bookmarkStart w:id="47" w:name="_Toc500920633"/>
-      <w:proofErr w:type="spellStart"/>
-      <w:r>
-        <w:t>Use</w:t>
-      </w:r>
-      <w:proofErr w:type="spellEnd"/>
-      <w:r>
-        <w:t xml:space="preserve"> Case „</w:t>
+      <w:bookmarkStart w:id="48" w:name="_Toc501106303"/>
+      <w:r>
+        <w:t>Use Case „</w:t>
       </w:r>
       <w:r>
         <w:t>Inhalt modifizieren</w:t>
@@ -10843,7 +10647,7 @@
       <w:r>
         <w:t>“</w:t>
       </w:r>
-      <w:bookmarkEnd w:id="47"/>
+      <w:bookmarkEnd w:id="48"/>
     </w:p>
     <w:p>
       <w:pPr>
@@ -10867,15 +10671,7 @@
     </w:p>
     <w:p>
       <w:r>
-        <w:t xml:space="preserve">Der Administrator kann durch das CMS von </w:t>
-      </w:r>
-      <w:proofErr w:type="spellStart"/>
-      <w:r>
-        <w:t>WordPress</w:t>
-      </w:r>
-      <w:proofErr w:type="spellEnd"/>
-      <w:r>
-        <w:t xml:space="preserve"> erstellte Inhalte modifizieren.</w:t>
+        <w:t>Der Administrator kann durch das CMS von WordPress erstellte Inhalte modifizieren.</w:t>
       </w:r>
     </w:p>
     <w:p/>
@@ -11060,27 +10856,13 @@
         <w:rPr>
           <w:b/>
         </w:rPr>
-        <w:t xml:space="preserve"> </w:t>
-      </w:r>
-      <w:proofErr w:type="spellStart"/>
-      <w:r>
-        <w:rPr>
-          <w:b/>
-        </w:rPr>
-        <w:t>U</w:t>
-      </w:r>
-      <w:r>
-        <w:rPr>
-          <w:b/>
-        </w:rPr>
-        <w:t>se</w:t>
-      </w:r>
-      <w:proofErr w:type="spellEnd"/>
-      <w:r>
-        <w:rPr>
-          <w:b/>
-        </w:rPr>
-        <w:t xml:space="preserve"> Cases</w:t>
+        <w:t xml:space="preserve"> U</w:t>
+      </w:r>
+      <w:r>
+        <w:rPr>
+          <w:b/>
+        </w:rPr>
+        <w:t>se Cases</w:t>
       </w:r>
     </w:p>
     <w:p>
@@ -11125,16 +10907,11 @@
           <w:numId w:val="1"/>
         </w:numPr>
       </w:pPr>
-      <w:bookmarkStart w:id="48" w:name="_Toc500920634"/>
-      <w:proofErr w:type="spellStart"/>
-      <w:r>
-        <w:t>Use</w:t>
-      </w:r>
-      <w:proofErr w:type="spellEnd"/>
-      <w:r>
-        <w:t xml:space="preserve"> Case „Inhalt löschen“</w:t>
-      </w:r>
-      <w:bookmarkEnd w:id="48"/>
+      <w:bookmarkStart w:id="49" w:name="_Toc501106304"/>
+      <w:r>
+        <w:t>Use Case „Inhalt löschen“</w:t>
+      </w:r>
+      <w:bookmarkEnd w:id="49"/>
     </w:p>
     <w:p>
       <w:pPr>
@@ -11167,15 +10944,7 @@
         <w:t xml:space="preserve"> kann </w:t>
       </w:r>
       <w:r>
-        <w:t xml:space="preserve">durch das CMS von </w:t>
-      </w:r>
-      <w:proofErr w:type="spellStart"/>
-      <w:r>
-        <w:t>WordPress</w:t>
-      </w:r>
-      <w:proofErr w:type="spellEnd"/>
-      <w:r>
-        <w:t xml:space="preserve"> einzelne Inhalte sowie ganze Seiten löschen.</w:t>
+        <w:t>durch das CMS von WordPress einzelne Inhalte sowie ganze Seiten löschen.</w:t>
       </w:r>
     </w:p>
     <w:p/>
@@ -11348,27 +11117,13 @@
         <w:rPr>
           <w:b/>
         </w:rPr>
-        <w:t xml:space="preserve"> </w:t>
-      </w:r>
-      <w:proofErr w:type="spellStart"/>
-      <w:r>
-        <w:rPr>
-          <w:b/>
-        </w:rPr>
-        <w:t>U</w:t>
-      </w:r>
-      <w:r>
-        <w:rPr>
-          <w:b/>
-        </w:rPr>
-        <w:t>se</w:t>
-      </w:r>
-      <w:proofErr w:type="spellEnd"/>
-      <w:r>
-        <w:rPr>
-          <w:b/>
-        </w:rPr>
-        <w:t xml:space="preserve"> Cases</w:t>
+        <w:t xml:space="preserve"> U</w:t>
+      </w:r>
+      <w:r>
+        <w:rPr>
+          <w:b/>
+        </w:rPr>
+        <w:t>se Cases</w:t>
       </w:r>
     </w:p>
     <w:p>
@@ -11416,16 +11171,11 @@
           <w:numId w:val="1"/>
         </w:numPr>
       </w:pPr>
-      <w:bookmarkStart w:id="49" w:name="_Toc500920635"/>
-      <w:proofErr w:type="spellStart"/>
-      <w:r>
-        <w:t>Use</w:t>
-      </w:r>
-      <w:proofErr w:type="spellEnd"/>
-      <w:r>
-        <w:t xml:space="preserve"> Case „Template wählen“</w:t>
-      </w:r>
-      <w:bookmarkEnd w:id="49"/>
+      <w:bookmarkStart w:id="50" w:name="_Toc501106305"/>
+      <w:r>
+        <w:t>Use Case „Template wählen“</w:t>
+      </w:r>
+      <w:bookmarkEnd w:id="50"/>
     </w:p>
     <w:p>
       <w:pPr>
@@ -11449,15 +11199,7 @@
     </w:p>
     <w:p>
       <w:r>
-        <w:t xml:space="preserve">Der Administrator hat im </w:t>
-      </w:r>
-      <w:proofErr w:type="spellStart"/>
-      <w:r>
-        <w:t>WordPress</w:t>
-      </w:r>
-      <w:proofErr w:type="spellEnd"/>
-      <w:r>
-        <w:t xml:space="preserve"> System die Möglichkeit, die Webseite mithilfe von vordefinierter Templates (Designs) zu gestalten. Diese Templates können dann noch an die Bedürfnisse des Administrators angepasst werden (Farbe, Größe, usw.).</w:t>
+        <w:t>Der Administrator hat im WordPress System die Möglichkeit, die Webseite mithilfe von vordefinierter Templates (Designs) zu gestalten. Diese Templates können dann noch an die Bedürfnisse des Administrators angepasst werden (Farbe, Größe, usw.).</w:t>
       </w:r>
     </w:p>
     <w:p/>
@@ -11648,27 +11390,13 @@
         <w:rPr>
           <w:b/>
         </w:rPr>
-        <w:t xml:space="preserve"> </w:t>
-      </w:r>
-      <w:proofErr w:type="spellStart"/>
-      <w:r>
-        <w:rPr>
-          <w:b/>
-        </w:rPr>
-        <w:t>U</w:t>
-      </w:r>
-      <w:r>
-        <w:rPr>
-          <w:b/>
-        </w:rPr>
-        <w:t>se</w:t>
-      </w:r>
-      <w:proofErr w:type="spellEnd"/>
-      <w:r>
-        <w:rPr>
-          <w:b/>
-        </w:rPr>
-        <w:t xml:space="preserve"> Cases</w:t>
+        <w:t xml:space="preserve"> U</w:t>
+      </w:r>
+      <w:r>
+        <w:rPr>
+          <w:b/>
+        </w:rPr>
+        <w:t>se Cases</w:t>
       </w:r>
     </w:p>
     <w:p>
@@ -11709,11 +11437,11 @@
         </w:numPr>
         <w:ind w:left="426" w:hanging="426"/>
       </w:pPr>
-      <w:bookmarkStart w:id="50" w:name="_Toc500920636"/>
+      <w:bookmarkStart w:id="51" w:name="_Toc501106306"/>
       <w:r>
         <w:t>Umsetzung</w:t>
       </w:r>
-      <w:bookmarkEnd w:id="50"/>
+      <w:bookmarkEnd w:id="51"/>
     </w:p>
     <w:p/>
     <w:p>
@@ -11725,42 +11453,18 @@
         </w:numPr>
         <w:ind w:left="1134" w:hanging="850"/>
       </w:pPr>
-      <w:bookmarkStart w:id="51" w:name="_Toc500920637"/>
+      <w:bookmarkStart w:id="52" w:name="_Toc501106307"/>
       <w:r>
         <w:t>Plattform</w:t>
       </w:r>
-      <w:bookmarkEnd w:id="51"/>
+      <w:bookmarkEnd w:id="52"/>
     </w:p>
     <w:p>
       <w:pPr>
         <w:ind w:left="360"/>
       </w:pPr>
       <w:r>
-        <w:t xml:space="preserve">Die Webseite wird auf der freien Webanwendung (je nach Plan) </w:t>
-      </w:r>
-      <w:proofErr w:type="spellStart"/>
-      <w:r>
-        <w:t>WordPress</w:t>
-      </w:r>
-      <w:proofErr w:type="spellEnd"/>
-      <w:r>
-        <w:t xml:space="preserve"> realisiert, dessen Aufgabe es ist, die Inhalte einer Webseite (Texte und Bilder) zu verwalten. </w:t>
-      </w:r>
-      <w:proofErr w:type="spellStart"/>
-      <w:r>
-        <w:t>WordPress</w:t>
-      </w:r>
-      <w:proofErr w:type="spellEnd"/>
-      <w:r>
-        <w:t xml:space="preserve"> ist ein flexibles Content Management Design und bietet außerdem Unmengen von Templates an, die nicht nur hübsch und modern sind, sondern auch ein </w:t>
-      </w:r>
-      <w:proofErr w:type="spellStart"/>
-      <w:r>
-        <w:t>responsives</w:t>
-      </w:r>
-      <w:proofErr w:type="spellEnd"/>
-      <w:r>
-        <w:t xml:space="preserve"> Design bieten. Das heißt, dass sich der Inhalt der Webseite automatisch auf dem Bildschirm (Größe, Auflösung, Seitenverhältnis, Skalierung, usw.) anpasst. Dies ist heutzutage einer der wichtigsten Punkte von Webseiten.</w:t>
+        <w:t>Die Webseite wird auf der freien Webanwendung (je nach Plan) WordPress realisiert, dessen Aufgabe es ist, die Inhalte einer Webseite (Texte und Bilder) zu verwalten. WordPress ist ein flexibles Content Management Design und bietet außerdem Unmengen von Templates an, die nicht nur hübsch und modern sind, sondern auch ein responsives Design bieten. Das heißt, dass sich der Inhalt der Webseite automatisch auf dem Bildschirm (Größe, Auflösung, Seitenverhältnis, Skalierung, usw.) anpasst. Dies ist heutzutage einer der wichtigsten Punkte von Webseiten.</w:t>
       </w:r>
     </w:p>
     <w:p>
@@ -11772,26 +11476,18 @@
         </w:numPr>
         <w:ind w:left="1134" w:hanging="850"/>
       </w:pPr>
-      <w:bookmarkStart w:id="52" w:name="_Toc500920638"/>
+      <w:bookmarkStart w:id="53" w:name="_Toc501106308"/>
       <w:r>
         <w:t>Datenhaltung</w:t>
       </w:r>
-      <w:bookmarkEnd w:id="52"/>
+      <w:bookmarkEnd w:id="53"/>
     </w:p>
     <w:p>
       <w:pPr>
         <w:ind w:left="360"/>
       </w:pPr>
       <w:r>
-        <w:t xml:space="preserve">Die Daten bzw. Inhalte der Webseite werden durch den CMS von </w:t>
-      </w:r>
-      <w:proofErr w:type="spellStart"/>
-      <w:r>
-        <w:t>WordPress</w:t>
-      </w:r>
-      <w:proofErr w:type="spellEnd"/>
-      <w:r>
-        <w:t xml:space="preserve"> auf einem Webserver in einer </w:t>
+        <w:t xml:space="preserve">Die Daten bzw. Inhalte der Webseite werden durch den CMS von WordPress auf einem Webserver in einer </w:t>
       </w:r>
       <w:r>
         <w:t>zentralen</w:t>
@@ -11820,34 +11516,18 @@
         </w:numPr>
         <w:ind w:left="1134" w:hanging="850"/>
       </w:pPr>
-      <w:bookmarkStart w:id="53" w:name="_Toc500920639"/>
+      <w:bookmarkStart w:id="54" w:name="_Toc501106309"/>
       <w:r>
         <w:t>Oberfläche</w:t>
       </w:r>
-      <w:bookmarkEnd w:id="53"/>
+      <w:bookmarkEnd w:id="54"/>
     </w:p>
     <w:p>
       <w:pPr>
         <w:ind w:left="360"/>
       </w:pPr>
       <w:r>
-        <w:t>Die Oberfläche der Website wird aufgrund der Zielgruppe sehr minimalistisch und Benutzerfreundlich gestaltet, damit sie jedermann verwenden kann. Außerdem soll die Oberfläche auf jedem Endgerät wie im Punk „3.1 Plattform“ bereits beschrieben, richtig durch ein „</w:t>
-      </w:r>
-      <w:proofErr w:type="spellStart"/>
-      <w:r>
-        <w:t>responsive</w:t>
-      </w:r>
-      <w:proofErr w:type="spellEnd"/>
-      <w:r>
-        <w:t xml:space="preserve"> Design“ dargestellt werden. Diese Anforderungen bieten die Zahlreichen Templates (Designs/Themen) von </w:t>
-      </w:r>
-      <w:proofErr w:type="spellStart"/>
-      <w:r>
-        <w:t>WordPress</w:t>
-      </w:r>
-      <w:proofErr w:type="spellEnd"/>
-      <w:r>
-        <w:t xml:space="preserve"> bereits und daher müssen keine Modifikationen vorgenommen werden.</w:t>
+        <w:t>Die Oberfläche der Website wird aufgrund der Zielgruppe sehr minimalistisch und Benutzerfreundlich gestaltet, damit sie jedermann verwenden kann. Außerdem soll die Oberfläche auf jedem Endgerät wie im Punk „3.1 Plattform“ bereits beschrieben, richtig durch ein „responsive Design“ dargestellt werden. Diese Anforderungen bieten die Zahlreichen Templates (Designs/Themen) von WordPress bereits und daher müssen keine Modifikationen vorgenommen werden.</w:t>
       </w:r>
     </w:p>
     <w:p>
@@ -11864,11 +11544,11 @@
         </w:numPr>
         <w:ind w:left="1134" w:hanging="850"/>
       </w:pPr>
-      <w:bookmarkStart w:id="54" w:name="_Toc500920640"/>
+      <w:bookmarkStart w:id="55" w:name="_Toc501106310"/>
       <w:r>
         <w:t>Systemarchitektur</w:t>
       </w:r>
-      <w:bookmarkEnd w:id="54"/>
+      <w:bookmarkEnd w:id="55"/>
     </w:p>
     <w:p>
       <w:pPr>
@@ -11894,7 +11574,7 @@
           <w:numId w:val="5"/>
         </w:numPr>
       </w:pPr>
-      <w:bookmarkStart w:id="55" w:name="_Toc500920641"/>
+      <w:bookmarkStart w:id="56" w:name="_Toc501106311"/>
       <w:r>
         <w:rPr>
           <w:b w:val="0"/>
@@ -11972,7 +11652,7 @@
       <w:r>
         <w:t>Oberflächenprototyp</w:t>
       </w:r>
-      <w:bookmarkEnd w:id="55"/>
+      <w:bookmarkEnd w:id="56"/>
     </w:p>
     <w:p>
       <w:pPr>
@@ -11994,15 +11674,7 @@
     </w:p>
     <w:p>
       <w:r>
-        <w:t xml:space="preserve">Ich glaube, dass dieses Template das Thema Industrie 4.0: Connectivity mit ein paar Farblichen Abstimmungen und Anpassungen recht gut trifft, jedoch habe ich mich noch nicht definitiv für ein Template entschieden, denn die Auswahl auf </w:t>
-      </w:r>
-      <w:proofErr w:type="spellStart"/>
-      <w:r>
-        <w:t>WordPress</w:t>
-      </w:r>
-      <w:proofErr w:type="spellEnd"/>
-      <w:r>
-        <w:t xml:space="preserve"> ist riesig. </w:t>
+        <w:t xml:space="preserve">Ich glaube, dass dieses Template das Thema Industrie 4.0: Connectivity mit ein paar Farblichen Abstimmungen und Anpassungen recht gut trifft, jedoch habe ich mich noch nicht definitiv für ein Template entschieden, denn die Auswahl auf WordPress ist riesig. </w:t>
       </w:r>
     </w:p>
     <w:p/>
@@ -12015,7 +11687,7 @@
           <w:numId w:val="5"/>
         </w:numPr>
       </w:pPr>
-      <w:bookmarkStart w:id="56" w:name="_Toc500920642"/>
+      <w:bookmarkStart w:id="57" w:name="_Toc501106312"/>
       <w:r>
         <w:lastRenderedPageBreak/>
         <w:t xml:space="preserve">Analyse: </w:t>
@@ -12026,7 +11698,7 @@
       <w:r>
         <w:t xml:space="preserve"> und Antworten</w:t>
       </w:r>
-      <w:bookmarkEnd w:id="56"/>
+      <w:bookmarkEnd w:id="57"/>
     </w:p>
     <w:p/>
     <w:p>
@@ -12037,11 +11709,11 @@
           <w:numId w:val="5"/>
         </w:numPr>
       </w:pPr>
-      <w:bookmarkStart w:id="57" w:name="_Toc500920643"/>
+      <w:bookmarkStart w:id="58" w:name="_Toc501106313"/>
       <w:r>
         <w:t>Welche Zielgruppe?</w:t>
       </w:r>
-      <w:bookmarkEnd w:id="57"/>
+      <w:bookmarkEnd w:id="58"/>
       <w:r>
         <w:t xml:space="preserve"> </w:t>
       </w:r>
@@ -12117,7 +11789,11 @@
         <w:t xml:space="preserve"> Sprachen übersetzt.</w:t>
       </w:r>
     </w:p>
-    <w:p/>
+    <w:p>
+      <w:pPr>
+        <w:ind w:left="708"/>
+      </w:pPr>
+    </w:p>
     <w:p>
       <w:pPr>
         <w:pStyle w:val="berschrift2"/>
@@ -12126,11 +11802,11 @@
           <w:numId w:val="5"/>
         </w:numPr>
       </w:pPr>
-      <w:bookmarkStart w:id="58" w:name="_Toc500920644"/>
+      <w:bookmarkStart w:id="59" w:name="_Toc501106314"/>
       <w:r>
         <w:t>Was wollen wir vermitteln?</w:t>
       </w:r>
-      <w:bookmarkEnd w:id="58"/>
+      <w:bookmarkEnd w:id="59"/>
     </w:p>
     <w:p>
       <w:pPr>
@@ -12161,7 +11837,11 @@
         <w:t>Durch ein modernes und einfaches Design der Webseite soll sich der Benutzer der Webseite wohl fühlen und nicht gleich wieder die Webseite schließen, wie es heutzutage bei vielen schlecht designten Webseiten der Fall ist.</w:t>
       </w:r>
     </w:p>
-    <w:p/>
+    <w:p>
+      <w:pPr>
+        <w:ind w:left="708"/>
+      </w:pPr>
+    </w:p>
     <w:p>
       <w:pPr>
         <w:pStyle w:val="berschrift2"/>
@@ -12170,11 +11850,11 @@
           <w:numId w:val="5"/>
         </w:numPr>
       </w:pPr>
-      <w:bookmarkStart w:id="59" w:name="_Toc500920645"/>
+      <w:bookmarkStart w:id="60" w:name="_Toc501106315"/>
       <w:r>
         <w:t>Welcher Strukturtyp?</w:t>
       </w:r>
-      <w:bookmarkEnd w:id="59"/>
+      <w:bookmarkEnd w:id="60"/>
     </w:p>
     <w:p>
       <w:pPr>
@@ -12192,16 +11872,79 @@
           <w:numId w:val="5"/>
         </w:numPr>
       </w:pPr>
-      <w:bookmarkStart w:id="60" w:name="_Toc500920646"/>
+      <w:bookmarkStart w:id="61" w:name="_Toc501106316"/>
       <w:r>
         <w:t>Strukturtyp</w:t>
       </w:r>
-      <w:r>
-        <w:t xml:space="preserve"> Grafik</w:t>
-      </w:r>
-      <w:bookmarkStart w:id="61" w:name="_GoBack"/>
-      <w:bookmarkEnd w:id="60"/>
       <w:bookmarkEnd w:id="61"/>
+    </w:p>
+    <w:p>
+      <w:pPr>
+        <w:ind w:left="1416"/>
+      </w:pPr>
+      <w:r>
+        <w:rPr>
+          <w:noProof/>
+        </w:rPr>
+        <w:drawing>
+          <wp:anchor distT="0" distB="0" distL="114300" distR="114300" simplePos="0" relativeHeight="251665408" behindDoc="0" locked="0" layoutInCell="1" allowOverlap="1" wp14:anchorId="19FA34DD" wp14:editId="5A1CEB00">
+            <wp:simplePos x="0" y="0"/>
+            <wp:positionH relativeFrom="column">
+              <wp:posOffset>1101725</wp:posOffset>
+            </wp:positionH>
+            <wp:positionV relativeFrom="paragraph">
+              <wp:posOffset>656590</wp:posOffset>
+            </wp:positionV>
+            <wp:extent cx="4135120" cy="2105025"/>
+            <wp:effectExtent l="0" t="0" r="0" b="9525"/>
+            <wp:wrapTopAndBottom/>
+            <wp:docPr id="2" name="Grafik 2"/>
+            <wp:cNvGraphicFramePr>
+              <a:graphicFrameLocks xmlns:a="http://schemas.openxmlformats.org/drawingml/2006/main" noChangeAspect="1"/>
+            </wp:cNvGraphicFramePr>
+            <a:graphic xmlns:a="http://schemas.openxmlformats.org/drawingml/2006/main">
+              <a:graphicData uri="http://schemas.openxmlformats.org/drawingml/2006/picture">
+                <pic:pic xmlns:pic="http://schemas.openxmlformats.org/drawingml/2006/picture">
+                  <pic:nvPicPr>
+                    <pic:cNvPr id="1" name=""/>
+                    <pic:cNvPicPr/>
+                  </pic:nvPicPr>
+                  <pic:blipFill>
+                    <a:blip r:embed="rId11" cstate="print">
+                      <a:extLst>
+                        <a:ext uri="{28A0092B-C50C-407E-A947-70E740481C1C}">
+                          <a14:useLocalDpi xmlns:a14="http://schemas.microsoft.com/office/drawing/2010/main" val="0"/>
+                        </a:ext>
+                      </a:extLst>
+                    </a:blip>
+                    <a:stretch>
+                      <a:fillRect/>
+                    </a:stretch>
+                  </pic:blipFill>
+                  <pic:spPr>
+                    <a:xfrm>
+                      <a:off x="0" y="0"/>
+                      <a:ext cx="4135120" cy="2105025"/>
+                    </a:xfrm>
+                    <a:prstGeom prst="rect">
+                      <a:avLst/>
+                    </a:prstGeom>
+                  </pic:spPr>
+                </pic:pic>
+              </a:graphicData>
+            </a:graphic>
+            <wp14:sizeRelH relativeFrom="page">
+              <wp14:pctWidth>0</wp14:pctWidth>
+            </wp14:sizeRelH>
+            <wp14:sizeRelV relativeFrom="page">
+              <wp14:pctHeight>0</wp14:pctHeight>
+            </wp14:sizeRelV>
+          </wp:anchor>
+        </w:drawing>
+      </w:r>
+      <w:r>
+        <w:t>Die Webseite ist in Informationsgruppen aufgebaut und dessen Daten innerhalb einer Gruppe ist logisch Organisiert. Deshalb bietet sich eine multisequentielle Seitenstruktur (siehe Abbildung unten) sehr gut für unsere Webseite.</w:t>
+      </w:r>
     </w:p>
     <w:p>
       <w:pPr>
@@ -12211,12 +11954,92 @@
           <w:numId w:val="5"/>
         </w:numPr>
       </w:pPr>
-      <w:bookmarkStart w:id="62" w:name="_Toc500920647"/>
-      <w:r>
+      <w:bookmarkStart w:id="62" w:name="_Toc501106317"/>
+      <w:r>
+        <w:lastRenderedPageBreak/>
         <w:t>Sitemap</w:t>
       </w:r>
       <w:bookmarkEnd w:id="62"/>
     </w:p>
+    <w:p>
+      <w:pPr>
+        <w:ind w:left="1416"/>
+      </w:pPr>
+      <w:r>
+        <w:rPr>
+          <w:noProof/>
+        </w:rPr>
+        <w:drawing>
+          <wp:anchor distT="0" distB="0" distL="114300" distR="114300" simplePos="0" relativeHeight="251666432" behindDoc="0" locked="0" layoutInCell="1" allowOverlap="1" wp14:anchorId="3EE7D524" wp14:editId="2BC84F4B">
+            <wp:simplePos x="0" y="0"/>
+            <wp:positionH relativeFrom="column">
+              <wp:posOffset>-518795</wp:posOffset>
+            </wp:positionH>
+            <wp:positionV relativeFrom="paragraph">
+              <wp:posOffset>398145</wp:posOffset>
+            </wp:positionV>
+            <wp:extent cx="6621145" cy="5384800"/>
+            <wp:effectExtent l="0" t="0" r="8255" b="6350"/>
+            <wp:wrapTopAndBottom/>
+            <wp:docPr id="3" name="Grafik 3"/>
+            <wp:cNvGraphicFramePr>
+              <a:graphicFrameLocks xmlns:a="http://schemas.openxmlformats.org/drawingml/2006/main" noChangeAspect="1"/>
+            </wp:cNvGraphicFramePr>
+            <a:graphic xmlns:a="http://schemas.openxmlformats.org/drawingml/2006/main">
+              <a:graphicData uri="http://schemas.openxmlformats.org/drawingml/2006/picture">
+                <pic:pic xmlns:pic="http://schemas.openxmlformats.org/drawingml/2006/picture">
+                  <pic:nvPicPr>
+                    <pic:cNvPr id="0" name="Picture 1"/>
+                    <pic:cNvPicPr>
+                      <a:picLocks noChangeAspect="1" noChangeArrowheads="1"/>
+                    </pic:cNvPicPr>
+                  </pic:nvPicPr>
+                  <pic:blipFill>
+                    <a:blip r:embed="rId12">
+                      <a:extLst>
+                        <a:ext uri="{28A0092B-C50C-407E-A947-70E740481C1C}">
+                          <a14:useLocalDpi xmlns:a14="http://schemas.microsoft.com/office/drawing/2010/main" val="0"/>
+                        </a:ext>
+                      </a:extLst>
+                    </a:blip>
+                    <a:srcRect/>
+                    <a:stretch>
+                      <a:fillRect/>
+                    </a:stretch>
+                  </pic:blipFill>
+                  <pic:spPr bwMode="auto">
+                    <a:xfrm>
+                      <a:off x="0" y="0"/>
+                      <a:ext cx="6621145" cy="5384800"/>
+                    </a:xfrm>
+                    <a:prstGeom prst="rect">
+                      <a:avLst/>
+                    </a:prstGeom>
+                    <a:noFill/>
+                    <a:ln>
+                      <a:noFill/>
+                    </a:ln>
+                  </pic:spPr>
+                </pic:pic>
+              </a:graphicData>
+            </a:graphic>
+            <wp14:sizeRelH relativeFrom="page">
+              <wp14:pctWidth>0</wp14:pctWidth>
+            </wp14:sizeRelH>
+            <wp14:sizeRelV relativeFrom="page">
+              <wp14:pctHeight>0</wp14:pctHeight>
+            </wp14:sizeRelV>
+          </wp:anchor>
+        </w:drawing>
+      </w:r>
+      <w:r>
+        <w:t xml:space="preserve">Die Sitemap </w:t>
+      </w:r>
+      <w:r>
+        <w:t xml:space="preserve">wird während der Design- bzw. Entwicklungsphase verändert. </w:t>
+      </w:r>
+    </w:p>
+    <w:p/>
     <w:p/>
     <w:p>
       <w:pPr>
@@ -12226,7 +12049,7 @@
           <w:numId w:val="5"/>
         </w:numPr>
       </w:pPr>
-      <w:bookmarkStart w:id="63" w:name="_Toc500920648"/>
+      <w:bookmarkStart w:id="63" w:name="_Toc501106318"/>
       <w:r>
         <w:t>Wie veröffentlichen?</w:t>
       </w:r>
@@ -12237,6 +12060,17 @@
         <w:ind w:left="708"/>
       </w:pPr>
       <w:r>
+        <w:t xml:space="preserve">Die Webseite wird mit dem CMS WordPress.com veröffentlicht. </w:t>
+      </w:r>
+      <w:r>
+        <w:t xml:space="preserve">Die Webseite ist deutschsprachig, deswegen wird sie vor allem in deutschsprachigen Gebieten aufgerufen. Die Reichweite der Seite wird am Anfang klein sein, deswegen ist der Sever in zentral Europa angesiedelt. </w:t>
+      </w:r>
+    </w:p>
+    <w:p>
+      <w:pPr>
+        <w:ind w:left="708"/>
+      </w:pPr>
+      <w:r>
         <w:t>Die Webseite soll auf einen schnellen Webserver, mit den aktuellsten Features wie PHP 5 und MySQL bevorzugt auf einem Linux Server, veröffentlicht werden. Wegen der globalen Reichweite des Buches wäre es Sinnvoll, dass</w:t>
       </w:r>
       <w:r>
@@ -12259,6 +12093,7 @@
     </w:p>
     <w:p>
       <w:r>
+        <w:lastRenderedPageBreak/>
         <w:t xml:space="preserve">Die Website soll auf den Schulinternen Linux Webserver laufen. Weil die Webseite </w:t>
       </w:r>
       <w:r>
@@ -12278,7 +12113,7 @@
           <w:numId w:val="5"/>
         </w:numPr>
       </w:pPr>
-      <w:bookmarkStart w:id="64" w:name="_Toc500920649"/>
+      <w:bookmarkStart w:id="64" w:name="_Toc501106319"/>
       <w:r>
         <w:t>Wie sinnvoll testen?</w:t>
       </w:r>
@@ -12308,7 +12143,7 @@
           <w:numId w:val="5"/>
         </w:numPr>
       </w:pPr>
-      <w:bookmarkStart w:id="65" w:name="_Toc500920650"/>
+      <w:bookmarkStart w:id="65" w:name="_Toc501106320"/>
       <w:r>
         <w:t>Test Frameworks</w:t>
       </w:r>
@@ -12323,7 +12158,7 @@
           <w:numId w:val="5"/>
         </w:numPr>
       </w:pPr>
-      <w:bookmarkStart w:id="66" w:name="_Toc500920651"/>
+      <w:bookmarkStart w:id="66" w:name="_Toc501106321"/>
       <w:r>
         <w:t>Wie aktualisieren?</w:t>
       </w:r>
@@ -12443,7 +12278,7 @@
           <w:numId w:val="5"/>
         </w:numPr>
       </w:pPr>
-      <w:bookmarkStart w:id="67" w:name="_Toc500920652"/>
+      <w:bookmarkStart w:id="67" w:name="_Toc501106322"/>
       <w:r>
         <w:t>Wie vermarkten?</w:t>
       </w:r>
@@ -12467,8 +12302,8 @@
     </w:p>
     <w:p/>
     <w:sectPr>
-      <w:headerReference w:type="default" r:id="rId11"/>
-      <w:footerReference w:type="default" r:id="rId12"/>
+      <w:headerReference w:type="default" r:id="rId13"/>
+      <w:footerReference w:type="default" r:id="rId14"/>
       <w:pgSz w:w="11906" w:h="16838"/>
       <w:pgMar w:top="1417" w:right="1417" w:bottom="1134" w:left="1417" w:header="708" w:footer="708" w:gutter="0"/>
       <w:cols w:space="708"/>
@@ -12479,7 +12314,7 @@
 </file>
 
 <file path=word/endnotes.xml><?xml version="1.0" encoding="utf-8"?>
-<w:endnotes xmlns:wpc="http://schemas.microsoft.com/office/word/2010/wordprocessingCanvas" xmlns:cx="http://schemas.microsoft.com/office/drawing/2014/chartex" xmlns:mc="http://schemas.openxmlformats.org/markup-compatibility/2006" xmlns:o="urn:schemas-microsoft-com:office:office" xmlns:r="http://schemas.openxmlformats.org/officeDocument/2006/relationships" xmlns:m="http://schemas.openxmlformats.org/officeDocument/2006/math" xmlns:v="urn:schemas-microsoft-com:vml" xmlns:wp14="http://schemas.microsoft.com/office/word/2010/wordprocessingDrawing" xmlns:wp="http://schemas.openxmlformats.org/drawingml/2006/wordprocessingDrawing" xmlns:w10="urn:schemas-microsoft-com:office:word" xmlns:w="http://schemas.openxmlformats.org/wordprocessingml/2006/main" xmlns:w14="http://schemas.microsoft.com/office/word/2010/wordml" xmlns:w15="http://schemas.microsoft.com/office/word/2012/wordml" xmlns:w16se="http://schemas.microsoft.com/office/word/2015/wordml/symex" xmlns:wpg="http://schemas.microsoft.com/office/word/2010/wordprocessingGroup" xmlns:wpi="http://schemas.microsoft.com/office/word/2010/wordprocessingInk" xmlns:wne="http://schemas.microsoft.com/office/word/2006/wordml" xmlns:wps="http://schemas.microsoft.com/office/word/2010/wordprocessingShape" mc:Ignorable="w14 w15 w16se wp14">
+<w:endnotes xmlns:wpc="http://schemas.microsoft.com/office/word/2010/wordprocessingCanvas" xmlns:cx="http://schemas.microsoft.com/office/drawing/2014/chartex" xmlns:cx1="http://schemas.microsoft.com/office/drawing/2015/9/8/chartex" xmlns:cx2="http://schemas.microsoft.com/office/drawing/2015/10/21/chartex" xmlns:cx3="http://schemas.microsoft.com/office/drawing/2016/5/9/chartex" xmlns:cx4="http://schemas.microsoft.com/office/drawing/2016/5/10/chartex" xmlns:cx5="http://schemas.microsoft.com/office/drawing/2016/5/11/chartex" xmlns:cx6="http://schemas.microsoft.com/office/drawing/2016/5/12/chartex" xmlns:cx7="http://schemas.microsoft.com/office/drawing/2016/5/13/chartex" xmlns:cx8="http://schemas.microsoft.com/office/drawing/2016/5/14/chartex" xmlns:mc="http://schemas.openxmlformats.org/markup-compatibility/2006" xmlns:aink="http://schemas.microsoft.com/office/drawing/2016/ink" xmlns:am3d="http://schemas.microsoft.com/office/drawing/2017/model3d" xmlns:o="urn:schemas-microsoft-com:office:office" xmlns:r="http://schemas.openxmlformats.org/officeDocument/2006/relationships" xmlns:m="http://schemas.openxmlformats.org/officeDocument/2006/math" xmlns:v="urn:schemas-microsoft-com:vml" xmlns:wp14="http://schemas.microsoft.com/office/word/2010/wordprocessingDrawing" xmlns:wp="http://schemas.openxmlformats.org/drawingml/2006/wordprocessingDrawing" xmlns:w10="urn:schemas-microsoft-com:office:word" xmlns:w="http://schemas.openxmlformats.org/wordprocessingml/2006/main" xmlns:w14="http://schemas.microsoft.com/office/word/2010/wordml" xmlns:w15="http://schemas.microsoft.com/office/word/2012/wordml" xmlns:w16cid="http://schemas.microsoft.com/office/word/2016/wordml/cid" xmlns:w16se="http://schemas.microsoft.com/office/word/2015/wordml/symex" xmlns:wpg="http://schemas.microsoft.com/office/word/2010/wordprocessingGroup" xmlns:wpi="http://schemas.microsoft.com/office/word/2010/wordprocessingInk" xmlns:wne="http://schemas.microsoft.com/office/word/2006/wordml" xmlns:wps="http://schemas.microsoft.com/office/word/2010/wordprocessingShape" mc:Ignorable="w14 w15 w16se w16cid wp14">
   <w:endnote w:type="separator" w:id="-1">
     <w:p>
       <w:pPr>
@@ -12504,7 +12339,7 @@
 </file>
 
 <file path=word/footer1.xml><?xml version="1.0" encoding="utf-8"?>
-<w:ftr xmlns:wpc="http://schemas.microsoft.com/office/word/2010/wordprocessingCanvas" xmlns:cx="http://schemas.microsoft.com/office/drawing/2014/chartex" xmlns:mc="http://schemas.openxmlformats.org/markup-compatibility/2006" xmlns:o="urn:schemas-microsoft-com:office:office" xmlns:r="http://schemas.openxmlformats.org/officeDocument/2006/relationships" xmlns:m="http://schemas.openxmlformats.org/officeDocument/2006/math" xmlns:v="urn:schemas-microsoft-com:vml" xmlns:wp14="http://schemas.microsoft.com/office/word/2010/wordprocessingDrawing" xmlns:wp="http://schemas.openxmlformats.org/drawingml/2006/wordprocessingDrawing" xmlns:w10="urn:schemas-microsoft-com:office:word" xmlns:w="http://schemas.openxmlformats.org/wordprocessingml/2006/main" xmlns:w14="http://schemas.microsoft.com/office/word/2010/wordml" xmlns:w15="http://schemas.microsoft.com/office/word/2012/wordml" xmlns:w16se="http://schemas.microsoft.com/office/word/2015/wordml/symex" xmlns:wpg="http://schemas.microsoft.com/office/word/2010/wordprocessingGroup" xmlns:wpi="http://schemas.microsoft.com/office/word/2010/wordprocessingInk" xmlns:wne="http://schemas.microsoft.com/office/word/2006/wordml" xmlns:wps="http://schemas.microsoft.com/office/word/2010/wordprocessingShape" mc:Ignorable="w14 w15 w16se wp14">
+<w:ftr xmlns:wpc="http://schemas.microsoft.com/office/word/2010/wordprocessingCanvas" xmlns:cx="http://schemas.microsoft.com/office/drawing/2014/chartex" xmlns:cx1="http://schemas.microsoft.com/office/drawing/2015/9/8/chartex" xmlns:cx2="http://schemas.microsoft.com/office/drawing/2015/10/21/chartex" xmlns:cx3="http://schemas.microsoft.com/office/drawing/2016/5/9/chartex" xmlns:cx4="http://schemas.microsoft.com/office/drawing/2016/5/10/chartex" xmlns:cx5="http://schemas.microsoft.com/office/drawing/2016/5/11/chartex" xmlns:cx6="http://schemas.microsoft.com/office/drawing/2016/5/12/chartex" xmlns:cx7="http://schemas.microsoft.com/office/drawing/2016/5/13/chartex" xmlns:cx8="http://schemas.microsoft.com/office/drawing/2016/5/14/chartex" xmlns:mc="http://schemas.openxmlformats.org/markup-compatibility/2006" xmlns:aink="http://schemas.microsoft.com/office/drawing/2016/ink" xmlns:am3d="http://schemas.microsoft.com/office/drawing/2017/model3d" xmlns:o="urn:schemas-microsoft-com:office:office" xmlns:r="http://schemas.openxmlformats.org/officeDocument/2006/relationships" xmlns:m="http://schemas.openxmlformats.org/officeDocument/2006/math" xmlns:v="urn:schemas-microsoft-com:vml" xmlns:wp14="http://schemas.microsoft.com/office/word/2010/wordprocessingDrawing" xmlns:wp="http://schemas.openxmlformats.org/drawingml/2006/wordprocessingDrawing" xmlns:w10="urn:schemas-microsoft-com:office:word" xmlns:w="http://schemas.openxmlformats.org/wordprocessingml/2006/main" xmlns:w14="http://schemas.microsoft.com/office/word/2010/wordml" xmlns:w15="http://schemas.microsoft.com/office/word/2012/wordml" xmlns:w16cid="http://schemas.microsoft.com/office/word/2016/wordml/cid" xmlns:w16se="http://schemas.microsoft.com/office/word/2015/wordml/symex" xmlns:wpg="http://schemas.microsoft.com/office/word/2010/wordprocessingGroup" xmlns:wpi="http://schemas.microsoft.com/office/word/2010/wordprocessingInk" xmlns:wne="http://schemas.microsoft.com/office/word/2006/wordml" xmlns:wps="http://schemas.microsoft.com/office/word/2010/wordprocessingShape" mc:Ignorable="w14 w15 w16se w16cid wp14">
   <w:sdt>
     <w:sdtPr>
       <w:id w:val="-649218261"/>
@@ -12513,6 +12348,7 @@
         <w:docPartUnique/>
       </w:docPartObj>
     </w:sdtPr>
+    <w:sdtEndPr/>
     <w:sdtContent>
       <w:p>
         <w:pPr>
@@ -12581,7 +12417,7 @@
                 </wp:inline>
               </w:drawing>
             </mc:Choice>
-            <mc:Fallback xmlns:cx1="http://schemas.microsoft.com/office/drawing/2015/9/8/chartex" xmlns:cx2="http://schemas.microsoft.com/office/drawing/2015/10/21/chartex" xmlns:cx3="http://schemas.microsoft.com/office/drawing/2016/5/9/chartex" xmlns:cx4="http://schemas.microsoft.com/office/drawing/2016/5/10/chartex" xmlns:cx5="http://schemas.microsoft.com/office/drawing/2016/5/11/chartex" xmlns:cx6="http://schemas.microsoft.com/office/drawing/2016/5/12/chartex" xmlns:cx7="http://schemas.microsoft.com/office/drawing/2016/5/13/chartex" xmlns:cx8="http://schemas.microsoft.com/office/drawing/2016/5/14/chartex" xmlns:aink="http://schemas.microsoft.com/office/drawing/2016/ink" xmlns:am3d="http://schemas.microsoft.com/office/drawing/2017/model3d" xmlns:w16cid="http://schemas.microsoft.com/office/word/2016/wordml/cid">
+            <mc:Fallback>
               <w:pict>
                 <v:shapetype w14:anchorId="05C5C3E2" id="_x0000_t110" coordsize="21600,21600" o:spt="110" path="m10800,l,10800,10800,21600,21600,10800xe">
                   <v:stroke joinstyle="miter"/>
@@ -12614,7 +12450,7 @@
           <w:rPr>
             <w:noProof/>
           </w:rPr>
-          <w:t>26</w:t>
+          <w:t>21</w:t>
         </w:r>
         <w:r>
           <w:fldChar w:fldCharType="end"/>
@@ -12631,7 +12467,7 @@
 </file>
 
 <file path=word/footnotes.xml><?xml version="1.0" encoding="utf-8"?>
-<w:footnotes xmlns:wpc="http://schemas.microsoft.com/office/word/2010/wordprocessingCanvas" xmlns:cx="http://schemas.microsoft.com/office/drawing/2014/chartex" xmlns:mc="http://schemas.openxmlformats.org/markup-compatibility/2006" xmlns:o="urn:schemas-microsoft-com:office:office" xmlns:r="http://schemas.openxmlformats.org/officeDocument/2006/relationships" xmlns:m="http://schemas.openxmlformats.org/officeDocument/2006/math" xmlns:v="urn:schemas-microsoft-com:vml" xmlns:wp14="http://schemas.microsoft.com/office/word/2010/wordprocessingDrawing" xmlns:wp="http://schemas.openxmlformats.org/drawingml/2006/wordprocessingDrawing" xmlns:w10="urn:schemas-microsoft-com:office:word" xmlns:w="http://schemas.openxmlformats.org/wordprocessingml/2006/main" xmlns:w14="http://schemas.microsoft.com/office/word/2010/wordml" xmlns:w15="http://schemas.microsoft.com/office/word/2012/wordml" xmlns:w16se="http://schemas.microsoft.com/office/word/2015/wordml/symex" xmlns:wpg="http://schemas.microsoft.com/office/word/2010/wordprocessingGroup" xmlns:wpi="http://schemas.microsoft.com/office/word/2010/wordprocessingInk" xmlns:wne="http://schemas.microsoft.com/office/word/2006/wordml" xmlns:wps="http://schemas.microsoft.com/office/word/2010/wordprocessingShape" mc:Ignorable="w14 w15 w16se wp14">
+<w:footnotes xmlns:wpc="http://schemas.microsoft.com/office/word/2010/wordprocessingCanvas" xmlns:cx="http://schemas.microsoft.com/office/drawing/2014/chartex" xmlns:cx1="http://schemas.microsoft.com/office/drawing/2015/9/8/chartex" xmlns:cx2="http://schemas.microsoft.com/office/drawing/2015/10/21/chartex" xmlns:cx3="http://schemas.microsoft.com/office/drawing/2016/5/9/chartex" xmlns:cx4="http://schemas.microsoft.com/office/drawing/2016/5/10/chartex" xmlns:cx5="http://schemas.microsoft.com/office/drawing/2016/5/11/chartex" xmlns:cx6="http://schemas.microsoft.com/office/drawing/2016/5/12/chartex" xmlns:cx7="http://schemas.microsoft.com/office/drawing/2016/5/13/chartex" xmlns:cx8="http://schemas.microsoft.com/office/drawing/2016/5/14/chartex" xmlns:mc="http://schemas.openxmlformats.org/markup-compatibility/2006" xmlns:aink="http://schemas.microsoft.com/office/drawing/2016/ink" xmlns:am3d="http://schemas.microsoft.com/office/drawing/2017/model3d" xmlns:o="urn:schemas-microsoft-com:office:office" xmlns:r="http://schemas.openxmlformats.org/officeDocument/2006/relationships" xmlns:m="http://schemas.openxmlformats.org/officeDocument/2006/math" xmlns:v="urn:schemas-microsoft-com:vml" xmlns:wp14="http://schemas.microsoft.com/office/word/2010/wordprocessingDrawing" xmlns:wp="http://schemas.openxmlformats.org/drawingml/2006/wordprocessingDrawing" xmlns:w10="urn:schemas-microsoft-com:office:word" xmlns:w="http://schemas.openxmlformats.org/wordprocessingml/2006/main" xmlns:w14="http://schemas.microsoft.com/office/word/2010/wordml" xmlns:w15="http://schemas.microsoft.com/office/word/2012/wordml" xmlns:w16cid="http://schemas.microsoft.com/office/word/2016/wordml/cid" xmlns:w16se="http://schemas.microsoft.com/office/word/2015/wordml/symex" xmlns:wpg="http://schemas.microsoft.com/office/word/2010/wordprocessingGroup" xmlns:wpi="http://schemas.microsoft.com/office/word/2010/wordprocessingInk" xmlns:wne="http://schemas.microsoft.com/office/word/2006/wordml" xmlns:wps="http://schemas.microsoft.com/office/word/2010/wordprocessingShape" mc:Ignorable="w14 w15 w16se w16cid wp14">
   <w:footnote w:type="separator" w:id="-1">
     <w:p>
       <w:pPr>
@@ -12656,7 +12492,7 @@
 </file>
 
 <file path=word/header1.xml><?xml version="1.0" encoding="utf-8"?>
-<w:hdr xmlns:wpc="http://schemas.microsoft.com/office/word/2010/wordprocessingCanvas" xmlns:cx="http://schemas.microsoft.com/office/drawing/2014/chartex" xmlns:mc="http://schemas.openxmlformats.org/markup-compatibility/2006" xmlns:o="urn:schemas-microsoft-com:office:office" xmlns:r="http://schemas.openxmlformats.org/officeDocument/2006/relationships" xmlns:m="http://schemas.openxmlformats.org/officeDocument/2006/math" xmlns:v="urn:schemas-microsoft-com:vml" xmlns:wp14="http://schemas.microsoft.com/office/word/2010/wordprocessingDrawing" xmlns:wp="http://schemas.openxmlformats.org/drawingml/2006/wordprocessingDrawing" xmlns:w10="urn:schemas-microsoft-com:office:word" xmlns:w="http://schemas.openxmlformats.org/wordprocessingml/2006/main" xmlns:w14="http://schemas.microsoft.com/office/word/2010/wordml" xmlns:w15="http://schemas.microsoft.com/office/word/2012/wordml" xmlns:w16se="http://schemas.microsoft.com/office/word/2015/wordml/symex" xmlns:wpg="http://schemas.microsoft.com/office/word/2010/wordprocessingGroup" xmlns:wpi="http://schemas.microsoft.com/office/word/2010/wordprocessingInk" xmlns:wne="http://schemas.microsoft.com/office/word/2006/wordml" xmlns:wps="http://schemas.microsoft.com/office/word/2010/wordprocessingShape" mc:Ignorable="w14 w15 w16se wp14">
+<w:hdr xmlns:wpc="http://schemas.microsoft.com/office/word/2010/wordprocessingCanvas" xmlns:cx="http://schemas.microsoft.com/office/drawing/2014/chartex" xmlns:cx1="http://schemas.microsoft.com/office/drawing/2015/9/8/chartex" xmlns:cx2="http://schemas.microsoft.com/office/drawing/2015/10/21/chartex" xmlns:cx3="http://schemas.microsoft.com/office/drawing/2016/5/9/chartex" xmlns:cx4="http://schemas.microsoft.com/office/drawing/2016/5/10/chartex" xmlns:cx5="http://schemas.microsoft.com/office/drawing/2016/5/11/chartex" xmlns:cx6="http://schemas.microsoft.com/office/drawing/2016/5/12/chartex" xmlns:cx7="http://schemas.microsoft.com/office/drawing/2016/5/13/chartex" xmlns:cx8="http://schemas.microsoft.com/office/drawing/2016/5/14/chartex" xmlns:mc="http://schemas.openxmlformats.org/markup-compatibility/2006" xmlns:aink="http://schemas.microsoft.com/office/drawing/2016/ink" xmlns:am3d="http://schemas.microsoft.com/office/drawing/2017/model3d" xmlns:o="urn:schemas-microsoft-com:office:office" xmlns:r="http://schemas.openxmlformats.org/officeDocument/2006/relationships" xmlns:m="http://schemas.openxmlformats.org/officeDocument/2006/math" xmlns:v="urn:schemas-microsoft-com:vml" xmlns:wp14="http://schemas.microsoft.com/office/word/2010/wordprocessingDrawing" xmlns:wp="http://schemas.openxmlformats.org/drawingml/2006/wordprocessingDrawing" xmlns:w10="urn:schemas-microsoft-com:office:word" xmlns:w="http://schemas.openxmlformats.org/wordprocessingml/2006/main" xmlns:w14="http://schemas.microsoft.com/office/word/2010/wordml" xmlns:w15="http://schemas.microsoft.com/office/word/2012/wordml" xmlns:w16cid="http://schemas.microsoft.com/office/word/2016/wordml/cid" xmlns:w16se="http://schemas.microsoft.com/office/word/2015/wordml/symex" xmlns:wpg="http://schemas.microsoft.com/office/word/2010/wordprocessingGroup" xmlns:wpi="http://schemas.microsoft.com/office/word/2010/wordprocessingInk" xmlns:wne="http://schemas.microsoft.com/office/word/2006/wordml" xmlns:wps="http://schemas.microsoft.com/office/word/2010/wordprocessingShape" mc:Ignorable="w14 w15 w16se w16cid wp14">
   <w:p>
     <w:pPr>
       <w:pStyle w:val="Kopfzeile"/>
@@ -12670,14 +12506,20 @@
     </w:r>
     <w:r>
       <w:tab/>
-      <w:t>13.12.2017</w:t>
+      <w:t>1</w:t>
+    </w:r>
+    <w:r>
+      <w:t>5</w:t>
+    </w:r>
+    <w:r>
+      <w:t>.12.2017</w:t>
     </w:r>
   </w:p>
 </w:hdr>
 </file>
 
 <file path=word/numbering.xml><?xml version="1.0" encoding="utf-8"?>
-<w:numbering xmlns:wpc="http://schemas.microsoft.com/office/word/2010/wordprocessingCanvas" xmlns:cx="http://schemas.microsoft.com/office/drawing/2014/chartex" xmlns:mc="http://schemas.openxmlformats.org/markup-compatibility/2006" xmlns:o="urn:schemas-microsoft-com:office:office" xmlns:r="http://schemas.openxmlformats.org/officeDocument/2006/relationships" xmlns:m="http://schemas.openxmlformats.org/officeDocument/2006/math" xmlns:v="urn:schemas-microsoft-com:vml" xmlns:wp14="http://schemas.microsoft.com/office/word/2010/wordprocessingDrawing" xmlns:wp="http://schemas.openxmlformats.org/drawingml/2006/wordprocessingDrawing" xmlns:w10="urn:schemas-microsoft-com:office:word" xmlns:w="http://schemas.openxmlformats.org/wordprocessingml/2006/main" xmlns:w14="http://schemas.microsoft.com/office/word/2010/wordml" xmlns:w15="http://schemas.microsoft.com/office/word/2012/wordml" xmlns:w16se="http://schemas.microsoft.com/office/word/2015/wordml/symex" xmlns:wpg="http://schemas.microsoft.com/office/word/2010/wordprocessingGroup" xmlns:wpi="http://schemas.microsoft.com/office/word/2010/wordprocessingInk" xmlns:wne="http://schemas.microsoft.com/office/word/2006/wordml" xmlns:wps="http://schemas.microsoft.com/office/word/2010/wordprocessingShape" mc:Ignorable="w14 w15 w16se wp14">
+<w:numbering xmlns:wpc="http://schemas.microsoft.com/office/word/2010/wordprocessingCanvas" xmlns:cx="http://schemas.microsoft.com/office/drawing/2014/chartex" xmlns:cx1="http://schemas.microsoft.com/office/drawing/2015/9/8/chartex" xmlns:cx2="http://schemas.microsoft.com/office/drawing/2015/10/21/chartex" xmlns:cx3="http://schemas.microsoft.com/office/drawing/2016/5/9/chartex" xmlns:cx4="http://schemas.microsoft.com/office/drawing/2016/5/10/chartex" xmlns:cx5="http://schemas.microsoft.com/office/drawing/2016/5/11/chartex" xmlns:cx6="http://schemas.microsoft.com/office/drawing/2016/5/12/chartex" xmlns:cx7="http://schemas.microsoft.com/office/drawing/2016/5/13/chartex" xmlns:cx8="http://schemas.microsoft.com/office/drawing/2016/5/14/chartex" xmlns:mc="http://schemas.openxmlformats.org/markup-compatibility/2006" xmlns:aink="http://schemas.microsoft.com/office/drawing/2016/ink" xmlns:am3d="http://schemas.microsoft.com/office/drawing/2017/model3d" xmlns:o="urn:schemas-microsoft-com:office:office" xmlns:r="http://schemas.openxmlformats.org/officeDocument/2006/relationships" xmlns:m="http://schemas.openxmlformats.org/officeDocument/2006/math" xmlns:v="urn:schemas-microsoft-com:vml" xmlns:wp14="http://schemas.microsoft.com/office/word/2010/wordprocessingDrawing" xmlns:wp="http://schemas.openxmlformats.org/drawingml/2006/wordprocessingDrawing" xmlns:w10="urn:schemas-microsoft-com:office:word" xmlns:w="http://schemas.openxmlformats.org/wordprocessingml/2006/main" xmlns:w14="http://schemas.microsoft.com/office/word/2010/wordml" xmlns:w15="http://schemas.microsoft.com/office/word/2012/wordml" xmlns:w16cid="http://schemas.microsoft.com/office/word/2016/wordml/cid" xmlns:w16se="http://schemas.microsoft.com/office/word/2015/wordml/symex" xmlns:wpg="http://schemas.microsoft.com/office/word/2010/wordprocessingGroup" xmlns:wpi="http://schemas.microsoft.com/office/word/2010/wordprocessingInk" xmlns:wne="http://schemas.microsoft.com/office/word/2006/wordml" xmlns:wps="http://schemas.microsoft.com/office/word/2010/wordprocessingShape" mc:Ignorable="w14 w15 w16se w16cid wp14">
   <w:abstractNum w:abstractNumId="0" w15:restartNumberingAfterBreak="0">
     <w:nsid w:val="10CC0836"/>
     <w:multiLevelType w:val="multilevel"/>
@@ -14972,7 +14814,7 @@
 </file>
 
 <file path=word/styles.xml><?xml version="1.0" encoding="utf-8"?>
-<w:styles xmlns:mc="http://schemas.openxmlformats.org/markup-compatibility/2006" xmlns:r="http://schemas.openxmlformats.org/officeDocument/2006/relationships" xmlns:w="http://schemas.openxmlformats.org/wordprocessingml/2006/main" xmlns:w14="http://schemas.microsoft.com/office/word/2010/wordml" xmlns:w15="http://schemas.microsoft.com/office/word/2012/wordml" xmlns:w16se="http://schemas.microsoft.com/office/word/2015/wordml/symex" mc:Ignorable="w14 w15 w16se">
+<w:styles xmlns:mc="http://schemas.openxmlformats.org/markup-compatibility/2006" xmlns:r="http://schemas.openxmlformats.org/officeDocument/2006/relationships" xmlns:w="http://schemas.openxmlformats.org/wordprocessingml/2006/main" xmlns:w14="http://schemas.microsoft.com/office/word/2010/wordml" xmlns:w15="http://schemas.microsoft.com/office/word/2012/wordml" xmlns:w16cid="http://schemas.microsoft.com/office/word/2016/wordml/cid" xmlns:w16se="http://schemas.microsoft.com/office/word/2015/wordml/symex" mc:Ignorable="w14 w15 w16se w16cid">
   <w:docDefaults>
     <w:rPrDefault>
       <w:rPr>
@@ -14988,7 +14830,7 @@
       </w:pPr>
     </w:pPrDefault>
   </w:docDefaults>
-  <w:latentStyles w:defLockedState="0" w:defUIPriority="99" w:defSemiHidden="0" w:defUnhideWhenUsed="0" w:defQFormat="0" w:count="371">
+  <w:latentStyles w:defLockedState="0" w:defUIPriority="99" w:defSemiHidden="0" w:defUnhideWhenUsed="0" w:defQFormat="0" w:count="375">
     <w:lsdException w:name="Normal" w:uiPriority="0" w:qFormat="1"/>
     <w:lsdException w:name="heading 1" w:uiPriority="9" w:qFormat="1"/>
     <w:lsdException w:name="heading 2" w:semiHidden="1" w:uiPriority="9" w:unhideWhenUsed="1" w:qFormat="1"/>
@@ -15360,6 +15202,10 @@
     <w:lsdException w:name="List Table 5 Dark Accent 6" w:uiPriority="50"/>
     <w:lsdException w:name="List Table 6 Colorful Accent 6" w:uiPriority="51"/>
     <w:lsdException w:name="List Table 7 Colorful Accent 6" w:uiPriority="52"/>
+    <w:lsdException w:name="Mention" w:semiHidden="1" w:unhideWhenUsed="1"/>
+    <w:lsdException w:name="Smart Hyperlink" w:semiHidden="1" w:unhideWhenUsed="1"/>
+    <w:lsdException w:name="Hashtag" w:semiHidden="1" w:unhideWhenUsed="1"/>
+    <w:lsdException w:name="Unresolved Mention" w:semiHidden="1" w:unhideWhenUsed="1"/>
   </w:latentStyles>
   <w:style w:type="paragraph" w:default="1" w:styleId="Standard">
     <w:name w:val="Normal"/>
@@ -15674,8 +15520,8 @@
       <w:szCs w:val="24"/>
     </w:rPr>
   </w:style>
-  <w:style w:type="character" w:customStyle="1" w:styleId="UnresolvedMention">
-    <w:name w:val="Unresolved Mention"/>
+  <w:style w:type="character" w:customStyle="1" w:styleId="NichtaufgelsteErwhnung1">
+    <w:name w:val="Nicht aufgelöste Erwähnung1"/>
     <w:basedOn w:val="Absatz-Standardschriftart"/>
     <w:uiPriority w:val="99"/>
     <w:semiHidden/>
@@ -15697,6 +15543,36 @@
       <w:i/>
       <w:iCs/>
       <w:color w:val="2E74B5" w:themeColor="accent1" w:themeShade="BF"/>
+    </w:rPr>
+  </w:style>
+  <w:style w:type="paragraph" w:styleId="Sprechblasentext">
+    <w:name w:val="Balloon Text"/>
+    <w:basedOn w:val="Standard"/>
+    <w:link w:val="SprechblasentextZchn"/>
+    <w:uiPriority w:val="99"/>
+    <w:semiHidden/>
+    <w:unhideWhenUsed/>
+    <w:rsid w:val="008132A6"/>
+    <w:pPr>
+      <w:spacing w:after="0" w:line="240" w:lineRule="auto"/>
+    </w:pPr>
+    <w:rPr>
+      <w:rFonts w:ascii="Segoe UI" w:hAnsi="Segoe UI" w:cs="Segoe UI"/>
+      <w:sz w:val="18"/>
+      <w:szCs w:val="18"/>
+    </w:rPr>
+  </w:style>
+  <w:style w:type="character" w:customStyle="1" w:styleId="SprechblasentextZchn">
+    <w:name w:val="Sprechblasentext Zchn"/>
+    <w:basedOn w:val="Absatz-Standardschriftart"/>
+    <w:link w:val="Sprechblasentext"/>
+    <w:uiPriority w:val="99"/>
+    <w:semiHidden/>
+    <w:rsid w:val="008132A6"/>
+    <w:rPr>
+      <w:rFonts w:ascii="Segoe UI" w:hAnsi="Segoe UI" w:cs="Segoe UI"/>
+      <w:sz w:val="18"/>
+      <w:szCs w:val="18"/>
     </w:rPr>
   </w:style>
 </w:styles>
@@ -15968,7 +15844,7 @@
 </file>
 
 <file path=customXml/itemProps1.xml><?xml version="1.0" encoding="utf-8"?>
-<ds:datastoreItem xmlns:ds="http://schemas.openxmlformats.org/officeDocument/2006/customXml" ds:itemID="{F88CD2C9-CA0D-4627-9BDB-32E1C453162F}">
+<ds:datastoreItem xmlns:ds="http://schemas.openxmlformats.org/officeDocument/2006/customXml" ds:itemID="{2A2A05A4-57D0-419E-9FA5-6F56444AEFA2}">
   <ds:schemaRefs>
     <ds:schemaRef ds:uri="http://schemas.openxmlformats.org/officeDocument/2006/bibliography"/>
   </ds:schemaRefs>

</xml_diff>

<commit_message>
Das Pflichtenheft wurde auf die Version 0.9.6 aktualisiert
</commit_message>
<xml_diff>
--- a/TP/Dateien/Pflichtenheft.docx
+++ b/TP/Dateien/Pflichtenheft.docx
@@ -288,10 +288,8 @@
         <w:rPr>
           <w:sz w:val="36"/>
         </w:rPr>
-        <w:t>5</w:t>
-      </w:r>
-      <w:bookmarkStart w:id="0" w:name="_GoBack"/>
-      <w:bookmarkEnd w:id="0"/>
+        <w:t>8</w:t>
+      </w:r>
       <w:r>
         <w:rPr>
           <w:sz w:val="36"/>
@@ -332,7 +330,7 @@
         <w:rPr>
           <w:sz w:val="36"/>
         </w:rPr>
-        <w:t>5</w:t>
+        <w:t>6</w:t>
       </w:r>
       <w:r>
         <w:rPr>
@@ -1403,6 +1401,78 @@
             </w:pPr>
             <w:r>
               <w:t>Wie veröffentlichen? beantwortet</w:t>
+            </w:r>
+          </w:p>
+        </w:tc>
+        <w:tc>
+          <w:tcPr>
+            <w:tcW w:w="992" w:type="dxa"/>
+            <w:vAlign w:val="center"/>
+          </w:tcPr>
+          <w:p>
+            <w:pPr>
+              <w:jc w:val="center"/>
+            </w:pPr>
+            <w:r>
+              <w:t>WIP</w:t>
+            </w:r>
+          </w:p>
+        </w:tc>
+      </w:tr>
+      <w:tr>
+        <w:tc>
+          <w:tcPr>
+            <w:tcW w:w="1005" w:type="dxa"/>
+            <w:vAlign w:val="center"/>
+          </w:tcPr>
+          <w:p>
+            <w:pPr>
+              <w:jc w:val="center"/>
+            </w:pPr>
+            <w:r>
+              <w:t>0.9.6</w:t>
+            </w:r>
+          </w:p>
+        </w:tc>
+        <w:tc>
+          <w:tcPr>
+            <w:tcW w:w="1329" w:type="dxa"/>
+            <w:vAlign w:val="center"/>
+          </w:tcPr>
+          <w:p>
+            <w:pPr>
+              <w:jc w:val="center"/>
+            </w:pPr>
+            <w:r>
+              <w:t>18.12.2017</w:t>
+            </w:r>
+          </w:p>
+        </w:tc>
+        <w:tc>
+          <w:tcPr>
+            <w:tcW w:w="1756" w:type="dxa"/>
+            <w:vAlign w:val="center"/>
+          </w:tcPr>
+          <w:p>
+            <w:pPr>
+              <w:jc w:val="center"/>
+            </w:pPr>
+            <w:r>
+              <w:t>Thomas Sapelza</w:t>
+            </w:r>
+          </w:p>
+        </w:tc>
+        <w:tc>
+          <w:tcPr>
+            <w:tcW w:w="4127" w:type="dxa"/>
+            <w:vAlign w:val="center"/>
+          </w:tcPr>
+          <w:p>
+            <w:pPr>
+              <w:jc w:val="center"/>
+            </w:pPr>
+            <w:r>
+              <w:t>Wie sinnvoll testen? beantwortet</w:t>
             </w:r>
           </w:p>
         </w:tc>
@@ -1559,7 +1629,7 @@
           <w:r>
             <w:fldChar w:fldCharType="separate"/>
           </w:r>
-          <w:hyperlink w:anchor="_Toc501106269" w:history="1">
+          <w:hyperlink w:anchor="_Toc501357752" w:history="1">
             <w:r>
               <w:rPr>
                 <w:rStyle w:val="Hyperlink"/>
@@ -1601,7 +1671,7 @@
                 <w:noProof/>
                 <w:webHidden/>
               </w:rPr>
-              <w:instrText xml:space="preserve"> PAGEREF _Toc501106269 \h </w:instrText>
+              <w:instrText xml:space="preserve"> PAGEREF _Toc501357752 \h </w:instrText>
             </w:r>
             <w:r>
               <w:rPr>
@@ -1645,7 +1715,7 @@
               <w:lang w:eastAsia="de-DE"/>
             </w:rPr>
           </w:pPr>
-          <w:hyperlink w:anchor="_Toc501106270" w:history="1">
+          <w:hyperlink w:anchor="_Toc501357753" w:history="1">
             <w:r>
               <w:rPr>
                 <w:rStyle w:val="Hyperlink"/>
@@ -1687,7 +1757,7 @@
                 <w:noProof/>
                 <w:webHidden/>
               </w:rPr>
-              <w:instrText xml:space="preserve"> PAGEREF _Toc501106270 \h </w:instrText>
+              <w:instrText xml:space="preserve"> PAGEREF _Toc501357753 \h </w:instrText>
             </w:r>
             <w:r>
               <w:rPr>
@@ -1731,7 +1801,7 @@
               <w:lang w:eastAsia="de-DE"/>
             </w:rPr>
           </w:pPr>
-          <w:hyperlink w:anchor="_Toc501106271" w:history="1">
+          <w:hyperlink w:anchor="_Toc501357754" w:history="1">
             <w:r>
               <w:rPr>
                 <w:rStyle w:val="Hyperlink"/>
@@ -1773,7 +1843,7 @@
                 <w:noProof/>
                 <w:webHidden/>
               </w:rPr>
-              <w:instrText xml:space="preserve"> PAGEREF _Toc501106271 \h </w:instrText>
+              <w:instrText xml:space="preserve"> PAGEREF _Toc501357754 \h </w:instrText>
             </w:r>
             <w:r>
               <w:rPr>
@@ -1817,7 +1887,7 @@
               <w:lang w:eastAsia="de-DE"/>
             </w:rPr>
           </w:pPr>
-          <w:hyperlink w:anchor="_Toc501106272" w:history="1">
+          <w:hyperlink w:anchor="_Toc501357755" w:history="1">
             <w:r>
               <w:rPr>
                 <w:rStyle w:val="Hyperlink"/>
@@ -1859,7 +1929,7 @@
                 <w:noProof/>
                 <w:webHidden/>
               </w:rPr>
-              <w:instrText xml:space="preserve"> PAGEREF _Toc501106272 \h </w:instrText>
+              <w:instrText xml:space="preserve"> PAGEREF _Toc501357755 \h </w:instrText>
             </w:r>
             <w:r>
               <w:rPr>
@@ -1903,7 +1973,7 @@
               <w:lang w:eastAsia="de-DE"/>
             </w:rPr>
           </w:pPr>
-          <w:hyperlink w:anchor="_Toc501106273" w:history="1">
+          <w:hyperlink w:anchor="_Toc501357756" w:history="1">
             <w:r>
               <w:rPr>
                 <w:rStyle w:val="Hyperlink"/>
@@ -1945,7 +2015,7 @@
                 <w:noProof/>
                 <w:webHidden/>
               </w:rPr>
-              <w:instrText xml:space="preserve"> PAGEREF _Toc501106273 \h </w:instrText>
+              <w:instrText xml:space="preserve"> PAGEREF _Toc501357756 \h </w:instrText>
             </w:r>
             <w:r>
               <w:rPr>
@@ -1989,7 +2059,7 @@
               <w:lang w:eastAsia="de-DE"/>
             </w:rPr>
           </w:pPr>
-          <w:hyperlink w:anchor="_Toc501106274" w:history="1">
+          <w:hyperlink w:anchor="_Toc501357757" w:history="1">
             <w:r>
               <w:rPr>
                 <w:rStyle w:val="Hyperlink"/>
@@ -2031,7 +2101,7 @@
                 <w:noProof/>
                 <w:webHidden/>
               </w:rPr>
-              <w:instrText xml:space="preserve"> PAGEREF _Toc501106274 \h </w:instrText>
+              <w:instrText xml:space="preserve"> PAGEREF _Toc501357757 \h </w:instrText>
             </w:r>
             <w:r>
               <w:rPr>
@@ -2075,7 +2145,7 @@
               <w:lang w:eastAsia="de-DE"/>
             </w:rPr>
           </w:pPr>
-          <w:hyperlink w:anchor="_Toc501106275" w:history="1">
+          <w:hyperlink w:anchor="_Toc501357758" w:history="1">
             <w:r>
               <w:rPr>
                 <w:rStyle w:val="Hyperlink"/>
@@ -2117,7 +2187,7 @@
                 <w:noProof/>
                 <w:webHidden/>
               </w:rPr>
-              <w:instrText xml:space="preserve"> PAGEREF _Toc501106275 \h </w:instrText>
+              <w:instrText xml:space="preserve"> PAGEREF _Toc501357758 \h </w:instrText>
             </w:r>
             <w:r>
               <w:rPr>
@@ -2161,7 +2231,7 @@
               <w:lang w:eastAsia="de-DE"/>
             </w:rPr>
           </w:pPr>
-          <w:hyperlink w:anchor="_Toc501106276" w:history="1">
+          <w:hyperlink w:anchor="_Toc501357759" w:history="1">
             <w:r>
               <w:rPr>
                 <w:rStyle w:val="Hyperlink"/>
@@ -2203,7 +2273,7 @@
                 <w:noProof/>
                 <w:webHidden/>
               </w:rPr>
-              <w:instrText xml:space="preserve"> PAGEREF _Toc501106276 \h </w:instrText>
+              <w:instrText xml:space="preserve"> PAGEREF _Toc501357759 \h </w:instrText>
             </w:r>
             <w:r>
               <w:rPr>
@@ -2247,7 +2317,7 @@
               <w:lang w:eastAsia="de-DE"/>
             </w:rPr>
           </w:pPr>
-          <w:hyperlink w:anchor="_Toc501106277" w:history="1">
+          <w:hyperlink w:anchor="_Toc501357760" w:history="1">
             <w:r>
               <w:rPr>
                 <w:rStyle w:val="Hyperlink"/>
@@ -2289,7 +2359,7 @@
                 <w:noProof/>
                 <w:webHidden/>
               </w:rPr>
-              <w:instrText xml:space="preserve"> PAGEREF _Toc501106277 \h </w:instrText>
+              <w:instrText xml:space="preserve"> PAGEREF _Toc501357760 \h </w:instrText>
             </w:r>
             <w:r>
               <w:rPr>
@@ -2333,7 +2403,7 @@
               <w:lang w:eastAsia="de-DE"/>
             </w:rPr>
           </w:pPr>
-          <w:hyperlink w:anchor="_Toc501106278" w:history="1">
+          <w:hyperlink w:anchor="_Toc501357761" w:history="1">
             <w:r>
               <w:rPr>
                 <w:rStyle w:val="Hyperlink"/>
@@ -2375,7 +2445,7 @@
                 <w:noProof/>
                 <w:webHidden/>
               </w:rPr>
-              <w:instrText xml:space="preserve"> PAGEREF _Toc501106278 \h </w:instrText>
+              <w:instrText xml:space="preserve"> PAGEREF _Toc501357761 \h </w:instrText>
             </w:r>
             <w:r>
               <w:rPr>
@@ -2419,7 +2489,7 @@
               <w:lang w:eastAsia="de-DE"/>
             </w:rPr>
           </w:pPr>
-          <w:hyperlink w:anchor="_Toc501106279" w:history="1">
+          <w:hyperlink w:anchor="_Toc501357762" w:history="1">
             <w:r>
               <w:rPr>
                 <w:rStyle w:val="Hyperlink"/>
@@ -2461,7 +2531,7 @@
                 <w:noProof/>
                 <w:webHidden/>
               </w:rPr>
-              <w:instrText xml:space="preserve"> PAGEREF _Toc501106279 \h </w:instrText>
+              <w:instrText xml:space="preserve"> PAGEREF _Toc501357762 \h </w:instrText>
             </w:r>
             <w:r>
               <w:rPr>
@@ -2505,7 +2575,7 @@
               <w:lang w:eastAsia="de-DE"/>
             </w:rPr>
           </w:pPr>
-          <w:hyperlink w:anchor="_Toc501106280" w:history="1">
+          <w:hyperlink w:anchor="_Toc501357763" w:history="1">
             <w:r>
               <w:rPr>
                 <w:rStyle w:val="Hyperlink"/>
@@ -2547,7 +2617,7 @@
                 <w:noProof/>
                 <w:webHidden/>
               </w:rPr>
-              <w:instrText xml:space="preserve"> PAGEREF _Toc501106280 \h </w:instrText>
+              <w:instrText xml:space="preserve"> PAGEREF _Toc501357763 \h </w:instrText>
             </w:r>
             <w:r>
               <w:rPr>
@@ -2591,7 +2661,7 @@
               <w:lang w:eastAsia="de-DE"/>
             </w:rPr>
           </w:pPr>
-          <w:hyperlink w:anchor="_Toc501106281" w:history="1">
+          <w:hyperlink w:anchor="_Toc501357764" w:history="1">
             <w:r>
               <w:rPr>
                 <w:rStyle w:val="Hyperlink"/>
@@ -2633,7 +2703,7 @@
                 <w:noProof/>
                 <w:webHidden/>
               </w:rPr>
-              <w:instrText xml:space="preserve"> PAGEREF _Toc501106281 \h </w:instrText>
+              <w:instrText xml:space="preserve"> PAGEREF _Toc501357764 \h </w:instrText>
             </w:r>
             <w:r>
               <w:rPr>
@@ -2677,7 +2747,7 @@
               <w:lang w:eastAsia="de-DE"/>
             </w:rPr>
           </w:pPr>
-          <w:hyperlink w:anchor="_Toc501106282" w:history="1">
+          <w:hyperlink w:anchor="_Toc501357765" w:history="1">
             <w:r>
               <w:rPr>
                 <w:rStyle w:val="Hyperlink"/>
@@ -2719,7 +2789,7 @@
                 <w:noProof/>
                 <w:webHidden/>
               </w:rPr>
-              <w:instrText xml:space="preserve"> PAGEREF _Toc501106282 \h </w:instrText>
+              <w:instrText xml:space="preserve"> PAGEREF _Toc501357765 \h </w:instrText>
             </w:r>
             <w:r>
               <w:rPr>
@@ -2763,7 +2833,7 @@
               <w:lang w:eastAsia="de-DE"/>
             </w:rPr>
           </w:pPr>
-          <w:hyperlink w:anchor="_Toc501106283" w:history="1">
+          <w:hyperlink w:anchor="_Toc501357766" w:history="1">
             <w:r>
               <w:rPr>
                 <w:rStyle w:val="Hyperlink"/>
@@ -2805,7 +2875,7 @@
                 <w:noProof/>
                 <w:webHidden/>
               </w:rPr>
-              <w:instrText xml:space="preserve"> PAGEREF _Toc501106283 \h </w:instrText>
+              <w:instrText xml:space="preserve"> PAGEREF _Toc501357766 \h </w:instrText>
             </w:r>
             <w:r>
               <w:rPr>
@@ -2849,7 +2919,7 @@
               <w:lang w:eastAsia="de-DE"/>
             </w:rPr>
           </w:pPr>
-          <w:hyperlink w:anchor="_Toc501106284" w:history="1">
+          <w:hyperlink w:anchor="_Toc501357767" w:history="1">
             <w:r>
               <w:rPr>
                 <w:rStyle w:val="Hyperlink"/>
@@ -2891,7 +2961,7 @@
                 <w:noProof/>
                 <w:webHidden/>
               </w:rPr>
-              <w:instrText xml:space="preserve"> PAGEREF _Toc501106284 \h </w:instrText>
+              <w:instrText xml:space="preserve"> PAGEREF _Toc501357767 \h </w:instrText>
             </w:r>
             <w:r>
               <w:rPr>
@@ -2935,7 +3005,7 @@
               <w:lang w:eastAsia="de-DE"/>
             </w:rPr>
           </w:pPr>
-          <w:hyperlink w:anchor="_Toc501106285" w:history="1">
+          <w:hyperlink w:anchor="_Toc501357768" w:history="1">
             <w:r>
               <w:rPr>
                 <w:rStyle w:val="Hyperlink"/>
@@ -2977,7 +3047,7 @@
                 <w:noProof/>
                 <w:webHidden/>
               </w:rPr>
-              <w:instrText xml:space="preserve"> PAGEREF _Toc501106285 \h </w:instrText>
+              <w:instrText xml:space="preserve"> PAGEREF _Toc501357768 \h </w:instrText>
             </w:r>
             <w:r>
               <w:rPr>
@@ -3021,7 +3091,7 @@
               <w:lang w:eastAsia="de-DE"/>
             </w:rPr>
           </w:pPr>
-          <w:hyperlink w:anchor="_Toc501106286" w:history="1">
+          <w:hyperlink w:anchor="_Toc501357769" w:history="1">
             <w:r>
               <w:rPr>
                 <w:rStyle w:val="Hyperlink"/>
@@ -3063,7 +3133,7 @@
                 <w:noProof/>
                 <w:webHidden/>
               </w:rPr>
-              <w:instrText xml:space="preserve"> PAGEREF _Toc501106286 \h </w:instrText>
+              <w:instrText xml:space="preserve"> PAGEREF _Toc501357769 \h </w:instrText>
             </w:r>
             <w:r>
               <w:rPr>
@@ -3107,7 +3177,7 @@
               <w:lang w:eastAsia="de-DE"/>
             </w:rPr>
           </w:pPr>
-          <w:hyperlink w:anchor="_Toc501106287" w:history="1">
+          <w:hyperlink w:anchor="_Toc501357770" w:history="1">
             <w:r>
               <w:rPr>
                 <w:rStyle w:val="Hyperlink"/>
@@ -3149,7 +3219,7 @@
                 <w:noProof/>
                 <w:webHidden/>
               </w:rPr>
-              <w:instrText xml:space="preserve"> PAGEREF _Toc501106287 \h </w:instrText>
+              <w:instrText xml:space="preserve"> PAGEREF _Toc501357770 \h </w:instrText>
             </w:r>
             <w:r>
               <w:rPr>
@@ -3193,7 +3263,7 @@
               <w:lang w:eastAsia="de-DE"/>
             </w:rPr>
           </w:pPr>
-          <w:hyperlink w:anchor="_Toc501106288" w:history="1">
+          <w:hyperlink w:anchor="_Toc501357771" w:history="1">
             <w:r>
               <w:rPr>
                 <w:rStyle w:val="Hyperlink"/>
@@ -3235,7 +3305,7 @@
                 <w:noProof/>
                 <w:webHidden/>
               </w:rPr>
-              <w:instrText xml:space="preserve"> PAGEREF _Toc501106288 \h </w:instrText>
+              <w:instrText xml:space="preserve"> PAGEREF _Toc501357771 \h </w:instrText>
             </w:r>
             <w:r>
               <w:rPr>
@@ -3279,7 +3349,7 @@
               <w:lang w:eastAsia="de-DE"/>
             </w:rPr>
           </w:pPr>
-          <w:hyperlink w:anchor="_Toc501106289" w:history="1">
+          <w:hyperlink w:anchor="_Toc501357772" w:history="1">
             <w:r>
               <w:rPr>
                 <w:rStyle w:val="Hyperlink"/>
@@ -3321,7 +3391,7 @@
                 <w:noProof/>
                 <w:webHidden/>
               </w:rPr>
-              <w:instrText xml:space="preserve"> PAGEREF _Toc501106289 \h </w:instrText>
+              <w:instrText xml:space="preserve"> PAGEREF _Toc501357772 \h </w:instrText>
             </w:r>
             <w:r>
               <w:rPr>
@@ -3365,7 +3435,7 @@
               <w:lang w:eastAsia="de-DE"/>
             </w:rPr>
           </w:pPr>
-          <w:hyperlink w:anchor="_Toc501106290" w:history="1">
+          <w:hyperlink w:anchor="_Toc501357773" w:history="1">
             <w:r>
               <w:rPr>
                 <w:rStyle w:val="Hyperlink"/>
@@ -3407,7 +3477,7 @@
                 <w:noProof/>
                 <w:webHidden/>
               </w:rPr>
-              <w:instrText xml:space="preserve"> PAGEREF _Toc501106290 \h </w:instrText>
+              <w:instrText xml:space="preserve"> PAGEREF _Toc501357773 \h </w:instrText>
             </w:r>
             <w:r>
               <w:rPr>
@@ -3451,7 +3521,7 @@
               <w:lang w:eastAsia="de-DE"/>
             </w:rPr>
           </w:pPr>
-          <w:hyperlink w:anchor="_Toc501106291" w:history="1">
+          <w:hyperlink w:anchor="_Toc501357774" w:history="1">
             <w:r>
               <w:rPr>
                 <w:rStyle w:val="Hyperlink"/>
@@ -3493,7 +3563,7 @@
                 <w:noProof/>
                 <w:webHidden/>
               </w:rPr>
-              <w:instrText xml:space="preserve"> PAGEREF _Toc501106291 \h </w:instrText>
+              <w:instrText xml:space="preserve"> PAGEREF _Toc501357774 \h </w:instrText>
             </w:r>
             <w:r>
               <w:rPr>
@@ -3537,7 +3607,7 @@
               <w:lang w:eastAsia="de-DE"/>
             </w:rPr>
           </w:pPr>
-          <w:hyperlink w:anchor="_Toc501106292" w:history="1">
+          <w:hyperlink w:anchor="_Toc501357775" w:history="1">
             <w:r>
               <w:rPr>
                 <w:rStyle w:val="Hyperlink"/>
@@ -3581,7 +3651,7 @@
                 <w:noProof/>
                 <w:webHidden/>
               </w:rPr>
-              <w:instrText xml:space="preserve"> PAGEREF _Toc501106292 \h </w:instrText>
+              <w:instrText xml:space="preserve"> PAGEREF _Toc501357775 \h </w:instrText>
             </w:r>
             <w:r>
               <w:rPr>
@@ -3625,7 +3695,7 @@
               <w:lang w:eastAsia="de-DE"/>
             </w:rPr>
           </w:pPr>
-          <w:hyperlink w:anchor="_Toc501106293" w:history="1">
+          <w:hyperlink w:anchor="_Toc501357776" w:history="1">
             <w:r>
               <w:rPr>
                 <w:rStyle w:val="Hyperlink"/>
@@ -3669,7 +3739,7 @@
                 <w:noProof/>
                 <w:webHidden/>
               </w:rPr>
-              <w:instrText xml:space="preserve"> PAGEREF _Toc501106293 \h </w:instrText>
+              <w:instrText xml:space="preserve"> PAGEREF _Toc501357776 \h </w:instrText>
             </w:r>
             <w:r>
               <w:rPr>
@@ -3713,7 +3783,7 @@
               <w:lang w:eastAsia="de-DE"/>
             </w:rPr>
           </w:pPr>
-          <w:hyperlink w:anchor="_Toc501106294" w:history="1">
+          <w:hyperlink w:anchor="_Toc501357777" w:history="1">
             <w:r>
               <w:rPr>
                 <w:rStyle w:val="Hyperlink"/>
@@ -3755,7 +3825,7 @@
                 <w:noProof/>
                 <w:webHidden/>
               </w:rPr>
-              <w:instrText xml:space="preserve"> PAGEREF _Toc501106294 \h </w:instrText>
+              <w:instrText xml:space="preserve"> PAGEREF _Toc501357777 \h </w:instrText>
             </w:r>
             <w:r>
               <w:rPr>
@@ -3799,7 +3869,7 @@
               <w:lang w:eastAsia="de-DE"/>
             </w:rPr>
           </w:pPr>
-          <w:hyperlink w:anchor="_Toc501106295" w:history="1">
+          <w:hyperlink w:anchor="_Toc501357778" w:history="1">
             <w:r>
               <w:rPr>
                 <w:rStyle w:val="Hyperlink"/>
@@ -3841,7 +3911,7 @@
                 <w:noProof/>
                 <w:webHidden/>
               </w:rPr>
-              <w:instrText xml:space="preserve"> PAGEREF _Toc501106295 \h </w:instrText>
+              <w:instrText xml:space="preserve"> PAGEREF _Toc501357778 \h </w:instrText>
             </w:r>
             <w:r>
               <w:rPr>
@@ -3885,7 +3955,7 @@
               <w:lang w:eastAsia="de-DE"/>
             </w:rPr>
           </w:pPr>
-          <w:hyperlink w:anchor="_Toc501106296" w:history="1">
+          <w:hyperlink w:anchor="_Toc501357779" w:history="1">
             <w:r>
               <w:rPr>
                 <w:rStyle w:val="Hyperlink"/>
@@ -3927,7 +3997,7 @@
                 <w:noProof/>
                 <w:webHidden/>
               </w:rPr>
-              <w:instrText xml:space="preserve"> PAGEREF _Toc501106296 \h </w:instrText>
+              <w:instrText xml:space="preserve"> PAGEREF _Toc501357779 \h </w:instrText>
             </w:r>
             <w:r>
               <w:rPr>
@@ -3971,7 +4041,7 @@
               <w:lang w:eastAsia="de-DE"/>
             </w:rPr>
           </w:pPr>
-          <w:hyperlink w:anchor="_Toc501106297" w:history="1">
+          <w:hyperlink w:anchor="_Toc501357780" w:history="1">
             <w:r>
               <w:rPr>
                 <w:rStyle w:val="Hyperlink"/>
@@ -4013,7 +4083,7 @@
                 <w:noProof/>
                 <w:webHidden/>
               </w:rPr>
-              <w:instrText xml:space="preserve"> PAGEREF _Toc501106297 \h </w:instrText>
+              <w:instrText xml:space="preserve"> PAGEREF _Toc501357780 \h </w:instrText>
             </w:r>
             <w:r>
               <w:rPr>
@@ -4057,7 +4127,7 @@
               <w:lang w:eastAsia="de-DE"/>
             </w:rPr>
           </w:pPr>
-          <w:hyperlink w:anchor="_Toc501106298" w:history="1">
+          <w:hyperlink w:anchor="_Toc501357781" w:history="1">
             <w:r>
               <w:rPr>
                 <w:rStyle w:val="Hyperlink"/>
@@ -4099,7 +4169,7 @@
                 <w:noProof/>
                 <w:webHidden/>
               </w:rPr>
-              <w:instrText xml:space="preserve"> PAGEREF _Toc501106298 \h </w:instrText>
+              <w:instrText xml:space="preserve"> PAGEREF _Toc501357781 \h </w:instrText>
             </w:r>
             <w:r>
               <w:rPr>
@@ -4143,7 +4213,7 @@
               <w:lang w:eastAsia="de-DE"/>
             </w:rPr>
           </w:pPr>
-          <w:hyperlink w:anchor="_Toc501106299" w:history="1">
+          <w:hyperlink w:anchor="_Toc501357782" w:history="1">
             <w:r>
               <w:rPr>
                 <w:rStyle w:val="Hyperlink"/>
@@ -4185,7 +4255,7 @@
                 <w:noProof/>
                 <w:webHidden/>
               </w:rPr>
-              <w:instrText xml:space="preserve"> PAGEREF _Toc501106299 \h </w:instrText>
+              <w:instrText xml:space="preserve"> PAGEREF _Toc501357782 \h </w:instrText>
             </w:r>
             <w:r>
               <w:rPr>
@@ -4229,7 +4299,7 @@
               <w:lang w:eastAsia="de-DE"/>
             </w:rPr>
           </w:pPr>
-          <w:hyperlink w:anchor="_Toc501106300" w:history="1">
+          <w:hyperlink w:anchor="_Toc501357783" w:history="1">
             <w:r>
               <w:rPr>
                 <w:rStyle w:val="Hyperlink"/>
@@ -4271,7 +4341,7 @@
                 <w:noProof/>
                 <w:webHidden/>
               </w:rPr>
-              <w:instrText xml:space="preserve"> PAGEREF _Toc501106300 \h </w:instrText>
+              <w:instrText xml:space="preserve"> PAGEREF _Toc501357783 \h </w:instrText>
             </w:r>
             <w:r>
               <w:rPr>
@@ -4315,7 +4385,7 @@
               <w:lang w:eastAsia="de-DE"/>
             </w:rPr>
           </w:pPr>
-          <w:hyperlink w:anchor="_Toc501106301" w:history="1">
+          <w:hyperlink w:anchor="_Toc501357784" w:history="1">
             <w:r>
               <w:rPr>
                 <w:rStyle w:val="Hyperlink"/>
@@ -4357,7 +4427,7 @@
                 <w:noProof/>
                 <w:webHidden/>
               </w:rPr>
-              <w:instrText xml:space="preserve"> PAGEREF _Toc501106301 \h </w:instrText>
+              <w:instrText xml:space="preserve"> PAGEREF _Toc501357784 \h </w:instrText>
             </w:r>
             <w:r>
               <w:rPr>
@@ -4401,7 +4471,7 @@
               <w:lang w:eastAsia="de-DE"/>
             </w:rPr>
           </w:pPr>
-          <w:hyperlink w:anchor="_Toc501106302" w:history="1">
+          <w:hyperlink w:anchor="_Toc501357785" w:history="1">
             <w:r>
               <w:rPr>
                 <w:rStyle w:val="Hyperlink"/>
@@ -4443,7 +4513,7 @@
                 <w:noProof/>
                 <w:webHidden/>
               </w:rPr>
-              <w:instrText xml:space="preserve"> PAGEREF _Toc501106302 \h </w:instrText>
+              <w:instrText xml:space="preserve"> PAGEREF _Toc501357785 \h </w:instrText>
             </w:r>
             <w:r>
               <w:rPr>
@@ -4487,7 +4557,7 @@
               <w:lang w:eastAsia="de-DE"/>
             </w:rPr>
           </w:pPr>
-          <w:hyperlink w:anchor="_Toc501106303" w:history="1">
+          <w:hyperlink w:anchor="_Toc501357786" w:history="1">
             <w:r>
               <w:rPr>
                 <w:rStyle w:val="Hyperlink"/>
@@ -4529,7 +4599,7 @@
                 <w:noProof/>
                 <w:webHidden/>
               </w:rPr>
-              <w:instrText xml:space="preserve"> PAGEREF _Toc501106303 \h </w:instrText>
+              <w:instrText xml:space="preserve"> PAGEREF _Toc501357786 \h </w:instrText>
             </w:r>
             <w:r>
               <w:rPr>
@@ -4573,7 +4643,7 @@
               <w:lang w:eastAsia="de-DE"/>
             </w:rPr>
           </w:pPr>
-          <w:hyperlink w:anchor="_Toc501106304" w:history="1">
+          <w:hyperlink w:anchor="_Toc501357787" w:history="1">
             <w:r>
               <w:rPr>
                 <w:rStyle w:val="Hyperlink"/>
@@ -4615,7 +4685,7 @@
                 <w:noProof/>
                 <w:webHidden/>
               </w:rPr>
-              <w:instrText xml:space="preserve"> PAGEREF _Toc501106304 \h </w:instrText>
+              <w:instrText xml:space="preserve"> PAGEREF _Toc501357787 \h </w:instrText>
             </w:r>
             <w:r>
               <w:rPr>
@@ -4659,7 +4729,7 @@
               <w:lang w:eastAsia="de-DE"/>
             </w:rPr>
           </w:pPr>
-          <w:hyperlink w:anchor="_Toc501106305" w:history="1">
+          <w:hyperlink w:anchor="_Toc501357788" w:history="1">
             <w:r>
               <w:rPr>
                 <w:rStyle w:val="Hyperlink"/>
@@ -4701,7 +4771,7 @@
                 <w:noProof/>
                 <w:webHidden/>
               </w:rPr>
-              <w:instrText xml:space="preserve"> PAGEREF _Toc501106305 \h </w:instrText>
+              <w:instrText xml:space="preserve"> PAGEREF _Toc501357788 \h </w:instrText>
             </w:r>
             <w:r>
               <w:rPr>
@@ -4745,7 +4815,7 @@
               <w:lang w:eastAsia="de-DE"/>
             </w:rPr>
           </w:pPr>
-          <w:hyperlink w:anchor="_Toc501106306" w:history="1">
+          <w:hyperlink w:anchor="_Toc501357789" w:history="1">
             <w:r>
               <w:rPr>
                 <w:rStyle w:val="Hyperlink"/>
@@ -4787,7 +4857,7 @@
                 <w:noProof/>
                 <w:webHidden/>
               </w:rPr>
-              <w:instrText xml:space="preserve"> PAGEREF _Toc501106306 \h </w:instrText>
+              <w:instrText xml:space="preserve"> PAGEREF _Toc501357789 \h </w:instrText>
             </w:r>
             <w:r>
               <w:rPr>
@@ -4831,7 +4901,7 @@
               <w:lang w:eastAsia="de-DE"/>
             </w:rPr>
           </w:pPr>
-          <w:hyperlink w:anchor="_Toc501106307" w:history="1">
+          <w:hyperlink w:anchor="_Toc501357790" w:history="1">
             <w:r>
               <w:rPr>
                 <w:rStyle w:val="Hyperlink"/>
@@ -4873,7 +4943,7 @@
                 <w:noProof/>
                 <w:webHidden/>
               </w:rPr>
-              <w:instrText xml:space="preserve"> PAGEREF _Toc501106307 \h </w:instrText>
+              <w:instrText xml:space="preserve"> PAGEREF _Toc501357790 \h </w:instrText>
             </w:r>
             <w:r>
               <w:rPr>
@@ -4917,7 +4987,7 @@
               <w:lang w:eastAsia="de-DE"/>
             </w:rPr>
           </w:pPr>
-          <w:hyperlink w:anchor="_Toc501106308" w:history="1">
+          <w:hyperlink w:anchor="_Toc501357791" w:history="1">
             <w:r>
               <w:rPr>
                 <w:rStyle w:val="Hyperlink"/>
@@ -4959,7 +5029,7 @@
                 <w:noProof/>
                 <w:webHidden/>
               </w:rPr>
-              <w:instrText xml:space="preserve"> PAGEREF _Toc501106308 \h </w:instrText>
+              <w:instrText xml:space="preserve"> PAGEREF _Toc501357791 \h </w:instrText>
             </w:r>
             <w:r>
               <w:rPr>
@@ -5003,7 +5073,7 @@
               <w:lang w:eastAsia="de-DE"/>
             </w:rPr>
           </w:pPr>
-          <w:hyperlink w:anchor="_Toc501106309" w:history="1">
+          <w:hyperlink w:anchor="_Toc501357792" w:history="1">
             <w:r>
               <w:rPr>
                 <w:rStyle w:val="Hyperlink"/>
@@ -5045,7 +5115,7 @@
                 <w:noProof/>
                 <w:webHidden/>
               </w:rPr>
-              <w:instrText xml:space="preserve"> PAGEREF _Toc501106309 \h </w:instrText>
+              <w:instrText xml:space="preserve"> PAGEREF _Toc501357792 \h </w:instrText>
             </w:r>
             <w:r>
               <w:rPr>
@@ -5089,7 +5159,7 @@
               <w:lang w:eastAsia="de-DE"/>
             </w:rPr>
           </w:pPr>
-          <w:hyperlink w:anchor="_Toc501106310" w:history="1">
+          <w:hyperlink w:anchor="_Toc501357793" w:history="1">
             <w:r>
               <w:rPr>
                 <w:rStyle w:val="Hyperlink"/>
@@ -5131,7 +5201,7 @@
                 <w:noProof/>
                 <w:webHidden/>
               </w:rPr>
-              <w:instrText xml:space="preserve"> PAGEREF _Toc501106310 \h </w:instrText>
+              <w:instrText xml:space="preserve"> PAGEREF _Toc501357793 \h </w:instrText>
             </w:r>
             <w:r>
               <w:rPr>
@@ -5175,7 +5245,7 @@
               <w:lang w:eastAsia="de-DE"/>
             </w:rPr>
           </w:pPr>
-          <w:hyperlink w:anchor="_Toc501106311" w:history="1">
+          <w:hyperlink w:anchor="_Toc501357794" w:history="1">
             <w:r>
               <w:rPr>
                 <w:rStyle w:val="Hyperlink"/>
@@ -5217,7 +5287,7 @@
                 <w:noProof/>
                 <w:webHidden/>
               </w:rPr>
-              <w:instrText xml:space="preserve"> PAGEREF _Toc501106311 \h </w:instrText>
+              <w:instrText xml:space="preserve"> PAGEREF _Toc501357794 \h </w:instrText>
             </w:r>
             <w:r>
               <w:rPr>
@@ -5261,7 +5331,7 @@
               <w:lang w:eastAsia="de-DE"/>
             </w:rPr>
           </w:pPr>
-          <w:hyperlink w:anchor="_Toc501106312" w:history="1">
+          <w:hyperlink w:anchor="_Toc501357795" w:history="1">
             <w:r>
               <w:rPr>
                 <w:rStyle w:val="Hyperlink"/>
@@ -5303,7 +5373,7 @@
                 <w:noProof/>
                 <w:webHidden/>
               </w:rPr>
-              <w:instrText xml:space="preserve"> PAGEREF _Toc501106312 \h </w:instrText>
+              <w:instrText xml:space="preserve"> PAGEREF _Toc501357795 \h </w:instrText>
             </w:r>
             <w:r>
               <w:rPr>
@@ -5347,7 +5417,7 @@
               <w:lang w:eastAsia="de-DE"/>
             </w:rPr>
           </w:pPr>
-          <w:hyperlink w:anchor="_Toc501106313" w:history="1">
+          <w:hyperlink w:anchor="_Toc501357796" w:history="1">
             <w:r>
               <w:rPr>
                 <w:rStyle w:val="Hyperlink"/>
@@ -5389,7 +5459,7 @@
                 <w:noProof/>
                 <w:webHidden/>
               </w:rPr>
-              <w:instrText xml:space="preserve"> PAGEREF _Toc501106313 \h </w:instrText>
+              <w:instrText xml:space="preserve"> PAGEREF _Toc501357796 \h </w:instrText>
             </w:r>
             <w:r>
               <w:rPr>
@@ -5433,7 +5503,7 @@
               <w:lang w:eastAsia="de-DE"/>
             </w:rPr>
           </w:pPr>
-          <w:hyperlink w:anchor="_Toc501106314" w:history="1">
+          <w:hyperlink w:anchor="_Toc501357797" w:history="1">
             <w:r>
               <w:rPr>
                 <w:rStyle w:val="Hyperlink"/>
@@ -5475,7 +5545,7 @@
                 <w:noProof/>
                 <w:webHidden/>
               </w:rPr>
-              <w:instrText xml:space="preserve"> PAGEREF _Toc501106314 \h </w:instrText>
+              <w:instrText xml:space="preserve"> PAGEREF _Toc501357797 \h </w:instrText>
             </w:r>
             <w:r>
               <w:rPr>
@@ -5519,7 +5589,7 @@
               <w:lang w:eastAsia="de-DE"/>
             </w:rPr>
           </w:pPr>
-          <w:hyperlink w:anchor="_Toc501106315" w:history="1">
+          <w:hyperlink w:anchor="_Toc501357798" w:history="1">
             <w:r>
               <w:rPr>
                 <w:rStyle w:val="Hyperlink"/>
@@ -5561,7 +5631,7 @@
                 <w:noProof/>
                 <w:webHidden/>
               </w:rPr>
-              <w:instrText xml:space="preserve"> PAGEREF _Toc501106315 \h </w:instrText>
+              <w:instrText xml:space="preserve"> PAGEREF _Toc501357798 \h </w:instrText>
             </w:r>
             <w:r>
               <w:rPr>
@@ -5605,7 +5675,7 @@
               <w:lang w:eastAsia="de-DE"/>
             </w:rPr>
           </w:pPr>
-          <w:hyperlink w:anchor="_Toc501106316" w:history="1">
+          <w:hyperlink w:anchor="_Toc501357799" w:history="1">
             <w:r>
               <w:rPr>
                 <w:rStyle w:val="Hyperlink"/>
@@ -5647,7 +5717,7 @@
                 <w:noProof/>
                 <w:webHidden/>
               </w:rPr>
-              <w:instrText xml:space="preserve"> PAGEREF _Toc501106316 \h </w:instrText>
+              <w:instrText xml:space="preserve"> PAGEREF _Toc501357799 \h </w:instrText>
             </w:r>
             <w:r>
               <w:rPr>
@@ -5691,7 +5761,7 @@
               <w:lang w:eastAsia="de-DE"/>
             </w:rPr>
           </w:pPr>
-          <w:hyperlink w:anchor="_Toc501106317" w:history="1">
+          <w:hyperlink w:anchor="_Toc501357800" w:history="1">
             <w:r>
               <w:rPr>
                 <w:rStyle w:val="Hyperlink"/>
@@ -5733,7 +5803,7 @@
                 <w:noProof/>
                 <w:webHidden/>
               </w:rPr>
-              <w:instrText xml:space="preserve"> PAGEREF _Toc501106317 \h </w:instrText>
+              <w:instrText xml:space="preserve"> PAGEREF _Toc501357800 \h </w:instrText>
             </w:r>
             <w:r>
               <w:rPr>
@@ -5777,7 +5847,7 @@
               <w:lang w:eastAsia="de-DE"/>
             </w:rPr>
           </w:pPr>
-          <w:hyperlink w:anchor="_Toc501106318" w:history="1">
+          <w:hyperlink w:anchor="_Toc501357801" w:history="1">
             <w:r>
               <w:rPr>
                 <w:rStyle w:val="Hyperlink"/>
@@ -5819,7 +5889,7 @@
                 <w:noProof/>
                 <w:webHidden/>
               </w:rPr>
-              <w:instrText xml:space="preserve"> PAGEREF _Toc501106318 \h </w:instrText>
+              <w:instrText xml:space="preserve"> PAGEREF _Toc501357801 \h </w:instrText>
             </w:r>
             <w:r>
               <w:rPr>
@@ -5863,7 +5933,7 @@
               <w:lang w:eastAsia="de-DE"/>
             </w:rPr>
           </w:pPr>
-          <w:hyperlink w:anchor="_Toc501106319" w:history="1">
+          <w:hyperlink w:anchor="_Toc501357802" w:history="1">
             <w:r>
               <w:rPr>
                 <w:rStyle w:val="Hyperlink"/>
@@ -5905,7 +5975,7 @@
                 <w:noProof/>
                 <w:webHidden/>
               </w:rPr>
-              <w:instrText xml:space="preserve"> PAGEREF _Toc501106319 \h </w:instrText>
+              <w:instrText xml:space="preserve"> PAGEREF _Toc501357802 \h </w:instrText>
             </w:r>
             <w:r>
               <w:rPr>
@@ -5949,7 +6019,7 @@
               <w:lang w:eastAsia="de-DE"/>
             </w:rPr>
           </w:pPr>
-          <w:hyperlink w:anchor="_Toc501106320" w:history="1">
+          <w:hyperlink w:anchor="_Toc501357803" w:history="1">
             <w:r>
               <w:rPr>
                 <w:rStyle w:val="Hyperlink"/>
@@ -5970,6 +6040,92 @@
                 <w:rStyle w:val="Hyperlink"/>
                 <w:noProof/>
               </w:rPr>
+              <w:t>Test durch Dritte</w:t>
+            </w:r>
+            <w:r>
+              <w:rPr>
+                <w:noProof/>
+                <w:webHidden/>
+              </w:rPr>
+              <w:tab/>
+            </w:r>
+            <w:r>
+              <w:rPr>
+                <w:noProof/>
+                <w:webHidden/>
+              </w:rPr>
+              <w:fldChar w:fldCharType="begin"/>
+            </w:r>
+            <w:r>
+              <w:rPr>
+                <w:noProof/>
+                <w:webHidden/>
+              </w:rPr>
+              <w:instrText xml:space="preserve"> PAGEREF _Toc501357803 \h </w:instrText>
+            </w:r>
+            <w:r>
+              <w:rPr>
+                <w:noProof/>
+                <w:webHidden/>
+              </w:rPr>
+            </w:r>
+            <w:r>
+              <w:rPr>
+                <w:noProof/>
+                <w:webHidden/>
+              </w:rPr>
+              <w:fldChar w:fldCharType="separate"/>
+            </w:r>
+            <w:r>
+              <w:rPr>
+                <w:noProof/>
+                <w:webHidden/>
+              </w:rPr>
+              <w:t>27</w:t>
+            </w:r>
+            <w:r>
+              <w:rPr>
+                <w:noProof/>
+                <w:webHidden/>
+              </w:rPr>
+              <w:fldChar w:fldCharType="end"/>
+            </w:r>
+          </w:hyperlink>
+        </w:p>
+        <w:p>
+          <w:pPr>
+            <w:pStyle w:val="Verzeichnis3"/>
+            <w:tabs>
+              <w:tab w:val="left" w:pos="1320"/>
+              <w:tab w:val="right" w:leader="dot" w:pos="9062"/>
+            </w:tabs>
+            <w:rPr>
+              <w:rFonts w:eastAsiaTheme="minorEastAsia"/>
+              <w:noProof/>
+              <w:lang w:eastAsia="de-DE"/>
+            </w:rPr>
+          </w:pPr>
+          <w:hyperlink w:anchor="_Toc501357804" w:history="1">
+            <w:r>
+              <w:rPr>
+                <w:rStyle w:val="Hyperlink"/>
+                <w:noProof/>
+              </w:rPr>
+              <w:t>5.5.2.</w:t>
+            </w:r>
+            <w:r>
+              <w:rPr>
+                <w:rFonts w:eastAsiaTheme="minorEastAsia"/>
+                <w:noProof/>
+                <w:lang w:eastAsia="de-DE"/>
+              </w:rPr>
+              <w:tab/>
+            </w:r>
+            <w:r>
+              <w:rPr>
+                <w:rStyle w:val="Hyperlink"/>
+                <w:noProof/>
+              </w:rPr>
               <w:t>Test Frameworks</w:t>
             </w:r>
             <w:r>
@@ -5991,7 +6147,7 @@
                 <w:noProof/>
                 <w:webHidden/>
               </w:rPr>
-              <w:instrText xml:space="preserve"> PAGEREF _Toc501106320 \h </w:instrText>
+              <w:instrText xml:space="preserve"> PAGEREF _Toc501357804 \h </w:instrText>
             </w:r>
             <w:r>
               <w:rPr>
@@ -6035,7 +6191,7 @@
               <w:lang w:eastAsia="de-DE"/>
             </w:rPr>
           </w:pPr>
-          <w:hyperlink w:anchor="_Toc501106321" w:history="1">
+          <w:hyperlink w:anchor="_Toc501357805" w:history="1">
             <w:r>
               <w:rPr>
                 <w:rStyle w:val="Hyperlink"/>
@@ -6077,7 +6233,7 @@
                 <w:noProof/>
                 <w:webHidden/>
               </w:rPr>
-              <w:instrText xml:space="preserve"> PAGEREF _Toc501106321 \h </w:instrText>
+              <w:instrText xml:space="preserve"> PAGEREF _Toc501357805 \h </w:instrText>
             </w:r>
             <w:r>
               <w:rPr>
@@ -6097,7 +6253,7 @@
                 <w:noProof/>
                 <w:webHidden/>
               </w:rPr>
-              <w:t>27</w:t>
+              <w:t>28</w:t>
             </w:r>
             <w:r>
               <w:rPr>
@@ -6121,7 +6277,7 @@
               <w:lang w:eastAsia="de-DE"/>
             </w:rPr>
           </w:pPr>
-          <w:hyperlink w:anchor="_Toc501106322" w:history="1">
+          <w:hyperlink w:anchor="_Toc501357806" w:history="1">
             <w:r>
               <w:rPr>
                 <w:rStyle w:val="Hyperlink"/>
@@ -6163,7 +6319,7 @@
                 <w:noProof/>
                 <w:webHidden/>
               </w:rPr>
-              <w:instrText xml:space="preserve"> PAGEREF _Toc501106322 \h </w:instrText>
+              <w:instrText xml:space="preserve"> PAGEREF _Toc501357806 \h </w:instrText>
             </w:r>
             <w:r>
               <w:rPr>
@@ -6183,7 +6339,7 @@
                 <w:noProof/>
                 <w:webHidden/>
               </w:rPr>
-              <w:t>27</w:t>
+              <w:t>28</w:t>
             </w:r>
             <w:r>
               <w:rPr>
@@ -6224,8 +6380,8 @@
       <w:pPr>
         <w:pStyle w:val="berschrift1"/>
       </w:pPr>
-      <w:bookmarkStart w:id="1" w:name="_Toc468134369"/>
-      <w:bookmarkStart w:id="2" w:name="_Toc468134396"/>
+      <w:bookmarkStart w:id="0" w:name="_Toc468134369"/>
+      <w:bookmarkStart w:id="1" w:name="_Toc468134396"/>
     </w:p>
     <w:p>
       <w:pPr>
@@ -6235,13 +6391,13 @@
           <w:numId w:val="1"/>
         </w:numPr>
       </w:pPr>
-      <w:bookmarkStart w:id="3" w:name="_Toc501106269"/>
+      <w:bookmarkStart w:id="2" w:name="_Toc501357752"/>
       <w:r>
         <w:t>Anforderungen und Ziele</w:t>
       </w:r>
+      <w:bookmarkEnd w:id="0"/>
       <w:bookmarkEnd w:id="1"/>
       <w:bookmarkEnd w:id="2"/>
-      <w:bookmarkEnd w:id="3"/>
     </w:p>
     <w:p/>
     <w:p>
@@ -6252,15 +6408,15 @@
           <w:numId w:val="1"/>
         </w:numPr>
       </w:pPr>
-      <w:bookmarkStart w:id="4" w:name="_Toc468134370"/>
-      <w:bookmarkStart w:id="5" w:name="_Toc468134397"/>
-      <w:bookmarkStart w:id="6" w:name="_Toc501106270"/>
+      <w:bookmarkStart w:id="3" w:name="_Toc468134370"/>
+      <w:bookmarkStart w:id="4" w:name="_Toc468134397"/>
+      <w:bookmarkStart w:id="5" w:name="_Toc501357753"/>
       <w:r>
         <w:t>Überblick</w:t>
       </w:r>
+      <w:bookmarkEnd w:id="3"/>
       <w:bookmarkEnd w:id="4"/>
       <w:bookmarkEnd w:id="5"/>
-      <w:bookmarkEnd w:id="6"/>
     </w:p>
     <w:p>
       <w:pPr>
@@ -6669,18 +6825,18 @@
           <w:numId w:val="1"/>
         </w:numPr>
       </w:pPr>
-      <w:bookmarkStart w:id="7" w:name="_Toc468134371"/>
-      <w:bookmarkStart w:id="8" w:name="_Toc468134398"/>
-      <w:bookmarkStart w:id="9" w:name="_Toc501106271"/>
+      <w:bookmarkStart w:id="6" w:name="_Toc468134371"/>
+      <w:bookmarkStart w:id="7" w:name="_Toc468134398"/>
+      <w:bookmarkStart w:id="8" w:name="_Toc501357754"/>
       <w:r>
         <w:t>Muss-Anforderunge</w:t>
       </w:r>
+      <w:bookmarkEnd w:id="6"/>
       <w:bookmarkEnd w:id="7"/>
+      <w:r>
+        <w:t>n</w:t>
+      </w:r>
       <w:bookmarkEnd w:id="8"/>
-      <w:r>
-        <w:t>n</w:t>
-      </w:r>
-      <w:bookmarkEnd w:id="9"/>
     </w:p>
     <w:p/>
     <w:p>
@@ -6691,11 +6847,11 @@
           <w:numId w:val="1"/>
         </w:numPr>
       </w:pPr>
-      <w:bookmarkStart w:id="10" w:name="_Toc501106272"/>
+      <w:bookmarkStart w:id="9" w:name="_Toc501357755"/>
       <w:r>
         <w:t>Informationen: Was ist Industrie 4.0?</w:t>
       </w:r>
-      <w:bookmarkEnd w:id="10"/>
+      <w:bookmarkEnd w:id="9"/>
     </w:p>
     <w:p>
       <w:pPr>
@@ -6727,13 +6883,13 @@
           <w:numId w:val="1"/>
         </w:numPr>
       </w:pPr>
-      <w:bookmarkStart w:id="11" w:name="_Toc501106273"/>
-      <w:bookmarkStart w:id="12" w:name="_Toc468134374"/>
-      <w:bookmarkStart w:id="13" w:name="_Toc468134401"/>
+      <w:bookmarkStart w:id="10" w:name="_Toc501357756"/>
+      <w:bookmarkStart w:id="11" w:name="_Toc468134374"/>
+      <w:bookmarkStart w:id="12" w:name="_Toc468134401"/>
       <w:r>
         <w:t>Informationen: Chancen durch Industrie 4.0</w:t>
       </w:r>
-      <w:bookmarkEnd w:id="11"/>
+      <w:bookmarkEnd w:id="10"/>
     </w:p>
     <w:p>
       <w:pPr>
@@ -6766,9 +6922,9 @@
           <w:numId w:val="1"/>
         </w:numPr>
       </w:pPr>
-      <w:bookmarkStart w:id="14" w:name="_Toc501106274"/>
+      <w:bookmarkStart w:id="13" w:name="_Toc501357757"/>
+      <w:bookmarkEnd w:id="11"/>
       <w:bookmarkEnd w:id="12"/>
-      <w:bookmarkEnd w:id="13"/>
       <w:r>
         <w:lastRenderedPageBreak/>
         <w:t xml:space="preserve">Informationen: Vernetzung </w:t>
@@ -6779,7 +6935,7 @@
       <w:r>
         <w:t>Maschinen</w:t>
       </w:r>
-      <w:bookmarkEnd w:id="14"/>
+      <w:bookmarkEnd w:id="13"/>
     </w:p>
     <w:p>
       <w:pPr>
@@ -6800,7 +6956,7 @@
           <w:numId w:val="1"/>
         </w:numPr>
       </w:pPr>
-      <w:bookmarkStart w:id="15" w:name="_Toc501106275"/>
+      <w:bookmarkStart w:id="14" w:name="_Toc501357758"/>
       <w:r>
         <w:t>Informationen</w:t>
       </w:r>
@@ -6813,7 +6969,7 @@
       <w:r>
         <w:t>Geräte</w:t>
       </w:r>
-      <w:bookmarkEnd w:id="15"/>
+      <w:bookmarkEnd w:id="14"/>
     </w:p>
     <w:p>
       <w:pPr>
@@ -6835,14 +6991,14 @@
           <w:numId w:val="1"/>
         </w:numPr>
       </w:pPr>
-      <w:bookmarkStart w:id="16" w:name="_Toc501106276"/>
+      <w:bookmarkStart w:id="15" w:name="_Toc501357759"/>
       <w:r>
         <w:t>Informationen</w:t>
       </w:r>
       <w:r>
         <w:t>: Vernetzung – Sensoren und Menschen</w:t>
       </w:r>
-      <w:bookmarkEnd w:id="16"/>
+      <w:bookmarkEnd w:id="15"/>
     </w:p>
     <w:p>
       <w:pPr>
@@ -6861,7 +7017,7 @@
           <w:numId w:val="1"/>
         </w:numPr>
       </w:pPr>
-      <w:bookmarkStart w:id="17" w:name="_Toc501106277"/>
+      <w:bookmarkStart w:id="16" w:name="_Toc501357760"/>
       <w:r>
         <w:t>Informationen</w:t>
       </w:r>
@@ -6882,7 +7038,7 @@
       <w:r>
         <w:t>)</w:t>
       </w:r>
-      <w:bookmarkEnd w:id="17"/>
+      <w:bookmarkEnd w:id="16"/>
     </w:p>
     <w:p>
       <w:pPr>
@@ -6904,7 +7060,7 @@
           <w:numId w:val="1"/>
         </w:numPr>
       </w:pPr>
-      <w:bookmarkStart w:id="18" w:name="_Toc501106278"/>
+      <w:bookmarkStart w:id="17" w:name="_Toc501357761"/>
       <w:r>
         <w:t>Informationen</w:t>
       </w:r>
@@ -6919,7 +7075,7 @@
       <w:r>
         <w:t>)</w:t>
       </w:r>
-      <w:bookmarkEnd w:id="18"/>
+      <w:bookmarkEnd w:id="17"/>
     </w:p>
     <w:p>
       <w:pPr>
@@ -6939,11 +7095,11 @@
           <w:numId w:val="1"/>
         </w:numPr>
       </w:pPr>
-      <w:bookmarkStart w:id="19" w:name="_Toc501106279"/>
+      <w:bookmarkStart w:id="18" w:name="_Toc501357762"/>
       <w:r>
         <w:t>Informationen: Informationstransparenz</w:t>
       </w:r>
-      <w:bookmarkEnd w:id="19"/>
+      <w:bookmarkEnd w:id="18"/>
     </w:p>
     <w:p>
       <w:pPr>
@@ -6977,13 +7133,13 @@
           <w:numId w:val="1"/>
         </w:numPr>
       </w:pPr>
-      <w:bookmarkStart w:id="20" w:name="_Toc501106280"/>
+      <w:bookmarkStart w:id="19" w:name="_Toc501357763"/>
       <w:r>
         <w:t>Informationen: Dezentrale Entscheidung</w:t>
       </w:r>
-      <w:bookmarkStart w:id="21" w:name="_Toc468134381"/>
-      <w:bookmarkStart w:id="22" w:name="_Toc468134408"/>
-      <w:bookmarkEnd w:id="20"/>
+      <w:bookmarkStart w:id="20" w:name="_Toc468134381"/>
+      <w:bookmarkStart w:id="21" w:name="_Toc468134408"/>
+      <w:bookmarkEnd w:id="19"/>
     </w:p>
     <w:p>
       <w:pPr>
@@ -7001,11 +7157,11 @@
           <w:numId w:val="1"/>
         </w:numPr>
       </w:pPr>
-      <w:bookmarkStart w:id="23" w:name="_Toc501106281"/>
+      <w:bookmarkStart w:id="22" w:name="_Toc501357764"/>
       <w:r>
         <w:t>Viele Grafiken</w:t>
       </w:r>
-      <w:bookmarkEnd w:id="23"/>
+      <w:bookmarkEnd w:id="22"/>
     </w:p>
     <w:p>
       <w:pPr>
@@ -7031,11 +7187,11 @@
           <w:numId w:val="1"/>
         </w:numPr>
       </w:pPr>
-      <w:bookmarkStart w:id="24" w:name="_Toc501106282"/>
+      <w:bookmarkStart w:id="23" w:name="_Toc501357765"/>
       <w:r>
         <w:t>Übersichtliche Menüstruktur</w:t>
       </w:r>
-      <w:bookmarkEnd w:id="24"/>
+      <w:bookmarkEnd w:id="23"/>
     </w:p>
     <w:p>
       <w:pPr>
@@ -7063,13 +7219,13 @@
           <w:numId w:val="1"/>
         </w:numPr>
       </w:pPr>
-      <w:bookmarkStart w:id="25" w:name="_Toc501106283"/>
+      <w:bookmarkStart w:id="24" w:name="_Toc501357766"/>
       <w:r>
         <w:t>Kann-Anforderungen</w:t>
       </w:r>
+      <w:bookmarkEnd w:id="20"/>
       <w:bookmarkEnd w:id="21"/>
-      <w:bookmarkEnd w:id="22"/>
-      <w:bookmarkEnd w:id="25"/>
+      <w:bookmarkEnd w:id="24"/>
     </w:p>
     <w:p/>
     <w:p>
@@ -7080,11 +7236,11 @@
           <w:numId w:val="1"/>
         </w:numPr>
       </w:pPr>
-      <w:bookmarkStart w:id="26" w:name="_Toc501106284"/>
+      <w:bookmarkStart w:id="25" w:name="_Toc501357767"/>
       <w:r>
         <w:t>Informationen: Technische Assistenz</w:t>
       </w:r>
-      <w:bookmarkEnd w:id="26"/>
+      <w:bookmarkEnd w:id="25"/>
     </w:p>
     <w:p>
       <w:pPr>
@@ -7103,11 +7259,11 @@
           <w:numId w:val="1"/>
         </w:numPr>
       </w:pPr>
-      <w:bookmarkStart w:id="27" w:name="_Toc501106285"/>
+      <w:bookmarkStart w:id="26" w:name="_Toc501357768"/>
       <w:r>
         <w:t>Konkrete Beispiele</w:t>
       </w:r>
-      <w:bookmarkEnd w:id="27"/>
+      <w:bookmarkEnd w:id="26"/>
     </w:p>
     <w:p>
       <w:pPr>
@@ -7135,13 +7291,13 @@
           <w:numId w:val="1"/>
         </w:numPr>
       </w:pPr>
-      <w:bookmarkStart w:id="28" w:name="_Toc500790702"/>
-      <w:bookmarkStart w:id="29" w:name="_Toc501106286"/>
+      <w:bookmarkStart w:id="27" w:name="_Toc500790702"/>
+      <w:bookmarkStart w:id="28" w:name="_Toc501357769"/>
       <w:r>
         <w:t>Zielgruppe und Anforderungen an die Benutzerführung</w:t>
       </w:r>
+      <w:bookmarkEnd w:id="27"/>
       <w:bookmarkEnd w:id="28"/>
-      <w:bookmarkEnd w:id="29"/>
     </w:p>
     <w:p/>
     <w:p>
@@ -7222,13 +7378,13 @@
           <w:numId w:val="1"/>
         </w:numPr>
       </w:pPr>
-      <w:bookmarkStart w:id="30" w:name="_Toc500790704"/>
-      <w:bookmarkStart w:id="31" w:name="_Toc501106287"/>
+      <w:bookmarkStart w:id="29" w:name="_Toc500790704"/>
+      <w:bookmarkStart w:id="30" w:name="_Toc501357770"/>
       <w:r>
         <w:t>Use Cases</w:t>
       </w:r>
+      <w:bookmarkEnd w:id="29"/>
       <w:bookmarkEnd w:id="30"/>
-      <w:bookmarkEnd w:id="31"/>
     </w:p>
     <w:p>
       <w:pPr>
@@ -7247,13 +7403,13 @@
           <w:numId w:val="1"/>
         </w:numPr>
       </w:pPr>
-      <w:bookmarkStart w:id="32" w:name="_Toc500790705"/>
-      <w:bookmarkStart w:id="33" w:name="_Toc501106288"/>
+      <w:bookmarkStart w:id="31" w:name="_Toc500790705"/>
+      <w:bookmarkStart w:id="32" w:name="_Toc501357771"/>
       <w:r>
         <w:t>Akteure</w:t>
       </w:r>
+      <w:bookmarkEnd w:id="31"/>
       <w:bookmarkEnd w:id="32"/>
-      <w:bookmarkEnd w:id="33"/>
     </w:p>
     <w:p>
       <w:pPr>
@@ -7268,11 +7424,11 @@
           <w:numId w:val="1"/>
         </w:numPr>
       </w:pPr>
-      <w:bookmarkStart w:id="34" w:name="_Toc501106289"/>
+      <w:bookmarkStart w:id="33" w:name="_Toc501357772"/>
       <w:r>
         <w:t>Admin</w:t>
       </w:r>
-      <w:bookmarkEnd w:id="34"/>
+      <w:bookmarkEnd w:id="33"/>
     </w:p>
     <w:p>
       <w:pPr>
@@ -7295,11 +7451,11 @@
           <w:numId w:val="1"/>
         </w:numPr>
       </w:pPr>
-      <w:bookmarkStart w:id="35" w:name="_Toc501106290"/>
+      <w:bookmarkStart w:id="34" w:name="_Toc501357773"/>
       <w:r>
         <w:t>Gast</w:t>
       </w:r>
-      <w:bookmarkEnd w:id="35"/>
+      <w:bookmarkEnd w:id="34"/>
     </w:p>
     <w:p>
       <w:pPr>
@@ -7327,11 +7483,11 @@
           <w:numId w:val="1"/>
         </w:numPr>
       </w:pPr>
-      <w:bookmarkStart w:id="36" w:name="_Toc501106291"/>
+      <w:bookmarkStart w:id="35" w:name="_Toc501357774"/>
       <w:r>
         <w:t>Use Case Diagramm</w:t>
       </w:r>
-      <w:bookmarkEnd w:id="36"/>
+      <w:bookmarkEnd w:id="35"/>
     </w:p>
     <w:p>
       <w:pPr>
@@ -7418,7 +7574,7 @@
           <w:lang w:val="en-GB"/>
         </w:rPr>
       </w:pPr>
-      <w:bookmarkStart w:id="37" w:name="_Toc501106292"/>
+      <w:bookmarkStart w:id="36" w:name="_Toc501357775"/>
       <w:r>
         <w:rPr>
           <w:lang w:val="en-GB"/>
@@ -7478,7 +7634,7 @@
         </w:rPr>
         <w:t>“</w:t>
       </w:r>
-      <w:bookmarkEnd w:id="37"/>
+      <w:bookmarkEnd w:id="36"/>
       <w:proofErr w:type="gramEnd"/>
     </w:p>
     <w:p>
@@ -7753,7 +7909,7 @@
           <w:lang w:val="en-GB"/>
         </w:rPr>
       </w:pPr>
-      <w:bookmarkStart w:id="38" w:name="_Toc501106293"/>
+      <w:bookmarkStart w:id="37" w:name="_Toc501357776"/>
       <w:r>
         <w:rPr>
           <w:lang w:val="en-GB"/>
@@ -7814,7 +7970,7 @@
         </w:rPr>
         <w:t>“</w:t>
       </w:r>
-      <w:bookmarkEnd w:id="38"/>
+      <w:bookmarkEnd w:id="37"/>
     </w:p>
     <w:p>
       <w:pPr>
@@ -8085,7 +8241,7 @@
           <w:numId w:val="1"/>
         </w:numPr>
       </w:pPr>
-      <w:bookmarkStart w:id="39" w:name="_Toc501106294"/>
+      <w:bookmarkStart w:id="38" w:name="_Toc501357777"/>
       <w:r>
         <w:t xml:space="preserve">Use Case </w:t>
       </w:r>
@@ -8098,7 +8254,7 @@
       <w:r>
         <w:t>“</w:t>
       </w:r>
-      <w:bookmarkEnd w:id="39"/>
+      <w:bookmarkEnd w:id="38"/>
     </w:p>
     <w:p/>
     <w:p>
@@ -8355,7 +8511,7 @@
           <w:numId w:val="1"/>
         </w:numPr>
       </w:pPr>
-      <w:bookmarkStart w:id="40" w:name="_Toc501106295"/>
+      <w:bookmarkStart w:id="39" w:name="_Toc501357778"/>
       <w:r>
         <w:t>Use Case „</w:t>
       </w:r>
@@ -8365,7 +8521,7 @@
       <w:r>
         <w:t>“</w:t>
       </w:r>
-      <w:bookmarkEnd w:id="40"/>
+      <w:bookmarkEnd w:id="39"/>
     </w:p>
     <w:p/>
     <w:p>
@@ -8625,7 +8781,7 @@
           <w:numId w:val="1"/>
         </w:numPr>
       </w:pPr>
-      <w:bookmarkStart w:id="41" w:name="_Toc501106296"/>
+      <w:bookmarkStart w:id="40" w:name="_Toc501357779"/>
       <w:r>
         <w:t>Use Case „</w:t>
       </w:r>
@@ -8635,7 +8791,7 @@
       <w:r>
         <w:t>“</w:t>
       </w:r>
-      <w:bookmarkEnd w:id="41"/>
+      <w:bookmarkEnd w:id="40"/>
     </w:p>
     <w:p/>
     <w:p>
@@ -8895,7 +9051,7 @@
           <w:numId w:val="1"/>
         </w:numPr>
       </w:pPr>
-      <w:bookmarkStart w:id="42" w:name="_Toc501106297"/>
+      <w:bookmarkStart w:id="41" w:name="_Toc501357780"/>
       <w:r>
         <w:t>Use Case „</w:t>
       </w:r>
@@ -8913,7 +9069,7 @@
       <w:r>
         <w:t>“</w:t>
       </w:r>
-      <w:bookmarkEnd w:id="42"/>
+      <w:bookmarkEnd w:id="41"/>
     </w:p>
     <w:p>
       <w:pPr>
@@ -9206,7 +9362,7 @@
         </w:numPr>
         <w:ind w:left="709" w:hanging="425"/>
       </w:pPr>
-      <w:bookmarkStart w:id="43" w:name="_Toc501106298"/>
+      <w:bookmarkStart w:id="42" w:name="_Toc501357781"/>
       <w:r>
         <w:t>Use Case „</w:t>
       </w:r>
@@ -9224,7 +9380,7 @@
       <w:r>
         <w:t>“</w:t>
       </w:r>
-      <w:bookmarkEnd w:id="43"/>
+      <w:bookmarkEnd w:id="42"/>
     </w:p>
     <w:p/>
     <w:p>
@@ -9508,7 +9664,7 @@
         </w:numPr>
         <w:ind w:left="709" w:hanging="425"/>
       </w:pPr>
-      <w:bookmarkStart w:id="44" w:name="_Toc501106299"/>
+      <w:bookmarkStart w:id="43" w:name="_Toc501357782"/>
       <w:r>
         <w:t>Use Case „</w:t>
       </w:r>
@@ -9518,7 +9674,7 @@
       <w:r>
         <w:t>“</w:t>
       </w:r>
-      <w:bookmarkEnd w:id="44"/>
+      <w:bookmarkEnd w:id="43"/>
     </w:p>
     <w:p/>
     <w:p>
@@ -9785,7 +9941,7 @@
           <w:numId w:val="1"/>
         </w:numPr>
       </w:pPr>
-      <w:bookmarkStart w:id="45" w:name="_Toc501106300"/>
+      <w:bookmarkStart w:id="44" w:name="_Toc501357783"/>
       <w:r>
         <w:t>Use Case „</w:t>
       </w:r>
@@ -9795,7 +9951,7 @@
       <w:r>
         <w:t>“</w:t>
       </w:r>
-      <w:bookmarkEnd w:id="45"/>
+      <w:bookmarkEnd w:id="44"/>
     </w:p>
     <w:p/>
     <w:p>
@@ -10057,7 +10213,7 @@
           <w:numId w:val="1"/>
         </w:numPr>
       </w:pPr>
-      <w:bookmarkStart w:id="46" w:name="_Toc501106301"/>
+      <w:bookmarkStart w:id="45" w:name="_Toc501357784"/>
       <w:r>
         <w:t>Use Case „</w:t>
       </w:r>
@@ -10067,7 +10223,7 @@
       <w:r>
         <w:t>“</w:t>
       </w:r>
-      <w:bookmarkEnd w:id="46"/>
+      <w:bookmarkEnd w:id="45"/>
       <w:r>
         <w:t xml:space="preserve"> </w:t>
       </w:r>
@@ -10335,7 +10491,7 @@
           <w:numId w:val="1"/>
         </w:numPr>
       </w:pPr>
-      <w:bookmarkStart w:id="47" w:name="_Toc501106302"/>
+      <w:bookmarkStart w:id="46" w:name="_Toc501357785"/>
       <w:r>
         <w:t>U</w:t>
       </w:r>
@@ -10348,7 +10504,7 @@
       <w:r>
         <w:t>“</w:t>
       </w:r>
-      <w:bookmarkEnd w:id="47"/>
+      <w:bookmarkEnd w:id="46"/>
       <w:r>
         <w:t xml:space="preserve"> </w:t>
       </w:r>
@@ -10637,7 +10793,7 @@
           <w:numId w:val="1"/>
         </w:numPr>
       </w:pPr>
-      <w:bookmarkStart w:id="48" w:name="_Toc501106303"/>
+      <w:bookmarkStart w:id="47" w:name="_Toc501357786"/>
       <w:r>
         <w:t>Use Case „</w:t>
       </w:r>
@@ -10647,7 +10803,7 @@
       <w:r>
         <w:t>“</w:t>
       </w:r>
-      <w:bookmarkEnd w:id="48"/>
+      <w:bookmarkEnd w:id="47"/>
     </w:p>
     <w:p>
       <w:pPr>
@@ -10907,11 +11063,11 @@
           <w:numId w:val="1"/>
         </w:numPr>
       </w:pPr>
-      <w:bookmarkStart w:id="49" w:name="_Toc501106304"/>
+      <w:bookmarkStart w:id="48" w:name="_Toc501357787"/>
       <w:r>
         <w:t>Use Case „Inhalt löschen“</w:t>
       </w:r>
-      <w:bookmarkEnd w:id="49"/>
+      <w:bookmarkEnd w:id="48"/>
     </w:p>
     <w:p>
       <w:pPr>
@@ -11171,11 +11327,11 @@
           <w:numId w:val="1"/>
         </w:numPr>
       </w:pPr>
-      <w:bookmarkStart w:id="50" w:name="_Toc501106305"/>
+      <w:bookmarkStart w:id="49" w:name="_Toc501357788"/>
       <w:r>
         <w:t>Use Case „Template wählen“</w:t>
       </w:r>
-      <w:bookmarkEnd w:id="50"/>
+      <w:bookmarkEnd w:id="49"/>
     </w:p>
     <w:p>
       <w:pPr>
@@ -11437,11 +11593,11 @@
         </w:numPr>
         <w:ind w:left="426" w:hanging="426"/>
       </w:pPr>
-      <w:bookmarkStart w:id="51" w:name="_Toc501106306"/>
+      <w:bookmarkStart w:id="50" w:name="_Toc501357789"/>
       <w:r>
         <w:t>Umsetzung</w:t>
       </w:r>
-      <w:bookmarkEnd w:id="51"/>
+      <w:bookmarkEnd w:id="50"/>
     </w:p>
     <w:p/>
     <w:p>
@@ -11453,11 +11609,11 @@
         </w:numPr>
         <w:ind w:left="1134" w:hanging="850"/>
       </w:pPr>
-      <w:bookmarkStart w:id="52" w:name="_Toc501106307"/>
+      <w:bookmarkStart w:id="51" w:name="_Toc501357790"/>
       <w:r>
         <w:t>Plattform</w:t>
       </w:r>
-      <w:bookmarkEnd w:id="52"/>
+      <w:bookmarkEnd w:id="51"/>
     </w:p>
     <w:p>
       <w:pPr>
@@ -11476,11 +11632,11 @@
         </w:numPr>
         <w:ind w:left="1134" w:hanging="850"/>
       </w:pPr>
-      <w:bookmarkStart w:id="53" w:name="_Toc501106308"/>
+      <w:bookmarkStart w:id="52" w:name="_Toc501357791"/>
       <w:r>
         <w:t>Datenhaltung</w:t>
       </w:r>
-      <w:bookmarkEnd w:id="53"/>
+      <w:bookmarkEnd w:id="52"/>
     </w:p>
     <w:p>
       <w:pPr>
@@ -11516,11 +11672,11 @@
         </w:numPr>
         <w:ind w:left="1134" w:hanging="850"/>
       </w:pPr>
-      <w:bookmarkStart w:id="54" w:name="_Toc501106309"/>
+      <w:bookmarkStart w:id="53" w:name="_Toc501357792"/>
       <w:r>
         <w:t>Oberfläche</w:t>
       </w:r>
-      <w:bookmarkEnd w:id="54"/>
+      <w:bookmarkEnd w:id="53"/>
     </w:p>
     <w:p>
       <w:pPr>
@@ -11544,11 +11700,11 @@
         </w:numPr>
         <w:ind w:left="1134" w:hanging="850"/>
       </w:pPr>
-      <w:bookmarkStart w:id="55" w:name="_Toc501106310"/>
+      <w:bookmarkStart w:id="54" w:name="_Toc501357793"/>
       <w:r>
         <w:t>Systemarchitektur</w:t>
       </w:r>
-      <w:bookmarkEnd w:id="55"/>
+      <w:bookmarkEnd w:id="54"/>
     </w:p>
     <w:p>
       <w:pPr>
@@ -11574,7 +11730,7 @@
           <w:numId w:val="5"/>
         </w:numPr>
       </w:pPr>
-      <w:bookmarkStart w:id="56" w:name="_Toc501106311"/>
+      <w:bookmarkStart w:id="55" w:name="_Toc501357794"/>
       <w:r>
         <w:rPr>
           <w:b w:val="0"/>
@@ -11652,7 +11808,7 @@
       <w:r>
         <w:t>Oberflächenprototyp</w:t>
       </w:r>
-      <w:bookmarkEnd w:id="56"/>
+      <w:bookmarkEnd w:id="55"/>
     </w:p>
     <w:p>
       <w:pPr>
@@ -11687,7 +11843,7 @@
           <w:numId w:val="5"/>
         </w:numPr>
       </w:pPr>
-      <w:bookmarkStart w:id="57" w:name="_Toc501106312"/>
+      <w:bookmarkStart w:id="56" w:name="_Toc501357795"/>
       <w:r>
         <w:lastRenderedPageBreak/>
         <w:t xml:space="preserve">Analyse: </w:t>
@@ -11698,7 +11854,7 @@
       <w:r>
         <w:t xml:space="preserve"> und Antworten</w:t>
       </w:r>
-      <w:bookmarkEnd w:id="57"/>
+      <w:bookmarkEnd w:id="56"/>
     </w:p>
     <w:p/>
     <w:p>
@@ -11709,11 +11865,11 @@
           <w:numId w:val="5"/>
         </w:numPr>
       </w:pPr>
-      <w:bookmarkStart w:id="58" w:name="_Toc501106313"/>
+      <w:bookmarkStart w:id="57" w:name="_Toc501357796"/>
       <w:r>
         <w:t>Welche Zielgruppe?</w:t>
       </w:r>
-      <w:bookmarkEnd w:id="58"/>
+      <w:bookmarkEnd w:id="57"/>
       <w:r>
         <w:t xml:space="preserve"> </w:t>
       </w:r>
@@ -11802,11 +11958,11 @@
           <w:numId w:val="5"/>
         </w:numPr>
       </w:pPr>
-      <w:bookmarkStart w:id="59" w:name="_Toc501106314"/>
+      <w:bookmarkStart w:id="58" w:name="_Toc501357797"/>
       <w:r>
         <w:t>Was wollen wir vermitteln?</w:t>
       </w:r>
-      <w:bookmarkEnd w:id="59"/>
+      <w:bookmarkEnd w:id="58"/>
     </w:p>
     <w:p>
       <w:pPr>
@@ -11850,11 +12006,11 @@
           <w:numId w:val="5"/>
         </w:numPr>
       </w:pPr>
-      <w:bookmarkStart w:id="60" w:name="_Toc501106315"/>
+      <w:bookmarkStart w:id="59" w:name="_Toc501357798"/>
       <w:r>
         <w:t>Welcher Strukturtyp?</w:t>
       </w:r>
-      <w:bookmarkEnd w:id="60"/>
+      <w:bookmarkEnd w:id="59"/>
     </w:p>
     <w:p>
       <w:pPr>
@@ -11872,11 +12028,11 @@
           <w:numId w:val="5"/>
         </w:numPr>
       </w:pPr>
-      <w:bookmarkStart w:id="61" w:name="_Toc501106316"/>
+      <w:bookmarkStart w:id="60" w:name="_Toc501357799"/>
       <w:r>
         <w:t>Strukturtyp</w:t>
       </w:r>
-      <w:bookmarkEnd w:id="61"/>
+      <w:bookmarkEnd w:id="60"/>
     </w:p>
     <w:p>
       <w:pPr>
@@ -11954,12 +12110,12 @@
           <w:numId w:val="5"/>
         </w:numPr>
       </w:pPr>
-      <w:bookmarkStart w:id="62" w:name="_Toc501106317"/>
+      <w:bookmarkStart w:id="61" w:name="_Toc501357800"/>
       <w:r>
         <w:lastRenderedPageBreak/>
         <w:t>Sitemap</w:t>
       </w:r>
-      <w:bookmarkEnd w:id="62"/>
+      <w:bookmarkEnd w:id="61"/>
     </w:p>
     <w:p>
       <w:pPr>
@@ -12049,11 +12205,11 @@
           <w:numId w:val="5"/>
         </w:numPr>
       </w:pPr>
-      <w:bookmarkStart w:id="63" w:name="_Toc501106318"/>
+      <w:bookmarkStart w:id="62" w:name="_Toc501357801"/>
       <w:r>
         <w:t>Wie veröffentlichen?</w:t>
       </w:r>
-      <w:bookmarkEnd w:id="63"/>
+      <w:bookmarkEnd w:id="62"/>
     </w:p>
     <w:p>
       <w:pPr>
@@ -12081,23 +12237,6 @@
       </w:r>
       <w:r>
         <w:t>die Webseite nicht nur auf einen Webserver in einem einzigen Land gehostet wird, sondern auf mehreren Webservern auf den Kontinenten, damit darauf überall und schnell zugegriffen werden kann.</w:t>
-      </w:r>
-    </w:p>
-    <w:p>
-      <w:pPr>
-        <w:ind w:firstLine="708"/>
-      </w:pPr>
-      <w:r>
-        <w:t>In der Schule:</w:t>
-      </w:r>
-    </w:p>
-    <w:p>
-      <w:r>
-        <w:lastRenderedPageBreak/>
-        <w:t xml:space="preserve">Die Website soll auf den Schulinternen Linux Webserver laufen. Weil die Webseite </w:t>
-      </w:r>
-      <w:r>
-        <w:t>„offline“ ist und nur in der Schule zugänglich sein soll ist kein schneller Webserver erforderlich, weil die Webseite nur vereinzelt aufgerufen wird.</w:t>
       </w:r>
     </w:p>
     <w:p>
@@ -12113,11 +12252,11 @@
           <w:numId w:val="5"/>
         </w:numPr>
       </w:pPr>
-      <w:bookmarkStart w:id="64" w:name="_Toc501106319"/>
+      <w:bookmarkStart w:id="63" w:name="_Toc501357802"/>
       <w:r>
         <w:t>Wie sinnvoll testen?</w:t>
       </w:r>
-      <w:bookmarkEnd w:id="64"/>
+      <w:bookmarkEnd w:id="63"/>
     </w:p>
     <w:p>
       <w:pPr>
@@ -12132,7 +12271,19 @@
         <w:ind w:left="708"/>
       </w:pPr>
       <w:r>
-        <w:t>Die Tests durch Dritte sollen unabhängig und auch in einer Gruppe erfolgen, z.B. Freunde, Familienmitglieder, die Klasse und oder Familie.</w:t>
+        <w:t xml:space="preserve">Die Tests können nicht nur von Menschen durchgeführt werden, sondern auch durch sogenannte Test Frameworks, die Daten wie das </w:t>
+      </w:r>
+      <w:r>
+        <w:t>V</w:t>
+      </w:r>
+      <w:r>
+        <w:t xml:space="preserve">erhalten </w:t>
+      </w:r>
+      <w:r>
+        <w:t xml:space="preserve">der Nutzer oder den Datenverkehr </w:t>
+      </w:r>
+      <w:r>
+        <w:t>auf der Webseite aufzeichnen.</w:t>
       </w:r>
     </w:p>
     <w:p>
@@ -12143,11 +12294,548 @@
           <w:numId w:val="5"/>
         </w:numPr>
       </w:pPr>
-      <w:bookmarkStart w:id="65" w:name="_Toc501106320"/>
+      <w:bookmarkStart w:id="64" w:name="_Toc501357803"/>
+      <w:r>
+        <w:t xml:space="preserve">Test </w:t>
+      </w:r>
+      <w:r>
+        <w:t>durch Dritte</w:t>
+      </w:r>
+      <w:bookmarkEnd w:id="64"/>
+    </w:p>
+    <w:p>
+      <w:pPr>
+        <w:pStyle w:val="Listenabsatz"/>
+        <w:ind w:left="1416"/>
+      </w:pPr>
+      <w:r>
+        <w:t xml:space="preserve">Tests durch Dritte sollen unabhängig vom Programmierer </w:t>
+      </w:r>
+      <w:r>
+        <w:t xml:space="preserve">von einer einzelnen Person oder </w:t>
+      </w:r>
+      <w:r>
+        <w:t xml:space="preserve">auch </w:t>
+      </w:r>
+      <w:r>
+        <w:t>von</w:t>
+      </w:r>
+      <w:r>
+        <w:t xml:space="preserve"> einer Gruppe erfolgen, z.B. Freunde, Familienmitglieder, die Klasse und oder Familie.</w:t>
+      </w:r>
+    </w:p>
+    <w:p>
+      <w:pPr>
+        <w:pStyle w:val="Listenabsatz"/>
+        <w:ind w:left="1416"/>
+      </w:pPr>
+    </w:p>
+    <w:p>
+      <w:pPr>
+        <w:pStyle w:val="berschrift3"/>
+        <w:numPr>
+          <w:ilvl w:val="2"/>
+          <w:numId w:val="5"/>
+        </w:numPr>
+      </w:pPr>
+      <w:bookmarkStart w:id="65" w:name="_Toc501357804"/>
       <w:r>
         <w:t>Test Frameworks</w:t>
       </w:r>
       <w:bookmarkEnd w:id="65"/>
+    </w:p>
+    <w:p>
+      <w:pPr>
+        <w:ind w:left="1416"/>
+      </w:pPr>
+      <w:r>
+        <w:t>Die Tests durch ein Testframeworks liefern Informationen über den Datenverkehr</w:t>
+      </w:r>
+      <w:r>
+        <w:t xml:space="preserve"> (Datenverkehrsanalyse) </w:t>
+      </w:r>
+      <w:r>
+        <w:t>oder das Nutzerverhalten.</w:t>
+      </w:r>
+      <w:r>
+        <w:t xml:space="preserve"> Diese Informationen werden im Fachbegriff „Analytics“ zusammengefasst</w:t>
+      </w:r>
+      <w:r>
+        <w:t>. Durch Analytics kann dann die Webseite „interaktiv“ an die Nutzer angepasst werden.</w:t>
+      </w:r>
+      <w:bookmarkStart w:id="66" w:name="_GoBack"/>
+      <w:bookmarkEnd w:id="66"/>
+    </w:p>
+    <w:p>
+      <w:pPr>
+        <w:pStyle w:val="berschrift4"/>
+        <w:numPr>
+          <w:ilvl w:val="3"/>
+          <w:numId w:val="5"/>
+        </w:numPr>
+        <w:rPr>
+          <w:b/>
+        </w:rPr>
+      </w:pPr>
+      <w:r>
+        <w:rPr>
+          <w:b/>
+        </w:rPr>
+        <w:t>Google Analytics</w:t>
+      </w:r>
+    </w:p>
+    <w:p>
+      <w:pPr>
+        <w:ind w:left="2124"/>
+      </w:pPr>
+      <w:r>
+        <w:rPr>
+          <w:noProof/>
+        </w:rPr>
+        <mc:AlternateContent>
+          <mc:Choice Requires="wps">
+            <w:drawing>
+              <wp:anchor distT="0" distB="0" distL="114300" distR="114300" simplePos="0" relativeHeight="251672576" behindDoc="0" locked="0" layoutInCell="1" allowOverlap="1" wp14:anchorId="6EBBBB50" wp14:editId="04905FC5">
+                <wp:simplePos x="0" y="0"/>
+                <wp:positionH relativeFrom="column">
+                  <wp:posOffset>36830</wp:posOffset>
+                </wp:positionH>
+                <wp:positionV relativeFrom="paragraph">
+                  <wp:posOffset>4348480</wp:posOffset>
+                </wp:positionV>
+                <wp:extent cx="5654675" cy="635"/>
+                <wp:effectExtent l="0" t="0" r="0" b="0"/>
+                <wp:wrapTopAndBottom/>
+                <wp:docPr id="9" name="Textfeld 9"/>
+                <wp:cNvGraphicFramePr/>
+                <a:graphic xmlns:a="http://schemas.openxmlformats.org/drawingml/2006/main">
+                  <a:graphicData uri="http://schemas.microsoft.com/office/word/2010/wordprocessingShape">
+                    <wps:wsp>
+                      <wps:cNvSpPr txBox="1"/>
+                      <wps:spPr>
+                        <a:xfrm>
+                          <a:off x="0" y="0"/>
+                          <a:ext cx="5654675" cy="635"/>
+                        </a:xfrm>
+                        <a:prstGeom prst="rect">
+                          <a:avLst/>
+                        </a:prstGeom>
+                        <a:solidFill>
+                          <a:prstClr val="white"/>
+                        </a:solidFill>
+                        <a:ln>
+                          <a:noFill/>
+                        </a:ln>
+                      </wps:spPr>
+                      <wps:txbx>
+                        <w:txbxContent>
+                          <w:p>
+                            <w:pPr>
+                              <w:pStyle w:val="Beschriftung"/>
+                              <w:rPr>
+                                <w:noProof/>
+                              </w:rPr>
+                            </w:pPr>
+                            <w:r>
+                              <w:t xml:space="preserve">Abbildung </w:t>
+                            </w:r>
+                            <w:fldSimple w:instr=" SEQ Abbildung \* ARABIC ">
+                              <w:r>
+                                <w:rPr>
+                                  <w:noProof/>
+                                </w:rPr>
+                                <w:t>1</w:t>
+                              </w:r>
+                            </w:fldSimple>
+                            <w:r>
+                              <w:t xml:space="preserve">: </w:t>
+                            </w:r>
+                            <w:r>
+                              <w:t>https://ga-dev-tools.appspot.com/public/images/screenshots/polymer-elements.png</w:t>
+                            </w:r>
+                          </w:p>
+                        </w:txbxContent>
+                      </wps:txbx>
+                      <wps:bodyPr rot="0" spcFirstLastPara="0" vertOverflow="overflow" horzOverflow="overflow" vert="horz" wrap="square" lIns="0" tIns="0" rIns="0" bIns="0" numCol="1" spcCol="0" rtlCol="0" fromWordArt="0" anchor="t" anchorCtr="0" forceAA="0" compatLnSpc="1">
+                        <a:prstTxWarp prst="textNoShape">
+                          <a:avLst/>
+                        </a:prstTxWarp>
+                        <a:spAutoFit/>
+                      </wps:bodyPr>
+                    </wps:wsp>
+                  </a:graphicData>
+                </a:graphic>
+              </wp:anchor>
+            </w:drawing>
+          </mc:Choice>
+          <mc:Fallback>
+            <w:pict>
+              <v:shapetype w14:anchorId="6EBBBB50" id="_x0000_t202" coordsize="21600,21600" o:spt="202" path="m,l,21600r21600,l21600,xe">
+                <v:stroke joinstyle="miter"/>
+                <v:path gradientshapeok="t" o:connecttype="rect"/>
+              </v:shapetype>
+              <v:shape id="Textfeld 9" o:spid="_x0000_s1026" type="#_x0000_t202" style="position:absolute;left:0;text-align:left;margin-left:2.9pt;margin-top:342.4pt;width:445.25pt;height:.05pt;z-index:251672576;visibility:visible;mso-wrap-style:square;mso-wrap-distance-left:9pt;mso-wrap-distance-top:0;mso-wrap-distance-right:9pt;mso-wrap-distance-bottom:0;mso-position-horizontal:absolute;mso-position-horizontal-relative:text;mso-position-vertical:absolute;mso-position-vertical-relative:text;v-text-anchor:top" o:gfxdata="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" stroked="f">
+                <v:textbox style="mso-fit-shape-to-text:t" inset="0,0,0,0">
+                  <w:txbxContent>
+                    <w:p>
+                      <w:pPr>
+                        <w:pStyle w:val="Beschriftung"/>
+                        <w:rPr>
+                          <w:noProof/>
+                        </w:rPr>
+                      </w:pPr>
+                      <w:r>
+                        <w:t xml:space="preserve">Abbildung </w:t>
+                      </w:r>
+                      <w:fldSimple w:instr=" SEQ Abbildung \* ARABIC ">
+                        <w:r>
+                          <w:rPr>
+                            <w:noProof/>
+                          </w:rPr>
+                          <w:t>1</w:t>
+                        </w:r>
+                      </w:fldSimple>
+                      <w:r>
+                        <w:t xml:space="preserve">: </w:t>
+                      </w:r>
+                      <w:r>
+                        <w:t>https://ga-dev-tools.appspot.com/public/images/screenshots/polymer-elements.png</w:t>
+                      </w:r>
+                    </w:p>
+                  </w:txbxContent>
+                </v:textbox>
+                <w10:wrap type="topAndBottom"/>
+              </v:shape>
+            </w:pict>
+          </mc:Fallback>
+        </mc:AlternateContent>
+      </w:r>
+      <w:r>
+        <w:rPr>
+          <w:noProof/>
+        </w:rPr>
+        <w:drawing>
+          <wp:anchor distT="0" distB="0" distL="114300" distR="114300" simplePos="0" relativeHeight="251668480" behindDoc="0" locked="0" layoutInCell="1" allowOverlap="1" wp14:anchorId="7D50D8F3" wp14:editId="3FFF65D0">
+            <wp:simplePos x="0" y="0"/>
+            <wp:positionH relativeFrom="column">
+              <wp:posOffset>37038</wp:posOffset>
+            </wp:positionH>
+            <wp:positionV relativeFrom="paragraph">
+              <wp:posOffset>748639</wp:posOffset>
+            </wp:positionV>
+            <wp:extent cx="5654675" cy="3858895"/>
+            <wp:effectExtent l="0" t="0" r="3175" b="8255"/>
+            <wp:wrapTopAndBottom/>
+            <wp:docPr id="6" name="Grafik 6" descr="https://ga-dev-tools.appspot.com/public/images/screenshots/polymer-elements.png"/>
+            <wp:cNvGraphicFramePr>
+              <a:graphicFrameLocks xmlns:a="http://schemas.openxmlformats.org/drawingml/2006/main" noChangeAspect="1"/>
+            </wp:cNvGraphicFramePr>
+            <a:graphic xmlns:a="http://schemas.openxmlformats.org/drawingml/2006/main">
+              <a:graphicData uri="http://schemas.openxmlformats.org/drawingml/2006/picture">
+                <pic:pic xmlns:pic="http://schemas.openxmlformats.org/drawingml/2006/picture">
+                  <pic:nvPicPr>
+                    <pic:cNvPr id="0" name="Picture 1" descr="https://ga-dev-tools.appspot.com/public/images/screenshots/polymer-elements.png"/>
+                    <pic:cNvPicPr>
+                      <a:picLocks noChangeAspect="1" noChangeArrowheads="1"/>
+                    </pic:cNvPicPr>
+                  </pic:nvPicPr>
+                  <pic:blipFill>
+                    <a:blip r:embed="rId13" cstate="print">
+                      <a:extLst>
+                        <a:ext uri="{28A0092B-C50C-407E-A947-70E740481C1C}">
+                          <a14:useLocalDpi xmlns:a14="http://schemas.microsoft.com/office/drawing/2010/main" val="0"/>
+                        </a:ext>
+                      </a:extLst>
+                    </a:blip>
+                    <a:srcRect/>
+                    <a:stretch>
+                      <a:fillRect/>
+                    </a:stretch>
+                  </pic:blipFill>
+                  <pic:spPr bwMode="auto">
+                    <a:xfrm>
+                      <a:off x="0" y="0"/>
+                      <a:ext cx="5654675" cy="3858895"/>
+                    </a:xfrm>
+                    <a:prstGeom prst="rect">
+                      <a:avLst/>
+                    </a:prstGeom>
+                    <a:noFill/>
+                    <a:ln>
+                      <a:noFill/>
+                    </a:ln>
+                  </pic:spPr>
+                </pic:pic>
+              </a:graphicData>
+            </a:graphic>
+            <wp14:sizeRelH relativeFrom="page">
+              <wp14:pctWidth>0</wp14:pctWidth>
+            </wp14:sizeRelH>
+            <wp14:sizeRelV relativeFrom="page">
+              <wp14:pctHeight>0</wp14:pctHeight>
+            </wp14:sizeRelV>
+          </wp:anchor>
+        </w:drawing>
+      </w:r>
+      <w:r>
+        <w:t>Google Analytics bietet Informationen wie unter anderem den Site Traffic, die durchschnittliche Ladedauer der Webseite, Users pro Land (</w:t>
+      </w:r>
+      <w:proofErr w:type="spellStart"/>
+      <w:r>
+        <w:t>Heatmap</w:t>
+      </w:r>
+      <w:proofErr w:type="spellEnd"/>
+      <w:r>
+        <w:t xml:space="preserve"> der Länder) und der verwendete Browser.</w:t>
+      </w:r>
+    </w:p>
+    <w:p>
+      <w:pPr>
+        <w:pStyle w:val="berschrift4"/>
+      </w:pPr>
+    </w:p>
+    <w:p>
+      <w:pPr>
+        <w:pStyle w:val="berschrift4"/>
+        <w:numPr>
+          <w:ilvl w:val="3"/>
+          <w:numId w:val="5"/>
+        </w:numPr>
+        <w:rPr>
+          <w:b/>
+        </w:rPr>
+      </w:pPr>
+      <w:proofErr w:type="spellStart"/>
+      <w:r>
+        <w:rPr>
+          <w:b/>
+        </w:rPr>
+        <w:t>Hotjar</w:t>
+      </w:r>
+      <w:proofErr w:type="spellEnd"/>
+    </w:p>
+    <w:p>
+      <w:pPr>
+        <w:ind w:left="2124"/>
+      </w:pPr>
+      <w:r>
+        <w:rPr>
+          <w:noProof/>
+        </w:rPr>
+        <mc:AlternateContent>
+          <mc:Choice Requires="wps">
+            <w:drawing>
+              <wp:anchor distT="0" distB="0" distL="114300" distR="114300" simplePos="0" relativeHeight="251670528" behindDoc="0" locked="0" layoutInCell="1" allowOverlap="1" wp14:anchorId="7F405700" wp14:editId="723A3D04">
+                <wp:simplePos x="0" y="0"/>
+                <wp:positionH relativeFrom="column">
+                  <wp:posOffset>-159385</wp:posOffset>
+                </wp:positionH>
+                <wp:positionV relativeFrom="paragraph">
+                  <wp:posOffset>5029200</wp:posOffset>
+                </wp:positionV>
+                <wp:extent cx="6073775" cy="635"/>
+                <wp:effectExtent l="0" t="0" r="0" b="0"/>
+                <wp:wrapTopAndBottom/>
+                <wp:docPr id="8" name="Textfeld 8"/>
+                <wp:cNvGraphicFramePr/>
+                <a:graphic xmlns:a="http://schemas.openxmlformats.org/drawingml/2006/main">
+                  <a:graphicData uri="http://schemas.microsoft.com/office/word/2010/wordprocessingShape">
+                    <wps:wsp>
+                      <wps:cNvSpPr txBox="1"/>
+                      <wps:spPr>
+                        <a:xfrm>
+                          <a:off x="0" y="0"/>
+                          <a:ext cx="6073775" cy="635"/>
+                        </a:xfrm>
+                        <a:prstGeom prst="rect">
+                          <a:avLst/>
+                        </a:prstGeom>
+                        <a:solidFill>
+                          <a:prstClr val="white"/>
+                        </a:solidFill>
+                        <a:ln>
+                          <a:noFill/>
+                        </a:ln>
+                      </wps:spPr>
+                      <wps:txbx>
+                        <w:txbxContent>
+                          <w:p>
+                            <w:pPr>
+                              <w:pStyle w:val="Beschriftung"/>
+                              <w:rPr>
+                                <w:noProof/>
+                              </w:rPr>
+                            </w:pPr>
+                            <w:r>
+                              <w:t xml:space="preserve">Abbildung </w:t>
+                            </w:r>
+                            <w:fldSimple w:instr=" SEQ Abbildung \* ARABIC ">
+                              <w:r>
+                                <w:rPr>
+                                  <w:noProof/>
+                                </w:rPr>
+                                <w:t>2</w:t>
+                              </w:r>
+                            </w:fldSimple>
+                            <w:r>
+                              <w:t xml:space="preserve">: </w:t>
+                            </w:r>
+                            <w:r>
+                              <w:t>https://www.hotjar.com/hubfs/website-files/heatmaps-0.jpg</w:t>
+                            </w:r>
+                          </w:p>
+                        </w:txbxContent>
+                      </wps:txbx>
+                      <wps:bodyPr rot="0" spcFirstLastPara="0" vertOverflow="overflow" horzOverflow="overflow" vert="horz" wrap="square" lIns="0" tIns="0" rIns="0" bIns="0" numCol="1" spcCol="0" rtlCol="0" fromWordArt="0" anchor="t" anchorCtr="0" forceAA="0" compatLnSpc="1">
+                        <a:prstTxWarp prst="textNoShape">
+                          <a:avLst/>
+                        </a:prstTxWarp>
+                        <a:spAutoFit/>
+                      </wps:bodyPr>
+                    </wps:wsp>
+                  </a:graphicData>
+                </a:graphic>
+              </wp:anchor>
+            </w:drawing>
+          </mc:Choice>
+          <mc:Fallback>
+            <w:pict>
+              <v:shape w14:anchorId="7F405700" id="Textfeld 8" o:spid="_x0000_s1027" type="#_x0000_t202" style="position:absolute;left:0;text-align:left;margin-left:-12.55pt;margin-top:396pt;width:478.25pt;height:.05pt;z-index:251670528;visibility:visible;mso-wrap-style:square;mso-wrap-distance-left:9pt;mso-wrap-distance-top:0;mso-wrap-distance-right:9pt;mso-wrap-distance-bottom:0;mso-position-horizontal:absolute;mso-position-horizontal-relative:text;mso-position-vertical:absolute;mso-position-vertical-relative:text;v-text-anchor:top" o:gfxdata="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" stroked="f">
+                <v:textbox style="mso-fit-shape-to-text:t" inset="0,0,0,0">
+                  <w:txbxContent>
+                    <w:p>
+                      <w:pPr>
+                        <w:pStyle w:val="Beschriftung"/>
+                        <w:rPr>
+                          <w:noProof/>
+                        </w:rPr>
+                      </w:pPr>
+                      <w:r>
+                        <w:t xml:space="preserve">Abbildung </w:t>
+                      </w:r>
+                      <w:fldSimple w:instr=" SEQ Abbildung \* ARABIC ">
+                        <w:r>
+                          <w:rPr>
+                            <w:noProof/>
+                          </w:rPr>
+                          <w:t>2</w:t>
+                        </w:r>
+                      </w:fldSimple>
+                      <w:r>
+                        <w:t xml:space="preserve">: </w:t>
+                      </w:r>
+                      <w:r>
+                        <w:t>https://www.hotjar.com/hubfs/website-files/heatmaps-0.jpg</w:t>
+                      </w:r>
+                    </w:p>
+                  </w:txbxContent>
+                </v:textbox>
+                <w10:wrap type="topAndBottom"/>
+              </v:shape>
+            </w:pict>
+          </mc:Fallback>
+        </mc:AlternateContent>
+      </w:r>
+      <w:r>
+        <w:rPr>
+          <w:noProof/>
+        </w:rPr>
+        <w:drawing>
+          <wp:anchor distT="0" distB="0" distL="114300" distR="114300" simplePos="0" relativeHeight="251667456" behindDoc="0" locked="0" layoutInCell="1" allowOverlap="1" wp14:anchorId="4B475C02" wp14:editId="2237CC81">
+            <wp:simplePos x="0" y="0"/>
+            <wp:positionH relativeFrom="column">
+              <wp:posOffset>-159385</wp:posOffset>
+            </wp:positionH>
+            <wp:positionV relativeFrom="paragraph">
+              <wp:posOffset>944880</wp:posOffset>
+            </wp:positionV>
+            <wp:extent cx="6073775" cy="4027170"/>
+            <wp:effectExtent l="0" t="0" r="3175" b="0"/>
+            <wp:wrapTopAndBottom/>
+            <wp:docPr id="7" name="Grafik 7" descr="https://www.hotjar.com/hubfs/website-files/heatmaps-0.jpg?t=1513447989486"/>
+            <wp:cNvGraphicFramePr>
+              <a:graphicFrameLocks xmlns:a="http://schemas.openxmlformats.org/drawingml/2006/main" noChangeAspect="1"/>
+            </wp:cNvGraphicFramePr>
+            <a:graphic xmlns:a="http://schemas.openxmlformats.org/drawingml/2006/main">
+              <a:graphicData uri="http://schemas.openxmlformats.org/drawingml/2006/picture">
+                <pic:pic xmlns:pic="http://schemas.openxmlformats.org/drawingml/2006/picture">
+                  <pic:nvPicPr>
+                    <pic:cNvPr id="0" name="Picture 3" descr="https://www.hotjar.com/hubfs/website-files/heatmaps-0.jpg?t=1513447989486"/>
+                    <pic:cNvPicPr>
+                      <a:picLocks noChangeAspect="1" noChangeArrowheads="1"/>
+                    </pic:cNvPicPr>
+                  </pic:nvPicPr>
+                  <pic:blipFill>
+                    <a:blip r:embed="rId14">
+                      <a:extLst>
+                        <a:ext uri="{28A0092B-C50C-407E-A947-70E740481C1C}">
+                          <a14:useLocalDpi xmlns:a14="http://schemas.microsoft.com/office/drawing/2010/main" val="0"/>
+                        </a:ext>
+                      </a:extLst>
+                    </a:blip>
+                    <a:srcRect/>
+                    <a:stretch>
+                      <a:fillRect/>
+                    </a:stretch>
+                  </pic:blipFill>
+                  <pic:spPr bwMode="auto">
+                    <a:xfrm>
+                      <a:off x="0" y="0"/>
+                      <a:ext cx="6073775" cy="4027170"/>
+                    </a:xfrm>
+                    <a:prstGeom prst="rect">
+                      <a:avLst/>
+                    </a:prstGeom>
+                    <a:noFill/>
+                    <a:ln>
+                      <a:noFill/>
+                    </a:ln>
+                  </pic:spPr>
+                </pic:pic>
+              </a:graphicData>
+            </a:graphic>
+            <wp14:sizeRelH relativeFrom="page">
+              <wp14:pctWidth>0</wp14:pctWidth>
+            </wp14:sizeRelH>
+            <wp14:sizeRelV relativeFrom="page">
+              <wp14:pctHeight>0</wp14:pctHeight>
+            </wp14:sizeRelV>
+          </wp:anchor>
+        </w:drawing>
+      </w:r>
+      <w:proofErr w:type="spellStart"/>
+      <w:r>
+        <w:t>Hotjar</w:t>
+      </w:r>
+      <w:proofErr w:type="spellEnd"/>
+      <w:r>
+        <w:t xml:space="preserve"> ist ein All-in-</w:t>
+      </w:r>
+      <w:proofErr w:type="spellStart"/>
+      <w:r>
+        <w:t>one</w:t>
+      </w:r>
+      <w:proofErr w:type="spellEnd"/>
+      <w:r>
+        <w:t xml:space="preserve"> Analytics und Feedback Tool und</w:t>
+      </w:r>
+      <w:r>
+        <w:t xml:space="preserve"> bietet Informationen wie eine </w:t>
+      </w:r>
+      <w:proofErr w:type="spellStart"/>
+      <w:r>
+        <w:t>Heatmap</w:t>
+      </w:r>
+      <w:proofErr w:type="spellEnd"/>
+      <w:r>
+        <w:t xml:space="preserve"> die die Clicks/Scrolling der Nutzer grafisch anzeigt, der Cursorverlauf</w:t>
+      </w:r>
+      <w:r>
+        <w:t>, monatliche Statistiken, Feedback, Surveys und viele weitere Informationen.</w:t>
+      </w:r>
+      <w:r>
+        <w:t xml:space="preserve"> </w:t>
+      </w:r>
     </w:p>
     <w:p/>
     <w:p>
@@ -12158,11 +12846,11 @@
           <w:numId w:val="5"/>
         </w:numPr>
       </w:pPr>
-      <w:bookmarkStart w:id="66" w:name="_Toc501106321"/>
+      <w:bookmarkStart w:id="67" w:name="_Toc501357805"/>
       <w:r>
         <w:t>Wie aktualisieren?</w:t>
       </w:r>
-      <w:bookmarkEnd w:id="66"/>
+      <w:bookmarkEnd w:id="67"/>
     </w:p>
     <w:p>
       <w:pPr>
@@ -12278,11 +12966,12 @@
           <w:numId w:val="5"/>
         </w:numPr>
       </w:pPr>
-      <w:bookmarkStart w:id="67" w:name="_Toc501106322"/>
-      <w:r>
+      <w:bookmarkStart w:id="68" w:name="_Toc501357806"/>
+      <w:r>
+        <w:lastRenderedPageBreak/>
         <w:t>Wie vermarkten?</w:t>
       </w:r>
-      <w:bookmarkEnd w:id="67"/>
+      <w:bookmarkEnd w:id="68"/>
     </w:p>
     <w:p>
       <w:pPr>
@@ -12302,8 +12991,8 @@
     </w:p>
     <w:p/>
     <w:sectPr>
-      <w:headerReference w:type="default" r:id="rId13"/>
-      <w:footerReference w:type="default" r:id="rId14"/>
+      <w:headerReference w:type="default" r:id="rId15"/>
+      <w:footerReference w:type="default" r:id="rId16"/>
       <w:pgSz w:w="11906" w:h="16838"/>
       <w:pgMar w:top="1417" w:right="1417" w:bottom="1134" w:left="1417" w:header="708" w:footer="708" w:gutter="0"/>
       <w:cols w:space="708"/>
@@ -12450,7 +13139,7 @@
           <w:rPr>
             <w:noProof/>
           </w:rPr>
-          <w:t>21</w:t>
+          <w:t>28</w:t>
         </w:r>
         <w:r>
           <w:fldChar w:fldCharType="end"/>
@@ -12506,13 +13195,7 @@
     </w:r>
     <w:r>
       <w:tab/>
-      <w:t>1</w:t>
-    </w:r>
-    <w:r>
-      <w:t>5</w:t>
-    </w:r>
-    <w:r>
-      <w:t>.12.2017</w:t>
+      <w:t>18.12.2017</w:t>
     </w:r>
   </w:p>
 </w:hdr>
@@ -15575,6 +16258,25 @@
       <w:szCs w:val="18"/>
     </w:rPr>
   </w:style>
+  <w:style w:type="paragraph" w:styleId="Beschriftung">
+    <w:name w:val="caption"/>
+    <w:basedOn w:val="Standard"/>
+    <w:next w:val="Standard"/>
+    <w:uiPriority w:val="35"/>
+    <w:unhideWhenUsed/>
+    <w:qFormat/>
+    <w:rsid w:val="00941911"/>
+    <w:pPr>
+      <w:spacing w:after="200" w:line="240" w:lineRule="auto"/>
+    </w:pPr>
+    <w:rPr>
+      <w:i/>
+      <w:iCs/>
+      <w:color w:val="44546A" w:themeColor="text2"/>
+      <w:sz w:val="18"/>
+      <w:szCs w:val="18"/>
+    </w:rPr>
+  </w:style>
 </w:styles>
 </file>
 
@@ -15844,7 +16546,7 @@
 </file>
 
 <file path=customXml/itemProps1.xml><?xml version="1.0" encoding="utf-8"?>
-<ds:datastoreItem xmlns:ds="http://schemas.openxmlformats.org/officeDocument/2006/customXml" ds:itemID="{2A2A05A4-57D0-419E-9FA5-6F56444AEFA2}">
+<ds:datastoreItem xmlns:ds="http://schemas.openxmlformats.org/officeDocument/2006/customXml" ds:itemID="{F04570AB-E91B-4063-BDBF-9483B8BBB6C2}">
   <ds:schemaRefs>
     <ds:schemaRef ds:uri="http://schemas.openxmlformats.org/officeDocument/2006/bibliography"/>
   </ds:schemaRefs>

</xml_diff>

<commit_message>
Das Pflichtenheft wurde auf die Version 0.9.7 aktualisiert
</commit_message>
<xml_diff>
--- a/TP/Dateien/Pflichtenheft.docx
+++ b/TP/Dateien/Pflichtenheft.docx
@@ -245,14 +245,12 @@
         </w:rPr>
         <w:t xml:space="preserve"> </w:t>
       </w:r>
-      <w:proofErr w:type="spellStart"/>
       <w:r>
         <w:rPr>
           <w:sz w:val="36"/>
         </w:rPr>
         <w:t>Hvala</w:t>
       </w:r>
-      <w:proofErr w:type="spellEnd"/>
     </w:p>
     <w:p>
       <w:pPr>
@@ -330,7 +328,7 @@
         <w:rPr>
           <w:sz w:val="36"/>
         </w:rPr>
-        <w:t>6</w:t>
+        <w:t>7</w:t>
       </w:r>
       <w:r>
         <w:rPr>
@@ -1488,6 +1486,80 @@
             <w:r>
               <w:t>WIP</w:t>
             </w:r>
+          </w:p>
+        </w:tc>
+      </w:tr>
+      <w:tr>
+        <w:tc>
+          <w:tcPr>
+            <w:tcW w:w="1005" w:type="dxa"/>
+            <w:vAlign w:val="center"/>
+          </w:tcPr>
+          <w:p>
+            <w:pPr>
+              <w:jc w:val="center"/>
+            </w:pPr>
+            <w:r>
+              <w:t>0.9.7</w:t>
+            </w:r>
+          </w:p>
+        </w:tc>
+        <w:tc>
+          <w:tcPr>
+            <w:tcW w:w="1329" w:type="dxa"/>
+            <w:vAlign w:val="center"/>
+          </w:tcPr>
+          <w:p>
+            <w:pPr>
+              <w:jc w:val="center"/>
+            </w:pPr>
+            <w:r>
+              <w:t>18.12.2017</w:t>
+            </w:r>
+          </w:p>
+        </w:tc>
+        <w:tc>
+          <w:tcPr>
+            <w:tcW w:w="1756" w:type="dxa"/>
+            <w:vAlign w:val="center"/>
+          </w:tcPr>
+          <w:p>
+            <w:pPr>
+              <w:jc w:val="center"/>
+            </w:pPr>
+            <w:r>
+              <w:t>Thomas Sapelza</w:t>
+            </w:r>
+          </w:p>
+        </w:tc>
+        <w:tc>
+          <w:tcPr>
+            <w:tcW w:w="4127" w:type="dxa"/>
+            <w:vAlign w:val="center"/>
+          </w:tcPr>
+          <w:p>
+            <w:pPr>
+              <w:jc w:val="center"/>
+            </w:pPr>
+            <w:r>
+              <w:t>Wie aktualisieren? beantwortet</w:t>
+            </w:r>
+          </w:p>
+        </w:tc>
+        <w:tc>
+          <w:tcPr>
+            <w:tcW w:w="992" w:type="dxa"/>
+            <w:vAlign w:val="center"/>
+          </w:tcPr>
+          <w:p>
+            <w:pPr>
+              <w:jc w:val="center"/>
+            </w:pPr>
+            <w:r>
+              <w:t>WIP</w:t>
+            </w:r>
+            <w:bookmarkStart w:id="0" w:name="_GoBack"/>
+            <w:bookmarkEnd w:id="0"/>
           </w:p>
         </w:tc>
       </w:tr>
@@ -1629,7 +1701,7 @@
           <w:r>
             <w:fldChar w:fldCharType="separate"/>
           </w:r>
-          <w:hyperlink w:anchor="_Toc501357752" w:history="1">
+          <w:hyperlink w:anchor="_Toc501364233" w:history="1">
             <w:r>
               <w:rPr>
                 <w:rStyle w:val="Hyperlink"/>
@@ -1671,7 +1743,7 @@
                 <w:noProof/>
                 <w:webHidden/>
               </w:rPr>
-              <w:instrText xml:space="preserve"> PAGEREF _Toc501357752 \h </w:instrText>
+              <w:instrText xml:space="preserve"> PAGEREF _Toc501364233 \h </w:instrText>
             </w:r>
             <w:r>
               <w:rPr>
@@ -1715,7 +1787,7 @@
               <w:lang w:eastAsia="de-DE"/>
             </w:rPr>
           </w:pPr>
-          <w:hyperlink w:anchor="_Toc501357753" w:history="1">
+          <w:hyperlink w:anchor="_Toc501364234" w:history="1">
             <w:r>
               <w:rPr>
                 <w:rStyle w:val="Hyperlink"/>
@@ -1757,7 +1829,7 @@
                 <w:noProof/>
                 <w:webHidden/>
               </w:rPr>
-              <w:instrText xml:space="preserve"> PAGEREF _Toc501357753 \h </w:instrText>
+              <w:instrText xml:space="preserve"> PAGEREF _Toc501364234 \h </w:instrText>
             </w:r>
             <w:r>
               <w:rPr>
@@ -1801,7 +1873,7 @@
               <w:lang w:eastAsia="de-DE"/>
             </w:rPr>
           </w:pPr>
-          <w:hyperlink w:anchor="_Toc501357754" w:history="1">
+          <w:hyperlink w:anchor="_Toc501364235" w:history="1">
             <w:r>
               <w:rPr>
                 <w:rStyle w:val="Hyperlink"/>
@@ -1843,7 +1915,7 @@
                 <w:noProof/>
                 <w:webHidden/>
               </w:rPr>
-              <w:instrText xml:space="preserve"> PAGEREF _Toc501357754 \h </w:instrText>
+              <w:instrText xml:space="preserve"> PAGEREF _Toc501364235 \h </w:instrText>
             </w:r>
             <w:r>
               <w:rPr>
@@ -1887,7 +1959,7 @@
               <w:lang w:eastAsia="de-DE"/>
             </w:rPr>
           </w:pPr>
-          <w:hyperlink w:anchor="_Toc501357755" w:history="1">
+          <w:hyperlink w:anchor="_Toc501364236" w:history="1">
             <w:r>
               <w:rPr>
                 <w:rStyle w:val="Hyperlink"/>
@@ -1929,7 +2001,7 @@
                 <w:noProof/>
                 <w:webHidden/>
               </w:rPr>
-              <w:instrText xml:space="preserve"> PAGEREF _Toc501357755 \h </w:instrText>
+              <w:instrText xml:space="preserve"> PAGEREF _Toc501364236 \h </w:instrText>
             </w:r>
             <w:r>
               <w:rPr>
@@ -1973,7 +2045,7 @@
               <w:lang w:eastAsia="de-DE"/>
             </w:rPr>
           </w:pPr>
-          <w:hyperlink w:anchor="_Toc501357756" w:history="1">
+          <w:hyperlink w:anchor="_Toc501364237" w:history="1">
             <w:r>
               <w:rPr>
                 <w:rStyle w:val="Hyperlink"/>
@@ -2015,7 +2087,7 @@
                 <w:noProof/>
                 <w:webHidden/>
               </w:rPr>
-              <w:instrText xml:space="preserve"> PAGEREF _Toc501357756 \h </w:instrText>
+              <w:instrText xml:space="preserve"> PAGEREF _Toc501364237 \h </w:instrText>
             </w:r>
             <w:r>
               <w:rPr>
@@ -2059,7 +2131,7 @@
               <w:lang w:eastAsia="de-DE"/>
             </w:rPr>
           </w:pPr>
-          <w:hyperlink w:anchor="_Toc501357757" w:history="1">
+          <w:hyperlink w:anchor="_Toc501364238" w:history="1">
             <w:r>
               <w:rPr>
                 <w:rStyle w:val="Hyperlink"/>
@@ -2101,7 +2173,7 @@
                 <w:noProof/>
                 <w:webHidden/>
               </w:rPr>
-              <w:instrText xml:space="preserve"> PAGEREF _Toc501357757 \h </w:instrText>
+              <w:instrText xml:space="preserve"> PAGEREF _Toc501364238 \h </w:instrText>
             </w:r>
             <w:r>
               <w:rPr>
@@ -2145,7 +2217,7 @@
               <w:lang w:eastAsia="de-DE"/>
             </w:rPr>
           </w:pPr>
-          <w:hyperlink w:anchor="_Toc501357758" w:history="1">
+          <w:hyperlink w:anchor="_Toc501364239" w:history="1">
             <w:r>
               <w:rPr>
                 <w:rStyle w:val="Hyperlink"/>
@@ -2187,7 +2259,7 @@
                 <w:noProof/>
                 <w:webHidden/>
               </w:rPr>
-              <w:instrText xml:space="preserve"> PAGEREF _Toc501357758 \h </w:instrText>
+              <w:instrText xml:space="preserve"> PAGEREF _Toc501364239 \h </w:instrText>
             </w:r>
             <w:r>
               <w:rPr>
@@ -2231,7 +2303,7 @@
               <w:lang w:eastAsia="de-DE"/>
             </w:rPr>
           </w:pPr>
-          <w:hyperlink w:anchor="_Toc501357759" w:history="1">
+          <w:hyperlink w:anchor="_Toc501364240" w:history="1">
             <w:r>
               <w:rPr>
                 <w:rStyle w:val="Hyperlink"/>
@@ -2273,7 +2345,7 @@
                 <w:noProof/>
                 <w:webHidden/>
               </w:rPr>
-              <w:instrText xml:space="preserve"> PAGEREF _Toc501357759 \h </w:instrText>
+              <w:instrText xml:space="preserve"> PAGEREF _Toc501364240 \h </w:instrText>
             </w:r>
             <w:r>
               <w:rPr>
@@ -2317,7 +2389,7 @@
               <w:lang w:eastAsia="de-DE"/>
             </w:rPr>
           </w:pPr>
-          <w:hyperlink w:anchor="_Toc501357760" w:history="1">
+          <w:hyperlink w:anchor="_Toc501364241" w:history="1">
             <w:r>
               <w:rPr>
                 <w:rStyle w:val="Hyperlink"/>
@@ -2359,7 +2431,7 @@
                 <w:noProof/>
                 <w:webHidden/>
               </w:rPr>
-              <w:instrText xml:space="preserve"> PAGEREF _Toc501357760 \h </w:instrText>
+              <w:instrText xml:space="preserve"> PAGEREF _Toc501364241 \h </w:instrText>
             </w:r>
             <w:r>
               <w:rPr>
@@ -2403,7 +2475,7 @@
               <w:lang w:eastAsia="de-DE"/>
             </w:rPr>
           </w:pPr>
-          <w:hyperlink w:anchor="_Toc501357761" w:history="1">
+          <w:hyperlink w:anchor="_Toc501364242" w:history="1">
             <w:r>
               <w:rPr>
                 <w:rStyle w:val="Hyperlink"/>
@@ -2445,7 +2517,7 @@
                 <w:noProof/>
                 <w:webHidden/>
               </w:rPr>
-              <w:instrText xml:space="preserve"> PAGEREF _Toc501357761 \h </w:instrText>
+              <w:instrText xml:space="preserve"> PAGEREF _Toc501364242 \h </w:instrText>
             </w:r>
             <w:r>
               <w:rPr>
@@ -2489,7 +2561,7 @@
               <w:lang w:eastAsia="de-DE"/>
             </w:rPr>
           </w:pPr>
-          <w:hyperlink w:anchor="_Toc501357762" w:history="1">
+          <w:hyperlink w:anchor="_Toc501364243" w:history="1">
             <w:r>
               <w:rPr>
                 <w:rStyle w:val="Hyperlink"/>
@@ -2531,7 +2603,7 @@
                 <w:noProof/>
                 <w:webHidden/>
               </w:rPr>
-              <w:instrText xml:space="preserve"> PAGEREF _Toc501357762 \h </w:instrText>
+              <w:instrText xml:space="preserve"> PAGEREF _Toc501364243 \h </w:instrText>
             </w:r>
             <w:r>
               <w:rPr>
@@ -2575,7 +2647,7 @@
               <w:lang w:eastAsia="de-DE"/>
             </w:rPr>
           </w:pPr>
-          <w:hyperlink w:anchor="_Toc501357763" w:history="1">
+          <w:hyperlink w:anchor="_Toc501364244" w:history="1">
             <w:r>
               <w:rPr>
                 <w:rStyle w:val="Hyperlink"/>
@@ -2617,7 +2689,7 @@
                 <w:noProof/>
                 <w:webHidden/>
               </w:rPr>
-              <w:instrText xml:space="preserve"> PAGEREF _Toc501357763 \h </w:instrText>
+              <w:instrText xml:space="preserve"> PAGEREF _Toc501364244 \h </w:instrText>
             </w:r>
             <w:r>
               <w:rPr>
@@ -2661,7 +2733,7 @@
               <w:lang w:eastAsia="de-DE"/>
             </w:rPr>
           </w:pPr>
-          <w:hyperlink w:anchor="_Toc501357764" w:history="1">
+          <w:hyperlink w:anchor="_Toc501364245" w:history="1">
             <w:r>
               <w:rPr>
                 <w:rStyle w:val="Hyperlink"/>
@@ -2703,7 +2775,7 @@
                 <w:noProof/>
                 <w:webHidden/>
               </w:rPr>
-              <w:instrText xml:space="preserve"> PAGEREF _Toc501357764 \h </w:instrText>
+              <w:instrText xml:space="preserve"> PAGEREF _Toc501364245 \h </w:instrText>
             </w:r>
             <w:r>
               <w:rPr>
@@ -2747,7 +2819,7 @@
               <w:lang w:eastAsia="de-DE"/>
             </w:rPr>
           </w:pPr>
-          <w:hyperlink w:anchor="_Toc501357765" w:history="1">
+          <w:hyperlink w:anchor="_Toc501364246" w:history="1">
             <w:r>
               <w:rPr>
                 <w:rStyle w:val="Hyperlink"/>
@@ -2789,7 +2861,7 @@
                 <w:noProof/>
                 <w:webHidden/>
               </w:rPr>
-              <w:instrText xml:space="preserve"> PAGEREF _Toc501357765 \h </w:instrText>
+              <w:instrText xml:space="preserve"> PAGEREF _Toc501364246 \h </w:instrText>
             </w:r>
             <w:r>
               <w:rPr>
@@ -2833,7 +2905,7 @@
               <w:lang w:eastAsia="de-DE"/>
             </w:rPr>
           </w:pPr>
-          <w:hyperlink w:anchor="_Toc501357766" w:history="1">
+          <w:hyperlink w:anchor="_Toc501364247" w:history="1">
             <w:r>
               <w:rPr>
                 <w:rStyle w:val="Hyperlink"/>
@@ -2875,7 +2947,7 @@
                 <w:noProof/>
                 <w:webHidden/>
               </w:rPr>
-              <w:instrText xml:space="preserve"> PAGEREF _Toc501357766 \h </w:instrText>
+              <w:instrText xml:space="preserve"> PAGEREF _Toc501364247 \h </w:instrText>
             </w:r>
             <w:r>
               <w:rPr>
@@ -2919,7 +2991,7 @@
               <w:lang w:eastAsia="de-DE"/>
             </w:rPr>
           </w:pPr>
-          <w:hyperlink w:anchor="_Toc501357767" w:history="1">
+          <w:hyperlink w:anchor="_Toc501364248" w:history="1">
             <w:r>
               <w:rPr>
                 <w:rStyle w:val="Hyperlink"/>
@@ -2961,7 +3033,7 @@
                 <w:noProof/>
                 <w:webHidden/>
               </w:rPr>
-              <w:instrText xml:space="preserve"> PAGEREF _Toc501357767 \h </w:instrText>
+              <w:instrText xml:space="preserve"> PAGEREF _Toc501364248 \h </w:instrText>
             </w:r>
             <w:r>
               <w:rPr>
@@ -3005,7 +3077,7 @@
               <w:lang w:eastAsia="de-DE"/>
             </w:rPr>
           </w:pPr>
-          <w:hyperlink w:anchor="_Toc501357768" w:history="1">
+          <w:hyperlink w:anchor="_Toc501364249" w:history="1">
             <w:r>
               <w:rPr>
                 <w:rStyle w:val="Hyperlink"/>
@@ -3047,7 +3119,7 @@
                 <w:noProof/>
                 <w:webHidden/>
               </w:rPr>
-              <w:instrText xml:space="preserve"> PAGEREF _Toc501357768 \h </w:instrText>
+              <w:instrText xml:space="preserve"> PAGEREF _Toc501364249 \h </w:instrText>
             </w:r>
             <w:r>
               <w:rPr>
@@ -3091,7 +3163,7 @@
               <w:lang w:eastAsia="de-DE"/>
             </w:rPr>
           </w:pPr>
-          <w:hyperlink w:anchor="_Toc501357769" w:history="1">
+          <w:hyperlink w:anchor="_Toc501364250" w:history="1">
             <w:r>
               <w:rPr>
                 <w:rStyle w:val="Hyperlink"/>
@@ -3133,7 +3205,7 @@
                 <w:noProof/>
                 <w:webHidden/>
               </w:rPr>
-              <w:instrText xml:space="preserve"> PAGEREF _Toc501357769 \h </w:instrText>
+              <w:instrText xml:space="preserve"> PAGEREF _Toc501364250 \h </w:instrText>
             </w:r>
             <w:r>
               <w:rPr>
@@ -3177,7 +3249,7 @@
               <w:lang w:eastAsia="de-DE"/>
             </w:rPr>
           </w:pPr>
-          <w:hyperlink w:anchor="_Toc501357770" w:history="1">
+          <w:hyperlink w:anchor="_Toc501364251" w:history="1">
             <w:r>
               <w:rPr>
                 <w:rStyle w:val="Hyperlink"/>
@@ -3219,7 +3291,7 @@
                 <w:noProof/>
                 <w:webHidden/>
               </w:rPr>
-              <w:instrText xml:space="preserve"> PAGEREF _Toc501357770 \h </w:instrText>
+              <w:instrText xml:space="preserve"> PAGEREF _Toc501364251 \h </w:instrText>
             </w:r>
             <w:r>
               <w:rPr>
@@ -3263,7 +3335,7 @@
               <w:lang w:eastAsia="de-DE"/>
             </w:rPr>
           </w:pPr>
-          <w:hyperlink w:anchor="_Toc501357771" w:history="1">
+          <w:hyperlink w:anchor="_Toc501364252" w:history="1">
             <w:r>
               <w:rPr>
                 <w:rStyle w:val="Hyperlink"/>
@@ -3305,7 +3377,7 @@
                 <w:noProof/>
                 <w:webHidden/>
               </w:rPr>
-              <w:instrText xml:space="preserve"> PAGEREF _Toc501357771 \h </w:instrText>
+              <w:instrText xml:space="preserve"> PAGEREF _Toc501364252 \h </w:instrText>
             </w:r>
             <w:r>
               <w:rPr>
@@ -3349,7 +3421,7 @@
               <w:lang w:eastAsia="de-DE"/>
             </w:rPr>
           </w:pPr>
-          <w:hyperlink w:anchor="_Toc501357772" w:history="1">
+          <w:hyperlink w:anchor="_Toc501364253" w:history="1">
             <w:r>
               <w:rPr>
                 <w:rStyle w:val="Hyperlink"/>
@@ -3391,7 +3463,7 @@
                 <w:noProof/>
                 <w:webHidden/>
               </w:rPr>
-              <w:instrText xml:space="preserve"> PAGEREF _Toc501357772 \h </w:instrText>
+              <w:instrText xml:space="preserve"> PAGEREF _Toc501364253 \h </w:instrText>
             </w:r>
             <w:r>
               <w:rPr>
@@ -3435,7 +3507,7 @@
               <w:lang w:eastAsia="de-DE"/>
             </w:rPr>
           </w:pPr>
-          <w:hyperlink w:anchor="_Toc501357773" w:history="1">
+          <w:hyperlink w:anchor="_Toc501364254" w:history="1">
             <w:r>
               <w:rPr>
                 <w:rStyle w:val="Hyperlink"/>
@@ -3477,7 +3549,7 @@
                 <w:noProof/>
                 <w:webHidden/>
               </w:rPr>
-              <w:instrText xml:space="preserve"> PAGEREF _Toc501357773 \h </w:instrText>
+              <w:instrText xml:space="preserve"> PAGEREF _Toc501364254 \h </w:instrText>
             </w:r>
             <w:r>
               <w:rPr>
@@ -3521,7 +3593,7 @@
               <w:lang w:eastAsia="de-DE"/>
             </w:rPr>
           </w:pPr>
-          <w:hyperlink w:anchor="_Toc501357774" w:history="1">
+          <w:hyperlink w:anchor="_Toc501364255" w:history="1">
             <w:r>
               <w:rPr>
                 <w:rStyle w:val="Hyperlink"/>
@@ -3563,7 +3635,7 @@
                 <w:noProof/>
                 <w:webHidden/>
               </w:rPr>
-              <w:instrText xml:space="preserve"> PAGEREF _Toc501357774 \h </w:instrText>
+              <w:instrText xml:space="preserve"> PAGEREF _Toc501364255 \h </w:instrText>
             </w:r>
             <w:r>
               <w:rPr>
@@ -3607,7 +3679,7 @@
               <w:lang w:eastAsia="de-DE"/>
             </w:rPr>
           </w:pPr>
-          <w:hyperlink w:anchor="_Toc501357775" w:history="1">
+          <w:hyperlink w:anchor="_Toc501364256" w:history="1">
             <w:r>
               <w:rPr>
                 <w:rStyle w:val="Hyperlink"/>
@@ -3651,7 +3723,7 @@
                 <w:noProof/>
                 <w:webHidden/>
               </w:rPr>
-              <w:instrText xml:space="preserve"> PAGEREF _Toc501357775 \h </w:instrText>
+              <w:instrText xml:space="preserve"> PAGEREF _Toc501364256 \h </w:instrText>
             </w:r>
             <w:r>
               <w:rPr>
@@ -3695,7 +3767,7 @@
               <w:lang w:eastAsia="de-DE"/>
             </w:rPr>
           </w:pPr>
-          <w:hyperlink w:anchor="_Toc501357776" w:history="1">
+          <w:hyperlink w:anchor="_Toc501364257" w:history="1">
             <w:r>
               <w:rPr>
                 <w:rStyle w:val="Hyperlink"/>
@@ -3739,7 +3811,7 @@
                 <w:noProof/>
                 <w:webHidden/>
               </w:rPr>
-              <w:instrText xml:space="preserve"> PAGEREF _Toc501357776 \h </w:instrText>
+              <w:instrText xml:space="preserve"> PAGEREF _Toc501364257 \h </w:instrText>
             </w:r>
             <w:r>
               <w:rPr>
@@ -3783,7 +3855,7 @@
               <w:lang w:eastAsia="de-DE"/>
             </w:rPr>
           </w:pPr>
-          <w:hyperlink w:anchor="_Toc501357777" w:history="1">
+          <w:hyperlink w:anchor="_Toc501364258" w:history="1">
             <w:r>
               <w:rPr>
                 <w:rStyle w:val="Hyperlink"/>
@@ -3825,7 +3897,7 @@
                 <w:noProof/>
                 <w:webHidden/>
               </w:rPr>
-              <w:instrText xml:space="preserve"> PAGEREF _Toc501357777 \h </w:instrText>
+              <w:instrText xml:space="preserve"> PAGEREF _Toc501364258 \h </w:instrText>
             </w:r>
             <w:r>
               <w:rPr>
@@ -3869,7 +3941,7 @@
               <w:lang w:eastAsia="de-DE"/>
             </w:rPr>
           </w:pPr>
-          <w:hyperlink w:anchor="_Toc501357778" w:history="1">
+          <w:hyperlink w:anchor="_Toc501364259" w:history="1">
             <w:r>
               <w:rPr>
                 <w:rStyle w:val="Hyperlink"/>
@@ -3911,7 +3983,7 @@
                 <w:noProof/>
                 <w:webHidden/>
               </w:rPr>
-              <w:instrText xml:space="preserve"> PAGEREF _Toc501357778 \h </w:instrText>
+              <w:instrText xml:space="preserve"> PAGEREF _Toc501364259 \h </w:instrText>
             </w:r>
             <w:r>
               <w:rPr>
@@ -3955,7 +4027,7 @@
               <w:lang w:eastAsia="de-DE"/>
             </w:rPr>
           </w:pPr>
-          <w:hyperlink w:anchor="_Toc501357779" w:history="1">
+          <w:hyperlink w:anchor="_Toc501364260" w:history="1">
             <w:r>
               <w:rPr>
                 <w:rStyle w:val="Hyperlink"/>
@@ -3997,7 +4069,7 @@
                 <w:noProof/>
                 <w:webHidden/>
               </w:rPr>
-              <w:instrText xml:space="preserve"> PAGEREF _Toc501357779 \h </w:instrText>
+              <w:instrText xml:space="preserve"> PAGEREF _Toc501364260 \h </w:instrText>
             </w:r>
             <w:r>
               <w:rPr>
@@ -4041,7 +4113,7 @@
               <w:lang w:eastAsia="de-DE"/>
             </w:rPr>
           </w:pPr>
-          <w:hyperlink w:anchor="_Toc501357780" w:history="1">
+          <w:hyperlink w:anchor="_Toc501364261" w:history="1">
             <w:r>
               <w:rPr>
                 <w:rStyle w:val="Hyperlink"/>
@@ -4083,7 +4155,7 @@
                 <w:noProof/>
                 <w:webHidden/>
               </w:rPr>
-              <w:instrText xml:space="preserve"> PAGEREF _Toc501357780 \h </w:instrText>
+              <w:instrText xml:space="preserve"> PAGEREF _Toc501364261 \h </w:instrText>
             </w:r>
             <w:r>
               <w:rPr>
@@ -4127,7 +4199,7 @@
               <w:lang w:eastAsia="de-DE"/>
             </w:rPr>
           </w:pPr>
-          <w:hyperlink w:anchor="_Toc501357781" w:history="1">
+          <w:hyperlink w:anchor="_Toc501364262" w:history="1">
             <w:r>
               <w:rPr>
                 <w:rStyle w:val="Hyperlink"/>
@@ -4169,7 +4241,7 @@
                 <w:noProof/>
                 <w:webHidden/>
               </w:rPr>
-              <w:instrText xml:space="preserve"> PAGEREF _Toc501357781 \h </w:instrText>
+              <w:instrText xml:space="preserve"> PAGEREF _Toc501364262 \h </w:instrText>
             </w:r>
             <w:r>
               <w:rPr>
@@ -4213,7 +4285,7 @@
               <w:lang w:eastAsia="de-DE"/>
             </w:rPr>
           </w:pPr>
-          <w:hyperlink w:anchor="_Toc501357782" w:history="1">
+          <w:hyperlink w:anchor="_Toc501364263" w:history="1">
             <w:r>
               <w:rPr>
                 <w:rStyle w:val="Hyperlink"/>
@@ -4255,7 +4327,7 @@
                 <w:noProof/>
                 <w:webHidden/>
               </w:rPr>
-              <w:instrText xml:space="preserve"> PAGEREF _Toc501357782 \h </w:instrText>
+              <w:instrText xml:space="preserve"> PAGEREF _Toc501364263 \h </w:instrText>
             </w:r>
             <w:r>
               <w:rPr>
@@ -4299,7 +4371,7 @@
               <w:lang w:eastAsia="de-DE"/>
             </w:rPr>
           </w:pPr>
-          <w:hyperlink w:anchor="_Toc501357783" w:history="1">
+          <w:hyperlink w:anchor="_Toc501364264" w:history="1">
             <w:r>
               <w:rPr>
                 <w:rStyle w:val="Hyperlink"/>
@@ -4341,7 +4413,7 @@
                 <w:noProof/>
                 <w:webHidden/>
               </w:rPr>
-              <w:instrText xml:space="preserve"> PAGEREF _Toc501357783 \h </w:instrText>
+              <w:instrText xml:space="preserve"> PAGEREF _Toc501364264 \h </w:instrText>
             </w:r>
             <w:r>
               <w:rPr>
@@ -4385,7 +4457,7 @@
               <w:lang w:eastAsia="de-DE"/>
             </w:rPr>
           </w:pPr>
-          <w:hyperlink w:anchor="_Toc501357784" w:history="1">
+          <w:hyperlink w:anchor="_Toc501364265" w:history="1">
             <w:r>
               <w:rPr>
                 <w:rStyle w:val="Hyperlink"/>
@@ -4427,7 +4499,7 @@
                 <w:noProof/>
                 <w:webHidden/>
               </w:rPr>
-              <w:instrText xml:space="preserve"> PAGEREF _Toc501357784 \h </w:instrText>
+              <w:instrText xml:space="preserve"> PAGEREF _Toc501364265 \h </w:instrText>
             </w:r>
             <w:r>
               <w:rPr>
@@ -4471,7 +4543,7 @@
               <w:lang w:eastAsia="de-DE"/>
             </w:rPr>
           </w:pPr>
-          <w:hyperlink w:anchor="_Toc501357785" w:history="1">
+          <w:hyperlink w:anchor="_Toc501364266" w:history="1">
             <w:r>
               <w:rPr>
                 <w:rStyle w:val="Hyperlink"/>
@@ -4513,7 +4585,7 @@
                 <w:noProof/>
                 <w:webHidden/>
               </w:rPr>
-              <w:instrText xml:space="preserve"> PAGEREF _Toc501357785 \h </w:instrText>
+              <w:instrText xml:space="preserve"> PAGEREF _Toc501364266 \h </w:instrText>
             </w:r>
             <w:r>
               <w:rPr>
@@ -4557,7 +4629,7 @@
               <w:lang w:eastAsia="de-DE"/>
             </w:rPr>
           </w:pPr>
-          <w:hyperlink w:anchor="_Toc501357786" w:history="1">
+          <w:hyperlink w:anchor="_Toc501364267" w:history="1">
             <w:r>
               <w:rPr>
                 <w:rStyle w:val="Hyperlink"/>
@@ -4599,7 +4671,7 @@
                 <w:noProof/>
                 <w:webHidden/>
               </w:rPr>
-              <w:instrText xml:space="preserve"> PAGEREF _Toc501357786 \h </w:instrText>
+              <w:instrText xml:space="preserve"> PAGEREF _Toc501364267 \h </w:instrText>
             </w:r>
             <w:r>
               <w:rPr>
@@ -4643,7 +4715,7 @@
               <w:lang w:eastAsia="de-DE"/>
             </w:rPr>
           </w:pPr>
-          <w:hyperlink w:anchor="_Toc501357787" w:history="1">
+          <w:hyperlink w:anchor="_Toc501364268" w:history="1">
             <w:r>
               <w:rPr>
                 <w:rStyle w:val="Hyperlink"/>
@@ -4685,7 +4757,7 @@
                 <w:noProof/>
                 <w:webHidden/>
               </w:rPr>
-              <w:instrText xml:space="preserve"> PAGEREF _Toc501357787 \h </w:instrText>
+              <w:instrText xml:space="preserve"> PAGEREF _Toc501364268 \h </w:instrText>
             </w:r>
             <w:r>
               <w:rPr>
@@ -4729,7 +4801,7 @@
               <w:lang w:eastAsia="de-DE"/>
             </w:rPr>
           </w:pPr>
-          <w:hyperlink w:anchor="_Toc501357788" w:history="1">
+          <w:hyperlink w:anchor="_Toc501364269" w:history="1">
             <w:r>
               <w:rPr>
                 <w:rStyle w:val="Hyperlink"/>
@@ -4771,7 +4843,7 @@
                 <w:noProof/>
                 <w:webHidden/>
               </w:rPr>
-              <w:instrText xml:space="preserve"> PAGEREF _Toc501357788 \h </w:instrText>
+              <w:instrText xml:space="preserve"> PAGEREF _Toc501364269 \h </w:instrText>
             </w:r>
             <w:r>
               <w:rPr>
@@ -4815,7 +4887,7 @@
               <w:lang w:eastAsia="de-DE"/>
             </w:rPr>
           </w:pPr>
-          <w:hyperlink w:anchor="_Toc501357789" w:history="1">
+          <w:hyperlink w:anchor="_Toc501364270" w:history="1">
             <w:r>
               <w:rPr>
                 <w:rStyle w:val="Hyperlink"/>
@@ -4857,7 +4929,7 @@
                 <w:noProof/>
                 <w:webHidden/>
               </w:rPr>
-              <w:instrText xml:space="preserve"> PAGEREF _Toc501357789 \h </w:instrText>
+              <w:instrText xml:space="preserve"> PAGEREF _Toc501364270 \h </w:instrText>
             </w:r>
             <w:r>
               <w:rPr>
@@ -4901,7 +4973,7 @@
               <w:lang w:eastAsia="de-DE"/>
             </w:rPr>
           </w:pPr>
-          <w:hyperlink w:anchor="_Toc501357790" w:history="1">
+          <w:hyperlink w:anchor="_Toc501364271" w:history="1">
             <w:r>
               <w:rPr>
                 <w:rStyle w:val="Hyperlink"/>
@@ -4943,7 +5015,7 @@
                 <w:noProof/>
                 <w:webHidden/>
               </w:rPr>
-              <w:instrText xml:space="preserve"> PAGEREF _Toc501357790 \h </w:instrText>
+              <w:instrText xml:space="preserve"> PAGEREF _Toc501364271 \h </w:instrText>
             </w:r>
             <w:r>
               <w:rPr>
@@ -4987,7 +5059,7 @@
               <w:lang w:eastAsia="de-DE"/>
             </w:rPr>
           </w:pPr>
-          <w:hyperlink w:anchor="_Toc501357791" w:history="1">
+          <w:hyperlink w:anchor="_Toc501364272" w:history="1">
             <w:r>
               <w:rPr>
                 <w:rStyle w:val="Hyperlink"/>
@@ -5029,7 +5101,7 @@
                 <w:noProof/>
                 <w:webHidden/>
               </w:rPr>
-              <w:instrText xml:space="preserve"> PAGEREF _Toc501357791 \h </w:instrText>
+              <w:instrText xml:space="preserve"> PAGEREF _Toc501364272 \h </w:instrText>
             </w:r>
             <w:r>
               <w:rPr>
@@ -5073,7 +5145,7 @@
               <w:lang w:eastAsia="de-DE"/>
             </w:rPr>
           </w:pPr>
-          <w:hyperlink w:anchor="_Toc501357792" w:history="1">
+          <w:hyperlink w:anchor="_Toc501364273" w:history="1">
             <w:r>
               <w:rPr>
                 <w:rStyle w:val="Hyperlink"/>
@@ -5115,7 +5187,7 @@
                 <w:noProof/>
                 <w:webHidden/>
               </w:rPr>
-              <w:instrText xml:space="preserve"> PAGEREF _Toc501357792 \h </w:instrText>
+              <w:instrText xml:space="preserve"> PAGEREF _Toc501364273 \h </w:instrText>
             </w:r>
             <w:r>
               <w:rPr>
@@ -5159,7 +5231,7 @@
               <w:lang w:eastAsia="de-DE"/>
             </w:rPr>
           </w:pPr>
-          <w:hyperlink w:anchor="_Toc501357793" w:history="1">
+          <w:hyperlink w:anchor="_Toc501364274" w:history="1">
             <w:r>
               <w:rPr>
                 <w:rStyle w:val="Hyperlink"/>
@@ -5201,7 +5273,7 @@
                 <w:noProof/>
                 <w:webHidden/>
               </w:rPr>
-              <w:instrText xml:space="preserve"> PAGEREF _Toc501357793 \h </w:instrText>
+              <w:instrText xml:space="preserve"> PAGEREF _Toc501364274 \h </w:instrText>
             </w:r>
             <w:r>
               <w:rPr>
@@ -5245,7 +5317,7 @@
               <w:lang w:eastAsia="de-DE"/>
             </w:rPr>
           </w:pPr>
-          <w:hyperlink w:anchor="_Toc501357794" w:history="1">
+          <w:hyperlink w:anchor="_Toc501364275" w:history="1">
             <w:r>
               <w:rPr>
                 <w:rStyle w:val="Hyperlink"/>
@@ -5287,7 +5359,7 @@
                 <w:noProof/>
                 <w:webHidden/>
               </w:rPr>
-              <w:instrText xml:space="preserve"> PAGEREF _Toc501357794 \h </w:instrText>
+              <w:instrText xml:space="preserve"> PAGEREF _Toc501364275 \h </w:instrText>
             </w:r>
             <w:r>
               <w:rPr>
@@ -5331,7 +5403,7 @@
               <w:lang w:eastAsia="de-DE"/>
             </w:rPr>
           </w:pPr>
-          <w:hyperlink w:anchor="_Toc501357795" w:history="1">
+          <w:hyperlink w:anchor="_Toc501364276" w:history="1">
             <w:r>
               <w:rPr>
                 <w:rStyle w:val="Hyperlink"/>
@@ -5373,7 +5445,7 @@
                 <w:noProof/>
                 <w:webHidden/>
               </w:rPr>
-              <w:instrText xml:space="preserve"> PAGEREF _Toc501357795 \h </w:instrText>
+              <w:instrText xml:space="preserve"> PAGEREF _Toc501364276 \h </w:instrText>
             </w:r>
             <w:r>
               <w:rPr>
@@ -5417,7 +5489,7 @@
               <w:lang w:eastAsia="de-DE"/>
             </w:rPr>
           </w:pPr>
-          <w:hyperlink w:anchor="_Toc501357796" w:history="1">
+          <w:hyperlink w:anchor="_Toc501364277" w:history="1">
             <w:r>
               <w:rPr>
                 <w:rStyle w:val="Hyperlink"/>
@@ -5459,7 +5531,7 @@
                 <w:noProof/>
                 <w:webHidden/>
               </w:rPr>
-              <w:instrText xml:space="preserve"> PAGEREF _Toc501357796 \h </w:instrText>
+              <w:instrText xml:space="preserve"> PAGEREF _Toc501364277 \h </w:instrText>
             </w:r>
             <w:r>
               <w:rPr>
@@ -5503,7 +5575,7 @@
               <w:lang w:eastAsia="de-DE"/>
             </w:rPr>
           </w:pPr>
-          <w:hyperlink w:anchor="_Toc501357797" w:history="1">
+          <w:hyperlink w:anchor="_Toc501364278" w:history="1">
             <w:r>
               <w:rPr>
                 <w:rStyle w:val="Hyperlink"/>
@@ -5545,7 +5617,7 @@
                 <w:noProof/>
                 <w:webHidden/>
               </w:rPr>
-              <w:instrText xml:space="preserve"> PAGEREF _Toc501357797 \h </w:instrText>
+              <w:instrText xml:space="preserve"> PAGEREF _Toc501364278 \h </w:instrText>
             </w:r>
             <w:r>
               <w:rPr>
@@ -5589,7 +5661,7 @@
               <w:lang w:eastAsia="de-DE"/>
             </w:rPr>
           </w:pPr>
-          <w:hyperlink w:anchor="_Toc501357798" w:history="1">
+          <w:hyperlink w:anchor="_Toc501364279" w:history="1">
             <w:r>
               <w:rPr>
                 <w:rStyle w:val="Hyperlink"/>
@@ -5631,7 +5703,7 @@
                 <w:noProof/>
                 <w:webHidden/>
               </w:rPr>
-              <w:instrText xml:space="preserve"> PAGEREF _Toc501357798 \h </w:instrText>
+              <w:instrText xml:space="preserve"> PAGEREF _Toc501364279 \h </w:instrText>
             </w:r>
             <w:r>
               <w:rPr>
@@ -5675,7 +5747,7 @@
               <w:lang w:eastAsia="de-DE"/>
             </w:rPr>
           </w:pPr>
-          <w:hyperlink w:anchor="_Toc501357799" w:history="1">
+          <w:hyperlink w:anchor="_Toc501364280" w:history="1">
             <w:r>
               <w:rPr>
                 <w:rStyle w:val="Hyperlink"/>
@@ -5717,7 +5789,7 @@
                 <w:noProof/>
                 <w:webHidden/>
               </w:rPr>
-              <w:instrText xml:space="preserve"> PAGEREF _Toc501357799 \h </w:instrText>
+              <w:instrText xml:space="preserve"> PAGEREF _Toc501364280 \h </w:instrText>
             </w:r>
             <w:r>
               <w:rPr>
@@ -5761,7 +5833,7 @@
               <w:lang w:eastAsia="de-DE"/>
             </w:rPr>
           </w:pPr>
-          <w:hyperlink w:anchor="_Toc501357800" w:history="1">
+          <w:hyperlink w:anchor="_Toc501364281" w:history="1">
             <w:r>
               <w:rPr>
                 <w:rStyle w:val="Hyperlink"/>
@@ -5803,7 +5875,7 @@
                 <w:noProof/>
                 <w:webHidden/>
               </w:rPr>
-              <w:instrText xml:space="preserve"> PAGEREF _Toc501357800 \h </w:instrText>
+              <w:instrText xml:space="preserve"> PAGEREF _Toc501364281 \h </w:instrText>
             </w:r>
             <w:r>
               <w:rPr>
@@ -5847,7 +5919,7 @@
               <w:lang w:eastAsia="de-DE"/>
             </w:rPr>
           </w:pPr>
-          <w:hyperlink w:anchor="_Toc501357801" w:history="1">
+          <w:hyperlink w:anchor="_Toc501364282" w:history="1">
             <w:r>
               <w:rPr>
                 <w:rStyle w:val="Hyperlink"/>
@@ -5889,7 +5961,7 @@
                 <w:noProof/>
                 <w:webHidden/>
               </w:rPr>
-              <w:instrText xml:space="preserve"> PAGEREF _Toc501357801 \h </w:instrText>
+              <w:instrText xml:space="preserve"> PAGEREF _Toc501364282 \h </w:instrText>
             </w:r>
             <w:r>
               <w:rPr>
@@ -5933,7 +6005,7 @@
               <w:lang w:eastAsia="de-DE"/>
             </w:rPr>
           </w:pPr>
-          <w:hyperlink w:anchor="_Toc501357802" w:history="1">
+          <w:hyperlink w:anchor="_Toc501364283" w:history="1">
             <w:r>
               <w:rPr>
                 <w:rStyle w:val="Hyperlink"/>
@@ -5975,7 +6047,7 @@
                 <w:noProof/>
                 <w:webHidden/>
               </w:rPr>
-              <w:instrText xml:space="preserve"> PAGEREF _Toc501357802 \h </w:instrText>
+              <w:instrText xml:space="preserve"> PAGEREF _Toc501364283 \h </w:instrText>
             </w:r>
             <w:r>
               <w:rPr>
@@ -6019,7 +6091,7 @@
               <w:lang w:eastAsia="de-DE"/>
             </w:rPr>
           </w:pPr>
-          <w:hyperlink w:anchor="_Toc501357803" w:history="1">
+          <w:hyperlink w:anchor="_Toc501364284" w:history="1">
             <w:r>
               <w:rPr>
                 <w:rStyle w:val="Hyperlink"/>
@@ -6061,7 +6133,7 @@
                 <w:noProof/>
                 <w:webHidden/>
               </w:rPr>
-              <w:instrText xml:space="preserve"> PAGEREF _Toc501357803 \h </w:instrText>
+              <w:instrText xml:space="preserve"> PAGEREF _Toc501364284 \h </w:instrText>
             </w:r>
             <w:r>
               <w:rPr>
@@ -6105,7 +6177,7 @@
               <w:lang w:eastAsia="de-DE"/>
             </w:rPr>
           </w:pPr>
-          <w:hyperlink w:anchor="_Toc501357804" w:history="1">
+          <w:hyperlink w:anchor="_Toc501364285" w:history="1">
             <w:r>
               <w:rPr>
                 <w:rStyle w:val="Hyperlink"/>
@@ -6147,7 +6219,7 @@
                 <w:noProof/>
                 <w:webHidden/>
               </w:rPr>
-              <w:instrText xml:space="preserve"> PAGEREF _Toc501357804 \h </w:instrText>
+              <w:instrText xml:space="preserve"> PAGEREF _Toc501364285 \h </w:instrText>
             </w:r>
             <w:r>
               <w:rPr>
@@ -6191,7 +6263,7 @@
               <w:lang w:eastAsia="de-DE"/>
             </w:rPr>
           </w:pPr>
-          <w:hyperlink w:anchor="_Toc501357805" w:history="1">
+          <w:hyperlink w:anchor="_Toc501364286" w:history="1">
             <w:r>
               <w:rPr>
                 <w:rStyle w:val="Hyperlink"/>
@@ -6233,7 +6305,7 @@
                 <w:noProof/>
                 <w:webHidden/>
               </w:rPr>
-              <w:instrText xml:space="preserve"> PAGEREF _Toc501357805 \h </w:instrText>
+              <w:instrText xml:space="preserve"> PAGEREF _Toc501364286 \h </w:instrText>
             </w:r>
             <w:r>
               <w:rPr>
@@ -6277,7 +6349,7 @@
               <w:lang w:eastAsia="de-DE"/>
             </w:rPr>
           </w:pPr>
-          <w:hyperlink w:anchor="_Toc501357806" w:history="1">
+          <w:hyperlink w:anchor="_Toc501364287" w:history="1">
             <w:r>
               <w:rPr>
                 <w:rStyle w:val="Hyperlink"/>
@@ -6319,7 +6391,7 @@
                 <w:noProof/>
                 <w:webHidden/>
               </w:rPr>
-              <w:instrText xml:space="preserve"> PAGEREF _Toc501357806 \h </w:instrText>
+              <w:instrText xml:space="preserve"> PAGEREF _Toc501364287 \h </w:instrText>
             </w:r>
             <w:r>
               <w:rPr>
@@ -6339,7 +6411,7 @@
                 <w:noProof/>
                 <w:webHidden/>
               </w:rPr>
-              <w:t>28</w:t>
+              <w:t>29</w:t>
             </w:r>
             <w:r>
               <w:rPr>
@@ -6380,8 +6452,8 @@
       <w:pPr>
         <w:pStyle w:val="berschrift1"/>
       </w:pPr>
-      <w:bookmarkStart w:id="0" w:name="_Toc468134369"/>
-      <w:bookmarkStart w:id="1" w:name="_Toc468134396"/>
+      <w:bookmarkStart w:id="1" w:name="_Toc468134369"/>
+      <w:bookmarkStart w:id="2" w:name="_Toc468134396"/>
     </w:p>
     <w:p>
       <w:pPr>
@@ -6391,13 +6463,13 @@
           <w:numId w:val="1"/>
         </w:numPr>
       </w:pPr>
-      <w:bookmarkStart w:id="2" w:name="_Toc501357752"/>
+      <w:bookmarkStart w:id="3" w:name="_Toc501364233"/>
       <w:r>
         <w:t>Anforderungen und Ziele</w:t>
       </w:r>
-      <w:bookmarkEnd w:id="0"/>
       <w:bookmarkEnd w:id="1"/>
       <w:bookmarkEnd w:id="2"/>
+      <w:bookmarkEnd w:id="3"/>
     </w:p>
     <w:p/>
     <w:p>
@@ -6408,15 +6480,15 @@
           <w:numId w:val="1"/>
         </w:numPr>
       </w:pPr>
-      <w:bookmarkStart w:id="3" w:name="_Toc468134370"/>
-      <w:bookmarkStart w:id="4" w:name="_Toc468134397"/>
-      <w:bookmarkStart w:id="5" w:name="_Toc501357753"/>
+      <w:bookmarkStart w:id="4" w:name="_Toc468134370"/>
+      <w:bookmarkStart w:id="5" w:name="_Toc468134397"/>
+      <w:bookmarkStart w:id="6" w:name="_Toc501364234"/>
       <w:r>
         <w:t>Überblick</w:t>
       </w:r>
-      <w:bookmarkEnd w:id="3"/>
       <w:bookmarkEnd w:id="4"/>
       <w:bookmarkEnd w:id="5"/>
+      <w:bookmarkEnd w:id="6"/>
     </w:p>
     <w:p>
       <w:pPr>
@@ -6448,15 +6520,7 @@
         <w:t xml:space="preserve"> sein </w:t>
       </w:r>
       <w:r>
-        <w:t xml:space="preserve">und einen modernen „Look and </w:t>
-      </w:r>
-      <w:proofErr w:type="spellStart"/>
-      <w:r>
-        <w:t>Feel</w:t>
-      </w:r>
-      <w:proofErr w:type="spellEnd"/>
-      <w:r>
-        <w:t xml:space="preserve">“ haben, </w:t>
+        <w:t xml:space="preserve">und einen modernen „Look and Feel“ haben, </w:t>
       </w:r>
       <w:r>
         <w:t xml:space="preserve">um den Benutzer ein Eindruck </w:t>
@@ -6574,47 +6638,11 @@
           <w:lang w:val="en-GB"/>
         </w:rPr>
       </w:pPr>
-      <w:proofErr w:type="spellStart"/>
       <w:r>
         <w:rPr>
           <w:lang w:val="en-GB"/>
         </w:rPr>
-        <w:t>Chancen</w:t>
-      </w:r>
-      <w:proofErr w:type="spellEnd"/>
-      <w:r>
-        <w:rPr>
-          <w:lang w:val="en-GB"/>
-        </w:rPr>
-        <w:t xml:space="preserve"> </w:t>
-      </w:r>
-      <w:proofErr w:type="spellStart"/>
-      <w:r>
-        <w:rPr>
-          <w:lang w:val="en-GB"/>
-        </w:rPr>
-        <w:t>durch</w:t>
-      </w:r>
-      <w:proofErr w:type="spellEnd"/>
-      <w:r>
-        <w:rPr>
-          <w:lang w:val="en-GB"/>
-        </w:rPr>
-        <w:t xml:space="preserve"> </w:t>
-      </w:r>
-      <w:proofErr w:type="spellStart"/>
-      <w:r>
-        <w:rPr>
-          <w:lang w:val="en-GB"/>
-        </w:rPr>
-        <w:t>Industrie</w:t>
-      </w:r>
-      <w:proofErr w:type="spellEnd"/>
-      <w:r>
-        <w:rPr>
-          <w:lang w:val="en-GB"/>
-        </w:rPr>
-        <w:t xml:space="preserve"> 4.0</w:t>
+        <w:t>Chancen durch Industrie 4.0</w:t>
       </w:r>
     </w:p>
     <w:p>
@@ -6674,15 +6702,7 @@
         </w:numPr>
       </w:pPr>
       <w:r>
-        <w:t>Internet der Dinge (</w:t>
-      </w:r>
-      <w:proofErr w:type="spellStart"/>
-      <w:r>
-        <w:t>IoT</w:t>
-      </w:r>
-      <w:proofErr w:type="spellEnd"/>
-      <w:r>
-        <w:t>)</w:t>
+        <w:t>Internet der Dinge (IoT)</w:t>
       </w:r>
     </w:p>
     <w:p>
@@ -6694,15 +6714,7 @@
         </w:numPr>
       </w:pPr>
       <w:r>
-        <w:t>Internet der Menschen (</w:t>
-      </w:r>
-      <w:proofErr w:type="spellStart"/>
-      <w:r>
-        <w:t>IoP</w:t>
-      </w:r>
-      <w:proofErr w:type="spellEnd"/>
-      <w:r>
-        <w:t>)</w:t>
+        <w:t>Internet der Menschen (IoP)</w:t>
       </w:r>
     </w:p>
     <w:p>
@@ -6825,18 +6837,18 @@
           <w:numId w:val="1"/>
         </w:numPr>
       </w:pPr>
-      <w:bookmarkStart w:id="6" w:name="_Toc468134371"/>
-      <w:bookmarkStart w:id="7" w:name="_Toc468134398"/>
-      <w:bookmarkStart w:id="8" w:name="_Toc501357754"/>
+      <w:bookmarkStart w:id="7" w:name="_Toc468134371"/>
+      <w:bookmarkStart w:id="8" w:name="_Toc468134398"/>
+      <w:bookmarkStart w:id="9" w:name="_Toc501364235"/>
       <w:r>
         <w:t>Muss-Anforderunge</w:t>
       </w:r>
-      <w:bookmarkEnd w:id="6"/>
       <w:bookmarkEnd w:id="7"/>
+      <w:bookmarkEnd w:id="8"/>
       <w:r>
         <w:t>n</w:t>
       </w:r>
-      <w:bookmarkEnd w:id="8"/>
+      <w:bookmarkEnd w:id="9"/>
     </w:p>
     <w:p/>
     <w:p>
@@ -6847,11 +6859,11 @@
           <w:numId w:val="1"/>
         </w:numPr>
       </w:pPr>
-      <w:bookmarkStart w:id="9" w:name="_Toc501357755"/>
+      <w:bookmarkStart w:id="10" w:name="_Toc501364236"/>
       <w:r>
         <w:t>Informationen: Was ist Industrie 4.0?</w:t>
       </w:r>
-      <w:bookmarkEnd w:id="9"/>
+      <w:bookmarkEnd w:id="10"/>
     </w:p>
     <w:p>
       <w:pPr>
@@ -6861,15 +6873,7 @@
         <w:t xml:space="preserve">Dem Benutzer werden die Grundlagen und Allgemeines über die </w:t>
       </w:r>
       <w:r>
-        <w:t xml:space="preserve">Vierte </w:t>
-      </w:r>
-      <w:proofErr w:type="spellStart"/>
-      <w:r>
-        <w:t>Industrielle</w:t>
-      </w:r>
-      <w:proofErr w:type="spellEnd"/>
-      <w:r>
-        <w:t xml:space="preserve"> </w:t>
+        <w:t xml:space="preserve">Vierte Industrielle </w:t>
       </w:r>
       <w:r>
         <w:t>Revolution gezeigt.</w:t>
@@ -6883,13 +6887,13 @@
           <w:numId w:val="1"/>
         </w:numPr>
       </w:pPr>
-      <w:bookmarkStart w:id="10" w:name="_Toc501357756"/>
-      <w:bookmarkStart w:id="11" w:name="_Toc468134374"/>
-      <w:bookmarkStart w:id="12" w:name="_Toc468134401"/>
+      <w:bookmarkStart w:id="11" w:name="_Toc501364237"/>
+      <w:bookmarkStart w:id="12" w:name="_Toc468134374"/>
+      <w:bookmarkStart w:id="13" w:name="_Toc468134401"/>
       <w:r>
         <w:t>Informationen: Chancen durch Industrie 4.0</w:t>
       </w:r>
-      <w:bookmarkEnd w:id="10"/>
+      <w:bookmarkEnd w:id="11"/>
     </w:p>
     <w:p>
       <w:pPr>
@@ -6922,9 +6926,9 @@
           <w:numId w:val="1"/>
         </w:numPr>
       </w:pPr>
-      <w:bookmarkStart w:id="13" w:name="_Toc501357757"/>
-      <w:bookmarkEnd w:id="11"/>
+      <w:bookmarkStart w:id="14" w:name="_Toc501364238"/>
       <w:bookmarkEnd w:id="12"/>
+      <w:bookmarkEnd w:id="13"/>
       <w:r>
         <w:lastRenderedPageBreak/>
         <w:t xml:space="preserve">Informationen: Vernetzung </w:t>
@@ -6935,7 +6939,7 @@
       <w:r>
         <w:t>Maschinen</w:t>
       </w:r>
-      <w:bookmarkEnd w:id="13"/>
+      <w:bookmarkEnd w:id="14"/>
     </w:p>
     <w:p>
       <w:pPr>
@@ -6956,7 +6960,7 @@
           <w:numId w:val="1"/>
         </w:numPr>
       </w:pPr>
-      <w:bookmarkStart w:id="14" w:name="_Toc501357758"/>
+      <w:bookmarkStart w:id="15" w:name="_Toc501364239"/>
       <w:r>
         <w:t>Informationen</w:t>
       </w:r>
@@ -6969,7 +6973,7 @@
       <w:r>
         <w:t>Geräte</w:t>
       </w:r>
-      <w:bookmarkEnd w:id="14"/>
+      <w:bookmarkEnd w:id="15"/>
     </w:p>
     <w:p>
       <w:pPr>
@@ -6991,14 +6995,14 @@
           <w:numId w:val="1"/>
         </w:numPr>
       </w:pPr>
-      <w:bookmarkStart w:id="15" w:name="_Toc501357759"/>
+      <w:bookmarkStart w:id="16" w:name="_Toc501364240"/>
       <w:r>
         <w:t>Informationen</w:t>
       </w:r>
       <w:r>
         <w:t>: Vernetzung – Sensoren und Menschen</w:t>
       </w:r>
-      <w:bookmarkEnd w:id="15"/>
+      <w:bookmarkEnd w:id="16"/>
     </w:p>
     <w:p>
       <w:pPr>
@@ -7017,7 +7021,7 @@
           <w:numId w:val="1"/>
         </w:numPr>
       </w:pPr>
-      <w:bookmarkStart w:id="16" w:name="_Toc501357760"/>
+      <w:bookmarkStart w:id="17" w:name="_Toc501364241"/>
       <w:r>
         <w:t>Informationen</w:t>
       </w:r>
@@ -7028,17 +7032,9 @@
         <w:t xml:space="preserve"> – </w:t>
       </w:r>
       <w:r>
-        <w:t>Internet der Dinge (</w:t>
-      </w:r>
-      <w:proofErr w:type="spellStart"/>
-      <w:r>
-        <w:t>IoT</w:t>
-      </w:r>
-      <w:proofErr w:type="spellEnd"/>
-      <w:r>
-        <w:t>)</w:t>
-      </w:r>
-      <w:bookmarkEnd w:id="16"/>
+        <w:t>Internet der Dinge (IoT)</w:t>
+      </w:r>
+      <w:bookmarkEnd w:id="17"/>
     </w:p>
     <w:p>
       <w:pPr>
@@ -7060,22 +7056,14 @@
           <w:numId w:val="1"/>
         </w:numPr>
       </w:pPr>
-      <w:bookmarkStart w:id="17" w:name="_Toc501357761"/>
+      <w:bookmarkStart w:id="18" w:name="_Toc501364242"/>
       <w:r>
         <w:t>Informationen</w:t>
       </w:r>
       <w:r>
-        <w:t>: Vernetzung – Internet der Menschen (</w:t>
-      </w:r>
-      <w:proofErr w:type="spellStart"/>
-      <w:r>
-        <w:t>IoP</w:t>
-      </w:r>
-      <w:proofErr w:type="spellEnd"/>
-      <w:r>
-        <w:t>)</w:t>
-      </w:r>
-      <w:bookmarkEnd w:id="17"/>
+        <w:t>: Vernetzung – Internet der Menschen (IoP)</w:t>
+      </w:r>
+      <w:bookmarkEnd w:id="18"/>
     </w:p>
     <w:p>
       <w:pPr>
@@ -7095,11 +7083,11 @@
           <w:numId w:val="1"/>
         </w:numPr>
       </w:pPr>
-      <w:bookmarkStart w:id="18" w:name="_Toc501357762"/>
+      <w:bookmarkStart w:id="19" w:name="_Toc501364243"/>
       <w:r>
         <w:t>Informationen: Informationstransparenz</w:t>
       </w:r>
-      <w:bookmarkEnd w:id="18"/>
+      <w:bookmarkEnd w:id="19"/>
     </w:p>
     <w:p>
       <w:pPr>
@@ -7133,13 +7121,13 @@
           <w:numId w:val="1"/>
         </w:numPr>
       </w:pPr>
-      <w:bookmarkStart w:id="19" w:name="_Toc501357763"/>
+      <w:bookmarkStart w:id="20" w:name="_Toc501364244"/>
       <w:r>
         <w:t>Informationen: Dezentrale Entscheidung</w:t>
       </w:r>
-      <w:bookmarkStart w:id="20" w:name="_Toc468134381"/>
-      <w:bookmarkStart w:id="21" w:name="_Toc468134408"/>
-      <w:bookmarkEnd w:id="19"/>
+      <w:bookmarkStart w:id="21" w:name="_Toc468134381"/>
+      <w:bookmarkStart w:id="22" w:name="_Toc468134408"/>
+      <w:bookmarkEnd w:id="20"/>
     </w:p>
     <w:p>
       <w:pPr>
@@ -7157,26 +7145,18 @@
           <w:numId w:val="1"/>
         </w:numPr>
       </w:pPr>
-      <w:bookmarkStart w:id="22" w:name="_Toc501357764"/>
+      <w:bookmarkStart w:id="23" w:name="_Toc501364245"/>
       <w:r>
         <w:t>Viele Grafiken</w:t>
       </w:r>
-      <w:bookmarkEnd w:id="22"/>
+      <w:bookmarkEnd w:id="23"/>
     </w:p>
     <w:p>
       <w:pPr>
         <w:ind w:left="708"/>
       </w:pPr>
       <w:r>
-        <w:t xml:space="preserve">Die Webseite beinhaltet viele Grafiken die nicht nur das „Look and </w:t>
-      </w:r>
-      <w:proofErr w:type="spellStart"/>
-      <w:r>
-        <w:t>Feel</w:t>
-      </w:r>
-      <w:proofErr w:type="spellEnd"/>
-      <w:r>
-        <w:t>“ verbessern, sondern auch Neulingen das Verständnis über den Bereich Industrie 4.0: Connectivity erleichtern soll.</w:t>
+        <w:t>Die Webseite beinhaltet viele Grafiken die nicht nur das „Look and Feel“ verbessern, sondern auch Neulingen das Verständnis über den Bereich Industrie 4.0: Connectivity erleichtern soll.</w:t>
       </w:r>
     </w:p>
     <w:p>
@@ -7187,11 +7167,11 @@
           <w:numId w:val="1"/>
         </w:numPr>
       </w:pPr>
-      <w:bookmarkStart w:id="23" w:name="_Toc501357765"/>
+      <w:bookmarkStart w:id="24" w:name="_Toc501364246"/>
       <w:r>
         <w:t>Übersichtliche Menüstruktur</w:t>
       </w:r>
-      <w:bookmarkEnd w:id="23"/>
+      <w:bookmarkEnd w:id="24"/>
     </w:p>
     <w:p>
       <w:pPr>
@@ -7219,13 +7199,13 @@
           <w:numId w:val="1"/>
         </w:numPr>
       </w:pPr>
-      <w:bookmarkStart w:id="24" w:name="_Toc501357766"/>
+      <w:bookmarkStart w:id="25" w:name="_Toc501364247"/>
       <w:r>
         <w:t>Kann-Anforderungen</w:t>
       </w:r>
-      <w:bookmarkEnd w:id="20"/>
       <w:bookmarkEnd w:id="21"/>
-      <w:bookmarkEnd w:id="24"/>
+      <w:bookmarkEnd w:id="22"/>
+      <w:bookmarkEnd w:id="25"/>
     </w:p>
     <w:p/>
     <w:p>
@@ -7236,11 +7216,11 @@
           <w:numId w:val="1"/>
         </w:numPr>
       </w:pPr>
-      <w:bookmarkStart w:id="25" w:name="_Toc501357767"/>
+      <w:bookmarkStart w:id="26" w:name="_Toc501364248"/>
       <w:r>
         <w:t>Informationen: Technische Assistenz</w:t>
       </w:r>
-      <w:bookmarkEnd w:id="25"/>
+      <w:bookmarkEnd w:id="26"/>
     </w:p>
     <w:p>
       <w:pPr>
@@ -7259,11 +7239,11 @@
           <w:numId w:val="1"/>
         </w:numPr>
       </w:pPr>
-      <w:bookmarkStart w:id="26" w:name="_Toc501357768"/>
+      <w:bookmarkStart w:id="27" w:name="_Toc501364249"/>
       <w:r>
         <w:t>Konkrete Beispiele</w:t>
       </w:r>
-      <w:bookmarkEnd w:id="26"/>
+      <w:bookmarkEnd w:id="27"/>
     </w:p>
     <w:p>
       <w:pPr>
@@ -7291,13 +7271,13 @@
           <w:numId w:val="1"/>
         </w:numPr>
       </w:pPr>
-      <w:bookmarkStart w:id="27" w:name="_Toc500790702"/>
-      <w:bookmarkStart w:id="28" w:name="_Toc501357769"/>
+      <w:bookmarkStart w:id="28" w:name="_Toc500790702"/>
+      <w:bookmarkStart w:id="29" w:name="_Toc501364250"/>
       <w:r>
         <w:t>Zielgruppe und Anforderungen an die Benutzerführung</w:t>
       </w:r>
-      <w:bookmarkEnd w:id="27"/>
       <w:bookmarkEnd w:id="28"/>
+      <w:bookmarkEnd w:id="29"/>
     </w:p>
     <w:p/>
     <w:p>
@@ -7378,13 +7358,13 @@
           <w:numId w:val="1"/>
         </w:numPr>
       </w:pPr>
-      <w:bookmarkStart w:id="29" w:name="_Toc500790704"/>
-      <w:bookmarkStart w:id="30" w:name="_Toc501357770"/>
+      <w:bookmarkStart w:id="30" w:name="_Toc500790704"/>
+      <w:bookmarkStart w:id="31" w:name="_Toc501364251"/>
       <w:r>
         <w:t>Use Cases</w:t>
       </w:r>
-      <w:bookmarkEnd w:id="29"/>
       <w:bookmarkEnd w:id="30"/>
+      <w:bookmarkEnd w:id="31"/>
     </w:p>
     <w:p>
       <w:pPr>
@@ -7403,13 +7383,13 @@
           <w:numId w:val="1"/>
         </w:numPr>
       </w:pPr>
-      <w:bookmarkStart w:id="31" w:name="_Toc500790705"/>
-      <w:bookmarkStart w:id="32" w:name="_Toc501357771"/>
+      <w:bookmarkStart w:id="32" w:name="_Toc500790705"/>
+      <w:bookmarkStart w:id="33" w:name="_Toc501364252"/>
       <w:r>
         <w:t>Akteure</w:t>
       </w:r>
-      <w:bookmarkEnd w:id="31"/>
       <w:bookmarkEnd w:id="32"/>
+      <w:bookmarkEnd w:id="33"/>
     </w:p>
     <w:p>
       <w:pPr>
@@ -7424,11 +7404,11 @@
           <w:numId w:val="1"/>
         </w:numPr>
       </w:pPr>
-      <w:bookmarkStart w:id="33" w:name="_Toc501357772"/>
+      <w:bookmarkStart w:id="34" w:name="_Toc501364253"/>
       <w:r>
         <w:t>Admin</w:t>
       </w:r>
-      <w:bookmarkEnd w:id="33"/>
+      <w:bookmarkEnd w:id="34"/>
     </w:p>
     <w:p>
       <w:pPr>
@@ -7451,11 +7431,11 @@
           <w:numId w:val="1"/>
         </w:numPr>
       </w:pPr>
-      <w:bookmarkStart w:id="34" w:name="_Toc501357773"/>
+      <w:bookmarkStart w:id="35" w:name="_Toc501364254"/>
       <w:r>
         <w:t>Gast</w:t>
       </w:r>
-      <w:bookmarkEnd w:id="34"/>
+      <w:bookmarkEnd w:id="35"/>
     </w:p>
     <w:p>
       <w:pPr>
@@ -7483,11 +7463,11 @@
           <w:numId w:val="1"/>
         </w:numPr>
       </w:pPr>
-      <w:bookmarkStart w:id="35" w:name="_Toc501357774"/>
+      <w:bookmarkStart w:id="36" w:name="_Toc501364255"/>
       <w:r>
         <w:t>Use Case Diagramm</w:t>
       </w:r>
-      <w:bookmarkEnd w:id="35"/>
+      <w:bookmarkEnd w:id="36"/>
     </w:p>
     <w:p>
       <w:pPr>
@@ -7574,7 +7554,7 @@
           <w:lang w:val="en-GB"/>
         </w:rPr>
       </w:pPr>
-      <w:bookmarkStart w:id="36" w:name="_Toc501357775"/>
+      <w:bookmarkStart w:id="37" w:name="_Toc501364256"/>
       <w:r>
         <w:rPr>
           <w:lang w:val="en-GB"/>
@@ -7585,57 +7565,27 @@
         <w:rPr>
           <w:lang w:val="en-GB"/>
         </w:rPr>
-        <w:t xml:space="preserve">Was </w:t>
-      </w:r>
-      <w:proofErr w:type="spellStart"/>
+        <w:t xml:space="preserve">Was ist Industrie </w:t>
+      </w:r>
       <w:r>
         <w:rPr>
           <w:lang w:val="en-GB"/>
         </w:rPr>
-        <w:t>ist</w:t>
-      </w:r>
-      <w:proofErr w:type="spellEnd"/>
+        <w:t>4.</w:t>
+      </w:r>
       <w:r>
         <w:rPr>
           <w:lang w:val="en-GB"/>
         </w:rPr>
-        <w:t xml:space="preserve"> </w:t>
-      </w:r>
-      <w:proofErr w:type="spellStart"/>
+        <w:t>0?</w:t>
+      </w:r>
       <w:r>
         <w:rPr>
           <w:lang w:val="en-GB"/>
         </w:rPr>
-        <w:t>Industrie</w:t>
-      </w:r>
-      <w:proofErr w:type="spellEnd"/>
-      <w:r>
-        <w:rPr>
-          <w:lang w:val="en-GB"/>
-        </w:rPr>
-        <w:t xml:space="preserve"> </w:t>
-      </w:r>
-      <w:proofErr w:type="gramStart"/>
-      <w:r>
-        <w:rPr>
-          <w:lang w:val="en-GB"/>
-        </w:rPr>
-        <w:t>4.</w:t>
-      </w:r>
-      <w:r>
-        <w:rPr>
-          <w:lang w:val="en-GB"/>
-        </w:rPr>
-        <w:t>0?</w:t>
-      </w:r>
-      <w:r>
-        <w:rPr>
-          <w:lang w:val="en-GB"/>
-        </w:rPr>
         <w:t>“</w:t>
       </w:r>
-      <w:bookmarkEnd w:id="36"/>
-      <w:proofErr w:type="gramEnd"/>
+      <w:bookmarkEnd w:id="37"/>
     </w:p>
     <w:p>
       <w:pPr>
@@ -7909,68 +7859,32 @@
           <w:lang w:val="en-GB"/>
         </w:rPr>
       </w:pPr>
-      <w:bookmarkStart w:id="37" w:name="_Toc501357776"/>
+      <w:bookmarkStart w:id="38" w:name="_Toc501364257"/>
       <w:r>
         <w:rPr>
           <w:lang w:val="en-GB"/>
         </w:rPr>
         <w:t>Use Case „</w:t>
       </w:r>
-      <w:proofErr w:type="spellStart"/>
       <w:r>
         <w:rPr>
           <w:lang w:val="en-GB"/>
         </w:rPr>
-        <w:t>Chancen</w:t>
-      </w:r>
-      <w:proofErr w:type="spellEnd"/>
+        <w:t>Chancen durch Industrie 4.0</w:t>
+      </w:r>
       <w:r>
         <w:rPr>
           <w:lang w:val="en-GB"/>
         </w:rPr>
         <w:t xml:space="preserve"> </w:t>
       </w:r>
-      <w:proofErr w:type="spellStart"/>
       <w:r>
         <w:rPr>
           <w:lang w:val="en-GB"/>
         </w:rPr>
-        <w:t>durch</w:t>
-      </w:r>
-      <w:proofErr w:type="spellEnd"/>
-      <w:r>
-        <w:rPr>
-          <w:lang w:val="en-GB"/>
-        </w:rPr>
-        <w:t xml:space="preserve"> </w:t>
-      </w:r>
-      <w:proofErr w:type="spellStart"/>
-      <w:r>
-        <w:rPr>
-          <w:lang w:val="en-GB"/>
-        </w:rPr>
-        <w:t>Industrie</w:t>
-      </w:r>
-      <w:proofErr w:type="spellEnd"/>
-      <w:r>
-        <w:rPr>
-          <w:lang w:val="en-GB"/>
-        </w:rPr>
-        <w:t xml:space="preserve"> 4.0</w:t>
-      </w:r>
-      <w:r>
-        <w:rPr>
-          <w:lang w:val="en-GB"/>
-        </w:rPr>
-        <w:t xml:space="preserve"> </w:t>
-      </w:r>
-      <w:r>
-        <w:rPr>
-          <w:lang w:val="en-GB"/>
-        </w:rPr>
         <w:t>“</w:t>
       </w:r>
-      <w:bookmarkEnd w:id="37"/>
+      <w:bookmarkEnd w:id="38"/>
     </w:p>
     <w:p>
       <w:pPr>
@@ -8241,7 +8155,7 @@
           <w:numId w:val="1"/>
         </w:numPr>
       </w:pPr>
-      <w:bookmarkStart w:id="38" w:name="_Toc501357777"/>
+      <w:bookmarkStart w:id="39" w:name="_Toc501364258"/>
       <w:r>
         <w:t xml:space="preserve">Use Case </w:t>
       </w:r>
@@ -8254,7 +8168,7 @@
       <w:r>
         <w:t>“</w:t>
       </w:r>
-      <w:bookmarkEnd w:id="38"/>
+      <w:bookmarkEnd w:id="39"/>
     </w:p>
     <w:p/>
     <w:p>
@@ -8511,7 +8425,7 @@
           <w:numId w:val="1"/>
         </w:numPr>
       </w:pPr>
-      <w:bookmarkStart w:id="39" w:name="_Toc501357778"/>
+      <w:bookmarkStart w:id="40" w:name="_Toc501364259"/>
       <w:r>
         <w:t>Use Case „</w:t>
       </w:r>
@@ -8521,7 +8435,7 @@
       <w:r>
         <w:t>“</w:t>
       </w:r>
-      <w:bookmarkEnd w:id="39"/>
+      <w:bookmarkEnd w:id="40"/>
     </w:p>
     <w:p/>
     <w:p>
@@ -8781,7 +8695,7 @@
           <w:numId w:val="1"/>
         </w:numPr>
       </w:pPr>
-      <w:bookmarkStart w:id="40" w:name="_Toc501357779"/>
+      <w:bookmarkStart w:id="41" w:name="_Toc501364260"/>
       <w:r>
         <w:t>Use Case „</w:t>
       </w:r>
@@ -8791,7 +8705,7 @@
       <w:r>
         <w:t>“</w:t>
       </w:r>
-      <w:bookmarkEnd w:id="40"/>
+      <w:bookmarkEnd w:id="41"/>
     </w:p>
     <w:p/>
     <w:p>
@@ -9051,25 +8965,17 @@
           <w:numId w:val="1"/>
         </w:numPr>
       </w:pPr>
-      <w:bookmarkStart w:id="41" w:name="_Toc501357780"/>
+      <w:bookmarkStart w:id="42" w:name="_Toc501364261"/>
       <w:r>
         <w:t>Use Case „</w:t>
       </w:r>
       <w:r>
-        <w:t>Vernetzung – Internet der Dinge (</w:t>
-      </w:r>
-      <w:proofErr w:type="spellStart"/>
-      <w:r>
-        <w:t>IoT</w:t>
-      </w:r>
-      <w:proofErr w:type="spellEnd"/>
-      <w:r>
-        <w:t>)</w:t>
+        <w:t>Vernetzung – Internet der Dinge (IoT)</w:t>
       </w:r>
       <w:r>
         <w:t>“</w:t>
       </w:r>
-      <w:bookmarkEnd w:id="41"/>
+      <w:bookmarkEnd w:id="42"/>
     </w:p>
     <w:p>
       <w:pPr>
@@ -9096,15 +9002,7 @@
         <w:jc w:val="both"/>
       </w:pPr>
       <w:r>
-        <w:t>Dem Benutzer wird auf dieser Unterseite das Funktionsprinzip das Internet der Dinge (</w:t>
-      </w:r>
-      <w:proofErr w:type="spellStart"/>
-      <w:r>
-        <w:t>IoT</w:t>
-      </w:r>
-      <w:proofErr w:type="spellEnd"/>
-      <w:r>
-        <w:t>) erklärt.</w:t>
+        <w:t>Dem Benutzer wird auf dieser Unterseite das Funktionsprinzip das Internet der Dinge (IoT) erklärt.</w:t>
       </w:r>
     </w:p>
     <w:p/>
@@ -9132,15 +9030,7 @@
         <w:t>„Vernetzung“ und dann auf dem Unterpunkt „</w:t>
       </w:r>
       <w:r>
-        <w:t>Internet der Dinge (</w:t>
-      </w:r>
-      <w:proofErr w:type="spellStart"/>
-      <w:r>
-        <w:t>IoT</w:t>
-      </w:r>
-      <w:proofErr w:type="spellEnd"/>
-      <w:r>
-        <w:t>)</w:t>
+        <w:t>Internet der Dinge (IoT)</w:t>
       </w:r>
       <w:r>
         <w:t>“.</w:t>
@@ -9220,15 +9110,7 @@
         <w:t xml:space="preserve">Der </w:t>
       </w:r>
       <w:r>
-        <w:t>Benutzer klickt in der Menüleiste auf dem Reiter „Vernetzung“ und dann auf „Internet der Dinge (</w:t>
-      </w:r>
-      <w:proofErr w:type="spellStart"/>
-      <w:r>
-        <w:t>IoT</w:t>
-      </w:r>
-      <w:proofErr w:type="spellEnd"/>
-      <w:r>
-        <w:t>)“.</w:t>
+        <w:t>Benutzer klickt in der Menüleiste auf dem Reiter „Vernetzung“ und dann auf „Internet der Dinge (IoT)“.</w:t>
       </w:r>
     </w:p>
     <w:p>
@@ -9240,15 +9122,7 @@
         </w:numPr>
       </w:pPr>
       <w:r>
-        <w:t>Die Webseite zeigt dem Benutzer Informationen über das Internet der Dinge (</w:t>
-      </w:r>
-      <w:proofErr w:type="spellStart"/>
-      <w:r>
-        <w:t>IoT</w:t>
-      </w:r>
-      <w:proofErr w:type="spellEnd"/>
-      <w:r>
-        <w:t>) an.</w:t>
+        <w:t>Die Webseite zeigt dem Benutzer Informationen über das Internet der Dinge (IoT) an.</w:t>
       </w:r>
     </w:p>
     <w:p>
@@ -9362,25 +9236,17 @@
         </w:numPr>
         <w:ind w:left="709" w:hanging="425"/>
       </w:pPr>
-      <w:bookmarkStart w:id="42" w:name="_Toc501357781"/>
+      <w:bookmarkStart w:id="43" w:name="_Toc501364262"/>
       <w:r>
         <w:t>Use Case „</w:t>
       </w:r>
       <w:r>
-        <w:t>Vernetzung – Internet der Menschen (</w:t>
-      </w:r>
-      <w:proofErr w:type="spellStart"/>
-      <w:r>
-        <w:t>IoP</w:t>
-      </w:r>
-      <w:proofErr w:type="spellEnd"/>
-      <w:r>
-        <w:t>)</w:t>
+        <w:t>Vernetzung – Internet der Menschen (IoP)</w:t>
       </w:r>
       <w:r>
         <w:t>“</w:t>
       </w:r>
-      <w:bookmarkEnd w:id="42"/>
+      <w:bookmarkEnd w:id="43"/>
     </w:p>
     <w:p/>
     <w:p>
@@ -9398,15 +9264,7 @@
     </w:p>
     <w:p>
       <w:r>
-        <w:t>Dem Benutzer wird auf dieser Unterseite das Funktionsprinzip des Internets der Menschen (</w:t>
-      </w:r>
-      <w:proofErr w:type="spellStart"/>
-      <w:r>
-        <w:t>IoP</w:t>
-      </w:r>
-      <w:proofErr w:type="spellEnd"/>
-      <w:r>
-        <w:t>) erklärt.</w:t>
+        <w:t>Dem Benutzer wird auf dieser Unterseite das Funktionsprinzip des Internets der Menschen (IoP) erklärt.</w:t>
       </w:r>
     </w:p>
     <w:p/>
@@ -9434,15 +9292,7 @@
         <w:t>„Vernetzung“ und dann auf dem Unterpunkt „</w:t>
       </w:r>
       <w:r>
-        <w:t>Internet der Menschen (</w:t>
-      </w:r>
-      <w:proofErr w:type="spellStart"/>
-      <w:r>
-        <w:t>IoP</w:t>
-      </w:r>
-      <w:proofErr w:type="spellEnd"/>
-      <w:r>
-        <w:t>)</w:t>
+        <w:t>Internet der Menschen (IoP)</w:t>
       </w:r>
       <w:r>
         <w:t>“.</w:t>
@@ -9522,15 +9372,7 @@
         <w:t xml:space="preserve">Der </w:t>
       </w:r>
       <w:r>
-        <w:t>Benutzer klickt in der Menüleiste auf dem Reiter „Vernetzung“ und dann auf „Internet der Menschen (</w:t>
-      </w:r>
-      <w:proofErr w:type="spellStart"/>
-      <w:r>
-        <w:t>IoP</w:t>
-      </w:r>
-      <w:proofErr w:type="spellEnd"/>
-      <w:r>
-        <w:t>)“.</w:t>
+        <w:t>Benutzer klickt in der Menüleiste auf dem Reiter „Vernetzung“ und dann auf „Internet der Menschen (IoP)“.</w:t>
       </w:r>
     </w:p>
     <w:p>
@@ -9542,15 +9384,7 @@
         </w:numPr>
       </w:pPr>
       <w:r>
-        <w:t>Die Webseite zeigt dem Benutzer Informationen über das Internet der Menschen (</w:t>
-      </w:r>
-      <w:proofErr w:type="spellStart"/>
-      <w:r>
-        <w:t>IoP</w:t>
-      </w:r>
-      <w:proofErr w:type="spellEnd"/>
-      <w:r>
-        <w:t>) an.</w:t>
+        <w:t>Die Webseite zeigt dem Benutzer Informationen über das Internet der Menschen (IoP) an.</w:t>
       </w:r>
     </w:p>
     <w:p>
@@ -9664,7 +9498,7 @@
         </w:numPr>
         <w:ind w:left="709" w:hanging="425"/>
       </w:pPr>
-      <w:bookmarkStart w:id="43" w:name="_Toc501357782"/>
+      <w:bookmarkStart w:id="44" w:name="_Toc501364263"/>
       <w:r>
         <w:t>Use Case „</w:t>
       </w:r>
@@ -9674,7 +9508,7 @@
       <w:r>
         <w:t>“</w:t>
       </w:r>
-      <w:bookmarkEnd w:id="43"/>
+      <w:bookmarkEnd w:id="44"/>
     </w:p>
     <w:p/>
     <w:p>
@@ -9941,7 +9775,7 @@
           <w:numId w:val="1"/>
         </w:numPr>
       </w:pPr>
-      <w:bookmarkStart w:id="44" w:name="_Toc501357783"/>
+      <w:bookmarkStart w:id="45" w:name="_Toc501364264"/>
       <w:r>
         <w:t>Use Case „</w:t>
       </w:r>
@@ -9951,7 +9785,7 @@
       <w:r>
         <w:t>“</w:t>
       </w:r>
-      <w:bookmarkEnd w:id="44"/>
+      <w:bookmarkEnd w:id="45"/>
     </w:p>
     <w:p/>
     <w:p>
@@ -10213,7 +10047,7 @@
           <w:numId w:val="1"/>
         </w:numPr>
       </w:pPr>
-      <w:bookmarkStart w:id="45" w:name="_Toc501357784"/>
+      <w:bookmarkStart w:id="46" w:name="_Toc501364265"/>
       <w:r>
         <w:t>Use Case „</w:t>
       </w:r>
@@ -10223,7 +10057,7 @@
       <w:r>
         <w:t>“</w:t>
       </w:r>
-      <w:bookmarkEnd w:id="45"/>
+      <w:bookmarkEnd w:id="46"/>
       <w:r>
         <w:t xml:space="preserve"> </w:t>
       </w:r>
@@ -10491,7 +10325,7 @@
           <w:numId w:val="1"/>
         </w:numPr>
       </w:pPr>
-      <w:bookmarkStart w:id="46" w:name="_Toc501357785"/>
+      <w:bookmarkStart w:id="47" w:name="_Toc501364266"/>
       <w:r>
         <w:t>U</w:t>
       </w:r>
@@ -10504,7 +10338,7 @@
       <w:r>
         <w:t>“</w:t>
       </w:r>
-      <w:bookmarkEnd w:id="46"/>
+      <w:bookmarkEnd w:id="47"/>
       <w:r>
         <w:t xml:space="preserve"> </w:t>
       </w:r>
@@ -10793,7 +10627,7 @@
           <w:numId w:val="1"/>
         </w:numPr>
       </w:pPr>
-      <w:bookmarkStart w:id="47" w:name="_Toc501357786"/>
+      <w:bookmarkStart w:id="48" w:name="_Toc501364267"/>
       <w:r>
         <w:t>Use Case „</w:t>
       </w:r>
@@ -10803,7 +10637,7 @@
       <w:r>
         <w:t>“</w:t>
       </w:r>
-      <w:bookmarkEnd w:id="47"/>
+      <w:bookmarkEnd w:id="48"/>
     </w:p>
     <w:p>
       <w:pPr>
@@ -11063,11 +10897,11 @@
           <w:numId w:val="1"/>
         </w:numPr>
       </w:pPr>
-      <w:bookmarkStart w:id="48" w:name="_Toc501357787"/>
+      <w:bookmarkStart w:id="49" w:name="_Toc501364268"/>
       <w:r>
         <w:t>Use Case „Inhalt löschen“</w:t>
       </w:r>
-      <w:bookmarkEnd w:id="48"/>
+      <w:bookmarkEnd w:id="49"/>
     </w:p>
     <w:p>
       <w:pPr>
@@ -11327,11 +11161,11 @@
           <w:numId w:val="1"/>
         </w:numPr>
       </w:pPr>
-      <w:bookmarkStart w:id="49" w:name="_Toc501357788"/>
+      <w:bookmarkStart w:id="50" w:name="_Toc501364269"/>
       <w:r>
         <w:t>Use Case „Template wählen“</w:t>
       </w:r>
-      <w:bookmarkEnd w:id="49"/>
+      <w:bookmarkEnd w:id="50"/>
     </w:p>
     <w:p>
       <w:pPr>
@@ -11593,11 +11427,11 @@
         </w:numPr>
         <w:ind w:left="426" w:hanging="426"/>
       </w:pPr>
-      <w:bookmarkStart w:id="50" w:name="_Toc501357789"/>
+      <w:bookmarkStart w:id="51" w:name="_Toc501364270"/>
       <w:r>
         <w:t>Umsetzung</w:t>
       </w:r>
-      <w:bookmarkEnd w:id="50"/>
+      <w:bookmarkEnd w:id="51"/>
     </w:p>
     <w:p/>
     <w:p>
@@ -11609,11 +11443,11 @@
         </w:numPr>
         <w:ind w:left="1134" w:hanging="850"/>
       </w:pPr>
-      <w:bookmarkStart w:id="51" w:name="_Toc501357790"/>
+      <w:bookmarkStart w:id="52" w:name="_Toc501364271"/>
       <w:r>
         <w:t>Plattform</w:t>
       </w:r>
-      <w:bookmarkEnd w:id="51"/>
+      <w:bookmarkEnd w:id="52"/>
     </w:p>
     <w:p>
       <w:pPr>
@@ -11632,11 +11466,11 @@
         </w:numPr>
         <w:ind w:left="1134" w:hanging="850"/>
       </w:pPr>
-      <w:bookmarkStart w:id="52" w:name="_Toc501357791"/>
+      <w:bookmarkStart w:id="53" w:name="_Toc501364272"/>
       <w:r>
         <w:t>Datenhaltung</w:t>
       </w:r>
-      <w:bookmarkEnd w:id="52"/>
+      <w:bookmarkEnd w:id="53"/>
     </w:p>
     <w:p>
       <w:pPr>
@@ -11672,11 +11506,11 @@
         </w:numPr>
         <w:ind w:left="1134" w:hanging="850"/>
       </w:pPr>
-      <w:bookmarkStart w:id="53" w:name="_Toc501357792"/>
+      <w:bookmarkStart w:id="54" w:name="_Toc501364273"/>
       <w:r>
         <w:t>Oberfläche</w:t>
       </w:r>
-      <w:bookmarkEnd w:id="53"/>
+      <w:bookmarkEnd w:id="54"/>
     </w:p>
     <w:p>
       <w:pPr>
@@ -11700,11 +11534,11 @@
         </w:numPr>
         <w:ind w:left="1134" w:hanging="850"/>
       </w:pPr>
-      <w:bookmarkStart w:id="54" w:name="_Toc501357793"/>
+      <w:bookmarkStart w:id="55" w:name="_Toc501364274"/>
       <w:r>
         <w:t>Systemarchitektur</w:t>
       </w:r>
-      <w:bookmarkEnd w:id="54"/>
+      <w:bookmarkEnd w:id="55"/>
     </w:p>
     <w:p>
       <w:pPr>
@@ -11730,7 +11564,7 @@
           <w:numId w:val="5"/>
         </w:numPr>
       </w:pPr>
-      <w:bookmarkStart w:id="55" w:name="_Toc501357794"/>
+      <w:bookmarkStart w:id="56" w:name="_Toc501364275"/>
       <w:r>
         <w:rPr>
           <w:b w:val="0"/>
@@ -11808,7 +11642,7 @@
       <w:r>
         <w:t>Oberflächenprototyp</w:t>
       </w:r>
-      <w:bookmarkEnd w:id="55"/>
+      <w:bookmarkEnd w:id="56"/>
     </w:p>
     <w:p>
       <w:pPr>
@@ -11843,7 +11677,7 @@
           <w:numId w:val="5"/>
         </w:numPr>
       </w:pPr>
-      <w:bookmarkStart w:id="56" w:name="_Toc501357795"/>
+      <w:bookmarkStart w:id="57" w:name="_Toc501364276"/>
       <w:r>
         <w:lastRenderedPageBreak/>
         <w:t xml:space="preserve">Analyse: </w:t>
@@ -11854,7 +11688,7 @@
       <w:r>
         <w:t xml:space="preserve"> und Antworten</w:t>
       </w:r>
-      <w:bookmarkEnd w:id="56"/>
+      <w:bookmarkEnd w:id="57"/>
     </w:p>
     <w:p/>
     <w:p>
@@ -11865,11 +11699,11 @@
           <w:numId w:val="5"/>
         </w:numPr>
       </w:pPr>
-      <w:bookmarkStart w:id="57" w:name="_Toc501357796"/>
+      <w:bookmarkStart w:id="58" w:name="_Toc501364277"/>
       <w:r>
         <w:t>Welche Zielgruppe?</w:t>
       </w:r>
-      <w:bookmarkEnd w:id="57"/>
+      <w:bookmarkEnd w:id="58"/>
       <w:r>
         <w:t xml:space="preserve"> </w:t>
       </w:r>
@@ -11958,11 +11792,11 @@
           <w:numId w:val="5"/>
         </w:numPr>
       </w:pPr>
-      <w:bookmarkStart w:id="58" w:name="_Toc501357797"/>
+      <w:bookmarkStart w:id="59" w:name="_Toc501364278"/>
       <w:r>
         <w:t>Was wollen wir vermitteln?</w:t>
       </w:r>
-      <w:bookmarkEnd w:id="58"/>
+      <w:bookmarkEnd w:id="59"/>
     </w:p>
     <w:p>
       <w:pPr>
@@ -12006,11 +11840,11 @@
           <w:numId w:val="5"/>
         </w:numPr>
       </w:pPr>
-      <w:bookmarkStart w:id="59" w:name="_Toc501357798"/>
+      <w:bookmarkStart w:id="60" w:name="_Toc501364279"/>
       <w:r>
         <w:t>Welcher Strukturtyp?</w:t>
       </w:r>
-      <w:bookmarkEnd w:id="59"/>
+      <w:bookmarkEnd w:id="60"/>
     </w:p>
     <w:p>
       <w:pPr>
@@ -12028,11 +11862,11 @@
           <w:numId w:val="5"/>
         </w:numPr>
       </w:pPr>
-      <w:bookmarkStart w:id="60" w:name="_Toc501357799"/>
+      <w:bookmarkStart w:id="61" w:name="_Toc501364280"/>
       <w:r>
         <w:t>Strukturtyp</w:t>
       </w:r>
-      <w:bookmarkEnd w:id="60"/>
+      <w:bookmarkEnd w:id="61"/>
     </w:p>
     <w:p>
       <w:pPr>
@@ -12110,12 +11944,12 @@
           <w:numId w:val="5"/>
         </w:numPr>
       </w:pPr>
-      <w:bookmarkStart w:id="61" w:name="_Toc501357800"/>
+      <w:bookmarkStart w:id="62" w:name="_Toc501364281"/>
       <w:r>
         <w:lastRenderedPageBreak/>
         <w:t>Sitemap</w:t>
       </w:r>
-      <w:bookmarkEnd w:id="61"/>
+      <w:bookmarkEnd w:id="62"/>
     </w:p>
     <w:p>
       <w:pPr>
@@ -12205,11 +12039,11 @@
           <w:numId w:val="5"/>
         </w:numPr>
       </w:pPr>
-      <w:bookmarkStart w:id="62" w:name="_Toc501357801"/>
+      <w:bookmarkStart w:id="63" w:name="_Toc501364282"/>
       <w:r>
         <w:t>Wie veröffentlichen?</w:t>
       </w:r>
-      <w:bookmarkEnd w:id="62"/>
+      <w:bookmarkEnd w:id="63"/>
     </w:p>
     <w:p>
       <w:pPr>
@@ -12252,11 +12086,11 @@
           <w:numId w:val="5"/>
         </w:numPr>
       </w:pPr>
-      <w:bookmarkStart w:id="63" w:name="_Toc501357802"/>
+      <w:bookmarkStart w:id="64" w:name="_Toc501364283"/>
       <w:r>
         <w:t>Wie sinnvoll testen?</w:t>
       </w:r>
-      <w:bookmarkEnd w:id="63"/>
+      <w:bookmarkEnd w:id="64"/>
     </w:p>
     <w:p>
       <w:pPr>
@@ -12294,14 +12128,14 @@
           <w:numId w:val="5"/>
         </w:numPr>
       </w:pPr>
-      <w:bookmarkStart w:id="64" w:name="_Toc501357803"/>
+      <w:bookmarkStart w:id="65" w:name="_Toc501364284"/>
       <w:r>
         <w:t xml:space="preserve">Test </w:t>
       </w:r>
       <w:r>
         <w:t>durch Dritte</w:t>
       </w:r>
-      <w:bookmarkEnd w:id="64"/>
+      <w:bookmarkEnd w:id="65"/>
     </w:p>
     <w:p>
       <w:pPr>
@@ -12338,11 +12172,11 @@
           <w:numId w:val="5"/>
         </w:numPr>
       </w:pPr>
-      <w:bookmarkStart w:id="65" w:name="_Toc501357804"/>
+      <w:bookmarkStart w:id="66" w:name="_Toc501364285"/>
       <w:r>
         <w:t>Test Frameworks</w:t>
       </w:r>
-      <w:bookmarkEnd w:id="65"/>
+      <w:bookmarkEnd w:id="66"/>
     </w:p>
     <w:p>
       <w:pPr>
@@ -12363,8 +12197,6 @@
       <w:r>
         <w:t>. Durch Analytics kann dann die Webseite „interaktiv“ an die Nutzer angepasst werden.</w:t>
       </w:r>
-      <w:bookmarkStart w:id="66" w:name="_GoBack"/>
-      <w:bookmarkEnd w:id="66"/>
     </w:p>
     <w:p>
       <w:pPr>
@@ -12439,14 +12271,27 @@
                             <w:r>
                               <w:t xml:space="preserve">Abbildung </w:t>
                             </w:r>
-                            <w:fldSimple w:instr=" SEQ Abbildung \* ARABIC ">
-                              <w:r>
-                                <w:rPr>
-                                  <w:noProof/>
-                                </w:rPr>
-                                <w:t>1</w:t>
-                              </w:r>
-                            </w:fldSimple>
+                            <w:r>
+                              <w:fldChar w:fldCharType="begin"/>
+                            </w:r>
+                            <w:r>
+                              <w:instrText xml:space="preserve"> SEQ Abbildung \* ARABIC </w:instrText>
+                            </w:r>
+                            <w:r>
+                              <w:fldChar w:fldCharType="separate"/>
+                            </w:r>
+                            <w:r>
+                              <w:rPr>
+                                <w:noProof/>
+                              </w:rPr>
+                              <w:t>1</w:t>
+                            </w:r>
+                            <w:r>
+                              <w:rPr>
+                                <w:noProof/>
+                              </w:rPr>
+                              <w:fldChar w:fldCharType="end"/>
+                            </w:r>
                             <w:r>
                               <w:t xml:space="preserve">: </w:t>
                             </w:r>
@@ -12474,7 +12319,7 @@
                 <v:stroke joinstyle="miter"/>
                 <v:path gradientshapeok="t" o:connecttype="rect"/>
               </v:shapetype>
-              <v:shape id="Textfeld 9" o:spid="_x0000_s1026" type="#_x0000_t202" style="position:absolute;left:0;text-align:left;margin-left:2.9pt;margin-top:342.4pt;width:445.25pt;height:.05pt;z-index:251672576;visibility:visible;mso-wrap-style:square;mso-wrap-distance-left:9pt;mso-wrap-distance-top:0;mso-wrap-distance-right:9pt;mso-wrap-distance-bottom:0;mso-position-horizontal:absolute;mso-position-horizontal-relative:text;mso-position-vertical:absolute;mso-position-vertical-relative:text;v-text-anchor:top" o:gfxdata="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" stroked="f">
+              <v:shape id="Textfeld 9" o:spid="_x0000_s1026" type="#_x0000_t202" style="position:absolute;left:0;text-align:left;margin-left:2.9pt;margin-top:342.4pt;width:445.25pt;height:.05pt;z-index:251672576;visibility:visible;mso-wrap-style:square;mso-wrap-distance-left:9pt;mso-wrap-distance-top:0;mso-wrap-distance-right:9pt;mso-wrap-distance-bottom:0;mso-position-horizontal:absolute;mso-position-horizontal-relative:text;mso-position-vertical:absolute;mso-position-vertical-relative:text;v-text-anchor:top" o:gfxdata="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" stroked="f">
                 <v:textbox style="mso-fit-shape-to-text:t" inset="0,0,0,0">
                   <w:txbxContent>
                     <w:p>
@@ -12487,14 +12332,27 @@
                       <w:r>
                         <w:t xml:space="preserve">Abbildung </w:t>
                       </w:r>
-                      <w:fldSimple w:instr=" SEQ Abbildung \* ARABIC ">
-                        <w:r>
-                          <w:rPr>
-                            <w:noProof/>
-                          </w:rPr>
-                          <w:t>1</w:t>
-                        </w:r>
-                      </w:fldSimple>
+                      <w:r>
+                        <w:fldChar w:fldCharType="begin"/>
+                      </w:r>
+                      <w:r>
+                        <w:instrText xml:space="preserve"> SEQ Abbildung \* ARABIC </w:instrText>
+                      </w:r>
+                      <w:r>
+                        <w:fldChar w:fldCharType="separate"/>
+                      </w:r>
+                      <w:r>
+                        <w:rPr>
+                          <w:noProof/>
+                        </w:rPr>
+                        <w:t>1</w:t>
+                      </w:r>
+                      <w:r>
+                        <w:rPr>
+                          <w:noProof/>
+                        </w:rPr>
+                        <w:fldChar w:fldCharType="end"/>
+                      </w:r>
                       <w:r>
                         <w:t xml:space="preserve">: </w:t>
                       </w:r>
@@ -12578,15 +12436,7 @@
         </w:drawing>
       </w:r>
       <w:r>
-        <w:t>Google Analytics bietet Informationen wie unter anderem den Site Traffic, die durchschnittliche Ladedauer der Webseite, Users pro Land (</w:t>
-      </w:r>
-      <w:proofErr w:type="spellStart"/>
-      <w:r>
-        <w:t>Heatmap</w:t>
-      </w:r>
-      <w:proofErr w:type="spellEnd"/>
-      <w:r>
-        <w:t xml:space="preserve"> der Länder) und der verwendete Browser.</w:t>
+        <w:t>Google Analytics bietet Informationen wie unter anderem den Site Traffic, die durchschnittliche Ladedauer der Webseite, Users pro Land (Heatmap der Länder) und der verwendete Browser.</w:t>
       </w:r>
     </w:p>
     <w:p>
@@ -12605,14 +12455,12 @@
           <w:b/>
         </w:rPr>
       </w:pPr>
-      <w:proofErr w:type="spellStart"/>
       <w:r>
         <w:rPr>
           <w:b/>
         </w:rPr>
         <w:t>Hotjar</w:t>
       </w:r>
-      <w:proofErr w:type="spellEnd"/>
     </w:p>
     <w:p>
       <w:pPr>
@@ -12669,14 +12517,27 @@
                             <w:r>
                               <w:t xml:space="preserve">Abbildung </w:t>
                             </w:r>
-                            <w:fldSimple w:instr=" SEQ Abbildung \* ARABIC ">
-                              <w:r>
-                                <w:rPr>
-                                  <w:noProof/>
-                                </w:rPr>
-                                <w:t>2</w:t>
-                              </w:r>
-                            </w:fldSimple>
+                            <w:r>
+                              <w:fldChar w:fldCharType="begin"/>
+                            </w:r>
+                            <w:r>
+                              <w:instrText xml:space="preserve"> SEQ Abbildung \* ARABIC </w:instrText>
+                            </w:r>
+                            <w:r>
+                              <w:fldChar w:fldCharType="separate"/>
+                            </w:r>
+                            <w:r>
+                              <w:rPr>
+                                <w:noProof/>
+                              </w:rPr>
+                              <w:t>2</w:t>
+                            </w:r>
+                            <w:r>
+                              <w:rPr>
+                                <w:noProof/>
+                              </w:rPr>
+                              <w:fldChar w:fldCharType="end"/>
+                            </w:r>
                             <w:r>
                               <w:t xml:space="preserve">: </w:t>
                             </w:r>
@@ -12700,7 +12561,7 @@
           </mc:Choice>
           <mc:Fallback>
             <w:pict>
-              <v:shape w14:anchorId="7F405700" id="Textfeld 8" o:spid="_x0000_s1027" type="#_x0000_t202" style="position:absolute;left:0;text-align:left;margin-left:-12.55pt;margin-top:396pt;width:478.25pt;height:.05pt;z-index:251670528;visibility:visible;mso-wrap-style:square;mso-wrap-distance-left:9pt;mso-wrap-distance-top:0;mso-wrap-distance-right:9pt;mso-wrap-distance-bottom:0;mso-position-horizontal:absolute;mso-position-horizontal-relative:text;mso-position-vertical:absolute;mso-position-vertical-relative:text;v-text-anchor:top" o:gfxdata="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" stroked="f">
+              <v:shape w14:anchorId="7F405700" id="Textfeld 8" o:spid="_x0000_s1027" type="#_x0000_t202" style="position:absolute;left:0;text-align:left;margin-left:-12.55pt;margin-top:396pt;width:478.25pt;height:.05pt;z-index:251670528;visibility:visible;mso-wrap-style:square;mso-wrap-distance-left:9pt;mso-wrap-distance-top:0;mso-wrap-distance-right:9pt;mso-wrap-distance-bottom:0;mso-position-horizontal:absolute;mso-position-horizontal-relative:text;mso-position-vertical:absolute;mso-position-vertical-relative:text;v-text-anchor:top" o:gfxdata="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" stroked="f">
                 <v:textbox style="mso-fit-shape-to-text:t" inset="0,0,0,0">
                   <w:txbxContent>
                     <w:p>
@@ -12713,14 +12574,27 @@
                       <w:r>
                         <w:t xml:space="preserve">Abbildung </w:t>
                       </w:r>
-                      <w:fldSimple w:instr=" SEQ Abbildung \* ARABIC ">
-                        <w:r>
-                          <w:rPr>
-                            <w:noProof/>
-                          </w:rPr>
-                          <w:t>2</w:t>
-                        </w:r>
-                      </w:fldSimple>
+                      <w:r>
+                        <w:fldChar w:fldCharType="begin"/>
+                      </w:r>
+                      <w:r>
+                        <w:instrText xml:space="preserve"> SEQ Abbildung \* ARABIC </w:instrText>
+                      </w:r>
+                      <w:r>
+                        <w:fldChar w:fldCharType="separate"/>
+                      </w:r>
+                      <w:r>
+                        <w:rPr>
+                          <w:noProof/>
+                        </w:rPr>
+                        <w:t>2</w:t>
+                      </w:r>
+                      <w:r>
+                        <w:rPr>
+                          <w:noProof/>
+                        </w:rPr>
+                        <w:fldChar w:fldCharType="end"/>
+                      </w:r>
                       <w:r>
                         <w:t xml:space="preserve">: </w:t>
                       </w:r>
@@ -12803,32 +12677,14 @@
           </wp:anchor>
         </w:drawing>
       </w:r>
-      <w:proofErr w:type="spellStart"/>
       <w:r>
         <w:t>Hotjar</w:t>
       </w:r>
-      <w:proofErr w:type="spellEnd"/>
-      <w:r>
-        <w:t xml:space="preserve"> ist ein All-in-</w:t>
-      </w:r>
-      <w:proofErr w:type="spellStart"/>
-      <w:r>
-        <w:t>one</w:t>
-      </w:r>
-      <w:proofErr w:type="spellEnd"/>
-      <w:r>
-        <w:t xml:space="preserve"> Analytics und Feedback Tool und</w:t>
-      </w:r>
-      <w:r>
-        <w:t xml:space="preserve"> bietet Informationen wie eine </w:t>
-      </w:r>
-      <w:proofErr w:type="spellStart"/>
-      <w:r>
-        <w:t>Heatmap</w:t>
-      </w:r>
-      <w:proofErr w:type="spellEnd"/>
-      <w:r>
-        <w:t xml:space="preserve"> die die Clicks/Scrolling der Nutzer grafisch anzeigt, der Cursorverlauf</w:t>
+      <w:r>
+        <w:t xml:space="preserve"> ist ein All-in-one Analytics und Feedback Tool und</w:t>
+      </w:r>
+      <w:r>
+        <w:t xml:space="preserve"> bietet Informationen wie eine Heatmap die die Clicks/Scrolling der Nutzer grafisch anzeigt, der Cursorverlauf</w:t>
       </w:r>
       <w:r>
         <w:t>, monatliche Statistiken, Feedback, Surveys und viele weitere Informationen.</w:t>
@@ -12846,7 +12702,7 @@
           <w:numId w:val="5"/>
         </w:numPr>
       </w:pPr>
-      <w:bookmarkStart w:id="67" w:name="_Toc501357805"/>
+      <w:bookmarkStart w:id="67" w:name="_Toc501364286"/>
       <w:r>
         <w:t>Wie aktualisieren?</w:t>
       </w:r>
@@ -12857,13 +12713,52 @@
         <w:ind w:left="708"/>
       </w:pPr>
       <w:r>
-        <w:t xml:space="preserve">Die Webseite sollte nicht </w:t>
-      </w:r>
-      <w:r>
-        <w:t>allzu</w:t>
-      </w:r>
-      <w:r>
-        <w:t xml:space="preserve"> oft aktualisiert werden, denn der Inhalt des Buches wird sich selten, wenn überhaupt, ändern. Deswegen macht es Sinn, wenn Fehler entdeckt werden oder Inhalte fehlen, die Webseite manuell vom Programmierer und „Content Manager“ ohne CMS oder sonstigen aufwändigen, kostspieligen Verwaltungsdienste aktualisiert werden.</w:t>
+        <w:t xml:space="preserve">Die Webseite </w:t>
+      </w:r>
+      <w:r>
+        <w:t>wird in Zukunft ö</w:t>
+      </w:r>
+      <w:r>
+        <w:t>ft</w:t>
+      </w:r>
+      <w:r>
+        <w:t>ers</w:t>
+      </w:r>
+      <w:r>
+        <w:t xml:space="preserve"> aktualisiert, denn </w:t>
+      </w:r>
+      <w:r>
+        <w:t>Industrie 4.0 ist eine laufende industrielle Revolution, die sich noch erst fertig entwickeln muss</w:t>
+      </w:r>
+      <w:r>
+        <w:t xml:space="preserve">. Deswegen </w:t>
+      </w:r>
+      <w:r>
+        <w:t xml:space="preserve">wird die Webseite, wenn sich Inhalte ändern oder </w:t>
+      </w:r>
+      <w:r>
+        <w:t>Fehler entdeckt werden</w:t>
+      </w:r>
+      <w:r>
+        <w:t>,</w:t>
+      </w:r>
+      <w:r>
+        <w:t xml:space="preserve"> </w:t>
+      </w:r>
+      <w:r>
+        <w:t xml:space="preserve">mit dem </w:t>
+      </w:r>
+      <w:r>
+        <w:t>CMS</w:t>
+      </w:r>
+      <w:r>
+        <w:t xml:space="preserve"> von WordPress</w:t>
+      </w:r>
+      <w:r>
+        <w:t xml:space="preserve"> aktualisiert.</w:t>
+      </w:r>
+      <w:r>
+        <w:t xml:space="preserve"> Wenn Änderungen vorgenommen werden diese einer Testgruppe (Beta) vorgeführt. Ist alles in Ordnung werden diese Änderungen öffentlich (Live) geschaltet.</w:t>
       </w:r>
     </w:p>
     <w:p>
@@ -12871,7 +12766,7 @@
         <w:ind w:firstLine="708"/>
       </w:pPr>
       <w:r>
-        <w:t>Die Aktualisierung der Webseite ist nur Nötig, wenn:</w:t>
+        <w:t>Die Aktualisierung der Webseite ist Nötig, wenn:</w:t>
       </w:r>
     </w:p>
     <w:p>
@@ -12883,7 +12778,10 @@
         </w:numPr>
       </w:pPr>
       <w:r>
-        <w:t>Wichtige Informationen über den Autor fehlen</w:t>
+        <w:t>w</w:t>
+      </w:r>
+      <w:r>
+        <w:t>ichtige Informationen fehlen</w:t>
       </w:r>
     </w:p>
     <w:p>
@@ -12895,10 +12793,10 @@
         </w:numPr>
       </w:pPr>
       <w:r>
-        <w:t xml:space="preserve">Informationen generell </w:t>
-      </w:r>
-      <w:r>
-        <w:t>fehlen</w:t>
+        <w:t>s</w:t>
+      </w:r>
+      <w:r>
+        <w:t>ich Inhalte ändern</w:t>
       </w:r>
     </w:p>
     <w:p>
@@ -12910,10 +12808,10 @@
         </w:numPr>
       </w:pPr>
       <w:r>
-        <w:t xml:space="preserve">Der Autor eine Fortsetzung oder Sequel des </w:t>
-      </w:r>
-      <w:r>
-        <w:t>Präsentierten Buches veröffentlicht</w:t>
+        <w:t>F</w:t>
+      </w:r>
+      <w:r>
+        <w:t>ehler gefunden werden</w:t>
       </w:r>
     </w:p>
     <w:p>
@@ -12925,13 +12823,13 @@
         </w:numPr>
       </w:pPr>
       <w:r>
-        <w:t>Copyright V</w:t>
-      </w:r>
-      <w:r>
-        <w:t>e</w:t>
-      </w:r>
-      <w:r>
-        <w:t>rstöße</w:t>
+        <w:t xml:space="preserve">Inhalte das Urheberrecht verletzen (Copyright </w:t>
+      </w:r>
+      <w:r>
+        <w:t>infringement</w:t>
+      </w:r>
+      <w:r>
+        <w:t>)</w:t>
       </w:r>
     </w:p>
     <w:p>
@@ -12943,7 +12841,10 @@
         </w:numPr>
       </w:pPr>
       <w:r>
-        <w:t xml:space="preserve">Das Hosting der Webseite zu teuer wird </w:t>
+        <w:t>d</w:t>
+      </w:r>
+      <w:r>
+        <w:t xml:space="preserve">as Hosting der Webseite zu teuer wird </w:t>
       </w:r>
       <w:r>
         <w:sym w:font="Wingdings" w:char="F0E0"/>
@@ -12953,11 +12854,11 @@
       </w:r>
     </w:p>
     <w:p>
-      <w:pPr>
-        <w:pStyle w:val="Listenabsatz"/>
-        <w:ind w:left="1068"/>
-      </w:pPr>
-    </w:p>
+      <w:r>
+        <w:br w:type="page"/>
+      </w:r>
+    </w:p>
+    <w:p/>
     <w:p>
       <w:pPr>
         <w:pStyle w:val="berschrift2"/>
@@ -12966,9 +12867,8 @@
           <w:numId w:val="5"/>
         </w:numPr>
       </w:pPr>
-      <w:bookmarkStart w:id="68" w:name="_Toc501357806"/>
-      <w:r>
-        <w:lastRenderedPageBreak/>
+      <w:bookmarkStart w:id="68" w:name="_Toc501364287"/>
+      <w:r>
         <w:t>Wie vermarkten?</w:t>
       </w:r>
       <w:bookmarkEnd w:id="68"/>
@@ -12978,15 +12878,7 @@
         <w:ind w:left="708"/>
       </w:pPr>
       <w:r>
-        <w:t>Die Webseite sollte durch die intelligente Schaltung von Werbung heutiger Soziale Netzwerke und Webseiten generell vermarktet werden. Durch Partnerschaften und Cross-</w:t>
-      </w:r>
-      <w:proofErr w:type="spellStart"/>
-      <w:r>
-        <w:t>Promoting</w:t>
-      </w:r>
-      <w:proofErr w:type="spellEnd"/>
-      <w:r>
-        <w:t xml:space="preserve"> mit anderen Webseiten soll des Weiteren die Reichweite vergrößert werden. Es wäre auch sinnvoll, wenn der Autor selbst auf seinen Seiten den Link der Webseite verlinkt und auf seiner Tournee und Events durch die ganze Welt durch vermarktet.</w:t>
+        <w:t>Die Webseite sollte durch die intelligente Schaltung von Werbung heutiger Soziale Netzwerke und Webseiten generell vermarktet werden. Durch Partnerschaften und Cross-Promoting mit anderen Webseiten soll des Weiteren die Reichweite vergrößert werden. Es wäre auch sinnvoll, wenn der Autor selbst auf seinen Seiten den Link der Webseite verlinkt und auf seiner Tournee und Events durch die ganze Welt durch vermarktet.</w:t>
       </w:r>
     </w:p>
     <w:p/>
@@ -13139,7 +13031,7 @@
           <w:rPr>
             <w:noProof/>
           </w:rPr>
-          <w:t>28</w:t>
+          <w:t>2</w:t>
         </w:r>
         <w:r>
           <w:fldChar w:fldCharType="end"/>
@@ -16277,6 +16169,56 @@
       <w:szCs w:val="18"/>
     </w:rPr>
   </w:style>
+  <w:style w:type="paragraph" w:styleId="HTMLVorformatiert">
+    <w:name w:val="HTML Preformatted"/>
+    <w:basedOn w:val="Standard"/>
+    <w:link w:val="HTMLVorformatiertZchn"/>
+    <w:uiPriority w:val="99"/>
+    <w:semiHidden/>
+    <w:unhideWhenUsed/>
+    <w:rsid w:val="00AE46C0"/>
+    <w:pPr>
+      <w:tabs>
+        <w:tab w:val="left" w:pos="916"/>
+        <w:tab w:val="left" w:pos="1832"/>
+        <w:tab w:val="left" w:pos="2748"/>
+        <w:tab w:val="left" w:pos="3664"/>
+        <w:tab w:val="left" w:pos="4580"/>
+        <w:tab w:val="left" w:pos="5496"/>
+        <w:tab w:val="left" w:pos="6412"/>
+        <w:tab w:val="left" w:pos="7328"/>
+        <w:tab w:val="left" w:pos="8244"/>
+        <w:tab w:val="left" w:pos="9160"/>
+        <w:tab w:val="left" w:pos="10076"/>
+        <w:tab w:val="left" w:pos="10992"/>
+        <w:tab w:val="left" w:pos="11908"/>
+        <w:tab w:val="left" w:pos="12824"/>
+        <w:tab w:val="left" w:pos="13740"/>
+        <w:tab w:val="left" w:pos="14656"/>
+      </w:tabs>
+      <w:spacing w:after="0" w:line="240" w:lineRule="auto"/>
+    </w:pPr>
+    <w:rPr>
+      <w:rFonts w:ascii="Courier New" w:eastAsia="Times New Roman" w:hAnsi="Courier New" w:cs="Courier New"/>
+      <w:sz w:val="20"/>
+      <w:szCs w:val="20"/>
+      <w:lang w:eastAsia="de-DE"/>
+    </w:rPr>
+  </w:style>
+  <w:style w:type="character" w:customStyle="1" w:styleId="HTMLVorformatiertZchn">
+    <w:name w:val="HTML Vorformatiert Zchn"/>
+    <w:basedOn w:val="Absatz-Standardschriftart"/>
+    <w:link w:val="HTMLVorformatiert"/>
+    <w:uiPriority w:val="99"/>
+    <w:semiHidden/>
+    <w:rsid w:val="00AE46C0"/>
+    <w:rPr>
+      <w:rFonts w:ascii="Courier New" w:eastAsia="Times New Roman" w:hAnsi="Courier New" w:cs="Courier New"/>
+      <w:sz w:val="20"/>
+      <w:szCs w:val="20"/>
+      <w:lang w:eastAsia="de-DE"/>
+    </w:rPr>
+  </w:style>
 </w:styles>
 </file>
 
@@ -16546,7 +16488,7 @@
 </file>
 
 <file path=customXml/itemProps1.xml><?xml version="1.0" encoding="utf-8"?>
-<ds:datastoreItem xmlns:ds="http://schemas.openxmlformats.org/officeDocument/2006/customXml" ds:itemID="{F04570AB-E91B-4063-BDBF-9483B8BBB6C2}">
+<ds:datastoreItem xmlns:ds="http://schemas.openxmlformats.org/officeDocument/2006/customXml" ds:itemID="{E4101A5E-61BC-4B20-9471-730A0130F536}">
   <ds:schemaRefs>
     <ds:schemaRef ds:uri="http://schemas.openxmlformats.org/officeDocument/2006/bibliography"/>
   </ds:schemaRefs>

</xml_diff>

<commit_message>
Das Pflichtenheft wurde auf die Version 0.9.8 aktualisiert
</commit_message>
<xml_diff>
--- a/TP/Dateien/Pflichtenheft.docx
+++ b/TP/Dateien/Pflichtenheft.docx
@@ -76,12 +76,18 @@
         <w:tblLook w:val="04A0" w:firstRow="1" w:lastRow="0" w:firstColumn="1" w:lastColumn="0" w:noHBand="0" w:noVBand="1"/>
       </w:tblPr>
       <w:tblGrid>
-        <w:gridCol w:w="9062"/>
+        <w:gridCol w:w="9052"/>
       </w:tblGrid>
       <w:tr>
         <w:tc>
           <w:tcPr>
             <w:tcW w:w="9062" w:type="dxa"/>
+            <w:tcBorders>
+              <w:top w:val="single" w:sz="8" w:space="0" w:color="auto"/>
+              <w:left w:val="single" w:sz="8" w:space="0" w:color="auto"/>
+              <w:bottom w:val="single" w:sz="8" w:space="0" w:color="auto"/>
+              <w:right w:val="single" w:sz="8" w:space="0" w:color="auto"/>
+            </w:tcBorders>
           </w:tcPr>
           <w:p>
             <w:pPr>
@@ -328,7 +334,7 @@
         <w:rPr>
           <w:sz w:val="36"/>
         </w:rPr>
-        <w:t>7</w:t>
+        <w:t>8</w:t>
       </w:r>
       <w:r>
         <w:rPr>
@@ -1558,8 +1564,78 @@
             <w:r>
               <w:t>WIP</w:t>
             </w:r>
-            <w:bookmarkStart w:id="0" w:name="_GoBack"/>
-            <w:bookmarkEnd w:id="0"/>
+          </w:p>
+        </w:tc>
+      </w:tr>
+      <w:tr>
+        <w:tc>
+          <w:tcPr>
+            <w:tcW w:w="1005" w:type="dxa"/>
+            <w:vAlign w:val="center"/>
+          </w:tcPr>
+          <w:p>
+            <w:pPr>
+              <w:jc w:val="center"/>
+            </w:pPr>
+            <w:r>
+              <w:t>0.9.8</w:t>
+            </w:r>
+          </w:p>
+        </w:tc>
+        <w:tc>
+          <w:tcPr>
+            <w:tcW w:w="1329" w:type="dxa"/>
+            <w:vAlign w:val="center"/>
+          </w:tcPr>
+          <w:p>
+            <w:pPr>
+              <w:jc w:val="center"/>
+            </w:pPr>
+            <w:r>
+              <w:t>18.12.2017</w:t>
+            </w:r>
+          </w:p>
+        </w:tc>
+        <w:tc>
+          <w:tcPr>
+            <w:tcW w:w="1756" w:type="dxa"/>
+            <w:vAlign w:val="center"/>
+          </w:tcPr>
+          <w:p>
+            <w:pPr>
+              <w:jc w:val="center"/>
+            </w:pPr>
+            <w:r>
+              <w:t>Thomas Sapelza</w:t>
+            </w:r>
+          </w:p>
+        </w:tc>
+        <w:tc>
+          <w:tcPr>
+            <w:tcW w:w="4127" w:type="dxa"/>
+            <w:vAlign w:val="center"/>
+          </w:tcPr>
+          <w:p>
+            <w:pPr>
+              <w:jc w:val="center"/>
+            </w:pPr>
+            <w:r>
+              <w:t>Wie vermarkten? beantwortet</w:t>
+            </w:r>
+          </w:p>
+        </w:tc>
+        <w:tc>
+          <w:tcPr>
+            <w:tcW w:w="992" w:type="dxa"/>
+            <w:vAlign w:val="center"/>
+          </w:tcPr>
+          <w:p>
+            <w:pPr>
+              <w:jc w:val="center"/>
+            </w:pPr>
+            <w:r>
+              <w:t>WIP</w:t>
+            </w:r>
           </w:p>
         </w:tc>
       </w:tr>
@@ -1701,7 +1777,7 @@
           <w:r>
             <w:fldChar w:fldCharType="separate"/>
           </w:r>
-          <w:hyperlink w:anchor="_Toc501364233" w:history="1">
+          <w:hyperlink w:anchor="_Toc501365382" w:history="1">
             <w:r>
               <w:rPr>
                 <w:rStyle w:val="Hyperlink"/>
@@ -1743,7 +1819,7 @@
                 <w:noProof/>
                 <w:webHidden/>
               </w:rPr>
-              <w:instrText xml:space="preserve"> PAGEREF _Toc501364233 \h </w:instrText>
+              <w:instrText xml:space="preserve"> PAGEREF _Toc501365382 \h </w:instrText>
             </w:r>
             <w:r>
               <w:rPr>
@@ -1787,7 +1863,7 @@
               <w:lang w:eastAsia="de-DE"/>
             </w:rPr>
           </w:pPr>
-          <w:hyperlink w:anchor="_Toc501364234" w:history="1">
+          <w:hyperlink w:anchor="_Toc501365383" w:history="1">
             <w:r>
               <w:rPr>
                 <w:rStyle w:val="Hyperlink"/>
@@ -1829,7 +1905,7 @@
                 <w:noProof/>
                 <w:webHidden/>
               </w:rPr>
-              <w:instrText xml:space="preserve"> PAGEREF _Toc501364234 \h </w:instrText>
+              <w:instrText xml:space="preserve"> PAGEREF _Toc501365383 \h </w:instrText>
             </w:r>
             <w:r>
               <w:rPr>
@@ -1873,7 +1949,7 @@
               <w:lang w:eastAsia="de-DE"/>
             </w:rPr>
           </w:pPr>
-          <w:hyperlink w:anchor="_Toc501364235" w:history="1">
+          <w:hyperlink w:anchor="_Toc501365384" w:history="1">
             <w:r>
               <w:rPr>
                 <w:rStyle w:val="Hyperlink"/>
@@ -1915,7 +1991,7 @@
                 <w:noProof/>
                 <w:webHidden/>
               </w:rPr>
-              <w:instrText xml:space="preserve"> PAGEREF _Toc501364235 \h </w:instrText>
+              <w:instrText xml:space="preserve"> PAGEREF _Toc501365384 \h </w:instrText>
             </w:r>
             <w:r>
               <w:rPr>
@@ -1959,7 +2035,7 @@
               <w:lang w:eastAsia="de-DE"/>
             </w:rPr>
           </w:pPr>
-          <w:hyperlink w:anchor="_Toc501364236" w:history="1">
+          <w:hyperlink w:anchor="_Toc501365385" w:history="1">
             <w:r>
               <w:rPr>
                 <w:rStyle w:val="Hyperlink"/>
@@ -2001,7 +2077,7 @@
                 <w:noProof/>
                 <w:webHidden/>
               </w:rPr>
-              <w:instrText xml:space="preserve"> PAGEREF _Toc501364236 \h </w:instrText>
+              <w:instrText xml:space="preserve"> PAGEREF _Toc501365385 \h </w:instrText>
             </w:r>
             <w:r>
               <w:rPr>
@@ -2045,7 +2121,7 @@
               <w:lang w:eastAsia="de-DE"/>
             </w:rPr>
           </w:pPr>
-          <w:hyperlink w:anchor="_Toc501364237" w:history="1">
+          <w:hyperlink w:anchor="_Toc501365386" w:history="1">
             <w:r>
               <w:rPr>
                 <w:rStyle w:val="Hyperlink"/>
@@ -2087,7 +2163,7 @@
                 <w:noProof/>
                 <w:webHidden/>
               </w:rPr>
-              <w:instrText xml:space="preserve"> PAGEREF _Toc501364237 \h </w:instrText>
+              <w:instrText xml:space="preserve"> PAGEREF _Toc501365386 \h </w:instrText>
             </w:r>
             <w:r>
               <w:rPr>
@@ -2131,7 +2207,7 @@
               <w:lang w:eastAsia="de-DE"/>
             </w:rPr>
           </w:pPr>
-          <w:hyperlink w:anchor="_Toc501364238" w:history="1">
+          <w:hyperlink w:anchor="_Toc501365387" w:history="1">
             <w:r>
               <w:rPr>
                 <w:rStyle w:val="Hyperlink"/>
@@ -2173,7 +2249,7 @@
                 <w:noProof/>
                 <w:webHidden/>
               </w:rPr>
-              <w:instrText xml:space="preserve"> PAGEREF _Toc501364238 \h </w:instrText>
+              <w:instrText xml:space="preserve"> PAGEREF _Toc501365387 \h </w:instrText>
             </w:r>
             <w:r>
               <w:rPr>
@@ -2217,7 +2293,7 @@
               <w:lang w:eastAsia="de-DE"/>
             </w:rPr>
           </w:pPr>
-          <w:hyperlink w:anchor="_Toc501364239" w:history="1">
+          <w:hyperlink w:anchor="_Toc501365388" w:history="1">
             <w:r>
               <w:rPr>
                 <w:rStyle w:val="Hyperlink"/>
@@ -2259,7 +2335,7 @@
                 <w:noProof/>
                 <w:webHidden/>
               </w:rPr>
-              <w:instrText xml:space="preserve"> PAGEREF _Toc501364239 \h </w:instrText>
+              <w:instrText xml:space="preserve"> PAGEREF _Toc501365388 \h </w:instrText>
             </w:r>
             <w:r>
               <w:rPr>
@@ -2303,7 +2379,7 @@
               <w:lang w:eastAsia="de-DE"/>
             </w:rPr>
           </w:pPr>
-          <w:hyperlink w:anchor="_Toc501364240" w:history="1">
+          <w:hyperlink w:anchor="_Toc501365389" w:history="1">
             <w:r>
               <w:rPr>
                 <w:rStyle w:val="Hyperlink"/>
@@ -2345,7 +2421,7 @@
                 <w:noProof/>
                 <w:webHidden/>
               </w:rPr>
-              <w:instrText xml:space="preserve"> PAGEREF _Toc501364240 \h </w:instrText>
+              <w:instrText xml:space="preserve"> PAGEREF _Toc501365389 \h </w:instrText>
             </w:r>
             <w:r>
               <w:rPr>
@@ -2389,7 +2465,7 @@
               <w:lang w:eastAsia="de-DE"/>
             </w:rPr>
           </w:pPr>
-          <w:hyperlink w:anchor="_Toc501364241" w:history="1">
+          <w:hyperlink w:anchor="_Toc501365390" w:history="1">
             <w:r>
               <w:rPr>
                 <w:rStyle w:val="Hyperlink"/>
@@ -2431,7 +2507,7 @@
                 <w:noProof/>
                 <w:webHidden/>
               </w:rPr>
-              <w:instrText xml:space="preserve"> PAGEREF _Toc501364241 \h </w:instrText>
+              <w:instrText xml:space="preserve"> PAGEREF _Toc501365390 \h </w:instrText>
             </w:r>
             <w:r>
               <w:rPr>
@@ -2475,7 +2551,7 @@
               <w:lang w:eastAsia="de-DE"/>
             </w:rPr>
           </w:pPr>
-          <w:hyperlink w:anchor="_Toc501364242" w:history="1">
+          <w:hyperlink w:anchor="_Toc501365391" w:history="1">
             <w:r>
               <w:rPr>
                 <w:rStyle w:val="Hyperlink"/>
@@ -2517,7 +2593,7 @@
                 <w:noProof/>
                 <w:webHidden/>
               </w:rPr>
-              <w:instrText xml:space="preserve"> PAGEREF _Toc501364242 \h </w:instrText>
+              <w:instrText xml:space="preserve"> PAGEREF _Toc501365391 \h </w:instrText>
             </w:r>
             <w:r>
               <w:rPr>
@@ -2561,7 +2637,7 @@
               <w:lang w:eastAsia="de-DE"/>
             </w:rPr>
           </w:pPr>
-          <w:hyperlink w:anchor="_Toc501364243" w:history="1">
+          <w:hyperlink w:anchor="_Toc501365392" w:history="1">
             <w:r>
               <w:rPr>
                 <w:rStyle w:val="Hyperlink"/>
@@ -2603,7 +2679,7 @@
                 <w:noProof/>
                 <w:webHidden/>
               </w:rPr>
-              <w:instrText xml:space="preserve"> PAGEREF _Toc501364243 \h </w:instrText>
+              <w:instrText xml:space="preserve"> PAGEREF _Toc501365392 \h </w:instrText>
             </w:r>
             <w:r>
               <w:rPr>
@@ -2647,7 +2723,7 @@
               <w:lang w:eastAsia="de-DE"/>
             </w:rPr>
           </w:pPr>
-          <w:hyperlink w:anchor="_Toc501364244" w:history="1">
+          <w:hyperlink w:anchor="_Toc501365393" w:history="1">
             <w:r>
               <w:rPr>
                 <w:rStyle w:val="Hyperlink"/>
@@ -2689,7 +2765,7 @@
                 <w:noProof/>
                 <w:webHidden/>
               </w:rPr>
-              <w:instrText xml:space="preserve"> PAGEREF _Toc501364244 \h </w:instrText>
+              <w:instrText xml:space="preserve"> PAGEREF _Toc501365393 \h </w:instrText>
             </w:r>
             <w:r>
               <w:rPr>
@@ -2733,7 +2809,7 @@
               <w:lang w:eastAsia="de-DE"/>
             </w:rPr>
           </w:pPr>
-          <w:hyperlink w:anchor="_Toc501364245" w:history="1">
+          <w:hyperlink w:anchor="_Toc501365394" w:history="1">
             <w:r>
               <w:rPr>
                 <w:rStyle w:val="Hyperlink"/>
@@ -2775,7 +2851,7 @@
                 <w:noProof/>
                 <w:webHidden/>
               </w:rPr>
-              <w:instrText xml:space="preserve"> PAGEREF _Toc501364245 \h </w:instrText>
+              <w:instrText xml:space="preserve"> PAGEREF _Toc501365394 \h </w:instrText>
             </w:r>
             <w:r>
               <w:rPr>
@@ -2819,7 +2895,7 @@
               <w:lang w:eastAsia="de-DE"/>
             </w:rPr>
           </w:pPr>
-          <w:hyperlink w:anchor="_Toc501364246" w:history="1">
+          <w:hyperlink w:anchor="_Toc501365395" w:history="1">
             <w:r>
               <w:rPr>
                 <w:rStyle w:val="Hyperlink"/>
@@ -2861,7 +2937,7 @@
                 <w:noProof/>
                 <w:webHidden/>
               </w:rPr>
-              <w:instrText xml:space="preserve"> PAGEREF _Toc501364246 \h </w:instrText>
+              <w:instrText xml:space="preserve"> PAGEREF _Toc501365395 \h </w:instrText>
             </w:r>
             <w:r>
               <w:rPr>
@@ -2905,7 +2981,7 @@
               <w:lang w:eastAsia="de-DE"/>
             </w:rPr>
           </w:pPr>
-          <w:hyperlink w:anchor="_Toc501364247" w:history="1">
+          <w:hyperlink w:anchor="_Toc501365396" w:history="1">
             <w:r>
               <w:rPr>
                 <w:rStyle w:val="Hyperlink"/>
@@ -2947,7 +3023,7 @@
                 <w:noProof/>
                 <w:webHidden/>
               </w:rPr>
-              <w:instrText xml:space="preserve"> PAGEREF _Toc501364247 \h </w:instrText>
+              <w:instrText xml:space="preserve"> PAGEREF _Toc501365396 \h </w:instrText>
             </w:r>
             <w:r>
               <w:rPr>
@@ -2991,7 +3067,7 @@
               <w:lang w:eastAsia="de-DE"/>
             </w:rPr>
           </w:pPr>
-          <w:hyperlink w:anchor="_Toc501364248" w:history="1">
+          <w:hyperlink w:anchor="_Toc501365397" w:history="1">
             <w:r>
               <w:rPr>
                 <w:rStyle w:val="Hyperlink"/>
@@ -3033,7 +3109,7 @@
                 <w:noProof/>
                 <w:webHidden/>
               </w:rPr>
-              <w:instrText xml:space="preserve"> PAGEREF _Toc501364248 \h </w:instrText>
+              <w:instrText xml:space="preserve"> PAGEREF _Toc501365397 \h </w:instrText>
             </w:r>
             <w:r>
               <w:rPr>
@@ -3077,7 +3153,7 @@
               <w:lang w:eastAsia="de-DE"/>
             </w:rPr>
           </w:pPr>
-          <w:hyperlink w:anchor="_Toc501364249" w:history="1">
+          <w:hyperlink w:anchor="_Toc501365398" w:history="1">
             <w:r>
               <w:rPr>
                 <w:rStyle w:val="Hyperlink"/>
@@ -3119,7 +3195,7 @@
                 <w:noProof/>
                 <w:webHidden/>
               </w:rPr>
-              <w:instrText xml:space="preserve"> PAGEREF _Toc501364249 \h </w:instrText>
+              <w:instrText xml:space="preserve"> PAGEREF _Toc501365398 \h </w:instrText>
             </w:r>
             <w:r>
               <w:rPr>
@@ -3163,7 +3239,7 @@
               <w:lang w:eastAsia="de-DE"/>
             </w:rPr>
           </w:pPr>
-          <w:hyperlink w:anchor="_Toc501364250" w:history="1">
+          <w:hyperlink w:anchor="_Toc501365399" w:history="1">
             <w:r>
               <w:rPr>
                 <w:rStyle w:val="Hyperlink"/>
@@ -3205,7 +3281,7 @@
                 <w:noProof/>
                 <w:webHidden/>
               </w:rPr>
-              <w:instrText xml:space="preserve"> PAGEREF _Toc501364250 \h </w:instrText>
+              <w:instrText xml:space="preserve"> PAGEREF _Toc501365399 \h </w:instrText>
             </w:r>
             <w:r>
               <w:rPr>
@@ -3249,7 +3325,7 @@
               <w:lang w:eastAsia="de-DE"/>
             </w:rPr>
           </w:pPr>
-          <w:hyperlink w:anchor="_Toc501364251" w:history="1">
+          <w:hyperlink w:anchor="_Toc501365400" w:history="1">
             <w:r>
               <w:rPr>
                 <w:rStyle w:val="Hyperlink"/>
@@ -3291,7 +3367,7 @@
                 <w:noProof/>
                 <w:webHidden/>
               </w:rPr>
-              <w:instrText xml:space="preserve"> PAGEREF _Toc501364251 \h </w:instrText>
+              <w:instrText xml:space="preserve"> PAGEREF _Toc501365400 \h </w:instrText>
             </w:r>
             <w:r>
               <w:rPr>
@@ -3335,7 +3411,7 @@
               <w:lang w:eastAsia="de-DE"/>
             </w:rPr>
           </w:pPr>
-          <w:hyperlink w:anchor="_Toc501364252" w:history="1">
+          <w:hyperlink w:anchor="_Toc501365401" w:history="1">
             <w:r>
               <w:rPr>
                 <w:rStyle w:val="Hyperlink"/>
@@ -3377,7 +3453,7 @@
                 <w:noProof/>
                 <w:webHidden/>
               </w:rPr>
-              <w:instrText xml:space="preserve"> PAGEREF _Toc501364252 \h </w:instrText>
+              <w:instrText xml:space="preserve"> PAGEREF _Toc501365401 \h </w:instrText>
             </w:r>
             <w:r>
               <w:rPr>
@@ -3421,7 +3497,7 @@
               <w:lang w:eastAsia="de-DE"/>
             </w:rPr>
           </w:pPr>
-          <w:hyperlink w:anchor="_Toc501364253" w:history="1">
+          <w:hyperlink w:anchor="_Toc501365402" w:history="1">
             <w:r>
               <w:rPr>
                 <w:rStyle w:val="Hyperlink"/>
@@ -3463,7 +3539,7 @@
                 <w:noProof/>
                 <w:webHidden/>
               </w:rPr>
-              <w:instrText xml:space="preserve"> PAGEREF _Toc501364253 \h </w:instrText>
+              <w:instrText xml:space="preserve"> PAGEREF _Toc501365402 \h </w:instrText>
             </w:r>
             <w:r>
               <w:rPr>
@@ -3507,7 +3583,7 @@
               <w:lang w:eastAsia="de-DE"/>
             </w:rPr>
           </w:pPr>
-          <w:hyperlink w:anchor="_Toc501364254" w:history="1">
+          <w:hyperlink w:anchor="_Toc501365403" w:history="1">
             <w:r>
               <w:rPr>
                 <w:rStyle w:val="Hyperlink"/>
@@ -3549,7 +3625,7 @@
                 <w:noProof/>
                 <w:webHidden/>
               </w:rPr>
-              <w:instrText xml:space="preserve"> PAGEREF _Toc501364254 \h </w:instrText>
+              <w:instrText xml:space="preserve"> PAGEREF _Toc501365403 \h </w:instrText>
             </w:r>
             <w:r>
               <w:rPr>
@@ -3593,7 +3669,7 @@
               <w:lang w:eastAsia="de-DE"/>
             </w:rPr>
           </w:pPr>
-          <w:hyperlink w:anchor="_Toc501364255" w:history="1">
+          <w:hyperlink w:anchor="_Toc501365404" w:history="1">
             <w:r>
               <w:rPr>
                 <w:rStyle w:val="Hyperlink"/>
@@ -3635,7 +3711,7 @@
                 <w:noProof/>
                 <w:webHidden/>
               </w:rPr>
-              <w:instrText xml:space="preserve"> PAGEREF _Toc501364255 \h </w:instrText>
+              <w:instrText xml:space="preserve"> PAGEREF _Toc501365404 \h </w:instrText>
             </w:r>
             <w:r>
               <w:rPr>
@@ -3679,7 +3755,7 @@
               <w:lang w:eastAsia="de-DE"/>
             </w:rPr>
           </w:pPr>
-          <w:hyperlink w:anchor="_Toc501364256" w:history="1">
+          <w:hyperlink w:anchor="_Toc501365405" w:history="1">
             <w:r>
               <w:rPr>
                 <w:rStyle w:val="Hyperlink"/>
@@ -3723,7 +3799,7 @@
                 <w:noProof/>
                 <w:webHidden/>
               </w:rPr>
-              <w:instrText xml:space="preserve"> PAGEREF _Toc501364256 \h </w:instrText>
+              <w:instrText xml:space="preserve"> PAGEREF _Toc501365405 \h </w:instrText>
             </w:r>
             <w:r>
               <w:rPr>
@@ -3767,7 +3843,7 @@
               <w:lang w:eastAsia="de-DE"/>
             </w:rPr>
           </w:pPr>
-          <w:hyperlink w:anchor="_Toc501364257" w:history="1">
+          <w:hyperlink w:anchor="_Toc501365406" w:history="1">
             <w:r>
               <w:rPr>
                 <w:rStyle w:val="Hyperlink"/>
@@ -3811,7 +3887,7 @@
                 <w:noProof/>
                 <w:webHidden/>
               </w:rPr>
-              <w:instrText xml:space="preserve"> PAGEREF _Toc501364257 \h </w:instrText>
+              <w:instrText xml:space="preserve"> PAGEREF _Toc501365406 \h </w:instrText>
             </w:r>
             <w:r>
               <w:rPr>
@@ -3855,7 +3931,7 @@
               <w:lang w:eastAsia="de-DE"/>
             </w:rPr>
           </w:pPr>
-          <w:hyperlink w:anchor="_Toc501364258" w:history="1">
+          <w:hyperlink w:anchor="_Toc501365407" w:history="1">
             <w:r>
               <w:rPr>
                 <w:rStyle w:val="Hyperlink"/>
@@ -3897,7 +3973,7 @@
                 <w:noProof/>
                 <w:webHidden/>
               </w:rPr>
-              <w:instrText xml:space="preserve"> PAGEREF _Toc501364258 \h </w:instrText>
+              <w:instrText xml:space="preserve"> PAGEREF _Toc501365407 \h </w:instrText>
             </w:r>
             <w:r>
               <w:rPr>
@@ -3941,7 +4017,7 @@
               <w:lang w:eastAsia="de-DE"/>
             </w:rPr>
           </w:pPr>
-          <w:hyperlink w:anchor="_Toc501364259" w:history="1">
+          <w:hyperlink w:anchor="_Toc501365408" w:history="1">
             <w:r>
               <w:rPr>
                 <w:rStyle w:val="Hyperlink"/>
@@ -3983,7 +4059,7 @@
                 <w:noProof/>
                 <w:webHidden/>
               </w:rPr>
-              <w:instrText xml:space="preserve"> PAGEREF _Toc501364259 \h </w:instrText>
+              <w:instrText xml:space="preserve"> PAGEREF _Toc501365408 \h </w:instrText>
             </w:r>
             <w:r>
               <w:rPr>
@@ -4027,7 +4103,7 @@
               <w:lang w:eastAsia="de-DE"/>
             </w:rPr>
           </w:pPr>
-          <w:hyperlink w:anchor="_Toc501364260" w:history="1">
+          <w:hyperlink w:anchor="_Toc501365409" w:history="1">
             <w:r>
               <w:rPr>
                 <w:rStyle w:val="Hyperlink"/>
@@ -4069,7 +4145,7 @@
                 <w:noProof/>
                 <w:webHidden/>
               </w:rPr>
-              <w:instrText xml:space="preserve"> PAGEREF _Toc501364260 \h </w:instrText>
+              <w:instrText xml:space="preserve"> PAGEREF _Toc501365409 \h </w:instrText>
             </w:r>
             <w:r>
               <w:rPr>
@@ -4113,7 +4189,7 @@
               <w:lang w:eastAsia="de-DE"/>
             </w:rPr>
           </w:pPr>
-          <w:hyperlink w:anchor="_Toc501364261" w:history="1">
+          <w:hyperlink w:anchor="_Toc501365410" w:history="1">
             <w:r>
               <w:rPr>
                 <w:rStyle w:val="Hyperlink"/>
@@ -4155,7 +4231,7 @@
                 <w:noProof/>
                 <w:webHidden/>
               </w:rPr>
-              <w:instrText xml:space="preserve"> PAGEREF _Toc501364261 \h </w:instrText>
+              <w:instrText xml:space="preserve"> PAGEREF _Toc501365410 \h </w:instrText>
             </w:r>
             <w:r>
               <w:rPr>
@@ -4199,7 +4275,7 @@
               <w:lang w:eastAsia="de-DE"/>
             </w:rPr>
           </w:pPr>
-          <w:hyperlink w:anchor="_Toc501364262" w:history="1">
+          <w:hyperlink w:anchor="_Toc501365411" w:history="1">
             <w:r>
               <w:rPr>
                 <w:rStyle w:val="Hyperlink"/>
@@ -4241,7 +4317,7 @@
                 <w:noProof/>
                 <w:webHidden/>
               </w:rPr>
-              <w:instrText xml:space="preserve"> PAGEREF _Toc501364262 \h </w:instrText>
+              <w:instrText xml:space="preserve"> PAGEREF _Toc501365411 \h </w:instrText>
             </w:r>
             <w:r>
               <w:rPr>
@@ -4285,7 +4361,7 @@
               <w:lang w:eastAsia="de-DE"/>
             </w:rPr>
           </w:pPr>
-          <w:hyperlink w:anchor="_Toc501364263" w:history="1">
+          <w:hyperlink w:anchor="_Toc501365412" w:history="1">
             <w:r>
               <w:rPr>
                 <w:rStyle w:val="Hyperlink"/>
@@ -4327,7 +4403,7 @@
                 <w:noProof/>
                 <w:webHidden/>
               </w:rPr>
-              <w:instrText xml:space="preserve"> PAGEREF _Toc501364263 \h </w:instrText>
+              <w:instrText xml:space="preserve"> PAGEREF _Toc501365412 \h </w:instrText>
             </w:r>
             <w:r>
               <w:rPr>
@@ -4371,7 +4447,7 @@
               <w:lang w:eastAsia="de-DE"/>
             </w:rPr>
           </w:pPr>
-          <w:hyperlink w:anchor="_Toc501364264" w:history="1">
+          <w:hyperlink w:anchor="_Toc501365413" w:history="1">
             <w:r>
               <w:rPr>
                 <w:rStyle w:val="Hyperlink"/>
@@ -4413,7 +4489,7 @@
                 <w:noProof/>
                 <w:webHidden/>
               </w:rPr>
-              <w:instrText xml:space="preserve"> PAGEREF _Toc501364264 \h </w:instrText>
+              <w:instrText xml:space="preserve"> PAGEREF _Toc501365413 \h </w:instrText>
             </w:r>
             <w:r>
               <w:rPr>
@@ -4457,7 +4533,7 @@
               <w:lang w:eastAsia="de-DE"/>
             </w:rPr>
           </w:pPr>
-          <w:hyperlink w:anchor="_Toc501364265" w:history="1">
+          <w:hyperlink w:anchor="_Toc501365414" w:history="1">
             <w:r>
               <w:rPr>
                 <w:rStyle w:val="Hyperlink"/>
@@ -4499,7 +4575,7 @@
                 <w:noProof/>
                 <w:webHidden/>
               </w:rPr>
-              <w:instrText xml:space="preserve"> PAGEREF _Toc501364265 \h </w:instrText>
+              <w:instrText xml:space="preserve"> PAGEREF _Toc501365414 \h </w:instrText>
             </w:r>
             <w:r>
               <w:rPr>
@@ -4543,7 +4619,7 @@
               <w:lang w:eastAsia="de-DE"/>
             </w:rPr>
           </w:pPr>
-          <w:hyperlink w:anchor="_Toc501364266" w:history="1">
+          <w:hyperlink w:anchor="_Toc501365415" w:history="1">
             <w:r>
               <w:rPr>
                 <w:rStyle w:val="Hyperlink"/>
@@ -4585,7 +4661,7 @@
                 <w:noProof/>
                 <w:webHidden/>
               </w:rPr>
-              <w:instrText xml:space="preserve"> PAGEREF _Toc501364266 \h </w:instrText>
+              <w:instrText xml:space="preserve"> PAGEREF _Toc501365415 \h </w:instrText>
             </w:r>
             <w:r>
               <w:rPr>
@@ -4629,7 +4705,7 @@
               <w:lang w:eastAsia="de-DE"/>
             </w:rPr>
           </w:pPr>
-          <w:hyperlink w:anchor="_Toc501364267" w:history="1">
+          <w:hyperlink w:anchor="_Toc501365416" w:history="1">
             <w:r>
               <w:rPr>
                 <w:rStyle w:val="Hyperlink"/>
@@ -4671,7 +4747,7 @@
                 <w:noProof/>
                 <w:webHidden/>
               </w:rPr>
-              <w:instrText xml:space="preserve"> PAGEREF _Toc501364267 \h </w:instrText>
+              <w:instrText xml:space="preserve"> PAGEREF _Toc501365416 \h </w:instrText>
             </w:r>
             <w:r>
               <w:rPr>
@@ -4715,7 +4791,7 @@
               <w:lang w:eastAsia="de-DE"/>
             </w:rPr>
           </w:pPr>
-          <w:hyperlink w:anchor="_Toc501364268" w:history="1">
+          <w:hyperlink w:anchor="_Toc501365417" w:history="1">
             <w:r>
               <w:rPr>
                 <w:rStyle w:val="Hyperlink"/>
@@ -4757,7 +4833,7 @@
                 <w:noProof/>
                 <w:webHidden/>
               </w:rPr>
-              <w:instrText xml:space="preserve"> PAGEREF _Toc501364268 \h </w:instrText>
+              <w:instrText xml:space="preserve"> PAGEREF _Toc501365417 \h </w:instrText>
             </w:r>
             <w:r>
               <w:rPr>
@@ -4801,7 +4877,7 @@
               <w:lang w:eastAsia="de-DE"/>
             </w:rPr>
           </w:pPr>
-          <w:hyperlink w:anchor="_Toc501364269" w:history="1">
+          <w:hyperlink w:anchor="_Toc501365418" w:history="1">
             <w:r>
               <w:rPr>
                 <w:rStyle w:val="Hyperlink"/>
@@ -4843,7 +4919,7 @@
                 <w:noProof/>
                 <w:webHidden/>
               </w:rPr>
-              <w:instrText xml:space="preserve"> PAGEREF _Toc501364269 \h </w:instrText>
+              <w:instrText xml:space="preserve"> PAGEREF _Toc501365418 \h </w:instrText>
             </w:r>
             <w:r>
               <w:rPr>
@@ -4887,7 +4963,7 @@
               <w:lang w:eastAsia="de-DE"/>
             </w:rPr>
           </w:pPr>
-          <w:hyperlink w:anchor="_Toc501364270" w:history="1">
+          <w:hyperlink w:anchor="_Toc501365419" w:history="1">
             <w:r>
               <w:rPr>
                 <w:rStyle w:val="Hyperlink"/>
@@ -4929,7 +5005,7 @@
                 <w:noProof/>
                 <w:webHidden/>
               </w:rPr>
-              <w:instrText xml:space="preserve"> PAGEREF _Toc501364270 \h </w:instrText>
+              <w:instrText xml:space="preserve"> PAGEREF _Toc501365419 \h </w:instrText>
             </w:r>
             <w:r>
               <w:rPr>
@@ -4973,7 +5049,7 @@
               <w:lang w:eastAsia="de-DE"/>
             </w:rPr>
           </w:pPr>
-          <w:hyperlink w:anchor="_Toc501364271" w:history="1">
+          <w:hyperlink w:anchor="_Toc501365420" w:history="1">
             <w:r>
               <w:rPr>
                 <w:rStyle w:val="Hyperlink"/>
@@ -5015,7 +5091,7 @@
                 <w:noProof/>
                 <w:webHidden/>
               </w:rPr>
-              <w:instrText xml:space="preserve"> PAGEREF _Toc501364271 \h </w:instrText>
+              <w:instrText xml:space="preserve"> PAGEREF _Toc501365420 \h </w:instrText>
             </w:r>
             <w:r>
               <w:rPr>
@@ -5059,7 +5135,7 @@
               <w:lang w:eastAsia="de-DE"/>
             </w:rPr>
           </w:pPr>
-          <w:hyperlink w:anchor="_Toc501364272" w:history="1">
+          <w:hyperlink w:anchor="_Toc501365421" w:history="1">
             <w:r>
               <w:rPr>
                 <w:rStyle w:val="Hyperlink"/>
@@ -5101,7 +5177,7 @@
                 <w:noProof/>
                 <w:webHidden/>
               </w:rPr>
-              <w:instrText xml:space="preserve"> PAGEREF _Toc501364272 \h </w:instrText>
+              <w:instrText xml:space="preserve"> PAGEREF _Toc501365421 \h </w:instrText>
             </w:r>
             <w:r>
               <w:rPr>
@@ -5145,7 +5221,7 @@
               <w:lang w:eastAsia="de-DE"/>
             </w:rPr>
           </w:pPr>
-          <w:hyperlink w:anchor="_Toc501364273" w:history="1">
+          <w:hyperlink w:anchor="_Toc501365422" w:history="1">
             <w:r>
               <w:rPr>
                 <w:rStyle w:val="Hyperlink"/>
@@ -5187,7 +5263,7 @@
                 <w:noProof/>
                 <w:webHidden/>
               </w:rPr>
-              <w:instrText xml:space="preserve"> PAGEREF _Toc501364273 \h </w:instrText>
+              <w:instrText xml:space="preserve"> PAGEREF _Toc501365422 \h </w:instrText>
             </w:r>
             <w:r>
               <w:rPr>
@@ -5231,7 +5307,7 @@
               <w:lang w:eastAsia="de-DE"/>
             </w:rPr>
           </w:pPr>
-          <w:hyperlink w:anchor="_Toc501364274" w:history="1">
+          <w:hyperlink w:anchor="_Toc501365423" w:history="1">
             <w:r>
               <w:rPr>
                 <w:rStyle w:val="Hyperlink"/>
@@ -5273,7 +5349,7 @@
                 <w:noProof/>
                 <w:webHidden/>
               </w:rPr>
-              <w:instrText xml:space="preserve"> PAGEREF _Toc501364274 \h </w:instrText>
+              <w:instrText xml:space="preserve"> PAGEREF _Toc501365423 \h </w:instrText>
             </w:r>
             <w:r>
               <w:rPr>
@@ -5317,7 +5393,7 @@
               <w:lang w:eastAsia="de-DE"/>
             </w:rPr>
           </w:pPr>
-          <w:hyperlink w:anchor="_Toc501364275" w:history="1">
+          <w:hyperlink w:anchor="_Toc501365424" w:history="1">
             <w:r>
               <w:rPr>
                 <w:rStyle w:val="Hyperlink"/>
@@ -5359,7 +5435,7 @@
                 <w:noProof/>
                 <w:webHidden/>
               </w:rPr>
-              <w:instrText xml:space="preserve"> PAGEREF _Toc501364275 \h </w:instrText>
+              <w:instrText xml:space="preserve"> PAGEREF _Toc501365424 \h </w:instrText>
             </w:r>
             <w:r>
               <w:rPr>
@@ -5403,7 +5479,7 @@
               <w:lang w:eastAsia="de-DE"/>
             </w:rPr>
           </w:pPr>
-          <w:hyperlink w:anchor="_Toc501364276" w:history="1">
+          <w:hyperlink w:anchor="_Toc501365425" w:history="1">
             <w:r>
               <w:rPr>
                 <w:rStyle w:val="Hyperlink"/>
@@ -5445,7 +5521,7 @@
                 <w:noProof/>
                 <w:webHidden/>
               </w:rPr>
-              <w:instrText xml:space="preserve"> PAGEREF _Toc501364276 \h </w:instrText>
+              <w:instrText xml:space="preserve"> PAGEREF _Toc501365425 \h </w:instrText>
             </w:r>
             <w:r>
               <w:rPr>
@@ -5489,7 +5565,7 @@
               <w:lang w:eastAsia="de-DE"/>
             </w:rPr>
           </w:pPr>
-          <w:hyperlink w:anchor="_Toc501364277" w:history="1">
+          <w:hyperlink w:anchor="_Toc501365426" w:history="1">
             <w:r>
               <w:rPr>
                 <w:rStyle w:val="Hyperlink"/>
@@ -5531,7 +5607,7 @@
                 <w:noProof/>
                 <w:webHidden/>
               </w:rPr>
-              <w:instrText xml:space="preserve"> PAGEREF _Toc501364277 \h </w:instrText>
+              <w:instrText xml:space="preserve"> PAGEREF _Toc501365426 \h </w:instrText>
             </w:r>
             <w:r>
               <w:rPr>
@@ -5575,7 +5651,7 @@
               <w:lang w:eastAsia="de-DE"/>
             </w:rPr>
           </w:pPr>
-          <w:hyperlink w:anchor="_Toc501364278" w:history="1">
+          <w:hyperlink w:anchor="_Toc501365427" w:history="1">
             <w:r>
               <w:rPr>
                 <w:rStyle w:val="Hyperlink"/>
@@ -5617,7 +5693,7 @@
                 <w:noProof/>
                 <w:webHidden/>
               </w:rPr>
-              <w:instrText xml:space="preserve"> PAGEREF _Toc501364278 \h </w:instrText>
+              <w:instrText xml:space="preserve"> PAGEREF _Toc501365427 \h </w:instrText>
             </w:r>
             <w:r>
               <w:rPr>
@@ -5661,7 +5737,7 @@
               <w:lang w:eastAsia="de-DE"/>
             </w:rPr>
           </w:pPr>
-          <w:hyperlink w:anchor="_Toc501364279" w:history="1">
+          <w:hyperlink w:anchor="_Toc501365428" w:history="1">
             <w:r>
               <w:rPr>
                 <w:rStyle w:val="Hyperlink"/>
@@ -5703,7 +5779,7 @@
                 <w:noProof/>
                 <w:webHidden/>
               </w:rPr>
-              <w:instrText xml:space="preserve"> PAGEREF _Toc501364279 \h </w:instrText>
+              <w:instrText xml:space="preserve"> PAGEREF _Toc501365428 \h </w:instrText>
             </w:r>
             <w:r>
               <w:rPr>
@@ -5747,7 +5823,7 @@
               <w:lang w:eastAsia="de-DE"/>
             </w:rPr>
           </w:pPr>
-          <w:hyperlink w:anchor="_Toc501364280" w:history="1">
+          <w:hyperlink w:anchor="_Toc501365429" w:history="1">
             <w:r>
               <w:rPr>
                 <w:rStyle w:val="Hyperlink"/>
@@ -5789,7 +5865,7 @@
                 <w:noProof/>
                 <w:webHidden/>
               </w:rPr>
-              <w:instrText xml:space="preserve"> PAGEREF _Toc501364280 \h </w:instrText>
+              <w:instrText xml:space="preserve"> PAGEREF _Toc501365429 \h </w:instrText>
             </w:r>
             <w:r>
               <w:rPr>
@@ -5833,7 +5909,7 @@
               <w:lang w:eastAsia="de-DE"/>
             </w:rPr>
           </w:pPr>
-          <w:hyperlink w:anchor="_Toc501364281" w:history="1">
+          <w:hyperlink w:anchor="_Toc501365430" w:history="1">
             <w:r>
               <w:rPr>
                 <w:rStyle w:val="Hyperlink"/>
@@ -5875,7 +5951,7 @@
                 <w:noProof/>
                 <w:webHidden/>
               </w:rPr>
-              <w:instrText xml:space="preserve"> PAGEREF _Toc501364281 \h </w:instrText>
+              <w:instrText xml:space="preserve"> PAGEREF _Toc501365430 \h </w:instrText>
             </w:r>
             <w:r>
               <w:rPr>
@@ -5919,7 +5995,7 @@
               <w:lang w:eastAsia="de-DE"/>
             </w:rPr>
           </w:pPr>
-          <w:hyperlink w:anchor="_Toc501364282" w:history="1">
+          <w:hyperlink w:anchor="_Toc501365431" w:history="1">
             <w:r>
               <w:rPr>
                 <w:rStyle w:val="Hyperlink"/>
@@ -5961,7 +6037,7 @@
                 <w:noProof/>
                 <w:webHidden/>
               </w:rPr>
-              <w:instrText xml:space="preserve"> PAGEREF _Toc501364282 \h </w:instrText>
+              <w:instrText xml:space="preserve"> PAGEREF _Toc501365431 \h </w:instrText>
             </w:r>
             <w:r>
               <w:rPr>
@@ -6005,7 +6081,7 @@
               <w:lang w:eastAsia="de-DE"/>
             </w:rPr>
           </w:pPr>
-          <w:hyperlink w:anchor="_Toc501364283" w:history="1">
+          <w:hyperlink w:anchor="_Toc501365432" w:history="1">
             <w:r>
               <w:rPr>
                 <w:rStyle w:val="Hyperlink"/>
@@ -6047,7 +6123,7 @@
                 <w:noProof/>
                 <w:webHidden/>
               </w:rPr>
-              <w:instrText xml:space="preserve"> PAGEREF _Toc501364283 \h </w:instrText>
+              <w:instrText xml:space="preserve"> PAGEREF _Toc501365432 \h </w:instrText>
             </w:r>
             <w:r>
               <w:rPr>
@@ -6091,7 +6167,7 @@
               <w:lang w:eastAsia="de-DE"/>
             </w:rPr>
           </w:pPr>
-          <w:hyperlink w:anchor="_Toc501364284" w:history="1">
+          <w:hyperlink w:anchor="_Toc501365433" w:history="1">
             <w:r>
               <w:rPr>
                 <w:rStyle w:val="Hyperlink"/>
@@ -6133,7 +6209,7 @@
                 <w:noProof/>
                 <w:webHidden/>
               </w:rPr>
-              <w:instrText xml:space="preserve"> PAGEREF _Toc501364284 \h </w:instrText>
+              <w:instrText xml:space="preserve"> PAGEREF _Toc501365433 \h </w:instrText>
             </w:r>
             <w:r>
               <w:rPr>
@@ -6177,7 +6253,7 @@
               <w:lang w:eastAsia="de-DE"/>
             </w:rPr>
           </w:pPr>
-          <w:hyperlink w:anchor="_Toc501364285" w:history="1">
+          <w:hyperlink w:anchor="_Toc501365434" w:history="1">
             <w:r>
               <w:rPr>
                 <w:rStyle w:val="Hyperlink"/>
@@ -6219,7 +6295,7 @@
                 <w:noProof/>
                 <w:webHidden/>
               </w:rPr>
-              <w:instrText xml:space="preserve"> PAGEREF _Toc501364285 \h </w:instrText>
+              <w:instrText xml:space="preserve"> PAGEREF _Toc501365434 \h </w:instrText>
             </w:r>
             <w:r>
               <w:rPr>
@@ -6263,7 +6339,7 @@
               <w:lang w:eastAsia="de-DE"/>
             </w:rPr>
           </w:pPr>
-          <w:hyperlink w:anchor="_Toc501364286" w:history="1">
+          <w:hyperlink w:anchor="_Toc501365435" w:history="1">
             <w:r>
               <w:rPr>
                 <w:rStyle w:val="Hyperlink"/>
@@ -6305,7 +6381,7 @@
                 <w:noProof/>
                 <w:webHidden/>
               </w:rPr>
-              <w:instrText xml:space="preserve"> PAGEREF _Toc501364286 \h </w:instrText>
+              <w:instrText xml:space="preserve"> PAGEREF _Toc501365435 \h </w:instrText>
             </w:r>
             <w:r>
               <w:rPr>
@@ -6349,7 +6425,7 @@
               <w:lang w:eastAsia="de-DE"/>
             </w:rPr>
           </w:pPr>
-          <w:hyperlink w:anchor="_Toc501364287" w:history="1">
+          <w:hyperlink w:anchor="_Toc501365436" w:history="1">
             <w:r>
               <w:rPr>
                 <w:rStyle w:val="Hyperlink"/>
@@ -6370,7 +6446,21 @@
                 <w:rStyle w:val="Hyperlink"/>
                 <w:noProof/>
               </w:rPr>
-              <w:t>Wie vermarkten?</w:t>
+              <w:t>Wie verm</w:t>
+            </w:r>
+            <w:r>
+              <w:rPr>
+                <w:rStyle w:val="Hyperlink"/>
+                <w:noProof/>
+              </w:rPr>
+              <w:t>a</w:t>
+            </w:r>
+            <w:r>
+              <w:rPr>
+                <w:rStyle w:val="Hyperlink"/>
+                <w:noProof/>
+              </w:rPr>
+              <w:t>rkten?</w:t>
             </w:r>
             <w:r>
               <w:rPr>
@@ -6391,7 +6481,7 @@
                 <w:noProof/>
                 <w:webHidden/>
               </w:rPr>
-              <w:instrText xml:space="preserve"> PAGEREF _Toc501364287 \h </w:instrText>
+              <w:instrText xml:space="preserve"> PAGEREF _Toc501365436 \h </w:instrText>
             </w:r>
             <w:r>
               <w:rPr>
@@ -6452,8 +6542,8 @@
       <w:pPr>
         <w:pStyle w:val="berschrift1"/>
       </w:pPr>
-      <w:bookmarkStart w:id="1" w:name="_Toc468134369"/>
-      <w:bookmarkStart w:id="2" w:name="_Toc468134396"/>
+      <w:bookmarkStart w:id="0" w:name="_Toc468134369"/>
+      <w:bookmarkStart w:id="1" w:name="_Toc468134396"/>
     </w:p>
     <w:p>
       <w:pPr>
@@ -6463,13 +6553,13 @@
           <w:numId w:val="1"/>
         </w:numPr>
       </w:pPr>
-      <w:bookmarkStart w:id="3" w:name="_Toc501364233"/>
+      <w:bookmarkStart w:id="2" w:name="_Toc501365382"/>
       <w:r>
         <w:t>Anforderungen und Ziele</w:t>
       </w:r>
+      <w:bookmarkEnd w:id="0"/>
       <w:bookmarkEnd w:id="1"/>
       <w:bookmarkEnd w:id="2"/>
-      <w:bookmarkEnd w:id="3"/>
     </w:p>
     <w:p/>
     <w:p>
@@ -6480,15 +6570,15 @@
           <w:numId w:val="1"/>
         </w:numPr>
       </w:pPr>
-      <w:bookmarkStart w:id="4" w:name="_Toc468134370"/>
-      <w:bookmarkStart w:id="5" w:name="_Toc468134397"/>
-      <w:bookmarkStart w:id="6" w:name="_Toc501364234"/>
+      <w:bookmarkStart w:id="3" w:name="_Toc468134370"/>
+      <w:bookmarkStart w:id="4" w:name="_Toc468134397"/>
+      <w:bookmarkStart w:id="5" w:name="_Toc501365383"/>
       <w:r>
         <w:t>Überblick</w:t>
       </w:r>
+      <w:bookmarkEnd w:id="3"/>
       <w:bookmarkEnd w:id="4"/>
       <w:bookmarkEnd w:id="5"/>
-      <w:bookmarkEnd w:id="6"/>
     </w:p>
     <w:p>
       <w:pPr>
@@ -6837,18 +6927,18 @@
           <w:numId w:val="1"/>
         </w:numPr>
       </w:pPr>
-      <w:bookmarkStart w:id="7" w:name="_Toc468134371"/>
-      <w:bookmarkStart w:id="8" w:name="_Toc468134398"/>
-      <w:bookmarkStart w:id="9" w:name="_Toc501364235"/>
+      <w:bookmarkStart w:id="6" w:name="_Toc468134371"/>
+      <w:bookmarkStart w:id="7" w:name="_Toc468134398"/>
+      <w:bookmarkStart w:id="8" w:name="_Toc501365384"/>
       <w:r>
         <w:t>Muss-Anforderunge</w:t>
       </w:r>
+      <w:bookmarkEnd w:id="6"/>
       <w:bookmarkEnd w:id="7"/>
+      <w:r>
+        <w:t>n</w:t>
+      </w:r>
       <w:bookmarkEnd w:id="8"/>
-      <w:r>
-        <w:t>n</w:t>
-      </w:r>
-      <w:bookmarkEnd w:id="9"/>
     </w:p>
     <w:p/>
     <w:p>
@@ -6859,11 +6949,11 @@
           <w:numId w:val="1"/>
         </w:numPr>
       </w:pPr>
-      <w:bookmarkStart w:id="10" w:name="_Toc501364236"/>
+      <w:bookmarkStart w:id="9" w:name="_Toc501365385"/>
       <w:r>
         <w:t>Informationen: Was ist Industrie 4.0?</w:t>
       </w:r>
-      <w:bookmarkEnd w:id="10"/>
+      <w:bookmarkEnd w:id="9"/>
     </w:p>
     <w:p>
       <w:pPr>
@@ -6887,13 +6977,13 @@
           <w:numId w:val="1"/>
         </w:numPr>
       </w:pPr>
-      <w:bookmarkStart w:id="11" w:name="_Toc501364237"/>
-      <w:bookmarkStart w:id="12" w:name="_Toc468134374"/>
-      <w:bookmarkStart w:id="13" w:name="_Toc468134401"/>
+      <w:bookmarkStart w:id="10" w:name="_Toc468134374"/>
+      <w:bookmarkStart w:id="11" w:name="_Toc468134401"/>
+      <w:bookmarkStart w:id="12" w:name="_Toc501365386"/>
       <w:r>
         <w:t>Informationen: Chancen durch Industrie 4.0</w:t>
       </w:r>
-      <w:bookmarkEnd w:id="11"/>
+      <w:bookmarkEnd w:id="12"/>
     </w:p>
     <w:p>
       <w:pPr>
@@ -6926,20 +7016,19 @@
           <w:numId w:val="1"/>
         </w:numPr>
       </w:pPr>
-      <w:bookmarkStart w:id="14" w:name="_Toc501364238"/>
-      <w:bookmarkEnd w:id="12"/>
+      <w:bookmarkStart w:id="13" w:name="_Toc501365387"/>
+      <w:bookmarkEnd w:id="10"/>
+      <w:bookmarkEnd w:id="11"/>
+      <w:r>
+        <w:t xml:space="preserve">Informationen: Vernetzung </w:t>
+      </w:r>
+      <w:r>
+        <w:t xml:space="preserve">– </w:t>
+      </w:r>
+      <w:r>
+        <w:t>Maschinen</w:t>
+      </w:r>
       <w:bookmarkEnd w:id="13"/>
-      <w:r>
-        <w:lastRenderedPageBreak/>
-        <w:t xml:space="preserve">Informationen: Vernetzung </w:t>
-      </w:r>
-      <w:r>
-        <w:t xml:space="preserve">– </w:t>
-      </w:r>
-      <w:r>
-        <w:t>Maschinen</w:t>
-      </w:r>
-      <w:bookmarkEnd w:id="14"/>
     </w:p>
     <w:p>
       <w:pPr>
@@ -6960,7 +7049,7 @@
           <w:numId w:val="1"/>
         </w:numPr>
       </w:pPr>
-      <w:bookmarkStart w:id="15" w:name="_Toc501364239"/>
+      <w:bookmarkStart w:id="14" w:name="_Toc501365388"/>
       <w:r>
         <w:t>Informationen</w:t>
       </w:r>
@@ -6973,7 +7062,7 @@
       <w:r>
         <w:t>Geräte</w:t>
       </w:r>
-      <w:bookmarkEnd w:id="15"/>
+      <w:bookmarkEnd w:id="14"/>
     </w:p>
     <w:p>
       <w:pPr>
@@ -6995,14 +7084,14 @@
           <w:numId w:val="1"/>
         </w:numPr>
       </w:pPr>
-      <w:bookmarkStart w:id="16" w:name="_Toc501364240"/>
+      <w:bookmarkStart w:id="15" w:name="_Toc501365389"/>
       <w:r>
         <w:t>Informationen</w:t>
       </w:r>
       <w:r>
         <w:t>: Vernetzung – Sensoren und Menschen</w:t>
       </w:r>
-      <w:bookmarkEnd w:id="16"/>
+      <w:bookmarkEnd w:id="15"/>
     </w:p>
     <w:p>
       <w:pPr>
@@ -7021,7 +7110,7 @@
           <w:numId w:val="1"/>
         </w:numPr>
       </w:pPr>
-      <w:bookmarkStart w:id="17" w:name="_Toc501364241"/>
+      <w:bookmarkStart w:id="16" w:name="_Toc501365390"/>
       <w:r>
         <w:t>Informationen</w:t>
       </w:r>
@@ -7034,7 +7123,7 @@
       <w:r>
         <w:t>Internet der Dinge (IoT)</w:t>
       </w:r>
-      <w:bookmarkEnd w:id="17"/>
+      <w:bookmarkEnd w:id="16"/>
     </w:p>
     <w:p>
       <w:pPr>
@@ -7056,14 +7145,14 @@
           <w:numId w:val="1"/>
         </w:numPr>
       </w:pPr>
-      <w:bookmarkStart w:id="18" w:name="_Toc501364242"/>
+      <w:bookmarkStart w:id="17" w:name="_Toc501365391"/>
       <w:r>
         <w:t>Informationen</w:t>
       </w:r>
       <w:r>
         <w:t>: Vernetzung – Internet der Menschen (IoP)</w:t>
       </w:r>
-      <w:bookmarkEnd w:id="18"/>
+      <w:bookmarkEnd w:id="17"/>
     </w:p>
     <w:p>
       <w:pPr>
@@ -7083,11 +7172,11 @@
           <w:numId w:val="1"/>
         </w:numPr>
       </w:pPr>
-      <w:bookmarkStart w:id="19" w:name="_Toc501364243"/>
+      <w:bookmarkStart w:id="18" w:name="_Toc501365392"/>
       <w:r>
         <w:t>Informationen: Informationstransparenz</w:t>
       </w:r>
-      <w:bookmarkEnd w:id="19"/>
+      <w:bookmarkEnd w:id="18"/>
     </w:p>
     <w:p>
       <w:pPr>
@@ -7121,13 +7210,13 @@
           <w:numId w:val="1"/>
         </w:numPr>
       </w:pPr>
-      <w:bookmarkStart w:id="20" w:name="_Toc501364244"/>
+      <w:bookmarkStart w:id="19" w:name="_Toc501365393"/>
       <w:r>
         <w:t>Informationen: Dezentrale Entscheidung</w:t>
       </w:r>
-      <w:bookmarkStart w:id="21" w:name="_Toc468134381"/>
-      <w:bookmarkStart w:id="22" w:name="_Toc468134408"/>
-      <w:bookmarkEnd w:id="20"/>
+      <w:bookmarkStart w:id="20" w:name="_Toc468134381"/>
+      <w:bookmarkStart w:id="21" w:name="_Toc468134408"/>
+      <w:bookmarkEnd w:id="19"/>
     </w:p>
     <w:p>
       <w:pPr>
@@ -7145,11 +7234,11 @@
           <w:numId w:val="1"/>
         </w:numPr>
       </w:pPr>
-      <w:bookmarkStart w:id="23" w:name="_Toc501364245"/>
+      <w:bookmarkStart w:id="22" w:name="_Toc501365394"/>
       <w:r>
         <w:t>Viele Grafiken</w:t>
       </w:r>
-      <w:bookmarkEnd w:id="23"/>
+      <w:bookmarkEnd w:id="22"/>
     </w:p>
     <w:p>
       <w:pPr>
@@ -7167,11 +7256,11 @@
           <w:numId w:val="1"/>
         </w:numPr>
       </w:pPr>
-      <w:bookmarkStart w:id="24" w:name="_Toc501364246"/>
+      <w:bookmarkStart w:id="23" w:name="_Toc501365395"/>
       <w:r>
         <w:t>Übersichtliche Menüstruktur</w:t>
       </w:r>
-      <w:bookmarkEnd w:id="24"/>
+      <w:bookmarkEnd w:id="23"/>
     </w:p>
     <w:p>
       <w:pPr>
@@ -7199,13 +7288,13 @@
           <w:numId w:val="1"/>
         </w:numPr>
       </w:pPr>
-      <w:bookmarkStart w:id="25" w:name="_Toc501364247"/>
+      <w:bookmarkStart w:id="24" w:name="_Toc501365396"/>
       <w:r>
         <w:t>Kann-Anforderungen</w:t>
       </w:r>
+      <w:bookmarkEnd w:id="20"/>
       <w:bookmarkEnd w:id="21"/>
-      <w:bookmarkEnd w:id="22"/>
-      <w:bookmarkEnd w:id="25"/>
+      <w:bookmarkEnd w:id="24"/>
     </w:p>
     <w:p/>
     <w:p>
@@ -7216,11 +7305,11 @@
           <w:numId w:val="1"/>
         </w:numPr>
       </w:pPr>
-      <w:bookmarkStart w:id="26" w:name="_Toc501364248"/>
+      <w:bookmarkStart w:id="25" w:name="_Toc501365397"/>
       <w:r>
         <w:t>Informationen: Technische Assistenz</w:t>
       </w:r>
-      <w:bookmarkEnd w:id="26"/>
+      <w:bookmarkEnd w:id="25"/>
     </w:p>
     <w:p>
       <w:pPr>
@@ -7239,11 +7328,11 @@
           <w:numId w:val="1"/>
         </w:numPr>
       </w:pPr>
-      <w:bookmarkStart w:id="27" w:name="_Toc501364249"/>
+      <w:bookmarkStart w:id="26" w:name="_Toc501365398"/>
       <w:r>
         <w:t>Konkrete Beispiele</w:t>
       </w:r>
-      <w:bookmarkEnd w:id="27"/>
+      <w:bookmarkEnd w:id="26"/>
     </w:p>
     <w:p>
       <w:pPr>
@@ -7271,13 +7360,13 @@
           <w:numId w:val="1"/>
         </w:numPr>
       </w:pPr>
-      <w:bookmarkStart w:id="28" w:name="_Toc500790702"/>
-      <w:bookmarkStart w:id="29" w:name="_Toc501364250"/>
+      <w:bookmarkStart w:id="27" w:name="_Toc500790702"/>
+      <w:bookmarkStart w:id="28" w:name="_Toc501365399"/>
       <w:r>
         <w:t>Zielgruppe und Anforderungen an die Benutzerführung</w:t>
       </w:r>
+      <w:bookmarkEnd w:id="27"/>
       <w:bookmarkEnd w:id="28"/>
-      <w:bookmarkEnd w:id="29"/>
     </w:p>
     <w:p/>
     <w:p>
@@ -7358,13 +7447,13 @@
           <w:numId w:val="1"/>
         </w:numPr>
       </w:pPr>
-      <w:bookmarkStart w:id="30" w:name="_Toc500790704"/>
-      <w:bookmarkStart w:id="31" w:name="_Toc501364251"/>
+      <w:bookmarkStart w:id="29" w:name="_Toc500790704"/>
+      <w:bookmarkStart w:id="30" w:name="_Toc501365400"/>
       <w:r>
         <w:t>Use Cases</w:t>
       </w:r>
+      <w:bookmarkEnd w:id="29"/>
       <w:bookmarkEnd w:id="30"/>
-      <w:bookmarkEnd w:id="31"/>
     </w:p>
     <w:p>
       <w:pPr>
@@ -7383,13 +7472,13 @@
           <w:numId w:val="1"/>
         </w:numPr>
       </w:pPr>
-      <w:bookmarkStart w:id="32" w:name="_Toc500790705"/>
-      <w:bookmarkStart w:id="33" w:name="_Toc501364252"/>
+      <w:bookmarkStart w:id="31" w:name="_Toc500790705"/>
+      <w:bookmarkStart w:id="32" w:name="_Toc501365401"/>
       <w:r>
         <w:t>Akteure</w:t>
       </w:r>
+      <w:bookmarkEnd w:id="31"/>
       <w:bookmarkEnd w:id="32"/>
-      <w:bookmarkEnd w:id="33"/>
     </w:p>
     <w:p>
       <w:pPr>
@@ -7404,11 +7493,11 @@
           <w:numId w:val="1"/>
         </w:numPr>
       </w:pPr>
-      <w:bookmarkStart w:id="34" w:name="_Toc501364253"/>
+      <w:bookmarkStart w:id="33" w:name="_Toc501365402"/>
       <w:r>
         <w:t>Admin</w:t>
       </w:r>
-      <w:bookmarkEnd w:id="34"/>
+      <w:bookmarkEnd w:id="33"/>
     </w:p>
     <w:p>
       <w:pPr>
@@ -7431,11 +7520,11 @@
           <w:numId w:val="1"/>
         </w:numPr>
       </w:pPr>
-      <w:bookmarkStart w:id="35" w:name="_Toc501364254"/>
+      <w:bookmarkStart w:id="34" w:name="_Toc501365403"/>
       <w:r>
         <w:t>Gast</w:t>
       </w:r>
-      <w:bookmarkEnd w:id="35"/>
+      <w:bookmarkEnd w:id="34"/>
     </w:p>
     <w:p>
       <w:pPr>
@@ -7463,11 +7552,11 @@
           <w:numId w:val="1"/>
         </w:numPr>
       </w:pPr>
-      <w:bookmarkStart w:id="36" w:name="_Toc501364255"/>
+      <w:bookmarkStart w:id="35" w:name="_Toc501365404"/>
       <w:r>
         <w:t>Use Case Diagramm</w:t>
       </w:r>
-      <w:bookmarkEnd w:id="36"/>
+      <w:bookmarkEnd w:id="35"/>
     </w:p>
     <w:p>
       <w:pPr>
@@ -7554,7 +7643,7 @@
           <w:lang w:val="en-GB"/>
         </w:rPr>
       </w:pPr>
-      <w:bookmarkStart w:id="37" w:name="_Toc501364256"/>
+      <w:bookmarkStart w:id="36" w:name="_Toc501365405"/>
       <w:r>
         <w:rPr>
           <w:lang w:val="en-GB"/>
@@ -7585,7 +7674,7 @@
         </w:rPr>
         <w:t>“</w:t>
       </w:r>
-      <w:bookmarkEnd w:id="37"/>
+      <w:bookmarkEnd w:id="36"/>
     </w:p>
     <w:p>
       <w:pPr>
@@ -7859,7 +7948,7 @@
           <w:lang w:val="en-GB"/>
         </w:rPr>
       </w:pPr>
-      <w:bookmarkStart w:id="38" w:name="_Toc501364257"/>
+      <w:bookmarkStart w:id="37" w:name="_Toc501365406"/>
       <w:r>
         <w:rPr>
           <w:lang w:val="en-GB"/>
@@ -7884,7 +7973,7 @@
         </w:rPr>
         <w:t>“</w:t>
       </w:r>
-      <w:bookmarkEnd w:id="38"/>
+      <w:bookmarkEnd w:id="37"/>
     </w:p>
     <w:p>
       <w:pPr>
@@ -8155,7 +8244,7 @@
           <w:numId w:val="1"/>
         </w:numPr>
       </w:pPr>
-      <w:bookmarkStart w:id="39" w:name="_Toc501364258"/>
+      <w:bookmarkStart w:id="38" w:name="_Toc501365407"/>
       <w:r>
         <w:t xml:space="preserve">Use Case </w:t>
       </w:r>
@@ -8168,7 +8257,7 @@
       <w:r>
         <w:t>“</w:t>
       </w:r>
-      <w:bookmarkEnd w:id="39"/>
+      <w:bookmarkEnd w:id="38"/>
     </w:p>
     <w:p/>
     <w:p>
@@ -8425,7 +8514,7 @@
           <w:numId w:val="1"/>
         </w:numPr>
       </w:pPr>
-      <w:bookmarkStart w:id="40" w:name="_Toc501364259"/>
+      <w:bookmarkStart w:id="39" w:name="_Toc501365408"/>
       <w:r>
         <w:t>Use Case „</w:t>
       </w:r>
@@ -8435,7 +8524,7 @@
       <w:r>
         <w:t>“</w:t>
       </w:r>
-      <w:bookmarkEnd w:id="40"/>
+      <w:bookmarkEnd w:id="39"/>
     </w:p>
     <w:p/>
     <w:p>
@@ -8695,7 +8784,7 @@
           <w:numId w:val="1"/>
         </w:numPr>
       </w:pPr>
-      <w:bookmarkStart w:id="41" w:name="_Toc501364260"/>
+      <w:bookmarkStart w:id="40" w:name="_Toc501365409"/>
       <w:r>
         <w:t>Use Case „</w:t>
       </w:r>
@@ -8705,7 +8794,7 @@
       <w:r>
         <w:t>“</w:t>
       </w:r>
-      <w:bookmarkEnd w:id="41"/>
+      <w:bookmarkEnd w:id="40"/>
     </w:p>
     <w:p/>
     <w:p>
@@ -8965,7 +9054,7 @@
           <w:numId w:val="1"/>
         </w:numPr>
       </w:pPr>
-      <w:bookmarkStart w:id="42" w:name="_Toc501364261"/>
+      <w:bookmarkStart w:id="41" w:name="_Toc501365410"/>
       <w:r>
         <w:t>Use Case „</w:t>
       </w:r>
@@ -8975,7 +9064,7 @@
       <w:r>
         <w:t>“</w:t>
       </w:r>
-      <w:bookmarkEnd w:id="42"/>
+      <w:bookmarkEnd w:id="41"/>
     </w:p>
     <w:p>
       <w:pPr>
@@ -9236,7 +9325,7 @@
         </w:numPr>
         <w:ind w:left="709" w:hanging="425"/>
       </w:pPr>
-      <w:bookmarkStart w:id="43" w:name="_Toc501364262"/>
+      <w:bookmarkStart w:id="42" w:name="_Toc501365411"/>
       <w:r>
         <w:t>Use Case „</w:t>
       </w:r>
@@ -9246,7 +9335,7 @@
       <w:r>
         <w:t>“</w:t>
       </w:r>
-      <w:bookmarkEnd w:id="43"/>
+      <w:bookmarkEnd w:id="42"/>
     </w:p>
     <w:p/>
     <w:p>
@@ -9498,7 +9587,7 @@
         </w:numPr>
         <w:ind w:left="709" w:hanging="425"/>
       </w:pPr>
-      <w:bookmarkStart w:id="44" w:name="_Toc501364263"/>
+      <w:bookmarkStart w:id="43" w:name="_Toc501365412"/>
       <w:r>
         <w:t>Use Case „</w:t>
       </w:r>
@@ -9508,7 +9597,7 @@
       <w:r>
         <w:t>“</w:t>
       </w:r>
-      <w:bookmarkEnd w:id="44"/>
+      <w:bookmarkEnd w:id="43"/>
     </w:p>
     <w:p/>
     <w:p>
@@ -9775,7 +9864,7 @@
           <w:numId w:val="1"/>
         </w:numPr>
       </w:pPr>
-      <w:bookmarkStart w:id="45" w:name="_Toc501364264"/>
+      <w:bookmarkStart w:id="44" w:name="_Toc501365413"/>
       <w:r>
         <w:t>Use Case „</w:t>
       </w:r>
@@ -9785,7 +9874,7 @@
       <w:r>
         <w:t>“</w:t>
       </w:r>
-      <w:bookmarkEnd w:id="45"/>
+      <w:bookmarkEnd w:id="44"/>
     </w:p>
     <w:p/>
     <w:p>
@@ -10047,7 +10136,7 @@
           <w:numId w:val="1"/>
         </w:numPr>
       </w:pPr>
-      <w:bookmarkStart w:id="46" w:name="_Toc501364265"/>
+      <w:bookmarkStart w:id="45" w:name="_Toc501365414"/>
       <w:r>
         <w:t>Use Case „</w:t>
       </w:r>
@@ -10057,7 +10146,7 @@
       <w:r>
         <w:t>“</w:t>
       </w:r>
-      <w:bookmarkEnd w:id="46"/>
+      <w:bookmarkEnd w:id="45"/>
       <w:r>
         <w:t xml:space="preserve"> </w:t>
       </w:r>
@@ -10325,7 +10414,7 @@
           <w:numId w:val="1"/>
         </w:numPr>
       </w:pPr>
-      <w:bookmarkStart w:id="47" w:name="_Toc501364266"/>
+      <w:bookmarkStart w:id="46" w:name="_Toc501365415"/>
       <w:r>
         <w:t>U</w:t>
       </w:r>
@@ -10338,7 +10427,7 @@
       <w:r>
         <w:t>“</w:t>
       </w:r>
-      <w:bookmarkEnd w:id="47"/>
+      <w:bookmarkEnd w:id="46"/>
       <w:r>
         <w:t xml:space="preserve"> </w:t>
       </w:r>
@@ -10627,7 +10716,7 @@
           <w:numId w:val="1"/>
         </w:numPr>
       </w:pPr>
-      <w:bookmarkStart w:id="48" w:name="_Toc501364267"/>
+      <w:bookmarkStart w:id="47" w:name="_Toc501365416"/>
       <w:r>
         <w:t>Use Case „</w:t>
       </w:r>
@@ -10637,7 +10726,7 @@
       <w:r>
         <w:t>“</w:t>
       </w:r>
-      <w:bookmarkEnd w:id="48"/>
+      <w:bookmarkEnd w:id="47"/>
     </w:p>
     <w:p>
       <w:pPr>
@@ -10897,11 +10986,11 @@
           <w:numId w:val="1"/>
         </w:numPr>
       </w:pPr>
-      <w:bookmarkStart w:id="49" w:name="_Toc501364268"/>
+      <w:bookmarkStart w:id="48" w:name="_Toc501365417"/>
       <w:r>
         <w:t>Use Case „Inhalt löschen“</w:t>
       </w:r>
-      <w:bookmarkEnd w:id="49"/>
+      <w:bookmarkEnd w:id="48"/>
     </w:p>
     <w:p>
       <w:pPr>
@@ -11161,11 +11250,11 @@
           <w:numId w:val="1"/>
         </w:numPr>
       </w:pPr>
-      <w:bookmarkStart w:id="50" w:name="_Toc501364269"/>
+      <w:bookmarkStart w:id="49" w:name="_Toc501365418"/>
       <w:r>
         <w:t>Use Case „Template wählen“</w:t>
       </w:r>
-      <w:bookmarkEnd w:id="50"/>
+      <w:bookmarkEnd w:id="49"/>
     </w:p>
     <w:p>
       <w:pPr>
@@ -11427,11 +11516,11 @@
         </w:numPr>
         <w:ind w:left="426" w:hanging="426"/>
       </w:pPr>
-      <w:bookmarkStart w:id="51" w:name="_Toc501364270"/>
+      <w:bookmarkStart w:id="50" w:name="_Toc501365419"/>
       <w:r>
         <w:t>Umsetzung</w:t>
       </w:r>
-      <w:bookmarkEnd w:id="51"/>
+      <w:bookmarkEnd w:id="50"/>
     </w:p>
     <w:p/>
     <w:p>
@@ -11443,11 +11532,11 @@
         </w:numPr>
         <w:ind w:left="1134" w:hanging="850"/>
       </w:pPr>
-      <w:bookmarkStart w:id="52" w:name="_Toc501364271"/>
+      <w:bookmarkStart w:id="51" w:name="_Toc501365420"/>
       <w:r>
         <w:t>Plattform</w:t>
       </w:r>
-      <w:bookmarkEnd w:id="52"/>
+      <w:bookmarkEnd w:id="51"/>
     </w:p>
     <w:p>
       <w:pPr>
@@ -11466,11 +11555,11 @@
         </w:numPr>
         <w:ind w:left="1134" w:hanging="850"/>
       </w:pPr>
-      <w:bookmarkStart w:id="53" w:name="_Toc501364272"/>
+      <w:bookmarkStart w:id="52" w:name="_Toc501365421"/>
       <w:r>
         <w:t>Datenhaltung</w:t>
       </w:r>
-      <w:bookmarkEnd w:id="53"/>
+      <w:bookmarkEnd w:id="52"/>
     </w:p>
     <w:p>
       <w:pPr>
@@ -11506,11 +11595,11 @@
         </w:numPr>
         <w:ind w:left="1134" w:hanging="850"/>
       </w:pPr>
-      <w:bookmarkStart w:id="54" w:name="_Toc501364273"/>
+      <w:bookmarkStart w:id="53" w:name="_Toc501365422"/>
       <w:r>
         <w:t>Oberfläche</w:t>
       </w:r>
-      <w:bookmarkEnd w:id="54"/>
+      <w:bookmarkEnd w:id="53"/>
     </w:p>
     <w:p>
       <w:pPr>
@@ -11534,11 +11623,11 @@
         </w:numPr>
         <w:ind w:left="1134" w:hanging="850"/>
       </w:pPr>
-      <w:bookmarkStart w:id="55" w:name="_Toc501364274"/>
+      <w:bookmarkStart w:id="54" w:name="_Toc501365423"/>
       <w:r>
         <w:t>Systemarchitektur</w:t>
       </w:r>
-      <w:bookmarkEnd w:id="55"/>
+      <w:bookmarkEnd w:id="54"/>
     </w:p>
     <w:p>
       <w:pPr>
@@ -11564,7 +11653,7 @@
           <w:numId w:val="5"/>
         </w:numPr>
       </w:pPr>
-      <w:bookmarkStart w:id="56" w:name="_Toc501364275"/>
+      <w:bookmarkStart w:id="55" w:name="_Toc501365424"/>
       <w:r>
         <w:rPr>
           <w:b w:val="0"/>
@@ -11572,7 +11661,6 @@
           <w:sz w:val="24"/>
           <w:lang w:eastAsia="de-DE"/>
         </w:rPr>
-        <w:lastRenderedPageBreak/>
         <w:drawing>
           <wp:anchor distT="0" distB="0" distL="114300" distR="114300" simplePos="0" relativeHeight="251664384" behindDoc="0" locked="0" layoutInCell="1" allowOverlap="1" wp14:anchorId="3580221E" wp14:editId="0DB59184">
             <wp:simplePos x="0" y="0"/>
@@ -11642,7 +11730,7 @@
       <w:r>
         <w:t>Oberflächenprototyp</w:t>
       </w:r>
-      <w:bookmarkEnd w:id="56"/>
+      <w:bookmarkEnd w:id="55"/>
     </w:p>
     <w:p>
       <w:pPr>
@@ -11677,9 +11765,8 @@
           <w:numId w:val="5"/>
         </w:numPr>
       </w:pPr>
-      <w:bookmarkStart w:id="57" w:name="_Toc501364276"/>
-      <w:r>
-        <w:lastRenderedPageBreak/>
+      <w:bookmarkStart w:id="56" w:name="_Toc501365425"/>
+      <w:r>
         <w:t xml:space="preserve">Analyse: </w:t>
       </w:r>
       <w:r>
@@ -11688,7 +11775,7 @@
       <w:r>
         <w:t xml:space="preserve"> und Antworten</w:t>
       </w:r>
-      <w:bookmarkEnd w:id="57"/>
+      <w:bookmarkEnd w:id="56"/>
     </w:p>
     <w:p/>
     <w:p>
@@ -11699,11 +11786,11 @@
           <w:numId w:val="5"/>
         </w:numPr>
       </w:pPr>
-      <w:bookmarkStart w:id="58" w:name="_Toc501364277"/>
+      <w:bookmarkStart w:id="57" w:name="_Toc501365426"/>
       <w:r>
         <w:t>Welche Zielgruppe?</w:t>
       </w:r>
-      <w:bookmarkEnd w:id="58"/>
+      <w:bookmarkEnd w:id="57"/>
       <w:r>
         <w:t xml:space="preserve"> </w:t>
       </w:r>
@@ -11792,11 +11879,11 @@
           <w:numId w:val="5"/>
         </w:numPr>
       </w:pPr>
-      <w:bookmarkStart w:id="59" w:name="_Toc501364278"/>
+      <w:bookmarkStart w:id="58" w:name="_Toc501365427"/>
       <w:r>
         <w:t>Was wollen wir vermitteln?</w:t>
       </w:r>
-      <w:bookmarkEnd w:id="59"/>
+      <w:bookmarkEnd w:id="58"/>
     </w:p>
     <w:p>
       <w:pPr>
@@ -11840,11 +11927,11 @@
           <w:numId w:val="5"/>
         </w:numPr>
       </w:pPr>
-      <w:bookmarkStart w:id="60" w:name="_Toc501364279"/>
+      <w:bookmarkStart w:id="59" w:name="_Toc501365428"/>
       <w:r>
         <w:t>Welcher Strukturtyp?</w:t>
       </w:r>
-      <w:bookmarkEnd w:id="60"/>
+      <w:bookmarkEnd w:id="59"/>
     </w:p>
     <w:p>
       <w:pPr>
@@ -11862,11 +11949,11 @@
           <w:numId w:val="5"/>
         </w:numPr>
       </w:pPr>
-      <w:bookmarkStart w:id="61" w:name="_Toc501364280"/>
+      <w:bookmarkStart w:id="60" w:name="_Toc501365429"/>
       <w:r>
         <w:t>Strukturtyp</w:t>
       </w:r>
-      <w:bookmarkEnd w:id="61"/>
+      <w:bookmarkEnd w:id="60"/>
     </w:p>
     <w:p>
       <w:pPr>
@@ -11944,12 +12031,11 @@
           <w:numId w:val="5"/>
         </w:numPr>
       </w:pPr>
-      <w:bookmarkStart w:id="62" w:name="_Toc501364281"/>
-      <w:r>
-        <w:lastRenderedPageBreak/>
+      <w:bookmarkStart w:id="61" w:name="_Toc501365430"/>
+      <w:r>
         <w:t>Sitemap</w:t>
       </w:r>
-      <w:bookmarkEnd w:id="62"/>
+      <w:bookmarkEnd w:id="61"/>
     </w:p>
     <w:p>
       <w:pPr>
@@ -12039,11 +12125,11 @@
           <w:numId w:val="5"/>
         </w:numPr>
       </w:pPr>
-      <w:bookmarkStart w:id="63" w:name="_Toc501364282"/>
+      <w:bookmarkStart w:id="62" w:name="_Toc501365431"/>
       <w:r>
         <w:t>Wie veröffentlichen?</w:t>
       </w:r>
-      <w:bookmarkEnd w:id="63"/>
+      <w:bookmarkEnd w:id="62"/>
     </w:p>
     <w:p>
       <w:pPr>
@@ -12086,11 +12172,11 @@
           <w:numId w:val="5"/>
         </w:numPr>
       </w:pPr>
-      <w:bookmarkStart w:id="64" w:name="_Toc501364283"/>
+      <w:bookmarkStart w:id="63" w:name="_Toc501365432"/>
       <w:r>
         <w:t>Wie sinnvoll testen?</w:t>
       </w:r>
-      <w:bookmarkEnd w:id="64"/>
+      <w:bookmarkEnd w:id="63"/>
     </w:p>
     <w:p>
       <w:pPr>
@@ -12128,14 +12214,14 @@
           <w:numId w:val="5"/>
         </w:numPr>
       </w:pPr>
-      <w:bookmarkStart w:id="65" w:name="_Toc501364284"/>
+      <w:bookmarkStart w:id="64" w:name="_Toc501365433"/>
       <w:r>
         <w:t xml:space="preserve">Test </w:t>
       </w:r>
       <w:r>
         <w:t>durch Dritte</w:t>
       </w:r>
-      <w:bookmarkEnd w:id="65"/>
+      <w:bookmarkEnd w:id="64"/>
     </w:p>
     <w:p>
       <w:pPr>
@@ -12172,11 +12258,11 @@
           <w:numId w:val="5"/>
         </w:numPr>
       </w:pPr>
-      <w:bookmarkStart w:id="66" w:name="_Toc501364285"/>
+      <w:bookmarkStart w:id="65" w:name="_Toc501365434"/>
       <w:r>
         <w:t>Test Frameworks</w:t>
       </w:r>
-      <w:bookmarkEnd w:id="66"/>
+      <w:bookmarkEnd w:id="65"/>
     </w:p>
     <w:p>
       <w:pPr>
@@ -12702,11 +12788,11 @@
           <w:numId w:val="5"/>
         </w:numPr>
       </w:pPr>
-      <w:bookmarkStart w:id="67" w:name="_Toc501364286"/>
+      <w:bookmarkStart w:id="66" w:name="_Toc501365435"/>
       <w:r>
         <w:t>Wie aktualisieren?</w:t>
       </w:r>
-      <w:bookmarkEnd w:id="67"/>
+      <w:bookmarkEnd w:id="66"/>
     </w:p>
     <w:p>
       <w:pPr>
@@ -12867,24 +12953,153 @@
           <w:numId w:val="5"/>
         </w:numPr>
       </w:pPr>
-      <w:bookmarkStart w:id="68" w:name="_Toc501364287"/>
+      <w:bookmarkStart w:id="67" w:name="_Toc501365436"/>
+      <w:bookmarkStart w:id="68" w:name="_GoBack"/>
+      <w:bookmarkEnd w:id="68"/>
       <w:r>
         <w:t>Wie vermarkten?</w:t>
       </w:r>
-      <w:bookmarkEnd w:id="68"/>
+      <w:bookmarkEnd w:id="67"/>
     </w:p>
     <w:p>
       <w:pPr>
         <w:ind w:left="708"/>
       </w:pPr>
       <w:r>
-        <w:t>Die Webseite sollte durch die intelligente Schaltung von Werbung heutiger Soziale Netzwerke und Webseiten generell vermarktet werden. Durch Partnerschaften und Cross-Promoting mit anderen Webseiten soll des Weiteren die Reichweite vergrößert werden. Es wäre auch sinnvoll, wenn der Autor selbst auf seinen Seiten den Link der Webseite verlinkt und auf seiner Tournee und Events durch die ganze Welt durch vermarktet.</w:t>
-      </w:r>
-    </w:p>
-    <w:p/>
+        <w:t>Die Webseite sollte durch die intelligente Schaltung von Werbung heutiger Soziale Netzwerke und Webseiten generell vermarktet werden. Durch Partnerschaften und Cross-Promoting mit anderen Webseiten soll des Weiteren die Reichweite vergrößert werden.</w:t>
+      </w:r>
+    </w:p>
+    <w:p>
+      <w:pPr>
+        <w:ind w:left="708"/>
+      </w:pPr>
+      <w:r>
+        <w:rPr>
+          <w:noProof/>
+        </w:rPr>
+        <w:drawing>
+          <wp:anchor distT="0" distB="0" distL="114300" distR="114300" simplePos="0" relativeHeight="251675648" behindDoc="0" locked="0" layoutInCell="1" allowOverlap="1" wp14:anchorId="7D5D95EC" wp14:editId="0AF7875E">
+            <wp:simplePos x="0" y="0"/>
+            <wp:positionH relativeFrom="column">
+              <wp:posOffset>-421005</wp:posOffset>
+            </wp:positionH>
+            <wp:positionV relativeFrom="paragraph">
+              <wp:posOffset>701040</wp:posOffset>
+            </wp:positionV>
+            <wp:extent cx="6526530" cy="2496820"/>
+            <wp:effectExtent l="0" t="0" r="7620" b="0"/>
+            <wp:wrapTopAndBottom/>
+            <wp:docPr id="12" name="Grafik 12"/>
+            <wp:cNvGraphicFramePr>
+              <a:graphicFrameLocks xmlns:a="http://schemas.openxmlformats.org/drawingml/2006/main" noChangeAspect="1"/>
+            </wp:cNvGraphicFramePr>
+            <a:graphic xmlns:a="http://schemas.openxmlformats.org/drawingml/2006/main">
+              <a:graphicData uri="http://schemas.openxmlformats.org/drawingml/2006/picture">
+                <pic:pic xmlns:pic="http://schemas.openxmlformats.org/drawingml/2006/picture">
+                  <pic:nvPicPr>
+                    <pic:cNvPr id="1" name=""/>
+                    <pic:cNvPicPr/>
+                  </pic:nvPicPr>
+                  <pic:blipFill>
+                    <a:blip r:embed="rId15" cstate="print">
+                      <a:extLst>
+                        <a:ext uri="{28A0092B-C50C-407E-A947-70E740481C1C}">
+                          <a14:useLocalDpi xmlns:a14="http://schemas.microsoft.com/office/drawing/2010/main" val="0"/>
+                        </a:ext>
+                      </a:extLst>
+                    </a:blip>
+                    <a:stretch>
+                      <a:fillRect/>
+                    </a:stretch>
+                  </pic:blipFill>
+                  <pic:spPr>
+                    <a:xfrm>
+                      <a:off x="0" y="0"/>
+                      <a:ext cx="6526530" cy="2496820"/>
+                    </a:xfrm>
+                    <a:prstGeom prst="rect">
+                      <a:avLst/>
+                    </a:prstGeom>
+                  </pic:spPr>
+                </pic:pic>
+              </a:graphicData>
+            </a:graphic>
+            <wp14:sizeRelH relativeFrom="page">
+              <wp14:pctWidth>0</wp14:pctWidth>
+            </wp14:sizeRelH>
+            <wp14:sizeRelV relativeFrom="page">
+              <wp14:pctHeight>0</wp14:pctHeight>
+            </wp14:sizeRelV>
+          </wp:anchor>
+        </w:drawing>
+      </w:r>
+      <w:r>
+        <w:rPr>
+          <w:noProof/>
+        </w:rPr>
+        <w:drawing>
+          <wp:anchor distT="0" distB="0" distL="114300" distR="114300" simplePos="0" relativeHeight="251674624" behindDoc="0" locked="0" layoutInCell="1" allowOverlap="1" wp14:anchorId="4C8B4B86" wp14:editId="0F248B0B">
+            <wp:simplePos x="0" y="0"/>
+            <wp:positionH relativeFrom="column">
+              <wp:posOffset>462915</wp:posOffset>
+            </wp:positionH>
+            <wp:positionV relativeFrom="paragraph">
+              <wp:posOffset>3599180</wp:posOffset>
+            </wp:positionV>
+            <wp:extent cx="4822190" cy="3905250"/>
+            <wp:effectExtent l="0" t="0" r="0" b="0"/>
+            <wp:wrapTopAndBottom/>
+            <wp:docPr id="10" name="Grafik 10"/>
+            <wp:cNvGraphicFramePr>
+              <a:graphicFrameLocks xmlns:a="http://schemas.openxmlformats.org/drawingml/2006/main" noChangeAspect="1"/>
+            </wp:cNvGraphicFramePr>
+            <a:graphic xmlns:a="http://schemas.openxmlformats.org/drawingml/2006/main">
+              <a:graphicData uri="http://schemas.openxmlformats.org/drawingml/2006/picture">
+                <pic:pic xmlns:pic="http://schemas.openxmlformats.org/drawingml/2006/picture">
+                  <pic:nvPicPr>
+                    <pic:cNvPr id="1" name=""/>
+                    <pic:cNvPicPr/>
+                  </pic:nvPicPr>
+                  <pic:blipFill>
+                    <a:blip r:embed="rId16" cstate="print">
+                      <a:extLst>
+                        <a:ext uri="{28A0092B-C50C-407E-A947-70E740481C1C}">
+                          <a14:useLocalDpi xmlns:a14="http://schemas.microsoft.com/office/drawing/2010/main" val="0"/>
+                        </a:ext>
+                      </a:extLst>
+                    </a:blip>
+                    <a:stretch>
+                      <a:fillRect/>
+                    </a:stretch>
+                  </pic:blipFill>
+                  <pic:spPr>
+                    <a:xfrm>
+                      <a:off x="0" y="0"/>
+                      <a:ext cx="4822190" cy="3905250"/>
+                    </a:xfrm>
+                    <a:prstGeom prst="rect">
+                      <a:avLst/>
+                    </a:prstGeom>
+                  </pic:spPr>
+                </pic:pic>
+              </a:graphicData>
+            </a:graphic>
+            <wp14:sizeRelH relativeFrom="page">
+              <wp14:pctWidth>0</wp14:pctWidth>
+            </wp14:sizeRelH>
+            <wp14:sizeRelV relativeFrom="page">
+              <wp14:pctHeight>0</wp14:pctHeight>
+            </wp14:sizeRelV>
+          </wp:anchor>
+        </w:drawing>
+      </w:r>
+      <w:r>
+        <w:t>Es können Dienste wie Google AdWords oder Facebook Ads verwendet werden. Mit diesen wird die Reichweite massiv vergrößert.</w:t>
+      </w:r>
+    </w:p>
     <w:sectPr>
-      <w:headerReference w:type="default" r:id="rId15"/>
-      <w:footerReference w:type="default" r:id="rId16"/>
+      <w:headerReference w:type="default" r:id="rId17"/>
+      <w:footerReference w:type="default" r:id="rId18"/>
       <w:pgSz w:w="11906" w:h="16838"/>
       <w:pgMar w:top="1417" w:right="1417" w:bottom="1134" w:left="1417" w:header="708" w:footer="708" w:gutter="0"/>
       <w:cols w:space="708"/>
@@ -13031,7 +13246,7 @@
           <w:rPr>
             <w:noProof/>
           </w:rPr>
-          <w:t>2</w:t>
+          <w:t>29</w:t>
         </w:r>
         <w:r>
           <w:fldChar w:fldCharType="end"/>
@@ -16488,7 +16703,7 @@
 </file>
 
 <file path=customXml/itemProps1.xml><?xml version="1.0" encoding="utf-8"?>
-<ds:datastoreItem xmlns:ds="http://schemas.openxmlformats.org/officeDocument/2006/customXml" ds:itemID="{E4101A5E-61BC-4B20-9471-730A0130F536}">
+<ds:datastoreItem xmlns:ds="http://schemas.openxmlformats.org/officeDocument/2006/customXml" ds:itemID="{1AD657D1-515F-4EBA-A944-F4F516102F58}">
   <ds:schemaRefs>
     <ds:schemaRef ds:uri="http://schemas.openxmlformats.org/officeDocument/2006/bibliography"/>
   </ds:schemaRefs>

</xml_diff>

<commit_message>
Das Pflichtenheft wurde auf die Version 0.9.9 aktualisiert
</commit_message>
<xml_diff>
--- a/TP/Dateien/Pflichtenheft.docx
+++ b/TP/Dateien/Pflichtenheft.docx
@@ -1,6 +1,6 @@
 
 <file path=word/document.xml><?xml version="1.0" encoding="utf-8"?>
-<w:document xmlns:wpc="http://schemas.microsoft.com/office/word/2010/wordprocessingCanvas" xmlns:cx="http://schemas.microsoft.com/office/drawing/2014/chartex" xmlns:cx1="http://schemas.microsoft.com/office/drawing/2015/9/8/chartex" xmlns:cx2="http://schemas.microsoft.com/office/drawing/2015/10/21/chartex" xmlns:cx3="http://schemas.microsoft.com/office/drawing/2016/5/9/chartex" xmlns:cx4="http://schemas.microsoft.com/office/drawing/2016/5/10/chartex" xmlns:cx5="http://schemas.microsoft.com/office/drawing/2016/5/11/chartex" xmlns:cx6="http://schemas.microsoft.com/office/drawing/2016/5/12/chartex" xmlns:cx7="http://schemas.microsoft.com/office/drawing/2016/5/13/chartex" xmlns:cx8="http://schemas.microsoft.com/office/drawing/2016/5/14/chartex" xmlns:mc="http://schemas.openxmlformats.org/markup-compatibility/2006" xmlns:aink="http://schemas.microsoft.com/office/drawing/2016/ink" xmlns:am3d="http://schemas.microsoft.com/office/drawing/2017/model3d" xmlns:o="urn:schemas-microsoft-com:office:office" xmlns:r="http://schemas.openxmlformats.org/officeDocument/2006/relationships" xmlns:m="http://schemas.openxmlformats.org/officeDocument/2006/math" xmlns:v="urn:schemas-microsoft-com:vml" xmlns:wp14="http://schemas.microsoft.com/office/word/2010/wordprocessingDrawing" xmlns:wp="http://schemas.openxmlformats.org/drawingml/2006/wordprocessingDrawing" xmlns:w10="urn:schemas-microsoft-com:office:word" xmlns:w="http://schemas.openxmlformats.org/wordprocessingml/2006/main" xmlns:w14="http://schemas.microsoft.com/office/word/2010/wordml" xmlns:w15="http://schemas.microsoft.com/office/word/2012/wordml" xmlns:w16cid="http://schemas.microsoft.com/office/word/2016/wordml/cid" xmlns:w16se="http://schemas.microsoft.com/office/word/2015/wordml/symex" xmlns:wpg="http://schemas.microsoft.com/office/word/2010/wordprocessingGroup" xmlns:wpi="http://schemas.microsoft.com/office/word/2010/wordprocessingInk" xmlns:wne="http://schemas.microsoft.com/office/word/2006/wordml" xmlns:wps="http://schemas.microsoft.com/office/word/2010/wordprocessingShape" mc:Ignorable="w14 w15 w16se w16cid wp14">
+<w:document xmlns:wpc="http://schemas.microsoft.com/office/word/2010/wordprocessingCanvas" xmlns:cx="http://schemas.microsoft.com/office/drawing/2014/chartex" xmlns:mc="http://schemas.openxmlformats.org/markup-compatibility/2006" xmlns:o="urn:schemas-microsoft-com:office:office" xmlns:r="http://schemas.openxmlformats.org/officeDocument/2006/relationships" xmlns:m="http://schemas.openxmlformats.org/officeDocument/2006/math" xmlns:v="urn:schemas-microsoft-com:vml" xmlns:wp14="http://schemas.microsoft.com/office/word/2010/wordprocessingDrawing" xmlns:wp="http://schemas.openxmlformats.org/drawingml/2006/wordprocessingDrawing" xmlns:w10="urn:schemas-microsoft-com:office:word" xmlns:w="http://schemas.openxmlformats.org/wordprocessingml/2006/main" xmlns:w14="http://schemas.microsoft.com/office/word/2010/wordml" xmlns:w15="http://schemas.microsoft.com/office/word/2012/wordml" xmlns:w16se="http://schemas.microsoft.com/office/word/2015/wordml/symex" xmlns:wpg="http://schemas.microsoft.com/office/word/2010/wordprocessingGroup" xmlns:wpi="http://schemas.microsoft.com/office/word/2010/wordprocessingInk" xmlns:wne="http://schemas.microsoft.com/office/word/2006/wordml" xmlns:wps="http://schemas.microsoft.com/office/word/2010/wordprocessingShape" mc:Ignorable="w14 w15 w16se wp14">
   <w:body>
     <w:p>
       <w:pPr>
@@ -9,6 +9,76 @@
           <w:sz w:val="36"/>
         </w:rPr>
       </w:pPr>
+      <w:r>
+        <w:rPr>
+          <w:b/>
+          <w:noProof/>
+          <w:sz w:val="48"/>
+          <w:lang w:eastAsia="de-DE"/>
+        </w:rPr>
+        <w:drawing>
+          <wp:anchor distT="0" distB="0" distL="114300" distR="114300" simplePos="0" relativeHeight="251676672" behindDoc="0" locked="0" layoutInCell="1" allowOverlap="1" wp14:anchorId="65A22D19" wp14:editId="1400AB27">
+            <wp:simplePos x="0" y="0"/>
+            <wp:positionH relativeFrom="margin">
+              <wp:align>left</wp:align>
+            </wp:positionH>
+            <wp:positionV relativeFrom="paragraph">
+              <wp:posOffset>116840</wp:posOffset>
+            </wp:positionV>
+            <wp:extent cx="5822315" cy="3133725"/>
+            <wp:effectExtent l="0" t="0" r="6985" b="9525"/>
+            <wp:wrapTopAndBottom/>
+            <wp:docPr id="15" name="Grafik 15" descr="H:\Downloads\AAEAAQAAAAAAAAzhAAAAJGM1Yjg0NGMwLTBhMDMtNGMxNC05MjUzLWM0YTU5MjIxNzUwOQ.png"/>
+            <wp:cNvGraphicFramePr>
+              <a:graphicFrameLocks xmlns:a="http://schemas.openxmlformats.org/drawingml/2006/main" noChangeAspect="1"/>
+            </wp:cNvGraphicFramePr>
+            <a:graphic xmlns:a="http://schemas.openxmlformats.org/drawingml/2006/main">
+              <a:graphicData uri="http://schemas.openxmlformats.org/drawingml/2006/picture">
+                <pic:pic xmlns:pic="http://schemas.openxmlformats.org/drawingml/2006/picture">
+                  <pic:nvPicPr>
+                    <pic:cNvPr id="0" name="Picture 16" descr="H:\Downloads\AAEAAQAAAAAAAAzhAAAAJGM1Yjg0NGMwLTBhMDMtNGMxNC05MjUzLWM0YTU5MjIxNzUwOQ.png"/>
+                    <pic:cNvPicPr>
+                      <a:picLocks noChangeAspect="1" noChangeArrowheads="1"/>
+                    </pic:cNvPicPr>
+                  </pic:nvPicPr>
+                  <pic:blipFill>
+                    <a:blip r:embed="rId8">
+                      <a:extLst>
+                        <a:ext uri="{28A0092B-C50C-407E-A947-70E740481C1C}">
+                          <a14:useLocalDpi xmlns:a14="http://schemas.microsoft.com/office/drawing/2010/main" val="0"/>
+                        </a:ext>
+                      </a:extLst>
+                    </a:blip>
+                    <a:srcRect/>
+                    <a:stretch>
+                      <a:fillRect/>
+                    </a:stretch>
+                  </pic:blipFill>
+                  <pic:spPr bwMode="auto">
+                    <a:xfrm>
+                      <a:off x="0" y="0"/>
+                      <a:ext cx="5822315" cy="3133725"/>
+                    </a:xfrm>
+                    <a:prstGeom prst="rect">
+                      <a:avLst/>
+                    </a:prstGeom>
+                    <a:noFill/>
+                    <a:ln>
+                      <a:noFill/>
+                    </a:ln>
+                  </pic:spPr>
+                </pic:pic>
+              </a:graphicData>
+            </a:graphic>
+            <wp14:sizeRelH relativeFrom="page">
+              <wp14:pctWidth>0</wp14:pctWidth>
+            </wp14:sizeRelH>
+            <wp14:sizeRelV relativeFrom="page">
+              <wp14:pctHeight>0</wp14:pctHeight>
+            </wp14:sizeRelV>
+          </wp:anchor>
+        </w:drawing>
+      </w:r>
     </w:p>
     <w:p>
       <w:pPr>
@@ -20,33 +90,8 @@
     </w:p>
     <w:p>
       <w:pPr>
-        <w:jc w:val="center"/>
-        <w:rPr>
-          <w:b/>
-          <w:sz w:val="48"/>
-        </w:rPr>
-      </w:pPr>
-    </w:p>
-    <w:p>
-      <w:pPr>
-        <w:jc w:val="center"/>
-        <w:rPr>
-          <w:b/>
-          <w:sz w:val="48"/>
-        </w:rPr>
-      </w:pPr>
-    </w:p>
-    <w:p>
-      <w:pPr>
-        <w:jc w:val="center"/>
-        <w:rPr>
-          <w:b/>
-          <w:sz w:val="48"/>
-        </w:rPr>
-      </w:pPr>
-    </w:p>
-    <w:p>
-      <w:pPr>
+        <w:spacing w:after="120"/>
+        <w:contextualSpacing/>
         <w:jc w:val="center"/>
         <w:rPr>
           <w:b/>
@@ -93,11 +138,13 @@
             <w:pPr>
               <w:jc w:val="center"/>
               <w:rPr>
+                <w:rFonts w:ascii="Berlin Sans FB Demi" w:hAnsi="Berlin Sans FB Demi"/>
                 <w:sz w:val="36"/>
               </w:rPr>
             </w:pPr>
             <w:r>
               <w:rPr>
+                <w:rFonts w:ascii="Berlin Sans FB Demi" w:hAnsi="Berlin Sans FB Demi"/>
                 <w:color w:val="FF0000"/>
                 <w:sz w:val="48"/>
               </w:rPr>
@@ -109,16 +156,6 @@
     </w:tbl>
     <w:p>
       <w:pPr>
-        <w:tabs>
-          <w:tab w:val="left" w:pos="5496"/>
-        </w:tabs>
-        <w:rPr>
-          <w:sz w:val="36"/>
-        </w:rPr>
-      </w:pPr>
-    </w:p>
-    <w:p>
-      <w:pPr>
         <w:rPr>
           <w:sz w:val="36"/>
         </w:rPr>
@@ -251,12 +288,14 @@
         </w:rPr>
         <w:t xml:space="preserve"> </w:t>
       </w:r>
+      <w:proofErr w:type="spellStart"/>
       <w:r>
         <w:rPr>
           <w:sz w:val="36"/>
         </w:rPr>
         <w:t>Hvala</w:t>
       </w:r>
+      <w:proofErr w:type="spellEnd"/>
     </w:p>
     <w:p>
       <w:pPr>
@@ -292,7 +331,7 @@
         <w:rPr>
           <w:sz w:val="36"/>
         </w:rPr>
-        <w:t>8</w:t>
+        <w:t>9</w:t>
       </w:r>
       <w:r>
         <w:rPr>
@@ -334,7 +373,7 @@
         <w:rPr>
           <w:sz w:val="36"/>
         </w:rPr>
-        <w:t>8</w:t>
+        <w:t>9</w:t>
       </w:r>
       <w:r>
         <w:rPr>
@@ -818,8 +857,13 @@
             <w:pPr>
               <w:jc w:val="center"/>
             </w:pPr>
-            <w:r>
-              <w:t>Use Case</w:t>
+            <w:proofErr w:type="spellStart"/>
+            <w:r>
+              <w:t>Use</w:t>
+            </w:r>
+            <w:proofErr w:type="spellEnd"/>
+            <w:r>
+              <w:t xml:space="preserve"> Case</w:t>
             </w:r>
             <w:r>
               <w:t>: Akteure</w:t>
@@ -893,8 +937,13 @@
             <w:pPr>
               <w:jc w:val="center"/>
             </w:pPr>
-            <w:r>
-              <w:t>Use Case</w:t>
+            <w:proofErr w:type="spellStart"/>
+            <w:r>
+              <w:t>Use</w:t>
+            </w:r>
+            <w:proofErr w:type="spellEnd"/>
+            <w:r>
+              <w:t xml:space="preserve"> Case</w:t>
             </w:r>
             <w:r>
               <w:t xml:space="preserve"> Diagramm + </w:t>
@@ -1621,6 +1670,78 @@
             </w:pPr>
             <w:r>
               <w:t>Wie vermarkten? beantwortet</w:t>
+            </w:r>
+          </w:p>
+        </w:tc>
+        <w:tc>
+          <w:tcPr>
+            <w:tcW w:w="992" w:type="dxa"/>
+            <w:vAlign w:val="center"/>
+          </w:tcPr>
+          <w:p>
+            <w:pPr>
+              <w:jc w:val="center"/>
+            </w:pPr>
+            <w:r>
+              <w:t>WIP</w:t>
+            </w:r>
+          </w:p>
+        </w:tc>
+      </w:tr>
+      <w:tr>
+        <w:tc>
+          <w:tcPr>
+            <w:tcW w:w="1005" w:type="dxa"/>
+            <w:vAlign w:val="center"/>
+          </w:tcPr>
+          <w:p>
+            <w:pPr>
+              <w:jc w:val="center"/>
+            </w:pPr>
+            <w:r>
+              <w:t>0.9.9</w:t>
+            </w:r>
+          </w:p>
+        </w:tc>
+        <w:tc>
+          <w:tcPr>
+            <w:tcW w:w="1329" w:type="dxa"/>
+            <w:vAlign w:val="center"/>
+          </w:tcPr>
+          <w:p>
+            <w:pPr>
+              <w:jc w:val="center"/>
+            </w:pPr>
+            <w:r>
+              <w:t>19.12.2017</w:t>
+            </w:r>
+          </w:p>
+        </w:tc>
+        <w:tc>
+          <w:tcPr>
+            <w:tcW w:w="1756" w:type="dxa"/>
+            <w:vAlign w:val="center"/>
+          </w:tcPr>
+          <w:p>
+            <w:pPr>
+              <w:jc w:val="center"/>
+            </w:pPr>
+            <w:r>
+              <w:t>Thomas Sapelza</w:t>
+            </w:r>
+          </w:p>
+        </w:tc>
+        <w:tc>
+          <w:tcPr>
+            <w:tcW w:w="4127" w:type="dxa"/>
+            <w:vAlign w:val="center"/>
+          </w:tcPr>
+          <w:p>
+            <w:pPr>
+              <w:jc w:val="center"/>
+            </w:pPr>
+            <w:r>
+              <w:t>Fehlerkorrektur</w:t>
             </w:r>
           </w:p>
         </w:tc>
@@ -6446,21 +6567,7 @@
                 <w:rStyle w:val="Hyperlink"/>
                 <w:noProof/>
               </w:rPr>
-              <w:t>Wie verm</w:t>
-            </w:r>
-            <w:r>
-              <w:rPr>
-                <w:rStyle w:val="Hyperlink"/>
-                <w:noProof/>
-              </w:rPr>
-              <w:t>a</w:t>
-            </w:r>
-            <w:r>
-              <w:rPr>
-                <w:rStyle w:val="Hyperlink"/>
-                <w:noProof/>
-              </w:rPr>
-              <w:t>rkten?</w:t>
+              <w:t>Wie vermarkten?</w:t>
             </w:r>
             <w:r>
               <w:rPr>
@@ -6610,7 +6717,23 @@
         <w:t xml:space="preserve"> sein </w:t>
       </w:r>
       <w:r>
-        <w:t xml:space="preserve">und einen modernen „Look and Feel“ haben, </w:t>
+        <w:t xml:space="preserve">und einen modernen „Look </w:t>
+      </w:r>
+      <w:proofErr w:type="spellStart"/>
+      <w:r>
+        <w:t>and</w:t>
+      </w:r>
+      <w:proofErr w:type="spellEnd"/>
+      <w:r>
+        <w:t xml:space="preserve"> </w:t>
+      </w:r>
+      <w:proofErr w:type="spellStart"/>
+      <w:r>
+        <w:t>Feel</w:t>
+      </w:r>
+      <w:proofErr w:type="spellEnd"/>
+      <w:r>
+        <w:t xml:space="preserve">“ haben, </w:t>
       </w:r>
       <w:r>
         <w:t xml:space="preserve">um den Benutzer ein Eindruck </w:t>
@@ -6625,7 +6748,10 @@
         <w:t>ierten</w:t>
       </w:r>
       <w:r>
-        <w:t xml:space="preserve"> Industriellen</w:t>
+        <w:t xml:space="preserve"> i</w:t>
+      </w:r>
+      <w:r>
+        <w:t>ndustriellen</w:t>
       </w:r>
       <w:r>
         <w:t xml:space="preserve"> Revolution der Industrie näher zu bringen</w:t>
@@ -6728,11 +6854,47 @@
           <w:lang w:val="en-GB"/>
         </w:rPr>
       </w:pPr>
+      <w:proofErr w:type="spellStart"/>
       <w:r>
         <w:rPr>
           <w:lang w:val="en-GB"/>
         </w:rPr>
-        <w:t>Chancen durch Industrie 4.0</w:t>
+        <w:t>Chancen</w:t>
+      </w:r>
+      <w:proofErr w:type="spellEnd"/>
+      <w:r>
+        <w:rPr>
+          <w:lang w:val="en-GB"/>
+        </w:rPr>
+        <w:t xml:space="preserve"> </w:t>
+      </w:r>
+      <w:proofErr w:type="spellStart"/>
+      <w:r>
+        <w:rPr>
+          <w:lang w:val="en-GB"/>
+        </w:rPr>
+        <w:t>durch</w:t>
+      </w:r>
+      <w:proofErr w:type="spellEnd"/>
+      <w:r>
+        <w:rPr>
+          <w:lang w:val="en-GB"/>
+        </w:rPr>
+        <w:t xml:space="preserve"> </w:t>
+      </w:r>
+      <w:proofErr w:type="spellStart"/>
+      <w:r>
+        <w:rPr>
+          <w:lang w:val="en-GB"/>
+        </w:rPr>
+        <w:t>Industrie</w:t>
+      </w:r>
+      <w:proofErr w:type="spellEnd"/>
+      <w:r>
+        <w:rPr>
+          <w:lang w:val="en-GB"/>
+        </w:rPr>
+        <w:t xml:space="preserve"> 4.0</w:t>
       </w:r>
     </w:p>
     <w:p>
@@ -6792,7 +6954,15 @@
         </w:numPr>
       </w:pPr>
       <w:r>
-        <w:t>Internet der Dinge (IoT)</w:t>
+        <w:t>Internet der Dinge (</w:t>
+      </w:r>
+      <w:proofErr w:type="spellStart"/>
+      <w:r>
+        <w:t>IoT</w:t>
+      </w:r>
+      <w:proofErr w:type="spellEnd"/>
+      <w:r>
+        <w:t>)</w:t>
       </w:r>
     </w:p>
     <w:p>
@@ -6804,7 +6974,15 @@
         </w:numPr>
       </w:pPr>
       <w:r>
-        <w:t>Internet der Menschen (IoP)</w:t>
+        <w:t>Internet der Menschen (</w:t>
+      </w:r>
+      <w:proofErr w:type="spellStart"/>
+      <w:r>
+        <w:t>IoP</w:t>
+      </w:r>
+      <w:proofErr w:type="spellEnd"/>
+      <w:r>
+        <w:t>)</w:t>
       </w:r>
     </w:p>
     <w:p>
@@ -6963,10 +7141,19 @@
         <w:t xml:space="preserve">Dem Benutzer werden die Grundlagen und Allgemeines über die </w:t>
       </w:r>
       <w:r>
-        <w:t xml:space="preserve">Vierte Industrielle </w:t>
-      </w:r>
-      <w:r>
-        <w:t>Revolution gezeigt.</w:t>
+        <w:t>vierte i</w:t>
+      </w:r>
+      <w:r>
+        <w:t xml:space="preserve">ndustrielle </w:t>
+      </w:r>
+      <w:r>
+        <w:t xml:space="preserve">Revolution </w:t>
+      </w:r>
+      <w:r>
+        <w:t>beigebracht</w:t>
+      </w:r>
+      <w:r>
+        <w:t>.</w:t>
       </w:r>
     </w:p>
     <w:p>
@@ -6977,13 +7164,13 @@
           <w:numId w:val="1"/>
         </w:numPr>
       </w:pPr>
-      <w:bookmarkStart w:id="10" w:name="_Toc468134374"/>
-      <w:bookmarkStart w:id="11" w:name="_Toc468134401"/>
-      <w:bookmarkStart w:id="12" w:name="_Toc501365386"/>
+      <w:bookmarkStart w:id="10" w:name="_Toc501365386"/>
+      <w:bookmarkStart w:id="11" w:name="_Toc468134374"/>
+      <w:bookmarkStart w:id="12" w:name="_Toc468134401"/>
       <w:r>
         <w:t>Informationen: Chancen durch Industrie 4.0</w:t>
       </w:r>
-      <w:bookmarkEnd w:id="12"/>
+      <w:bookmarkEnd w:id="10"/>
     </w:p>
     <w:p>
       <w:pPr>
@@ -6993,16 +7180,22 @@
         <w:t>Dem Benutzer wird klar dargestellt was die Vor- und Nachteile der</w:t>
       </w:r>
       <w:r>
-        <w:t xml:space="preserve"> V</w:t>
-      </w:r>
-      <w:r>
-        <w:t xml:space="preserve">ierten </w:t>
-      </w:r>
-      <w:r>
-        <w:t>I</w:t>
-      </w:r>
-      <w:r>
-        <w:t>ndustriellen Revolution sind und die Bedeutung für die Zukunft nahegelegt</w:t>
+        <w:t xml:space="preserve"> vie</w:t>
+      </w:r>
+      <w:r>
+        <w:t xml:space="preserve">rten </w:t>
+      </w:r>
+      <w:r>
+        <w:t>i</w:t>
+      </w:r>
+      <w:r>
+        <w:t xml:space="preserve">ndustriellen Revolution sind und </w:t>
+      </w:r>
+      <w:r>
+        <w:t xml:space="preserve">ihm wird </w:t>
+      </w:r>
+      <w:r>
+        <w:t>die Bedeutung für die Zukunft nahegelegt</w:t>
       </w:r>
       <w:r>
         <w:t>.</w:t>
@@ -7017,9 +7210,10 @@
         </w:numPr>
       </w:pPr>
       <w:bookmarkStart w:id="13" w:name="_Toc501365387"/>
-      <w:bookmarkEnd w:id="10"/>
       <w:bookmarkEnd w:id="11"/>
-      <w:r>
+      <w:bookmarkEnd w:id="12"/>
+      <w:r>
+        <w:lastRenderedPageBreak/>
         <w:t xml:space="preserve">Informationen: Vernetzung </w:t>
       </w:r>
       <w:r>
@@ -7035,10 +7229,22 @@
         <w:ind w:left="708"/>
       </w:pPr>
       <w:r>
-        <w:t>Diese Unterseite zeigt dem Benutzer wie Maschinen vernetzt werden</w:t>
-      </w:r>
-      <w:r>
-        <w:t>.</w:t>
+        <w:t xml:space="preserve">Diese </w:t>
+      </w:r>
+      <w:r>
+        <w:t>Seite</w:t>
+      </w:r>
+      <w:r>
+        <w:t xml:space="preserve"> zeigt dem Benutzer wie Maschinen </w:t>
+      </w:r>
+      <w:r>
+        <w:t xml:space="preserve">untereinander </w:t>
+      </w:r>
+      <w:r>
+        <w:t>vernetzt werden</w:t>
+      </w:r>
+      <w:r>
+        <w:t xml:space="preserve"> und wie diese miteinander kommunizieren.</w:t>
       </w:r>
     </w:p>
     <w:p>
@@ -7121,7 +7327,15 @@
         <w:t xml:space="preserve"> – </w:t>
       </w:r>
       <w:r>
-        <w:t>Internet der Dinge (IoT)</w:t>
+        <w:t>Internet der Dinge (</w:t>
+      </w:r>
+      <w:proofErr w:type="spellStart"/>
+      <w:r>
+        <w:t>IoT</w:t>
+      </w:r>
+      <w:proofErr w:type="spellEnd"/>
+      <w:r>
+        <w:t>)</w:t>
       </w:r>
       <w:bookmarkEnd w:id="16"/>
     </w:p>
@@ -7131,7 +7345,13 @@
         <w:jc w:val="both"/>
       </w:pPr>
       <w:r>
-        <w:t>Dem Benutzer wird das Funktionsprinzip das Internet der Dinge erklärt.</w:t>
+        <w:t>Dem Benutzer wird das Funktionsprinzip</w:t>
+      </w:r>
+      <w:r>
+        <w:t xml:space="preserve"> das</w:t>
+      </w:r>
+      <w:r>
+        <w:t xml:space="preserve"> Internet der Dinge erklärt.</w:t>
       </w:r>
       <w:r>
         <w:t xml:space="preserve">  </w:t>
@@ -7150,7 +7370,15 @@
         <w:t>Informationen</w:t>
       </w:r>
       <w:r>
-        <w:t>: Vernetzung – Internet der Menschen (IoP)</w:t>
+        <w:t>: Vernetzung – Internet der Menschen (</w:t>
+      </w:r>
+      <w:proofErr w:type="spellStart"/>
+      <w:r>
+        <w:t>IoP</w:t>
+      </w:r>
+      <w:proofErr w:type="spellEnd"/>
+      <w:r>
+        <w:t>)</w:t>
       </w:r>
       <w:bookmarkEnd w:id="17"/>
     </w:p>
@@ -7187,13 +7415,13 @@
         <w:t xml:space="preserve">Dem Benutzer wird die Frage „Was hat die Informationstransparenz mit der </w:t>
       </w:r>
       <w:r>
-        <w:t>V</w:t>
+        <w:t>v</w:t>
       </w:r>
       <w:r>
         <w:t xml:space="preserve">ierten </w:t>
       </w:r>
       <w:r>
-        <w:t>I</w:t>
+        <w:t>i</w:t>
       </w:r>
       <w:r>
         <w:t>ndustriellen Revolution auf sich?“ beantwortet</w:t>
@@ -7245,7 +7473,23 @@
         <w:ind w:left="708"/>
       </w:pPr>
       <w:r>
-        <w:t>Die Webseite beinhaltet viele Grafiken die nicht nur das „Look and Feel“ verbessern, sondern auch Neulingen das Verständnis über den Bereich Industrie 4.0: Connectivity erleichtern soll.</w:t>
+        <w:t xml:space="preserve">Die Webseite beinhaltet viele Grafiken die nicht nur das „Look </w:t>
+      </w:r>
+      <w:proofErr w:type="spellStart"/>
+      <w:r>
+        <w:t>and</w:t>
+      </w:r>
+      <w:proofErr w:type="spellEnd"/>
+      <w:r>
+        <w:t xml:space="preserve"> </w:t>
+      </w:r>
+      <w:proofErr w:type="spellStart"/>
+      <w:r>
+        <w:t>Feel</w:t>
+      </w:r>
+      <w:proofErr w:type="spellEnd"/>
+      <w:r>
+        <w:t>“ verbessern, sondern auch Neulingen das Verständnis über den Bereich Industrie 4.0: Connectivity erleichtern soll.</w:t>
       </w:r>
     </w:p>
     <w:p>
@@ -7270,16 +7514,8 @@
         <w:t>Die Webseite bietet eine übersichtliche Menüstruktur die dem Benutzer eine einfache Navigation durch den Informationsdschungel ermöglicht.</w:t>
       </w:r>
     </w:p>
-    <w:p>
-      <w:pPr>
-        <w:ind w:left="708"/>
-      </w:pPr>
-    </w:p>
-    <w:p>
-      <w:pPr>
-        <w:ind w:left="708"/>
-      </w:pPr>
-    </w:p>
+    <w:p/>
+    <w:p/>
     <w:p>
       <w:pPr>
         <w:pStyle w:val="berschrift2"/>
@@ -7449,8 +7685,13 @@
       </w:pPr>
       <w:bookmarkStart w:id="29" w:name="_Toc500790704"/>
       <w:bookmarkStart w:id="30" w:name="_Toc501365400"/>
-      <w:r>
-        <w:t>Use Cases</w:t>
+      <w:proofErr w:type="spellStart"/>
+      <w:r>
+        <w:t>Use</w:t>
+      </w:r>
+      <w:proofErr w:type="spellEnd"/>
+      <w:r>
+        <w:t xml:space="preserve"> Cases</w:t>
       </w:r>
       <w:bookmarkEnd w:id="29"/>
       <w:bookmarkEnd w:id="30"/>
@@ -7504,7 +7745,15 @@
         <w:ind w:left="708"/>
       </w:pPr>
       <w:r>
-        <w:t>Der Akteur „Admin“ ist ein Nutzer, der die Webseite verwaltet. Der Admin hat spezielle Rechte und kann damit mithilfe des CMS Inhalte definieren, modifizieren und wenn nötig auch löschen. Der Admin kann außerdem das Aussehen der Webseite nach Belieben durch die Templates vom WordPress System ändern und verwendete Technologien aktualisieren.</w:t>
+        <w:t xml:space="preserve">Der Akteur „Admin“ ist ein Nutzer, der die Webseite verwaltet. Der Admin hat spezielle Rechte und kann damit mithilfe des CMS Inhalte definieren, modifizieren und wenn nötig auch löschen. Der Admin kann außerdem das Aussehen der Webseite nach Belieben durch die Templates vom </w:t>
+      </w:r>
+      <w:proofErr w:type="spellStart"/>
+      <w:r>
+        <w:t>WordPress</w:t>
+      </w:r>
+      <w:proofErr w:type="spellEnd"/>
+      <w:r>
+        <w:t xml:space="preserve"> System ändern und verwendete Technologien aktualisieren.</w:t>
       </w:r>
     </w:p>
     <w:p>
@@ -7553,8 +7802,13 @@
         </w:numPr>
       </w:pPr>
       <w:bookmarkStart w:id="35" w:name="_Toc501365404"/>
-      <w:r>
-        <w:t>Use Case Diagramm</w:t>
+      <w:proofErr w:type="spellStart"/>
+      <w:r>
+        <w:t>Use</w:t>
+      </w:r>
+      <w:proofErr w:type="spellEnd"/>
+      <w:r>
+        <w:t xml:space="preserve"> Case Diagramm</w:t>
       </w:r>
       <w:bookmarkEnd w:id="35"/>
     </w:p>
@@ -7593,7 +7847,7 @@
                     </pic:cNvPicPr>
                   </pic:nvPicPr>
                   <pic:blipFill>
-                    <a:blip r:embed="rId8">
+                    <a:blip r:embed="rId9">
                       <a:extLst>
                         <a:ext uri="{28A0092B-C50C-407E-A947-70E740481C1C}">
                           <a14:useLocalDpi xmlns:a14="http://schemas.microsoft.com/office/drawing/2010/main" val="0"/>
@@ -7654,12 +7908,41 @@
         <w:rPr>
           <w:lang w:val="en-GB"/>
         </w:rPr>
-        <w:t xml:space="preserve">Was ist Industrie </w:t>
-      </w:r>
+        <w:t xml:space="preserve">Was </w:t>
+      </w:r>
+      <w:proofErr w:type="spellStart"/>
       <w:r>
         <w:rPr>
           <w:lang w:val="en-GB"/>
         </w:rPr>
+        <w:t>ist</w:t>
+      </w:r>
+      <w:proofErr w:type="spellEnd"/>
+      <w:r>
+        <w:rPr>
+          <w:lang w:val="en-GB"/>
+        </w:rPr>
+        <w:t xml:space="preserve"> </w:t>
+      </w:r>
+      <w:proofErr w:type="spellStart"/>
+      <w:r>
+        <w:rPr>
+          <w:lang w:val="en-GB"/>
+        </w:rPr>
+        <w:t>Industrie</w:t>
+      </w:r>
+      <w:proofErr w:type="spellEnd"/>
+      <w:r>
+        <w:rPr>
+          <w:lang w:val="en-GB"/>
+        </w:rPr>
+        <w:t xml:space="preserve"> </w:t>
+      </w:r>
+      <w:proofErr w:type="gramStart"/>
+      <w:r>
+        <w:rPr>
+          <w:lang w:val="en-GB"/>
+        </w:rPr>
         <w:t>4.</w:t>
       </w:r>
       <w:r>
@@ -7675,6 +7958,7 @@
         <w:t>“</w:t>
       </w:r>
       <w:bookmarkEnd w:id="36"/>
+      <w:proofErr w:type="gramEnd"/>
     </w:p>
     <w:p>
       <w:pPr>
@@ -7701,7 +7985,13 @@
         <w:jc w:val="both"/>
       </w:pPr>
       <w:r>
-        <w:t xml:space="preserve">Der Benutzer sieht im Überblick allgemeine Informationen über die Vierte </w:t>
+        <w:t>Der Benutzer sieht im Überblick all</w:t>
+      </w:r>
+      <w:r>
+        <w:t>gemeine Informationen über die v</w:t>
+      </w:r>
+      <w:r>
+        <w:t xml:space="preserve">ierte </w:t>
       </w:r>
       <w:r>
         <w:t>industrielle Revolution</w:t>
@@ -7823,7 +8113,10 @@
         <w:t>Die Webseite zeigt allgemeine</w:t>
       </w:r>
       <w:r>
-        <w:t xml:space="preserve"> Informationen über die Vierte i</w:t>
+        <w:t xml:space="preserve"> Informationen über die v</w:t>
+      </w:r>
+      <w:r>
+        <w:t>ierte i</w:t>
       </w:r>
       <w:r>
         <w:t>ndustrielle Revolution an.</w:t>
@@ -7899,7 +8192,21 @@
         <w:rPr>
           <w:b/>
         </w:rPr>
-        <w:t>Inkludierte Use Cases</w:t>
+        <w:t xml:space="preserve">Inkludierte </w:t>
+      </w:r>
+      <w:proofErr w:type="spellStart"/>
+      <w:r>
+        <w:rPr>
+          <w:b/>
+        </w:rPr>
+        <w:t>Use</w:t>
+      </w:r>
+      <w:proofErr w:type="spellEnd"/>
+      <w:r>
+        <w:rPr>
+          <w:b/>
+        </w:rPr>
+        <w:t xml:space="preserve"> Cases</w:t>
       </w:r>
     </w:p>
     <w:p>
@@ -7955,22 +8262,58 @@
         </w:rPr>
         <w:t>Use Case „</w:t>
       </w:r>
+      <w:proofErr w:type="spellStart"/>
       <w:r>
         <w:rPr>
           <w:lang w:val="en-GB"/>
         </w:rPr>
-        <w:t>Chancen durch Industrie 4.0</w:t>
-      </w:r>
+        <w:t>Chancen</w:t>
+      </w:r>
+      <w:proofErr w:type="spellEnd"/>
       <w:r>
         <w:rPr>
           <w:lang w:val="en-GB"/>
         </w:rPr>
         <w:t xml:space="preserve"> </w:t>
       </w:r>
+      <w:proofErr w:type="spellStart"/>
       <w:r>
         <w:rPr>
           <w:lang w:val="en-GB"/>
         </w:rPr>
+        <w:t>durch</w:t>
+      </w:r>
+      <w:proofErr w:type="spellEnd"/>
+      <w:r>
+        <w:rPr>
+          <w:lang w:val="en-GB"/>
+        </w:rPr>
+        <w:t xml:space="preserve"> </w:t>
+      </w:r>
+      <w:proofErr w:type="spellStart"/>
+      <w:r>
+        <w:rPr>
+          <w:lang w:val="en-GB"/>
+        </w:rPr>
+        <w:t>Industrie</w:t>
+      </w:r>
+      <w:proofErr w:type="spellEnd"/>
+      <w:r>
+        <w:rPr>
+          <w:lang w:val="en-GB"/>
+        </w:rPr>
+        <w:t xml:space="preserve"> 4.0</w:t>
+      </w:r>
+      <w:r>
+        <w:rPr>
+          <w:lang w:val="en-GB"/>
+        </w:rPr>
+        <w:t xml:space="preserve"> </w:t>
+      </w:r>
+      <w:r>
+        <w:rPr>
+          <w:lang w:val="en-GB"/>
+        </w:rPr>
         <w:t>“</w:t>
       </w:r>
       <w:bookmarkEnd w:id="37"/>
@@ -8000,7 +8343,19 @@
         <w:jc w:val="both"/>
       </w:pPr>
       <w:r>
-        <w:t>Dem Benutzer werden die Vor- und Nachteile der Vierten Industrielle</w:t>
+        <w:t>Dem Benutzer wer</w:t>
+      </w:r>
+      <w:r>
+        <w:t>den die Vor- und Nachteile der v</w:t>
+      </w:r>
+      <w:r>
+        <w:t xml:space="preserve">ierten </w:t>
+      </w:r>
+      <w:r>
+        <w:t>i</w:t>
+      </w:r>
+      <w:r>
+        <w:t>ndustrielle</w:t>
       </w:r>
       <w:r>
         <w:t>n</w:t>
@@ -8204,7 +8559,21 @@
         <w:rPr>
           <w:b/>
         </w:rPr>
-        <w:t>Inkludierte Use Cases</w:t>
+        <w:t xml:space="preserve">Inkludierte </w:t>
+      </w:r>
+      <w:proofErr w:type="spellStart"/>
+      <w:r>
+        <w:rPr>
+          <w:b/>
+        </w:rPr>
+        <w:t>Use</w:t>
+      </w:r>
+      <w:proofErr w:type="spellEnd"/>
+      <w:r>
+        <w:rPr>
+          <w:b/>
+        </w:rPr>
+        <w:t xml:space="preserve"> Cases</w:t>
       </w:r>
     </w:p>
     <w:p>
@@ -8245,8 +8614,13 @@
         </w:numPr>
       </w:pPr>
       <w:bookmarkStart w:id="38" w:name="_Toc501365407"/>
-      <w:r>
-        <w:t xml:space="preserve">Use Case </w:t>
+      <w:proofErr w:type="spellStart"/>
+      <w:r>
+        <w:t>Use</w:t>
+      </w:r>
+      <w:proofErr w:type="spellEnd"/>
+      <w:r>
+        <w:t xml:space="preserve"> Case </w:t>
       </w:r>
       <w:r>
         <w:t>„</w:t>
@@ -8474,7 +8848,21 @@
         <w:rPr>
           <w:b/>
         </w:rPr>
-        <w:t>Inkludierte Use Cases</w:t>
+        <w:t xml:space="preserve">Inkludierte </w:t>
+      </w:r>
+      <w:proofErr w:type="spellStart"/>
+      <w:r>
+        <w:rPr>
+          <w:b/>
+        </w:rPr>
+        <w:t>Use</w:t>
+      </w:r>
+      <w:proofErr w:type="spellEnd"/>
+      <w:r>
+        <w:rPr>
+          <w:b/>
+        </w:rPr>
+        <w:t xml:space="preserve"> Cases</w:t>
       </w:r>
     </w:p>
     <w:p>
@@ -8515,8 +8903,13 @@
         </w:numPr>
       </w:pPr>
       <w:bookmarkStart w:id="39" w:name="_Toc501365408"/>
-      <w:r>
-        <w:t>Use Case „</w:t>
+      <w:proofErr w:type="spellStart"/>
+      <w:r>
+        <w:t>Use</w:t>
+      </w:r>
+      <w:proofErr w:type="spellEnd"/>
+      <w:r>
+        <w:t xml:space="preserve"> Case „</w:t>
       </w:r>
       <w:r>
         <w:t>Vernetzung – Geräte</w:t>
@@ -8744,7 +9137,21 @@
         <w:rPr>
           <w:b/>
         </w:rPr>
-        <w:t>Inkludierte Use Cases</w:t>
+        <w:t xml:space="preserve">Inkludierte </w:t>
+      </w:r>
+      <w:proofErr w:type="spellStart"/>
+      <w:r>
+        <w:rPr>
+          <w:b/>
+        </w:rPr>
+        <w:t>Use</w:t>
+      </w:r>
+      <w:proofErr w:type="spellEnd"/>
+      <w:r>
+        <w:rPr>
+          <w:b/>
+        </w:rPr>
+        <w:t xml:space="preserve"> Cases</w:t>
       </w:r>
     </w:p>
     <w:p>
@@ -8785,8 +9192,13 @@
         </w:numPr>
       </w:pPr>
       <w:bookmarkStart w:id="40" w:name="_Toc501365409"/>
-      <w:r>
-        <w:t>Use Case „</w:t>
+      <w:proofErr w:type="spellStart"/>
+      <w:r>
+        <w:t>Use</w:t>
+      </w:r>
+      <w:proofErr w:type="spellEnd"/>
+      <w:r>
+        <w:t xml:space="preserve"> Case „</w:t>
       </w:r>
       <w:r>
         <w:t>Vernetzung – Sensoren und Menschen</w:t>
@@ -9014,7 +9426,21 @@
         <w:rPr>
           <w:b/>
         </w:rPr>
-        <w:t>Inkludierte Use Cases</w:t>
+        <w:t xml:space="preserve">Inkludierte </w:t>
+      </w:r>
+      <w:proofErr w:type="spellStart"/>
+      <w:r>
+        <w:rPr>
+          <w:b/>
+        </w:rPr>
+        <w:t>Use</w:t>
+      </w:r>
+      <w:proofErr w:type="spellEnd"/>
+      <w:r>
+        <w:rPr>
+          <w:b/>
+        </w:rPr>
+        <w:t xml:space="preserve"> Cases</w:t>
       </w:r>
     </w:p>
     <w:p>
@@ -9055,11 +9481,24 @@
         </w:numPr>
       </w:pPr>
       <w:bookmarkStart w:id="41" w:name="_Toc501365410"/>
-      <w:r>
-        <w:t>Use Case „</w:t>
-      </w:r>
-      <w:r>
-        <w:t>Vernetzung – Internet der Dinge (IoT)</w:t>
+      <w:proofErr w:type="spellStart"/>
+      <w:r>
+        <w:t>Use</w:t>
+      </w:r>
+      <w:proofErr w:type="spellEnd"/>
+      <w:r>
+        <w:t xml:space="preserve"> Case „</w:t>
+      </w:r>
+      <w:r>
+        <w:t>Vernetzung – Internet der Dinge (</w:t>
+      </w:r>
+      <w:proofErr w:type="spellStart"/>
+      <w:r>
+        <w:t>IoT</w:t>
+      </w:r>
+      <w:proofErr w:type="spellEnd"/>
+      <w:r>
+        <w:t>)</w:t>
       </w:r>
       <w:r>
         <w:t>“</w:t>
@@ -9091,7 +9530,15 @@
         <w:jc w:val="both"/>
       </w:pPr>
       <w:r>
-        <w:t>Dem Benutzer wird auf dieser Unterseite das Funktionsprinzip das Internet der Dinge (IoT) erklärt.</w:t>
+        <w:t>Dem Benutzer wird auf dieser Unterseite das Funktionsprinzip das Internet der Dinge (</w:t>
+      </w:r>
+      <w:proofErr w:type="spellStart"/>
+      <w:r>
+        <w:t>IoT</w:t>
+      </w:r>
+      <w:proofErr w:type="spellEnd"/>
+      <w:r>
+        <w:t>) erklärt.</w:t>
       </w:r>
     </w:p>
     <w:p/>
@@ -9119,7 +9566,15 @@
         <w:t>„Vernetzung“ und dann auf dem Unterpunkt „</w:t>
       </w:r>
       <w:r>
-        <w:t>Internet der Dinge (IoT)</w:t>
+        <w:t>Internet der Dinge (</w:t>
+      </w:r>
+      <w:proofErr w:type="spellStart"/>
+      <w:r>
+        <w:t>IoT</w:t>
+      </w:r>
+      <w:proofErr w:type="spellEnd"/>
+      <w:r>
+        <w:t>)</w:t>
       </w:r>
       <w:r>
         <w:t>“.</w:t>
@@ -9199,7 +9654,15 @@
         <w:t xml:space="preserve">Der </w:t>
       </w:r>
       <w:r>
-        <w:t>Benutzer klickt in der Menüleiste auf dem Reiter „Vernetzung“ und dann auf „Internet der Dinge (IoT)“.</w:t>
+        <w:t>Benutzer klickt in der Menüleiste auf dem Reiter „Vernetzung“ und dann auf „Internet der Dinge (</w:t>
+      </w:r>
+      <w:proofErr w:type="spellStart"/>
+      <w:r>
+        <w:t>IoT</w:t>
+      </w:r>
+      <w:proofErr w:type="spellEnd"/>
+      <w:r>
+        <w:t>)“.</w:t>
       </w:r>
     </w:p>
     <w:p>
@@ -9211,7 +9674,15 @@
         </w:numPr>
       </w:pPr>
       <w:r>
-        <w:t>Die Webseite zeigt dem Benutzer Informationen über das Internet der Dinge (IoT) an.</w:t>
+        <w:t>Die Webseite zeigt dem Benutzer Informationen über das Internet der Dinge (</w:t>
+      </w:r>
+      <w:proofErr w:type="spellStart"/>
+      <w:r>
+        <w:t>IoT</w:t>
+      </w:r>
+      <w:proofErr w:type="spellEnd"/>
+      <w:r>
+        <w:t>) an.</w:t>
       </w:r>
     </w:p>
     <w:p>
@@ -9284,7 +9755,21 @@
         <w:rPr>
           <w:b/>
         </w:rPr>
-        <w:t>Inkludierte Use Cases</w:t>
+        <w:t xml:space="preserve">Inkludierte </w:t>
+      </w:r>
+      <w:proofErr w:type="spellStart"/>
+      <w:r>
+        <w:rPr>
+          <w:b/>
+        </w:rPr>
+        <w:t>Use</w:t>
+      </w:r>
+      <w:proofErr w:type="spellEnd"/>
+      <w:r>
+        <w:rPr>
+          <w:b/>
+        </w:rPr>
+        <w:t xml:space="preserve"> Cases</w:t>
       </w:r>
     </w:p>
     <w:p>
@@ -9326,11 +9811,24 @@
         <w:ind w:left="709" w:hanging="425"/>
       </w:pPr>
       <w:bookmarkStart w:id="42" w:name="_Toc501365411"/>
-      <w:r>
-        <w:t>Use Case „</w:t>
-      </w:r>
-      <w:r>
-        <w:t>Vernetzung – Internet der Menschen (IoP)</w:t>
+      <w:proofErr w:type="spellStart"/>
+      <w:r>
+        <w:t>Use</w:t>
+      </w:r>
+      <w:proofErr w:type="spellEnd"/>
+      <w:r>
+        <w:t xml:space="preserve"> Case „</w:t>
+      </w:r>
+      <w:r>
+        <w:t>Vernetzung – Internet der Menschen (</w:t>
+      </w:r>
+      <w:proofErr w:type="spellStart"/>
+      <w:r>
+        <w:t>IoP</w:t>
+      </w:r>
+      <w:proofErr w:type="spellEnd"/>
+      <w:r>
+        <w:t>)</w:t>
       </w:r>
       <w:r>
         <w:t>“</w:t>
@@ -9353,7 +9851,15 @@
     </w:p>
     <w:p>
       <w:r>
-        <w:t>Dem Benutzer wird auf dieser Unterseite das Funktionsprinzip des Internets der Menschen (IoP) erklärt.</w:t>
+        <w:t>Dem Benutzer wird auf dieser Unterseite das Funktionsprinzip des Internets der Menschen (</w:t>
+      </w:r>
+      <w:proofErr w:type="spellStart"/>
+      <w:r>
+        <w:t>IoP</w:t>
+      </w:r>
+      <w:proofErr w:type="spellEnd"/>
+      <w:r>
+        <w:t>) erklärt.</w:t>
       </w:r>
     </w:p>
     <w:p/>
@@ -9381,7 +9887,15 @@
         <w:t>„Vernetzung“ und dann auf dem Unterpunkt „</w:t>
       </w:r>
       <w:r>
-        <w:t>Internet der Menschen (IoP)</w:t>
+        <w:t>Internet der Menschen (</w:t>
+      </w:r>
+      <w:proofErr w:type="spellStart"/>
+      <w:r>
+        <w:t>IoP</w:t>
+      </w:r>
+      <w:proofErr w:type="spellEnd"/>
+      <w:r>
+        <w:t>)</w:t>
       </w:r>
       <w:r>
         <w:t>“.</w:t>
@@ -9461,7 +9975,15 @@
         <w:t xml:space="preserve">Der </w:t>
       </w:r>
       <w:r>
-        <w:t>Benutzer klickt in der Menüleiste auf dem Reiter „Vernetzung“ und dann auf „Internet der Menschen (IoP)“.</w:t>
+        <w:t>Benutzer klickt in der Menüleiste auf dem Reiter „Vernetzung“ und dann auf „Internet der Menschen (</w:t>
+      </w:r>
+      <w:proofErr w:type="spellStart"/>
+      <w:r>
+        <w:t>IoP</w:t>
+      </w:r>
+      <w:proofErr w:type="spellEnd"/>
+      <w:r>
+        <w:t>)“.</w:t>
       </w:r>
     </w:p>
     <w:p>
@@ -9473,7 +9995,15 @@
         </w:numPr>
       </w:pPr>
       <w:r>
-        <w:t>Die Webseite zeigt dem Benutzer Informationen über das Internet der Menschen (IoP) an.</w:t>
+        <w:t>Die Webseite zeigt dem Benutzer Informationen über das Internet der Menschen (</w:t>
+      </w:r>
+      <w:proofErr w:type="spellStart"/>
+      <w:r>
+        <w:t>IoP</w:t>
+      </w:r>
+      <w:proofErr w:type="spellEnd"/>
+      <w:r>
+        <w:t>) an.</w:t>
       </w:r>
     </w:p>
     <w:p>
@@ -9546,7 +10076,21 @@
         <w:rPr>
           <w:b/>
         </w:rPr>
-        <w:t>Inkludierte Use Cases</w:t>
+        <w:t xml:space="preserve">Inkludierte </w:t>
+      </w:r>
+      <w:proofErr w:type="spellStart"/>
+      <w:r>
+        <w:rPr>
+          <w:b/>
+        </w:rPr>
+        <w:t>Use</w:t>
+      </w:r>
+      <w:proofErr w:type="spellEnd"/>
+      <w:r>
+        <w:rPr>
+          <w:b/>
+        </w:rPr>
+        <w:t xml:space="preserve"> Cases</w:t>
       </w:r>
     </w:p>
     <w:p>
@@ -9588,8 +10132,13 @@
         <w:ind w:left="709" w:hanging="425"/>
       </w:pPr>
       <w:bookmarkStart w:id="43" w:name="_Toc501365412"/>
-      <w:r>
-        <w:t>Use Case „</w:t>
+      <w:proofErr w:type="spellStart"/>
+      <w:r>
+        <w:t>Use</w:t>
+      </w:r>
+      <w:proofErr w:type="spellEnd"/>
+      <w:r>
+        <w:t xml:space="preserve"> Case „</w:t>
       </w:r>
       <w:r>
         <w:t>Informationstransparenz</w:t>
@@ -9618,7 +10167,13 @@
         <w:jc w:val="both"/>
       </w:pPr>
       <w:r>
-        <w:t>Dem Benutzer wird auf dieser Unterseite die Frage „Was hat die Informationstransparenz mit der Vierten Industriellen Revolution auf sich?“ beantwortet.</w:t>
+        <w:t xml:space="preserve">Dem Benutzer wird auf dieser Unterseite die Frage „Was hat die Informationstransparenz mit der </w:t>
+      </w:r>
+      <w:r>
+        <w:t>v</w:t>
+      </w:r>
+      <w:r>
+        <w:t>ierten Industriellen Revolution auf sich?“ beantwortet.</w:t>
       </w:r>
     </w:p>
     <w:p>
@@ -9824,7 +10379,21 @@
         <w:rPr>
           <w:b/>
         </w:rPr>
-        <w:t>Inkludierte Use Cases</w:t>
+        <w:t xml:space="preserve">Inkludierte </w:t>
+      </w:r>
+      <w:proofErr w:type="spellStart"/>
+      <w:r>
+        <w:rPr>
+          <w:b/>
+        </w:rPr>
+        <w:t>Use</w:t>
+      </w:r>
+      <w:proofErr w:type="spellEnd"/>
+      <w:r>
+        <w:rPr>
+          <w:b/>
+        </w:rPr>
+        <w:t xml:space="preserve"> Cases</w:t>
       </w:r>
     </w:p>
     <w:p>
@@ -9865,8 +10434,13 @@
         </w:numPr>
       </w:pPr>
       <w:bookmarkStart w:id="44" w:name="_Toc501365413"/>
-      <w:r>
-        <w:t>Use Case „</w:t>
+      <w:proofErr w:type="spellStart"/>
+      <w:r>
+        <w:t>Use</w:t>
+      </w:r>
+      <w:proofErr w:type="spellEnd"/>
+      <w:r>
+        <w:t xml:space="preserve"> Case „</w:t>
       </w:r>
       <w:r>
         <w:t>Dezentrale Entscheidung</w:t>
@@ -10096,7 +10670,21 @@
         <w:rPr>
           <w:b/>
         </w:rPr>
-        <w:t>Inkludierte Use Cases</w:t>
+        <w:t xml:space="preserve">Inkludierte </w:t>
+      </w:r>
+      <w:proofErr w:type="spellStart"/>
+      <w:r>
+        <w:rPr>
+          <w:b/>
+        </w:rPr>
+        <w:t>Use</w:t>
+      </w:r>
+      <w:proofErr w:type="spellEnd"/>
+      <w:r>
+        <w:rPr>
+          <w:b/>
+        </w:rPr>
+        <w:t xml:space="preserve"> Cases</w:t>
       </w:r>
     </w:p>
     <w:p>
@@ -10137,8 +10725,13 @@
         </w:numPr>
       </w:pPr>
       <w:bookmarkStart w:id="45" w:name="_Toc501365414"/>
-      <w:r>
-        <w:t>Use Case „</w:t>
+      <w:proofErr w:type="spellStart"/>
+      <w:r>
+        <w:t>Use</w:t>
+      </w:r>
+      <w:proofErr w:type="spellEnd"/>
+      <w:r>
+        <w:t xml:space="preserve"> Case „</w:t>
       </w:r>
       <w:r>
         <w:t>Technische Assistenz</w:t>
@@ -10374,7 +10967,21 @@
         <w:rPr>
           <w:b/>
         </w:rPr>
-        <w:t>Inkludierte Use Cases</w:t>
+        <w:t xml:space="preserve">Inkludierte </w:t>
+      </w:r>
+      <w:proofErr w:type="spellStart"/>
+      <w:r>
+        <w:rPr>
+          <w:b/>
+        </w:rPr>
+        <w:t>Use</w:t>
+      </w:r>
+      <w:proofErr w:type="spellEnd"/>
+      <w:r>
+        <w:rPr>
+          <w:b/>
+        </w:rPr>
+        <w:t xml:space="preserve"> Cases</w:t>
       </w:r>
     </w:p>
     <w:p>
@@ -10415,11 +11022,16 @@
         </w:numPr>
       </w:pPr>
       <w:bookmarkStart w:id="46" w:name="_Toc501365415"/>
+      <w:proofErr w:type="spellStart"/>
       <w:r>
         <w:t>U</w:t>
       </w:r>
       <w:r>
-        <w:t>se Case „</w:t>
+        <w:t>se</w:t>
+      </w:r>
+      <w:proofErr w:type="spellEnd"/>
+      <w:r>
+        <w:t xml:space="preserve"> Case „</w:t>
       </w:r>
       <w:r>
         <w:t>Inhalt definieren</w:t>
@@ -10448,7 +11060,15 @@
     </w:p>
     <w:p>
       <w:r>
-        <w:t>Dem Administrator wird durch das System von WordPress die Möglichkeit geboten, den Inhalt einfach und schnell zu definieren. Er kann Seiten (Unterseiten) erstellen, Titel, Überschriften, Texte, Bilder und vieles weiteres einfügen um die Webseite zu gestalten. Es sind alle gängigen Funktionen einer klassisch erstellten HTML-Seite enthalten.</w:t>
+        <w:t xml:space="preserve">Dem Administrator wird durch das System von </w:t>
+      </w:r>
+      <w:proofErr w:type="spellStart"/>
+      <w:r>
+        <w:t>WordPress</w:t>
+      </w:r>
+      <w:proofErr w:type="spellEnd"/>
+      <w:r>
+        <w:t xml:space="preserve"> die Möglichkeit geboten, den Inhalt einfach und schnell zu definieren. Er kann Seiten (Unterseiten) erstellen, Titel, Überschriften, Texte, Bilder und vieles weiteres einfügen um die Webseite zu gestalten. Es sind alle gängigen Funktionen einer klassisch erstellten HTML-Seite enthalten.</w:t>
       </w:r>
     </w:p>
     <w:p/>
@@ -10676,7 +11296,21 @@
         <w:rPr>
           <w:b/>
         </w:rPr>
-        <w:t>Inkludierte Use Cases</w:t>
+        <w:t xml:space="preserve">Inkludierte </w:t>
+      </w:r>
+      <w:proofErr w:type="spellStart"/>
+      <w:r>
+        <w:rPr>
+          <w:b/>
+        </w:rPr>
+        <w:t>Use</w:t>
+      </w:r>
+      <w:proofErr w:type="spellEnd"/>
+      <w:r>
+        <w:rPr>
+          <w:b/>
+        </w:rPr>
+        <w:t xml:space="preserve"> Cases</w:t>
       </w:r>
     </w:p>
     <w:p>
@@ -10717,8 +11351,13 @@
         </w:numPr>
       </w:pPr>
       <w:bookmarkStart w:id="47" w:name="_Toc501365416"/>
-      <w:r>
-        <w:t>Use Case „</w:t>
+      <w:proofErr w:type="spellStart"/>
+      <w:r>
+        <w:t>Use</w:t>
+      </w:r>
+      <w:proofErr w:type="spellEnd"/>
+      <w:r>
+        <w:t xml:space="preserve"> Case „</w:t>
       </w:r>
       <w:r>
         <w:t>Inhalt modifizieren</w:t>
@@ -10750,7 +11389,15 @@
     </w:p>
     <w:p>
       <w:r>
-        <w:t>Der Administrator kann durch das CMS von WordPress erstellte Inhalte modifizieren.</w:t>
+        <w:t xml:space="preserve">Der Administrator kann durch das CMS von </w:t>
+      </w:r>
+      <w:proofErr w:type="spellStart"/>
+      <w:r>
+        <w:t>WordPress</w:t>
+      </w:r>
+      <w:proofErr w:type="spellEnd"/>
+      <w:r>
+        <w:t xml:space="preserve"> erstellte Inhalte modifizieren.</w:t>
       </w:r>
     </w:p>
     <w:p/>
@@ -10935,13 +11582,27 @@
         <w:rPr>
           <w:b/>
         </w:rPr>
-        <w:t xml:space="preserve"> U</w:t>
-      </w:r>
-      <w:r>
-        <w:rPr>
-          <w:b/>
-        </w:rPr>
-        <w:t>se Cases</w:t>
+        <w:t xml:space="preserve"> </w:t>
+      </w:r>
+      <w:proofErr w:type="spellStart"/>
+      <w:r>
+        <w:rPr>
+          <w:b/>
+        </w:rPr>
+        <w:t>U</w:t>
+      </w:r>
+      <w:r>
+        <w:rPr>
+          <w:b/>
+        </w:rPr>
+        <w:t>se</w:t>
+      </w:r>
+      <w:proofErr w:type="spellEnd"/>
+      <w:r>
+        <w:rPr>
+          <w:b/>
+        </w:rPr>
+        <w:t xml:space="preserve"> Cases</w:t>
       </w:r>
     </w:p>
     <w:p>
@@ -10987,8 +11648,13 @@
         </w:numPr>
       </w:pPr>
       <w:bookmarkStart w:id="48" w:name="_Toc501365417"/>
-      <w:r>
-        <w:t>Use Case „Inhalt löschen“</w:t>
+      <w:proofErr w:type="spellStart"/>
+      <w:r>
+        <w:t>Use</w:t>
+      </w:r>
+      <w:proofErr w:type="spellEnd"/>
+      <w:r>
+        <w:t xml:space="preserve"> Case „Inhalt löschen“</w:t>
       </w:r>
       <w:bookmarkEnd w:id="48"/>
     </w:p>
@@ -11023,7 +11689,15 @@
         <w:t xml:space="preserve"> kann </w:t>
       </w:r>
       <w:r>
-        <w:t>durch das CMS von WordPress einzelne Inhalte sowie ganze Seiten löschen.</w:t>
+        <w:t xml:space="preserve">durch das CMS von </w:t>
+      </w:r>
+      <w:proofErr w:type="spellStart"/>
+      <w:r>
+        <w:t>WordPress</w:t>
+      </w:r>
+      <w:proofErr w:type="spellEnd"/>
+      <w:r>
+        <w:t xml:space="preserve"> einzelne Inhalte sowie ganze Seiten löschen.</w:t>
       </w:r>
     </w:p>
     <w:p/>
@@ -11196,13 +11870,27 @@
         <w:rPr>
           <w:b/>
         </w:rPr>
-        <w:t xml:space="preserve"> U</w:t>
-      </w:r>
-      <w:r>
-        <w:rPr>
-          <w:b/>
-        </w:rPr>
-        <w:t>se Cases</w:t>
+        <w:t xml:space="preserve"> </w:t>
+      </w:r>
+      <w:proofErr w:type="spellStart"/>
+      <w:r>
+        <w:rPr>
+          <w:b/>
+        </w:rPr>
+        <w:t>U</w:t>
+      </w:r>
+      <w:r>
+        <w:rPr>
+          <w:b/>
+        </w:rPr>
+        <w:t>se</w:t>
+      </w:r>
+      <w:proofErr w:type="spellEnd"/>
+      <w:r>
+        <w:rPr>
+          <w:b/>
+        </w:rPr>
+        <w:t xml:space="preserve"> Cases</w:t>
       </w:r>
     </w:p>
     <w:p>
@@ -11251,8 +11939,13 @@
         </w:numPr>
       </w:pPr>
       <w:bookmarkStart w:id="49" w:name="_Toc501365418"/>
-      <w:r>
-        <w:t>Use Case „Template wählen“</w:t>
+      <w:proofErr w:type="spellStart"/>
+      <w:r>
+        <w:t>Use</w:t>
+      </w:r>
+      <w:proofErr w:type="spellEnd"/>
+      <w:r>
+        <w:t xml:space="preserve"> Case „Template wählen“</w:t>
       </w:r>
       <w:bookmarkEnd w:id="49"/>
     </w:p>
@@ -11278,7 +11971,15 @@
     </w:p>
     <w:p>
       <w:r>
-        <w:t>Der Administrator hat im WordPress System die Möglichkeit, die Webseite mithilfe von vordefinierter Templates (Designs) zu gestalten. Diese Templates können dann noch an die Bedürfnisse des Administrators angepasst werden (Farbe, Größe, usw.).</w:t>
+        <w:t xml:space="preserve">Der Administrator hat im </w:t>
+      </w:r>
+      <w:proofErr w:type="spellStart"/>
+      <w:r>
+        <w:t>WordPress</w:t>
+      </w:r>
+      <w:proofErr w:type="spellEnd"/>
+      <w:r>
+        <w:t xml:space="preserve"> System die Möglichkeit, die Webseite mithilfe von vordefinierter Templates (Designs) zu gestalten. Diese Templates können dann noch an die Bedürfnisse des Administrators angepasst werden (Farbe, Größe, usw.).</w:t>
       </w:r>
     </w:p>
     <w:p/>
@@ -11469,13 +12170,27 @@
         <w:rPr>
           <w:b/>
         </w:rPr>
-        <w:t xml:space="preserve"> U</w:t>
-      </w:r>
-      <w:r>
-        <w:rPr>
-          <w:b/>
-        </w:rPr>
-        <w:t>se Cases</w:t>
+        <w:t xml:space="preserve"> </w:t>
+      </w:r>
+      <w:proofErr w:type="spellStart"/>
+      <w:r>
+        <w:rPr>
+          <w:b/>
+        </w:rPr>
+        <w:t>U</w:t>
+      </w:r>
+      <w:r>
+        <w:rPr>
+          <w:b/>
+        </w:rPr>
+        <w:t>se</w:t>
+      </w:r>
+      <w:proofErr w:type="spellEnd"/>
+      <w:r>
+        <w:rPr>
+          <w:b/>
+        </w:rPr>
+        <w:t xml:space="preserve"> Cases</w:t>
       </w:r>
     </w:p>
     <w:p>
@@ -11543,7 +12258,31 @@
         <w:ind w:left="360"/>
       </w:pPr>
       <w:r>
-        <w:t>Die Webseite wird auf der freien Webanwendung (je nach Plan) WordPress realisiert, dessen Aufgabe es ist, die Inhalte einer Webseite (Texte und Bilder) zu verwalten. WordPress ist ein flexibles Content Management Design und bietet außerdem Unmengen von Templates an, die nicht nur hübsch und modern sind, sondern auch ein responsives Design bieten. Das heißt, dass sich der Inhalt der Webseite automatisch auf dem Bildschirm (Größe, Auflösung, Seitenverhältnis, Skalierung, usw.) anpasst. Dies ist heutzutage einer der wichtigsten Punkte von Webseiten.</w:t>
+        <w:t xml:space="preserve">Die Webseite wird auf der freien Webanwendung (je nach Plan) </w:t>
+      </w:r>
+      <w:proofErr w:type="spellStart"/>
+      <w:r>
+        <w:t>WordPress</w:t>
+      </w:r>
+      <w:proofErr w:type="spellEnd"/>
+      <w:r>
+        <w:t xml:space="preserve"> realisiert, dessen Aufgabe es ist, die Inhalte einer Webseite (Texte und Bilder) zu verwalten. </w:t>
+      </w:r>
+      <w:proofErr w:type="spellStart"/>
+      <w:r>
+        <w:t>WordPress</w:t>
+      </w:r>
+      <w:proofErr w:type="spellEnd"/>
+      <w:r>
+        <w:t xml:space="preserve"> ist ein flexibles Content Management Design und bietet außerdem Unmengen von Templates an, die nicht nur hübsch und modern sind, sondern auch ein </w:t>
+      </w:r>
+      <w:proofErr w:type="spellStart"/>
+      <w:r>
+        <w:t>responsives</w:t>
+      </w:r>
+      <w:proofErr w:type="spellEnd"/>
+      <w:r>
+        <w:t xml:space="preserve"> Design bieten. Das heißt, dass sich der Inhalt der Webseite automatisch auf dem Bildschirm (Größe, Auflösung, Seitenverhältnis, Skalierung, usw.) anpasst. Dies ist heutzutage einer der wichtigsten Punkte von Webseiten.</w:t>
       </w:r>
     </w:p>
     <w:p>
@@ -11566,7 +12305,15 @@
         <w:ind w:left="360"/>
       </w:pPr>
       <w:r>
-        <w:t xml:space="preserve">Die Daten bzw. Inhalte der Webseite werden durch den CMS von WordPress auf einem Webserver in einer </w:t>
+        <w:t xml:space="preserve">Die Daten bzw. Inhalte der Webseite werden durch den CMS von </w:t>
+      </w:r>
+      <w:proofErr w:type="spellStart"/>
+      <w:r>
+        <w:t>WordPress</w:t>
+      </w:r>
+      <w:proofErr w:type="spellEnd"/>
+      <w:r>
+        <w:t xml:space="preserve"> auf einem Webserver in einer </w:t>
       </w:r>
       <w:r>
         <w:t>zentralen</w:t>
@@ -11578,7 +12325,27 @@
         <w:t>soll,</w:t>
       </w:r>
       <w:r>
-        <w:t xml:space="preserve"> wenn möglich PHP 7.2 und MySQL 5.6 unterstützten. </w:t>
+        <w:t xml:space="preserve"> wenn möglich PHP 7</w:t>
+      </w:r>
+      <w:r>
+        <w:t>.2 und MySQL 5.6 unterstützten.</w:t>
+      </w:r>
+    </w:p>
+    <w:p>
+      <w:pPr>
+        <w:ind w:left="360"/>
+      </w:pPr>
+      <w:r>
+        <w:t xml:space="preserve">Punkt </w:t>
+      </w:r>
+      <w:r>
+        <w:rPr>
+          <w:b/>
+        </w:rPr>
+        <w:t>5.4. Wie veröffentlichen?</w:t>
+      </w:r>
+      <w:r>
+        <w:t xml:space="preserve"> behandelt diesen Punkt genauer.</w:t>
       </w:r>
     </w:p>
     <w:p>
@@ -11606,7 +12373,52 @@
         <w:ind w:left="360"/>
       </w:pPr>
       <w:r>
-        <w:t>Die Oberfläche der Website wird aufgrund der Zielgruppe sehr minimalistisch und Benutzerfreundlich gestaltet, damit sie jedermann verwenden kann. Außerdem soll die Oberfläche auf jedem Endgerät wie im Punk „3.1 Plattform“ bereits beschrieben, richtig durch ein „responsive Design“ dargestellt werden. Diese Anforderungen bieten die Zahlreichen Templates (Designs/Themen) von WordPress bereits und daher müssen keine Modifikationen vorgenommen werden.</w:t>
+        <w:t>Die Oberfläche der Website wird aufgrund der Zielgruppe sehr minimalistisch und Benutzerfreundlich gestaltet, damit sie jedermann verwenden kann. Außerdem soll die Oberfläche auf</w:t>
+      </w:r>
+      <w:r>
+        <w:t xml:space="preserve"> jedem Endgerät wie im Punk </w:t>
+      </w:r>
+      <w:r>
+        <w:rPr>
+          <w:b/>
+        </w:rPr>
+        <w:t>3.1 Plattform</w:t>
+      </w:r>
+      <w:r>
+        <w:t xml:space="preserve"> bereits beschrieben, richtig durch ein „</w:t>
+      </w:r>
+      <w:proofErr w:type="spellStart"/>
+      <w:r>
+        <w:t>responsive</w:t>
+      </w:r>
+      <w:proofErr w:type="spellEnd"/>
+      <w:r>
+        <w:t xml:space="preserve"> Design“ dargestellt werden. Diese Anforderungen bieten die Zahlreichen Templates (Designs/Themen) von </w:t>
+      </w:r>
+      <w:proofErr w:type="spellStart"/>
+      <w:r>
+        <w:t>WordPress</w:t>
+      </w:r>
+      <w:proofErr w:type="spellEnd"/>
+      <w:r>
+        <w:t xml:space="preserve"> bereits und daher müssen keine Modifikationen vorgenommen werden.</w:t>
+      </w:r>
+    </w:p>
+    <w:p>
+      <w:pPr>
+        <w:ind w:left="360"/>
+      </w:pPr>
+      <w:r>
+        <w:t>Design s</w:t>
+      </w:r>
+      <w:r>
+        <w:t xml:space="preserve">iehe Punkt </w:t>
+      </w:r>
+      <w:r>
+        <w:rPr>
+          <w:b/>
+        </w:rPr>
+        <w:t>4. Oberflächenprototyp</w:t>
       </w:r>
     </w:p>
     <w:p>
@@ -11661,6 +12473,7 @@
           <w:sz w:val="24"/>
           <w:lang w:eastAsia="de-DE"/>
         </w:rPr>
+        <w:lastRenderedPageBreak/>
         <w:drawing>
           <wp:anchor distT="0" distB="0" distL="114300" distR="114300" simplePos="0" relativeHeight="251664384" behindDoc="0" locked="0" layoutInCell="1" allowOverlap="1" wp14:anchorId="3580221E" wp14:editId="0DB59184">
             <wp:simplePos x="0" y="0"/>
@@ -11687,7 +12500,7 @@
                     </pic:cNvPicPr>
                   </pic:nvPicPr>
                   <pic:blipFill rotWithShape="1">
-                    <a:blip r:embed="rId9" cstate="print">
+                    <a:blip r:embed="rId10" cstate="print">
                       <a:extLst>
                         <a:ext uri="{28A0092B-C50C-407E-A947-70E740481C1C}">
                           <a14:useLocalDpi xmlns:a14="http://schemas.microsoft.com/office/drawing/2010/main" val="0"/>
@@ -11740,7 +12553,7 @@
           <w:sz w:val="24"/>
         </w:rPr>
       </w:pPr>
-      <w:hyperlink r:id="rId10" w:history="1">
+      <w:hyperlink r:id="rId11" w:history="1">
         <w:r>
           <w:rPr>
             <w:rStyle w:val="Hyperlink"/>
@@ -11752,7 +12565,15 @@
     </w:p>
     <w:p>
       <w:r>
-        <w:t xml:space="preserve">Ich glaube, dass dieses Template das Thema Industrie 4.0: Connectivity mit ein paar Farblichen Abstimmungen und Anpassungen recht gut trifft, jedoch habe ich mich noch nicht definitiv für ein Template entschieden, denn die Auswahl auf WordPress ist riesig. </w:t>
+        <w:t xml:space="preserve">Ich glaube, dass dieses Template das Thema Industrie 4.0: Connectivity mit ein paar Farblichen Abstimmungen und Anpassungen recht gut trifft, jedoch habe ich mich noch nicht definitiv für ein Template entschieden, denn die Auswahl auf </w:t>
+      </w:r>
+      <w:proofErr w:type="spellStart"/>
+      <w:r>
+        <w:t>WordPress</w:t>
+      </w:r>
+      <w:proofErr w:type="spellEnd"/>
+      <w:r>
+        <w:t xml:space="preserve"> ist riesig. </w:t>
       </w:r>
     </w:p>
     <w:p/>
@@ -11767,6 +12588,7 @@
       </w:pPr>
       <w:bookmarkStart w:id="56" w:name="_Toc501365425"/>
       <w:r>
+        <w:lastRenderedPageBreak/>
         <w:t xml:space="preserve">Analyse: </w:t>
       </w:r>
       <w:r>
@@ -11962,6 +12784,7 @@
       <w:r>
         <w:rPr>
           <w:noProof/>
+          <w:lang w:eastAsia="de-DE"/>
         </w:rPr>
         <w:drawing>
           <wp:anchor distT="0" distB="0" distL="114300" distR="114300" simplePos="0" relativeHeight="251665408" behindDoc="0" locked="0" layoutInCell="1" allowOverlap="1" wp14:anchorId="19FA34DD" wp14:editId="5A1CEB00">
@@ -11987,7 +12810,7 @@
                     <pic:cNvPicPr/>
                   </pic:nvPicPr>
                   <pic:blipFill>
-                    <a:blip r:embed="rId11" cstate="print">
+                    <a:blip r:embed="rId12" cstate="print">
                       <a:extLst>
                         <a:ext uri="{28A0092B-C50C-407E-A947-70E740481C1C}">
                           <a14:useLocalDpi xmlns:a14="http://schemas.microsoft.com/office/drawing/2010/main" val="0"/>
@@ -12033,6 +12856,7 @@
       </w:pPr>
       <w:bookmarkStart w:id="61" w:name="_Toc501365430"/>
       <w:r>
+        <w:lastRenderedPageBreak/>
         <w:t>Sitemap</w:t>
       </w:r>
       <w:bookmarkEnd w:id="61"/>
@@ -12044,6 +12868,7 @@
       <w:r>
         <w:rPr>
           <w:noProof/>
+          <w:lang w:eastAsia="de-DE"/>
         </w:rPr>
         <w:drawing>
           <wp:anchor distT="0" distB="0" distL="114300" distR="114300" simplePos="0" relativeHeight="251666432" behindDoc="0" locked="0" layoutInCell="1" allowOverlap="1" wp14:anchorId="3EE7D524" wp14:editId="2BC84F4B">
@@ -12071,7 +12896,7 @@
                     </pic:cNvPicPr>
                   </pic:nvPicPr>
                   <pic:blipFill>
-                    <a:blip r:embed="rId12">
+                    <a:blip r:embed="rId13">
                       <a:extLst>
                         <a:ext uri="{28A0092B-C50C-407E-A947-70E740481C1C}">
                           <a14:useLocalDpi xmlns:a14="http://schemas.microsoft.com/office/drawing/2010/main" val="0"/>
@@ -12309,11 +13134,12 @@
       <w:r>
         <w:rPr>
           <w:noProof/>
+          <w:lang w:eastAsia="de-DE"/>
         </w:rPr>
         <mc:AlternateContent>
           <mc:Choice Requires="wps">
             <w:drawing>
-              <wp:anchor distT="0" distB="0" distL="114300" distR="114300" simplePos="0" relativeHeight="251672576" behindDoc="0" locked="0" layoutInCell="1" allowOverlap="1" wp14:anchorId="6EBBBB50" wp14:editId="04905FC5">
+              <wp:anchor distT="0" distB="0" distL="114300" distR="114300" simplePos="0" relativeHeight="251672576" behindDoc="0" locked="0" layoutInCell="1" allowOverlap="1" wp14:anchorId="6EBBBB50" wp14:editId="478F468C">
                 <wp:simplePos x="0" y="0"/>
                 <wp:positionH relativeFrom="column">
                   <wp:posOffset>36830</wp:posOffset>
@@ -12357,27 +13183,14 @@
                             <w:r>
                               <w:t xml:space="preserve">Abbildung </w:t>
                             </w:r>
-                            <w:r>
-                              <w:fldChar w:fldCharType="begin"/>
-                            </w:r>
-                            <w:r>
-                              <w:instrText xml:space="preserve"> SEQ Abbildung \* ARABIC </w:instrText>
-                            </w:r>
-                            <w:r>
-                              <w:fldChar w:fldCharType="separate"/>
-                            </w:r>
-                            <w:r>
-                              <w:rPr>
-                                <w:noProof/>
-                              </w:rPr>
-                              <w:t>1</w:t>
-                            </w:r>
-                            <w:r>
-                              <w:rPr>
-                                <w:noProof/>
-                              </w:rPr>
-                              <w:fldChar w:fldCharType="end"/>
-                            </w:r>
+                            <w:fldSimple w:instr=" SEQ Abbildung \* ARABIC ">
+                              <w:r>
+                                <w:rPr>
+                                  <w:noProof/>
+                                </w:rPr>
+                                <w:t>1</w:t>
+                              </w:r>
+                            </w:fldSimple>
                             <w:r>
                               <w:t xml:space="preserve">: </w:t>
                             </w:r>
@@ -12396,6 +13209,12 @@
                     </wps:wsp>
                   </a:graphicData>
                 </a:graphic>
+                <wp14:sizeRelH relativeFrom="margin">
+                  <wp14:pctWidth>0</wp14:pctWidth>
+                </wp14:sizeRelH>
+                <wp14:sizeRelV relativeFrom="margin">
+                  <wp14:pctHeight>0</wp14:pctHeight>
+                </wp14:sizeRelV>
               </wp:anchor>
             </w:drawing>
           </mc:Choice>
@@ -12405,7 +13224,7 @@
                 <v:stroke joinstyle="miter"/>
                 <v:path gradientshapeok="t" o:connecttype="rect"/>
               </v:shapetype>
-              <v:shape id="Textfeld 9" o:spid="_x0000_s1026" type="#_x0000_t202" style="position:absolute;left:0;text-align:left;margin-left:2.9pt;margin-top:342.4pt;width:445.25pt;height:.05pt;z-index:251672576;visibility:visible;mso-wrap-style:square;mso-wrap-distance-left:9pt;mso-wrap-distance-top:0;mso-wrap-distance-right:9pt;mso-wrap-distance-bottom:0;mso-position-horizontal:absolute;mso-position-horizontal-relative:text;mso-position-vertical:absolute;mso-position-vertical-relative:text;v-text-anchor:top" o:gfxdata="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" stroked="f">
+              <v:shape id="Textfeld 9" o:spid="_x0000_s1026" type="#_x0000_t202" style="position:absolute;left:0;text-align:left;margin-left:2.9pt;margin-top:342.4pt;width:445.25pt;height:.05pt;z-index:251672576;visibility:visible;mso-wrap-style:square;mso-width-percent:0;mso-height-percent:0;mso-wrap-distance-left:9pt;mso-wrap-distance-top:0;mso-wrap-distance-right:9pt;mso-wrap-distance-bottom:0;mso-position-horizontal:absolute;mso-position-horizontal-relative:text;mso-position-vertical:absolute;mso-position-vertical-relative:text;mso-width-percent:0;mso-height-percent:0;mso-width-relative:margin;mso-height-relative:margin;v-text-anchor:top" o:gfxdata="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" stroked="f">
                 <v:textbox style="mso-fit-shape-to-text:t" inset="0,0,0,0">
                   <w:txbxContent>
                     <w:p>
@@ -12457,9 +13276,10 @@
       <w:r>
         <w:rPr>
           <w:noProof/>
+          <w:lang w:eastAsia="de-DE"/>
         </w:rPr>
         <w:drawing>
-          <wp:anchor distT="0" distB="0" distL="114300" distR="114300" simplePos="0" relativeHeight="251668480" behindDoc="0" locked="0" layoutInCell="1" allowOverlap="1" wp14:anchorId="7D50D8F3" wp14:editId="3FFF65D0">
+          <wp:anchor distT="0" distB="0" distL="114300" distR="114300" simplePos="0" relativeHeight="251668480" behindDoc="0" locked="0" layoutInCell="1" allowOverlap="1" wp14:anchorId="7D50D8F3" wp14:editId="51F651B9">
             <wp:simplePos x="0" y="0"/>
             <wp:positionH relativeFrom="column">
               <wp:posOffset>37038</wp:posOffset>
@@ -12484,7 +13304,7 @@
                     </pic:cNvPicPr>
                   </pic:nvPicPr>
                   <pic:blipFill>
-                    <a:blip r:embed="rId13" cstate="print">
+                    <a:blip r:embed="rId14" cstate="print">
                       <a:extLst>
                         <a:ext uri="{28A0092B-C50C-407E-A947-70E740481C1C}">
                           <a14:useLocalDpi xmlns:a14="http://schemas.microsoft.com/office/drawing/2010/main" val="0"/>
@@ -12522,14 +13342,127 @@
         </w:drawing>
       </w:r>
       <w:r>
-        <w:t>Google Analytics bietet Informationen wie unter anderem den Site Traffic, die durchschnittliche Ladedauer der Webseite, Users pro Land (Heatmap der Länder) und der verwendete Browser.</w:t>
-      </w:r>
-    </w:p>
-    <w:p>
-      <w:pPr>
-        <w:pStyle w:val="berschrift4"/>
-      </w:pPr>
-    </w:p>
+        <w:t>Google Analytics bietet Informationen wie unter anderem den Site Traffic, die durchschnittliche Ladedauer der Webseite, Users pro Land (</w:t>
+      </w:r>
+      <w:proofErr w:type="spellStart"/>
+      <w:r>
+        <w:t>Heatmap</w:t>
+      </w:r>
+      <w:proofErr w:type="spellEnd"/>
+      <w:r>
+        <w:t xml:space="preserve"> der Länder) und der verwendete Browser.</w:t>
+      </w:r>
+    </w:p>
+    <w:p>
+      <w:pPr>
+        <w:ind w:left="2124"/>
+      </w:pPr>
+      <w:r>
+        <w:rPr>
+          <w:noProof/>
+          <w:lang w:eastAsia="de-DE"/>
+        </w:rPr>
+        <w:lastRenderedPageBreak/>
+        <w:drawing>
+          <wp:anchor distT="0" distB="0" distL="114300" distR="114300" simplePos="0" relativeHeight="251677696" behindDoc="0" locked="0" layoutInCell="1" allowOverlap="1" wp14:anchorId="3C26C1C9" wp14:editId="5227D91B">
+            <wp:simplePos x="0" y="0"/>
+            <wp:positionH relativeFrom="margin">
+              <wp:align>right</wp:align>
+            </wp:positionH>
+            <wp:positionV relativeFrom="paragraph">
+              <wp:posOffset>748030</wp:posOffset>
+            </wp:positionV>
+            <wp:extent cx="5760720" cy="1865518"/>
+            <wp:effectExtent l="0" t="0" r="0" b="1905"/>
+            <wp:wrapTopAndBottom/>
+            <wp:docPr id="18" name="Grafik 18" descr="H:\Downloads\banner-772x250.png"/>
+            <wp:cNvGraphicFramePr>
+              <a:graphicFrameLocks xmlns:a="http://schemas.openxmlformats.org/drawingml/2006/main" noChangeAspect="1"/>
+            </wp:cNvGraphicFramePr>
+            <a:graphic xmlns:a="http://schemas.openxmlformats.org/drawingml/2006/main">
+              <a:graphicData uri="http://schemas.openxmlformats.org/drawingml/2006/picture">
+                <pic:pic xmlns:pic="http://schemas.openxmlformats.org/drawingml/2006/picture">
+                  <pic:nvPicPr>
+                    <pic:cNvPr id="0" name="Picture 23" descr="H:\Downloads\banner-772x250.png"/>
+                    <pic:cNvPicPr>
+                      <a:picLocks noChangeAspect="1" noChangeArrowheads="1"/>
+                    </pic:cNvPicPr>
+                  </pic:nvPicPr>
+                  <pic:blipFill>
+                    <a:blip r:embed="rId15">
+                      <a:extLst>
+                        <a:ext uri="{28A0092B-C50C-407E-A947-70E740481C1C}">
+                          <a14:useLocalDpi xmlns:a14="http://schemas.microsoft.com/office/drawing/2010/main" val="0"/>
+                        </a:ext>
+                      </a:extLst>
+                    </a:blip>
+                    <a:srcRect/>
+                    <a:stretch>
+                      <a:fillRect/>
+                    </a:stretch>
+                  </pic:blipFill>
+                  <pic:spPr bwMode="auto">
+                    <a:xfrm>
+                      <a:off x="0" y="0"/>
+                      <a:ext cx="5760720" cy="1865518"/>
+                    </a:xfrm>
+                    <a:prstGeom prst="rect">
+                      <a:avLst/>
+                    </a:prstGeom>
+                    <a:noFill/>
+                    <a:ln>
+                      <a:noFill/>
+                    </a:ln>
+                  </pic:spPr>
+                </pic:pic>
+              </a:graphicData>
+            </a:graphic>
+          </wp:anchor>
+        </w:drawing>
+      </w:r>
+      <w:r>
+        <w:t xml:space="preserve">Weil die Integration von Google Analytics über JavaScript bei </w:t>
+      </w:r>
+      <w:proofErr w:type="spellStart"/>
+      <w:r>
+        <w:t>WordPress</w:t>
+      </w:r>
+      <w:proofErr w:type="spellEnd"/>
+      <w:r>
+        <w:t xml:space="preserve"> nicht sehr einfach ist verwenden wir das Google Analytics </w:t>
+      </w:r>
+      <w:proofErr w:type="spellStart"/>
+      <w:r>
+        <w:t>Plugin</w:t>
+      </w:r>
+      <w:proofErr w:type="spellEnd"/>
+      <w:r>
+        <w:t xml:space="preserve"> für </w:t>
+      </w:r>
+      <w:proofErr w:type="spellStart"/>
+      <w:r>
+        <w:t>WordPress</w:t>
+      </w:r>
+      <w:proofErr w:type="spellEnd"/>
+      <w:r>
+        <w:t xml:space="preserve"> namens </w:t>
+      </w:r>
+      <w:hyperlink r:id="rId16" w:history="1">
+        <w:proofErr w:type="spellStart"/>
+        <w:r>
+          <w:rPr>
+            <w:rStyle w:val="Hyperlink"/>
+          </w:rPr>
+          <w:t>MonsterInsights</w:t>
+        </w:r>
+        <w:proofErr w:type="spellEnd"/>
+      </w:hyperlink>
+      <w:r>
+        <w:t>.</w:t>
+      </w:r>
+    </w:p>
+    <w:p/>
+    <w:p/>
     <w:p>
       <w:pPr>
         <w:pStyle w:val="berschrift4"/>
@@ -12541,12 +13474,14 @@
           <w:b/>
         </w:rPr>
       </w:pPr>
+      <w:proofErr w:type="spellStart"/>
       <w:r>
         <w:rPr>
           <w:b/>
         </w:rPr>
         <w:t>Hotjar</w:t>
       </w:r>
+      <w:proofErr w:type="spellEnd"/>
     </w:p>
     <w:p>
       <w:pPr>
@@ -12555,6 +13490,7 @@
       <w:r>
         <w:rPr>
           <w:noProof/>
+          <w:lang w:eastAsia="de-DE"/>
         </w:rPr>
         <mc:AlternateContent>
           <mc:Choice Requires="wps">
@@ -12603,27 +13539,14 @@
                             <w:r>
                               <w:t xml:space="preserve">Abbildung </w:t>
                             </w:r>
-                            <w:r>
-                              <w:fldChar w:fldCharType="begin"/>
-                            </w:r>
-                            <w:r>
-                              <w:instrText xml:space="preserve"> SEQ Abbildung \* ARABIC </w:instrText>
-                            </w:r>
-                            <w:r>
-                              <w:fldChar w:fldCharType="separate"/>
-                            </w:r>
-                            <w:r>
-                              <w:rPr>
-                                <w:noProof/>
-                              </w:rPr>
-                              <w:t>2</w:t>
-                            </w:r>
-                            <w:r>
-                              <w:rPr>
-                                <w:noProof/>
-                              </w:rPr>
-                              <w:fldChar w:fldCharType="end"/>
-                            </w:r>
+                            <w:fldSimple w:instr=" SEQ Abbildung \* ARABIC ">
+                              <w:r>
+                                <w:rPr>
+                                  <w:noProof/>
+                                </w:rPr>
+                                <w:t>2</w:t>
+                              </w:r>
+                            </w:fldSimple>
                             <w:r>
                               <w:t xml:space="preserve">: </w:t>
                             </w:r>
@@ -12699,6 +13622,7 @@
       <w:r>
         <w:rPr>
           <w:noProof/>
+          <w:lang w:eastAsia="de-DE"/>
         </w:rPr>
         <w:drawing>
           <wp:anchor distT="0" distB="0" distL="114300" distR="114300" simplePos="0" relativeHeight="251667456" behindDoc="0" locked="0" layoutInCell="1" allowOverlap="1" wp14:anchorId="4B475C02" wp14:editId="2237CC81">
@@ -12726,7 +13650,7 @@
                     </pic:cNvPicPr>
                   </pic:nvPicPr>
                   <pic:blipFill>
-                    <a:blip r:embed="rId14">
+                    <a:blip r:embed="rId17">
                       <a:extLst>
                         <a:ext uri="{28A0092B-C50C-407E-A947-70E740481C1C}">
                           <a14:useLocalDpi xmlns:a14="http://schemas.microsoft.com/office/drawing/2010/main" val="0"/>
@@ -12763,14 +13687,40 @@
           </wp:anchor>
         </w:drawing>
       </w:r>
+      <w:proofErr w:type="spellStart"/>
       <w:r>
         <w:t>Hotjar</w:t>
       </w:r>
-      <w:r>
-        <w:t xml:space="preserve"> ist ein All-in-one Analytics und Feedback Tool und</w:t>
-      </w:r>
-      <w:r>
-        <w:t xml:space="preserve"> bietet Informationen wie eine Heatmap die die Clicks/Scrolling der Nutzer grafisch anzeigt, der Cursorverlauf</w:t>
+      <w:proofErr w:type="spellEnd"/>
+      <w:r>
+        <w:t xml:space="preserve"> ist ein All-in-</w:t>
+      </w:r>
+      <w:proofErr w:type="spellStart"/>
+      <w:r>
+        <w:t>one</w:t>
+      </w:r>
+      <w:proofErr w:type="spellEnd"/>
+      <w:r>
+        <w:t xml:space="preserve"> Analytics und Feedback Tool und</w:t>
+      </w:r>
+      <w:r>
+        <w:t xml:space="preserve"> bietet Informationen wie eine </w:t>
+      </w:r>
+      <w:proofErr w:type="spellStart"/>
+      <w:r>
+        <w:t>Heatmap</w:t>
+      </w:r>
+      <w:proofErr w:type="spellEnd"/>
+      <w:r>
+        <w:t xml:space="preserve"> die die </w:t>
+      </w:r>
+      <w:proofErr w:type="spellStart"/>
+      <w:r>
+        <w:t>Clicks</w:t>
+      </w:r>
+      <w:proofErr w:type="spellEnd"/>
+      <w:r>
+        <w:t>/Scrolling der Nutzer grafisch anzeigt, der Cursorverlauf</w:t>
       </w:r>
       <w:r>
         <w:t>, monatliche Statistiken, Feedback, Surveys und viele weitere Informationen.</w:t>
@@ -12779,7 +13729,6 @@
         <w:t xml:space="preserve"> </w:t>
       </w:r>
     </w:p>
-    <w:p/>
     <w:p>
       <w:pPr>
         <w:pStyle w:val="berschrift2"/>
@@ -12790,13 +13739,15 @@
       </w:pPr>
       <w:bookmarkStart w:id="66" w:name="_Toc501365435"/>
       <w:r>
+        <w:lastRenderedPageBreak/>
         <w:t>Wie aktualisieren?</w:t>
       </w:r>
       <w:bookmarkEnd w:id="66"/>
     </w:p>
     <w:p>
       <w:pPr>
-        <w:ind w:left="708"/>
+        <w:ind w:left="709"/>
+        <w:contextualSpacing/>
       </w:pPr>
       <w:r>
         <w:t xml:space="preserve">Die Webseite </w:t>
@@ -12838,8 +13789,13 @@
         <w:t>CMS</w:t>
       </w:r>
       <w:r>
-        <w:t xml:space="preserve"> von WordPress</w:t>
-      </w:r>
+        <w:t xml:space="preserve"> von </w:t>
+      </w:r>
+      <w:proofErr w:type="spellStart"/>
+      <w:r>
+        <w:t>WordPress</w:t>
+      </w:r>
+      <w:proofErr w:type="spellEnd"/>
       <w:r>
         <w:t xml:space="preserve"> aktualisiert.</w:t>
       </w:r>
@@ -12911,9 +13867,11 @@
       <w:r>
         <w:t xml:space="preserve">Inhalte das Urheberrecht verletzen (Copyright </w:t>
       </w:r>
+      <w:proofErr w:type="spellStart"/>
       <w:r>
         <w:t>infringement</w:t>
       </w:r>
+      <w:proofErr w:type="spellEnd"/>
       <w:r>
         <w:t>)</w:t>
       </w:r>
@@ -12939,11 +13897,6 @@
         <w:t xml:space="preserve"> Werbung schalten</w:t>
       </w:r>
     </w:p>
-    <w:p>
-      <w:r>
-        <w:br w:type="page"/>
-      </w:r>
-    </w:p>
     <w:p/>
     <w:p>
       <w:pPr>
@@ -12954,8 +13907,6 @@
         </w:numPr>
       </w:pPr>
       <w:bookmarkStart w:id="67" w:name="_Toc501365436"/>
-      <w:bookmarkStart w:id="68" w:name="_GoBack"/>
-      <w:bookmarkEnd w:id="68"/>
       <w:r>
         <w:t>Wie vermarkten?</w:t>
       </w:r>
@@ -12966,25 +13917,18 @@
         <w:ind w:left="708"/>
       </w:pPr>
       <w:r>
-        <w:t>Die Webseite sollte durch die intelligente Schaltung von Werbung heutiger Soziale Netzwerke und Webseiten generell vermarktet werden. Durch Partnerschaften und Cross-Promoting mit anderen Webseiten soll des Weiteren die Reichweite vergrößert werden.</w:t>
-      </w:r>
-    </w:p>
-    <w:p>
-      <w:pPr>
-        <w:ind w:left="708"/>
-      </w:pPr>
-      <w:r>
         <w:rPr>
           <w:noProof/>
+          <w:lang w:eastAsia="de-DE"/>
         </w:rPr>
         <w:drawing>
-          <wp:anchor distT="0" distB="0" distL="114300" distR="114300" simplePos="0" relativeHeight="251675648" behindDoc="0" locked="0" layoutInCell="1" allowOverlap="1" wp14:anchorId="7D5D95EC" wp14:editId="0AF7875E">
+          <wp:anchor distT="0" distB="0" distL="114300" distR="114300" simplePos="0" relativeHeight="251675648" behindDoc="0" locked="0" layoutInCell="1" allowOverlap="1" wp14:anchorId="7D5D95EC" wp14:editId="63646043">
             <wp:simplePos x="0" y="0"/>
-            <wp:positionH relativeFrom="column">
-              <wp:posOffset>-421005</wp:posOffset>
+            <wp:positionH relativeFrom="margin">
+              <wp:align>center</wp:align>
             </wp:positionH>
             <wp:positionV relativeFrom="paragraph">
-              <wp:posOffset>701040</wp:posOffset>
+              <wp:posOffset>553720</wp:posOffset>
             </wp:positionV>
             <wp:extent cx="6526530" cy="2496820"/>
             <wp:effectExtent l="0" t="0" r="7620" b="0"/>
@@ -13001,7 +13945,7 @@
                     <pic:cNvPicPr/>
                   </pic:nvPicPr>
                   <pic:blipFill>
-                    <a:blip r:embed="rId15" cstate="print">
+                    <a:blip r:embed="rId18" cstate="print">
                       <a:extLst>
                         <a:ext uri="{28A0092B-C50C-407E-A947-70E740481C1C}">
                           <a14:useLocalDpi xmlns:a14="http://schemas.microsoft.com/office/drawing/2010/main" val="0"/>
@@ -13034,20 +13978,47 @@
         </w:drawing>
       </w:r>
       <w:r>
+        <w:t>Die Webseite sollte durch die intelligente Schaltung von Werbung heutiger Soziale Netzwerke und Webseiten generell vermarktet werden. Durch Partnerschaften und Cross-</w:t>
+      </w:r>
+      <w:proofErr w:type="spellStart"/>
+      <w:r>
+        <w:t>Promoting</w:t>
+      </w:r>
+      <w:proofErr w:type="spellEnd"/>
+      <w:r>
+        <w:t xml:space="preserve"> mit </w:t>
+      </w:r>
+      <w:bookmarkStart w:id="68" w:name="_GoBack"/>
+      <w:r>
+        <w:t>anderen Webseiten soll des Weiteren die Reichweite vergrößert werden.</w:t>
+      </w:r>
+    </w:p>
+    <w:bookmarkEnd w:id="68"/>
+    <w:p>
+      <w:pPr>
+        <w:ind w:left="708"/>
+      </w:pPr>
+    </w:p>
+    <w:p>
+      <w:pPr>
+        <w:ind w:left="708"/>
+      </w:pPr>
+      <w:r>
         <w:rPr>
           <w:noProof/>
+          <w:lang w:eastAsia="de-DE"/>
         </w:rPr>
         <w:drawing>
-          <wp:anchor distT="0" distB="0" distL="114300" distR="114300" simplePos="0" relativeHeight="251674624" behindDoc="0" locked="0" layoutInCell="1" allowOverlap="1" wp14:anchorId="4C8B4B86" wp14:editId="0F248B0B">
+          <wp:anchor distT="0" distB="0" distL="114300" distR="114300" simplePos="0" relativeHeight="251679744" behindDoc="0" locked="0" layoutInCell="1" allowOverlap="1" wp14:anchorId="3E2C0944" wp14:editId="3A08540A">
             <wp:simplePos x="0" y="0"/>
-            <wp:positionH relativeFrom="column">
-              <wp:posOffset>462915</wp:posOffset>
+            <wp:positionH relativeFrom="margin">
+              <wp:posOffset>2853055</wp:posOffset>
             </wp:positionH>
             <wp:positionV relativeFrom="paragraph">
-              <wp:posOffset>3599180</wp:posOffset>
+              <wp:posOffset>6487795</wp:posOffset>
             </wp:positionV>
-            <wp:extent cx="4822190" cy="3905250"/>
-            <wp:effectExtent l="0" t="0" r="0" b="0"/>
+            <wp:extent cx="3340100" cy="2187389"/>
+            <wp:effectExtent l="0" t="0" r="0" b="3810"/>
             <wp:wrapTopAndBottom/>
             <wp:docPr id="10" name="Grafik 10"/>
             <wp:cNvGraphicFramePr>
@@ -13060,26 +14031,33 @@
                     <pic:cNvPr id="1" name=""/>
                     <pic:cNvPicPr/>
                   </pic:nvPicPr>
-                  <pic:blipFill>
-                    <a:blip r:embed="rId16" cstate="print">
+                  <pic:blipFill rotWithShape="1">
+                    <a:blip r:embed="rId19" cstate="print">
                       <a:extLst>
                         <a:ext uri="{28A0092B-C50C-407E-A947-70E740481C1C}">
                           <a14:useLocalDpi xmlns:a14="http://schemas.microsoft.com/office/drawing/2010/main" val="0"/>
                         </a:ext>
                       </a:extLst>
                     </a:blip>
-                    <a:stretch>
-                      <a:fillRect/>
-                    </a:stretch>
+                    <a:srcRect t="19105"/>
+                    <a:stretch/>
                   </pic:blipFill>
-                  <pic:spPr>
+                  <pic:spPr bwMode="auto">
                     <a:xfrm>
                       <a:off x="0" y="0"/>
-                      <a:ext cx="4822190" cy="3905250"/>
+                      <a:ext cx="3340100" cy="2187389"/>
                     </a:xfrm>
                     <a:prstGeom prst="rect">
                       <a:avLst/>
                     </a:prstGeom>
+                    <a:ln>
+                      <a:noFill/>
+                    </a:ln>
+                    <a:extLst>
+                      <a:ext uri="{53640926-AAD7-44D8-BBD7-CCE9431645EC}">
+                        <a14:shadowObscured xmlns:a14="http://schemas.microsoft.com/office/drawing/2010/main"/>
+                      </a:ext>
+                    </a:extLst>
                   </pic:spPr>
                 </pic:pic>
               </a:graphicData>
@@ -13098,8 +14076,8 @@
       </w:r>
     </w:p>
     <w:sectPr>
-      <w:headerReference w:type="default" r:id="rId17"/>
-      <w:footerReference w:type="default" r:id="rId18"/>
+      <w:headerReference w:type="default" r:id="rId20"/>
+      <w:footerReference w:type="default" r:id="rId21"/>
       <w:pgSz w:w="11906" w:h="16838"/>
       <w:pgMar w:top="1417" w:right="1417" w:bottom="1134" w:left="1417" w:header="708" w:footer="708" w:gutter="0"/>
       <w:cols w:space="708"/>
@@ -13110,7 +14088,7 @@
 </file>
 
 <file path=word/endnotes.xml><?xml version="1.0" encoding="utf-8"?>
-<w:endnotes xmlns:wpc="http://schemas.microsoft.com/office/word/2010/wordprocessingCanvas" xmlns:cx="http://schemas.microsoft.com/office/drawing/2014/chartex" xmlns:cx1="http://schemas.microsoft.com/office/drawing/2015/9/8/chartex" xmlns:cx2="http://schemas.microsoft.com/office/drawing/2015/10/21/chartex" xmlns:cx3="http://schemas.microsoft.com/office/drawing/2016/5/9/chartex" xmlns:cx4="http://schemas.microsoft.com/office/drawing/2016/5/10/chartex" xmlns:cx5="http://schemas.microsoft.com/office/drawing/2016/5/11/chartex" xmlns:cx6="http://schemas.microsoft.com/office/drawing/2016/5/12/chartex" xmlns:cx7="http://schemas.microsoft.com/office/drawing/2016/5/13/chartex" xmlns:cx8="http://schemas.microsoft.com/office/drawing/2016/5/14/chartex" xmlns:mc="http://schemas.openxmlformats.org/markup-compatibility/2006" xmlns:aink="http://schemas.microsoft.com/office/drawing/2016/ink" xmlns:am3d="http://schemas.microsoft.com/office/drawing/2017/model3d" xmlns:o="urn:schemas-microsoft-com:office:office" xmlns:r="http://schemas.openxmlformats.org/officeDocument/2006/relationships" xmlns:m="http://schemas.openxmlformats.org/officeDocument/2006/math" xmlns:v="urn:schemas-microsoft-com:vml" xmlns:wp14="http://schemas.microsoft.com/office/word/2010/wordprocessingDrawing" xmlns:wp="http://schemas.openxmlformats.org/drawingml/2006/wordprocessingDrawing" xmlns:w10="urn:schemas-microsoft-com:office:word" xmlns:w="http://schemas.openxmlformats.org/wordprocessingml/2006/main" xmlns:w14="http://schemas.microsoft.com/office/word/2010/wordml" xmlns:w15="http://schemas.microsoft.com/office/word/2012/wordml" xmlns:w16cid="http://schemas.microsoft.com/office/word/2016/wordml/cid" xmlns:w16se="http://schemas.microsoft.com/office/word/2015/wordml/symex" xmlns:wpg="http://schemas.microsoft.com/office/word/2010/wordprocessingGroup" xmlns:wpi="http://schemas.microsoft.com/office/word/2010/wordprocessingInk" xmlns:wne="http://schemas.microsoft.com/office/word/2006/wordml" xmlns:wps="http://schemas.microsoft.com/office/word/2010/wordprocessingShape" mc:Ignorable="w14 w15 w16se w16cid wp14">
+<w:endnotes xmlns:wpc="http://schemas.microsoft.com/office/word/2010/wordprocessingCanvas" xmlns:cx="http://schemas.microsoft.com/office/drawing/2014/chartex" xmlns:mc="http://schemas.openxmlformats.org/markup-compatibility/2006" xmlns:o="urn:schemas-microsoft-com:office:office" xmlns:r="http://schemas.openxmlformats.org/officeDocument/2006/relationships" xmlns:m="http://schemas.openxmlformats.org/officeDocument/2006/math" xmlns:v="urn:schemas-microsoft-com:vml" xmlns:wp14="http://schemas.microsoft.com/office/word/2010/wordprocessingDrawing" xmlns:wp="http://schemas.openxmlformats.org/drawingml/2006/wordprocessingDrawing" xmlns:w10="urn:schemas-microsoft-com:office:word" xmlns:w="http://schemas.openxmlformats.org/wordprocessingml/2006/main" xmlns:w14="http://schemas.microsoft.com/office/word/2010/wordml" xmlns:w15="http://schemas.microsoft.com/office/word/2012/wordml" xmlns:w16se="http://schemas.microsoft.com/office/word/2015/wordml/symex" xmlns:wpg="http://schemas.microsoft.com/office/word/2010/wordprocessingGroup" xmlns:wpi="http://schemas.microsoft.com/office/word/2010/wordprocessingInk" xmlns:wne="http://schemas.microsoft.com/office/word/2006/wordml" xmlns:wps="http://schemas.microsoft.com/office/word/2010/wordprocessingShape" mc:Ignorable="w14 w15 w16se wp14">
   <w:endnote w:type="separator" w:id="-1">
     <w:p>
       <w:pPr>
@@ -13135,7 +14113,7 @@
 </file>
 
 <file path=word/footer1.xml><?xml version="1.0" encoding="utf-8"?>
-<w:ftr xmlns:wpc="http://schemas.microsoft.com/office/word/2010/wordprocessingCanvas" xmlns:cx="http://schemas.microsoft.com/office/drawing/2014/chartex" xmlns:cx1="http://schemas.microsoft.com/office/drawing/2015/9/8/chartex" xmlns:cx2="http://schemas.microsoft.com/office/drawing/2015/10/21/chartex" xmlns:cx3="http://schemas.microsoft.com/office/drawing/2016/5/9/chartex" xmlns:cx4="http://schemas.microsoft.com/office/drawing/2016/5/10/chartex" xmlns:cx5="http://schemas.microsoft.com/office/drawing/2016/5/11/chartex" xmlns:cx6="http://schemas.microsoft.com/office/drawing/2016/5/12/chartex" xmlns:cx7="http://schemas.microsoft.com/office/drawing/2016/5/13/chartex" xmlns:cx8="http://schemas.microsoft.com/office/drawing/2016/5/14/chartex" xmlns:mc="http://schemas.openxmlformats.org/markup-compatibility/2006" xmlns:aink="http://schemas.microsoft.com/office/drawing/2016/ink" xmlns:am3d="http://schemas.microsoft.com/office/drawing/2017/model3d" xmlns:o="urn:schemas-microsoft-com:office:office" xmlns:r="http://schemas.openxmlformats.org/officeDocument/2006/relationships" xmlns:m="http://schemas.openxmlformats.org/officeDocument/2006/math" xmlns:v="urn:schemas-microsoft-com:vml" xmlns:wp14="http://schemas.microsoft.com/office/word/2010/wordprocessingDrawing" xmlns:wp="http://schemas.openxmlformats.org/drawingml/2006/wordprocessingDrawing" xmlns:w10="urn:schemas-microsoft-com:office:word" xmlns:w="http://schemas.openxmlformats.org/wordprocessingml/2006/main" xmlns:w14="http://schemas.microsoft.com/office/word/2010/wordml" xmlns:w15="http://schemas.microsoft.com/office/word/2012/wordml" xmlns:w16cid="http://schemas.microsoft.com/office/word/2016/wordml/cid" xmlns:w16se="http://schemas.microsoft.com/office/word/2015/wordml/symex" xmlns:wpg="http://schemas.microsoft.com/office/word/2010/wordprocessingGroup" xmlns:wpi="http://schemas.microsoft.com/office/word/2010/wordprocessingInk" xmlns:wne="http://schemas.microsoft.com/office/word/2006/wordml" xmlns:wps="http://schemas.microsoft.com/office/word/2010/wordprocessingShape" mc:Ignorable="w14 w15 w16se w16cid wp14">
+<w:ftr xmlns:wpc="http://schemas.microsoft.com/office/word/2010/wordprocessingCanvas" xmlns:cx="http://schemas.microsoft.com/office/drawing/2014/chartex" xmlns:mc="http://schemas.openxmlformats.org/markup-compatibility/2006" xmlns:o="urn:schemas-microsoft-com:office:office" xmlns:r="http://schemas.openxmlformats.org/officeDocument/2006/relationships" xmlns:m="http://schemas.openxmlformats.org/officeDocument/2006/math" xmlns:v="urn:schemas-microsoft-com:vml" xmlns:wp14="http://schemas.microsoft.com/office/word/2010/wordprocessingDrawing" xmlns:wp="http://schemas.openxmlformats.org/drawingml/2006/wordprocessingDrawing" xmlns:w10="urn:schemas-microsoft-com:office:word" xmlns:w="http://schemas.openxmlformats.org/wordprocessingml/2006/main" xmlns:w14="http://schemas.microsoft.com/office/word/2010/wordml" xmlns:w15="http://schemas.microsoft.com/office/word/2012/wordml" xmlns:w16se="http://schemas.microsoft.com/office/word/2015/wordml/symex" xmlns:wpg="http://schemas.microsoft.com/office/word/2010/wordprocessingGroup" xmlns:wpi="http://schemas.microsoft.com/office/word/2010/wordprocessingInk" xmlns:wne="http://schemas.microsoft.com/office/word/2006/wordml" xmlns:wps="http://schemas.microsoft.com/office/word/2010/wordprocessingShape" mc:Ignorable="w14 w15 w16se wp14">
   <w:sdt>
     <w:sdtPr>
       <w:id w:val="-649218261"/>
@@ -13213,7 +14191,7 @@
                 </wp:inline>
               </w:drawing>
             </mc:Choice>
-            <mc:Fallback>
+            <mc:Fallback xmlns:cx1="http://schemas.microsoft.com/office/drawing/2015/9/8/chartex" xmlns:cx2="http://schemas.microsoft.com/office/drawing/2015/10/21/chartex" xmlns:cx3="http://schemas.microsoft.com/office/drawing/2016/5/9/chartex" xmlns:cx4="http://schemas.microsoft.com/office/drawing/2016/5/10/chartex" xmlns:cx5="http://schemas.microsoft.com/office/drawing/2016/5/11/chartex" xmlns:cx6="http://schemas.microsoft.com/office/drawing/2016/5/12/chartex" xmlns:cx7="http://schemas.microsoft.com/office/drawing/2016/5/13/chartex" xmlns:cx8="http://schemas.microsoft.com/office/drawing/2016/5/14/chartex" xmlns:aink="http://schemas.microsoft.com/office/drawing/2016/ink" xmlns:am3d="http://schemas.microsoft.com/office/drawing/2017/model3d" xmlns:w16cid="http://schemas.microsoft.com/office/word/2016/wordml/cid">
               <w:pict>
                 <v:shapetype w14:anchorId="05C5C3E2" id="_x0000_t110" coordsize="21600,21600" o:spt="110" path="m10800,l,10800,10800,21600,21600,10800xe">
                   <v:stroke joinstyle="miter"/>
@@ -13263,7 +14241,7 @@
 </file>
 
 <file path=word/footnotes.xml><?xml version="1.0" encoding="utf-8"?>
-<w:footnotes xmlns:wpc="http://schemas.microsoft.com/office/word/2010/wordprocessingCanvas" xmlns:cx="http://schemas.microsoft.com/office/drawing/2014/chartex" xmlns:cx1="http://schemas.microsoft.com/office/drawing/2015/9/8/chartex" xmlns:cx2="http://schemas.microsoft.com/office/drawing/2015/10/21/chartex" xmlns:cx3="http://schemas.microsoft.com/office/drawing/2016/5/9/chartex" xmlns:cx4="http://schemas.microsoft.com/office/drawing/2016/5/10/chartex" xmlns:cx5="http://schemas.microsoft.com/office/drawing/2016/5/11/chartex" xmlns:cx6="http://schemas.microsoft.com/office/drawing/2016/5/12/chartex" xmlns:cx7="http://schemas.microsoft.com/office/drawing/2016/5/13/chartex" xmlns:cx8="http://schemas.microsoft.com/office/drawing/2016/5/14/chartex" xmlns:mc="http://schemas.openxmlformats.org/markup-compatibility/2006" xmlns:aink="http://schemas.microsoft.com/office/drawing/2016/ink" xmlns:am3d="http://schemas.microsoft.com/office/drawing/2017/model3d" xmlns:o="urn:schemas-microsoft-com:office:office" xmlns:r="http://schemas.openxmlformats.org/officeDocument/2006/relationships" xmlns:m="http://schemas.openxmlformats.org/officeDocument/2006/math" xmlns:v="urn:schemas-microsoft-com:vml" xmlns:wp14="http://schemas.microsoft.com/office/word/2010/wordprocessingDrawing" xmlns:wp="http://schemas.openxmlformats.org/drawingml/2006/wordprocessingDrawing" xmlns:w10="urn:schemas-microsoft-com:office:word" xmlns:w="http://schemas.openxmlformats.org/wordprocessingml/2006/main" xmlns:w14="http://schemas.microsoft.com/office/word/2010/wordml" xmlns:w15="http://schemas.microsoft.com/office/word/2012/wordml" xmlns:w16cid="http://schemas.microsoft.com/office/word/2016/wordml/cid" xmlns:w16se="http://schemas.microsoft.com/office/word/2015/wordml/symex" xmlns:wpg="http://schemas.microsoft.com/office/word/2010/wordprocessingGroup" xmlns:wpi="http://schemas.microsoft.com/office/word/2010/wordprocessingInk" xmlns:wne="http://schemas.microsoft.com/office/word/2006/wordml" xmlns:wps="http://schemas.microsoft.com/office/word/2010/wordprocessingShape" mc:Ignorable="w14 w15 w16se w16cid wp14">
+<w:footnotes xmlns:wpc="http://schemas.microsoft.com/office/word/2010/wordprocessingCanvas" xmlns:cx="http://schemas.microsoft.com/office/drawing/2014/chartex" xmlns:mc="http://schemas.openxmlformats.org/markup-compatibility/2006" xmlns:o="urn:schemas-microsoft-com:office:office" xmlns:r="http://schemas.openxmlformats.org/officeDocument/2006/relationships" xmlns:m="http://schemas.openxmlformats.org/officeDocument/2006/math" xmlns:v="urn:schemas-microsoft-com:vml" xmlns:wp14="http://schemas.microsoft.com/office/word/2010/wordprocessingDrawing" xmlns:wp="http://schemas.openxmlformats.org/drawingml/2006/wordprocessingDrawing" xmlns:w10="urn:schemas-microsoft-com:office:word" xmlns:w="http://schemas.openxmlformats.org/wordprocessingml/2006/main" xmlns:w14="http://schemas.microsoft.com/office/word/2010/wordml" xmlns:w15="http://schemas.microsoft.com/office/word/2012/wordml" xmlns:w16se="http://schemas.microsoft.com/office/word/2015/wordml/symex" xmlns:wpg="http://schemas.microsoft.com/office/word/2010/wordprocessingGroup" xmlns:wpi="http://schemas.microsoft.com/office/word/2010/wordprocessingInk" xmlns:wne="http://schemas.microsoft.com/office/word/2006/wordml" xmlns:wps="http://schemas.microsoft.com/office/word/2010/wordprocessingShape" mc:Ignorable="w14 w15 w16se wp14">
   <w:footnote w:type="separator" w:id="-1">
     <w:p>
       <w:pPr>
@@ -13288,7 +14266,7 @@
 </file>
 
 <file path=word/header1.xml><?xml version="1.0" encoding="utf-8"?>
-<w:hdr xmlns:wpc="http://schemas.microsoft.com/office/word/2010/wordprocessingCanvas" xmlns:cx="http://schemas.microsoft.com/office/drawing/2014/chartex" xmlns:cx1="http://schemas.microsoft.com/office/drawing/2015/9/8/chartex" xmlns:cx2="http://schemas.microsoft.com/office/drawing/2015/10/21/chartex" xmlns:cx3="http://schemas.microsoft.com/office/drawing/2016/5/9/chartex" xmlns:cx4="http://schemas.microsoft.com/office/drawing/2016/5/10/chartex" xmlns:cx5="http://schemas.microsoft.com/office/drawing/2016/5/11/chartex" xmlns:cx6="http://schemas.microsoft.com/office/drawing/2016/5/12/chartex" xmlns:cx7="http://schemas.microsoft.com/office/drawing/2016/5/13/chartex" xmlns:cx8="http://schemas.microsoft.com/office/drawing/2016/5/14/chartex" xmlns:mc="http://schemas.openxmlformats.org/markup-compatibility/2006" xmlns:aink="http://schemas.microsoft.com/office/drawing/2016/ink" xmlns:am3d="http://schemas.microsoft.com/office/drawing/2017/model3d" xmlns:o="urn:schemas-microsoft-com:office:office" xmlns:r="http://schemas.openxmlformats.org/officeDocument/2006/relationships" xmlns:m="http://schemas.openxmlformats.org/officeDocument/2006/math" xmlns:v="urn:schemas-microsoft-com:vml" xmlns:wp14="http://schemas.microsoft.com/office/word/2010/wordprocessingDrawing" xmlns:wp="http://schemas.openxmlformats.org/drawingml/2006/wordprocessingDrawing" xmlns:w10="urn:schemas-microsoft-com:office:word" xmlns:w="http://schemas.openxmlformats.org/wordprocessingml/2006/main" xmlns:w14="http://schemas.microsoft.com/office/word/2010/wordml" xmlns:w15="http://schemas.microsoft.com/office/word/2012/wordml" xmlns:w16cid="http://schemas.microsoft.com/office/word/2016/wordml/cid" xmlns:w16se="http://schemas.microsoft.com/office/word/2015/wordml/symex" xmlns:wpg="http://schemas.microsoft.com/office/word/2010/wordprocessingGroup" xmlns:wpi="http://schemas.microsoft.com/office/word/2010/wordprocessingInk" xmlns:wne="http://schemas.microsoft.com/office/word/2006/wordml" xmlns:wps="http://schemas.microsoft.com/office/word/2010/wordprocessingShape" mc:Ignorable="w14 w15 w16se w16cid wp14">
+<w:hdr xmlns:wpc="http://schemas.microsoft.com/office/word/2010/wordprocessingCanvas" xmlns:cx="http://schemas.microsoft.com/office/drawing/2014/chartex" xmlns:mc="http://schemas.openxmlformats.org/markup-compatibility/2006" xmlns:o="urn:schemas-microsoft-com:office:office" xmlns:r="http://schemas.openxmlformats.org/officeDocument/2006/relationships" xmlns:m="http://schemas.openxmlformats.org/officeDocument/2006/math" xmlns:v="urn:schemas-microsoft-com:vml" xmlns:wp14="http://schemas.microsoft.com/office/word/2010/wordprocessingDrawing" xmlns:wp="http://schemas.openxmlformats.org/drawingml/2006/wordprocessingDrawing" xmlns:w10="urn:schemas-microsoft-com:office:word" xmlns:w="http://schemas.openxmlformats.org/wordprocessingml/2006/main" xmlns:w14="http://schemas.microsoft.com/office/word/2010/wordml" xmlns:w15="http://schemas.microsoft.com/office/word/2012/wordml" xmlns:w16se="http://schemas.microsoft.com/office/word/2015/wordml/symex" xmlns:wpg="http://schemas.microsoft.com/office/word/2010/wordprocessingGroup" xmlns:wpi="http://schemas.microsoft.com/office/word/2010/wordprocessingInk" xmlns:wne="http://schemas.microsoft.com/office/word/2006/wordml" xmlns:wps="http://schemas.microsoft.com/office/word/2010/wordprocessingShape" mc:Ignorable="w14 w15 w16se wp14">
   <w:p>
     <w:pPr>
       <w:pStyle w:val="Kopfzeile"/>
@@ -13302,14 +14280,14 @@
     </w:r>
     <w:r>
       <w:tab/>
-      <w:t>18.12.2017</w:t>
+      <w:t>19.12.2017</w:t>
     </w:r>
   </w:p>
 </w:hdr>
 </file>
 
 <file path=word/numbering.xml><?xml version="1.0" encoding="utf-8"?>
-<w:numbering xmlns:wpc="http://schemas.microsoft.com/office/word/2010/wordprocessingCanvas" xmlns:cx="http://schemas.microsoft.com/office/drawing/2014/chartex" xmlns:cx1="http://schemas.microsoft.com/office/drawing/2015/9/8/chartex" xmlns:cx2="http://schemas.microsoft.com/office/drawing/2015/10/21/chartex" xmlns:cx3="http://schemas.microsoft.com/office/drawing/2016/5/9/chartex" xmlns:cx4="http://schemas.microsoft.com/office/drawing/2016/5/10/chartex" xmlns:cx5="http://schemas.microsoft.com/office/drawing/2016/5/11/chartex" xmlns:cx6="http://schemas.microsoft.com/office/drawing/2016/5/12/chartex" xmlns:cx7="http://schemas.microsoft.com/office/drawing/2016/5/13/chartex" xmlns:cx8="http://schemas.microsoft.com/office/drawing/2016/5/14/chartex" xmlns:mc="http://schemas.openxmlformats.org/markup-compatibility/2006" xmlns:aink="http://schemas.microsoft.com/office/drawing/2016/ink" xmlns:am3d="http://schemas.microsoft.com/office/drawing/2017/model3d" xmlns:o="urn:schemas-microsoft-com:office:office" xmlns:r="http://schemas.openxmlformats.org/officeDocument/2006/relationships" xmlns:m="http://schemas.openxmlformats.org/officeDocument/2006/math" xmlns:v="urn:schemas-microsoft-com:vml" xmlns:wp14="http://schemas.microsoft.com/office/word/2010/wordprocessingDrawing" xmlns:wp="http://schemas.openxmlformats.org/drawingml/2006/wordprocessingDrawing" xmlns:w10="urn:schemas-microsoft-com:office:word" xmlns:w="http://schemas.openxmlformats.org/wordprocessingml/2006/main" xmlns:w14="http://schemas.microsoft.com/office/word/2010/wordml" xmlns:w15="http://schemas.microsoft.com/office/word/2012/wordml" xmlns:w16cid="http://schemas.microsoft.com/office/word/2016/wordml/cid" xmlns:w16se="http://schemas.microsoft.com/office/word/2015/wordml/symex" xmlns:wpg="http://schemas.microsoft.com/office/word/2010/wordprocessingGroup" xmlns:wpi="http://schemas.microsoft.com/office/word/2010/wordprocessingInk" xmlns:wne="http://schemas.microsoft.com/office/word/2006/wordml" xmlns:wps="http://schemas.microsoft.com/office/word/2010/wordprocessingShape" mc:Ignorable="w14 w15 w16se w16cid wp14">
+<w:numbering xmlns:wpc="http://schemas.microsoft.com/office/word/2010/wordprocessingCanvas" xmlns:cx="http://schemas.microsoft.com/office/drawing/2014/chartex" xmlns:mc="http://schemas.openxmlformats.org/markup-compatibility/2006" xmlns:o="urn:schemas-microsoft-com:office:office" xmlns:r="http://schemas.openxmlformats.org/officeDocument/2006/relationships" xmlns:m="http://schemas.openxmlformats.org/officeDocument/2006/math" xmlns:v="urn:schemas-microsoft-com:vml" xmlns:wp14="http://schemas.microsoft.com/office/word/2010/wordprocessingDrawing" xmlns:wp="http://schemas.openxmlformats.org/drawingml/2006/wordprocessingDrawing" xmlns:w10="urn:schemas-microsoft-com:office:word" xmlns:w="http://schemas.openxmlformats.org/wordprocessingml/2006/main" xmlns:w14="http://schemas.microsoft.com/office/word/2010/wordml" xmlns:w15="http://schemas.microsoft.com/office/word/2012/wordml" xmlns:w16se="http://schemas.microsoft.com/office/word/2015/wordml/symex" xmlns:wpg="http://schemas.microsoft.com/office/word/2010/wordprocessingGroup" xmlns:wpi="http://schemas.microsoft.com/office/word/2010/wordprocessingInk" xmlns:wne="http://schemas.microsoft.com/office/word/2006/wordml" xmlns:wps="http://schemas.microsoft.com/office/word/2010/wordprocessingShape" mc:Ignorable="w14 w15 w16se wp14">
   <w:abstractNum w:abstractNumId="0" w15:restartNumberingAfterBreak="0">
     <w:nsid w:val="10CC0836"/>
     <w:multiLevelType w:val="multilevel"/>
@@ -15604,7 +16582,7 @@
 </file>
 
 <file path=word/styles.xml><?xml version="1.0" encoding="utf-8"?>
-<w:styles xmlns:mc="http://schemas.openxmlformats.org/markup-compatibility/2006" xmlns:r="http://schemas.openxmlformats.org/officeDocument/2006/relationships" xmlns:w="http://schemas.openxmlformats.org/wordprocessingml/2006/main" xmlns:w14="http://schemas.microsoft.com/office/word/2010/wordml" xmlns:w15="http://schemas.microsoft.com/office/word/2012/wordml" xmlns:w16cid="http://schemas.microsoft.com/office/word/2016/wordml/cid" xmlns:w16se="http://schemas.microsoft.com/office/word/2015/wordml/symex" mc:Ignorable="w14 w15 w16se w16cid">
+<w:styles xmlns:mc="http://schemas.openxmlformats.org/markup-compatibility/2006" xmlns:r="http://schemas.openxmlformats.org/officeDocument/2006/relationships" xmlns:w="http://schemas.openxmlformats.org/wordprocessingml/2006/main" xmlns:w14="http://schemas.microsoft.com/office/word/2010/wordml" xmlns:w15="http://schemas.microsoft.com/office/word/2012/wordml" xmlns:w16se="http://schemas.microsoft.com/office/word/2015/wordml/symex" mc:Ignorable="w14 w15 w16se">
   <w:docDefaults>
     <w:rPrDefault>
       <w:rPr>
@@ -15620,7 +16598,7 @@
       </w:pPr>
     </w:pPrDefault>
   </w:docDefaults>
-  <w:latentStyles w:defLockedState="0" w:defUIPriority="99" w:defSemiHidden="0" w:defUnhideWhenUsed="0" w:defQFormat="0" w:count="375">
+  <w:latentStyles w:defLockedState="0" w:defUIPriority="99" w:defSemiHidden="0" w:defUnhideWhenUsed="0" w:defQFormat="0" w:count="371">
     <w:lsdException w:name="Normal" w:uiPriority="0" w:qFormat="1"/>
     <w:lsdException w:name="heading 1" w:uiPriority="9" w:qFormat="1"/>
     <w:lsdException w:name="heading 2" w:semiHidden="1" w:uiPriority="9" w:unhideWhenUsed="1" w:qFormat="1"/>
@@ -15992,10 +16970,6 @@
     <w:lsdException w:name="List Table 5 Dark Accent 6" w:uiPriority="50"/>
     <w:lsdException w:name="List Table 6 Colorful Accent 6" w:uiPriority="51"/>
     <w:lsdException w:name="List Table 7 Colorful Accent 6" w:uiPriority="52"/>
-    <w:lsdException w:name="Mention" w:semiHidden="1" w:unhideWhenUsed="1"/>
-    <w:lsdException w:name="Smart Hyperlink" w:semiHidden="1" w:unhideWhenUsed="1"/>
-    <w:lsdException w:name="Hashtag" w:semiHidden="1" w:unhideWhenUsed="1"/>
-    <w:lsdException w:name="Unresolved Mention" w:semiHidden="1" w:unhideWhenUsed="1"/>
   </w:latentStyles>
   <w:style w:type="paragraph" w:default="1" w:styleId="Standard">
     <w:name w:val="Normal"/>
@@ -16703,7 +17677,7 @@
 </file>
 
 <file path=customXml/itemProps1.xml><?xml version="1.0" encoding="utf-8"?>
-<ds:datastoreItem xmlns:ds="http://schemas.openxmlformats.org/officeDocument/2006/customXml" ds:itemID="{1AD657D1-515F-4EBA-A944-F4F516102F58}">
+<ds:datastoreItem xmlns:ds="http://schemas.openxmlformats.org/officeDocument/2006/customXml" ds:itemID="{4B57F23D-F5C2-459D-9545-488C4AA2E8A1}">
   <ds:schemaRefs>
     <ds:schemaRef ds:uri="http://schemas.openxmlformats.org/officeDocument/2006/bibliography"/>
   </ds:schemaRefs>

</xml_diff>

<commit_message>
Das Pflichtenheft wurde auf die Version 1.0.0 aktualisiert - Sitemap aktualisiert - STABLE
</commit_message>
<xml_diff>
--- a/TP/Dateien/Pflichtenheft.docx
+++ b/TP/Dateien/Pflichtenheft.docx
@@ -1,6 +1,6 @@
 
 <file path=word/document.xml><?xml version="1.0" encoding="utf-8"?>
-<w:document xmlns:wpc="http://schemas.microsoft.com/office/word/2010/wordprocessingCanvas" xmlns:cx="http://schemas.microsoft.com/office/drawing/2014/chartex" xmlns:mc="http://schemas.openxmlformats.org/markup-compatibility/2006" xmlns:o="urn:schemas-microsoft-com:office:office" xmlns:r="http://schemas.openxmlformats.org/officeDocument/2006/relationships" xmlns:m="http://schemas.openxmlformats.org/officeDocument/2006/math" xmlns:v="urn:schemas-microsoft-com:vml" xmlns:wp14="http://schemas.microsoft.com/office/word/2010/wordprocessingDrawing" xmlns:wp="http://schemas.openxmlformats.org/drawingml/2006/wordprocessingDrawing" xmlns:w10="urn:schemas-microsoft-com:office:word" xmlns:w="http://schemas.openxmlformats.org/wordprocessingml/2006/main" xmlns:w14="http://schemas.microsoft.com/office/word/2010/wordml" xmlns:w15="http://schemas.microsoft.com/office/word/2012/wordml" xmlns:w16se="http://schemas.microsoft.com/office/word/2015/wordml/symex" xmlns:wpg="http://schemas.microsoft.com/office/word/2010/wordprocessingGroup" xmlns:wpi="http://schemas.microsoft.com/office/word/2010/wordprocessingInk" xmlns:wne="http://schemas.microsoft.com/office/word/2006/wordml" xmlns:wps="http://schemas.microsoft.com/office/word/2010/wordprocessingShape" mc:Ignorable="w14 w15 w16se wp14">
+<w:document xmlns:wpc="http://schemas.microsoft.com/office/word/2010/wordprocessingCanvas" xmlns:cx="http://schemas.microsoft.com/office/drawing/2014/chartex" xmlns:cx1="http://schemas.microsoft.com/office/drawing/2015/9/8/chartex" xmlns:cx2="http://schemas.microsoft.com/office/drawing/2015/10/21/chartex" xmlns:cx3="http://schemas.microsoft.com/office/drawing/2016/5/9/chartex" xmlns:cx4="http://schemas.microsoft.com/office/drawing/2016/5/10/chartex" xmlns:cx5="http://schemas.microsoft.com/office/drawing/2016/5/11/chartex" xmlns:cx6="http://schemas.microsoft.com/office/drawing/2016/5/12/chartex" xmlns:cx7="http://schemas.microsoft.com/office/drawing/2016/5/13/chartex" xmlns:cx8="http://schemas.microsoft.com/office/drawing/2016/5/14/chartex" xmlns:mc="http://schemas.openxmlformats.org/markup-compatibility/2006" xmlns:aink="http://schemas.microsoft.com/office/drawing/2016/ink" xmlns:am3d="http://schemas.microsoft.com/office/drawing/2017/model3d" xmlns:o="urn:schemas-microsoft-com:office:office" xmlns:r="http://schemas.openxmlformats.org/officeDocument/2006/relationships" xmlns:m="http://schemas.openxmlformats.org/officeDocument/2006/math" xmlns:v="urn:schemas-microsoft-com:vml" xmlns:wp14="http://schemas.microsoft.com/office/word/2010/wordprocessingDrawing" xmlns:wp="http://schemas.openxmlformats.org/drawingml/2006/wordprocessingDrawing" xmlns:w10="urn:schemas-microsoft-com:office:word" xmlns:w="http://schemas.openxmlformats.org/wordprocessingml/2006/main" xmlns:w14="http://schemas.microsoft.com/office/word/2010/wordml" xmlns:w15="http://schemas.microsoft.com/office/word/2012/wordml" xmlns:w16cid="http://schemas.microsoft.com/office/word/2016/wordml/cid" xmlns:w16se="http://schemas.microsoft.com/office/word/2015/wordml/symex" xmlns:wpg="http://schemas.microsoft.com/office/word/2010/wordprocessingGroup" xmlns:wpi="http://schemas.microsoft.com/office/word/2010/wordprocessingInk" xmlns:wne="http://schemas.microsoft.com/office/word/2006/wordml" xmlns:wps="http://schemas.microsoft.com/office/word/2010/wordprocessingShape" mc:Ignorable="w14 w15 w16se w16cid wp14">
   <w:body>
     <w:p>
       <w:pPr>
@@ -325,55 +325,25 @@
         <w:rPr>
           <w:sz w:val="36"/>
         </w:rPr>
-        <w:t>1</w:t>
+        <w:t>22</w:t>
       </w:r>
       <w:r>
         <w:rPr>
           <w:sz w:val="36"/>
         </w:rPr>
-        <w:t>9</w:t>
+        <w:t>.12.2017</w:t>
       </w:r>
       <w:r>
         <w:rPr>
           <w:sz w:val="36"/>
         </w:rPr>
-        <w:t>.12.2017</w:t>
+        <w:t xml:space="preserve"> (Version </w:t>
       </w:r>
       <w:r>
         <w:rPr>
           <w:sz w:val="36"/>
         </w:rPr>
-        <w:t xml:space="preserve"> (Version </w:t>
-      </w:r>
-      <w:r>
-        <w:rPr>
-          <w:sz w:val="36"/>
-        </w:rPr>
-        <w:t>0</w:t>
-      </w:r>
-      <w:r>
-        <w:rPr>
-          <w:sz w:val="36"/>
-        </w:rPr>
-        <w:t>.</w:t>
-      </w:r>
-      <w:r>
-        <w:rPr>
-          <w:sz w:val="36"/>
-        </w:rPr>
-        <w:t>9</w:t>
-      </w:r>
-      <w:r>
-        <w:rPr>
-          <w:sz w:val="36"/>
-        </w:rPr>
-        <w:t>.</w:t>
-      </w:r>
-      <w:r>
-        <w:rPr>
-          <w:sz w:val="36"/>
-        </w:rPr>
-        <w:t>9</w:t>
+        <w:t>1.0.0</w:t>
       </w:r>
       <w:r>
         <w:rPr>
@@ -857,13 +827,8 @@
             <w:pPr>
               <w:jc w:val="center"/>
             </w:pPr>
-            <w:proofErr w:type="spellStart"/>
-            <w:r>
-              <w:t>Use</w:t>
-            </w:r>
-            <w:proofErr w:type="spellEnd"/>
-            <w:r>
-              <w:t xml:space="preserve"> Case</w:t>
+            <w:r>
+              <w:t>Use Case</w:t>
             </w:r>
             <w:r>
               <w:t>: Akteure</w:t>
@@ -937,13 +902,8 @@
             <w:pPr>
               <w:jc w:val="center"/>
             </w:pPr>
-            <w:proofErr w:type="spellStart"/>
-            <w:r>
-              <w:t>Use</w:t>
-            </w:r>
-            <w:proofErr w:type="spellEnd"/>
-            <w:r>
-              <w:t xml:space="preserve"> Case</w:t>
+            <w:r>
+              <w:t>Use Case</w:t>
             </w:r>
             <w:r>
               <w:t xml:space="preserve"> Diagramm + </w:t>
@@ -1784,6 +1744,9 @@
             <w:pPr>
               <w:jc w:val="center"/>
             </w:pPr>
+            <w:r>
+              <w:t>22.12.2017</w:t>
+            </w:r>
           </w:p>
         </w:tc>
         <w:tc>
@@ -1811,6 +1774,9 @@
             </w:pPr>
             <w:r>
               <w:t>Pflichtenheft final</w:t>
+            </w:r>
+            <w:r>
+              <w:t>: Sitemap aktualisiert</w:t>
             </w:r>
           </w:p>
         </w:tc>
@@ -1898,7 +1864,7 @@
           <w:r>
             <w:fldChar w:fldCharType="separate"/>
           </w:r>
-          <w:hyperlink w:anchor="_Toc501365382" w:history="1">
+          <w:hyperlink w:anchor="_Toc501744839" w:history="1">
             <w:r>
               <w:rPr>
                 <w:rStyle w:val="Hyperlink"/>
@@ -1940,7 +1906,7 @@
                 <w:noProof/>
                 <w:webHidden/>
               </w:rPr>
-              <w:instrText xml:space="preserve"> PAGEREF _Toc501365382 \h </w:instrText>
+              <w:instrText xml:space="preserve"> PAGEREF _Toc501744839 \h </w:instrText>
             </w:r>
             <w:r>
               <w:rPr>
@@ -1984,7 +1950,7 @@
               <w:lang w:eastAsia="de-DE"/>
             </w:rPr>
           </w:pPr>
-          <w:hyperlink w:anchor="_Toc501365383" w:history="1">
+          <w:hyperlink w:anchor="_Toc501744840" w:history="1">
             <w:r>
               <w:rPr>
                 <w:rStyle w:val="Hyperlink"/>
@@ -2026,7 +1992,7 @@
                 <w:noProof/>
                 <w:webHidden/>
               </w:rPr>
-              <w:instrText xml:space="preserve"> PAGEREF _Toc501365383 \h </w:instrText>
+              <w:instrText xml:space="preserve"> PAGEREF _Toc501744840 \h </w:instrText>
             </w:r>
             <w:r>
               <w:rPr>
@@ -2070,7 +2036,7 @@
               <w:lang w:eastAsia="de-DE"/>
             </w:rPr>
           </w:pPr>
-          <w:hyperlink w:anchor="_Toc501365384" w:history="1">
+          <w:hyperlink w:anchor="_Toc501744841" w:history="1">
             <w:r>
               <w:rPr>
                 <w:rStyle w:val="Hyperlink"/>
@@ -2112,7 +2078,7 @@
                 <w:noProof/>
                 <w:webHidden/>
               </w:rPr>
-              <w:instrText xml:space="preserve"> PAGEREF _Toc501365384 \h </w:instrText>
+              <w:instrText xml:space="preserve"> PAGEREF _Toc501744841 \h </w:instrText>
             </w:r>
             <w:r>
               <w:rPr>
@@ -2156,7 +2122,7 @@
               <w:lang w:eastAsia="de-DE"/>
             </w:rPr>
           </w:pPr>
-          <w:hyperlink w:anchor="_Toc501365385" w:history="1">
+          <w:hyperlink w:anchor="_Toc501744842" w:history="1">
             <w:r>
               <w:rPr>
                 <w:rStyle w:val="Hyperlink"/>
@@ -2198,7 +2164,7 @@
                 <w:noProof/>
                 <w:webHidden/>
               </w:rPr>
-              <w:instrText xml:space="preserve"> PAGEREF _Toc501365385 \h </w:instrText>
+              <w:instrText xml:space="preserve"> PAGEREF _Toc501744842 \h </w:instrText>
             </w:r>
             <w:r>
               <w:rPr>
@@ -2242,7 +2208,7 @@
               <w:lang w:eastAsia="de-DE"/>
             </w:rPr>
           </w:pPr>
-          <w:hyperlink w:anchor="_Toc501365386" w:history="1">
+          <w:hyperlink w:anchor="_Toc501744843" w:history="1">
             <w:r>
               <w:rPr>
                 <w:rStyle w:val="Hyperlink"/>
@@ -2284,7 +2250,7 @@
                 <w:noProof/>
                 <w:webHidden/>
               </w:rPr>
-              <w:instrText xml:space="preserve"> PAGEREF _Toc501365386 \h </w:instrText>
+              <w:instrText xml:space="preserve"> PAGEREF _Toc501744843 \h </w:instrText>
             </w:r>
             <w:r>
               <w:rPr>
@@ -2328,7 +2294,7 @@
               <w:lang w:eastAsia="de-DE"/>
             </w:rPr>
           </w:pPr>
-          <w:hyperlink w:anchor="_Toc501365387" w:history="1">
+          <w:hyperlink w:anchor="_Toc501744844" w:history="1">
             <w:r>
               <w:rPr>
                 <w:rStyle w:val="Hyperlink"/>
@@ -2370,7 +2336,7 @@
                 <w:noProof/>
                 <w:webHidden/>
               </w:rPr>
-              <w:instrText xml:space="preserve"> PAGEREF _Toc501365387 \h </w:instrText>
+              <w:instrText xml:space="preserve"> PAGEREF _Toc501744844 \h </w:instrText>
             </w:r>
             <w:r>
               <w:rPr>
@@ -2414,7 +2380,7 @@
               <w:lang w:eastAsia="de-DE"/>
             </w:rPr>
           </w:pPr>
-          <w:hyperlink w:anchor="_Toc501365388" w:history="1">
+          <w:hyperlink w:anchor="_Toc501744845" w:history="1">
             <w:r>
               <w:rPr>
                 <w:rStyle w:val="Hyperlink"/>
@@ -2456,7 +2422,7 @@
                 <w:noProof/>
                 <w:webHidden/>
               </w:rPr>
-              <w:instrText xml:space="preserve"> PAGEREF _Toc501365388 \h </w:instrText>
+              <w:instrText xml:space="preserve"> PAGEREF _Toc501744845 \h </w:instrText>
             </w:r>
             <w:r>
               <w:rPr>
@@ -2500,7 +2466,7 @@
               <w:lang w:eastAsia="de-DE"/>
             </w:rPr>
           </w:pPr>
-          <w:hyperlink w:anchor="_Toc501365389" w:history="1">
+          <w:hyperlink w:anchor="_Toc501744846" w:history="1">
             <w:r>
               <w:rPr>
                 <w:rStyle w:val="Hyperlink"/>
@@ -2542,7 +2508,7 @@
                 <w:noProof/>
                 <w:webHidden/>
               </w:rPr>
-              <w:instrText xml:space="preserve"> PAGEREF _Toc501365389 \h </w:instrText>
+              <w:instrText xml:space="preserve"> PAGEREF _Toc501744846 \h </w:instrText>
             </w:r>
             <w:r>
               <w:rPr>
@@ -2586,7 +2552,7 @@
               <w:lang w:eastAsia="de-DE"/>
             </w:rPr>
           </w:pPr>
-          <w:hyperlink w:anchor="_Toc501365390" w:history="1">
+          <w:hyperlink w:anchor="_Toc501744847" w:history="1">
             <w:r>
               <w:rPr>
                 <w:rStyle w:val="Hyperlink"/>
@@ -2628,7 +2594,7 @@
                 <w:noProof/>
                 <w:webHidden/>
               </w:rPr>
-              <w:instrText xml:space="preserve"> PAGEREF _Toc501365390 \h </w:instrText>
+              <w:instrText xml:space="preserve"> PAGEREF _Toc501744847 \h </w:instrText>
             </w:r>
             <w:r>
               <w:rPr>
@@ -2672,7 +2638,7 @@
               <w:lang w:eastAsia="de-DE"/>
             </w:rPr>
           </w:pPr>
-          <w:hyperlink w:anchor="_Toc501365391" w:history="1">
+          <w:hyperlink w:anchor="_Toc501744848" w:history="1">
             <w:r>
               <w:rPr>
                 <w:rStyle w:val="Hyperlink"/>
@@ -2714,7 +2680,7 @@
                 <w:noProof/>
                 <w:webHidden/>
               </w:rPr>
-              <w:instrText xml:space="preserve"> PAGEREF _Toc501365391 \h </w:instrText>
+              <w:instrText xml:space="preserve"> PAGEREF _Toc501744848 \h </w:instrText>
             </w:r>
             <w:r>
               <w:rPr>
@@ -2758,7 +2724,7 @@
               <w:lang w:eastAsia="de-DE"/>
             </w:rPr>
           </w:pPr>
-          <w:hyperlink w:anchor="_Toc501365392" w:history="1">
+          <w:hyperlink w:anchor="_Toc501744849" w:history="1">
             <w:r>
               <w:rPr>
                 <w:rStyle w:val="Hyperlink"/>
@@ -2800,7 +2766,7 @@
                 <w:noProof/>
                 <w:webHidden/>
               </w:rPr>
-              <w:instrText xml:space="preserve"> PAGEREF _Toc501365392 \h </w:instrText>
+              <w:instrText xml:space="preserve"> PAGEREF _Toc501744849 \h </w:instrText>
             </w:r>
             <w:r>
               <w:rPr>
@@ -2844,7 +2810,7 @@
               <w:lang w:eastAsia="de-DE"/>
             </w:rPr>
           </w:pPr>
-          <w:hyperlink w:anchor="_Toc501365393" w:history="1">
+          <w:hyperlink w:anchor="_Toc501744850" w:history="1">
             <w:r>
               <w:rPr>
                 <w:rStyle w:val="Hyperlink"/>
@@ -2886,7 +2852,7 @@
                 <w:noProof/>
                 <w:webHidden/>
               </w:rPr>
-              <w:instrText xml:space="preserve"> PAGEREF _Toc501365393 \h </w:instrText>
+              <w:instrText xml:space="preserve"> PAGEREF _Toc501744850 \h </w:instrText>
             </w:r>
             <w:r>
               <w:rPr>
@@ -2930,7 +2896,7 @@
               <w:lang w:eastAsia="de-DE"/>
             </w:rPr>
           </w:pPr>
-          <w:hyperlink w:anchor="_Toc501365394" w:history="1">
+          <w:hyperlink w:anchor="_Toc501744851" w:history="1">
             <w:r>
               <w:rPr>
                 <w:rStyle w:val="Hyperlink"/>
@@ -2972,7 +2938,7 @@
                 <w:noProof/>
                 <w:webHidden/>
               </w:rPr>
-              <w:instrText xml:space="preserve"> PAGEREF _Toc501365394 \h </w:instrText>
+              <w:instrText xml:space="preserve"> PAGEREF _Toc501744851 \h </w:instrText>
             </w:r>
             <w:r>
               <w:rPr>
@@ -3016,7 +2982,7 @@
               <w:lang w:eastAsia="de-DE"/>
             </w:rPr>
           </w:pPr>
-          <w:hyperlink w:anchor="_Toc501365395" w:history="1">
+          <w:hyperlink w:anchor="_Toc501744852" w:history="1">
             <w:r>
               <w:rPr>
                 <w:rStyle w:val="Hyperlink"/>
@@ -3058,7 +3024,7 @@
                 <w:noProof/>
                 <w:webHidden/>
               </w:rPr>
-              <w:instrText xml:space="preserve"> PAGEREF _Toc501365395 \h </w:instrText>
+              <w:instrText xml:space="preserve"> PAGEREF _Toc501744852 \h </w:instrText>
             </w:r>
             <w:r>
               <w:rPr>
@@ -3102,7 +3068,7 @@
               <w:lang w:eastAsia="de-DE"/>
             </w:rPr>
           </w:pPr>
-          <w:hyperlink w:anchor="_Toc501365396" w:history="1">
+          <w:hyperlink w:anchor="_Toc501744853" w:history="1">
             <w:r>
               <w:rPr>
                 <w:rStyle w:val="Hyperlink"/>
@@ -3144,7 +3110,7 @@
                 <w:noProof/>
                 <w:webHidden/>
               </w:rPr>
-              <w:instrText xml:space="preserve"> PAGEREF _Toc501365396 \h </w:instrText>
+              <w:instrText xml:space="preserve"> PAGEREF _Toc501744853 \h </w:instrText>
             </w:r>
             <w:r>
               <w:rPr>
@@ -3188,7 +3154,7 @@
               <w:lang w:eastAsia="de-DE"/>
             </w:rPr>
           </w:pPr>
-          <w:hyperlink w:anchor="_Toc501365397" w:history="1">
+          <w:hyperlink w:anchor="_Toc501744854" w:history="1">
             <w:r>
               <w:rPr>
                 <w:rStyle w:val="Hyperlink"/>
@@ -3230,7 +3196,7 @@
                 <w:noProof/>
                 <w:webHidden/>
               </w:rPr>
-              <w:instrText xml:space="preserve"> PAGEREF _Toc501365397 \h </w:instrText>
+              <w:instrText xml:space="preserve"> PAGEREF _Toc501744854 \h </w:instrText>
             </w:r>
             <w:r>
               <w:rPr>
@@ -3274,7 +3240,7 @@
               <w:lang w:eastAsia="de-DE"/>
             </w:rPr>
           </w:pPr>
-          <w:hyperlink w:anchor="_Toc501365398" w:history="1">
+          <w:hyperlink w:anchor="_Toc501744855" w:history="1">
             <w:r>
               <w:rPr>
                 <w:rStyle w:val="Hyperlink"/>
@@ -3316,7 +3282,7 @@
                 <w:noProof/>
                 <w:webHidden/>
               </w:rPr>
-              <w:instrText xml:space="preserve"> PAGEREF _Toc501365398 \h </w:instrText>
+              <w:instrText xml:space="preserve"> PAGEREF _Toc501744855 \h </w:instrText>
             </w:r>
             <w:r>
               <w:rPr>
@@ -3360,7 +3326,7 @@
               <w:lang w:eastAsia="de-DE"/>
             </w:rPr>
           </w:pPr>
-          <w:hyperlink w:anchor="_Toc501365399" w:history="1">
+          <w:hyperlink w:anchor="_Toc501744856" w:history="1">
             <w:r>
               <w:rPr>
                 <w:rStyle w:val="Hyperlink"/>
@@ -3402,7 +3368,7 @@
                 <w:noProof/>
                 <w:webHidden/>
               </w:rPr>
-              <w:instrText xml:space="preserve"> PAGEREF _Toc501365399 \h </w:instrText>
+              <w:instrText xml:space="preserve"> PAGEREF _Toc501744856 \h </w:instrText>
             </w:r>
             <w:r>
               <w:rPr>
@@ -3446,7 +3412,7 @@
               <w:lang w:eastAsia="de-DE"/>
             </w:rPr>
           </w:pPr>
-          <w:hyperlink w:anchor="_Toc501365400" w:history="1">
+          <w:hyperlink w:anchor="_Toc501744857" w:history="1">
             <w:r>
               <w:rPr>
                 <w:rStyle w:val="Hyperlink"/>
@@ -3488,7 +3454,7 @@
                 <w:noProof/>
                 <w:webHidden/>
               </w:rPr>
-              <w:instrText xml:space="preserve"> PAGEREF _Toc501365400 \h </w:instrText>
+              <w:instrText xml:space="preserve"> PAGEREF _Toc501744857 \h </w:instrText>
             </w:r>
             <w:r>
               <w:rPr>
@@ -3532,7 +3498,7 @@
               <w:lang w:eastAsia="de-DE"/>
             </w:rPr>
           </w:pPr>
-          <w:hyperlink w:anchor="_Toc501365401" w:history="1">
+          <w:hyperlink w:anchor="_Toc501744858" w:history="1">
             <w:r>
               <w:rPr>
                 <w:rStyle w:val="Hyperlink"/>
@@ -3574,7 +3540,7 @@
                 <w:noProof/>
                 <w:webHidden/>
               </w:rPr>
-              <w:instrText xml:space="preserve"> PAGEREF _Toc501365401 \h </w:instrText>
+              <w:instrText xml:space="preserve"> PAGEREF _Toc501744858 \h </w:instrText>
             </w:r>
             <w:r>
               <w:rPr>
@@ -3618,7 +3584,7 @@
               <w:lang w:eastAsia="de-DE"/>
             </w:rPr>
           </w:pPr>
-          <w:hyperlink w:anchor="_Toc501365402" w:history="1">
+          <w:hyperlink w:anchor="_Toc501744859" w:history="1">
             <w:r>
               <w:rPr>
                 <w:rStyle w:val="Hyperlink"/>
@@ -3660,7 +3626,7 @@
                 <w:noProof/>
                 <w:webHidden/>
               </w:rPr>
-              <w:instrText xml:space="preserve"> PAGEREF _Toc501365402 \h </w:instrText>
+              <w:instrText xml:space="preserve"> PAGEREF _Toc501744859 \h </w:instrText>
             </w:r>
             <w:r>
               <w:rPr>
@@ -3704,7 +3670,7 @@
               <w:lang w:eastAsia="de-DE"/>
             </w:rPr>
           </w:pPr>
-          <w:hyperlink w:anchor="_Toc501365403" w:history="1">
+          <w:hyperlink w:anchor="_Toc501744860" w:history="1">
             <w:r>
               <w:rPr>
                 <w:rStyle w:val="Hyperlink"/>
@@ -3746,7 +3712,7 @@
                 <w:noProof/>
                 <w:webHidden/>
               </w:rPr>
-              <w:instrText xml:space="preserve"> PAGEREF _Toc501365403 \h </w:instrText>
+              <w:instrText xml:space="preserve"> PAGEREF _Toc501744860 \h </w:instrText>
             </w:r>
             <w:r>
               <w:rPr>
@@ -3790,7 +3756,7 @@
               <w:lang w:eastAsia="de-DE"/>
             </w:rPr>
           </w:pPr>
-          <w:hyperlink w:anchor="_Toc501365404" w:history="1">
+          <w:hyperlink w:anchor="_Toc501744861" w:history="1">
             <w:r>
               <w:rPr>
                 <w:rStyle w:val="Hyperlink"/>
@@ -3832,7 +3798,7 @@
                 <w:noProof/>
                 <w:webHidden/>
               </w:rPr>
-              <w:instrText xml:space="preserve"> PAGEREF _Toc501365404 \h </w:instrText>
+              <w:instrText xml:space="preserve"> PAGEREF _Toc501744861 \h </w:instrText>
             </w:r>
             <w:r>
               <w:rPr>
@@ -3876,7 +3842,7 @@
               <w:lang w:eastAsia="de-DE"/>
             </w:rPr>
           </w:pPr>
-          <w:hyperlink w:anchor="_Toc501365405" w:history="1">
+          <w:hyperlink w:anchor="_Toc501744862" w:history="1">
             <w:r>
               <w:rPr>
                 <w:rStyle w:val="Hyperlink"/>
@@ -3920,7 +3886,7 @@
                 <w:noProof/>
                 <w:webHidden/>
               </w:rPr>
-              <w:instrText xml:space="preserve"> PAGEREF _Toc501365405 \h </w:instrText>
+              <w:instrText xml:space="preserve"> PAGEREF _Toc501744862 \h </w:instrText>
             </w:r>
             <w:r>
               <w:rPr>
@@ -3964,7 +3930,7 @@
               <w:lang w:eastAsia="de-DE"/>
             </w:rPr>
           </w:pPr>
-          <w:hyperlink w:anchor="_Toc501365406" w:history="1">
+          <w:hyperlink w:anchor="_Toc501744863" w:history="1">
             <w:r>
               <w:rPr>
                 <w:rStyle w:val="Hyperlink"/>
@@ -4008,7 +3974,7 @@
                 <w:noProof/>
                 <w:webHidden/>
               </w:rPr>
-              <w:instrText xml:space="preserve"> PAGEREF _Toc501365406 \h </w:instrText>
+              <w:instrText xml:space="preserve"> PAGEREF _Toc501744863 \h </w:instrText>
             </w:r>
             <w:r>
               <w:rPr>
@@ -4052,7 +4018,7 @@
               <w:lang w:eastAsia="de-DE"/>
             </w:rPr>
           </w:pPr>
-          <w:hyperlink w:anchor="_Toc501365407" w:history="1">
+          <w:hyperlink w:anchor="_Toc501744864" w:history="1">
             <w:r>
               <w:rPr>
                 <w:rStyle w:val="Hyperlink"/>
@@ -4094,7 +4060,7 @@
                 <w:noProof/>
                 <w:webHidden/>
               </w:rPr>
-              <w:instrText xml:space="preserve"> PAGEREF _Toc501365407 \h </w:instrText>
+              <w:instrText xml:space="preserve"> PAGEREF _Toc501744864 \h </w:instrText>
             </w:r>
             <w:r>
               <w:rPr>
@@ -4138,7 +4104,7 @@
               <w:lang w:eastAsia="de-DE"/>
             </w:rPr>
           </w:pPr>
-          <w:hyperlink w:anchor="_Toc501365408" w:history="1">
+          <w:hyperlink w:anchor="_Toc501744865" w:history="1">
             <w:r>
               <w:rPr>
                 <w:rStyle w:val="Hyperlink"/>
@@ -4180,7 +4146,7 @@
                 <w:noProof/>
                 <w:webHidden/>
               </w:rPr>
-              <w:instrText xml:space="preserve"> PAGEREF _Toc501365408 \h </w:instrText>
+              <w:instrText xml:space="preserve"> PAGEREF _Toc501744865 \h </w:instrText>
             </w:r>
             <w:r>
               <w:rPr>
@@ -4224,7 +4190,7 @@
               <w:lang w:eastAsia="de-DE"/>
             </w:rPr>
           </w:pPr>
-          <w:hyperlink w:anchor="_Toc501365409" w:history="1">
+          <w:hyperlink w:anchor="_Toc501744866" w:history="1">
             <w:r>
               <w:rPr>
                 <w:rStyle w:val="Hyperlink"/>
@@ -4266,7 +4232,7 @@
                 <w:noProof/>
                 <w:webHidden/>
               </w:rPr>
-              <w:instrText xml:space="preserve"> PAGEREF _Toc501365409 \h </w:instrText>
+              <w:instrText xml:space="preserve"> PAGEREF _Toc501744866 \h </w:instrText>
             </w:r>
             <w:r>
               <w:rPr>
@@ -4310,7 +4276,7 @@
               <w:lang w:eastAsia="de-DE"/>
             </w:rPr>
           </w:pPr>
-          <w:hyperlink w:anchor="_Toc501365410" w:history="1">
+          <w:hyperlink w:anchor="_Toc501744867" w:history="1">
             <w:r>
               <w:rPr>
                 <w:rStyle w:val="Hyperlink"/>
@@ -4352,7 +4318,7 @@
                 <w:noProof/>
                 <w:webHidden/>
               </w:rPr>
-              <w:instrText xml:space="preserve"> PAGEREF _Toc501365410 \h </w:instrText>
+              <w:instrText xml:space="preserve"> PAGEREF _Toc501744867 \h </w:instrText>
             </w:r>
             <w:r>
               <w:rPr>
@@ -4396,7 +4362,7 @@
               <w:lang w:eastAsia="de-DE"/>
             </w:rPr>
           </w:pPr>
-          <w:hyperlink w:anchor="_Toc501365411" w:history="1">
+          <w:hyperlink w:anchor="_Toc501744868" w:history="1">
             <w:r>
               <w:rPr>
                 <w:rStyle w:val="Hyperlink"/>
@@ -4438,7 +4404,7 @@
                 <w:noProof/>
                 <w:webHidden/>
               </w:rPr>
-              <w:instrText xml:space="preserve"> PAGEREF _Toc501365411 \h </w:instrText>
+              <w:instrText xml:space="preserve"> PAGEREF _Toc501744868 \h </w:instrText>
             </w:r>
             <w:r>
               <w:rPr>
@@ -4482,7 +4448,7 @@
               <w:lang w:eastAsia="de-DE"/>
             </w:rPr>
           </w:pPr>
-          <w:hyperlink w:anchor="_Toc501365412" w:history="1">
+          <w:hyperlink w:anchor="_Toc501744869" w:history="1">
             <w:r>
               <w:rPr>
                 <w:rStyle w:val="Hyperlink"/>
@@ -4524,7 +4490,7 @@
                 <w:noProof/>
                 <w:webHidden/>
               </w:rPr>
-              <w:instrText xml:space="preserve"> PAGEREF _Toc501365412 \h </w:instrText>
+              <w:instrText xml:space="preserve"> PAGEREF _Toc501744869 \h </w:instrText>
             </w:r>
             <w:r>
               <w:rPr>
@@ -4568,7 +4534,7 @@
               <w:lang w:eastAsia="de-DE"/>
             </w:rPr>
           </w:pPr>
-          <w:hyperlink w:anchor="_Toc501365413" w:history="1">
+          <w:hyperlink w:anchor="_Toc501744870" w:history="1">
             <w:r>
               <w:rPr>
                 <w:rStyle w:val="Hyperlink"/>
@@ -4610,7 +4576,7 @@
                 <w:noProof/>
                 <w:webHidden/>
               </w:rPr>
-              <w:instrText xml:space="preserve"> PAGEREF _Toc501365413 \h </w:instrText>
+              <w:instrText xml:space="preserve"> PAGEREF _Toc501744870 \h </w:instrText>
             </w:r>
             <w:r>
               <w:rPr>
@@ -4654,7 +4620,7 @@
               <w:lang w:eastAsia="de-DE"/>
             </w:rPr>
           </w:pPr>
-          <w:hyperlink w:anchor="_Toc501365414" w:history="1">
+          <w:hyperlink w:anchor="_Toc501744871" w:history="1">
             <w:r>
               <w:rPr>
                 <w:rStyle w:val="Hyperlink"/>
@@ -4696,7 +4662,7 @@
                 <w:noProof/>
                 <w:webHidden/>
               </w:rPr>
-              <w:instrText xml:space="preserve"> PAGEREF _Toc501365414 \h </w:instrText>
+              <w:instrText xml:space="preserve"> PAGEREF _Toc501744871 \h </w:instrText>
             </w:r>
             <w:r>
               <w:rPr>
@@ -4740,7 +4706,7 @@
               <w:lang w:eastAsia="de-DE"/>
             </w:rPr>
           </w:pPr>
-          <w:hyperlink w:anchor="_Toc501365415" w:history="1">
+          <w:hyperlink w:anchor="_Toc501744872" w:history="1">
             <w:r>
               <w:rPr>
                 <w:rStyle w:val="Hyperlink"/>
@@ -4782,7 +4748,7 @@
                 <w:noProof/>
                 <w:webHidden/>
               </w:rPr>
-              <w:instrText xml:space="preserve"> PAGEREF _Toc501365415 \h </w:instrText>
+              <w:instrText xml:space="preserve"> PAGEREF _Toc501744872 \h </w:instrText>
             </w:r>
             <w:r>
               <w:rPr>
@@ -4826,7 +4792,7 @@
               <w:lang w:eastAsia="de-DE"/>
             </w:rPr>
           </w:pPr>
-          <w:hyperlink w:anchor="_Toc501365416" w:history="1">
+          <w:hyperlink w:anchor="_Toc501744873" w:history="1">
             <w:r>
               <w:rPr>
                 <w:rStyle w:val="Hyperlink"/>
@@ -4868,7 +4834,7 @@
                 <w:noProof/>
                 <w:webHidden/>
               </w:rPr>
-              <w:instrText xml:space="preserve"> PAGEREF _Toc501365416 \h </w:instrText>
+              <w:instrText xml:space="preserve"> PAGEREF _Toc501744873 \h </w:instrText>
             </w:r>
             <w:r>
               <w:rPr>
@@ -4912,7 +4878,7 @@
               <w:lang w:eastAsia="de-DE"/>
             </w:rPr>
           </w:pPr>
-          <w:hyperlink w:anchor="_Toc501365417" w:history="1">
+          <w:hyperlink w:anchor="_Toc501744874" w:history="1">
             <w:r>
               <w:rPr>
                 <w:rStyle w:val="Hyperlink"/>
@@ -4954,7 +4920,7 @@
                 <w:noProof/>
                 <w:webHidden/>
               </w:rPr>
-              <w:instrText xml:space="preserve"> PAGEREF _Toc501365417 \h </w:instrText>
+              <w:instrText xml:space="preserve"> PAGEREF _Toc501744874 \h </w:instrText>
             </w:r>
             <w:r>
               <w:rPr>
@@ -4998,7 +4964,7 @@
               <w:lang w:eastAsia="de-DE"/>
             </w:rPr>
           </w:pPr>
-          <w:hyperlink w:anchor="_Toc501365418" w:history="1">
+          <w:hyperlink w:anchor="_Toc501744875" w:history="1">
             <w:r>
               <w:rPr>
                 <w:rStyle w:val="Hyperlink"/>
@@ -5040,7 +5006,7 @@
                 <w:noProof/>
                 <w:webHidden/>
               </w:rPr>
-              <w:instrText xml:space="preserve"> PAGEREF _Toc501365418 \h </w:instrText>
+              <w:instrText xml:space="preserve"> PAGEREF _Toc501744875 \h </w:instrText>
             </w:r>
             <w:r>
               <w:rPr>
@@ -5084,7 +5050,7 @@
               <w:lang w:eastAsia="de-DE"/>
             </w:rPr>
           </w:pPr>
-          <w:hyperlink w:anchor="_Toc501365419" w:history="1">
+          <w:hyperlink w:anchor="_Toc501744876" w:history="1">
             <w:r>
               <w:rPr>
                 <w:rStyle w:val="Hyperlink"/>
@@ -5126,7 +5092,7 @@
                 <w:noProof/>
                 <w:webHidden/>
               </w:rPr>
-              <w:instrText xml:space="preserve"> PAGEREF _Toc501365419 \h </w:instrText>
+              <w:instrText xml:space="preserve"> PAGEREF _Toc501744876 \h </w:instrText>
             </w:r>
             <w:r>
               <w:rPr>
@@ -5170,7 +5136,7 @@
               <w:lang w:eastAsia="de-DE"/>
             </w:rPr>
           </w:pPr>
-          <w:hyperlink w:anchor="_Toc501365420" w:history="1">
+          <w:hyperlink w:anchor="_Toc501744877" w:history="1">
             <w:r>
               <w:rPr>
                 <w:rStyle w:val="Hyperlink"/>
@@ -5212,7 +5178,7 @@
                 <w:noProof/>
                 <w:webHidden/>
               </w:rPr>
-              <w:instrText xml:space="preserve"> PAGEREF _Toc501365420 \h </w:instrText>
+              <w:instrText xml:space="preserve"> PAGEREF _Toc501744877 \h </w:instrText>
             </w:r>
             <w:r>
               <w:rPr>
@@ -5256,7 +5222,7 @@
               <w:lang w:eastAsia="de-DE"/>
             </w:rPr>
           </w:pPr>
-          <w:hyperlink w:anchor="_Toc501365421" w:history="1">
+          <w:hyperlink w:anchor="_Toc501744878" w:history="1">
             <w:r>
               <w:rPr>
                 <w:rStyle w:val="Hyperlink"/>
@@ -5298,7 +5264,7 @@
                 <w:noProof/>
                 <w:webHidden/>
               </w:rPr>
-              <w:instrText xml:space="preserve"> PAGEREF _Toc501365421 \h </w:instrText>
+              <w:instrText xml:space="preserve"> PAGEREF _Toc501744878 \h </w:instrText>
             </w:r>
             <w:r>
               <w:rPr>
@@ -5342,7 +5308,7 @@
               <w:lang w:eastAsia="de-DE"/>
             </w:rPr>
           </w:pPr>
-          <w:hyperlink w:anchor="_Toc501365422" w:history="1">
+          <w:hyperlink w:anchor="_Toc501744879" w:history="1">
             <w:r>
               <w:rPr>
                 <w:rStyle w:val="Hyperlink"/>
@@ -5384,7 +5350,7 @@
                 <w:noProof/>
                 <w:webHidden/>
               </w:rPr>
-              <w:instrText xml:space="preserve"> PAGEREF _Toc501365422 \h </w:instrText>
+              <w:instrText xml:space="preserve"> PAGEREF _Toc501744879 \h </w:instrText>
             </w:r>
             <w:r>
               <w:rPr>
@@ -5428,7 +5394,7 @@
               <w:lang w:eastAsia="de-DE"/>
             </w:rPr>
           </w:pPr>
-          <w:hyperlink w:anchor="_Toc501365423" w:history="1">
+          <w:hyperlink w:anchor="_Toc501744880" w:history="1">
             <w:r>
               <w:rPr>
                 <w:rStyle w:val="Hyperlink"/>
@@ -5470,7 +5436,7 @@
                 <w:noProof/>
                 <w:webHidden/>
               </w:rPr>
-              <w:instrText xml:space="preserve"> PAGEREF _Toc501365423 \h </w:instrText>
+              <w:instrText xml:space="preserve"> PAGEREF _Toc501744880 \h </w:instrText>
             </w:r>
             <w:r>
               <w:rPr>
@@ -5514,7 +5480,7 @@
               <w:lang w:eastAsia="de-DE"/>
             </w:rPr>
           </w:pPr>
-          <w:hyperlink w:anchor="_Toc501365424" w:history="1">
+          <w:hyperlink w:anchor="_Toc501744881" w:history="1">
             <w:r>
               <w:rPr>
                 <w:rStyle w:val="Hyperlink"/>
@@ -5556,7 +5522,7 @@
                 <w:noProof/>
                 <w:webHidden/>
               </w:rPr>
-              <w:instrText xml:space="preserve"> PAGEREF _Toc501365424 \h </w:instrText>
+              <w:instrText xml:space="preserve"> PAGEREF _Toc501744881 \h </w:instrText>
             </w:r>
             <w:r>
               <w:rPr>
@@ -5600,7 +5566,7 @@
               <w:lang w:eastAsia="de-DE"/>
             </w:rPr>
           </w:pPr>
-          <w:hyperlink w:anchor="_Toc501365425" w:history="1">
+          <w:hyperlink w:anchor="_Toc501744882" w:history="1">
             <w:r>
               <w:rPr>
                 <w:rStyle w:val="Hyperlink"/>
@@ -5642,7 +5608,7 @@
                 <w:noProof/>
                 <w:webHidden/>
               </w:rPr>
-              <w:instrText xml:space="preserve"> PAGEREF _Toc501365425 \h </w:instrText>
+              <w:instrText xml:space="preserve"> PAGEREF _Toc501744882 \h </w:instrText>
             </w:r>
             <w:r>
               <w:rPr>
@@ -5686,7 +5652,7 @@
               <w:lang w:eastAsia="de-DE"/>
             </w:rPr>
           </w:pPr>
-          <w:hyperlink w:anchor="_Toc501365426" w:history="1">
+          <w:hyperlink w:anchor="_Toc501744883" w:history="1">
             <w:r>
               <w:rPr>
                 <w:rStyle w:val="Hyperlink"/>
@@ -5728,7 +5694,7 @@
                 <w:noProof/>
                 <w:webHidden/>
               </w:rPr>
-              <w:instrText xml:space="preserve"> PAGEREF _Toc501365426 \h </w:instrText>
+              <w:instrText xml:space="preserve"> PAGEREF _Toc501744883 \h </w:instrText>
             </w:r>
             <w:r>
               <w:rPr>
@@ -5772,7 +5738,7 @@
               <w:lang w:eastAsia="de-DE"/>
             </w:rPr>
           </w:pPr>
-          <w:hyperlink w:anchor="_Toc501365427" w:history="1">
+          <w:hyperlink w:anchor="_Toc501744884" w:history="1">
             <w:r>
               <w:rPr>
                 <w:rStyle w:val="Hyperlink"/>
@@ -5814,7 +5780,7 @@
                 <w:noProof/>
                 <w:webHidden/>
               </w:rPr>
-              <w:instrText xml:space="preserve"> PAGEREF _Toc501365427 \h </w:instrText>
+              <w:instrText xml:space="preserve"> PAGEREF _Toc501744884 \h </w:instrText>
             </w:r>
             <w:r>
               <w:rPr>
@@ -5858,7 +5824,7 @@
               <w:lang w:eastAsia="de-DE"/>
             </w:rPr>
           </w:pPr>
-          <w:hyperlink w:anchor="_Toc501365428" w:history="1">
+          <w:hyperlink w:anchor="_Toc501744885" w:history="1">
             <w:r>
               <w:rPr>
                 <w:rStyle w:val="Hyperlink"/>
@@ -5900,7 +5866,7 @@
                 <w:noProof/>
                 <w:webHidden/>
               </w:rPr>
-              <w:instrText xml:space="preserve"> PAGEREF _Toc501365428 \h </w:instrText>
+              <w:instrText xml:space="preserve"> PAGEREF _Toc501744885 \h </w:instrText>
             </w:r>
             <w:r>
               <w:rPr>
@@ -5944,7 +5910,7 @@
               <w:lang w:eastAsia="de-DE"/>
             </w:rPr>
           </w:pPr>
-          <w:hyperlink w:anchor="_Toc501365429" w:history="1">
+          <w:hyperlink w:anchor="_Toc501744886" w:history="1">
             <w:r>
               <w:rPr>
                 <w:rStyle w:val="Hyperlink"/>
@@ -5986,7 +5952,7 @@
                 <w:noProof/>
                 <w:webHidden/>
               </w:rPr>
-              <w:instrText xml:space="preserve"> PAGEREF _Toc501365429 \h </w:instrText>
+              <w:instrText xml:space="preserve"> PAGEREF _Toc501744886 \h </w:instrText>
             </w:r>
             <w:r>
               <w:rPr>
@@ -6030,7 +5996,7 @@
               <w:lang w:eastAsia="de-DE"/>
             </w:rPr>
           </w:pPr>
-          <w:hyperlink w:anchor="_Toc501365430" w:history="1">
+          <w:hyperlink w:anchor="_Toc501744887" w:history="1">
             <w:r>
               <w:rPr>
                 <w:rStyle w:val="Hyperlink"/>
@@ -6072,7 +6038,7 @@
                 <w:noProof/>
                 <w:webHidden/>
               </w:rPr>
-              <w:instrText xml:space="preserve"> PAGEREF _Toc501365430 \h </w:instrText>
+              <w:instrText xml:space="preserve"> PAGEREF _Toc501744887 \h </w:instrText>
             </w:r>
             <w:r>
               <w:rPr>
@@ -6116,7 +6082,7 @@
               <w:lang w:eastAsia="de-DE"/>
             </w:rPr>
           </w:pPr>
-          <w:hyperlink w:anchor="_Toc501365431" w:history="1">
+          <w:hyperlink w:anchor="_Toc501744888" w:history="1">
             <w:r>
               <w:rPr>
                 <w:rStyle w:val="Hyperlink"/>
@@ -6158,7 +6124,7 @@
                 <w:noProof/>
                 <w:webHidden/>
               </w:rPr>
-              <w:instrText xml:space="preserve"> PAGEREF _Toc501365431 \h </w:instrText>
+              <w:instrText xml:space="preserve"> PAGEREF _Toc501744888 \h </w:instrText>
             </w:r>
             <w:r>
               <w:rPr>
@@ -6202,7 +6168,7 @@
               <w:lang w:eastAsia="de-DE"/>
             </w:rPr>
           </w:pPr>
-          <w:hyperlink w:anchor="_Toc501365432" w:history="1">
+          <w:hyperlink w:anchor="_Toc501744889" w:history="1">
             <w:r>
               <w:rPr>
                 <w:rStyle w:val="Hyperlink"/>
@@ -6244,7 +6210,7 @@
                 <w:noProof/>
                 <w:webHidden/>
               </w:rPr>
-              <w:instrText xml:space="preserve"> PAGEREF _Toc501365432 \h </w:instrText>
+              <w:instrText xml:space="preserve"> PAGEREF _Toc501744889 \h </w:instrText>
             </w:r>
             <w:r>
               <w:rPr>
@@ -6288,7 +6254,7 @@
               <w:lang w:eastAsia="de-DE"/>
             </w:rPr>
           </w:pPr>
-          <w:hyperlink w:anchor="_Toc501365433" w:history="1">
+          <w:hyperlink w:anchor="_Toc501744890" w:history="1">
             <w:r>
               <w:rPr>
                 <w:rStyle w:val="Hyperlink"/>
@@ -6330,7 +6296,7 @@
                 <w:noProof/>
                 <w:webHidden/>
               </w:rPr>
-              <w:instrText xml:space="preserve"> PAGEREF _Toc501365433 \h </w:instrText>
+              <w:instrText xml:space="preserve"> PAGEREF _Toc501744890 \h </w:instrText>
             </w:r>
             <w:r>
               <w:rPr>
@@ -6374,7 +6340,7 @@
               <w:lang w:eastAsia="de-DE"/>
             </w:rPr>
           </w:pPr>
-          <w:hyperlink w:anchor="_Toc501365434" w:history="1">
+          <w:hyperlink w:anchor="_Toc501744891" w:history="1">
             <w:r>
               <w:rPr>
                 <w:rStyle w:val="Hyperlink"/>
@@ -6416,7 +6382,7 @@
                 <w:noProof/>
                 <w:webHidden/>
               </w:rPr>
-              <w:instrText xml:space="preserve"> PAGEREF _Toc501365434 \h </w:instrText>
+              <w:instrText xml:space="preserve"> PAGEREF _Toc501744891 \h </w:instrText>
             </w:r>
             <w:r>
               <w:rPr>
@@ -6460,7 +6426,7 @@
               <w:lang w:eastAsia="de-DE"/>
             </w:rPr>
           </w:pPr>
-          <w:hyperlink w:anchor="_Toc501365435" w:history="1">
+          <w:hyperlink w:anchor="_Toc501744892" w:history="1">
             <w:r>
               <w:rPr>
                 <w:rStyle w:val="Hyperlink"/>
@@ -6502,7 +6468,7 @@
                 <w:noProof/>
                 <w:webHidden/>
               </w:rPr>
-              <w:instrText xml:space="preserve"> PAGEREF _Toc501365435 \h </w:instrText>
+              <w:instrText xml:space="preserve"> PAGEREF _Toc501744892 \h </w:instrText>
             </w:r>
             <w:r>
               <w:rPr>
@@ -6522,7 +6488,7 @@
                 <w:noProof/>
                 <w:webHidden/>
               </w:rPr>
-              <w:t>28</w:t>
+              <w:t>29</w:t>
             </w:r>
             <w:r>
               <w:rPr>
@@ -6546,7 +6512,7 @@
               <w:lang w:eastAsia="de-DE"/>
             </w:rPr>
           </w:pPr>
-          <w:hyperlink w:anchor="_Toc501365436" w:history="1">
+          <w:hyperlink w:anchor="_Toc501744893" w:history="1">
             <w:r>
               <w:rPr>
                 <w:rStyle w:val="Hyperlink"/>
@@ -6588,7 +6554,7 @@
                 <w:noProof/>
                 <w:webHidden/>
               </w:rPr>
-              <w:instrText xml:space="preserve"> PAGEREF _Toc501365436 \h </w:instrText>
+              <w:instrText xml:space="preserve"> PAGEREF _Toc501744893 \h </w:instrText>
             </w:r>
             <w:r>
               <w:rPr>
@@ -6660,7 +6626,7 @@
           <w:numId w:val="1"/>
         </w:numPr>
       </w:pPr>
-      <w:bookmarkStart w:id="2" w:name="_Toc501365382"/>
+      <w:bookmarkStart w:id="2" w:name="_Toc501744839"/>
       <w:r>
         <w:t>Anforderungen und Ziele</w:t>
       </w:r>
@@ -6679,7 +6645,7 @@
       </w:pPr>
       <w:bookmarkStart w:id="3" w:name="_Toc468134370"/>
       <w:bookmarkStart w:id="4" w:name="_Toc468134397"/>
-      <w:bookmarkStart w:id="5" w:name="_Toc501365383"/>
+      <w:bookmarkStart w:id="5" w:name="_Toc501744840"/>
       <w:r>
         <w:t>Überblick</w:t>
       </w:r>
@@ -6717,15 +6683,7 @@
         <w:t xml:space="preserve"> sein </w:t>
       </w:r>
       <w:r>
-        <w:t xml:space="preserve">und einen modernen „Look </w:t>
-      </w:r>
-      <w:proofErr w:type="spellStart"/>
-      <w:r>
-        <w:t>and</w:t>
-      </w:r>
-      <w:proofErr w:type="spellEnd"/>
-      <w:r>
-        <w:t xml:space="preserve"> </w:t>
+        <w:t xml:space="preserve">und einen modernen „Look and </w:t>
       </w:r>
       <w:proofErr w:type="spellStart"/>
       <w:r>
@@ -7107,7 +7065,7 @@
       </w:pPr>
       <w:bookmarkStart w:id="6" w:name="_Toc468134371"/>
       <w:bookmarkStart w:id="7" w:name="_Toc468134398"/>
-      <w:bookmarkStart w:id="8" w:name="_Toc501365384"/>
+      <w:bookmarkStart w:id="8" w:name="_Toc501744841"/>
       <w:r>
         <w:t>Muss-Anforderunge</w:t>
       </w:r>
@@ -7127,7 +7085,7 @@
           <w:numId w:val="1"/>
         </w:numPr>
       </w:pPr>
-      <w:bookmarkStart w:id="9" w:name="_Toc501365385"/>
+      <w:bookmarkStart w:id="9" w:name="_Toc501744842"/>
       <w:r>
         <w:t>Informationen: Was ist Industrie 4.0?</w:t>
       </w:r>
@@ -7164,13 +7122,13 @@
           <w:numId w:val="1"/>
         </w:numPr>
       </w:pPr>
-      <w:bookmarkStart w:id="10" w:name="_Toc501365386"/>
-      <w:bookmarkStart w:id="11" w:name="_Toc468134374"/>
-      <w:bookmarkStart w:id="12" w:name="_Toc468134401"/>
+      <w:bookmarkStart w:id="10" w:name="_Toc468134374"/>
+      <w:bookmarkStart w:id="11" w:name="_Toc468134401"/>
+      <w:bookmarkStart w:id="12" w:name="_Toc501744843"/>
       <w:r>
         <w:t>Informationen: Chancen durch Industrie 4.0</w:t>
       </w:r>
-      <w:bookmarkEnd w:id="10"/>
+      <w:bookmarkEnd w:id="12"/>
     </w:p>
     <w:p>
       <w:pPr>
@@ -7209,9 +7167,9 @@
           <w:numId w:val="1"/>
         </w:numPr>
       </w:pPr>
-      <w:bookmarkStart w:id="13" w:name="_Toc501365387"/>
+      <w:bookmarkStart w:id="13" w:name="_Toc501744844"/>
+      <w:bookmarkEnd w:id="10"/>
       <w:bookmarkEnd w:id="11"/>
-      <w:bookmarkEnd w:id="12"/>
       <w:r>
         <w:lastRenderedPageBreak/>
         <w:t xml:space="preserve">Informationen: Vernetzung </w:t>
@@ -7255,7 +7213,7 @@
           <w:numId w:val="1"/>
         </w:numPr>
       </w:pPr>
-      <w:bookmarkStart w:id="14" w:name="_Toc501365388"/>
+      <w:bookmarkStart w:id="14" w:name="_Toc501744845"/>
       <w:r>
         <w:t>Informationen</w:t>
       </w:r>
@@ -7290,7 +7248,7 @@
           <w:numId w:val="1"/>
         </w:numPr>
       </w:pPr>
-      <w:bookmarkStart w:id="15" w:name="_Toc501365389"/>
+      <w:bookmarkStart w:id="15" w:name="_Toc501744846"/>
       <w:r>
         <w:t>Informationen</w:t>
       </w:r>
@@ -7316,7 +7274,7 @@
           <w:numId w:val="1"/>
         </w:numPr>
       </w:pPr>
-      <w:bookmarkStart w:id="16" w:name="_Toc501365390"/>
+      <w:bookmarkStart w:id="16" w:name="_Toc501744847"/>
       <w:r>
         <w:t>Informationen</w:t>
       </w:r>
@@ -7365,7 +7323,7 @@
           <w:numId w:val="1"/>
         </w:numPr>
       </w:pPr>
-      <w:bookmarkStart w:id="17" w:name="_Toc501365391"/>
+      <w:bookmarkStart w:id="17" w:name="_Toc501744848"/>
       <w:r>
         <w:t>Informationen</w:t>
       </w:r>
@@ -7400,7 +7358,7 @@
           <w:numId w:val="1"/>
         </w:numPr>
       </w:pPr>
-      <w:bookmarkStart w:id="18" w:name="_Toc501365392"/>
+      <w:bookmarkStart w:id="18" w:name="_Toc501744849"/>
       <w:r>
         <w:t>Informationen: Informationstransparenz</w:t>
       </w:r>
@@ -7438,7 +7396,7 @@
           <w:numId w:val="1"/>
         </w:numPr>
       </w:pPr>
-      <w:bookmarkStart w:id="19" w:name="_Toc501365393"/>
+      <w:bookmarkStart w:id="19" w:name="_Toc501744850"/>
       <w:r>
         <w:t>Informationen: Dezentrale Entscheidung</w:t>
       </w:r>
@@ -7462,7 +7420,7 @@
           <w:numId w:val="1"/>
         </w:numPr>
       </w:pPr>
-      <w:bookmarkStart w:id="22" w:name="_Toc501365394"/>
+      <w:bookmarkStart w:id="22" w:name="_Toc501744851"/>
       <w:r>
         <w:t>Viele Grafiken</w:t>
       </w:r>
@@ -7473,15 +7431,7 @@
         <w:ind w:left="708"/>
       </w:pPr>
       <w:r>
-        <w:t xml:space="preserve">Die Webseite beinhaltet viele Grafiken die nicht nur das „Look </w:t>
-      </w:r>
-      <w:proofErr w:type="spellStart"/>
-      <w:r>
-        <w:t>and</w:t>
-      </w:r>
-      <w:proofErr w:type="spellEnd"/>
-      <w:r>
-        <w:t xml:space="preserve"> </w:t>
+        <w:t xml:space="preserve">Die Webseite beinhaltet viele Grafiken die nicht nur das „Look and </w:t>
       </w:r>
       <w:proofErr w:type="spellStart"/>
       <w:r>
@@ -7500,7 +7450,7 @@
           <w:numId w:val="1"/>
         </w:numPr>
       </w:pPr>
-      <w:bookmarkStart w:id="23" w:name="_Toc501365395"/>
+      <w:bookmarkStart w:id="23" w:name="_Toc501744852"/>
       <w:r>
         <w:t>Übersichtliche Menüstruktur</w:t>
       </w:r>
@@ -7524,7 +7474,7 @@
           <w:numId w:val="1"/>
         </w:numPr>
       </w:pPr>
-      <w:bookmarkStart w:id="24" w:name="_Toc501365396"/>
+      <w:bookmarkStart w:id="24" w:name="_Toc501744853"/>
       <w:r>
         <w:t>Kann-Anforderungen</w:t>
       </w:r>
@@ -7541,7 +7491,7 @@
           <w:numId w:val="1"/>
         </w:numPr>
       </w:pPr>
-      <w:bookmarkStart w:id="25" w:name="_Toc501365397"/>
+      <w:bookmarkStart w:id="25" w:name="_Toc501744854"/>
       <w:r>
         <w:t>Informationen: Technische Assistenz</w:t>
       </w:r>
@@ -7564,7 +7514,7 @@
           <w:numId w:val="1"/>
         </w:numPr>
       </w:pPr>
-      <w:bookmarkStart w:id="26" w:name="_Toc501365398"/>
+      <w:bookmarkStart w:id="26" w:name="_Toc501744855"/>
       <w:r>
         <w:t>Konkrete Beispiele</w:t>
       </w:r>
@@ -7597,7 +7547,7 @@
         </w:numPr>
       </w:pPr>
       <w:bookmarkStart w:id="27" w:name="_Toc500790702"/>
-      <w:bookmarkStart w:id="28" w:name="_Toc501365399"/>
+      <w:bookmarkStart w:id="28" w:name="_Toc501744856"/>
       <w:r>
         <w:t>Zielgruppe und Anforderungen an die Benutzerführung</w:t>
       </w:r>
@@ -7684,14 +7634,9 @@
         </w:numPr>
       </w:pPr>
       <w:bookmarkStart w:id="29" w:name="_Toc500790704"/>
-      <w:bookmarkStart w:id="30" w:name="_Toc501365400"/>
-      <w:proofErr w:type="spellStart"/>
-      <w:r>
-        <w:t>Use</w:t>
-      </w:r>
-      <w:proofErr w:type="spellEnd"/>
-      <w:r>
-        <w:t xml:space="preserve"> Cases</w:t>
+      <w:bookmarkStart w:id="30" w:name="_Toc501744857"/>
+      <w:r>
+        <w:t>Use Cases</w:t>
       </w:r>
       <w:bookmarkEnd w:id="29"/>
       <w:bookmarkEnd w:id="30"/>
@@ -7714,7 +7659,7 @@
         </w:numPr>
       </w:pPr>
       <w:bookmarkStart w:id="31" w:name="_Toc500790705"/>
-      <w:bookmarkStart w:id="32" w:name="_Toc501365401"/>
+      <w:bookmarkStart w:id="32" w:name="_Toc501744858"/>
       <w:r>
         <w:t>Akteure</w:t>
       </w:r>
@@ -7734,7 +7679,7 @@
           <w:numId w:val="1"/>
         </w:numPr>
       </w:pPr>
-      <w:bookmarkStart w:id="33" w:name="_Toc501365402"/>
+      <w:bookmarkStart w:id="33" w:name="_Toc501744859"/>
       <w:r>
         <w:t>Admin</w:t>
       </w:r>
@@ -7745,15 +7690,7 @@
         <w:ind w:left="708"/>
       </w:pPr>
       <w:r>
-        <w:t xml:space="preserve">Der Akteur „Admin“ ist ein Nutzer, der die Webseite verwaltet. Der Admin hat spezielle Rechte und kann damit mithilfe des CMS Inhalte definieren, modifizieren und wenn nötig auch löschen. Der Admin kann außerdem das Aussehen der Webseite nach Belieben durch die Templates vom </w:t>
-      </w:r>
-      <w:proofErr w:type="spellStart"/>
-      <w:r>
-        <w:t>WordPress</w:t>
-      </w:r>
-      <w:proofErr w:type="spellEnd"/>
-      <w:r>
-        <w:t xml:space="preserve"> System ändern und verwendete Technologien aktualisieren.</w:t>
+        <w:t>Der Akteur „Admin“ ist ein Nutzer, der die Webseite verwaltet. Der Admin hat spezielle Rechte und kann damit mithilfe des CMS Inhalte definieren, modifizieren und wenn nötig auch löschen. Der Admin kann außerdem das Aussehen der Webseite nach Belieben durch die Templates vom WordPress System ändern und verwendete Technologien aktualisieren.</w:t>
       </w:r>
     </w:p>
     <w:p>
@@ -7769,7 +7706,7 @@
           <w:numId w:val="1"/>
         </w:numPr>
       </w:pPr>
-      <w:bookmarkStart w:id="34" w:name="_Toc501365403"/>
+      <w:bookmarkStart w:id="34" w:name="_Toc501744860"/>
       <w:r>
         <w:t>Gast</w:t>
       </w:r>
@@ -7801,14 +7738,9 @@
           <w:numId w:val="1"/>
         </w:numPr>
       </w:pPr>
-      <w:bookmarkStart w:id="35" w:name="_Toc501365404"/>
-      <w:proofErr w:type="spellStart"/>
-      <w:r>
-        <w:t>Use</w:t>
-      </w:r>
-      <w:proofErr w:type="spellEnd"/>
-      <w:r>
-        <w:t xml:space="preserve"> Case Diagramm</w:t>
+      <w:bookmarkStart w:id="35" w:name="_Toc501744861"/>
+      <w:r>
+        <w:t>Use Case Diagramm</w:t>
       </w:r>
       <w:bookmarkEnd w:id="35"/>
     </w:p>
@@ -7897,7 +7829,7 @@
           <w:lang w:val="en-GB"/>
         </w:rPr>
       </w:pPr>
-      <w:bookmarkStart w:id="36" w:name="_Toc501365405"/>
+      <w:bookmarkStart w:id="36" w:name="_Toc501744862"/>
       <w:r>
         <w:rPr>
           <w:lang w:val="en-GB"/>
@@ -8192,21 +8124,7 @@
         <w:rPr>
           <w:b/>
         </w:rPr>
-        <w:t xml:space="preserve">Inkludierte </w:t>
-      </w:r>
-      <w:proofErr w:type="spellStart"/>
-      <w:r>
-        <w:rPr>
-          <w:b/>
-        </w:rPr>
-        <w:t>Use</w:t>
-      </w:r>
-      <w:proofErr w:type="spellEnd"/>
-      <w:r>
-        <w:rPr>
-          <w:b/>
-        </w:rPr>
-        <w:t xml:space="preserve"> Cases</w:t>
+        <w:t>Inkludierte Use Cases</w:t>
       </w:r>
     </w:p>
     <w:p>
@@ -8255,7 +8173,7 @@
           <w:lang w:val="en-GB"/>
         </w:rPr>
       </w:pPr>
-      <w:bookmarkStart w:id="37" w:name="_Toc501365406"/>
+      <w:bookmarkStart w:id="37" w:name="_Toc501744863"/>
       <w:r>
         <w:rPr>
           <w:lang w:val="en-GB"/>
@@ -8559,21 +8477,7 @@
         <w:rPr>
           <w:b/>
         </w:rPr>
-        <w:t xml:space="preserve">Inkludierte </w:t>
-      </w:r>
-      <w:proofErr w:type="spellStart"/>
-      <w:r>
-        <w:rPr>
-          <w:b/>
-        </w:rPr>
-        <w:t>Use</w:t>
-      </w:r>
-      <w:proofErr w:type="spellEnd"/>
-      <w:r>
-        <w:rPr>
-          <w:b/>
-        </w:rPr>
-        <w:t xml:space="preserve"> Cases</w:t>
+        <w:t>Inkludierte Use Cases</w:t>
       </w:r>
     </w:p>
     <w:p>
@@ -8613,14 +8517,9 @@
           <w:numId w:val="1"/>
         </w:numPr>
       </w:pPr>
-      <w:bookmarkStart w:id="38" w:name="_Toc501365407"/>
-      <w:proofErr w:type="spellStart"/>
-      <w:r>
-        <w:t>Use</w:t>
-      </w:r>
-      <w:proofErr w:type="spellEnd"/>
-      <w:r>
-        <w:t xml:space="preserve"> Case </w:t>
+      <w:bookmarkStart w:id="38" w:name="_Toc501744864"/>
+      <w:r>
+        <w:t xml:space="preserve">Use Case </w:t>
       </w:r>
       <w:r>
         <w:t>„</w:t>
@@ -8848,21 +8747,7 @@
         <w:rPr>
           <w:b/>
         </w:rPr>
-        <w:t xml:space="preserve">Inkludierte </w:t>
-      </w:r>
-      <w:proofErr w:type="spellStart"/>
-      <w:r>
-        <w:rPr>
-          <w:b/>
-        </w:rPr>
-        <w:t>Use</w:t>
-      </w:r>
-      <w:proofErr w:type="spellEnd"/>
-      <w:r>
-        <w:rPr>
-          <w:b/>
-        </w:rPr>
-        <w:t xml:space="preserve"> Cases</w:t>
+        <w:t>Inkludierte Use Cases</w:t>
       </w:r>
     </w:p>
     <w:p>
@@ -8902,14 +8787,9 @@
           <w:numId w:val="1"/>
         </w:numPr>
       </w:pPr>
-      <w:bookmarkStart w:id="39" w:name="_Toc501365408"/>
-      <w:proofErr w:type="spellStart"/>
-      <w:r>
-        <w:t>Use</w:t>
-      </w:r>
-      <w:proofErr w:type="spellEnd"/>
-      <w:r>
-        <w:t xml:space="preserve"> Case „</w:t>
+      <w:bookmarkStart w:id="39" w:name="_Toc501744865"/>
+      <w:r>
+        <w:t>Use Case „</w:t>
       </w:r>
       <w:r>
         <w:t>Vernetzung – Geräte</w:t>
@@ -9137,21 +9017,7 @@
         <w:rPr>
           <w:b/>
         </w:rPr>
-        <w:t xml:space="preserve">Inkludierte </w:t>
-      </w:r>
-      <w:proofErr w:type="spellStart"/>
-      <w:r>
-        <w:rPr>
-          <w:b/>
-        </w:rPr>
-        <w:t>Use</w:t>
-      </w:r>
-      <w:proofErr w:type="spellEnd"/>
-      <w:r>
-        <w:rPr>
-          <w:b/>
-        </w:rPr>
-        <w:t xml:space="preserve"> Cases</w:t>
+        <w:t>Inkludierte Use Cases</w:t>
       </w:r>
     </w:p>
     <w:p>
@@ -9191,14 +9057,9 @@
           <w:numId w:val="1"/>
         </w:numPr>
       </w:pPr>
-      <w:bookmarkStart w:id="40" w:name="_Toc501365409"/>
-      <w:proofErr w:type="spellStart"/>
-      <w:r>
-        <w:t>Use</w:t>
-      </w:r>
-      <w:proofErr w:type="spellEnd"/>
-      <w:r>
-        <w:t xml:space="preserve"> Case „</w:t>
+      <w:bookmarkStart w:id="40" w:name="_Toc501744866"/>
+      <w:r>
+        <w:t>Use Case „</w:t>
       </w:r>
       <w:r>
         <w:t>Vernetzung – Sensoren und Menschen</w:t>
@@ -9426,21 +9287,7 @@
         <w:rPr>
           <w:b/>
         </w:rPr>
-        <w:t xml:space="preserve">Inkludierte </w:t>
-      </w:r>
-      <w:proofErr w:type="spellStart"/>
-      <w:r>
-        <w:rPr>
-          <w:b/>
-        </w:rPr>
-        <w:t>Use</w:t>
-      </w:r>
-      <w:proofErr w:type="spellEnd"/>
-      <w:r>
-        <w:rPr>
-          <w:b/>
-        </w:rPr>
-        <w:t xml:space="preserve"> Cases</w:t>
+        <w:t>Inkludierte Use Cases</w:t>
       </w:r>
     </w:p>
     <w:p>
@@ -9480,14 +9327,9 @@
           <w:numId w:val="1"/>
         </w:numPr>
       </w:pPr>
-      <w:bookmarkStart w:id="41" w:name="_Toc501365410"/>
-      <w:proofErr w:type="spellStart"/>
-      <w:r>
-        <w:t>Use</w:t>
-      </w:r>
-      <w:proofErr w:type="spellEnd"/>
-      <w:r>
-        <w:t xml:space="preserve"> Case „</w:t>
+      <w:bookmarkStart w:id="41" w:name="_Toc501744867"/>
+      <w:r>
+        <w:t>Use Case „</w:t>
       </w:r>
       <w:r>
         <w:t>Vernetzung – Internet der Dinge (</w:t>
@@ -9755,21 +9597,7 @@
         <w:rPr>
           <w:b/>
         </w:rPr>
-        <w:t xml:space="preserve">Inkludierte </w:t>
-      </w:r>
-      <w:proofErr w:type="spellStart"/>
-      <w:r>
-        <w:rPr>
-          <w:b/>
-        </w:rPr>
-        <w:t>Use</w:t>
-      </w:r>
-      <w:proofErr w:type="spellEnd"/>
-      <w:r>
-        <w:rPr>
-          <w:b/>
-        </w:rPr>
-        <w:t xml:space="preserve"> Cases</w:t>
+        <w:t>Inkludierte Use Cases</w:t>
       </w:r>
     </w:p>
     <w:p>
@@ -9810,14 +9638,9 @@
         </w:numPr>
         <w:ind w:left="709" w:hanging="425"/>
       </w:pPr>
-      <w:bookmarkStart w:id="42" w:name="_Toc501365411"/>
-      <w:proofErr w:type="spellStart"/>
-      <w:r>
-        <w:t>Use</w:t>
-      </w:r>
-      <w:proofErr w:type="spellEnd"/>
-      <w:r>
-        <w:t xml:space="preserve"> Case „</w:t>
+      <w:bookmarkStart w:id="42" w:name="_Toc501744868"/>
+      <w:r>
+        <w:t>Use Case „</w:t>
       </w:r>
       <w:r>
         <w:t>Vernetzung – Internet der Menschen (</w:t>
@@ -10076,21 +9899,7 @@
         <w:rPr>
           <w:b/>
         </w:rPr>
-        <w:t xml:space="preserve">Inkludierte </w:t>
-      </w:r>
-      <w:proofErr w:type="spellStart"/>
-      <w:r>
-        <w:rPr>
-          <w:b/>
-        </w:rPr>
-        <w:t>Use</w:t>
-      </w:r>
-      <w:proofErr w:type="spellEnd"/>
-      <w:r>
-        <w:rPr>
-          <w:b/>
-        </w:rPr>
-        <w:t xml:space="preserve"> Cases</w:t>
+        <w:t>Inkludierte Use Cases</w:t>
       </w:r>
     </w:p>
     <w:p>
@@ -10131,14 +9940,9 @@
         </w:numPr>
         <w:ind w:left="709" w:hanging="425"/>
       </w:pPr>
-      <w:bookmarkStart w:id="43" w:name="_Toc501365412"/>
-      <w:proofErr w:type="spellStart"/>
-      <w:r>
-        <w:t>Use</w:t>
-      </w:r>
-      <w:proofErr w:type="spellEnd"/>
-      <w:r>
-        <w:t xml:space="preserve"> Case „</w:t>
+      <w:bookmarkStart w:id="43" w:name="_Toc501744869"/>
+      <w:r>
+        <w:t>Use Case „</w:t>
       </w:r>
       <w:r>
         <w:t>Informationstransparenz</w:t>
@@ -10379,21 +10183,7 @@
         <w:rPr>
           <w:b/>
         </w:rPr>
-        <w:t xml:space="preserve">Inkludierte </w:t>
-      </w:r>
-      <w:proofErr w:type="spellStart"/>
-      <w:r>
-        <w:rPr>
-          <w:b/>
-        </w:rPr>
-        <w:t>Use</w:t>
-      </w:r>
-      <w:proofErr w:type="spellEnd"/>
-      <w:r>
-        <w:rPr>
-          <w:b/>
-        </w:rPr>
-        <w:t xml:space="preserve"> Cases</w:t>
+        <w:t>Inkludierte Use Cases</w:t>
       </w:r>
     </w:p>
     <w:p>
@@ -10433,14 +10223,9 @@
           <w:numId w:val="1"/>
         </w:numPr>
       </w:pPr>
-      <w:bookmarkStart w:id="44" w:name="_Toc501365413"/>
-      <w:proofErr w:type="spellStart"/>
-      <w:r>
-        <w:t>Use</w:t>
-      </w:r>
-      <w:proofErr w:type="spellEnd"/>
-      <w:r>
-        <w:t xml:space="preserve"> Case „</w:t>
+      <w:bookmarkStart w:id="44" w:name="_Toc501744870"/>
+      <w:r>
+        <w:t>Use Case „</w:t>
       </w:r>
       <w:r>
         <w:t>Dezentrale Entscheidung</w:t>
@@ -10670,21 +10455,7 @@
         <w:rPr>
           <w:b/>
         </w:rPr>
-        <w:t xml:space="preserve">Inkludierte </w:t>
-      </w:r>
-      <w:proofErr w:type="spellStart"/>
-      <w:r>
-        <w:rPr>
-          <w:b/>
-        </w:rPr>
-        <w:t>Use</w:t>
-      </w:r>
-      <w:proofErr w:type="spellEnd"/>
-      <w:r>
-        <w:rPr>
-          <w:b/>
-        </w:rPr>
-        <w:t xml:space="preserve"> Cases</w:t>
+        <w:t>Inkludierte Use Cases</w:t>
       </w:r>
     </w:p>
     <w:p>
@@ -10724,14 +10495,9 @@
           <w:numId w:val="1"/>
         </w:numPr>
       </w:pPr>
-      <w:bookmarkStart w:id="45" w:name="_Toc501365414"/>
-      <w:proofErr w:type="spellStart"/>
-      <w:r>
-        <w:t>Use</w:t>
-      </w:r>
-      <w:proofErr w:type="spellEnd"/>
-      <w:r>
-        <w:t xml:space="preserve"> Case „</w:t>
+      <w:bookmarkStart w:id="45" w:name="_Toc501744871"/>
+      <w:r>
+        <w:t>Use Case „</w:t>
       </w:r>
       <w:r>
         <w:t>Technische Assistenz</w:t>
@@ -10967,21 +10733,7 @@
         <w:rPr>
           <w:b/>
         </w:rPr>
-        <w:t xml:space="preserve">Inkludierte </w:t>
-      </w:r>
-      <w:proofErr w:type="spellStart"/>
-      <w:r>
-        <w:rPr>
-          <w:b/>
-        </w:rPr>
-        <w:t>Use</w:t>
-      </w:r>
-      <w:proofErr w:type="spellEnd"/>
-      <w:r>
-        <w:rPr>
-          <w:b/>
-        </w:rPr>
-        <w:t xml:space="preserve"> Cases</w:t>
+        <w:t>Inkludierte Use Cases</w:t>
       </w:r>
     </w:p>
     <w:p>
@@ -11021,17 +10773,12 @@
           <w:numId w:val="1"/>
         </w:numPr>
       </w:pPr>
-      <w:bookmarkStart w:id="46" w:name="_Toc501365415"/>
-      <w:proofErr w:type="spellStart"/>
+      <w:bookmarkStart w:id="46" w:name="_Toc501744872"/>
       <w:r>
         <w:t>U</w:t>
       </w:r>
       <w:r>
-        <w:t>se</w:t>
-      </w:r>
-      <w:proofErr w:type="spellEnd"/>
-      <w:r>
-        <w:t xml:space="preserve"> Case „</w:t>
+        <w:t>se Case „</w:t>
       </w:r>
       <w:r>
         <w:t>Inhalt definieren</w:t>
@@ -11060,15 +10807,7 @@
     </w:p>
     <w:p>
       <w:r>
-        <w:t xml:space="preserve">Dem Administrator wird durch das System von </w:t>
-      </w:r>
-      <w:proofErr w:type="spellStart"/>
-      <w:r>
-        <w:t>WordPress</w:t>
-      </w:r>
-      <w:proofErr w:type="spellEnd"/>
-      <w:r>
-        <w:t xml:space="preserve"> die Möglichkeit geboten, den Inhalt einfach und schnell zu definieren. Er kann Seiten (Unterseiten) erstellen, Titel, Überschriften, Texte, Bilder und vieles weiteres einfügen um die Webseite zu gestalten. Es sind alle gängigen Funktionen einer klassisch erstellten HTML-Seite enthalten.</w:t>
+        <w:t>Dem Administrator wird durch das System von WordPress die Möglichkeit geboten, den Inhalt einfach und schnell zu definieren. Er kann Seiten (Unterseiten) erstellen, Titel, Überschriften, Texte, Bilder und vieles weiteres einfügen um die Webseite zu gestalten. Es sind alle gängigen Funktionen einer klassisch erstellten HTML-Seite enthalten.</w:t>
       </w:r>
     </w:p>
     <w:p/>
@@ -11296,21 +11035,7 @@
         <w:rPr>
           <w:b/>
         </w:rPr>
-        <w:t xml:space="preserve">Inkludierte </w:t>
-      </w:r>
-      <w:proofErr w:type="spellStart"/>
-      <w:r>
-        <w:rPr>
-          <w:b/>
-        </w:rPr>
-        <w:t>Use</w:t>
-      </w:r>
-      <w:proofErr w:type="spellEnd"/>
-      <w:r>
-        <w:rPr>
-          <w:b/>
-        </w:rPr>
-        <w:t xml:space="preserve"> Cases</w:t>
+        <w:t>Inkludierte Use Cases</w:t>
       </w:r>
     </w:p>
     <w:p>
@@ -11350,14 +11075,9 @@
           <w:numId w:val="1"/>
         </w:numPr>
       </w:pPr>
-      <w:bookmarkStart w:id="47" w:name="_Toc501365416"/>
-      <w:proofErr w:type="spellStart"/>
-      <w:r>
-        <w:t>Use</w:t>
-      </w:r>
-      <w:proofErr w:type="spellEnd"/>
-      <w:r>
-        <w:t xml:space="preserve"> Case „</w:t>
+      <w:bookmarkStart w:id="47" w:name="_Toc501744873"/>
+      <w:r>
+        <w:t>Use Case „</w:t>
       </w:r>
       <w:r>
         <w:t>Inhalt modifizieren</w:t>
@@ -11389,15 +11109,7 @@
     </w:p>
     <w:p>
       <w:r>
-        <w:t xml:space="preserve">Der Administrator kann durch das CMS von </w:t>
-      </w:r>
-      <w:proofErr w:type="spellStart"/>
-      <w:r>
-        <w:t>WordPress</w:t>
-      </w:r>
-      <w:proofErr w:type="spellEnd"/>
-      <w:r>
-        <w:t xml:space="preserve"> erstellte Inhalte modifizieren.</w:t>
+        <w:t>Der Administrator kann durch das CMS von WordPress erstellte Inhalte modifizieren.</w:t>
       </w:r>
     </w:p>
     <w:p/>
@@ -11582,27 +11294,13 @@
         <w:rPr>
           <w:b/>
         </w:rPr>
-        <w:t xml:space="preserve"> </w:t>
-      </w:r>
-      <w:proofErr w:type="spellStart"/>
-      <w:r>
-        <w:rPr>
-          <w:b/>
-        </w:rPr>
-        <w:t>U</w:t>
-      </w:r>
-      <w:r>
-        <w:rPr>
-          <w:b/>
-        </w:rPr>
-        <w:t>se</w:t>
-      </w:r>
-      <w:proofErr w:type="spellEnd"/>
-      <w:r>
-        <w:rPr>
-          <w:b/>
-        </w:rPr>
-        <w:t xml:space="preserve"> Cases</w:t>
+        <w:t xml:space="preserve"> U</w:t>
+      </w:r>
+      <w:r>
+        <w:rPr>
+          <w:b/>
+        </w:rPr>
+        <w:t>se Cases</w:t>
       </w:r>
     </w:p>
     <w:p>
@@ -11647,14 +11345,9 @@
           <w:numId w:val="1"/>
         </w:numPr>
       </w:pPr>
-      <w:bookmarkStart w:id="48" w:name="_Toc501365417"/>
-      <w:proofErr w:type="spellStart"/>
-      <w:r>
-        <w:t>Use</w:t>
-      </w:r>
-      <w:proofErr w:type="spellEnd"/>
-      <w:r>
-        <w:t xml:space="preserve"> Case „Inhalt löschen“</w:t>
+      <w:bookmarkStart w:id="48" w:name="_Toc501744874"/>
+      <w:r>
+        <w:t>Use Case „Inhalt löschen“</w:t>
       </w:r>
       <w:bookmarkEnd w:id="48"/>
     </w:p>
@@ -11689,15 +11382,7 @@
         <w:t xml:space="preserve"> kann </w:t>
       </w:r>
       <w:r>
-        <w:t xml:space="preserve">durch das CMS von </w:t>
-      </w:r>
-      <w:proofErr w:type="spellStart"/>
-      <w:r>
-        <w:t>WordPress</w:t>
-      </w:r>
-      <w:proofErr w:type="spellEnd"/>
-      <w:r>
-        <w:t xml:space="preserve"> einzelne Inhalte sowie ganze Seiten löschen.</w:t>
+        <w:t>durch das CMS von WordPress einzelne Inhalte sowie ganze Seiten löschen.</w:t>
       </w:r>
     </w:p>
     <w:p/>
@@ -11870,27 +11555,13 @@
         <w:rPr>
           <w:b/>
         </w:rPr>
-        <w:t xml:space="preserve"> </w:t>
-      </w:r>
-      <w:proofErr w:type="spellStart"/>
-      <w:r>
-        <w:rPr>
-          <w:b/>
-        </w:rPr>
-        <w:t>U</w:t>
-      </w:r>
-      <w:r>
-        <w:rPr>
-          <w:b/>
-        </w:rPr>
-        <w:t>se</w:t>
-      </w:r>
-      <w:proofErr w:type="spellEnd"/>
-      <w:r>
-        <w:rPr>
-          <w:b/>
-        </w:rPr>
-        <w:t xml:space="preserve"> Cases</w:t>
+        <w:t xml:space="preserve"> U</w:t>
+      </w:r>
+      <w:r>
+        <w:rPr>
+          <w:b/>
+        </w:rPr>
+        <w:t>se Cases</w:t>
       </w:r>
     </w:p>
     <w:p>
@@ -11938,14 +11609,9 @@
           <w:numId w:val="1"/>
         </w:numPr>
       </w:pPr>
-      <w:bookmarkStart w:id="49" w:name="_Toc501365418"/>
-      <w:proofErr w:type="spellStart"/>
-      <w:r>
-        <w:t>Use</w:t>
-      </w:r>
-      <w:proofErr w:type="spellEnd"/>
-      <w:r>
-        <w:t xml:space="preserve"> Case „Template wählen“</w:t>
+      <w:bookmarkStart w:id="49" w:name="_Toc501744875"/>
+      <w:r>
+        <w:t>Use Case „Template wählen“</w:t>
       </w:r>
       <w:bookmarkEnd w:id="49"/>
     </w:p>
@@ -11971,15 +11637,7 @@
     </w:p>
     <w:p>
       <w:r>
-        <w:t xml:space="preserve">Der Administrator hat im </w:t>
-      </w:r>
-      <w:proofErr w:type="spellStart"/>
-      <w:r>
-        <w:t>WordPress</w:t>
-      </w:r>
-      <w:proofErr w:type="spellEnd"/>
-      <w:r>
-        <w:t xml:space="preserve"> System die Möglichkeit, die Webseite mithilfe von vordefinierter Templates (Designs) zu gestalten. Diese Templates können dann noch an die Bedürfnisse des Administrators angepasst werden (Farbe, Größe, usw.).</w:t>
+        <w:t>Der Administrator hat im WordPress System die Möglichkeit, die Webseite mithilfe von vordefinierter Templates (Designs) zu gestalten. Diese Templates können dann noch an die Bedürfnisse des Administrators angepasst werden (Farbe, Größe, usw.).</w:t>
       </w:r>
     </w:p>
     <w:p/>
@@ -12170,27 +11828,13 @@
         <w:rPr>
           <w:b/>
         </w:rPr>
-        <w:t xml:space="preserve"> </w:t>
-      </w:r>
-      <w:proofErr w:type="spellStart"/>
-      <w:r>
-        <w:rPr>
-          <w:b/>
-        </w:rPr>
-        <w:t>U</w:t>
-      </w:r>
-      <w:r>
-        <w:rPr>
-          <w:b/>
-        </w:rPr>
-        <w:t>se</w:t>
-      </w:r>
-      <w:proofErr w:type="spellEnd"/>
-      <w:r>
-        <w:rPr>
-          <w:b/>
-        </w:rPr>
-        <w:t xml:space="preserve"> Cases</w:t>
+        <w:t xml:space="preserve"> U</w:t>
+      </w:r>
+      <w:r>
+        <w:rPr>
+          <w:b/>
+        </w:rPr>
+        <w:t>se Cases</w:t>
       </w:r>
     </w:p>
     <w:p>
@@ -12231,7 +11875,7 @@
         </w:numPr>
         <w:ind w:left="426" w:hanging="426"/>
       </w:pPr>
-      <w:bookmarkStart w:id="50" w:name="_Toc501365419"/>
+      <w:bookmarkStart w:id="50" w:name="_Toc501744876"/>
       <w:r>
         <w:t>Umsetzung</w:t>
       </w:r>
@@ -12247,7 +11891,7 @@
         </w:numPr>
         <w:ind w:left="1134" w:hanging="850"/>
       </w:pPr>
-      <w:bookmarkStart w:id="51" w:name="_Toc501365420"/>
+      <w:bookmarkStart w:id="51" w:name="_Toc501744877"/>
       <w:r>
         <w:t>Plattform</w:t>
       </w:r>
@@ -12258,31 +11902,7 @@
         <w:ind w:left="360"/>
       </w:pPr>
       <w:r>
-        <w:t xml:space="preserve">Die Webseite wird auf der freien Webanwendung (je nach Plan) </w:t>
-      </w:r>
-      <w:proofErr w:type="spellStart"/>
-      <w:r>
-        <w:t>WordPress</w:t>
-      </w:r>
-      <w:proofErr w:type="spellEnd"/>
-      <w:r>
-        <w:t xml:space="preserve"> realisiert, dessen Aufgabe es ist, die Inhalte einer Webseite (Texte und Bilder) zu verwalten. </w:t>
-      </w:r>
-      <w:proofErr w:type="spellStart"/>
-      <w:r>
-        <w:t>WordPress</w:t>
-      </w:r>
-      <w:proofErr w:type="spellEnd"/>
-      <w:r>
-        <w:t xml:space="preserve"> ist ein flexibles Content Management Design und bietet außerdem Unmengen von Templates an, die nicht nur hübsch und modern sind, sondern auch ein </w:t>
-      </w:r>
-      <w:proofErr w:type="spellStart"/>
-      <w:r>
-        <w:t>responsives</w:t>
-      </w:r>
-      <w:proofErr w:type="spellEnd"/>
-      <w:r>
-        <w:t xml:space="preserve"> Design bieten. Das heißt, dass sich der Inhalt der Webseite automatisch auf dem Bildschirm (Größe, Auflösung, Seitenverhältnis, Skalierung, usw.) anpasst. Dies ist heutzutage einer der wichtigsten Punkte von Webseiten.</w:t>
+        <w:t>Die Webseite wird auf der freien Webanwendung (je nach Plan) WordPress realisiert, dessen Aufgabe es ist, die Inhalte einer Webseite (Texte und Bilder) zu verwalten. WordPress ist ein flexibles Content Management Design und bietet außerdem Unmengen von Templates an, die nicht nur hübsch und modern sind, sondern auch ein responsives Design bieten. Das heißt, dass sich der Inhalt der Webseite automatisch auf dem Bildschirm (Größe, Auflösung, Seitenverhältnis, Skalierung, usw.) anpasst. Dies ist heutzutage einer der wichtigsten Punkte von Webseiten.</w:t>
       </w:r>
     </w:p>
     <w:p>
@@ -12294,7 +11914,7 @@
         </w:numPr>
         <w:ind w:left="1134" w:hanging="850"/>
       </w:pPr>
-      <w:bookmarkStart w:id="52" w:name="_Toc501365421"/>
+      <w:bookmarkStart w:id="52" w:name="_Toc501744878"/>
       <w:r>
         <w:t>Datenhaltung</w:t>
       </w:r>
@@ -12305,15 +11925,7 @@
         <w:ind w:left="360"/>
       </w:pPr>
       <w:r>
-        <w:t xml:space="preserve">Die Daten bzw. Inhalte der Webseite werden durch den CMS von </w:t>
-      </w:r>
-      <w:proofErr w:type="spellStart"/>
-      <w:r>
-        <w:t>WordPress</w:t>
-      </w:r>
-      <w:proofErr w:type="spellEnd"/>
-      <w:r>
-        <w:t xml:space="preserve"> auf einem Webserver in einer </w:t>
+        <w:t xml:space="preserve">Die Daten bzw. Inhalte der Webseite werden durch den CMS von WordPress auf einem Webserver in einer </w:t>
       </w:r>
       <w:r>
         <w:t>zentralen</w:t>
@@ -12362,7 +11974,7 @@
         </w:numPr>
         <w:ind w:left="1134" w:hanging="850"/>
       </w:pPr>
-      <w:bookmarkStart w:id="53" w:name="_Toc501365422"/>
+      <w:bookmarkStart w:id="53" w:name="_Toc501744879"/>
       <w:r>
         <w:t>Oberfläche</w:t>
       </w:r>
@@ -12385,23 +11997,7 @@
         <w:t>3.1 Plattform</w:t>
       </w:r>
       <w:r>
-        <w:t xml:space="preserve"> bereits beschrieben, richtig durch ein „</w:t>
-      </w:r>
-      <w:proofErr w:type="spellStart"/>
-      <w:r>
-        <w:t>responsive</w:t>
-      </w:r>
-      <w:proofErr w:type="spellEnd"/>
-      <w:r>
-        <w:t xml:space="preserve"> Design“ dargestellt werden. Diese Anforderungen bieten die Zahlreichen Templates (Designs/Themen) von </w:t>
-      </w:r>
-      <w:proofErr w:type="spellStart"/>
-      <w:r>
-        <w:t>WordPress</w:t>
-      </w:r>
-      <w:proofErr w:type="spellEnd"/>
-      <w:r>
-        <w:t xml:space="preserve"> bereits und daher müssen keine Modifikationen vorgenommen werden.</w:t>
+        <w:t xml:space="preserve"> bereits beschrieben, richtig durch ein „responsive Design“ dargestellt werden. Diese Anforderungen bieten die Zahlreichen Templates (Designs/Themen) von WordPress bereits und daher müssen keine Modifikationen vorgenommen werden.</w:t>
       </w:r>
     </w:p>
     <w:p>
@@ -12435,7 +12031,7 @@
         </w:numPr>
         <w:ind w:left="1134" w:hanging="850"/>
       </w:pPr>
-      <w:bookmarkStart w:id="54" w:name="_Toc501365423"/>
+      <w:bookmarkStart w:id="54" w:name="_Toc501744880"/>
       <w:r>
         <w:t>Systemarchitektur</w:t>
       </w:r>
@@ -12465,7 +12061,7 @@
           <w:numId w:val="5"/>
         </w:numPr>
       </w:pPr>
-      <w:bookmarkStart w:id="55" w:name="_Toc501365424"/>
+      <w:bookmarkStart w:id="55" w:name="_Toc501744881"/>
       <w:r>
         <w:rPr>
           <w:b w:val="0"/>
@@ -12565,15 +12161,12 @@
     </w:p>
     <w:p>
       <w:r>
-        <w:t xml:space="preserve">Ich glaube, dass dieses Template das Thema Industrie 4.0: Connectivity mit ein paar Farblichen Abstimmungen und Anpassungen recht gut trifft, jedoch habe ich mich noch nicht definitiv für ein Template entschieden, denn die Auswahl auf </w:t>
-      </w:r>
-      <w:proofErr w:type="spellStart"/>
-      <w:r>
-        <w:t>WordPress</w:t>
-      </w:r>
-      <w:proofErr w:type="spellEnd"/>
-      <w:r>
-        <w:t xml:space="preserve"> ist riesig. </w:t>
+        <w:t>Ich glaube, dass dieses Template das Thema Industrie 4.0: Connectivity mit ein paar Farblichen Abstimmungen und Anpassungen recht gut trifft, jedoch habe ich mich noch nicht definitiv für ein Template entschied</w:t>
+      </w:r>
+      <w:bookmarkStart w:id="56" w:name="_GoBack"/>
+      <w:bookmarkEnd w:id="56"/>
+      <w:r>
+        <w:t xml:space="preserve">en, denn die Auswahl auf WordPress ist riesig. </w:t>
       </w:r>
     </w:p>
     <w:p/>
@@ -12586,7 +12179,7 @@
           <w:numId w:val="5"/>
         </w:numPr>
       </w:pPr>
-      <w:bookmarkStart w:id="56" w:name="_Toc501365425"/>
+      <w:bookmarkStart w:id="57" w:name="_Toc501744882"/>
       <w:r>
         <w:lastRenderedPageBreak/>
         <w:t xml:space="preserve">Analyse: </w:t>
@@ -12597,7 +12190,7 @@
       <w:r>
         <w:t xml:space="preserve"> und Antworten</w:t>
       </w:r>
-      <w:bookmarkEnd w:id="56"/>
+      <w:bookmarkEnd w:id="57"/>
     </w:p>
     <w:p/>
     <w:p>
@@ -12608,11 +12201,11 @@
           <w:numId w:val="5"/>
         </w:numPr>
       </w:pPr>
-      <w:bookmarkStart w:id="57" w:name="_Toc501365426"/>
+      <w:bookmarkStart w:id="58" w:name="_Toc501744883"/>
       <w:r>
         <w:t>Welche Zielgruppe?</w:t>
       </w:r>
-      <w:bookmarkEnd w:id="57"/>
+      <w:bookmarkEnd w:id="58"/>
       <w:r>
         <w:t xml:space="preserve"> </w:t>
       </w:r>
@@ -12701,11 +12294,11 @@
           <w:numId w:val="5"/>
         </w:numPr>
       </w:pPr>
-      <w:bookmarkStart w:id="58" w:name="_Toc501365427"/>
+      <w:bookmarkStart w:id="59" w:name="_Toc501744884"/>
       <w:r>
         <w:t>Was wollen wir vermitteln?</w:t>
       </w:r>
-      <w:bookmarkEnd w:id="58"/>
+      <w:bookmarkEnd w:id="59"/>
     </w:p>
     <w:p>
       <w:pPr>
@@ -12749,11 +12342,11 @@
           <w:numId w:val="5"/>
         </w:numPr>
       </w:pPr>
-      <w:bookmarkStart w:id="59" w:name="_Toc501365428"/>
+      <w:bookmarkStart w:id="60" w:name="_Toc501744885"/>
       <w:r>
         <w:t>Welcher Strukturtyp?</w:t>
       </w:r>
-      <w:bookmarkEnd w:id="59"/>
+      <w:bookmarkEnd w:id="60"/>
     </w:p>
     <w:p>
       <w:pPr>
@@ -12771,11 +12364,11 @@
           <w:numId w:val="5"/>
         </w:numPr>
       </w:pPr>
-      <w:bookmarkStart w:id="60" w:name="_Toc501365429"/>
+      <w:bookmarkStart w:id="61" w:name="_Toc501744886"/>
       <w:r>
         <w:t>Strukturtyp</w:t>
       </w:r>
-      <w:bookmarkEnd w:id="60"/>
+      <w:bookmarkEnd w:id="61"/>
     </w:p>
     <w:p>
       <w:pPr>
@@ -12854,12 +12447,12 @@
           <w:numId w:val="5"/>
         </w:numPr>
       </w:pPr>
-      <w:bookmarkStart w:id="61" w:name="_Toc501365430"/>
+      <w:bookmarkStart w:id="62" w:name="_Toc501744887"/>
       <w:r>
         <w:lastRenderedPageBreak/>
         <w:t>Sitemap</w:t>
       </w:r>
-      <w:bookmarkEnd w:id="61"/>
+      <w:bookmarkEnd w:id="62"/>
     </w:p>
     <w:p>
       <w:pPr>
@@ -12950,11 +12543,11 @@
           <w:numId w:val="5"/>
         </w:numPr>
       </w:pPr>
-      <w:bookmarkStart w:id="62" w:name="_Toc501365431"/>
+      <w:bookmarkStart w:id="63" w:name="_Toc501744888"/>
       <w:r>
         <w:t>Wie veröffentlichen?</w:t>
       </w:r>
-      <w:bookmarkEnd w:id="62"/>
+      <w:bookmarkEnd w:id="63"/>
     </w:p>
     <w:p>
       <w:pPr>
@@ -12997,11 +12590,11 @@
           <w:numId w:val="5"/>
         </w:numPr>
       </w:pPr>
-      <w:bookmarkStart w:id="63" w:name="_Toc501365432"/>
+      <w:bookmarkStart w:id="64" w:name="_Toc501744889"/>
       <w:r>
         <w:t>Wie sinnvoll testen?</w:t>
       </w:r>
-      <w:bookmarkEnd w:id="63"/>
+      <w:bookmarkEnd w:id="64"/>
     </w:p>
     <w:p>
       <w:pPr>
@@ -13039,14 +12632,14 @@
           <w:numId w:val="5"/>
         </w:numPr>
       </w:pPr>
-      <w:bookmarkStart w:id="64" w:name="_Toc501365433"/>
+      <w:bookmarkStart w:id="65" w:name="_Toc501744890"/>
       <w:r>
         <w:t xml:space="preserve">Test </w:t>
       </w:r>
       <w:r>
         <w:t>durch Dritte</w:t>
       </w:r>
-      <w:bookmarkEnd w:id="64"/>
+      <w:bookmarkEnd w:id="65"/>
     </w:p>
     <w:p>
       <w:pPr>
@@ -13083,11 +12676,11 @@
           <w:numId w:val="5"/>
         </w:numPr>
       </w:pPr>
-      <w:bookmarkStart w:id="65" w:name="_Toc501365434"/>
+      <w:bookmarkStart w:id="66" w:name="_Toc501744891"/>
       <w:r>
         <w:t>Test Frameworks</w:t>
       </w:r>
-      <w:bookmarkEnd w:id="65"/>
+      <w:bookmarkEnd w:id="66"/>
     </w:p>
     <w:p>
       <w:pPr>
@@ -13183,14 +12776,27 @@
                             <w:r>
                               <w:t xml:space="preserve">Abbildung </w:t>
                             </w:r>
-                            <w:fldSimple w:instr=" SEQ Abbildung \* ARABIC ">
-                              <w:r>
-                                <w:rPr>
-                                  <w:noProof/>
-                                </w:rPr>
-                                <w:t>1</w:t>
-                              </w:r>
-                            </w:fldSimple>
+                            <w:r>
+                              <w:fldChar w:fldCharType="begin"/>
+                            </w:r>
+                            <w:r>
+                              <w:instrText xml:space="preserve"> SEQ Abbildung \* ARABIC </w:instrText>
+                            </w:r>
+                            <w:r>
+                              <w:fldChar w:fldCharType="separate"/>
+                            </w:r>
+                            <w:r>
+                              <w:rPr>
+                                <w:noProof/>
+                              </w:rPr>
+                              <w:t>1</w:t>
+                            </w:r>
+                            <w:r>
+                              <w:rPr>
+                                <w:noProof/>
+                              </w:rPr>
+                              <w:fldChar w:fldCharType="end"/>
+                            </w:r>
                             <w:r>
                               <w:t xml:space="preserve">: </w:t>
                             </w:r>
@@ -13421,31 +13027,7 @@
         </w:drawing>
       </w:r>
       <w:r>
-        <w:t xml:space="preserve">Weil die Integration von Google Analytics über JavaScript bei </w:t>
-      </w:r>
-      <w:proofErr w:type="spellStart"/>
-      <w:r>
-        <w:t>WordPress</w:t>
-      </w:r>
-      <w:proofErr w:type="spellEnd"/>
-      <w:r>
-        <w:t xml:space="preserve"> nicht sehr einfach ist verwenden wir das Google Analytics </w:t>
-      </w:r>
-      <w:proofErr w:type="spellStart"/>
-      <w:r>
-        <w:t>Plugin</w:t>
-      </w:r>
-      <w:proofErr w:type="spellEnd"/>
-      <w:r>
-        <w:t xml:space="preserve"> für </w:t>
-      </w:r>
-      <w:proofErr w:type="spellStart"/>
-      <w:r>
-        <w:t>WordPress</w:t>
-      </w:r>
-      <w:proofErr w:type="spellEnd"/>
-      <w:r>
-        <w:t xml:space="preserve"> namens </w:t>
+        <w:t xml:space="preserve">Weil die Integration von Google Analytics über JavaScript bei WordPress nicht sehr einfach ist verwenden wir das Google Analytics Plugin für WordPress namens </w:t>
       </w:r>
       <w:hyperlink r:id="rId16" w:history="1">
         <w:proofErr w:type="spellStart"/>
@@ -13539,14 +13121,27 @@
                             <w:r>
                               <w:t xml:space="preserve">Abbildung </w:t>
                             </w:r>
-                            <w:fldSimple w:instr=" SEQ Abbildung \* ARABIC ">
-                              <w:r>
-                                <w:rPr>
-                                  <w:noProof/>
-                                </w:rPr>
-                                <w:t>2</w:t>
-                              </w:r>
-                            </w:fldSimple>
+                            <w:r>
+                              <w:fldChar w:fldCharType="begin"/>
+                            </w:r>
+                            <w:r>
+                              <w:instrText xml:space="preserve"> SEQ Abbildung \* ARABIC </w:instrText>
+                            </w:r>
+                            <w:r>
+                              <w:fldChar w:fldCharType="separate"/>
+                            </w:r>
+                            <w:r>
+                              <w:rPr>
+                                <w:noProof/>
+                              </w:rPr>
+                              <w:t>2</w:t>
+                            </w:r>
+                            <w:r>
+                              <w:rPr>
+                                <w:noProof/>
+                              </w:rPr>
+                              <w:fldChar w:fldCharType="end"/>
+                            </w:r>
                             <w:r>
                               <w:t xml:space="preserve">: </w:t>
                             </w:r>
@@ -13712,15 +13307,7 @@
       </w:r>
       <w:proofErr w:type="spellEnd"/>
       <w:r>
-        <w:t xml:space="preserve"> die die </w:t>
-      </w:r>
-      <w:proofErr w:type="spellStart"/>
-      <w:r>
-        <w:t>Clicks</w:t>
-      </w:r>
-      <w:proofErr w:type="spellEnd"/>
-      <w:r>
-        <w:t>/Scrolling der Nutzer grafisch anzeigt, der Cursorverlauf</w:t>
+        <w:t xml:space="preserve"> die die Clicks/Scrolling der Nutzer grafisch anzeigt, der Cursorverlauf</w:t>
       </w:r>
       <w:r>
         <w:t>, monatliche Statistiken, Feedback, Surveys und viele weitere Informationen.</w:t>
@@ -13737,12 +13324,12 @@
           <w:numId w:val="5"/>
         </w:numPr>
       </w:pPr>
-      <w:bookmarkStart w:id="66" w:name="_Toc501365435"/>
+      <w:bookmarkStart w:id="67" w:name="_Toc501744892"/>
       <w:r>
         <w:lastRenderedPageBreak/>
         <w:t>Wie aktualisieren?</w:t>
       </w:r>
-      <w:bookmarkEnd w:id="66"/>
+      <w:bookmarkEnd w:id="67"/>
     </w:p>
     <w:p>
       <w:pPr>
@@ -13789,13 +13376,8 @@
         <w:t>CMS</w:t>
       </w:r>
       <w:r>
-        <w:t xml:space="preserve"> von </w:t>
-      </w:r>
-      <w:proofErr w:type="spellStart"/>
-      <w:r>
-        <w:t>WordPress</w:t>
-      </w:r>
-      <w:proofErr w:type="spellEnd"/>
+        <w:t xml:space="preserve"> von WordPress</w:t>
+      </w:r>
       <w:r>
         <w:t xml:space="preserve"> aktualisiert.</w:t>
       </w:r>
@@ -13906,11 +13488,11 @@
           <w:numId w:val="5"/>
         </w:numPr>
       </w:pPr>
-      <w:bookmarkStart w:id="67" w:name="_Toc501365436"/>
+      <w:bookmarkStart w:id="68" w:name="_Toc501744893"/>
       <w:r>
         <w:t>Wie vermarkten?</w:t>
       </w:r>
-      <w:bookmarkEnd w:id="67"/>
+      <w:bookmarkEnd w:id="68"/>
     </w:p>
     <w:p>
       <w:pPr>
@@ -13986,14 +13568,9 @@
       </w:r>
       <w:proofErr w:type="spellEnd"/>
       <w:r>
-        <w:t xml:space="preserve"> mit </w:t>
-      </w:r>
-      <w:bookmarkStart w:id="68" w:name="_GoBack"/>
-      <w:r>
-        <w:t>anderen Webseiten soll des Weiteren die Reichweite vergrößert werden.</w:t>
-      </w:r>
-    </w:p>
-    <w:bookmarkEnd w:id="68"/>
+        <w:t xml:space="preserve"> mit anderen Webseiten soll des Weiteren die Reichweite vergrößert werden.</w:t>
+      </w:r>
+    </w:p>
     <w:p>
       <w:pPr>
         <w:ind w:left="708"/>
@@ -14088,7 +13665,7 @@
 </file>
 
 <file path=word/endnotes.xml><?xml version="1.0" encoding="utf-8"?>
-<w:endnotes xmlns:wpc="http://schemas.microsoft.com/office/word/2010/wordprocessingCanvas" xmlns:cx="http://schemas.microsoft.com/office/drawing/2014/chartex" xmlns:mc="http://schemas.openxmlformats.org/markup-compatibility/2006" xmlns:o="urn:schemas-microsoft-com:office:office" xmlns:r="http://schemas.openxmlformats.org/officeDocument/2006/relationships" xmlns:m="http://schemas.openxmlformats.org/officeDocument/2006/math" xmlns:v="urn:schemas-microsoft-com:vml" xmlns:wp14="http://schemas.microsoft.com/office/word/2010/wordprocessingDrawing" xmlns:wp="http://schemas.openxmlformats.org/drawingml/2006/wordprocessingDrawing" xmlns:w10="urn:schemas-microsoft-com:office:word" xmlns:w="http://schemas.openxmlformats.org/wordprocessingml/2006/main" xmlns:w14="http://schemas.microsoft.com/office/word/2010/wordml" xmlns:w15="http://schemas.microsoft.com/office/word/2012/wordml" xmlns:w16se="http://schemas.microsoft.com/office/word/2015/wordml/symex" xmlns:wpg="http://schemas.microsoft.com/office/word/2010/wordprocessingGroup" xmlns:wpi="http://schemas.microsoft.com/office/word/2010/wordprocessingInk" xmlns:wne="http://schemas.microsoft.com/office/word/2006/wordml" xmlns:wps="http://schemas.microsoft.com/office/word/2010/wordprocessingShape" mc:Ignorable="w14 w15 w16se wp14">
+<w:endnotes xmlns:wpc="http://schemas.microsoft.com/office/word/2010/wordprocessingCanvas" xmlns:cx="http://schemas.microsoft.com/office/drawing/2014/chartex" xmlns:cx1="http://schemas.microsoft.com/office/drawing/2015/9/8/chartex" xmlns:cx2="http://schemas.microsoft.com/office/drawing/2015/10/21/chartex" xmlns:cx3="http://schemas.microsoft.com/office/drawing/2016/5/9/chartex" xmlns:cx4="http://schemas.microsoft.com/office/drawing/2016/5/10/chartex" xmlns:cx5="http://schemas.microsoft.com/office/drawing/2016/5/11/chartex" xmlns:cx6="http://schemas.microsoft.com/office/drawing/2016/5/12/chartex" xmlns:cx7="http://schemas.microsoft.com/office/drawing/2016/5/13/chartex" xmlns:cx8="http://schemas.microsoft.com/office/drawing/2016/5/14/chartex" xmlns:mc="http://schemas.openxmlformats.org/markup-compatibility/2006" xmlns:aink="http://schemas.microsoft.com/office/drawing/2016/ink" xmlns:am3d="http://schemas.microsoft.com/office/drawing/2017/model3d" xmlns:o="urn:schemas-microsoft-com:office:office" xmlns:r="http://schemas.openxmlformats.org/officeDocument/2006/relationships" xmlns:m="http://schemas.openxmlformats.org/officeDocument/2006/math" xmlns:v="urn:schemas-microsoft-com:vml" xmlns:wp14="http://schemas.microsoft.com/office/word/2010/wordprocessingDrawing" xmlns:wp="http://schemas.openxmlformats.org/drawingml/2006/wordprocessingDrawing" xmlns:w10="urn:schemas-microsoft-com:office:word" xmlns:w="http://schemas.openxmlformats.org/wordprocessingml/2006/main" xmlns:w14="http://schemas.microsoft.com/office/word/2010/wordml" xmlns:w15="http://schemas.microsoft.com/office/word/2012/wordml" xmlns:w16cid="http://schemas.microsoft.com/office/word/2016/wordml/cid" xmlns:w16se="http://schemas.microsoft.com/office/word/2015/wordml/symex" xmlns:wpg="http://schemas.microsoft.com/office/word/2010/wordprocessingGroup" xmlns:wpi="http://schemas.microsoft.com/office/word/2010/wordprocessingInk" xmlns:wne="http://schemas.microsoft.com/office/word/2006/wordml" xmlns:wps="http://schemas.microsoft.com/office/word/2010/wordprocessingShape" mc:Ignorable="w14 w15 w16se w16cid wp14">
   <w:endnote w:type="separator" w:id="-1">
     <w:p>
       <w:pPr>
@@ -14113,7 +13690,7 @@
 </file>
 
 <file path=word/footer1.xml><?xml version="1.0" encoding="utf-8"?>
-<w:ftr xmlns:wpc="http://schemas.microsoft.com/office/word/2010/wordprocessingCanvas" xmlns:cx="http://schemas.microsoft.com/office/drawing/2014/chartex" xmlns:mc="http://schemas.openxmlformats.org/markup-compatibility/2006" xmlns:o="urn:schemas-microsoft-com:office:office" xmlns:r="http://schemas.openxmlformats.org/officeDocument/2006/relationships" xmlns:m="http://schemas.openxmlformats.org/officeDocument/2006/math" xmlns:v="urn:schemas-microsoft-com:vml" xmlns:wp14="http://schemas.microsoft.com/office/word/2010/wordprocessingDrawing" xmlns:wp="http://schemas.openxmlformats.org/drawingml/2006/wordprocessingDrawing" xmlns:w10="urn:schemas-microsoft-com:office:word" xmlns:w="http://schemas.openxmlformats.org/wordprocessingml/2006/main" xmlns:w14="http://schemas.microsoft.com/office/word/2010/wordml" xmlns:w15="http://schemas.microsoft.com/office/word/2012/wordml" xmlns:w16se="http://schemas.microsoft.com/office/word/2015/wordml/symex" xmlns:wpg="http://schemas.microsoft.com/office/word/2010/wordprocessingGroup" xmlns:wpi="http://schemas.microsoft.com/office/word/2010/wordprocessingInk" xmlns:wne="http://schemas.microsoft.com/office/word/2006/wordml" xmlns:wps="http://schemas.microsoft.com/office/word/2010/wordprocessingShape" mc:Ignorable="w14 w15 w16se wp14">
+<w:ftr xmlns:wpc="http://schemas.microsoft.com/office/word/2010/wordprocessingCanvas" xmlns:cx="http://schemas.microsoft.com/office/drawing/2014/chartex" xmlns:cx1="http://schemas.microsoft.com/office/drawing/2015/9/8/chartex" xmlns:cx2="http://schemas.microsoft.com/office/drawing/2015/10/21/chartex" xmlns:cx3="http://schemas.microsoft.com/office/drawing/2016/5/9/chartex" xmlns:cx4="http://schemas.microsoft.com/office/drawing/2016/5/10/chartex" xmlns:cx5="http://schemas.microsoft.com/office/drawing/2016/5/11/chartex" xmlns:cx6="http://schemas.microsoft.com/office/drawing/2016/5/12/chartex" xmlns:cx7="http://schemas.microsoft.com/office/drawing/2016/5/13/chartex" xmlns:cx8="http://schemas.microsoft.com/office/drawing/2016/5/14/chartex" xmlns:mc="http://schemas.openxmlformats.org/markup-compatibility/2006" xmlns:aink="http://schemas.microsoft.com/office/drawing/2016/ink" xmlns:am3d="http://schemas.microsoft.com/office/drawing/2017/model3d" xmlns:o="urn:schemas-microsoft-com:office:office" xmlns:r="http://schemas.openxmlformats.org/officeDocument/2006/relationships" xmlns:m="http://schemas.openxmlformats.org/officeDocument/2006/math" xmlns:v="urn:schemas-microsoft-com:vml" xmlns:wp14="http://schemas.microsoft.com/office/word/2010/wordprocessingDrawing" xmlns:wp="http://schemas.openxmlformats.org/drawingml/2006/wordprocessingDrawing" xmlns:w10="urn:schemas-microsoft-com:office:word" xmlns:w="http://schemas.openxmlformats.org/wordprocessingml/2006/main" xmlns:w14="http://schemas.microsoft.com/office/word/2010/wordml" xmlns:w15="http://schemas.microsoft.com/office/word/2012/wordml" xmlns:w16cid="http://schemas.microsoft.com/office/word/2016/wordml/cid" xmlns:w16se="http://schemas.microsoft.com/office/word/2015/wordml/symex" xmlns:wpg="http://schemas.microsoft.com/office/word/2010/wordprocessingGroup" xmlns:wpi="http://schemas.microsoft.com/office/word/2010/wordprocessingInk" xmlns:wne="http://schemas.microsoft.com/office/word/2006/wordml" xmlns:wps="http://schemas.microsoft.com/office/word/2010/wordprocessingShape" mc:Ignorable="w14 w15 w16se w16cid wp14">
   <w:sdt>
     <w:sdtPr>
       <w:id w:val="-649218261"/>
@@ -14191,7 +13768,7 @@
                 </wp:inline>
               </w:drawing>
             </mc:Choice>
-            <mc:Fallback xmlns:cx1="http://schemas.microsoft.com/office/drawing/2015/9/8/chartex" xmlns:cx2="http://schemas.microsoft.com/office/drawing/2015/10/21/chartex" xmlns:cx3="http://schemas.microsoft.com/office/drawing/2016/5/9/chartex" xmlns:cx4="http://schemas.microsoft.com/office/drawing/2016/5/10/chartex" xmlns:cx5="http://schemas.microsoft.com/office/drawing/2016/5/11/chartex" xmlns:cx6="http://schemas.microsoft.com/office/drawing/2016/5/12/chartex" xmlns:cx7="http://schemas.microsoft.com/office/drawing/2016/5/13/chartex" xmlns:cx8="http://schemas.microsoft.com/office/drawing/2016/5/14/chartex" xmlns:aink="http://schemas.microsoft.com/office/drawing/2016/ink" xmlns:am3d="http://schemas.microsoft.com/office/drawing/2017/model3d" xmlns:w16cid="http://schemas.microsoft.com/office/word/2016/wordml/cid">
+            <mc:Fallback>
               <w:pict>
                 <v:shapetype w14:anchorId="05C5C3E2" id="_x0000_t110" coordsize="21600,21600" o:spt="110" path="m10800,l,10800,10800,21600,21600,10800xe">
                   <v:stroke joinstyle="miter"/>
@@ -14224,7 +13801,7 @@
           <w:rPr>
             <w:noProof/>
           </w:rPr>
-          <w:t>29</w:t>
+          <w:t>25</w:t>
         </w:r>
         <w:r>
           <w:fldChar w:fldCharType="end"/>
@@ -14241,7 +13818,7 @@
 </file>
 
 <file path=word/footnotes.xml><?xml version="1.0" encoding="utf-8"?>
-<w:footnotes xmlns:wpc="http://schemas.microsoft.com/office/word/2010/wordprocessingCanvas" xmlns:cx="http://schemas.microsoft.com/office/drawing/2014/chartex" xmlns:mc="http://schemas.openxmlformats.org/markup-compatibility/2006" xmlns:o="urn:schemas-microsoft-com:office:office" xmlns:r="http://schemas.openxmlformats.org/officeDocument/2006/relationships" xmlns:m="http://schemas.openxmlformats.org/officeDocument/2006/math" xmlns:v="urn:schemas-microsoft-com:vml" xmlns:wp14="http://schemas.microsoft.com/office/word/2010/wordprocessingDrawing" xmlns:wp="http://schemas.openxmlformats.org/drawingml/2006/wordprocessingDrawing" xmlns:w10="urn:schemas-microsoft-com:office:word" xmlns:w="http://schemas.openxmlformats.org/wordprocessingml/2006/main" xmlns:w14="http://schemas.microsoft.com/office/word/2010/wordml" xmlns:w15="http://schemas.microsoft.com/office/word/2012/wordml" xmlns:w16se="http://schemas.microsoft.com/office/word/2015/wordml/symex" xmlns:wpg="http://schemas.microsoft.com/office/word/2010/wordprocessingGroup" xmlns:wpi="http://schemas.microsoft.com/office/word/2010/wordprocessingInk" xmlns:wne="http://schemas.microsoft.com/office/word/2006/wordml" xmlns:wps="http://schemas.microsoft.com/office/word/2010/wordprocessingShape" mc:Ignorable="w14 w15 w16se wp14">
+<w:footnotes xmlns:wpc="http://schemas.microsoft.com/office/word/2010/wordprocessingCanvas" xmlns:cx="http://schemas.microsoft.com/office/drawing/2014/chartex" xmlns:cx1="http://schemas.microsoft.com/office/drawing/2015/9/8/chartex" xmlns:cx2="http://schemas.microsoft.com/office/drawing/2015/10/21/chartex" xmlns:cx3="http://schemas.microsoft.com/office/drawing/2016/5/9/chartex" xmlns:cx4="http://schemas.microsoft.com/office/drawing/2016/5/10/chartex" xmlns:cx5="http://schemas.microsoft.com/office/drawing/2016/5/11/chartex" xmlns:cx6="http://schemas.microsoft.com/office/drawing/2016/5/12/chartex" xmlns:cx7="http://schemas.microsoft.com/office/drawing/2016/5/13/chartex" xmlns:cx8="http://schemas.microsoft.com/office/drawing/2016/5/14/chartex" xmlns:mc="http://schemas.openxmlformats.org/markup-compatibility/2006" xmlns:aink="http://schemas.microsoft.com/office/drawing/2016/ink" xmlns:am3d="http://schemas.microsoft.com/office/drawing/2017/model3d" xmlns:o="urn:schemas-microsoft-com:office:office" xmlns:r="http://schemas.openxmlformats.org/officeDocument/2006/relationships" xmlns:m="http://schemas.openxmlformats.org/officeDocument/2006/math" xmlns:v="urn:schemas-microsoft-com:vml" xmlns:wp14="http://schemas.microsoft.com/office/word/2010/wordprocessingDrawing" xmlns:wp="http://schemas.openxmlformats.org/drawingml/2006/wordprocessingDrawing" xmlns:w10="urn:schemas-microsoft-com:office:word" xmlns:w="http://schemas.openxmlformats.org/wordprocessingml/2006/main" xmlns:w14="http://schemas.microsoft.com/office/word/2010/wordml" xmlns:w15="http://schemas.microsoft.com/office/word/2012/wordml" xmlns:w16cid="http://schemas.microsoft.com/office/word/2016/wordml/cid" xmlns:w16se="http://schemas.microsoft.com/office/word/2015/wordml/symex" xmlns:wpg="http://schemas.microsoft.com/office/word/2010/wordprocessingGroup" xmlns:wpi="http://schemas.microsoft.com/office/word/2010/wordprocessingInk" xmlns:wne="http://schemas.microsoft.com/office/word/2006/wordml" xmlns:wps="http://schemas.microsoft.com/office/word/2010/wordprocessingShape" mc:Ignorable="w14 w15 w16se w16cid wp14">
   <w:footnote w:type="separator" w:id="-1">
     <w:p>
       <w:pPr>
@@ -14266,7 +13843,7 @@
 </file>
 
 <file path=word/header1.xml><?xml version="1.0" encoding="utf-8"?>
-<w:hdr xmlns:wpc="http://schemas.microsoft.com/office/word/2010/wordprocessingCanvas" xmlns:cx="http://schemas.microsoft.com/office/drawing/2014/chartex" xmlns:mc="http://schemas.openxmlformats.org/markup-compatibility/2006" xmlns:o="urn:schemas-microsoft-com:office:office" xmlns:r="http://schemas.openxmlformats.org/officeDocument/2006/relationships" xmlns:m="http://schemas.openxmlformats.org/officeDocument/2006/math" xmlns:v="urn:schemas-microsoft-com:vml" xmlns:wp14="http://schemas.microsoft.com/office/word/2010/wordprocessingDrawing" xmlns:wp="http://schemas.openxmlformats.org/drawingml/2006/wordprocessingDrawing" xmlns:w10="urn:schemas-microsoft-com:office:word" xmlns:w="http://schemas.openxmlformats.org/wordprocessingml/2006/main" xmlns:w14="http://schemas.microsoft.com/office/word/2010/wordml" xmlns:w15="http://schemas.microsoft.com/office/word/2012/wordml" xmlns:w16se="http://schemas.microsoft.com/office/word/2015/wordml/symex" xmlns:wpg="http://schemas.microsoft.com/office/word/2010/wordprocessingGroup" xmlns:wpi="http://schemas.microsoft.com/office/word/2010/wordprocessingInk" xmlns:wne="http://schemas.microsoft.com/office/word/2006/wordml" xmlns:wps="http://schemas.microsoft.com/office/word/2010/wordprocessingShape" mc:Ignorable="w14 w15 w16se wp14">
+<w:hdr xmlns:wpc="http://schemas.microsoft.com/office/word/2010/wordprocessingCanvas" xmlns:cx="http://schemas.microsoft.com/office/drawing/2014/chartex" xmlns:cx1="http://schemas.microsoft.com/office/drawing/2015/9/8/chartex" xmlns:cx2="http://schemas.microsoft.com/office/drawing/2015/10/21/chartex" xmlns:cx3="http://schemas.microsoft.com/office/drawing/2016/5/9/chartex" xmlns:cx4="http://schemas.microsoft.com/office/drawing/2016/5/10/chartex" xmlns:cx5="http://schemas.microsoft.com/office/drawing/2016/5/11/chartex" xmlns:cx6="http://schemas.microsoft.com/office/drawing/2016/5/12/chartex" xmlns:cx7="http://schemas.microsoft.com/office/drawing/2016/5/13/chartex" xmlns:cx8="http://schemas.microsoft.com/office/drawing/2016/5/14/chartex" xmlns:mc="http://schemas.openxmlformats.org/markup-compatibility/2006" xmlns:aink="http://schemas.microsoft.com/office/drawing/2016/ink" xmlns:am3d="http://schemas.microsoft.com/office/drawing/2017/model3d" xmlns:o="urn:schemas-microsoft-com:office:office" xmlns:r="http://schemas.openxmlformats.org/officeDocument/2006/relationships" xmlns:m="http://schemas.openxmlformats.org/officeDocument/2006/math" xmlns:v="urn:schemas-microsoft-com:vml" xmlns:wp14="http://schemas.microsoft.com/office/word/2010/wordprocessingDrawing" xmlns:wp="http://schemas.openxmlformats.org/drawingml/2006/wordprocessingDrawing" xmlns:w10="urn:schemas-microsoft-com:office:word" xmlns:w="http://schemas.openxmlformats.org/wordprocessingml/2006/main" xmlns:w14="http://schemas.microsoft.com/office/word/2010/wordml" xmlns:w15="http://schemas.microsoft.com/office/word/2012/wordml" xmlns:w16cid="http://schemas.microsoft.com/office/word/2016/wordml/cid" xmlns:w16se="http://schemas.microsoft.com/office/word/2015/wordml/symex" xmlns:wpg="http://schemas.microsoft.com/office/word/2010/wordprocessingGroup" xmlns:wpi="http://schemas.microsoft.com/office/word/2010/wordprocessingInk" xmlns:wne="http://schemas.microsoft.com/office/word/2006/wordml" xmlns:wps="http://schemas.microsoft.com/office/word/2010/wordprocessingShape" mc:Ignorable="w14 w15 w16se w16cid wp14">
   <w:p>
     <w:pPr>
       <w:pStyle w:val="Kopfzeile"/>
@@ -14287,7 +13864,7 @@
 </file>
 
 <file path=word/numbering.xml><?xml version="1.0" encoding="utf-8"?>
-<w:numbering xmlns:wpc="http://schemas.microsoft.com/office/word/2010/wordprocessingCanvas" xmlns:cx="http://schemas.microsoft.com/office/drawing/2014/chartex" xmlns:mc="http://schemas.openxmlformats.org/markup-compatibility/2006" xmlns:o="urn:schemas-microsoft-com:office:office" xmlns:r="http://schemas.openxmlformats.org/officeDocument/2006/relationships" xmlns:m="http://schemas.openxmlformats.org/officeDocument/2006/math" xmlns:v="urn:schemas-microsoft-com:vml" xmlns:wp14="http://schemas.microsoft.com/office/word/2010/wordprocessingDrawing" xmlns:wp="http://schemas.openxmlformats.org/drawingml/2006/wordprocessingDrawing" xmlns:w10="urn:schemas-microsoft-com:office:word" xmlns:w="http://schemas.openxmlformats.org/wordprocessingml/2006/main" xmlns:w14="http://schemas.microsoft.com/office/word/2010/wordml" xmlns:w15="http://schemas.microsoft.com/office/word/2012/wordml" xmlns:w16se="http://schemas.microsoft.com/office/word/2015/wordml/symex" xmlns:wpg="http://schemas.microsoft.com/office/word/2010/wordprocessingGroup" xmlns:wpi="http://schemas.microsoft.com/office/word/2010/wordprocessingInk" xmlns:wne="http://schemas.microsoft.com/office/word/2006/wordml" xmlns:wps="http://schemas.microsoft.com/office/word/2010/wordprocessingShape" mc:Ignorable="w14 w15 w16se wp14">
+<w:numbering xmlns:wpc="http://schemas.microsoft.com/office/word/2010/wordprocessingCanvas" xmlns:cx="http://schemas.microsoft.com/office/drawing/2014/chartex" xmlns:cx1="http://schemas.microsoft.com/office/drawing/2015/9/8/chartex" xmlns:cx2="http://schemas.microsoft.com/office/drawing/2015/10/21/chartex" xmlns:cx3="http://schemas.microsoft.com/office/drawing/2016/5/9/chartex" xmlns:cx4="http://schemas.microsoft.com/office/drawing/2016/5/10/chartex" xmlns:cx5="http://schemas.microsoft.com/office/drawing/2016/5/11/chartex" xmlns:cx6="http://schemas.microsoft.com/office/drawing/2016/5/12/chartex" xmlns:cx7="http://schemas.microsoft.com/office/drawing/2016/5/13/chartex" xmlns:cx8="http://schemas.microsoft.com/office/drawing/2016/5/14/chartex" xmlns:mc="http://schemas.openxmlformats.org/markup-compatibility/2006" xmlns:aink="http://schemas.microsoft.com/office/drawing/2016/ink" xmlns:am3d="http://schemas.microsoft.com/office/drawing/2017/model3d" xmlns:o="urn:schemas-microsoft-com:office:office" xmlns:r="http://schemas.openxmlformats.org/officeDocument/2006/relationships" xmlns:m="http://schemas.openxmlformats.org/officeDocument/2006/math" xmlns:v="urn:schemas-microsoft-com:vml" xmlns:wp14="http://schemas.microsoft.com/office/word/2010/wordprocessingDrawing" xmlns:wp="http://schemas.openxmlformats.org/drawingml/2006/wordprocessingDrawing" xmlns:w10="urn:schemas-microsoft-com:office:word" xmlns:w="http://schemas.openxmlformats.org/wordprocessingml/2006/main" xmlns:w14="http://schemas.microsoft.com/office/word/2010/wordml" xmlns:w15="http://schemas.microsoft.com/office/word/2012/wordml" xmlns:w16cid="http://schemas.microsoft.com/office/word/2016/wordml/cid" xmlns:w16se="http://schemas.microsoft.com/office/word/2015/wordml/symex" xmlns:wpg="http://schemas.microsoft.com/office/word/2010/wordprocessingGroup" xmlns:wpi="http://schemas.microsoft.com/office/word/2010/wordprocessingInk" xmlns:wne="http://schemas.microsoft.com/office/word/2006/wordml" xmlns:wps="http://schemas.microsoft.com/office/word/2010/wordprocessingShape" mc:Ignorable="w14 w15 w16se w16cid wp14">
   <w:abstractNum w:abstractNumId="0" w15:restartNumberingAfterBreak="0">
     <w:nsid w:val="10CC0836"/>
     <w:multiLevelType w:val="multilevel"/>
@@ -16582,7 +16159,7 @@
 </file>
 
 <file path=word/styles.xml><?xml version="1.0" encoding="utf-8"?>
-<w:styles xmlns:mc="http://schemas.openxmlformats.org/markup-compatibility/2006" xmlns:r="http://schemas.openxmlformats.org/officeDocument/2006/relationships" xmlns:w="http://schemas.openxmlformats.org/wordprocessingml/2006/main" xmlns:w14="http://schemas.microsoft.com/office/word/2010/wordml" xmlns:w15="http://schemas.microsoft.com/office/word/2012/wordml" xmlns:w16se="http://schemas.microsoft.com/office/word/2015/wordml/symex" mc:Ignorable="w14 w15 w16se">
+<w:styles xmlns:mc="http://schemas.openxmlformats.org/markup-compatibility/2006" xmlns:r="http://schemas.openxmlformats.org/officeDocument/2006/relationships" xmlns:w="http://schemas.openxmlformats.org/wordprocessingml/2006/main" xmlns:w14="http://schemas.microsoft.com/office/word/2010/wordml" xmlns:w15="http://schemas.microsoft.com/office/word/2012/wordml" xmlns:w16cid="http://schemas.microsoft.com/office/word/2016/wordml/cid" xmlns:w16se="http://schemas.microsoft.com/office/word/2015/wordml/symex" mc:Ignorable="w14 w15 w16se w16cid">
   <w:docDefaults>
     <w:rPrDefault>
       <w:rPr>
@@ -16598,7 +16175,7 @@
       </w:pPr>
     </w:pPrDefault>
   </w:docDefaults>
-  <w:latentStyles w:defLockedState="0" w:defUIPriority="99" w:defSemiHidden="0" w:defUnhideWhenUsed="0" w:defQFormat="0" w:count="371">
+  <w:latentStyles w:defLockedState="0" w:defUIPriority="99" w:defSemiHidden="0" w:defUnhideWhenUsed="0" w:defQFormat="0" w:count="375">
     <w:lsdException w:name="Normal" w:uiPriority="0" w:qFormat="1"/>
     <w:lsdException w:name="heading 1" w:uiPriority="9" w:qFormat="1"/>
     <w:lsdException w:name="heading 2" w:semiHidden="1" w:uiPriority="9" w:unhideWhenUsed="1" w:qFormat="1"/>
@@ -16704,7 +16281,6 @@
     <w:lsdException w:name="HTML Sample" w:semiHidden="1" w:unhideWhenUsed="1"/>
     <w:lsdException w:name="HTML Typewriter" w:semiHidden="1" w:unhideWhenUsed="1"/>
     <w:lsdException w:name="HTML Variable" w:semiHidden="1" w:unhideWhenUsed="1"/>
-    <w:lsdException w:name="Normal Table" w:semiHidden="1" w:unhideWhenUsed="1"/>
     <w:lsdException w:name="annotation subject" w:semiHidden="1" w:unhideWhenUsed="1"/>
     <w:lsdException w:name="No List" w:semiHidden="1" w:unhideWhenUsed="1"/>
     <w:lsdException w:name="Outline List 1" w:semiHidden="1" w:unhideWhenUsed="1"/>
@@ -16748,10 +16324,8 @@
     <w:lsdException w:name="Table Elegant" w:semiHidden="1" w:unhideWhenUsed="1"/>
     <w:lsdException w:name="Table Professional" w:semiHidden="1" w:unhideWhenUsed="1"/>
     <w:lsdException w:name="Table Subtle 1" w:semiHidden="1" w:unhideWhenUsed="1"/>
-    <w:lsdException w:name="Table Subtle 2" w:semiHidden="1" w:unhideWhenUsed="1"/>
     <w:lsdException w:name="Table Web 1" w:semiHidden="1" w:unhideWhenUsed="1"/>
     <w:lsdException w:name="Table Web 2" w:semiHidden="1" w:unhideWhenUsed="1"/>
-    <w:lsdException w:name="Table Web 3" w:semiHidden="1" w:unhideWhenUsed="1"/>
     <w:lsdException w:name="Balloon Text" w:semiHidden="1" w:unhideWhenUsed="1"/>
     <w:lsdException w:name="Table Grid" w:uiPriority="39"/>
     <w:lsdException w:name="Table Theme" w:semiHidden="1" w:unhideWhenUsed="1"/>
@@ -16970,6 +16544,10 @@
     <w:lsdException w:name="List Table 5 Dark Accent 6" w:uiPriority="50"/>
     <w:lsdException w:name="List Table 6 Colorful Accent 6" w:uiPriority="51"/>
     <w:lsdException w:name="List Table 7 Colorful Accent 6" w:uiPriority="52"/>
+    <w:lsdException w:name="Mention" w:semiHidden="1" w:unhideWhenUsed="1"/>
+    <w:lsdException w:name="Smart Hyperlink" w:semiHidden="1" w:unhideWhenUsed="1"/>
+    <w:lsdException w:name="Hashtag" w:semiHidden="1" w:unhideWhenUsed="1"/>
+    <w:lsdException w:name="Unresolved Mention" w:semiHidden="1" w:unhideWhenUsed="1"/>
   </w:latentStyles>
   <w:style w:type="paragraph" w:default="1" w:styleId="Standard">
     <w:name w:val="Normal"/>
@@ -17677,7 +17255,7 @@
 </file>
 
 <file path=customXml/itemProps1.xml><?xml version="1.0" encoding="utf-8"?>
-<ds:datastoreItem xmlns:ds="http://schemas.openxmlformats.org/officeDocument/2006/customXml" ds:itemID="{4B57F23D-F5C2-459D-9545-488C4AA2E8A1}">
+<ds:datastoreItem xmlns:ds="http://schemas.openxmlformats.org/officeDocument/2006/customXml" ds:itemID="{37B78CD8-0ED3-421E-AF99-538E75DA67D2}">
   <ds:schemaRefs>
     <ds:schemaRef ds:uri="http://schemas.openxmlformats.org/officeDocument/2006/bibliography"/>
   </ds:schemaRefs>

</xml_diff>